<commit_message>
Minor revision of manuals to include Faculty report in September.
</commit_message>
<xml_diff>
--- a/McMaster Vena Admin Guide.docx
+++ b/McMaster Vena Admin Guide.docx
@@ -1,6 +1,6 @@
 
 <file path=word/document.xml><?xml version="1.0" encoding="utf-8"?>
-<w:document xmlns:wpc="http://schemas.microsoft.com/office/word/2010/wordprocessingCanvas" xmlns:cx="http://schemas.microsoft.com/office/drawing/2014/chartex" xmlns:cx1="http://schemas.microsoft.com/office/drawing/2015/9/8/chartex" xmlns:cx2="http://schemas.microsoft.com/office/drawing/2015/10/21/chartex" xmlns:mc="http://schemas.openxmlformats.org/markup-compatibility/2006" xmlns:o="urn:schemas-microsoft-com:office:office" xmlns:r="http://schemas.openxmlformats.org/officeDocument/2006/relationships" xmlns:m="http://schemas.openxmlformats.org/officeDocument/2006/math" xmlns:v="urn:schemas-microsoft-com:vml" xmlns:wp14="http://schemas.microsoft.com/office/word/2010/wordprocessingDrawing" xmlns:wp="http://schemas.openxmlformats.org/drawingml/2006/wordprocessingDrawing" xmlns:w10="urn:schemas-microsoft-com:office:word" xmlns:w="http://schemas.openxmlformats.org/wordprocessingml/2006/main" xmlns:w14="http://schemas.microsoft.com/office/word/2010/wordml" xmlns:w15="http://schemas.microsoft.com/office/word/2012/wordml" xmlns:w16se="http://schemas.microsoft.com/office/word/2015/wordml/symex" xmlns:wpg="http://schemas.microsoft.com/office/word/2010/wordprocessingGroup" xmlns:wpi="http://schemas.microsoft.com/office/word/2010/wordprocessingInk" xmlns:wne="http://schemas.microsoft.com/office/word/2006/wordml" xmlns:wps="http://schemas.microsoft.com/office/word/2010/wordprocessingShape" mc:Ignorable="w14 w15 w16se wp14">
+<w:document xmlns:wpc="http://schemas.microsoft.com/office/word/2010/wordprocessingCanvas" xmlns:mo="http://schemas.microsoft.com/office/mac/office/2008/main" xmlns:mc="http://schemas.openxmlformats.org/markup-compatibility/2006" xmlns:mv="urn:schemas-microsoft-com:mac:vml" xmlns:o="urn:schemas-microsoft-com:office:office" xmlns:r="http://schemas.openxmlformats.org/officeDocument/2006/relationships" xmlns:m="http://schemas.openxmlformats.org/officeDocument/2006/math" xmlns:v="urn:schemas-microsoft-com:vml" xmlns:wp14="http://schemas.microsoft.com/office/word/2010/wordprocessingDrawing" xmlns:wp="http://schemas.openxmlformats.org/drawingml/2006/wordprocessingDrawing" xmlns:w10="urn:schemas-microsoft-com:office:word" xmlns:w="http://schemas.openxmlformats.org/wordprocessingml/2006/main" xmlns:w14="http://schemas.microsoft.com/office/word/2010/wordml" xmlns:w15="http://schemas.microsoft.com/office/word/2012/wordml" xmlns:wpg="http://schemas.microsoft.com/office/word/2010/wordprocessingGroup" xmlns:wpi="http://schemas.microsoft.com/office/word/2010/wordprocessingInk" xmlns:wne="http://schemas.microsoft.com/office/word/2006/wordml" xmlns:wps="http://schemas.microsoft.com/office/word/2010/wordprocessingShape" mc:Ignorable="w14 w15 wp14">
   <w:body>
     <w:p>
       <w:pPr>
@@ -1425,7 +1425,6 @@
       </w:pPr>
       <w:bookmarkStart w:id="1" w:name="_Toc347489010"/>
       <w:bookmarkStart w:id="2" w:name="_Toc460260897"/>
-      <w:bookmarkStart w:id="3" w:name="_GoBack"/>
       <w:r>
         <w:rPr>
           <w:sz w:val="24"/>
@@ -1449,8 +1448,7 @@
           <w:szCs w:val="22"/>
         </w:rPr>
       </w:pPr>
-      <w:bookmarkStart w:id="4" w:name="_Location_of_Relevant"/>
-      <w:bookmarkEnd w:id="4"/>
+      <w:bookmarkStart w:id="3" w:name="_Location_of_Relevant"/>
       <w:bookmarkEnd w:id="3"/>
       <w:r>
         <w:rPr>
@@ -1526,6 +1524,7 @@
         </w:rPr>
         <w:t xml:space="preserve">Annual Timeline </w:t>
       </w:r>
+      <w:bookmarkStart w:id="4" w:name="_Toc460260898"/>
     </w:p>
     <w:tbl>
       <w:tblPr>
@@ -1535,16 +1534,16 @@
         <w:tblLook w:val="04A0" w:firstRow="1" w:lastRow="0" w:firstColumn="1" w:lastColumn="0" w:noHBand="0" w:noVBand="1"/>
       </w:tblPr>
       <w:tblGrid>
-        <w:gridCol w:w="1156"/>
-        <w:gridCol w:w="3266"/>
-        <w:gridCol w:w="991"/>
-        <w:gridCol w:w="3158"/>
-        <w:gridCol w:w="1522"/>
+        <w:gridCol w:w="1243"/>
+        <w:gridCol w:w="3217"/>
+        <w:gridCol w:w="990"/>
+        <w:gridCol w:w="3126"/>
+        <w:gridCol w:w="1517"/>
       </w:tblGrid>
       <w:tr>
         <w:tc>
           <w:tcPr>
-            <w:tcW w:w="1156" w:type="dxa"/>
+            <w:tcW w:w="1243" w:type="dxa"/>
           </w:tcPr>
           <w:p>
             <w:pPr>
@@ -1562,7 +1561,7 @@
         </w:tc>
         <w:tc>
           <w:tcPr>
-            <w:tcW w:w="3266" w:type="dxa"/>
+            <w:tcW w:w="3217" w:type="dxa"/>
           </w:tcPr>
           <w:p>
             <w:pPr>
@@ -1580,7 +1579,7 @@
         </w:tc>
         <w:tc>
           <w:tcPr>
-            <w:tcW w:w="991" w:type="dxa"/>
+            <w:tcW w:w="990" w:type="dxa"/>
           </w:tcPr>
           <w:p>
             <w:pPr>
@@ -1598,7 +1597,7 @@
         </w:tc>
         <w:tc>
           <w:tcPr>
-            <w:tcW w:w="3158" w:type="dxa"/>
+            <w:tcW w:w="3126" w:type="dxa"/>
           </w:tcPr>
           <w:p>
             <w:pPr>
@@ -1616,7 +1615,7 @@
         </w:tc>
         <w:tc>
           <w:tcPr>
-            <w:tcW w:w="1522" w:type="dxa"/>
+            <w:tcW w:w="1517" w:type="dxa"/>
           </w:tcPr>
           <w:p>
             <w:pPr>
@@ -1642,7 +1641,7 @@
       <w:tr>
         <w:tc>
           <w:tcPr>
-            <w:tcW w:w="1156" w:type="dxa"/>
+            <w:tcW w:w="1243" w:type="dxa"/>
           </w:tcPr>
           <w:p>
             <w:r>
@@ -1652,7 +1651,7 @@
         </w:tc>
         <w:tc>
           <w:tcPr>
-            <w:tcW w:w="3266" w:type="dxa"/>
+            <w:tcW w:w="3217" w:type="dxa"/>
           </w:tcPr>
           <w:p>
             <w:r>
@@ -1662,7 +1661,7 @@
         </w:tc>
         <w:tc>
           <w:tcPr>
-            <w:tcW w:w="991" w:type="dxa"/>
+            <w:tcW w:w="990" w:type="dxa"/>
           </w:tcPr>
           <w:p>
             <w:r>
@@ -1672,13 +1671,13 @@
         </w:tc>
         <w:tc>
           <w:tcPr>
-            <w:tcW w:w="3158" w:type="dxa"/>
+            <w:tcW w:w="3126" w:type="dxa"/>
           </w:tcPr>
           <w:p/>
         </w:tc>
         <w:tc>
           <w:tcPr>
-            <w:tcW w:w="1522" w:type="dxa"/>
+            <w:tcW w:w="1517" w:type="dxa"/>
           </w:tcPr>
           <w:p>
             <w:r>
@@ -1690,7 +1689,7 @@
       <w:tr>
         <w:tc>
           <w:tcPr>
-            <w:tcW w:w="1156" w:type="dxa"/>
+            <w:tcW w:w="1243" w:type="dxa"/>
           </w:tcPr>
           <w:p>
             <w:r>
@@ -1700,7 +1699,7 @@
         </w:tc>
         <w:tc>
           <w:tcPr>
-            <w:tcW w:w="3266" w:type="dxa"/>
+            <w:tcW w:w="3217" w:type="dxa"/>
           </w:tcPr>
           <w:p>
             <w:r>
@@ -1710,7 +1709,7 @@
         </w:tc>
         <w:tc>
           <w:tcPr>
-            <w:tcW w:w="991" w:type="dxa"/>
+            <w:tcW w:w="990" w:type="dxa"/>
           </w:tcPr>
           <w:p>
             <w:r>
@@ -1720,13 +1719,13 @@
         </w:tc>
         <w:tc>
           <w:tcPr>
-            <w:tcW w:w="3158" w:type="dxa"/>
+            <w:tcW w:w="3126" w:type="dxa"/>
           </w:tcPr>
           <w:p/>
         </w:tc>
         <w:tc>
           <w:tcPr>
-            <w:tcW w:w="1522" w:type="dxa"/>
+            <w:tcW w:w="1517" w:type="dxa"/>
           </w:tcPr>
           <w:p>
             <w:r>
@@ -1738,7 +1737,7 @@
       <w:tr>
         <w:tc>
           <w:tcPr>
-            <w:tcW w:w="1156" w:type="dxa"/>
+            <w:tcW w:w="1243" w:type="dxa"/>
           </w:tcPr>
           <w:p>
             <w:r>
@@ -1748,7 +1747,7 @@
         </w:tc>
         <w:tc>
           <w:tcPr>
-            <w:tcW w:w="3266" w:type="dxa"/>
+            <w:tcW w:w="3217" w:type="dxa"/>
           </w:tcPr>
           <w:p>
             <w:r>
@@ -1758,7 +1757,7 @@
         </w:tc>
         <w:tc>
           <w:tcPr>
-            <w:tcW w:w="991" w:type="dxa"/>
+            <w:tcW w:w="990" w:type="dxa"/>
           </w:tcPr>
           <w:p>
             <w:r>
@@ -1768,13 +1767,13 @@
         </w:tc>
         <w:tc>
           <w:tcPr>
-            <w:tcW w:w="3158" w:type="dxa"/>
+            <w:tcW w:w="3126" w:type="dxa"/>
           </w:tcPr>
           <w:p/>
         </w:tc>
         <w:tc>
           <w:tcPr>
-            <w:tcW w:w="1522" w:type="dxa"/>
+            <w:tcW w:w="1517" w:type="dxa"/>
           </w:tcPr>
           <w:p>
             <w:r>
@@ -1786,7 +1785,7 @@
       <w:tr>
         <w:tc>
           <w:tcPr>
-            <w:tcW w:w="1156" w:type="dxa"/>
+            <w:tcW w:w="1243" w:type="dxa"/>
           </w:tcPr>
           <w:p>
             <w:r>
@@ -1796,7 +1795,7 @@
         </w:tc>
         <w:tc>
           <w:tcPr>
-            <w:tcW w:w="3266" w:type="dxa"/>
+            <w:tcW w:w="3217" w:type="dxa"/>
           </w:tcPr>
           <w:p>
             <w:r>
@@ -1806,7 +1805,7 @@
         </w:tc>
         <w:tc>
           <w:tcPr>
-            <w:tcW w:w="991" w:type="dxa"/>
+            <w:tcW w:w="990" w:type="dxa"/>
           </w:tcPr>
           <w:p>
             <w:r>
@@ -1816,13 +1815,13 @@
         </w:tc>
         <w:tc>
           <w:tcPr>
-            <w:tcW w:w="3158" w:type="dxa"/>
+            <w:tcW w:w="3126" w:type="dxa"/>
           </w:tcPr>
           <w:p/>
         </w:tc>
         <w:tc>
           <w:tcPr>
-            <w:tcW w:w="1522" w:type="dxa"/>
+            <w:tcW w:w="1517" w:type="dxa"/>
           </w:tcPr>
           <w:p>
             <w:r>
@@ -1834,7 +1833,7 @@
       <w:tr>
         <w:tc>
           <w:tcPr>
-            <w:tcW w:w="1156" w:type="dxa"/>
+            <w:tcW w:w="1243" w:type="dxa"/>
           </w:tcPr>
           <w:p>
             <w:r>
@@ -1844,7 +1843,7 @@
         </w:tc>
         <w:tc>
           <w:tcPr>
-            <w:tcW w:w="3266" w:type="dxa"/>
+            <w:tcW w:w="3217" w:type="dxa"/>
           </w:tcPr>
           <w:p>
             <w:r>
@@ -1854,7 +1853,7 @@
         </w:tc>
         <w:tc>
           <w:tcPr>
-            <w:tcW w:w="991" w:type="dxa"/>
+            <w:tcW w:w="990" w:type="dxa"/>
           </w:tcPr>
           <w:p>
             <w:r>
@@ -1864,13 +1863,13 @@
         </w:tc>
         <w:tc>
           <w:tcPr>
-            <w:tcW w:w="3158" w:type="dxa"/>
+            <w:tcW w:w="3126" w:type="dxa"/>
           </w:tcPr>
           <w:p/>
         </w:tc>
         <w:tc>
           <w:tcPr>
-            <w:tcW w:w="1522" w:type="dxa"/>
+            <w:tcW w:w="1517" w:type="dxa"/>
           </w:tcPr>
           <w:p>
             <w:r>
@@ -1882,7 +1881,7 @@
       <w:tr>
         <w:tc>
           <w:tcPr>
-            <w:tcW w:w="1156" w:type="dxa"/>
+            <w:tcW w:w="1243" w:type="dxa"/>
           </w:tcPr>
           <w:p>
             <w:r>
@@ -1892,17 +1891,17 @@
         </w:tc>
         <w:tc>
           <w:tcPr>
-            <w:tcW w:w="3266" w:type="dxa"/>
-          </w:tcPr>
-          <w:p>
-            <w:r>
-              <w:t>Curriculum mapping</w:t>
-            </w:r>
-          </w:p>
-        </w:tc>
-        <w:tc>
-          <w:tcPr>
-            <w:tcW w:w="991" w:type="dxa"/>
+            <w:tcW w:w="3217" w:type="dxa"/>
+          </w:tcPr>
+          <w:p>
+            <w:r>
+              <w:t>Curriculum mapping, will require consultation and verification with Instructors</w:t>
+            </w:r>
+          </w:p>
+        </w:tc>
+        <w:tc>
+          <w:tcPr>
+            <w:tcW w:w="990" w:type="dxa"/>
           </w:tcPr>
           <w:p>
             <w:r>
@@ -1912,7 +1911,7 @@
         </w:tc>
         <w:tc>
           <w:tcPr>
-            <w:tcW w:w="3158" w:type="dxa"/>
+            <w:tcW w:w="3126" w:type="dxa"/>
           </w:tcPr>
           <w:p>
             <w:r>
@@ -1922,11 +1921,11 @@
         </w:tc>
         <w:tc>
           <w:tcPr>
-            <w:tcW w:w="1522" w:type="dxa"/>
-          </w:tcPr>
-          <w:p>
-            <w:r>
-              <w:t>Department</w:t>
+            <w:tcW w:w="1517" w:type="dxa"/>
+          </w:tcPr>
+          <w:p>
+            <w:r>
+              <w:t>Department Attributes Committee</w:t>
             </w:r>
           </w:p>
         </w:tc>
@@ -1934,7 +1933,7 @@
       <w:tr>
         <w:tc>
           <w:tcPr>
-            <w:tcW w:w="1156" w:type="dxa"/>
+            <w:tcW w:w="1243" w:type="dxa"/>
           </w:tcPr>
           <w:p>
             <w:r>
@@ -1944,7 +1943,7 @@
         </w:tc>
         <w:tc>
           <w:tcPr>
-            <w:tcW w:w="3266" w:type="dxa"/>
+            <w:tcW w:w="3217" w:type="dxa"/>
           </w:tcPr>
           <w:p>
             <w:r>
@@ -1954,7 +1953,7 @@
         </w:tc>
         <w:tc>
           <w:tcPr>
-            <w:tcW w:w="991" w:type="dxa"/>
+            <w:tcW w:w="990" w:type="dxa"/>
           </w:tcPr>
           <w:p>
             <w:r>
@@ -1964,7 +1963,7 @@
         </w:tc>
         <w:tc>
           <w:tcPr>
-            <w:tcW w:w="3158" w:type="dxa"/>
+            <w:tcW w:w="3126" w:type="dxa"/>
           </w:tcPr>
           <w:p>
             <w:r>
@@ -1974,11 +1973,11 @@
         </w:tc>
         <w:tc>
           <w:tcPr>
-            <w:tcW w:w="1522" w:type="dxa"/>
-          </w:tcPr>
-          <w:p>
-            <w:r>
-              <w:t>Department</w:t>
+            <w:tcW w:w="1517" w:type="dxa"/>
+          </w:tcPr>
+          <w:p>
+            <w:r>
+              <w:t>Department Attributes Committee</w:t>
             </w:r>
           </w:p>
         </w:tc>
@@ -1986,7 +1985,7 @@
       <w:tr>
         <w:tc>
           <w:tcPr>
-            <w:tcW w:w="1156" w:type="dxa"/>
+            <w:tcW w:w="1243" w:type="dxa"/>
           </w:tcPr>
           <w:p>
             <w:r>
@@ -1996,7 +1995,7 @@
         </w:tc>
         <w:tc>
           <w:tcPr>
-            <w:tcW w:w="3266" w:type="dxa"/>
+            <w:tcW w:w="3217" w:type="dxa"/>
           </w:tcPr>
           <w:p>
             <w:r>
@@ -2006,7 +2005,7 @@
         </w:tc>
         <w:tc>
           <w:tcPr>
-            <w:tcW w:w="991" w:type="dxa"/>
+            <w:tcW w:w="990" w:type="dxa"/>
           </w:tcPr>
           <w:p>
             <w:r>
@@ -2016,7 +2015,7 @@
         </w:tc>
         <w:tc>
           <w:tcPr>
-            <w:tcW w:w="3158" w:type="dxa"/>
+            <w:tcW w:w="3126" w:type="dxa"/>
           </w:tcPr>
           <w:p>
             <w:r>
@@ -2029,7 +2028,7 @@
         </w:tc>
         <w:tc>
           <w:tcPr>
-            <w:tcW w:w="1522" w:type="dxa"/>
+            <w:tcW w:w="1517" w:type="dxa"/>
           </w:tcPr>
           <w:p>
             <w:r>
@@ -2041,7 +2040,7 @@
       <w:tr>
         <w:tc>
           <w:tcPr>
-            <w:tcW w:w="1156" w:type="dxa"/>
+            <w:tcW w:w="1243" w:type="dxa"/>
           </w:tcPr>
           <w:p>
             <w:r>
@@ -2051,7 +2050,7 @@
         </w:tc>
         <w:tc>
           <w:tcPr>
-            <w:tcW w:w="3266" w:type="dxa"/>
+            <w:tcW w:w="3217" w:type="dxa"/>
           </w:tcPr>
           <w:p>
             <w:r>
@@ -2061,7 +2060,7 @@
         </w:tc>
         <w:tc>
           <w:tcPr>
-            <w:tcW w:w="991" w:type="dxa"/>
+            <w:tcW w:w="990" w:type="dxa"/>
           </w:tcPr>
           <w:p>
             <w:r>
@@ -2071,7 +2070,7 @@
         </w:tc>
         <w:tc>
           <w:tcPr>
-            <w:tcW w:w="3158" w:type="dxa"/>
+            <w:tcW w:w="3126" w:type="dxa"/>
           </w:tcPr>
           <w:p>
             <w:r>
@@ -2081,7 +2080,7 @@
         </w:tc>
         <w:tc>
           <w:tcPr>
-            <w:tcW w:w="1522" w:type="dxa"/>
+            <w:tcW w:w="1517" w:type="dxa"/>
           </w:tcPr>
           <w:p>
             <w:r>
@@ -2093,7 +2092,7 @@
       <w:tr>
         <w:tc>
           <w:tcPr>
-            <w:tcW w:w="1156" w:type="dxa"/>
+            <w:tcW w:w="1243" w:type="dxa"/>
           </w:tcPr>
           <w:p>
             <w:r>
@@ -2103,7 +2102,7 @@
         </w:tc>
         <w:tc>
           <w:tcPr>
-            <w:tcW w:w="3266" w:type="dxa"/>
+            <w:tcW w:w="3217" w:type="dxa"/>
           </w:tcPr>
           <w:p>
             <w:r>
@@ -2113,7 +2112,7 @@
         </w:tc>
         <w:tc>
           <w:tcPr>
-            <w:tcW w:w="991" w:type="dxa"/>
+            <w:tcW w:w="990" w:type="dxa"/>
           </w:tcPr>
           <w:p>
             <w:r>
@@ -2123,7 +2122,7 @@
         </w:tc>
         <w:tc>
           <w:tcPr>
-            <w:tcW w:w="3158" w:type="dxa"/>
+            <w:tcW w:w="3126" w:type="dxa"/>
           </w:tcPr>
           <w:p>
             <w:r>
@@ -2136,7 +2135,7 @@
         </w:tc>
         <w:tc>
           <w:tcPr>
-            <w:tcW w:w="1522" w:type="dxa"/>
+            <w:tcW w:w="1517" w:type="dxa"/>
           </w:tcPr>
           <w:p>
             <w:r>
@@ -2148,7 +2147,7 @@
       <w:tr>
         <w:tc>
           <w:tcPr>
-            <w:tcW w:w="1156" w:type="dxa"/>
+            <w:tcW w:w="1243" w:type="dxa"/>
           </w:tcPr>
           <w:p>
             <w:r>
@@ -2158,7 +2157,7 @@
         </w:tc>
         <w:tc>
           <w:tcPr>
-            <w:tcW w:w="3266" w:type="dxa"/>
+            <w:tcW w:w="3217" w:type="dxa"/>
           </w:tcPr>
           <w:p>
             <w:r>
@@ -2168,7 +2167,7 @@
         </w:tc>
         <w:tc>
           <w:tcPr>
-            <w:tcW w:w="991" w:type="dxa"/>
+            <w:tcW w:w="990" w:type="dxa"/>
           </w:tcPr>
           <w:p>
             <w:r>
@@ -2178,7 +2177,7 @@
         </w:tc>
         <w:tc>
           <w:tcPr>
-            <w:tcW w:w="3158" w:type="dxa"/>
+            <w:tcW w:w="3126" w:type="dxa"/>
           </w:tcPr>
           <w:p>
             <w:r>
@@ -2188,7 +2187,7 @@
         </w:tc>
         <w:tc>
           <w:tcPr>
-            <w:tcW w:w="1522" w:type="dxa"/>
+            <w:tcW w:w="1517" w:type="dxa"/>
           </w:tcPr>
           <w:p>
             <w:r>
@@ -2200,7 +2199,7 @@
       <w:tr>
         <w:tc>
           <w:tcPr>
-            <w:tcW w:w="1156" w:type="dxa"/>
+            <w:tcW w:w="1243" w:type="dxa"/>
           </w:tcPr>
           <w:p>
             <w:r>
@@ -2210,7 +2209,7 @@
         </w:tc>
         <w:tc>
           <w:tcPr>
-            <w:tcW w:w="3266" w:type="dxa"/>
+            <w:tcW w:w="3217" w:type="dxa"/>
           </w:tcPr>
           <w:p>
             <w:r>
@@ -2220,7 +2219,7 @@
         </w:tc>
         <w:tc>
           <w:tcPr>
-            <w:tcW w:w="991" w:type="dxa"/>
+            <w:tcW w:w="990" w:type="dxa"/>
           </w:tcPr>
           <w:p>
             <w:r>
@@ -2230,7 +2229,7 @@
         </w:tc>
         <w:tc>
           <w:tcPr>
-            <w:tcW w:w="3158" w:type="dxa"/>
+            <w:tcW w:w="3126" w:type="dxa"/>
           </w:tcPr>
           <w:p>
             <w:r>
@@ -2240,7 +2239,7 @@
         </w:tc>
         <w:tc>
           <w:tcPr>
-            <w:tcW w:w="1522" w:type="dxa"/>
+            <w:tcW w:w="1517" w:type="dxa"/>
           </w:tcPr>
           <w:p>
             <w:r>
@@ -2252,7 +2251,7 @@
       <w:tr>
         <w:tc>
           <w:tcPr>
-            <w:tcW w:w="1156" w:type="dxa"/>
+            <w:tcW w:w="1243" w:type="dxa"/>
           </w:tcPr>
           <w:p>
             <w:r>
@@ -2262,7 +2261,7 @@
         </w:tc>
         <w:tc>
           <w:tcPr>
-            <w:tcW w:w="3266" w:type="dxa"/>
+            <w:tcW w:w="3217" w:type="dxa"/>
           </w:tcPr>
           <w:p>
             <w:r>
@@ -2272,19 +2271,19 @@
         </w:tc>
         <w:tc>
           <w:tcPr>
-            <w:tcW w:w="991" w:type="dxa"/>
+            <w:tcW w:w="990" w:type="dxa"/>
           </w:tcPr>
           <w:p/>
         </w:tc>
         <w:tc>
           <w:tcPr>
-            <w:tcW w:w="3158" w:type="dxa"/>
+            <w:tcW w:w="3126" w:type="dxa"/>
           </w:tcPr>
           <w:p/>
         </w:tc>
         <w:tc>
           <w:tcPr>
-            <w:tcW w:w="1522" w:type="dxa"/>
+            <w:tcW w:w="1517" w:type="dxa"/>
           </w:tcPr>
           <w:p>
             <w:r>
@@ -2296,7 +2295,7 @@
       <w:tr>
         <w:tc>
           <w:tcPr>
-            <w:tcW w:w="1156" w:type="dxa"/>
+            <w:tcW w:w="1243" w:type="dxa"/>
           </w:tcPr>
           <w:p>
             <w:r>
@@ -2306,7 +2305,7 @@
         </w:tc>
         <w:tc>
           <w:tcPr>
-            <w:tcW w:w="3266" w:type="dxa"/>
+            <w:tcW w:w="3217" w:type="dxa"/>
           </w:tcPr>
           <w:p>
             <w:r>
@@ -2316,19 +2315,19 @@
         </w:tc>
         <w:tc>
           <w:tcPr>
-            <w:tcW w:w="991" w:type="dxa"/>
+            <w:tcW w:w="990" w:type="dxa"/>
           </w:tcPr>
           <w:p/>
         </w:tc>
         <w:tc>
           <w:tcPr>
-            <w:tcW w:w="3158" w:type="dxa"/>
+            <w:tcW w:w="3126" w:type="dxa"/>
           </w:tcPr>
           <w:p/>
         </w:tc>
         <w:tc>
           <w:tcPr>
-            <w:tcW w:w="1522" w:type="dxa"/>
+            <w:tcW w:w="1517" w:type="dxa"/>
           </w:tcPr>
           <w:p>
             <w:r>
@@ -2340,47 +2339,48 @@
       <w:tr>
         <w:tc>
           <w:tcPr>
-            <w:tcW w:w="1156" w:type="dxa"/>
-          </w:tcPr>
-          <w:p>
-            <w:r>
-              <w:t>All Year</w:t>
-            </w:r>
-          </w:p>
-        </w:tc>
-        <w:tc>
-          <w:tcPr>
-            <w:tcW w:w="3266" w:type="dxa"/>
-          </w:tcPr>
-          <w:p>
-            <w:r>
-              <w:t>Add/Remove manage users</w:t>
-            </w:r>
-          </w:p>
-        </w:tc>
-        <w:tc>
-          <w:tcPr>
-            <w:tcW w:w="991" w:type="dxa"/>
-          </w:tcPr>
-          <w:p>
-            <w:r>
-              <w:t>A2</w:t>
-            </w:r>
-          </w:p>
-        </w:tc>
-        <w:tc>
-          <w:tcPr>
-            <w:tcW w:w="3158" w:type="dxa"/>
+            <w:tcW w:w="1243" w:type="dxa"/>
+          </w:tcPr>
+          <w:p>
+            <w:r>
+              <w:lastRenderedPageBreak/>
+              <w:t>September</w:t>
+            </w:r>
+          </w:p>
+        </w:tc>
+        <w:tc>
+          <w:tcPr>
+            <w:tcW w:w="3217" w:type="dxa"/>
+          </w:tcPr>
+          <w:p>
+            <w:r>
+              <w:t>Faculty reviews departmental committee reports, writes report</w:t>
+            </w:r>
+          </w:p>
+        </w:tc>
+        <w:tc>
+          <w:tcPr>
+            <w:tcW w:w="990" w:type="dxa"/>
           </w:tcPr>
           <w:p/>
         </w:tc>
         <w:tc>
           <w:tcPr>
-            <w:tcW w:w="1522" w:type="dxa"/>
-          </w:tcPr>
-          <w:p>
-            <w:r>
-              <w:t>Assoc Dean?</w:t>
+            <w:tcW w:w="3126" w:type="dxa"/>
+          </w:tcPr>
+          <w:p>
+            <w:r>
+              <w:t>?</w:t>
+            </w:r>
+          </w:p>
+        </w:tc>
+        <w:tc>
+          <w:tcPr>
+            <w:tcW w:w="1517" w:type="dxa"/>
+          </w:tcPr>
+          <w:p>
+            <w:r>
+              <w:t>Faculty</w:t>
             </w:r>
           </w:p>
         </w:tc>
@@ -2388,53 +2388,101 @@
       <w:tr>
         <w:tc>
           <w:tcPr>
-            <w:tcW w:w="1156" w:type="dxa"/>
+            <w:tcW w:w="1243" w:type="dxa"/>
+          </w:tcPr>
+          <w:p>
+            <w:r>
+              <w:t>All Year</w:t>
+            </w:r>
+          </w:p>
+        </w:tc>
+        <w:tc>
+          <w:tcPr>
+            <w:tcW w:w="3217" w:type="dxa"/>
+          </w:tcPr>
+          <w:p>
+            <w:r>
+              <w:t>Add/Remove manage users</w:t>
+            </w:r>
+          </w:p>
+        </w:tc>
+        <w:tc>
+          <w:tcPr>
+            <w:tcW w:w="990" w:type="dxa"/>
+          </w:tcPr>
+          <w:p>
+            <w:r>
+              <w:t>A2</w:t>
+            </w:r>
+          </w:p>
+        </w:tc>
+        <w:tc>
+          <w:tcPr>
+            <w:tcW w:w="3126" w:type="dxa"/>
           </w:tcPr>
           <w:p/>
         </w:tc>
         <w:tc>
           <w:tcPr>
-            <w:tcW w:w="3266" w:type="dxa"/>
-          </w:tcPr>
-          <w:p>
-            <w:r>
-              <w:t>View Historical Data</w:t>
-            </w:r>
-          </w:p>
-        </w:tc>
-        <w:tc>
-          <w:tcPr>
-            <w:tcW w:w="991" w:type="dxa"/>
-          </w:tcPr>
-          <w:p>
-            <w:r>
-              <w:t>A6</w:t>
-            </w:r>
-          </w:p>
-        </w:tc>
-        <w:tc>
-          <w:tcPr>
-            <w:tcW w:w="3158" w:type="dxa"/>
-          </w:tcPr>
-          <w:p/>
-        </w:tc>
-        <w:tc>
-          <w:tcPr>
-            <w:tcW w:w="1522" w:type="dxa"/>
-          </w:tcPr>
-          <w:p/>
+            <w:tcW w:w="1517" w:type="dxa"/>
+          </w:tcPr>
+          <w:p>
+            <w:r>
+              <w:t>Assoc Dean?</w:t>
+            </w:r>
+          </w:p>
         </w:tc>
       </w:tr>
       <w:tr>
         <w:tc>
           <w:tcPr>
-            <w:tcW w:w="1156" w:type="dxa"/>
+            <w:tcW w:w="1243" w:type="dxa"/>
           </w:tcPr>
           <w:p/>
         </w:tc>
         <w:tc>
           <w:tcPr>
-            <w:tcW w:w="3266" w:type="dxa"/>
+            <w:tcW w:w="3217" w:type="dxa"/>
+          </w:tcPr>
+          <w:p>
+            <w:r>
+              <w:t>View Historical Data</w:t>
+            </w:r>
+          </w:p>
+        </w:tc>
+        <w:tc>
+          <w:tcPr>
+            <w:tcW w:w="990" w:type="dxa"/>
+          </w:tcPr>
+          <w:p>
+            <w:r>
+              <w:t>A6</w:t>
+            </w:r>
+          </w:p>
+        </w:tc>
+        <w:tc>
+          <w:tcPr>
+            <w:tcW w:w="3126" w:type="dxa"/>
+          </w:tcPr>
+          <w:p/>
+        </w:tc>
+        <w:tc>
+          <w:tcPr>
+            <w:tcW w:w="1517" w:type="dxa"/>
+          </w:tcPr>
+          <w:p/>
+        </w:tc>
+      </w:tr>
+      <w:tr>
+        <w:tc>
+          <w:tcPr>
+            <w:tcW w:w="1243" w:type="dxa"/>
+          </w:tcPr>
+          <w:p/>
+        </w:tc>
+        <w:tc>
+          <w:tcPr>
+            <w:tcW w:w="3217" w:type="dxa"/>
           </w:tcPr>
           <w:p>
             <w:r>
@@ -2444,7 +2492,7 @@
         </w:tc>
         <w:tc>
           <w:tcPr>
-            <w:tcW w:w="991" w:type="dxa"/>
+            <w:tcW w:w="990" w:type="dxa"/>
           </w:tcPr>
           <w:p>
             <w:r>
@@ -2454,13 +2502,13 @@
         </w:tc>
         <w:tc>
           <w:tcPr>
-            <w:tcW w:w="3158" w:type="dxa"/>
+            <w:tcW w:w="3126" w:type="dxa"/>
           </w:tcPr>
           <w:p/>
         </w:tc>
         <w:tc>
           <w:tcPr>
-            <w:tcW w:w="1522" w:type="dxa"/>
+            <w:tcW w:w="1517" w:type="dxa"/>
           </w:tcPr>
           <w:p/>
         </w:tc>
@@ -2477,24 +2525,18 @@
     </w:p>
     <w:p>
       <w:pPr>
-        <w:pStyle w:val="Heading1"/>
+        <w:pStyle w:val="ListParagraph"/>
         <w:numPr>
           <w:ilvl w:val="0"/>
-          <w:numId w:val="1"/>
+          <w:numId w:val="10"/>
         </w:numPr>
-        <w:rPr>
-          <w:sz w:val="24"/>
-        </w:rPr>
-      </w:pPr>
-      <w:bookmarkStart w:id="5" w:name="_Toc460260898"/>
-      <w:r>
-        <w:rPr>
-          <w:sz w:val="24"/>
-        </w:rPr>
-        <w:lastRenderedPageBreak/>
+      </w:pPr>
+      <w:bookmarkStart w:id="5" w:name="_GoBack"/>
+      <w:bookmarkEnd w:id="5"/>
+      <w:r>
         <w:t>Add User</w:t>
       </w:r>
-      <w:bookmarkEnd w:id="5"/>
+      <w:bookmarkEnd w:id="4"/>
     </w:p>
     <w:p>
       <w:pPr>
@@ -2607,7 +2649,6 @@
           <w:noProof/>
           <w:sz w:val="22"/>
           <w:szCs w:val="22"/>
-          <w:lang w:val="en-CA" w:eastAsia="zh-CN"/>
         </w:rPr>
         <w:drawing>
           <wp:inline distT="0" distB="0" distL="0" distR="0" wp14:anchorId="3EEE1804" wp14:editId="51197D2C">
@@ -2713,7 +2754,6 @@
           <w:noProof/>
           <w:sz w:val="22"/>
           <w:szCs w:val="22"/>
-          <w:lang w:val="en-CA" w:eastAsia="zh-CN"/>
         </w:rPr>
         <w:drawing>
           <wp:inline distT="0" distB="0" distL="0" distR="0" wp14:anchorId="740838AB" wp14:editId="50C803C6">
@@ -2870,8 +2910,8 @@
           <w:noProof/>
           <w:sz w:val="22"/>
           <w:szCs w:val="22"/>
-          <w:lang w:val="en-CA" w:eastAsia="zh-CN"/>
-        </w:rPr>
+        </w:rPr>
+        <w:lastRenderedPageBreak/>
         <w:drawing>
           <wp:inline distT="0" distB="0" distL="0" distR="0" wp14:anchorId="01298BC3" wp14:editId="4F82EA99">
             <wp:extent cx="4257675" cy="1688035"/>
@@ -3020,9 +3060,7 @@
         <w:rPr>
           <w:rFonts w:ascii="Arial" w:hAnsi="Arial" w:cs="Arial"/>
           <w:noProof/>
-          <w:lang w:val="en-CA" w:eastAsia="zh-CN"/>
-        </w:rPr>
-        <w:lastRenderedPageBreak/>
+        </w:rPr>
         <w:drawing>
           <wp:inline distT="0" distB="0" distL="0" distR="0" wp14:anchorId="1787D78A" wp14:editId="4E74A8E7">
             <wp:extent cx="3740898" cy="2981325"/>
@@ -3185,7 +3223,6 @@
           <w:noProof/>
           <w:sz w:val="22"/>
           <w:szCs w:val="22"/>
-          <w:lang w:val="en-CA" w:eastAsia="zh-CN"/>
         </w:rPr>
         <w:drawing>
           <wp:inline distT="0" distB="0" distL="0" distR="0" wp14:anchorId="4FA5D487" wp14:editId="04A3844A">
@@ -3347,7 +3384,6 @@
           <w:noProof/>
           <w:sz w:val="22"/>
           <w:szCs w:val="22"/>
-          <w:lang w:val="en-CA" w:eastAsia="zh-CN"/>
         </w:rPr>
         <w:drawing>
           <wp:inline distT="0" distB="0" distL="0" distR="0" wp14:anchorId="7CF999B6" wp14:editId="0E8AD7E0">
@@ -3418,9 +3454,7 @@
           <w:noProof/>
           <w:sz w:val="22"/>
           <w:szCs w:val="22"/>
-          <w:lang w:val="en-CA" w:eastAsia="zh-CN"/>
-        </w:rPr>
-        <w:lastRenderedPageBreak/>
+        </w:rPr>
         <w:drawing>
           <wp:inline distT="0" distB="0" distL="0" distR="0" wp14:anchorId="6780BA62" wp14:editId="2687A79D">
             <wp:extent cx="2887848" cy="3188666"/>
@@ -3552,7 +3586,6 @@
           <w:noProof/>
           <w:sz w:val="22"/>
           <w:szCs w:val="22"/>
-          <w:lang w:val="en-CA" w:eastAsia="zh-CN"/>
         </w:rPr>
         <w:drawing>
           <wp:inline distT="0" distB="0" distL="0" distR="0" wp14:anchorId="182CAA98" wp14:editId="43CE1408">
@@ -3664,7 +3697,6 @@
           <w:noProof/>
           <w:sz w:val="22"/>
           <w:szCs w:val="22"/>
-          <w:lang w:val="en-CA" w:eastAsia="zh-CN"/>
         </w:rPr>
         <w:drawing>
           <wp:inline distT="0" distB="0" distL="0" distR="0" wp14:anchorId="368DFD04" wp14:editId="096E94FE">
@@ -3743,7 +3775,6 @@
           <w:noProof/>
           <w:sz w:val="22"/>
           <w:szCs w:val="22"/>
-          <w:lang w:val="en-CA" w:eastAsia="zh-CN"/>
         </w:rPr>
         <w:drawing>
           <wp:inline distT="0" distB="0" distL="0" distR="0" wp14:anchorId="2B72B7E9" wp14:editId="65F3A32B">
@@ -3829,7 +3860,6 @@
         <w:rPr>
           <w:rFonts w:ascii="Arial" w:hAnsi="Arial" w:cs="Arial"/>
           <w:noProof/>
-          <w:lang w:val="en-CA" w:eastAsia="zh-CN"/>
         </w:rPr>
         <w:drawing>
           <wp:inline distT="0" distB="0" distL="0" distR="0" wp14:anchorId="4173EA6F" wp14:editId="0A3DCD4D">
@@ -4013,7 +4043,6 @@
           <w:noProof/>
           <w:sz w:val="22"/>
           <w:szCs w:val="22"/>
-          <w:lang w:val="en-CA" w:eastAsia="zh-CN"/>
         </w:rPr>
         <w:drawing>
           <wp:inline distT="0" distB="0" distL="0" distR="0" wp14:anchorId="426A6BF6" wp14:editId="07BC971C">
@@ -4168,7 +4197,6 @@
           <w:noProof/>
           <w:sz w:val="22"/>
           <w:szCs w:val="22"/>
-          <w:lang w:val="en-CA" w:eastAsia="zh-CN"/>
         </w:rPr>
         <w:drawing>
           <wp:inline distT="0" distB="0" distL="0" distR="0" wp14:anchorId="68FDBF5F" wp14:editId="69A3942C">
@@ -4231,7 +4259,6 @@
           <w:noProof/>
           <w:sz w:val="22"/>
           <w:szCs w:val="22"/>
-          <w:lang w:val="en-CA" w:eastAsia="zh-CN"/>
         </w:rPr>
         <w:drawing>
           <wp:inline distT="0" distB="0" distL="0" distR="0" wp14:anchorId="37B47699" wp14:editId="575C68E2">
@@ -4326,7 +4353,6 @@
           <w:noProof/>
           <w:sz w:val="22"/>
           <w:szCs w:val="22"/>
-          <w:lang w:val="en-CA" w:eastAsia="zh-CN"/>
         </w:rPr>
         <w:drawing>
           <wp:inline distT="0" distB="0" distL="0" distR="0" wp14:anchorId="2F5D1135" wp14:editId="2069F6E5">
@@ -4435,7 +4461,6 @@
       <w:r>
         <w:rPr>
           <w:noProof/>
-          <w:lang w:val="en-CA" w:eastAsia="zh-CN"/>
         </w:rPr>
         <w:lastRenderedPageBreak/>
         <w:drawing>
@@ -4555,7 +4580,6 @@
         <w:rPr>
           <w:rFonts w:ascii="Arial" w:hAnsi="Arial" w:cs="Arial"/>
           <w:noProof/>
-          <w:lang w:val="en-CA" w:eastAsia="zh-CN"/>
         </w:rPr>
         <w:lastRenderedPageBreak/>
         <w:drawing>
@@ -4656,7 +4680,6 @@
         <w:rPr>
           <w:rFonts w:ascii="Arial" w:hAnsi="Arial" w:cs="Arial"/>
           <w:noProof/>
-          <w:lang w:val="en-CA" w:eastAsia="zh-CN"/>
         </w:rPr>
         <w:drawing>
           <wp:inline distT="0" distB="0" distL="0" distR="0" wp14:anchorId="2CF8D9FB" wp14:editId="62450AD3">
@@ -4761,7 +4784,6 @@
       <w:r>
         <w:rPr>
           <w:noProof/>
-          <w:lang w:val="en-CA" w:eastAsia="zh-CN"/>
         </w:rPr>
         <w:lastRenderedPageBreak/>
         <w:drawing>
@@ -4831,7 +4853,6 @@
         <w:rPr>
           <w:rFonts w:ascii="Arial" w:hAnsi="Arial" w:cs="Arial"/>
           <w:noProof/>
-          <w:lang w:val="en-CA" w:eastAsia="zh-CN"/>
         </w:rPr>
         <w:drawing>
           <wp:inline distT="0" distB="0" distL="0" distR="0" wp14:anchorId="168DD83E" wp14:editId="67646B9F">
@@ -5127,7 +5148,6 @@
           <w:noProof/>
           <w:sz w:val="22"/>
           <w:szCs w:val="22"/>
-          <w:lang w:val="en-CA" w:eastAsia="zh-CN"/>
         </w:rPr>
         <w:lastRenderedPageBreak/>
         <w:drawing>
@@ -5443,7 +5463,7 @@
 </file>
 
 <file path=word/endnotes.xml><?xml version="1.0" encoding="utf-8"?>
-<w:endnotes xmlns:wpc="http://schemas.microsoft.com/office/word/2010/wordprocessingCanvas" xmlns:cx="http://schemas.microsoft.com/office/drawing/2014/chartex" xmlns:cx1="http://schemas.microsoft.com/office/drawing/2015/9/8/chartex" xmlns:cx2="http://schemas.microsoft.com/office/drawing/2015/10/21/chartex" xmlns:mc="http://schemas.openxmlformats.org/markup-compatibility/2006" xmlns:o="urn:schemas-microsoft-com:office:office" xmlns:r="http://schemas.openxmlformats.org/officeDocument/2006/relationships" xmlns:m="http://schemas.openxmlformats.org/officeDocument/2006/math" xmlns:v="urn:schemas-microsoft-com:vml" xmlns:wp14="http://schemas.microsoft.com/office/word/2010/wordprocessingDrawing" xmlns:wp="http://schemas.openxmlformats.org/drawingml/2006/wordprocessingDrawing" xmlns:w10="urn:schemas-microsoft-com:office:word" xmlns:w="http://schemas.openxmlformats.org/wordprocessingml/2006/main" xmlns:w14="http://schemas.microsoft.com/office/word/2010/wordml" xmlns:w15="http://schemas.microsoft.com/office/word/2012/wordml" xmlns:w16se="http://schemas.microsoft.com/office/word/2015/wordml/symex" xmlns:wpg="http://schemas.microsoft.com/office/word/2010/wordprocessingGroup" xmlns:wpi="http://schemas.microsoft.com/office/word/2010/wordprocessingInk" xmlns:wne="http://schemas.microsoft.com/office/word/2006/wordml" xmlns:wps="http://schemas.microsoft.com/office/word/2010/wordprocessingShape" mc:Ignorable="w14 w15 w16se wp14">
+<w:endnotes xmlns:wpc="http://schemas.microsoft.com/office/word/2010/wordprocessingCanvas" xmlns:mo="http://schemas.microsoft.com/office/mac/office/2008/main" xmlns:mc="http://schemas.openxmlformats.org/markup-compatibility/2006" xmlns:mv="urn:schemas-microsoft-com:mac:vml" xmlns:o="urn:schemas-microsoft-com:office:office" xmlns:r="http://schemas.openxmlformats.org/officeDocument/2006/relationships" xmlns:m="http://schemas.openxmlformats.org/officeDocument/2006/math" xmlns:v="urn:schemas-microsoft-com:vml" xmlns:wp14="http://schemas.microsoft.com/office/word/2010/wordprocessingDrawing" xmlns:wp="http://schemas.openxmlformats.org/drawingml/2006/wordprocessingDrawing" xmlns:w10="urn:schemas-microsoft-com:office:word" xmlns:w="http://schemas.openxmlformats.org/wordprocessingml/2006/main" xmlns:w14="http://schemas.microsoft.com/office/word/2010/wordml" xmlns:w15="http://schemas.microsoft.com/office/word/2012/wordml" xmlns:wpg="http://schemas.microsoft.com/office/word/2010/wordprocessingGroup" xmlns:wpi="http://schemas.microsoft.com/office/word/2010/wordprocessingInk" xmlns:wne="http://schemas.microsoft.com/office/word/2006/wordml" xmlns:wps="http://schemas.microsoft.com/office/word/2010/wordprocessingShape" mc:Ignorable="w14 w15 wp14">
   <w:endnote w:type="separator" w:id="-1">
     <w:p>
       <w:r>
@@ -5462,7 +5482,7 @@
 </file>
 
 <file path=word/footer1.xml><?xml version="1.0" encoding="utf-8"?>
-<w:ftr xmlns:wpc="http://schemas.microsoft.com/office/word/2010/wordprocessingCanvas" xmlns:cx="http://schemas.microsoft.com/office/drawing/2014/chartex" xmlns:cx1="http://schemas.microsoft.com/office/drawing/2015/9/8/chartex" xmlns:cx2="http://schemas.microsoft.com/office/drawing/2015/10/21/chartex" xmlns:mc="http://schemas.openxmlformats.org/markup-compatibility/2006" xmlns:o="urn:schemas-microsoft-com:office:office" xmlns:r="http://schemas.openxmlformats.org/officeDocument/2006/relationships" xmlns:m="http://schemas.openxmlformats.org/officeDocument/2006/math" xmlns:v="urn:schemas-microsoft-com:vml" xmlns:wp14="http://schemas.microsoft.com/office/word/2010/wordprocessingDrawing" xmlns:wp="http://schemas.openxmlformats.org/drawingml/2006/wordprocessingDrawing" xmlns:w10="urn:schemas-microsoft-com:office:word" xmlns:w="http://schemas.openxmlformats.org/wordprocessingml/2006/main" xmlns:w14="http://schemas.microsoft.com/office/word/2010/wordml" xmlns:w15="http://schemas.microsoft.com/office/word/2012/wordml" xmlns:w16se="http://schemas.microsoft.com/office/word/2015/wordml/symex" xmlns:wpg="http://schemas.microsoft.com/office/word/2010/wordprocessingGroup" xmlns:wpi="http://schemas.microsoft.com/office/word/2010/wordprocessingInk" xmlns:wne="http://schemas.microsoft.com/office/word/2006/wordml" xmlns:wps="http://schemas.microsoft.com/office/word/2010/wordprocessingShape" mc:Ignorable="w14 w15 w16se wp14">
+<w:ftr xmlns:wpc="http://schemas.microsoft.com/office/word/2010/wordprocessingCanvas" xmlns:mo="http://schemas.microsoft.com/office/mac/office/2008/main" xmlns:mc="http://schemas.openxmlformats.org/markup-compatibility/2006" xmlns:mv="urn:schemas-microsoft-com:mac:vml" xmlns:o="urn:schemas-microsoft-com:office:office" xmlns:r="http://schemas.openxmlformats.org/officeDocument/2006/relationships" xmlns:m="http://schemas.openxmlformats.org/officeDocument/2006/math" xmlns:v="urn:schemas-microsoft-com:vml" xmlns:wp14="http://schemas.microsoft.com/office/word/2010/wordprocessingDrawing" xmlns:wp="http://schemas.openxmlformats.org/drawingml/2006/wordprocessingDrawing" xmlns:w10="urn:schemas-microsoft-com:office:word" xmlns:w="http://schemas.openxmlformats.org/wordprocessingml/2006/main" xmlns:w14="http://schemas.microsoft.com/office/word/2010/wordml" xmlns:w15="http://schemas.microsoft.com/office/word/2012/wordml" xmlns:wpg="http://schemas.microsoft.com/office/word/2010/wordprocessingGroup" xmlns:wpi="http://schemas.microsoft.com/office/word/2010/wordprocessingInk" xmlns:wne="http://schemas.microsoft.com/office/word/2006/wordml" xmlns:wps="http://schemas.microsoft.com/office/word/2010/wordprocessingShape" mc:Ignorable="w14 w15 wp14">
   <w:p>
     <w:pPr>
       <w:pStyle w:val="Footer"/>
@@ -5508,7 +5528,7 @@
         <w:sz w:val="20"/>
         <w:szCs w:val="20"/>
       </w:rPr>
-      <w:t>1</w:t>
+      <w:t>2</w:t>
     </w:r>
     <w:r>
       <w:rPr>
@@ -5579,7 +5599,7 @@
 </file>
 
 <file path=word/footnotes.xml><?xml version="1.0" encoding="utf-8"?>
-<w:footnotes xmlns:wpc="http://schemas.microsoft.com/office/word/2010/wordprocessingCanvas" xmlns:cx="http://schemas.microsoft.com/office/drawing/2014/chartex" xmlns:cx1="http://schemas.microsoft.com/office/drawing/2015/9/8/chartex" xmlns:cx2="http://schemas.microsoft.com/office/drawing/2015/10/21/chartex" xmlns:mc="http://schemas.openxmlformats.org/markup-compatibility/2006" xmlns:o="urn:schemas-microsoft-com:office:office" xmlns:r="http://schemas.openxmlformats.org/officeDocument/2006/relationships" xmlns:m="http://schemas.openxmlformats.org/officeDocument/2006/math" xmlns:v="urn:schemas-microsoft-com:vml" xmlns:wp14="http://schemas.microsoft.com/office/word/2010/wordprocessingDrawing" xmlns:wp="http://schemas.openxmlformats.org/drawingml/2006/wordprocessingDrawing" xmlns:w10="urn:schemas-microsoft-com:office:word" xmlns:w="http://schemas.openxmlformats.org/wordprocessingml/2006/main" xmlns:w14="http://schemas.microsoft.com/office/word/2010/wordml" xmlns:w15="http://schemas.microsoft.com/office/word/2012/wordml" xmlns:w16se="http://schemas.microsoft.com/office/word/2015/wordml/symex" xmlns:wpg="http://schemas.microsoft.com/office/word/2010/wordprocessingGroup" xmlns:wpi="http://schemas.microsoft.com/office/word/2010/wordprocessingInk" xmlns:wne="http://schemas.microsoft.com/office/word/2006/wordml" xmlns:wps="http://schemas.microsoft.com/office/word/2010/wordprocessingShape" mc:Ignorable="w14 w15 w16se wp14">
+<w:footnotes xmlns:wpc="http://schemas.microsoft.com/office/word/2010/wordprocessingCanvas" xmlns:mo="http://schemas.microsoft.com/office/mac/office/2008/main" xmlns:mc="http://schemas.openxmlformats.org/markup-compatibility/2006" xmlns:mv="urn:schemas-microsoft-com:mac:vml" xmlns:o="urn:schemas-microsoft-com:office:office" xmlns:r="http://schemas.openxmlformats.org/officeDocument/2006/relationships" xmlns:m="http://schemas.openxmlformats.org/officeDocument/2006/math" xmlns:v="urn:schemas-microsoft-com:vml" xmlns:wp14="http://schemas.microsoft.com/office/word/2010/wordprocessingDrawing" xmlns:wp="http://schemas.openxmlformats.org/drawingml/2006/wordprocessingDrawing" xmlns:w10="urn:schemas-microsoft-com:office:word" xmlns:w="http://schemas.openxmlformats.org/wordprocessingml/2006/main" xmlns:w14="http://schemas.microsoft.com/office/word/2010/wordml" xmlns:w15="http://schemas.microsoft.com/office/word/2012/wordml" xmlns:wpg="http://schemas.microsoft.com/office/word/2010/wordprocessingGroup" xmlns:wpi="http://schemas.microsoft.com/office/word/2010/wordprocessingInk" xmlns:wne="http://schemas.microsoft.com/office/word/2006/wordml" xmlns:wps="http://schemas.microsoft.com/office/word/2010/wordprocessingShape" mc:Ignorable="w14 w15 wp14">
   <w:footnote w:type="separator" w:id="-1">
     <w:p>
       <w:r>
@@ -5598,7 +5618,7 @@
 </file>
 
 <file path=word/header1.xml><?xml version="1.0" encoding="utf-8"?>
-<w:hdr xmlns:wpc="http://schemas.microsoft.com/office/word/2010/wordprocessingCanvas" xmlns:cx="http://schemas.microsoft.com/office/drawing/2014/chartex" xmlns:cx1="http://schemas.microsoft.com/office/drawing/2015/9/8/chartex" xmlns:cx2="http://schemas.microsoft.com/office/drawing/2015/10/21/chartex" xmlns:mc="http://schemas.openxmlformats.org/markup-compatibility/2006" xmlns:o="urn:schemas-microsoft-com:office:office" xmlns:r="http://schemas.openxmlformats.org/officeDocument/2006/relationships" xmlns:m="http://schemas.openxmlformats.org/officeDocument/2006/math" xmlns:v="urn:schemas-microsoft-com:vml" xmlns:wp14="http://schemas.microsoft.com/office/word/2010/wordprocessingDrawing" xmlns:wp="http://schemas.openxmlformats.org/drawingml/2006/wordprocessingDrawing" xmlns:w10="urn:schemas-microsoft-com:office:word" xmlns:w="http://schemas.openxmlformats.org/wordprocessingml/2006/main" xmlns:w14="http://schemas.microsoft.com/office/word/2010/wordml" xmlns:w15="http://schemas.microsoft.com/office/word/2012/wordml" xmlns:w16se="http://schemas.microsoft.com/office/word/2015/wordml/symex" xmlns:wpg="http://schemas.microsoft.com/office/word/2010/wordprocessingGroup" xmlns:wpi="http://schemas.microsoft.com/office/word/2010/wordprocessingInk" xmlns:wne="http://schemas.microsoft.com/office/word/2006/wordml" xmlns:wps="http://schemas.microsoft.com/office/word/2010/wordprocessingShape" mc:Ignorable="w14 w15 w16se wp14">
+<w:hdr xmlns:wpc="http://schemas.microsoft.com/office/word/2010/wordprocessingCanvas" xmlns:mo="http://schemas.microsoft.com/office/mac/office/2008/main" xmlns:mc="http://schemas.openxmlformats.org/markup-compatibility/2006" xmlns:mv="urn:schemas-microsoft-com:mac:vml" xmlns:o="urn:schemas-microsoft-com:office:office" xmlns:r="http://schemas.openxmlformats.org/officeDocument/2006/relationships" xmlns:m="http://schemas.openxmlformats.org/officeDocument/2006/math" xmlns:v="urn:schemas-microsoft-com:vml" xmlns:wp14="http://schemas.microsoft.com/office/word/2010/wordprocessingDrawing" xmlns:wp="http://schemas.openxmlformats.org/drawingml/2006/wordprocessingDrawing" xmlns:w10="urn:schemas-microsoft-com:office:word" xmlns:w="http://schemas.openxmlformats.org/wordprocessingml/2006/main" xmlns:w14="http://schemas.microsoft.com/office/word/2010/wordml" xmlns:w15="http://schemas.microsoft.com/office/word/2012/wordml" xmlns:wpg="http://schemas.microsoft.com/office/word/2010/wordprocessingGroup" xmlns:wpi="http://schemas.microsoft.com/office/word/2010/wordprocessingInk" xmlns:wne="http://schemas.microsoft.com/office/word/2006/wordml" xmlns:wps="http://schemas.microsoft.com/office/word/2010/wordprocessingShape" mc:Ignorable="w14 w15 wp14">
   <w:p>
     <w:pPr>
       <w:pStyle w:val="Header"/>
@@ -5640,7 +5660,6 @@
               <w:noProof/>
               <w:sz w:val="16"/>
               <w:szCs w:val="16"/>
-              <w:lang w:val="en-CA" w:eastAsia="zh-CN"/>
             </w:rPr>
             <w:drawing>
               <wp:anchor distT="0" distB="0" distL="114300" distR="114300" simplePos="0" relativeHeight="251675136" behindDoc="0" locked="0" layoutInCell="1" allowOverlap="1" wp14:anchorId="53138C0E" wp14:editId="2FF0E1BC">
@@ -5926,8 +5945,8 @@
 </file>
 
 <file path=word/numbering.xml><?xml version="1.0" encoding="utf-8"?>
-<w:numbering xmlns:wpc="http://schemas.microsoft.com/office/word/2010/wordprocessingCanvas" xmlns:cx="http://schemas.microsoft.com/office/drawing/2014/chartex" xmlns:cx1="http://schemas.microsoft.com/office/drawing/2015/9/8/chartex" xmlns:cx2="http://schemas.microsoft.com/office/drawing/2015/10/21/chartex" xmlns:mc="http://schemas.openxmlformats.org/markup-compatibility/2006" xmlns:o="urn:schemas-microsoft-com:office:office" xmlns:r="http://schemas.openxmlformats.org/officeDocument/2006/relationships" xmlns:m="http://schemas.openxmlformats.org/officeDocument/2006/math" xmlns:v="urn:schemas-microsoft-com:vml" xmlns:wp14="http://schemas.microsoft.com/office/word/2010/wordprocessingDrawing" xmlns:wp="http://schemas.openxmlformats.org/drawingml/2006/wordprocessingDrawing" xmlns:w10="urn:schemas-microsoft-com:office:word" xmlns:w="http://schemas.openxmlformats.org/wordprocessingml/2006/main" xmlns:w14="http://schemas.microsoft.com/office/word/2010/wordml" xmlns:w15="http://schemas.microsoft.com/office/word/2012/wordml" xmlns:w16se="http://schemas.microsoft.com/office/word/2015/wordml/symex" xmlns:wpg="http://schemas.microsoft.com/office/word/2010/wordprocessingGroup" xmlns:wpi="http://schemas.microsoft.com/office/word/2010/wordprocessingInk" xmlns:wne="http://schemas.microsoft.com/office/word/2006/wordml" xmlns:wps="http://schemas.microsoft.com/office/word/2010/wordprocessingShape" mc:Ignorable="w14 w15 w16se wp14">
-  <w:abstractNum w:abstractNumId="0" w15:restartNumberingAfterBreak="0">
+<w:numbering xmlns:wpc="http://schemas.microsoft.com/office/word/2010/wordprocessingCanvas" xmlns:mo="http://schemas.microsoft.com/office/mac/office/2008/main" xmlns:mc="http://schemas.openxmlformats.org/markup-compatibility/2006" xmlns:mv="urn:schemas-microsoft-com:mac:vml" xmlns:o="urn:schemas-microsoft-com:office:office" xmlns:r="http://schemas.openxmlformats.org/officeDocument/2006/relationships" xmlns:m="http://schemas.openxmlformats.org/officeDocument/2006/math" xmlns:v="urn:schemas-microsoft-com:vml" xmlns:wp14="http://schemas.microsoft.com/office/word/2010/wordprocessingDrawing" xmlns:wp="http://schemas.openxmlformats.org/drawingml/2006/wordprocessingDrawing" xmlns:w10="urn:schemas-microsoft-com:office:word" xmlns:w="http://schemas.openxmlformats.org/wordprocessingml/2006/main" xmlns:w14="http://schemas.microsoft.com/office/word/2010/wordml" xmlns:w15="http://schemas.microsoft.com/office/word/2012/wordml" xmlns:wpg="http://schemas.microsoft.com/office/word/2010/wordprocessingGroup" xmlns:wpi="http://schemas.microsoft.com/office/word/2010/wordprocessingInk" xmlns:wne="http://schemas.microsoft.com/office/word/2006/wordml" xmlns:wps="http://schemas.microsoft.com/office/word/2010/wordprocessingShape" mc:Ignorable="w14 w15 wp14">
+  <w:abstractNum w:abstractNumId="0">
     <w:nsid w:val="0BEB6BF0"/>
     <w:multiLevelType w:val="hybridMultilevel"/>
     <w:tmpl w:val="6F4EA3F6"/>
@@ -6040,7 +6059,7 @@
       </w:rPr>
     </w:lvl>
   </w:abstractNum>
-  <w:abstractNum w:abstractNumId="1" w15:restartNumberingAfterBreak="0">
+  <w:abstractNum w:abstractNumId="1">
     <w:nsid w:val="11244CEE"/>
     <w:multiLevelType w:val="multilevel"/>
     <w:tmpl w:val="061A6D0A"/>
@@ -6126,7 +6145,7 @@
       </w:pPr>
     </w:lvl>
   </w:abstractNum>
-  <w:abstractNum w:abstractNumId="2" w15:restartNumberingAfterBreak="0">
+  <w:abstractNum w:abstractNumId="2">
     <w:nsid w:val="1ED34087"/>
     <w:multiLevelType w:val="multilevel"/>
     <w:tmpl w:val="8CEC9F96"/>
@@ -6215,7 +6234,7 @@
       </w:pPr>
     </w:lvl>
   </w:abstractNum>
-  <w:abstractNum w:abstractNumId="3" w15:restartNumberingAfterBreak="0">
+  <w:abstractNum w:abstractNumId="3">
     <w:nsid w:val="2D0E22CA"/>
     <w:multiLevelType w:val="hybridMultilevel"/>
     <w:tmpl w:val="9BCC70F8"/>
@@ -6328,7 +6347,7 @@
       </w:rPr>
     </w:lvl>
   </w:abstractNum>
-  <w:abstractNum w:abstractNumId="4" w15:restartNumberingAfterBreak="0">
+  <w:abstractNum w:abstractNumId="4">
     <w:nsid w:val="320519BE"/>
     <w:multiLevelType w:val="multilevel"/>
     <w:tmpl w:val="A85690F6"/>
@@ -6445,7 +6464,7 @@
       </w:pPr>
     </w:lvl>
   </w:abstractNum>
-  <w:abstractNum w:abstractNumId="5" w15:restartNumberingAfterBreak="0">
+  <w:abstractNum w:abstractNumId="5">
     <w:nsid w:val="4304239B"/>
     <w:multiLevelType w:val="multilevel"/>
     <w:tmpl w:val="5276EC2A"/>
@@ -6558,7 +6577,7 @@
       </w:pPr>
     </w:lvl>
   </w:abstractNum>
-  <w:abstractNum w:abstractNumId="6" w15:restartNumberingAfterBreak="0">
+  <w:abstractNum w:abstractNumId="6">
     <w:nsid w:val="5CEF7BEC"/>
     <w:multiLevelType w:val="hybridMultilevel"/>
     <w:tmpl w:val="CE0897DC"/>
@@ -6671,7 +6690,7 @@
       </w:rPr>
     </w:lvl>
   </w:abstractNum>
-  <w:abstractNum w:abstractNumId="7" w15:restartNumberingAfterBreak="0">
+  <w:abstractNum w:abstractNumId="7">
     <w:nsid w:val="72F43DEF"/>
     <w:multiLevelType w:val="multilevel"/>
     <w:tmpl w:val="9662D422"/>
@@ -6763,7 +6782,7 @@
       </w:pPr>
     </w:lvl>
   </w:abstractNum>
-  <w:abstractNum w:abstractNumId="8" w15:restartNumberingAfterBreak="0">
+  <w:abstractNum w:abstractNumId="8">
     <w:nsid w:val="7F257F4A"/>
     <w:multiLevelType w:val="hybridMultilevel"/>
     <w:tmpl w:val="08224698"/>
@@ -6935,7 +6954,7 @@
 </file>
 
 <file path=word/styles.xml><?xml version="1.0" encoding="utf-8"?>
-<w:styles xmlns:mc="http://schemas.openxmlformats.org/markup-compatibility/2006" xmlns:r="http://schemas.openxmlformats.org/officeDocument/2006/relationships" xmlns:w="http://schemas.openxmlformats.org/wordprocessingml/2006/main" xmlns:w14="http://schemas.microsoft.com/office/word/2010/wordml" xmlns:w15="http://schemas.microsoft.com/office/word/2012/wordml" xmlns:w16se="http://schemas.microsoft.com/office/word/2015/wordml/symex" mc:Ignorable="w14 w15 w16se">
+<w:styles xmlns:mc="http://schemas.openxmlformats.org/markup-compatibility/2006" xmlns:r="http://schemas.openxmlformats.org/officeDocument/2006/relationships" xmlns:w="http://schemas.openxmlformats.org/wordprocessingml/2006/main" xmlns:w14="http://schemas.microsoft.com/office/word/2010/wordml" xmlns:w15="http://schemas.microsoft.com/office/word/2012/wordml" mc:Ignorable="w14 w15">
   <w:docDefaults>
     <w:rPrDefault>
       <w:rPr>
@@ -6945,7 +6964,7 @@
     </w:rPrDefault>
     <w:pPrDefault/>
   </w:docDefaults>
-  <w:latentStyles w:defLockedState="0" w:defUIPriority="99" w:defSemiHidden="0" w:defUnhideWhenUsed="0" w:defQFormat="0" w:count="373">
+  <w:latentStyles w:defLockedState="0" w:defUIPriority="99" w:defSemiHidden="0" w:defUnhideWhenUsed="0" w:defQFormat="0" w:count="380">
     <w:lsdException w:name="Normal" w:uiPriority="0" w:qFormat="1"/>
     <w:lsdException w:name="heading 1" w:uiPriority="0" w:qFormat="1"/>
     <w:lsdException w:name="heading 2" w:uiPriority="9" w:qFormat="1"/>
@@ -7317,8 +7336,6 @@
     <w:lsdException w:name="List Table 5 Dark Accent 6" w:uiPriority="50"/>
     <w:lsdException w:name="List Table 6 Colorful Accent 6" w:uiPriority="51"/>
     <w:lsdException w:name="List Table 7 Colorful Accent 6" w:uiPriority="52"/>
-    <w:lsdException w:name="Mention" w:semiHidden="1" w:unhideWhenUsed="1"/>
-    <w:lsdException w:name="Smart Hyperlink" w:semiHidden="1" w:unhideWhenUsed="1"/>
   </w:latentStyles>
   <w:style w:type="paragraph" w:default="1" w:styleId="Normal">
     <w:name w:val="Normal"/>
@@ -7445,6 +7462,7 @@
     <w:uiPriority w:val="59"/>
     <w:rsid w:val="00F506BB"/>
     <w:tblPr>
+      <w:tblInd w:w="0" w:type="dxa"/>
       <w:tblBorders>
         <w:top w:val="single" w:sz="4" w:space="0" w:color="auto"/>
         <w:left w:val="single" w:sz="4" w:space="0" w:color="auto"/>
@@ -7453,6 +7471,12 @@
         <w:insideH w:val="single" w:sz="4" w:space="0" w:color="auto"/>
         <w:insideV w:val="single" w:sz="4" w:space="0" w:color="auto"/>
       </w:tblBorders>
+      <w:tblCellMar>
+        <w:top w:w="0" w:type="dxa"/>
+        <w:left w:w="108" w:type="dxa"/>
+        <w:bottom w:w="0" w:type="dxa"/>
+        <w:right w:w="108" w:type="dxa"/>
+      </w:tblCellMar>
     </w:tblPr>
   </w:style>
   <w:style w:type="character" w:styleId="PageNumber">
@@ -7619,6 +7643,7 @@
     </w:pPr>
     <w:tblPr>
       <w:tblCellSpacing w:w="20" w:type="dxa"/>
+      <w:tblInd w:w="0" w:type="dxa"/>
       <w:tblBorders>
         <w:top w:val="inset" w:sz="6" w:space="0" w:color="auto"/>
         <w:left w:val="inset" w:sz="6" w:space="0" w:color="auto"/>
@@ -7627,6 +7652,12 @@
         <w:insideH w:val="inset" w:sz="6" w:space="0" w:color="auto"/>
         <w:insideV w:val="inset" w:sz="6" w:space="0" w:color="auto"/>
       </w:tblBorders>
+      <w:tblCellMar>
+        <w:top w:w="0" w:type="dxa"/>
+        <w:left w:w="108" w:type="dxa"/>
+        <w:bottom w:w="0" w:type="dxa"/>
+        <w:right w:w="108" w:type="dxa"/>
+      </w:tblCellMar>
     </w:tblPr>
     <w:trPr>
       <w:tblCellSpacing w:w="20" w:type="dxa"/>
@@ -8150,20 +8181,14 @@
 <file path=customXml/itemProps3.xml><?xml version="1.0" encoding="utf-8"?>
 <ds:datastoreItem xmlns:ds="http://schemas.openxmlformats.org/officeDocument/2006/customXml" ds:itemID="{326352DE-1B86-486A-A203-C3A0115BF21D}">
   <ds:schemaRefs>
-    <ds:schemaRef ds:uri="http://schemas.microsoft.com/office/2006/documentManagement/types"/>
     <ds:schemaRef ds:uri="http://schemas.microsoft.com/office/2006/metadata/properties"/>
-    <ds:schemaRef ds:uri="http://purl.org/dc/terms/"/>
     <ds:schemaRef ds:uri="http://schemas.microsoft.com/office/infopath/2007/PartnerControls"/>
-    <ds:schemaRef ds:uri="http://purl.org/dc/elements/1.1/"/>
-    <ds:schemaRef ds:uri="http://schemas.openxmlformats.org/package/2006/metadata/core-properties"/>
-    <ds:schemaRef ds:uri="http://www.w3.org/XML/1998/namespace"/>
-    <ds:schemaRef ds:uri="http://purl.org/dc/dcmitype/"/>
   </ds:schemaRefs>
 </ds:datastoreItem>
 </file>
 
 <file path=customXml/itemProps4.xml><?xml version="1.0" encoding="utf-8"?>
-<ds:datastoreItem xmlns:ds="http://schemas.openxmlformats.org/officeDocument/2006/customXml" ds:itemID="{4815C9B8-7481-41FD-88AD-713E41BCF7D9}">
+<ds:datastoreItem xmlns:ds="http://schemas.openxmlformats.org/officeDocument/2006/customXml" ds:itemID="{9EB0FB54-545E-474E-A7A0-977A9FB9F371}">
   <ds:schemaRefs>
     <ds:schemaRef ds:uri="http://schemas.openxmlformats.org/officeDocument/2006/bibliography"/>
   </ds:schemaRefs>

</xml_diff>

<commit_message>
Minor edit to explain the reason for archiving the data for each year.
</commit_message>
<xml_diff>
--- a/McMaster Vena Admin Guide.docx
+++ b/McMaster Vena Admin Guide.docx
@@ -2531,8 +2531,6 @@
           <w:numId w:val="10"/>
         </w:numPr>
       </w:pPr>
-      <w:bookmarkStart w:id="5" w:name="_GoBack"/>
-      <w:bookmarkEnd w:id="5"/>
       <w:r>
         <w:t>Add User</w:t>
       </w:r>
@@ -2816,14 +2814,14 @@
           <w:sz w:val="24"/>
         </w:rPr>
       </w:pPr>
-      <w:bookmarkStart w:id="6" w:name="_Toc460260899"/>
+      <w:bookmarkStart w:id="5" w:name="_Toc460260899"/>
       <w:r>
         <w:rPr>
           <w:sz w:val="24"/>
         </w:rPr>
         <w:t>Assign User to Process</w:t>
       </w:r>
-      <w:bookmarkEnd w:id="6"/>
+      <w:bookmarkEnd w:id="5"/>
     </w:p>
     <w:p>
       <w:pPr>
@@ -3122,14 +3120,14 @@
           <w:sz w:val="24"/>
         </w:rPr>
       </w:pPr>
-      <w:bookmarkStart w:id="7" w:name="_Toc460260900"/>
+      <w:bookmarkStart w:id="6" w:name="_Toc460260900"/>
       <w:r>
         <w:rPr>
           <w:sz w:val="24"/>
         </w:rPr>
         <w:t>Start New Academic Year</w:t>
       </w:r>
-      <w:bookmarkEnd w:id="7"/>
+      <w:bookmarkEnd w:id="6"/>
     </w:p>
     <w:p>
       <w:pPr>
@@ -3931,14 +3929,14 @@
           <w:sz w:val="24"/>
         </w:rPr>
       </w:pPr>
-      <w:bookmarkStart w:id="8" w:name="_Toc460260901"/>
+      <w:bookmarkStart w:id="7" w:name="_Toc460260901"/>
       <w:r>
         <w:rPr>
           <w:sz w:val="24"/>
         </w:rPr>
         <w:t>Historical Program Measurement Archive</w:t>
       </w:r>
-      <w:bookmarkEnd w:id="8"/>
+      <w:bookmarkEnd w:id="7"/>
     </w:p>
     <w:p>
       <w:pPr>
@@ -3986,6 +3984,30 @@
           <w:szCs w:val="22"/>
         </w:rPr>
       </w:pPr>
+      <w:r>
+        <w:rPr>
+          <w:rFonts w:ascii="Arial" w:hAnsi="Arial" w:cs="Arial"/>
+          <w:sz w:val="22"/>
+          <w:szCs w:val="22"/>
+        </w:rPr>
+        <w:t>The purpose of archiving the data is so that the historical program measurement report can be generated.</w:t>
+      </w:r>
+    </w:p>
+    <w:p>
+      <w:pPr>
+        <w:pStyle w:val="ListParagraph"/>
+        <w:numPr>
+          <w:ilvl w:val="1"/>
+          <w:numId w:val="1"/>
+        </w:numPr>
+        <w:rPr>
+          <w:rFonts w:ascii="Arial" w:hAnsi="Arial" w:cs="Arial"/>
+          <w:sz w:val="22"/>
+          <w:szCs w:val="22"/>
+        </w:rPr>
+      </w:pPr>
+      <w:bookmarkStart w:id="8" w:name="_GoBack"/>
+      <w:bookmarkEnd w:id="8"/>
       <w:r>
         <w:rPr>
           <w:rFonts w:ascii="Arial" w:hAnsi="Arial" w:cs="Arial"/>
@@ -4124,7 +4146,6 @@
           <w:sz w:val="22"/>
           <w:szCs w:val="22"/>
         </w:rPr>
-        <w:lastRenderedPageBreak/>
         <w:t xml:space="preserve">Click on “Modeler” </w:t>
       </w:r>
       <w:r>
@@ -4451,6 +4472,9 @@
       </w:pPr>
       <w:r>
         <w:t>Once the archive completed, the historical program data will be available in the “Historical Program Measurement Report”.</w:t>
+      </w:r>
+      <w:r>
+        <w:t xml:space="preserve">  (The historical program measurement report will not work for any year’s data that has not yet been archived.)</w:t>
       </w:r>
     </w:p>
     <w:p>
@@ -5528,7 +5552,7 @@
         <w:sz w:val="20"/>
         <w:szCs w:val="20"/>
       </w:rPr>
-      <w:t>2</w:t>
+      <w:t>6</w:t>
     </w:r>
     <w:r>
       <w:rPr>
@@ -8188,7 +8212,7 @@
 </file>
 
 <file path=customXml/itemProps4.xml><?xml version="1.0" encoding="utf-8"?>
-<ds:datastoreItem xmlns:ds="http://schemas.openxmlformats.org/officeDocument/2006/customXml" ds:itemID="{9EB0FB54-545E-474E-A7A0-977A9FB9F371}">
+<ds:datastoreItem xmlns:ds="http://schemas.openxmlformats.org/officeDocument/2006/customXml" ds:itemID="{96BFD3BE-7D04-5D40-B8D6-1492AE8FD858}">
   <ds:schemaRefs>
     <ds:schemaRef ds:uri="http://schemas.openxmlformats.org/officeDocument/2006/bibliography"/>
   </ds:schemaRefs>

</xml_diff>

<commit_message>
Revisions to admin guide.  Kept the old guide, since it has the timeline, and the section on the historical report.
</commit_message>
<xml_diff>
--- a/McMaster Vena Admin Guide.docx
+++ b/McMaster Vena Admin Guide.docx
@@ -1,6 +1,6 @@
 
 <file path=word/document.xml><?xml version="1.0" encoding="utf-8"?>
-<w:document xmlns:wpc="http://schemas.microsoft.com/office/word/2010/wordprocessingCanvas" xmlns:mo="http://schemas.microsoft.com/office/mac/office/2008/main" xmlns:mc="http://schemas.openxmlformats.org/markup-compatibility/2006" xmlns:mv="urn:schemas-microsoft-com:mac:vml" xmlns:o="urn:schemas-microsoft-com:office:office" xmlns:r="http://schemas.openxmlformats.org/officeDocument/2006/relationships" xmlns:m="http://schemas.openxmlformats.org/officeDocument/2006/math" xmlns:v="urn:schemas-microsoft-com:vml" xmlns:wp14="http://schemas.microsoft.com/office/word/2010/wordprocessingDrawing" xmlns:wp="http://schemas.openxmlformats.org/drawingml/2006/wordprocessingDrawing" xmlns:w10="urn:schemas-microsoft-com:office:word" xmlns:w="http://schemas.openxmlformats.org/wordprocessingml/2006/main" xmlns:w14="http://schemas.microsoft.com/office/word/2010/wordml" xmlns:w15="http://schemas.microsoft.com/office/word/2012/wordml" xmlns:wpg="http://schemas.microsoft.com/office/word/2010/wordprocessingGroup" xmlns:wpi="http://schemas.microsoft.com/office/word/2010/wordprocessingInk" xmlns:wne="http://schemas.microsoft.com/office/word/2006/wordml" xmlns:wps="http://schemas.microsoft.com/office/word/2010/wordprocessingShape" mc:Ignorable="w14 w15 wp14">
+<w:document xmlns:wpc="http://schemas.microsoft.com/office/word/2010/wordprocessingCanvas" xmlns:mo="http://schemas.microsoft.com/office/mac/office/2008/main" xmlns:mc="http://schemas.openxmlformats.org/markup-compatibility/2006" xmlns:mv="urn:schemas-microsoft-com:mac:vml" xmlns:o="urn:schemas-microsoft-com:office:office" xmlns:r="http://schemas.openxmlformats.org/officeDocument/2006/relationships" xmlns:m="http://schemas.openxmlformats.org/officeDocument/2006/math" xmlns:v="urn:schemas-microsoft-com:vml" xmlns:wp14="http://schemas.microsoft.com/office/word/2010/wordprocessingDrawing" xmlns:wp="http://schemas.openxmlformats.org/drawingml/2006/wordprocessingDrawing" xmlns:w10="urn:schemas-microsoft-com:office:word" xmlns:w="http://schemas.openxmlformats.org/wordprocessingml/2006/main" xmlns:w14="http://schemas.microsoft.com/office/word/2010/wordml" xmlns:wpg="http://schemas.microsoft.com/office/word/2010/wordprocessingGroup" xmlns:wpi="http://schemas.microsoft.com/office/word/2010/wordprocessingInk" xmlns:wne="http://schemas.microsoft.com/office/word/2006/wordml" xmlns:wps="http://schemas.microsoft.com/office/word/2010/wordprocessingShape" mc:Ignorable="w14 wp14">
   <w:body>
     <w:p>
       <w:pPr>
@@ -314,7 +314,7 @@
                 <w:rFonts w:ascii="Arial" w:hAnsi="Arial" w:cs="Arial"/>
                 <w:sz w:val="22"/>
               </w:rPr>
-              <w:t>August 29, 2016</w:t>
+              <w:t>September 12, 2016</w:t>
             </w:r>
           </w:p>
         </w:tc>
@@ -358,14 +358,14 @@
                 <w:rFonts w:ascii="Arial" w:hAnsi="Arial" w:cs="Arial"/>
                 <w:sz w:val="22"/>
               </w:rPr>
-              <w:t>Add section 6</w:t>
+              <w:t xml:space="preserve">Added 4. </w:t>
             </w:r>
             <w:r>
               <w:rPr>
                 <w:rFonts w:ascii="Arial" w:hAnsi="Arial" w:cs="Arial"/>
                 <w:sz w:val="22"/>
               </w:rPr>
-              <w:t xml:space="preserve"> and 8 and 1.4</w:t>
+              <w:t>Updating a Global Variable</w:t>
             </w:r>
           </w:p>
         </w:tc>
@@ -558,7 +558,7 @@
         </w:rPr>
         <w:fldChar w:fldCharType="separate"/>
       </w:r>
-      <w:hyperlink w:anchor="_Toc460260897" w:history="1">
+      <w:hyperlink w:anchor="_Toc461464540" w:history="1">
         <w:r>
           <w:rPr>
             <w:rStyle w:val="Hyperlink"/>
@@ -602,7 +602,7 @@
             <w:noProof/>
             <w:webHidden/>
           </w:rPr>
-          <w:instrText xml:space="preserve"> PAGEREF _Toc460260897 \h </w:instrText>
+          <w:instrText xml:space="preserve"> PAGEREF _Toc461464540 \h </w:instrText>
         </w:r>
         <w:r>
           <w:rPr>
@@ -648,7 +648,7 @@
           <w:lang w:val="en-CA" w:eastAsia="zh-CN"/>
         </w:rPr>
       </w:pPr>
-      <w:hyperlink w:anchor="_Toc460260898" w:history="1">
+      <w:hyperlink w:anchor="_Toc461464541" w:history="1">
         <w:r>
           <w:rPr>
             <w:rStyle w:val="Hyperlink"/>
@@ -692,7 +692,7 @@
             <w:noProof/>
             <w:webHidden/>
           </w:rPr>
-          <w:instrText xml:space="preserve"> PAGEREF _Toc460260898 \h </w:instrText>
+          <w:instrText xml:space="preserve"> PAGEREF _Toc461464541 \h </w:instrText>
         </w:r>
         <w:r>
           <w:rPr>
@@ -738,7 +738,7 @@
           <w:lang w:val="en-CA" w:eastAsia="zh-CN"/>
         </w:rPr>
       </w:pPr>
-      <w:hyperlink w:anchor="_Toc460260899" w:history="1">
+      <w:hyperlink w:anchor="_Toc461464542" w:history="1">
         <w:r>
           <w:rPr>
             <w:rStyle w:val="Hyperlink"/>
@@ -782,7 +782,7 @@
             <w:noProof/>
             <w:webHidden/>
           </w:rPr>
-          <w:instrText xml:space="preserve"> PAGEREF _Toc460260899 \h </w:instrText>
+          <w:instrText xml:space="preserve"> PAGEREF _Toc461464542 \h </w:instrText>
         </w:r>
         <w:r>
           <w:rPr>
@@ -828,7 +828,7 @@
           <w:lang w:val="en-CA" w:eastAsia="zh-CN"/>
         </w:rPr>
       </w:pPr>
-      <w:hyperlink w:anchor="_Toc460260900" w:history="1">
+      <w:hyperlink w:anchor="_Toc461464543" w:history="1">
         <w:r>
           <w:rPr>
             <w:rStyle w:val="Hyperlink"/>
@@ -851,7 +851,7 @@
             <w:rStyle w:val="Hyperlink"/>
             <w:noProof/>
           </w:rPr>
-          <w:t>Start New Academic Year</w:t>
+          <w:t>Updating a Global Variable</w:t>
         </w:r>
         <w:r>
           <w:rPr>
@@ -872,7 +872,7 @@
             <w:noProof/>
             <w:webHidden/>
           </w:rPr>
-          <w:instrText xml:space="preserve"> PAGEREF _Toc460260900 \h </w:instrText>
+          <w:instrText xml:space="preserve"> PAGEREF _Toc461464543 \h </w:instrText>
         </w:r>
         <w:r>
           <w:rPr>
@@ -918,7 +918,7 @@
           <w:lang w:val="en-CA" w:eastAsia="zh-CN"/>
         </w:rPr>
       </w:pPr>
-      <w:hyperlink w:anchor="_Toc460260901" w:history="1">
+      <w:hyperlink w:anchor="_Toc461464544" w:history="1">
         <w:r>
           <w:rPr>
             <w:rStyle w:val="Hyperlink"/>
@@ -941,7 +941,7 @@
             <w:rStyle w:val="Hyperlink"/>
             <w:noProof/>
           </w:rPr>
-          <w:t>Historical Program Measurement Archive</w:t>
+          <w:t>Start New Academic Year</w:t>
         </w:r>
         <w:r>
           <w:rPr>
@@ -962,7 +962,7 @@
             <w:noProof/>
             <w:webHidden/>
           </w:rPr>
-          <w:instrText xml:space="preserve"> PAGEREF _Toc460260901 \h </w:instrText>
+          <w:instrText xml:space="preserve"> PAGEREF _Toc461464544 \h </w:instrText>
         </w:r>
         <w:r>
           <w:rPr>
@@ -1008,7 +1008,7 @@
           <w:lang w:val="en-CA" w:eastAsia="zh-CN"/>
         </w:rPr>
       </w:pPr>
-      <w:hyperlink w:anchor="_Toc460260902" w:history="1">
+      <w:hyperlink w:anchor="_Toc461464545" w:history="1">
         <w:r>
           <w:rPr>
             <w:rStyle w:val="Hyperlink"/>
@@ -1031,7 +1031,7 @@
             <w:rStyle w:val="Hyperlink"/>
             <w:noProof/>
           </w:rPr>
-          <w:t>Historical Program Measurement Report</w:t>
+          <w:t>Historical Program Measurement Archive</w:t>
         </w:r>
         <w:r>
           <w:rPr>
@@ -1052,7 +1052,7 @@
             <w:noProof/>
             <w:webHidden/>
           </w:rPr>
-          <w:instrText xml:space="preserve"> PAGEREF _Toc460260902 \h </w:instrText>
+          <w:instrText xml:space="preserve"> PAGEREF _Toc461464545 \h </w:instrText>
         </w:r>
         <w:r>
           <w:rPr>
@@ -1072,7 +1072,7 @@
             <w:noProof/>
             <w:webHidden/>
           </w:rPr>
-          <w:t>6</w:t>
+          <w:t>7</w:t>
         </w:r>
         <w:r>
           <w:rPr>
@@ -1098,7 +1098,7 @@
           <w:lang w:val="en-CA" w:eastAsia="zh-CN"/>
         </w:rPr>
       </w:pPr>
-      <w:hyperlink w:anchor="_Toc460260903" w:history="1">
+      <w:hyperlink w:anchor="_Toc461464546" w:history="1">
         <w:r>
           <w:rPr>
             <w:rStyle w:val="Hyperlink"/>
@@ -1142,7 +1142,7 @@
             <w:noProof/>
             <w:webHidden/>
           </w:rPr>
-          <w:instrText xml:space="preserve"> PAGEREF _Toc460260903 \h </w:instrText>
+          <w:instrText xml:space="preserve"> PAGEREF _Toc461464546 \h </w:instrText>
         </w:r>
         <w:r>
           <w:rPr>
@@ -1162,7 +1162,7 @@
             <w:noProof/>
             <w:webHidden/>
           </w:rPr>
-          <w:t>7</w:t>
+          <w:t>8</w:t>
         </w:r>
         <w:r>
           <w:rPr>
@@ -1188,7 +1188,7 @@
           <w:lang w:val="en-CA" w:eastAsia="zh-CN"/>
         </w:rPr>
       </w:pPr>
-      <w:hyperlink w:anchor="_Toc460260904" w:history="1">
+      <w:hyperlink w:anchor="_Toc461464547" w:history="1">
         <w:r>
           <w:rPr>
             <w:rStyle w:val="Hyperlink"/>
@@ -1211,7 +1211,7 @@
             <w:rStyle w:val="Hyperlink"/>
             <w:noProof/>
           </w:rPr>
-          <w:t>Edit Courses and Programs Mapping</w:t>
+          <w:t>Other Vena Resources</w:t>
         </w:r>
         <w:r>
           <w:rPr>
@@ -1232,7 +1232,7 @@
             <w:noProof/>
             <w:webHidden/>
           </w:rPr>
-          <w:instrText xml:space="preserve"> PAGEREF _Toc460260904 \h </w:instrText>
+          <w:instrText xml:space="preserve"> PAGEREF _Toc461464547 \h </w:instrText>
         </w:r>
         <w:r>
           <w:rPr>
@@ -1252,7 +1252,7 @@
             <w:noProof/>
             <w:webHidden/>
           </w:rPr>
-          <w:t>9</w:t>
+          <w:t>10</w:t>
         </w:r>
         <w:r>
           <w:rPr>
@@ -1262,6 +1262,22 @@
           <w:fldChar w:fldCharType="end"/>
         </w:r>
       </w:hyperlink>
+    </w:p>
+    <w:p>
+      <w:pPr>
+        <w:rPr>
+          <w:rFonts w:ascii="Arial" w:hAnsi="Arial" w:cs="Arial"/>
+        </w:rPr>
+      </w:pPr>
+      <w:r>
+        <w:rPr>
+          <w:rFonts w:ascii="Arial" w:hAnsi="Arial" w:cs="Arial"/>
+          <w:b/>
+          <w:bCs/>
+          <w:noProof/>
+        </w:rPr>
+        <w:fldChar w:fldCharType="end"/>
+      </w:r>
     </w:p>
     <w:p>
       <w:pPr>
@@ -1271,112 +1287,6 @@
           <w:tab w:val="right" w:leader="dot" w:pos="9350"/>
         </w:tabs>
         <w:rPr>
-          <w:rFonts w:asciiTheme="minorHAnsi" w:eastAsiaTheme="minorEastAsia" w:hAnsiTheme="minorHAnsi" w:cstheme="minorBidi"/>
-          <w:noProof/>
-          <w:sz w:val="22"/>
-          <w:szCs w:val="22"/>
-          <w:lang w:val="en-CA" w:eastAsia="zh-CN"/>
-        </w:rPr>
-      </w:pPr>
-      <w:hyperlink w:anchor="_Toc460260905" w:history="1">
-        <w:r>
-          <w:rPr>
-            <w:rStyle w:val="Hyperlink"/>
-            <w:noProof/>
-          </w:rPr>
-          <w:t>9.</w:t>
-        </w:r>
-        <w:r>
-          <w:rPr>
-            <w:rFonts w:asciiTheme="minorHAnsi" w:eastAsiaTheme="minorEastAsia" w:hAnsiTheme="minorHAnsi" w:cstheme="minorBidi"/>
-            <w:noProof/>
-            <w:sz w:val="22"/>
-            <w:szCs w:val="22"/>
-            <w:lang w:val="en-CA" w:eastAsia="zh-CN"/>
-          </w:rPr>
-          <w:tab/>
-        </w:r>
-        <w:r>
-          <w:rPr>
-            <w:rStyle w:val="Hyperlink"/>
-            <w:noProof/>
-          </w:rPr>
-          <w:t>Other Vena Resources</w:t>
-        </w:r>
-        <w:r>
-          <w:rPr>
-            <w:noProof/>
-            <w:webHidden/>
-          </w:rPr>
-          <w:tab/>
-        </w:r>
-        <w:r>
-          <w:rPr>
-            <w:noProof/>
-            <w:webHidden/>
-          </w:rPr>
-          <w:fldChar w:fldCharType="begin"/>
-        </w:r>
-        <w:r>
-          <w:rPr>
-            <w:noProof/>
-            <w:webHidden/>
-          </w:rPr>
-          <w:instrText xml:space="preserve"> PAGEREF _Toc460260905 \h </w:instrText>
-        </w:r>
-        <w:r>
-          <w:rPr>
-            <w:noProof/>
-            <w:webHidden/>
-          </w:rPr>
-        </w:r>
-        <w:r>
-          <w:rPr>
-            <w:noProof/>
-            <w:webHidden/>
-          </w:rPr>
-          <w:fldChar w:fldCharType="separate"/>
-        </w:r>
-        <w:r>
-          <w:rPr>
-            <w:noProof/>
-            <w:webHidden/>
-          </w:rPr>
-          <w:t>10</w:t>
-        </w:r>
-        <w:r>
-          <w:rPr>
-            <w:noProof/>
-            <w:webHidden/>
-          </w:rPr>
-          <w:fldChar w:fldCharType="end"/>
-        </w:r>
-      </w:hyperlink>
-    </w:p>
-    <w:p>
-      <w:pPr>
-        <w:rPr>
-          <w:rFonts w:ascii="Arial" w:hAnsi="Arial" w:cs="Arial"/>
-        </w:rPr>
-      </w:pPr>
-      <w:r>
-        <w:rPr>
-          <w:rFonts w:ascii="Arial" w:hAnsi="Arial" w:cs="Arial"/>
-          <w:b/>
-          <w:bCs/>
-          <w:noProof/>
-        </w:rPr>
-        <w:fldChar w:fldCharType="end"/>
-      </w:r>
-    </w:p>
-    <w:p>
-      <w:pPr>
-        <w:pStyle w:val="TOC1"/>
-        <w:tabs>
-          <w:tab w:val="left" w:pos="480"/>
-          <w:tab w:val="right" w:leader="dot" w:pos="9350"/>
-        </w:tabs>
-        <w:rPr>
           <w:rFonts w:ascii="Arial" w:hAnsi="Arial" w:cs="Arial"/>
           <w:noProof/>
         </w:rPr>
@@ -1424,7 +1334,7 @@
         </w:rPr>
       </w:pPr>
       <w:bookmarkStart w:id="1" w:name="_Toc347489010"/>
-      <w:bookmarkStart w:id="2" w:name="_Toc460260897"/>
+      <w:bookmarkStart w:id="2" w:name="_Toc461464540"/>
       <w:r>
         <w:rPr>
           <w:sz w:val="24"/>
@@ -1505,1033 +1415,20 @@
     </w:p>
     <w:p>
       <w:pPr>
-        <w:pStyle w:val="ListParagraph"/>
+        <w:pStyle w:val="Heading1"/>
         <w:numPr>
           <w:ilvl w:val="0"/>
-          <w:numId w:val="10"/>
+          <w:numId w:val="1"/>
         </w:numPr>
         <w:rPr>
-          <w:rFonts w:ascii="Arial" w:hAnsi="Arial" w:cs="Arial"/>
-          <w:sz w:val="22"/>
-          <w:szCs w:val="22"/>
-        </w:rPr>
-      </w:pPr>
-      <w:r>
-        <w:rPr>
-          <w:rFonts w:ascii="Arial" w:hAnsi="Arial" w:cs="Arial"/>
-          <w:sz w:val="22"/>
-          <w:szCs w:val="22"/>
-        </w:rPr>
-        <w:t xml:space="preserve">Annual Timeline </w:t>
-      </w:r>
-      <w:bookmarkStart w:id="4" w:name="_Toc460260898"/>
-    </w:p>
-    <w:tbl>
-      <w:tblPr>
-        <w:tblStyle w:val="TableGrid"/>
-        <w:tblW w:w="10093" w:type="dxa"/>
-        <w:tblInd w:w="-113" w:type="dxa"/>
-        <w:tblLook w:val="04A0" w:firstRow="1" w:lastRow="0" w:firstColumn="1" w:lastColumn="0" w:noHBand="0" w:noVBand="1"/>
-      </w:tblPr>
-      <w:tblGrid>
-        <w:gridCol w:w="1243"/>
-        <w:gridCol w:w="3217"/>
-        <w:gridCol w:w="990"/>
-        <w:gridCol w:w="3126"/>
-        <w:gridCol w:w="1517"/>
-      </w:tblGrid>
-      <w:tr>
-        <w:tc>
-          <w:tcPr>
-            <w:tcW w:w="1243" w:type="dxa"/>
-          </w:tcPr>
-          <w:p>
-            <w:pPr>
-              <w:rPr>
-                <w:b/>
-              </w:rPr>
-            </w:pPr>
-            <w:r>
-              <w:rPr>
-                <w:b/>
-              </w:rPr>
-              <w:t>Date</w:t>
-            </w:r>
-          </w:p>
-        </w:tc>
-        <w:tc>
-          <w:tcPr>
-            <w:tcW w:w="3217" w:type="dxa"/>
-          </w:tcPr>
-          <w:p>
-            <w:pPr>
-              <w:rPr>
-                <w:b/>
-              </w:rPr>
-            </w:pPr>
-            <w:r>
-              <w:rPr>
-                <w:b/>
-              </w:rPr>
-              <w:t>Task</w:t>
-            </w:r>
-          </w:p>
-        </w:tc>
-        <w:tc>
-          <w:tcPr>
-            <w:tcW w:w="990" w:type="dxa"/>
-          </w:tcPr>
-          <w:p>
-            <w:pPr>
-              <w:rPr>
-                <w:b/>
-              </w:rPr>
-            </w:pPr>
-            <w:r>
-              <w:rPr>
-                <w:b/>
-              </w:rPr>
-              <w:t>Section Guide</w:t>
-            </w:r>
-          </w:p>
-        </w:tc>
-        <w:tc>
-          <w:tcPr>
-            <w:tcW w:w="3126" w:type="dxa"/>
-          </w:tcPr>
-          <w:p>
-            <w:pPr>
-              <w:rPr>
-                <w:b/>
-              </w:rPr>
-            </w:pPr>
-            <w:r>
-              <w:rPr>
-                <w:b/>
-              </w:rPr>
-              <w:t>Template</w:t>
-            </w:r>
-          </w:p>
-        </w:tc>
-        <w:tc>
-          <w:tcPr>
-            <w:tcW w:w="1517" w:type="dxa"/>
-          </w:tcPr>
-          <w:p>
-            <w:pPr>
-              <w:rPr>
-                <w:b/>
-              </w:rPr>
-            </w:pPr>
-            <w:r>
-              <w:rPr>
-                <w:b/>
-              </w:rPr>
-              <w:t xml:space="preserve">Task </w:t>
-            </w:r>
-            <w:r>
-              <w:rPr>
-                <w:b/>
-              </w:rPr>
-              <w:t>Owner</w:t>
-            </w:r>
-          </w:p>
-        </w:tc>
-      </w:tr>
-      <w:tr>
-        <w:tc>
-          <w:tcPr>
-            <w:tcW w:w="1243" w:type="dxa"/>
-          </w:tcPr>
-          <w:p>
-            <w:r>
-              <w:t>Early Summer</w:t>
-            </w:r>
-          </w:p>
-        </w:tc>
-        <w:tc>
-          <w:tcPr>
-            <w:tcW w:w="3217" w:type="dxa"/>
-          </w:tcPr>
-          <w:p>
-            <w:r>
-              <w:t>Archive previous year data</w:t>
-            </w:r>
-          </w:p>
-        </w:tc>
-        <w:tc>
-          <w:tcPr>
-            <w:tcW w:w="990" w:type="dxa"/>
-          </w:tcPr>
-          <w:p>
-            <w:r>
-              <w:t>A5</w:t>
-            </w:r>
-          </w:p>
-        </w:tc>
-        <w:tc>
-          <w:tcPr>
-            <w:tcW w:w="3126" w:type="dxa"/>
-          </w:tcPr>
-          <w:p/>
-        </w:tc>
-        <w:tc>
-          <w:tcPr>
-            <w:tcW w:w="1517" w:type="dxa"/>
-          </w:tcPr>
-          <w:p>
-            <w:r>
-              <w:t>Assoc Dean?</w:t>
-            </w:r>
-          </w:p>
-        </w:tc>
-      </w:tr>
-      <w:tr>
-        <w:tc>
-          <w:tcPr>
-            <w:tcW w:w="1243" w:type="dxa"/>
-          </w:tcPr>
-          <w:p>
-            <w:r>
-              <w:t>Summer</w:t>
-            </w:r>
-          </w:p>
-        </w:tc>
-        <w:tc>
-          <w:tcPr>
-            <w:tcW w:w="3217" w:type="dxa"/>
-          </w:tcPr>
-          <w:p>
-            <w:r>
-              <w:t>Data copied over to next academic year</w:t>
-            </w:r>
-          </w:p>
-        </w:tc>
-        <w:tc>
-          <w:tcPr>
-            <w:tcW w:w="990" w:type="dxa"/>
-          </w:tcPr>
-          <w:p>
-            <w:r>
-              <w:t>A4</w:t>
-            </w:r>
-          </w:p>
-        </w:tc>
-        <w:tc>
-          <w:tcPr>
-            <w:tcW w:w="3126" w:type="dxa"/>
-          </w:tcPr>
-          <w:p/>
-        </w:tc>
-        <w:tc>
-          <w:tcPr>
-            <w:tcW w:w="1517" w:type="dxa"/>
-          </w:tcPr>
-          <w:p>
-            <w:r>
-              <w:t>Assoc Dean?</w:t>
-            </w:r>
-          </w:p>
-        </w:tc>
-      </w:tr>
-      <w:tr>
-        <w:tc>
-          <w:tcPr>
-            <w:tcW w:w="1243" w:type="dxa"/>
-          </w:tcPr>
-          <w:p>
-            <w:r>
-              <w:t>Summer</w:t>
-            </w:r>
-          </w:p>
-        </w:tc>
-        <w:tc>
-          <w:tcPr>
-            <w:tcW w:w="3217" w:type="dxa"/>
-          </w:tcPr>
-          <w:p>
-            <w:r>
-              <w:t>Add new courses</w:t>
-            </w:r>
-          </w:p>
-        </w:tc>
-        <w:tc>
-          <w:tcPr>
-            <w:tcW w:w="990" w:type="dxa"/>
-          </w:tcPr>
-          <w:p>
-            <w:r>
-              <w:t>A7</w:t>
-            </w:r>
-          </w:p>
-        </w:tc>
-        <w:tc>
-          <w:tcPr>
-            <w:tcW w:w="3126" w:type="dxa"/>
-          </w:tcPr>
-          <w:p/>
-        </w:tc>
-        <w:tc>
-          <w:tcPr>
-            <w:tcW w:w="1517" w:type="dxa"/>
-          </w:tcPr>
-          <w:p>
-            <w:r>
-              <w:t>Assoc Dean, Department</w:t>
-            </w:r>
-          </w:p>
-        </w:tc>
-      </w:tr>
-      <w:tr>
-        <w:tc>
-          <w:tcPr>
-            <w:tcW w:w="1243" w:type="dxa"/>
-          </w:tcPr>
-          <w:p>
-            <w:r>
-              <w:t>Summer</w:t>
-            </w:r>
-          </w:p>
-        </w:tc>
-        <w:tc>
-          <w:tcPr>
-            <w:tcW w:w="3217" w:type="dxa"/>
-          </w:tcPr>
-          <w:p>
-            <w:r>
-              <w:t>Changes to programs (mapping b/w courses and programs)</w:t>
-            </w:r>
-          </w:p>
-        </w:tc>
-        <w:tc>
-          <w:tcPr>
-            <w:tcW w:w="990" w:type="dxa"/>
-          </w:tcPr>
-          <w:p>
-            <w:r>
-              <w:t>D5</w:t>
-            </w:r>
-          </w:p>
-        </w:tc>
-        <w:tc>
-          <w:tcPr>
-            <w:tcW w:w="3126" w:type="dxa"/>
-          </w:tcPr>
-          <w:p/>
-        </w:tc>
-        <w:tc>
-          <w:tcPr>
-            <w:tcW w:w="1517" w:type="dxa"/>
-          </w:tcPr>
-          <w:p>
-            <w:r>
-              <w:t>Department</w:t>
-            </w:r>
-          </w:p>
-        </w:tc>
-      </w:tr>
-      <w:tr>
-        <w:tc>
-          <w:tcPr>
-            <w:tcW w:w="1243" w:type="dxa"/>
-          </w:tcPr>
-          <w:p>
-            <w:r>
-              <w:t>Summer</w:t>
-            </w:r>
-          </w:p>
-        </w:tc>
-        <w:tc>
-          <w:tcPr>
-            <w:tcW w:w="3217" w:type="dxa"/>
-          </w:tcPr>
-          <w:p>
-            <w:r>
-              <w:t>Assign instructors to courses</w:t>
-            </w:r>
-          </w:p>
-        </w:tc>
-        <w:tc>
-          <w:tcPr>
-            <w:tcW w:w="990" w:type="dxa"/>
-          </w:tcPr>
-          <w:p>
-            <w:r>
-              <w:t>?</w:t>
-            </w:r>
-          </w:p>
-        </w:tc>
-        <w:tc>
-          <w:tcPr>
-            <w:tcW w:w="3126" w:type="dxa"/>
-          </w:tcPr>
-          <w:p/>
-        </w:tc>
-        <w:tc>
-          <w:tcPr>
-            <w:tcW w:w="1517" w:type="dxa"/>
-          </w:tcPr>
-          <w:p>
-            <w:r>
-              <w:t>Department</w:t>
-            </w:r>
-          </w:p>
-        </w:tc>
-      </w:tr>
-      <w:tr>
-        <w:tc>
-          <w:tcPr>
-            <w:tcW w:w="1243" w:type="dxa"/>
-          </w:tcPr>
-          <w:p>
-            <w:r>
-              <w:t>Summer</w:t>
-            </w:r>
-          </w:p>
-        </w:tc>
-        <w:tc>
-          <w:tcPr>
-            <w:tcW w:w="3217" w:type="dxa"/>
-          </w:tcPr>
-          <w:p>
-            <w:r>
-              <w:t>Curriculum mapping, will require consultation and verification with Instructors</w:t>
-            </w:r>
-          </w:p>
-        </w:tc>
-        <w:tc>
-          <w:tcPr>
-            <w:tcW w:w="990" w:type="dxa"/>
-          </w:tcPr>
-          <w:p>
-            <w:r>
-              <w:t>D2.3</w:t>
-            </w:r>
-          </w:p>
-        </w:tc>
-        <w:tc>
-          <w:tcPr>
-            <w:tcW w:w="3126" w:type="dxa"/>
-          </w:tcPr>
-          <w:p>
-            <w:r>
-              <w:t>Curriculum Mapping Input Template</w:t>
-            </w:r>
-          </w:p>
-        </w:tc>
-        <w:tc>
-          <w:tcPr>
-            <w:tcW w:w="1517" w:type="dxa"/>
-          </w:tcPr>
-          <w:p>
-            <w:r>
-              <w:t>Department Attributes Committee</w:t>
-            </w:r>
-          </w:p>
-        </w:tc>
-      </w:tr>
-      <w:tr>
-        <w:tc>
-          <w:tcPr>
-            <w:tcW w:w="1243" w:type="dxa"/>
-          </w:tcPr>
-          <w:p>
-            <w:r>
-              <w:t>Summer</w:t>
-            </w:r>
-          </w:p>
-        </w:tc>
-        <w:tc>
-          <w:tcPr>
-            <w:tcW w:w="3217" w:type="dxa"/>
-          </w:tcPr>
-          <w:p>
-            <w:r>
-              <w:t>Measurement mapping</w:t>
-            </w:r>
-          </w:p>
-        </w:tc>
-        <w:tc>
-          <w:tcPr>
-            <w:tcW w:w="990" w:type="dxa"/>
-          </w:tcPr>
-          <w:p>
-            <w:r>
-              <w:t>D2.2</w:t>
-            </w:r>
-          </w:p>
-        </w:tc>
-        <w:tc>
-          <w:tcPr>
-            <w:tcW w:w="3126" w:type="dxa"/>
-          </w:tcPr>
-          <w:p>
-            <w:r>
-              <w:t>Measured Indicators Input Template</w:t>
-            </w:r>
-          </w:p>
-        </w:tc>
-        <w:tc>
-          <w:tcPr>
-            <w:tcW w:w="1517" w:type="dxa"/>
-          </w:tcPr>
-          <w:p>
-            <w:r>
-              <w:t>Department Attributes Committee</w:t>
-            </w:r>
-          </w:p>
-        </w:tc>
-      </w:tr>
-      <w:tr>
-        <w:tc>
-          <w:tcPr>
-            <w:tcW w:w="1243" w:type="dxa"/>
-          </w:tcPr>
-          <w:p>
-            <w:r>
-              <w:t>Aug/Sep</w:t>
-            </w:r>
-          </w:p>
-        </w:tc>
-        <w:tc>
-          <w:tcPr>
-            <w:tcW w:w="3217" w:type="dxa"/>
-          </w:tcPr>
-          <w:p>
-            <w:r>
-              <w:t>Instructor reviews continuous improvement plan from the previous year</w:t>
-            </w:r>
-          </w:p>
-        </w:tc>
-        <w:tc>
-          <w:tcPr>
-            <w:tcW w:w="990" w:type="dxa"/>
-          </w:tcPr>
-          <w:p>
-            <w:r>
-              <w:t>I3.1</w:t>
-            </w:r>
-          </w:p>
-        </w:tc>
-        <w:tc>
-          <w:tcPr>
-            <w:tcW w:w="3126" w:type="dxa"/>
-          </w:tcPr>
-          <w:p>
-            <w:r>
-              <w:t>Curriculum Committee Recommendations Report</w:t>
-            </w:r>
-            <w:r>
-              <w:t xml:space="preserve"> (Previous Year)</w:t>
-            </w:r>
-          </w:p>
-        </w:tc>
-        <w:tc>
-          <w:tcPr>
-            <w:tcW w:w="1517" w:type="dxa"/>
-          </w:tcPr>
-          <w:p>
-            <w:r>
-              <w:t>Instructor</w:t>
-            </w:r>
-          </w:p>
-        </w:tc>
-      </w:tr>
-      <w:tr>
-        <w:tc>
-          <w:tcPr>
-            <w:tcW w:w="1243" w:type="dxa"/>
-          </w:tcPr>
-          <w:p>
-            <w:r>
-              <w:t>Jan</w:t>
-            </w:r>
-          </w:p>
-        </w:tc>
-        <w:tc>
-          <w:tcPr>
-            <w:tcW w:w="3217" w:type="dxa"/>
-          </w:tcPr>
-          <w:p>
-            <w:r>
-              <w:t>Instructor enters rubric and their continuous improvement plan for Term 1</w:t>
-            </w:r>
-          </w:p>
-        </w:tc>
-        <w:tc>
-          <w:tcPr>
-            <w:tcW w:w="990" w:type="dxa"/>
-          </w:tcPr>
-          <w:p>
-            <w:r>
-              <w:t>I2</w:t>
-            </w:r>
-          </w:p>
-        </w:tc>
-        <w:tc>
-          <w:tcPr>
-            <w:tcW w:w="3126" w:type="dxa"/>
-          </w:tcPr>
-          <w:p>
-            <w:r>
-              <w:t>Rubric Input Template, Course Report</w:t>
-            </w:r>
-          </w:p>
-        </w:tc>
-        <w:tc>
-          <w:tcPr>
-            <w:tcW w:w="1517" w:type="dxa"/>
-          </w:tcPr>
-          <w:p>
-            <w:r>
-              <w:t>Instructor</w:t>
-            </w:r>
-          </w:p>
-        </w:tc>
-      </w:tr>
-      <w:tr>
-        <w:tc>
-          <w:tcPr>
-            <w:tcW w:w="1243" w:type="dxa"/>
-          </w:tcPr>
-          <w:p>
-            <w:r>
-              <w:t>Dec/Jan</w:t>
-            </w:r>
-          </w:p>
-        </w:tc>
-        <w:tc>
-          <w:tcPr>
-            <w:tcW w:w="3217" w:type="dxa"/>
-          </w:tcPr>
-          <w:p>
-            <w:r>
-              <w:t>Instructor reviews continuous improvement plan from the previous year</w:t>
-            </w:r>
-          </w:p>
-        </w:tc>
-        <w:tc>
-          <w:tcPr>
-            <w:tcW w:w="990" w:type="dxa"/>
-          </w:tcPr>
-          <w:p>
-            <w:r>
-              <w:t>I3.1</w:t>
-            </w:r>
-          </w:p>
-        </w:tc>
-        <w:tc>
-          <w:tcPr>
-            <w:tcW w:w="3126" w:type="dxa"/>
-          </w:tcPr>
-          <w:p>
-            <w:r>
-              <w:t>Curriculum Committee Recommendations Report</w:t>
-            </w:r>
-            <w:r>
-              <w:t xml:space="preserve"> (Previous Year)</w:t>
-            </w:r>
-          </w:p>
-        </w:tc>
-        <w:tc>
-          <w:tcPr>
-            <w:tcW w:w="1517" w:type="dxa"/>
-          </w:tcPr>
-          <w:p>
-            <w:r>
-              <w:t>Instructor</w:t>
-            </w:r>
-          </w:p>
-        </w:tc>
-      </w:tr>
-      <w:tr>
-        <w:tc>
-          <w:tcPr>
-            <w:tcW w:w="1243" w:type="dxa"/>
-          </w:tcPr>
-          <w:p>
-            <w:r>
-              <w:t>Early May</w:t>
-            </w:r>
-          </w:p>
-        </w:tc>
-        <w:tc>
-          <w:tcPr>
-            <w:tcW w:w="3217" w:type="dxa"/>
-          </w:tcPr>
-          <w:p>
-            <w:r>
-              <w:t>Instructor enters course reports for Term 2</w:t>
-            </w:r>
-          </w:p>
-        </w:tc>
-        <w:tc>
-          <w:tcPr>
-            <w:tcW w:w="990" w:type="dxa"/>
-          </w:tcPr>
-          <w:p>
-            <w:r>
-              <w:t>I2</w:t>
-            </w:r>
-          </w:p>
-        </w:tc>
-        <w:tc>
-          <w:tcPr>
-            <w:tcW w:w="3126" w:type="dxa"/>
-          </w:tcPr>
-          <w:p>
-            <w:r>
-              <w:t>Rubric Input Template, Course Report</w:t>
-            </w:r>
-          </w:p>
-        </w:tc>
-        <w:tc>
-          <w:tcPr>
-            <w:tcW w:w="1517" w:type="dxa"/>
-          </w:tcPr>
-          <w:p>
-            <w:r>
-              <w:t>Instructor</w:t>
-            </w:r>
-          </w:p>
-        </w:tc>
-      </w:tr>
-      <w:tr>
-        <w:tc>
-          <w:tcPr>
-            <w:tcW w:w="1243" w:type="dxa"/>
-          </w:tcPr>
-          <w:p>
-            <w:r>
-              <w:t>May</w:t>
-            </w:r>
-          </w:p>
-        </w:tc>
-        <w:tc>
-          <w:tcPr>
-            <w:tcW w:w="3217" w:type="dxa"/>
-          </w:tcPr>
-          <w:p>
-            <w:r>
-              <w:t>Curriculum committees review course reports, generate continuous improvement plan report</w:t>
-            </w:r>
-          </w:p>
-        </w:tc>
-        <w:tc>
-          <w:tcPr>
-            <w:tcW w:w="990" w:type="dxa"/>
-          </w:tcPr>
-          <w:p>
-            <w:r>
-              <w:t>I4, D3</w:t>
-            </w:r>
-          </w:p>
-        </w:tc>
-        <w:tc>
-          <w:tcPr>
-            <w:tcW w:w="3126" w:type="dxa"/>
-          </w:tcPr>
-          <w:p>
-            <w:r>
-              <w:t>Course Report, Curriculum Committee Recommendations Input Template</w:t>
-            </w:r>
-          </w:p>
-        </w:tc>
-        <w:tc>
-          <w:tcPr>
-            <w:tcW w:w="1517" w:type="dxa"/>
-          </w:tcPr>
-          <w:p>
-            <w:r>
-              <w:t>Department</w:t>
-            </w:r>
-          </w:p>
-        </w:tc>
-      </w:tr>
-      <w:tr>
-        <w:tc>
-          <w:tcPr>
-            <w:tcW w:w="1243" w:type="dxa"/>
-          </w:tcPr>
-          <w:p>
-            <w:r>
-              <w:t>June</w:t>
-            </w:r>
-          </w:p>
-        </w:tc>
-        <w:tc>
-          <w:tcPr>
-            <w:tcW w:w="3217" w:type="dxa"/>
-          </w:tcPr>
-          <w:p>
-            <w:r>
-              <w:t>Meeting of continuous improvement committee (external advisors students)</w:t>
-            </w:r>
-          </w:p>
-        </w:tc>
-        <w:tc>
-          <w:tcPr>
-            <w:tcW w:w="990" w:type="dxa"/>
-          </w:tcPr>
-          <w:p/>
-        </w:tc>
-        <w:tc>
-          <w:tcPr>
-            <w:tcW w:w="3126" w:type="dxa"/>
-          </w:tcPr>
-          <w:p/>
-        </w:tc>
-        <w:tc>
-          <w:tcPr>
-            <w:tcW w:w="1517" w:type="dxa"/>
-          </w:tcPr>
-          <w:p>
-            <w:r>
-              <w:t>Department</w:t>
-            </w:r>
-          </w:p>
-        </w:tc>
-      </w:tr>
-      <w:tr>
-        <w:tc>
-          <w:tcPr>
-            <w:tcW w:w="1243" w:type="dxa"/>
-          </w:tcPr>
-          <w:p>
-            <w:r>
-              <w:t>June</w:t>
-            </w:r>
-          </w:p>
-        </w:tc>
-        <w:tc>
-          <w:tcPr>
-            <w:tcW w:w="3217" w:type="dxa"/>
-          </w:tcPr>
-          <w:p>
-            <w:r>
-              <w:t>Departments plan curriculum revisions</w:t>
-            </w:r>
-          </w:p>
-        </w:tc>
-        <w:tc>
-          <w:tcPr>
-            <w:tcW w:w="990" w:type="dxa"/>
-          </w:tcPr>
-          <w:p/>
-        </w:tc>
-        <w:tc>
-          <w:tcPr>
-            <w:tcW w:w="3126" w:type="dxa"/>
-          </w:tcPr>
-          <w:p/>
-        </w:tc>
-        <w:tc>
-          <w:tcPr>
-            <w:tcW w:w="1517" w:type="dxa"/>
-          </w:tcPr>
-          <w:p>
-            <w:r>
-              <w:t>Department</w:t>
-            </w:r>
-          </w:p>
-        </w:tc>
-      </w:tr>
-      <w:tr>
-        <w:tc>
-          <w:tcPr>
-            <w:tcW w:w="1243" w:type="dxa"/>
-          </w:tcPr>
-          <w:p>
-            <w:r>
-              <w:lastRenderedPageBreak/>
-              <w:t>September</w:t>
-            </w:r>
-          </w:p>
-        </w:tc>
-        <w:tc>
-          <w:tcPr>
-            <w:tcW w:w="3217" w:type="dxa"/>
-          </w:tcPr>
-          <w:p>
-            <w:r>
-              <w:t>Faculty reviews departmental committee reports, writes report</w:t>
-            </w:r>
-          </w:p>
-        </w:tc>
-        <w:tc>
-          <w:tcPr>
-            <w:tcW w:w="990" w:type="dxa"/>
-          </w:tcPr>
-          <w:p/>
-        </w:tc>
-        <w:tc>
-          <w:tcPr>
-            <w:tcW w:w="3126" w:type="dxa"/>
-          </w:tcPr>
-          <w:p>
-            <w:r>
-              <w:t>?</w:t>
-            </w:r>
-          </w:p>
-        </w:tc>
-        <w:tc>
-          <w:tcPr>
-            <w:tcW w:w="1517" w:type="dxa"/>
-          </w:tcPr>
-          <w:p>
-            <w:r>
-              <w:t>Faculty</w:t>
-            </w:r>
-          </w:p>
-        </w:tc>
-      </w:tr>
-      <w:tr>
-        <w:tc>
-          <w:tcPr>
-            <w:tcW w:w="1243" w:type="dxa"/>
-          </w:tcPr>
-          <w:p>
-            <w:r>
-              <w:t>All Year</w:t>
-            </w:r>
-          </w:p>
-        </w:tc>
-        <w:tc>
-          <w:tcPr>
-            <w:tcW w:w="3217" w:type="dxa"/>
-          </w:tcPr>
-          <w:p>
-            <w:r>
-              <w:t>Add/Remove manage users</w:t>
-            </w:r>
-          </w:p>
-        </w:tc>
-        <w:tc>
-          <w:tcPr>
-            <w:tcW w:w="990" w:type="dxa"/>
-          </w:tcPr>
-          <w:p>
-            <w:r>
-              <w:t>A2</w:t>
-            </w:r>
-          </w:p>
-        </w:tc>
-        <w:tc>
-          <w:tcPr>
-            <w:tcW w:w="3126" w:type="dxa"/>
-          </w:tcPr>
-          <w:p/>
-        </w:tc>
-        <w:tc>
-          <w:tcPr>
-            <w:tcW w:w="1517" w:type="dxa"/>
-          </w:tcPr>
-          <w:p>
-            <w:r>
-              <w:t>Assoc Dean?</w:t>
-            </w:r>
-          </w:p>
-        </w:tc>
-      </w:tr>
-      <w:tr>
-        <w:tc>
-          <w:tcPr>
-            <w:tcW w:w="1243" w:type="dxa"/>
-          </w:tcPr>
-          <w:p/>
-        </w:tc>
-        <w:tc>
-          <w:tcPr>
-            <w:tcW w:w="3217" w:type="dxa"/>
-          </w:tcPr>
-          <w:p>
-            <w:r>
-              <w:t>View Historical Data</w:t>
-            </w:r>
-          </w:p>
-        </w:tc>
-        <w:tc>
-          <w:tcPr>
-            <w:tcW w:w="990" w:type="dxa"/>
-          </w:tcPr>
-          <w:p>
-            <w:r>
-              <w:t>A6</w:t>
-            </w:r>
-          </w:p>
-        </w:tc>
-        <w:tc>
-          <w:tcPr>
-            <w:tcW w:w="3126" w:type="dxa"/>
-          </w:tcPr>
-          <w:p/>
-        </w:tc>
-        <w:tc>
-          <w:tcPr>
-            <w:tcW w:w="1517" w:type="dxa"/>
-          </w:tcPr>
-          <w:p/>
-        </w:tc>
-      </w:tr>
-      <w:tr>
-        <w:tc>
-          <w:tcPr>
-            <w:tcW w:w="1243" w:type="dxa"/>
-          </w:tcPr>
-          <w:p/>
-        </w:tc>
-        <w:tc>
-          <w:tcPr>
-            <w:tcW w:w="3217" w:type="dxa"/>
-          </w:tcPr>
-          <w:p>
-            <w:r>
-              <w:t>Assign Users to Process</w:t>
-            </w:r>
-          </w:p>
-        </w:tc>
-        <w:tc>
-          <w:tcPr>
-            <w:tcW w:w="990" w:type="dxa"/>
-          </w:tcPr>
-          <w:p>
-            <w:r>
-              <w:t>A3</w:t>
-            </w:r>
-          </w:p>
-        </w:tc>
-        <w:tc>
-          <w:tcPr>
-            <w:tcW w:w="3126" w:type="dxa"/>
-          </w:tcPr>
-          <w:p/>
-        </w:tc>
-        <w:tc>
-          <w:tcPr>
-            <w:tcW w:w="1517" w:type="dxa"/>
-          </w:tcPr>
-          <w:p/>
-        </w:tc>
-      </w:tr>
-    </w:tbl>
-    <w:p>
-      <w:pPr>
-        <w:rPr>
-          <w:rFonts w:ascii="Arial" w:hAnsi="Arial" w:cs="Arial"/>
-          <w:sz w:val="22"/>
-          <w:szCs w:val="22"/>
-        </w:rPr>
-      </w:pPr>
-    </w:p>
-    <w:p>
-      <w:pPr>
-        <w:pStyle w:val="ListParagraph"/>
-        <w:numPr>
-          <w:ilvl w:val="0"/>
-          <w:numId w:val="10"/>
-        </w:numPr>
-      </w:pPr>
-      <w:r>
+          <w:sz w:val="24"/>
+        </w:rPr>
+      </w:pPr>
+      <w:bookmarkStart w:id="4" w:name="_Toc461464541"/>
+      <w:r>
+        <w:rPr>
+          <w:sz w:val="24"/>
+        </w:rPr>
         <w:t>Add User</w:t>
       </w:r>
       <w:bookmarkEnd w:id="4"/>
@@ -2565,7 +1462,7 @@
         </w:rPr>
         <w:t xml:space="preserve">in to </w:t>
       </w:r>
-      <w:hyperlink r:id="rId11" w:history="1">
+      <w:hyperlink r:id="rId12" w:history="1">
         <w:r>
           <w:rPr>
             <w:rStyle w:val="Hyperlink"/>
@@ -2666,7 +1563,7 @@
                     </pic:cNvPicPr>
                   </pic:nvPicPr>
                   <pic:blipFill>
-                    <a:blip r:embed="rId12">
+                    <a:blip r:embed="rId13">
                       <a:extLst>
                         <a:ext uri="{28A0092B-C50C-407E-A947-70E740481C1C}">
                           <a14:useLocalDpi xmlns:a14="http://schemas.microsoft.com/office/drawing/2010/main" val="0"/>
@@ -2771,7 +1668,7 @@
                     </pic:cNvPicPr>
                   </pic:nvPicPr>
                   <pic:blipFill>
-                    <a:blip r:embed="rId13">
+                    <a:blip r:embed="rId14">
                       <a:extLst>
                         <a:ext uri="{28A0092B-C50C-407E-A947-70E740481C1C}">
                           <a14:useLocalDpi xmlns:a14="http://schemas.microsoft.com/office/drawing/2010/main" val="0"/>
@@ -2814,7 +1711,7 @@
           <w:sz w:val="24"/>
         </w:rPr>
       </w:pPr>
-      <w:bookmarkStart w:id="5" w:name="_Toc460260899"/>
+      <w:bookmarkStart w:id="5" w:name="_Toc461464542"/>
       <w:r>
         <w:rPr>
           <w:sz w:val="24"/>
@@ -2928,7 +1825,7 @@
                     </pic:cNvPicPr>
                   </pic:nvPicPr>
                   <pic:blipFill>
-                    <a:blip r:embed="rId14">
+                    <a:blip r:embed="rId15">
                       <a:extLst>
                         <a:ext uri="{28A0092B-C50C-407E-A947-70E740481C1C}">
                           <a14:useLocalDpi xmlns:a14="http://schemas.microsoft.com/office/drawing/2010/main" val="0"/>
@@ -3077,7 +1974,7 @@
                     </pic:cNvPicPr>
                   </pic:nvPicPr>
                   <pic:blipFill>
-                    <a:blip r:embed="rId15">
+                    <a:blip r:embed="rId16">
                       <a:extLst>
                         <a:ext uri="{28A0092B-C50C-407E-A947-70E740481C1C}">
                           <a14:useLocalDpi xmlns:a14="http://schemas.microsoft.com/office/drawing/2010/main" val="0"/>
@@ -3120,14 +2017,503 @@
           <w:sz w:val="24"/>
         </w:rPr>
       </w:pPr>
-      <w:bookmarkStart w:id="6" w:name="_Toc460260900"/>
+      <w:bookmarkStart w:id="6" w:name="_Toc461464543"/>
       <w:r>
         <w:rPr>
           <w:sz w:val="24"/>
         </w:rPr>
+        <w:t>Updating a Global Variable</w:t>
+      </w:r>
+      <w:bookmarkEnd w:id="6"/>
+    </w:p>
+    <w:p>
+      <w:pPr>
+        <w:pStyle w:val="ListParagraph"/>
+        <w:ind w:left="792"/>
+        <w:rPr>
+          <w:rFonts w:ascii="Arial" w:hAnsi="Arial" w:cs="Arial"/>
+          <w:sz w:val="22"/>
+          <w:szCs w:val="22"/>
+        </w:rPr>
+      </w:pPr>
+      <w:r>
+        <w:rPr>
+          <w:rFonts w:ascii="Arial" w:hAnsi="Arial" w:cs="Arial"/>
+          <w:sz w:val="22"/>
+          <w:szCs w:val="22"/>
+        </w:rPr>
+        <w:t>Below are the steps to successfully update a Global Variable:</w:t>
+      </w:r>
+    </w:p>
+    <w:p>
+      <w:pPr>
+        <w:pStyle w:val="ListParagraph"/>
+        <w:ind w:left="792"/>
+        <w:rPr>
+          <w:rFonts w:ascii="Arial" w:hAnsi="Arial" w:cs="Arial"/>
+          <w:sz w:val="22"/>
+          <w:szCs w:val="22"/>
+        </w:rPr>
+      </w:pPr>
+    </w:p>
+    <w:p>
+      <w:pPr>
+        <w:pStyle w:val="ListParagraph"/>
+        <w:numPr>
+          <w:ilvl w:val="1"/>
+          <w:numId w:val="1"/>
+        </w:numPr>
+        <w:rPr>
+          <w:rFonts w:ascii="Arial" w:hAnsi="Arial" w:cs="Arial"/>
+          <w:sz w:val="22"/>
+          <w:szCs w:val="22"/>
+        </w:rPr>
+      </w:pPr>
+      <w:r>
+        <w:rPr>
+          <w:rFonts w:ascii="Arial" w:hAnsi="Arial" w:cs="Arial"/>
+          <w:sz w:val="22"/>
+          <w:szCs w:val="22"/>
+        </w:rPr>
+        <w:t>Open your Vena Global Variable template</w:t>
+      </w:r>
+      <w:r>
+        <w:rPr>
+          <w:rFonts w:ascii="Arial" w:hAnsi="Arial" w:cs="Arial"/>
+          <w:sz w:val="22"/>
+          <w:szCs w:val="22"/>
+        </w:rPr>
+        <w:t xml:space="preserve"> “</w:t>
+      </w:r>
+      <w:r>
+        <w:rPr>
+          <w:rFonts w:ascii="Arial" w:hAnsi="Arial" w:cs="Arial"/>
+          <w:sz w:val="22"/>
+          <w:szCs w:val="22"/>
+        </w:rPr>
+        <w:t>Input Variables Template</w:t>
+      </w:r>
+      <w:r>
+        <w:rPr>
+          <w:rFonts w:ascii="Arial" w:hAnsi="Arial" w:cs="Arial"/>
+          <w:sz w:val="22"/>
+          <w:szCs w:val="22"/>
+        </w:rPr>
+        <w:t>” (you are find this template at Manager</w:t>
+      </w:r>
+      <w:r>
+        <w:rPr>
+          <w:rFonts w:ascii="Arial" w:hAnsi="Arial" w:cs="Arial"/>
+          <w:sz w:val="22"/>
+          <w:szCs w:val="22"/>
+        </w:rPr>
+        <w:sym w:font="Wingdings" w:char="F0E0"/>
+      </w:r>
+      <w:r>
+        <w:rPr>
+          <w:rFonts w:ascii="Arial" w:hAnsi="Arial" w:cs="Arial"/>
+          <w:sz w:val="22"/>
+          <w:szCs w:val="22"/>
+        </w:rPr>
+        <w:t>Files Library</w:t>
+      </w:r>
+    </w:p>
+    <w:p>
+      <w:pPr>
+        <w:pStyle w:val="ListParagraph"/>
+        <w:ind w:left="792"/>
+        <w:rPr>
+          <w:rFonts w:ascii="Arial" w:hAnsi="Arial" w:cs="Arial"/>
+          <w:sz w:val="22"/>
+          <w:szCs w:val="22"/>
+        </w:rPr>
+      </w:pPr>
+      <w:r>
+        <w:rPr>
+          <w:rFonts w:ascii="Arial" w:hAnsi="Arial" w:cs="Arial"/>
+          <w:noProof/>
+          <w:sz w:val="22"/>
+          <w:szCs w:val="22"/>
+        </w:rPr>
+        <w:lastRenderedPageBreak/>
+        <w:drawing>
+          <wp:inline distT="0" distB="0" distL="0" distR="0" wp14:anchorId="28DAD1A7" wp14:editId="689CA655">
+            <wp:extent cx="4467225" cy="2878065"/>
+            <wp:effectExtent l="0" t="0" r="0" b="0"/>
+            <wp:docPr id="21" name="Picture 21"/>
+            <wp:cNvGraphicFramePr>
+              <a:graphicFrameLocks xmlns:a="http://schemas.openxmlformats.org/drawingml/2006/main" noChangeAspect="1"/>
+            </wp:cNvGraphicFramePr>
+            <a:graphic xmlns:a="http://schemas.openxmlformats.org/drawingml/2006/main">
+              <a:graphicData uri="http://schemas.openxmlformats.org/drawingml/2006/picture">
+                <pic:pic xmlns:pic="http://schemas.openxmlformats.org/drawingml/2006/picture">
+                  <pic:nvPicPr>
+                    <pic:cNvPr id="0" name="Picture 1"/>
+                    <pic:cNvPicPr>
+                      <a:picLocks noChangeAspect="1" noChangeArrowheads="1"/>
+                    </pic:cNvPicPr>
+                  </pic:nvPicPr>
+                  <pic:blipFill>
+                    <a:blip r:embed="rId17">
+                      <a:extLst>
+                        <a:ext uri="{28A0092B-C50C-407E-A947-70E740481C1C}">
+                          <a14:useLocalDpi xmlns:a14="http://schemas.microsoft.com/office/drawing/2010/main" val="0"/>
+                        </a:ext>
+                      </a:extLst>
+                    </a:blip>
+                    <a:srcRect/>
+                    <a:stretch>
+                      <a:fillRect/>
+                    </a:stretch>
+                  </pic:blipFill>
+                  <pic:spPr bwMode="auto">
+                    <a:xfrm>
+                      <a:off x="0" y="0"/>
+                      <a:ext cx="4478864" cy="2885564"/>
+                    </a:xfrm>
+                    <a:prstGeom prst="rect">
+                      <a:avLst/>
+                    </a:prstGeom>
+                    <a:noFill/>
+                    <a:ln>
+                      <a:noFill/>
+                    </a:ln>
+                  </pic:spPr>
+                </pic:pic>
+              </a:graphicData>
+            </a:graphic>
+          </wp:inline>
+        </w:drawing>
+      </w:r>
+    </w:p>
+    <w:p>
+      <w:pPr>
+        <w:pStyle w:val="ListParagraph"/>
+        <w:numPr>
+          <w:ilvl w:val="1"/>
+          <w:numId w:val="1"/>
+        </w:numPr>
+        <w:rPr>
+          <w:rFonts w:ascii="Arial" w:hAnsi="Arial" w:cs="Arial"/>
+          <w:sz w:val="22"/>
+          <w:szCs w:val="22"/>
+        </w:rPr>
+      </w:pPr>
+      <w:r>
+        <w:rPr>
+          <w:rFonts w:ascii="Arial" w:hAnsi="Arial" w:cs="Arial"/>
+          <w:sz w:val="22"/>
+          <w:szCs w:val="22"/>
+        </w:rPr>
+        <w:t>Select the cell with the value of the Global Variable</w:t>
+      </w:r>
+      <w:r>
+        <w:rPr>
+          <w:rFonts w:ascii="Arial" w:hAnsi="Arial" w:cs="Arial"/>
+          <w:sz w:val="22"/>
+          <w:szCs w:val="22"/>
+        </w:rPr>
+        <w:t xml:space="preserve"> </w:t>
+      </w:r>
+      <w:r>
+        <w:rPr>
+          <w:rFonts w:ascii="Arial" w:hAnsi="Arial" w:cs="Arial"/>
+          <w:sz w:val="22"/>
+          <w:szCs w:val="22"/>
+        </w:rPr>
+        <w:sym w:font="Wingdings" w:char="F0E0"/>
+      </w:r>
+      <w:r>
+        <w:rPr>
+          <w:rFonts w:ascii="Arial" w:hAnsi="Arial" w:cs="Arial"/>
+          <w:sz w:val="22"/>
+          <w:szCs w:val="22"/>
+        </w:rPr>
+        <w:t>Click “Edit Template”</w:t>
+      </w:r>
+    </w:p>
+    <w:p>
+      <w:pPr>
+        <w:pStyle w:val="ListParagraph"/>
+        <w:ind w:left="792"/>
+        <w:rPr>
+          <w:rFonts w:ascii="Arial" w:hAnsi="Arial" w:cs="Arial"/>
+          <w:sz w:val="22"/>
+          <w:szCs w:val="22"/>
+        </w:rPr>
+      </w:pPr>
+      <w:r>
+        <w:rPr>
+          <w:rFonts w:ascii="Arial" w:hAnsi="Arial" w:cs="Arial"/>
+          <w:noProof/>
+          <w:sz w:val="22"/>
+          <w:szCs w:val="22"/>
+        </w:rPr>
+        <w:drawing>
+          <wp:inline distT="0" distB="0" distL="0" distR="0" wp14:anchorId="6B962AA6" wp14:editId="667CA493">
+            <wp:extent cx="5934075" cy="2428875"/>
+            <wp:effectExtent l="0" t="0" r="9525" b="9525"/>
+            <wp:docPr id="22" name="Picture 22"/>
+            <wp:cNvGraphicFramePr>
+              <a:graphicFrameLocks xmlns:a="http://schemas.openxmlformats.org/drawingml/2006/main" noChangeAspect="1"/>
+            </wp:cNvGraphicFramePr>
+            <a:graphic xmlns:a="http://schemas.openxmlformats.org/drawingml/2006/main">
+              <a:graphicData uri="http://schemas.openxmlformats.org/drawingml/2006/picture">
+                <pic:pic xmlns:pic="http://schemas.openxmlformats.org/drawingml/2006/picture">
+                  <pic:nvPicPr>
+                    <pic:cNvPr id="0" name="Picture 2"/>
+                    <pic:cNvPicPr>
+                      <a:picLocks noChangeAspect="1" noChangeArrowheads="1"/>
+                    </pic:cNvPicPr>
+                  </pic:nvPicPr>
+                  <pic:blipFill>
+                    <a:blip r:embed="rId18">
+                      <a:extLst>
+                        <a:ext uri="{28A0092B-C50C-407E-A947-70E740481C1C}">
+                          <a14:useLocalDpi xmlns:a14="http://schemas.microsoft.com/office/drawing/2010/main" val="0"/>
+                        </a:ext>
+                      </a:extLst>
+                    </a:blip>
+                    <a:srcRect/>
+                    <a:stretch>
+                      <a:fillRect/>
+                    </a:stretch>
+                  </pic:blipFill>
+                  <pic:spPr bwMode="auto">
+                    <a:xfrm>
+                      <a:off x="0" y="0"/>
+                      <a:ext cx="5934075" cy="2428875"/>
+                    </a:xfrm>
+                    <a:prstGeom prst="rect">
+                      <a:avLst/>
+                    </a:prstGeom>
+                    <a:noFill/>
+                    <a:ln>
+                      <a:noFill/>
+                    </a:ln>
+                  </pic:spPr>
+                </pic:pic>
+              </a:graphicData>
+            </a:graphic>
+          </wp:inline>
+        </w:drawing>
+      </w:r>
+    </w:p>
+    <w:p>
+      <w:pPr>
+        <w:pStyle w:val="ListParagraph"/>
+        <w:numPr>
+          <w:ilvl w:val="1"/>
+          <w:numId w:val="1"/>
+        </w:numPr>
+        <w:rPr>
+          <w:rFonts w:ascii="Arial" w:hAnsi="Arial" w:cs="Arial"/>
+          <w:sz w:val="22"/>
+          <w:szCs w:val="22"/>
+        </w:rPr>
+      </w:pPr>
+      <w:r>
+        <w:rPr>
+          <w:rFonts w:ascii="Arial" w:hAnsi="Arial" w:cs="Arial"/>
+          <w:sz w:val="22"/>
+          <w:szCs w:val="22"/>
+        </w:rPr>
+        <w:t>Click on Add/Edit Variable -&gt; Metadata (must be in Edit Template mode)</w:t>
+      </w:r>
+    </w:p>
+    <w:p>
+      <w:pPr>
+        <w:pStyle w:val="ListParagraph"/>
+        <w:ind w:left="792"/>
+        <w:rPr>
+          <w:rFonts w:ascii="Arial" w:hAnsi="Arial" w:cs="Arial"/>
+          <w:sz w:val="22"/>
+          <w:szCs w:val="22"/>
+        </w:rPr>
+      </w:pPr>
+      <w:r>
+        <w:rPr>
+          <w:rFonts w:ascii="Arial" w:hAnsi="Arial" w:cs="Arial"/>
+          <w:noProof/>
+          <w:sz w:val="22"/>
+          <w:szCs w:val="22"/>
+        </w:rPr>
+        <w:drawing>
+          <wp:inline distT="0" distB="0" distL="0" distR="0" wp14:anchorId="30F906A1" wp14:editId="20E995EC">
+            <wp:extent cx="5934075" cy="1733550"/>
+            <wp:effectExtent l="0" t="0" r="9525" b="0"/>
+            <wp:docPr id="23" name="Picture 23"/>
+            <wp:cNvGraphicFramePr>
+              <a:graphicFrameLocks xmlns:a="http://schemas.openxmlformats.org/drawingml/2006/main" noChangeAspect="1"/>
+            </wp:cNvGraphicFramePr>
+            <a:graphic xmlns:a="http://schemas.openxmlformats.org/drawingml/2006/main">
+              <a:graphicData uri="http://schemas.openxmlformats.org/drawingml/2006/picture">
+                <pic:pic xmlns:pic="http://schemas.openxmlformats.org/drawingml/2006/picture">
+                  <pic:nvPicPr>
+                    <pic:cNvPr id="0" name="Picture 3"/>
+                    <pic:cNvPicPr>
+                      <a:picLocks noChangeAspect="1" noChangeArrowheads="1"/>
+                    </pic:cNvPicPr>
+                  </pic:nvPicPr>
+                  <pic:blipFill>
+                    <a:blip r:embed="rId19">
+                      <a:extLst>
+                        <a:ext uri="{28A0092B-C50C-407E-A947-70E740481C1C}">
+                          <a14:useLocalDpi xmlns:a14="http://schemas.microsoft.com/office/drawing/2010/main" val="0"/>
+                        </a:ext>
+                      </a:extLst>
+                    </a:blip>
+                    <a:srcRect/>
+                    <a:stretch>
+                      <a:fillRect/>
+                    </a:stretch>
+                  </pic:blipFill>
+                  <pic:spPr bwMode="auto">
+                    <a:xfrm>
+                      <a:off x="0" y="0"/>
+                      <a:ext cx="5934075" cy="1733550"/>
+                    </a:xfrm>
+                    <a:prstGeom prst="rect">
+                      <a:avLst/>
+                    </a:prstGeom>
+                    <a:noFill/>
+                    <a:ln>
+                      <a:noFill/>
+                    </a:ln>
+                  </pic:spPr>
+                </pic:pic>
+              </a:graphicData>
+            </a:graphic>
+          </wp:inline>
+        </w:drawing>
+      </w:r>
+    </w:p>
+    <w:p>
+      <w:pPr>
+        <w:pStyle w:val="ListParagraph"/>
+        <w:numPr>
+          <w:ilvl w:val="1"/>
+          <w:numId w:val="1"/>
+        </w:numPr>
+        <w:rPr>
+          <w:rFonts w:ascii="Arial" w:hAnsi="Arial" w:cs="Arial"/>
+          <w:sz w:val="22"/>
+          <w:szCs w:val="22"/>
+        </w:rPr>
+      </w:pPr>
+      <w:r>
+        <w:rPr>
+          <w:rFonts w:ascii="Arial" w:hAnsi="Arial" w:cs="Arial"/>
+          <w:sz w:val="22"/>
+          <w:szCs w:val="22"/>
+        </w:rPr>
+        <w:t>Update the respective variable with the new member (only a single member can be in a global variable)</w:t>
+      </w:r>
+    </w:p>
+    <w:p>
+      <w:pPr>
+        <w:pStyle w:val="ListParagraph"/>
+        <w:ind w:left="792"/>
+        <w:rPr>
+          <w:rFonts w:ascii="Arial" w:hAnsi="Arial" w:cs="Arial"/>
+          <w:sz w:val="22"/>
+          <w:szCs w:val="22"/>
+        </w:rPr>
+      </w:pPr>
+      <w:r>
+        <w:rPr>
+          <w:noProof/>
+        </w:rPr>
+        <w:lastRenderedPageBreak/>
+        <w:drawing>
+          <wp:inline distT="0" distB="0" distL="0" distR="0" wp14:anchorId="32171A34" wp14:editId="1DCCA80E">
+            <wp:extent cx="5943600" cy="3223895"/>
+            <wp:effectExtent l="0" t="0" r="0" b="0"/>
+            <wp:docPr id="24" name="Picture 24"/>
+            <wp:cNvGraphicFramePr>
+              <a:graphicFrameLocks xmlns:a="http://schemas.openxmlformats.org/drawingml/2006/main" noChangeAspect="1"/>
+            </wp:cNvGraphicFramePr>
+            <a:graphic xmlns:a="http://schemas.openxmlformats.org/drawingml/2006/main">
+              <a:graphicData uri="http://schemas.openxmlformats.org/drawingml/2006/picture">
+                <pic:pic xmlns:pic="http://schemas.openxmlformats.org/drawingml/2006/picture">
+                  <pic:nvPicPr>
+                    <pic:cNvPr id="1" name=""/>
+                    <pic:cNvPicPr/>
+                  </pic:nvPicPr>
+                  <pic:blipFill>
+                    <a:blip r:embed="rId20"/>
+                    <a:stretch>
+                      <a:fillRect/>
+                    </a:stretch>
+                  </pic:blipFill>
+                  <pic:spPr>
+                    <a:xfrm>
+                      <a:off x="0" y="0"/>
+                      <a:ext cx="5943600" cy="3223895"/>
+                    </a:xfrm>
+                    <a:prstGeom prst="rect">
+                      <a:avLst/>
+                    </a:prstGeom>
+                  </pic:spPr>
+                </pic:pic>
+              </a:graphicData>
+            </a:graphic>
+          </wp:inline>
+        </w:drawing>
+      </w:r>
+    </w:p>
+    <w:p>
+      <w:pPr>
+        <w:pStyle w:val="ListParagraph"/>
+        <w:numPr>
+          <w:ilvl w:val="1"/>
+          <w:numId w:val="1"/>
+        </w:numPr>
+        <w:rPr>
+          <w:rFonts w:ascii="Arial" w:hAnsi="Arial" w:cs="Arial"/>
+          <w:sz w:val="22"/>
+          <w:szCs w:val="22"/>
+        </w:rPr>
+      </w:pPr>
+      <w:r>
+        <w:rPr>
+          <w:rFonts w:ascii="Arial" w:hAnsi="Arial" w:cs="Arial"/>
+          <w:sz w:val="22"/>
+          <w:szCs w:val="22"/>
+        </w:rPr>
+        <w:t>Close the variable window and Save Template</w:t>
+      </w:r>
+    </w:p>
+    <w:p>
+      <w:pPr>
+        <w:pStyle w:val="ListParagraph"/>
+        <w:ind w:left="792"/>
+        <w:rPr>
+          <w:rFonts w:ascii="Arial" w:hAnsi="Arial" w:cs="Arial"/>
+          <w:sz w:val="22"/>
+          <w:szCs w:val="22"/>
+        </w:rPr>
+      </w:pPr>
+    </w:p>
+    <w:p>
+      <w:pPr>
+        <w:pStyle w:val="Heading1"/>
+        <w:numPr>
+          <w:ilvl w:val="0"/>
+          <w:numId w:val="1"/>
+        </w:numPr>
+        <w:rPr>
+          <w:sz w:val="24"/>
+        </w:rPr>
+      </w:pPr>
+      <w:bookmarkStart w:id="7" w:name="_Toc461464544"/>
+      <w:r>
+        <w:rPr>
+          <w:sz w:val="24"/>
+        </w:rPr>
         <w:t>Start New Academic Year</w:t>
       </w:r>
-      <w:bookmarkEnd w:id="6"/>
+      <w:bookmarkEnd w:id="7"/>
     </w:p>
     <w:p>
       <w:pPr>
@@ -3240,7 +2626,7 @@
                     </pic:cNvPicPr>
                   </pic:nvPicPr>
                   <pic:blipFill>
-                    <a:blip r:embed="rId16">
+                    <a:blip r:embed="rId21">
                       <a:extLst>
                         <a:ext uri="{28A0092B-C50C-407E-A947-70E740481C1C}">
                           <a14:useLocalDpi xmlns:a14="http://schemas.microsoft.com/office/drawing/2010/main" val="0"/>
@@ -3399,7 +2785,7 @@
                     <pic:cNvPicPr/>
                   </pic:nvPicPr>
                   <pic:blipFill>
-                    <a:blip r:embed="rId17"/>
+                    <a:blip r:embed="rId22"/>
                     <a:stretch>
                       <a:fillRect/>
                     </a:stretch>
@@ -3453,6 +2839,7 @@
           <w:sz w:val="22"/>
           <w:szCs w:val="22"/>
         </w:rPr>
+        <w:lastRenderedPageBreak/>
         <w:drawing>
           <wp:inline distT="0" distB="0" distL="0" distR="0" wp14:anchorId="6780BA62" wp14:editId="2687A79D">
             <wp:extent cx="2887848" cy="3188666"/>
@@ -3471,7 +2858,7 @@
                     </pic:cNvPicPr>
                   </pic:nvPicPr>
                   <pic:blipFill>
-                    <a:blip r:embed="rId18">
+                    <a:blip r:embed="rId23">
                       <a:extLst>
                         <a:ext uri="{28A0092B-C50C-407E-A947-70E740481C1C}">
                           <a14:useLocalDpi xmlns:a14="http://schemas.microsoft.com/office/drawing/2010/main" val="0"/>
@@ -3603,7 +2990,7 @@
                     </pic:cNvPicPr>
                   </pic:nvPicPr>
                   <pic:blipFill>
-                    <a:blip r:embed="rId19">
+                    <a:blip r:embed="rId24">
                       <a:extLst>
                         <a:ext uri="{28A0092B-C50C-407E-A947-70E740481C1C}">
                           <a14:useLocalDpi xmlns:a14="http://schemas.microsoft.com/office/drawing/2010/main" val="0"/>
@@ -3714,7 +3101,7 @@
                     </pic:cNvPicPr>
                   </pic:nvPicPr>
                   <pic:blipFill>
-                    <a:blip r:embed="rId20">
+                    <a:blip r:embed="rId25">
                       <a:extLst>
                         <a:ext uri="{28A0092B-C50C-407E-A947-70E740481C1C}">
                           <a14:useLocalDpi xmlns:a14="http://schemas.microsoft.com/office/drawing/2010/main" val="0"/>
@@ -3792,7 +3179,7 @@
                     </pic:cNvPicPr>
                   </pic:nvPicPr>
                   <pic:blipFill>
-                    <a:blip r:embed="rId21">
+                    <a:blip r:embed="rId26">
                       <a:extLst>
                         <a:ext uri="{28A0092B-C50C-407E-A947-70E740481C1C}">
                           <a14:useLocalDpi xmlns:a14="http://schemas.microsoft.com/office/drawing/2010/main" val="0"/>
@@ -3877,7 +3264,7 @@
                     </pic:cNvPicPr>
                   </pic:nvPicPr>
                   <pic:blipFill>
-                    <a:blip r:embed="rId22">
+                    <a:blip r:embed="rId27">
                       <a:extLst>
                         <a:ext uri="{28A0092B-C50C-407E-A947-70E740481C1C}">
                           <a14:useLocalDpi xmlns:a14="http://schemas.microsoft.com/office/drawing/2010/main" val="0"/>
@@ -3929,14 +3316,14 @@
           <w:sz w:val="24"/>
         </w:rPr>
       </w:pPr>
-      <w:bookmarkStart w:id="7" w:name="_Toc460260901"/>
+      <w:bookmarkStart w:id="8" w:name="_Toc461464545"/>
       <w:r>
         <w:rPr>
           <w:sz w:val="24"/>
         </w:rPr>
         <w:t>Historical Program Measurement Archive</w:t>
       </w:r>
-      <w:bookmarkEnd w:id="7"/>
+      <w:bookmarkEnd w:id="8"/>
     </w:p>
     <w:p>
       <w:pPr>
@@ -3990,7 +3377,25 @@
           <w:sz w:val="22"/>
           <w:szCs w:val="22"/>
         </w:rPr>
-        <w:t>The purpose of archiving the data is so that the historical program measurement report can be generated.</w:t>
+        <w:t>The purpose of arc</w:t>
+      </w:r>
+      <w:r>
+        <w:rPr>
+          <w:rFonts w:ascii="Arial" w:hAnsi="Arial" w:cs="Arial"/>
+          <w:sz w:val="22"/>
+          <w:szCs w:val="22"/>
+        </w:rPr>
+        <w:t>hiving the data is so that the Historical Program Measurement R</w:t>
+      </w:r>
+      <w:bookmarkStart w:id="9" w:name="_GoBack"/>
+      <w:bookmarkEnd w:id="9"/>
+      <w:r>
+        <w:rPr>
+          <w:rFonts w:ascii="Arial" w:hAnsi="Arial" w:cs="Arial"/>
+          <w:sz w:val="22"/>
+          <w:szCs w:val="22"/>
+        </w:rPr>
+        <w:t>eport can be generated.</w:t>
       </w:r>
     </w:p>
     <w:p>
@@ -4006,8 +3411,6 @@
           <w:szCs w:val="22"/>
         </w:rPr>
       </w:pPr>
-      <w:bookmarkStart w:id="8" w:name="_GoBack"/>
-      <w:bookmarkEnd w:id="8"/>
       <w:r>
         <w:rPr>
           <w:rFonts w:ascii="Arial" w:hAnsi="Arial" w:cs="Arial"/>
@@ -4084,7 +3487,7 @@
                     </pic:cNvPicPr>
                   </pic:nvPicPr>
                   <pic:blipFill>
-                    <a:blip r:embed="rId16">
+                    <a:blip r:embed="rId21">
                       <a:extLst>
                         <a:ext uri="{28A0092B-C50C-407E-A947-70E740481C1C}">
                           <a14:useLocalDpi xmlns:a14="http://schemas.microsoft.com/office/drawing/2010/main" val="0"/>
@@ -4235,7 +3638,7 @@
                     <pic:cNvPicPr/>
                   </pic:nvPicPr>
                   <pic:blipFill>
-                    <a:blip r:embed="rId17"/>
+                    <a:blip r:embed="rId22"/>
                     <a:stretch>
                       <a:fillRect/>
                     </a:stretch>
@@ -4299,7 +3702,7 @@
                     </pic:cNvPicPr>
                   </pic:nvPicPr>
                   <pic:blipFill>
-                    <a:blip r:embed="rId23">
+                    <a:blip r:embed="rId28">
                       <a:extLst>
                         <a:ext uri="{28A0092B-C50C-407E-A947-70E740481C1C}">
                           <a14:useLocalDpi xmlns:a14="http://schemas.microsoft.com/office/drawing/2010/main" val="0"/>
@@ -4393,7 +3796,7 @@
                     </pic:cNvPicPr>
                   </pic:nvPicPr>
                   <pic:blipFill>
-                    <a:blip r:embed="rId20">
+                    <a:blip r:embed="rId25">
                       <a:extLst>
                         <a:ext uri="{28A0092B-C50C-407E-A947-70E740481C1C}">
                           <a14:useLocalDpi xmlns:a14="http://schemas.microsoft.com/office/drawing/2010/main" val="0"/>
@@ -4456,86 +3859,7 @@
           <w:sz w:val="24"/>
         </w:rPr>
       </w:pPr>
-      <w:bookmarkStart w:id="9" w:name="_Toc460260902"/>
-      <w:r>
-        <w:rPr>
-          <w:sz w:val="24"/>
-        </w:rPr>
-        <w:t>Historical Program Measurement Report</w:t>
-      </w:r>
-      <w:bookmarkEnd w:id="9"/>
-    </w:p>
-    <w:p>
-      <w:pPr>
-        <w:pStyle w:val="ListParagraph"/>
-        <w:ind w:left="360"/>
-      </w:pPr>
-      <w:r>
-        <w:t>Once the archive completed, the historical program data will be available in the “Historical Program Measurement Report”.</w:t>
-      </w:r>
-      <w:r>
-        <w:t xml:space="preserve">  (The historical program measurement report will not work for any year’s data that has not yet been archived.)</w:t>
-      </w:r>
-    </w:p>
-    <w:p>
-      <w:pPr>
-        <w:pStyle w:val="ListParagraph"/>
-        <w:ind w:left="360"/>
-      </w:pPr>
-      <w:r>
-        <w:rPr>
-          <w:noProof/>
-        </w:rPr>
-        <w:lastRenderedPageBreak/>
-        <w:drawing>
-          <wp:inline distT="0" distB="0" distL="0" distR="0" wp14:anchorId="3C15FC34" wp14:editId="32793E38">
-            <wp:extent cx="5867400" cy="5095875"/>
-            <wp:effectExtent l="0" t="0" r="0" b="9525"/>
-            <wp:docPr id="50" name="Picture 50"/>
-            <wp:cNvGraphicFramePr>
-              <a:graphicFrameLocks xmlns:a="http://schemas.openxmlformats.org/drawingml/2006/main" noChangeAspect="1"/>
-            </wp:cNvGraphicFramePr>
-            <a:graphic xmlns:a="http://schemas.openxmlformats.org/drawingml/2006/main">
-              <a:graphicData uri="http://schemas.openxmlformats.org/drawingml/2006/picture">
-                <pic:pic xmlns:pic="http://schemas.openxmlformats.org/drawingml/2006/picture">
-                  <pic:nvPicPr>
-                    <pic:cNvPr id="1" name=""/>
-                    <pic:cNvPicPr/>
-                  </pic:nvPicPr>
-                  <pic:blipFill>
-                    <a:blip r:embed="rId24"/>
-                    <a:stretch>
-                      <a:fillRect/>
-                    </a:stretch>
-                  </pic:blipFill>
-                  <pic:spPr>
-                    <a:xfrm>
-                      <a:off x="0" y="0"/>
-                      <a:ext cx="5867400" cy="5095875"/>
-                    </a:xfrm>
-                    <a:prstGeom prst="rect">
-                      <a:avLst/>
-                    </a:prstGeom>
-                  </pic:spPr>
-                </pic:pic>
-              </a:graphicData>
-            </a:graphic>
-          </wp:inline>
-        </w:drawing>
-      </w:r>
-    </w:p>
-    <w:p>
-      <w:pPr>
-        <w:pStyle w:val="Heading1"/>
-        <w:numPr>
-          <w:ilvl w:val="0"/>
-          <w:numId w:val="1"/>
-        </w:numPr>
-        <w:rPr>
-          <w:sz w:val="24"/>
-        </w:rPr>
-      </w:pPr>
-      <w:bookmarkStart w:id="10" w:name="_Toc460260903"/>
+      <w:bookmarkStart w:id="10" w:name="_Toc461464546"/>
       <w:r>
         <w:rPr>
           <w:sz w:val="24"/>
@@ -4624,7 +3948,7 @@
                     </pic:cNvPicPr>
                   </pic:nvPicPr>
                   <pic:blipFill>
-                    <a:blip r:embed="rId25">
+                    <a:blip r:embed="rId29">
                       <a:extLst>
                         <a:ext uri="{28A0092B-C50C-407E-A947-70E740481C1C}">
                           <a14:useLocalDpi xmlns:a14="http://schemas.microsoft.com/office/drawing/2010/main" val="0"/>
@@ -4723,7 +4047,7 @@
                     </pic:cNvPicPr>
                   </pic:nvPicPr>
                   <pic:blipFill>
-                    <a:blip r:embed="rId26">
+                    <a:blip r:embed="rId30">
                       <a:extLst>
                         <a:ext uri="{28A0092B-C50C-407E-A947-70E740481C1C}">
                           <a14:useLocalDpi xmlns:a14="http://schemas.microsoft.com/office/drawing/2010/main" val="0"/>
@@ -4826,7 +4150,7 @@
                     <pic:cNvPicPr/>
                   </pic:nvPicPr>
                   <pic:blipFill>
-                    <a:blip r:embed="rId27"/>
+                    <a:blip r:embed="rId31"/>
                     <a:stretch>
                       <a:fillRect/>
                     </a:stretch>
@@ -4896,7 +4220,7 @@
                     </pic:cNvPicPr>
                   </pic:nvPicPr>
                   <pic:blipFill>
-                    <a:blip r:embed="rId28">
+                    <a:blip r:embed="rId32">
                       <a:extLst>
                         <a:ext uri="{28A0092B-C50C-407E-A947-70E740481C1C}">
                           <a14:useLocalDpi xmlns:a14="http://schemas.microsoft.com/office/drawing/2010/main" val="0"/>
@@ -4939,32 +4263,22 @@
           <w:sz w:val="24"/>
         </w:rPr>
       </w:pPr>
-      <w:bookmarkStart w:id="11" w:name="_Toc460260904"/>
+      <w:bookmarkStart w:id="11" w:name="_Toc461464547"/>
       <w:r>
         <w:rPr>
           <w:sz w:val="24"/>
         </w:rPr>
-        <w:t>Edit Courses and P</w:t>
-      </w:r>
-      <w:r>
-        <w:rPr>
-          <w:sz w:val="24"/>
-        </w:rPr>
-        <w:t>rograms</w:t>
-      </w:r>
-      <w:r>
-        <w:rPr>
-          <w:sz w:val="24"/>
-        </w:rPr>
-        <w:t xml:space="preserve"> Mapping</w:t>
+        <w:t>Other Vena Resources</w:t>
       </w:r>
       <w:bookmarkEnd w:id="11"/>
-      <w:r>
-        <w:rPr>
-          <w:sz w:val="24"/>
-        </w:rPr>
-        <w:t xml:space="preserve"> </w:t>
-      </w:r>
+    </w:p>
+    <w:p>
+      <w:pPr>
+        <w:pStyle w:val="ListParagraph"/>
+        <w:rPr>
+          <w:rFonts w:ascii="Arial" w:hAnsi="Arial" w:cs="Arial"/>
+        </w:rPr>
+      </w:pPr>
     </w:p>
     <w:p>
       <w:pPr>
@@ -4985,8 +4299,27 @@
           <w:sz w:val="22"/>
           <w:szCs w:val="22"/>
         </w:rPr>
-        <w:t>Login Vena as Modeler or Admin</w:t>
-      </w:r>
+        <w:t xml:space="preserve">For detail documentation, please refer to the </w:t>
+      </w:r>
+      <w:r>
+        <w:rPr>
+          <w:rFonts w:ascii="Arial" w:hAnsi="Arial" w:cs="Arial"/>
+          <w:sz w:val="22"/>
+          <w:szCs w:val="22"/>
+        </w:rPr>
+        <w:t>precious document.</w:t>
+      </w:r>
+    </w:p>
+    <w:p>
+      <w:pPr>
+        <w:pStyle w:val="ListParagraph"/>
+        <w:ind w:left="792"/>
+        <w:rPr>
+          <w:rFonts w:ascii="Arial" w:hAnsi="Arial" w:cs="Arial"/>
+          <w:sz w:val="22"/>
+          <w:szCs w:val="22"/>
+        </w:rPr>
+      </w:pPr>
     </w:p>
     <w:p>
       <w:pPr>
@@ -5007,8 +4340,28 @@
           <w:sz w:val="22"/>
           <w:szCs w:val="22"/>
         </w:rPr>
-        <w:t>Click on “Modeler” at the top navigation bar</w:t>
-      </w:r>
+        <w:t xml:space="preserve">For Vena training or user manual, please refer to </w:t>
+      </w:r>
+      <w:hyperlink r:id="rId33" w:history="1">
+        <w:r>
+          <w:rPr>
+            <w:rStyle w:val="Hyperlink"/>
+            <w:rFonts w:ascii="Arial" w:hAnsi="Arial" w:cs="Arial"/>
+            <w:sz w:val="22"/>
+            <w:szCs w:val="22"/>
+          </w:rPr>
+          <w:t>http://docs.vena.io/</w:t>
+        </w:r>
+      </w:hyperlink>
+    </w:p>
+    <w:p>
+      <w:pPr>
+        <w:rPr>
+          <w:rFonts w:ascii="Arial" w:hAnsi="Arial" w:cs="Arial"/>
+          <w:sz w:val="22"/>
+          <w:szCs w:val="22"/>
+        </w:rPr>
+      </w:pPr>
     </w:p>
     <w:p>
       <w:pPr>
@@ -5029,380 +4382,7 @@
           <w:sz w:val="22"/>
           <w:szCs w:val="22"/>
         </w:rPr>
-        <w:t xml:space="preserve">Click on “Program” at the left navigation bar </w:t>
-      </w:r>
-    </w:p>
-    <w:p>
-      <w:pPr>
-        <w:pStyle w:val="ListParagraph"/>
-        <w:numPr>
-          <w:ilvl w:val="1"/>
-          <w:numId w:val="1"/>
-        </w:numPr>
-        <w:rPr>
-          <w:rFonts w:ascii="Arial" w:hAnsi="Arial" w:cs="Arial"/>
-          <w:sz w:val="22"/>
-          <w:szCs w:val="22"/>
-        </w:rPr>
-      </w:pPr>
-      <w:r>
-        <w:rPr>
-          <w:rFonts w:ascii="Arial" w:hAnsi="Arial" w:cs="Arial"/>
-          <w:sz w:val="22"/>
-          <w:szCs w:val="22"/>
-        </w:rPr>
-        <w:t xml:space="preserve">Expand the “Member Name” </w:t>
-      </w:r>
-      <w:r>
-        <w:rPr>
-          <w:rFonts w:ascii="Arial" w:hAnsi="Arial" w:cs="Arial"/>
-          <w:sz w:val="22"/>
-          <w:szCs w:val="22"/>
-        </w:rPr>
-        <w:sym w:font="Wingdings" w:char="F0E0"/>
-      </w:r>
-      <w:r>
-        <w:rPr>
-          <w:rFonts w:ascii="Arial" w:hAnsi="Arial" w:cs="Arial"/>
-          <w:sz w:val="22"/>
-          <w:szCs w:val="22"/>
-        </w:rPr>
-        <w:t>Right Click at a course or program you would like to move</w:t>
-      </w:r>
-      <w:r>
-        <w:rPr>
-          <w:rFonts w:ascii="Arial" w:hAnsi="Arial" w:cs="Arial"/>
-          <w:sz w:val="22"/>
-          <w:szCs w:val="22"/>
-        </w:rPr>
-        <w:sym w:font="Wingdings" w:char="F0E0"/>
-      </w:r>
-      <w:r>
-        <w:rPr>
-          <w:rFonts w:ascii="Arial" w:hAnsi="Arial" w:cs="Arial"/>
-          <w:sz w:val="22"/>
-          <w:szCs w:val="22"/>
-        </w:rPr>
-        <w:t xml:space="preserve">Click “Cut” </w:t>
-      </w:r>
-      <w:r>
-        <w:rPr>
-          <w:rFonts w:ascii="Arial" w:hAnsi="Arial" w:cs="Arial"/>
-          <w:sz w:val="22"/>
-          <w:szCs w:val="22"/>
-        </w:rPr>
-        <w:sym w:font="Wingdings" w:char="F0E0"/>
-      </w:r>
-      <w:r>
-        <w:rPr>
-          <w:rFonts w:ascii="Arial" w:hAnsi="Arial" w:cs="Arial"/>
-          <w:sz w:val="22"/>
-          <w:szCs w:val="22"/>
-        </w:rPr>
-        <w:t>Select destination parent member</w:t>
-      </w:r>
-      <w:r>
-        <w:rPr>
-          <w:rFonts w:ascii="Arial" w:hAnsi="Arial" w:cs="Arial"/>
-          <w:sz w:val="22"/>
-          <w:szCs w:val="22"/>
-        </w:rPr>
-        <w:sym w:font="Wingdings" w:char="F0E0"/>
-      </w:r>
-      <w:r>
-        <w:rPr>
-          <w:rFonts w:ascii="Arial" w:hAnsi="Arial" w:cs="Arial"/>
-          <w:sz w:val="22"/>
-          <w:szCs w:val="22"/>
-        </w:rPr>
-        <w:t xml:space="preserve">Right Click then choose “Paste” </w:t>
-      </w:r>
-    </w:p>
-    <w:p>
-      <w:pPr>
-        <w:pStyle w:val="ListParagraph"/>
-        <w:numPr>
-          <w:ilvl w:val="1"/>
-          <w:numId w:val="1"/>
-        </w:numPr>
-        <w:rPr>
-          <w:rFonts w:ascii="Arial" w:hAnsi="Arial" w:cs="Arial"/>
-          <w:sz w:val="22"/>
-          <w:szCs w:val="22"/>
-        </w:rPr>
-      </w:pPr>
-      <w:r>
-        <w:rPr>
-          <w:rFonts w:ascii="Arial" w:hAnsi="Arial" w:cs="Arial"/>
-          <w:sz w:val="22"/>
-          <w:szCs w:val="22"/>
-        </w:rPr>
-        <w:t xml:space="preserve">The above process can also be done </w:t>
-      </w:r>
-      <w:r>
-        <w:rPr>
-          <w:rFonts w:ascii="Arial" w:hAnsi="Arial" w:cs="Arial"/>
-          <w:sz w:val="22"/>
-          <w:szCs w:val="22"/>
-        </w:rPr>
-        <w:t>by dragging and dropping</w:t>
-      </w:r>
-      <w:r>
-        <w:rPr>
-          <w:rFonts w:ascii="Arial" w:hAnsi="Arial" w:cs="Arial"/>
-          <w:sz w:val="22"/>
-          <w:szCs w:val="22"/>
-        </w:rPr>
-        <w:t xml:space="preserve"> the child member to the parent member</w:t>
-      </w:r>
-    </w:p>
-    <w:p>
-      <w:pPr>
-        <w:pStyle w:val="ListParagraph"/>
-        <w:ind w:left="792"/>
-        <w:rPr>
-          <w:rFonts w:ascii="Arial" w:hAnsi="Arial" w:cs="Arial"/>
-          <w:sz w:val="22"/>
-          <w:szCs w:val="22"/>
-        </w:rPr>
-      </w:pPr>
-      <w:r>
-        <w:rPr>
-          <w:rFonts w:ascii="Arial" w:hAnsi="Arial" w:cs="Arial"/>
-          <w:noProof/>
-          <w:sz w:val="22"/>
-          <w:szCs w:val="22"/>
-        </w:rPr>
-        <w:lastRenderedPageBreak/>
-        <w:drawing>
-          <wp:inline distT="0" distB="0" distL="0" distR="0" wp14:anchorId="33D94903" wp14:editId="685803AF">
-            <wp:extent cx="5943600" cy="3552825"/>
-            <wp:effectExtent l="0" t="0" r="0" b="9525"/>
-            <wp:docPr id="21" name="Picture 21"/>
-            <wp:cNvGraphicFramePr>
-              <a:graphicFrameLocks xmlns:a="http://schemas.openxmlformats.org/drawingml/2006/main" noChangeAspect="1"/>
-            </wp:cNvGraphicFramePr>
-            <a:graphic xmlns:a="http://schemas.openxmlformats.org/drawingml/2006/main">
-              <a:graphicData uri="http://schemas.openxmlformats.org/drawingml/2006/picture">
-                <pic:pic xmlns:pic="http://schemas.openxmlformats.org/drawingml/2006/picture">
-                  <pic:nvPicPr>
-                    <pic:cNvPr id="0" name="Picture 1"/>
-                    <pic:cNvPicPr>
-                      <a:picLocks noChangeAspect="1" noChangeArrowheads="1"/>
-                    </pic:cNvPicPr>
-                  </pic:nvPicPr>
-                  <pic:blipFill>
-                    <a:blip r:embed="rId29">
-                      <a:extLst>
-                        <a:ext uri="{28A0092B-C50C-407E-A947-70E740481C1C}">
-                          <a14:useLocalDpi xmlns:a14="http://schemas.microsoft.com/office/drawing/2010/main" val="0"/>
-                        </a:ext>
-                      </a:extLst>
-                    </a:blip>
-                    <a:srcRect/>
-                    <a:stretch>
-                      <a:fillRect/>
-                    </a:stretch>
-                  </pic:blipFill>
-                  <pic:spPr bwMode="auto">
-                    <a:xfrm>
-                      <a:off x="0" y="0"/>
-                      <a:ext cx="5943600" cy="3552825"/>
-                    </a:xfrm>
-                    <a:prstGeom prst="rect">
-                      <a:avLst/>
-                    </a:prstGeom>
-                    <a:noFill/>
-                    <a:ln>
-                      <a:noFill/>
-                    </a:ln>
-                  </pic:spPr>
-                </pic:pic>
-              </a:graphicData>
-            </a:graphic>
-          </wp:inline>
-        </w:drawing>
-      </w:r>
-      <w:r>
-        <w:rPr>
-          <w:rFonts w:ascii="Arial" w:hAnsi="Arial" w:cs="Arial"/>
-          <w:sz w:val="22"/>
-          <w:szCs w:val="22"/>
-        </w:rPr>
-        <w:t xml:space="preserve"> </w:t>
-      </w:r>
-    </w:p>
-    <w:p>
-      <w:pPr>
-        <w:pStyle w:val="ListParagraph"/>
-        <w:ind w:left="792"/>
-        <w:rPr>
-          <w:rFonts w:ascii="Arial" w:hAnsi="Arial" w:cs="Arial"/>
-          <w:sz w:val="22"/>
-          <w:szCs w:val="22"/>
-        </w:rPr>
-      </w:pPr>
-    </w:p>
-    <w:p>
-      <w:pPr>
-        <w:ind w:left="360"/>
-      </w:pPr>
-    </w:p>
-    <w:p>
-      <w:pPr>
-        <w:pStyle w:val="Heading1"/>
-        <w:numPr>
-          <w:ilvl w:val="0"/>
-          <w:numId w:val="1"/>
-        </w:numPr>
-        <w:rPr>
-          <w:sz w:val="24"/>
-        </w:rPr>
-      </w:pPr>
-      <w:bookmarkStart w:id="12" w:name="_Toc460260905"/>
-      <w:r>
-        <w:rPr>
-          <w:sz w:val="24"/>
-        </w:rPr>
-        <w:t>Other Vena Resources</w:t>
-      </w:r>
-      <w:bookmarkEnd w:id="12"/>
-    </w:p>
-    <w:p>
-      <w:pPr>
-        <w:pStyle w:val="ListParagraph"/>
-        <w:rPr>
-          <w:rFonts w:ascii="Arial" w:hAnsi="Arial" w:cs="Arial"/>
-        </w:rPr>
-      </w:pPr>
-    </w:p>
-    <w:p>
-      <w:pPr>
-        <w:pStyle w:val="ListParagraph"/>
-        <w:numPr>
-          <w:ilvl w:val="1"/>
-          <w:numId w:val="1"/>
-        </w:numPr>
-        <w:rPr>
-          <w:rFonts w:ascii="Arial" w:hAnsi="Arial" w:cs="Arial"/>
-          <w:sz w:val="22"/>
-          <w:szCs w:val="22"/>
-        </w:rPr>
-      </w:pPr>
-      <w:r>
-        <w:rPr>
-          <w:rFonts w:ascii="Arial" w:hAnsi="Arial" w:cs="Arial"/>
-          <w:sz w:val="22"/>
-          <w:szCs w:val="22"/>
-        </w:rPr>
-        <w:t xml:space="preserve">For detail documentation, please refer to the </w:t>
-      </w:r>
-      <w:r>
-        <w:rPr>
-          <w:rFonts w:ascii="Arial" w:hAnsi="Arial" w:cs="Arial"/>
-          <w:sz w:val="22"/>
-          <w:szCs w:val="22"/>
-        </w:rPr>
-        <w:t>precious document.</w:t>
-      </w:r>
-    </w:p>
-    <w:p>
-      <w:pPr>
-        <w:pStyle w:val="ListParagraph"/>
-        <w:ind w:left="792"/>
-        <w:rPr>
-          <w:rFonts w:ascii="Arial" w:hAnsi="Arial" w:cs="Arial"/>
-          <w:sz w:val="22"/>
-          <w:szCs w:val="22"/>
-        </w:rPr>
-      </w:pPr>
-    </w:p>
-    <w:p>
-      <w:pPr>
-        <w:pStyle w:val="ListParagraph"/>
-        <w:numPr>
-          <w:ilvl w:val="1"/>
-          <w:numId w:val="1"/>
-        </w:numPr>
-        <w:rPr>
-          <w:rFonts w:ascii="Arial" w:hAnsi="Arial" w:cs="Arial"/>
-          <w:sz w:val="22"/>
-          <w:szCs w:val="22"/>
-        </w:rPr>
-      </w:pPr>
-      <w:r>
-        <w:rPr>
-          <w:rFonts w:ascii="Arial" w:hAnsi="Arial" w:cs="Arial"/>
-          <w:sz w:val="22"/>
-          <w:szCs w:val="22"/>
-        </w:rPr>
-        <w:t xml:space="preserve">For Vena training or user manual, please refer to </w:t>
-      </w:r>
-      <w:hyperlink r:id="rId30" w:history="1">
-        <w:r>
-          <w:rPr>
-            <w:rStyle w:val="Hyperlink"/>
-            <w:rFonts w:ascii="Arial" w:hAnsi="Arial" w:cs="Arial"/>
-            <w:sz w:val="22"/>
-            <w:szCs w:val="22"/>
-          </w:rPr>
-          <w:t>http://docs.vena.io/</w:t>
-        </w:r>
-      </w:hyperlink>
-    </w:p>
-    <w:p>
-      <w:pPr>
-        <w:rPr>
-          <w:rFonts w:ascii="Arial" w:hAnsi="Arial" w:cs="Arial"/>
-          <w:sz w:val="22"/>
-          <w:szCs w:val="22"/>
-        </w:rPr>
-      </w:pPr>
-    </w:p>
-    <w:p>
-      <w:pPr>
-        <w:pStyle w:val="ListParagraph"/>
-        <w:numPr>
-          <w:ilvl w:val="1"/>
-          <w:numId w:val="1"/>
-        </w:numPr>
-        <w:rPr>
-          <w:rFonts w:ascii="Arial" w:hAnsi="Arial" w:cs="Arial"/>
-          <w:sz w:val="22"/>
-          <w:szCs w:val="22"/>
-        </w:rPr>
-      </w:pPr>
-      <w:r>
-        <w:rPr>
-          <w:rFonts w:ascii="Arial" w:hAnsi="Arial" w:cs="Arial"/>
-          <w:sz w:val="22"/>
-          <w:szCs w:val="22"/>
-        </w:rPr>
-        <w:t xml:space="preserve">For </w:t>
-      </w:r>
-      <w:r>
-        <w:rPr>
-          <w:rFonts w:ascii="Arial" w:hAnsi="Arial" w:cs="Arial"/>
-          <w:sz w:val="22"/>
-          <w:szCs w:val="22"/>
-        </w:rPr>
-        <w:t>other help</w:t>
-      </w:r>
-      <w:r>
-        <w:rPr>
-          <w:rFonts w:ascii="Arial" w:hAnsi="Arial" w:cs="Arial"/>
-          <w:sz w:val="22"/>
-          <w:szCs w:val="22"/>
-        </w:rPr>
-        <w:t>s</w:t>
-      </w:r>
-      <w:r>
-        <w:rPr>
-          <w:rFonts w:ascii="Arial" w:hAnsi="Arial" w:cs="Arial"/>
-          <w:sz w:val="22"/>
-          <w:szCs w:val="22"/>
-        </w:rPr>
-        <w:t xml:space="preserve"> please contact:</w:t>
+        <w:t>For another help please contact:</w:t>
       </w:r>
     </w:p>
     <w:p>
@@ -5426,17 +4406,33 @@
         </w:rPr>
         <w:t xml:space="preserve">Bogdan Hancas: </w:t>
       </w:r>
-      <w:hyperlink r:id="rId31" w:tgtFrame="_blank" w:history="1">
-        <w:r>
-          <w:rPr>
-            <w:rStyle w:val="Hyperlink"/>
-            <w:rFonts w:ascii="Arial" w:hAnsi="Arial" w:cs="Arial"/>
-            <w:sz w:val="22"/>
-            <w:szCs w:val="22"/>
-          </w:rPr>
-          <w:t>bhancas@venasolutions.com</w:t>
-        </w:r>
-      </w:hyperlink>
+      <w:r>
+        <w:fldChar w:fldCharType="begin"/>
+      </w:r>
+      <w:r>
+        <w:instrText xml:space="preserve"> HYPERLINK "mailto:bhancas@venasolutions.com" \t "_blank" </w:instrText>
+      </w:r>
+      <w:r>
+        <w:fldChar w:fldCharType="separate"/>
+      </w:r>
+      <w:r>
+        <w:rPr>
+          <w:rStyle w:val="Hyperlink"/>
+          <w:rFonts w:ascii="Arial" w:hAnsi="Arial" w:cs="Arial"/>
+          <w:sz w:val="22"/>
+          <w:szCs w:val="22"/>
+        </w:rPr>
+        <w:t>bhancas@venasolutions.com</w:t>
+      </w:r>
+      <w:r>
+        <w:rPr>
+          <w:rStyle w:val="Hyperlink"/>
+          <w:rFonts w:ascii="Arial" w:hAnsi="Arial" w:cs="Arial"/>
+          <w:sz w:val="22"/>
+          <w:szCs w:val="22"/>
+        </w:rPr>
+        <w:fldChar w:fldCharType="end"/>
+      </w:r>
     </w:p>
     <w:p>
       <w:pPr>
@@ -5461,7 +4457,7 @@
         </w:rPr>
         <w:t xml:space="preserve">Evan Situ: </w:t>
       </w:r>
-      <w:hyperlink r:id="rId32" w:history="1">
+      <w:hyperlink r:id="rId34" w:history="1">
         <w:r>
           <w:rPr>
             <w:rStyle w:val="Hyperlink"/>
@@ -5475,8 +4471,8 @@
       </w:hyperlink>
     </w:p>
     <w:sectPr>
-      <w:headerReference w:type="default" r:id="rId33"/>
-      <w:footerReference w:type="default" r:id="rId34"/>
+      <w:headerReference w:type="default" r:id="rId35"/>
+      <w:footerReference w:type="default" r:id="rId36"/>
       <w:pgSz w:w="12240" w:h="15840"/>
       <w:pgMar w:top="1440" w:right="1440" w:bottom="1080" w:left="1440" w:header="720" w:footer="720" w:gutter="0"/>
       <w:cols w:space="720"/>
@@ -5487,7 +4483,7 @@
 </file>
 
 <file path=word/endnotes.xml><?xml version="1.0" encoding="utf-8"?>
-<w:endnotes xmlns:wpc="http://schemas.microsoft.com/office/word/2010/wordprocessingCanvas" xmlns:mo="http://schemas.microsoft.com/office/mac/office/2008/main" xmlns:mc="http://schemas.openxmlformats.org/markup-compatibility/2006" xmlns:mv="urn:schemas-microsoft-com:mac:vml" xmlns:o="urn:schemas-microsoft-com:office:office" xmlns:r="http://schemas.openxmlformats.org/officeDocument/2006/relationships" xmlns:m="http://schemas.openxmlformats.org/officeDocument/2006/math" xmlns:v="urn:schemas-microsoft-com:vml" xmlns:wp14="http://schemas.microsoft.com/office/word/2010/wordprocessingDrawing" xmlns:wp="http://schemas.openxmlformats.org/drawingml/2006/wordprocessingDrawing" xmlns:w10="urn:schemas-microsoft-com:office:word" xmlns:w="http://schemas.openxmlformats.org/wordprocessingml/2006/main" xmlns:w14="http://schemas.microsoft.com/office/word/2010/wordml" xmlns:w15="http://schemas.microsoft.com/office/word/2012/wordml" xmlns:wpg="http://schemas.microsoft.com/office/word/2010/wordprocessingGroup" xmlns:wpi="http://schemas.microsoft.com/office/word/2010/wordprocessingInk" xmlns:wne="http://schemas.microsoft.com/office/word/2006/wordml" xmlns:wps="http://schemas.microsoft.com/office/word/2010/wordprocessingShape" mc:Ignorable="w14 w15 wp14">
+<w:endnotes xmlns:wpc="http://schemas.microsoft.com/office/word/2010/wordprocessingCanvas" xmlns:mo="http://schemas.microsoft.com/office/mac/office/2008/main" xmlns:mc="http://schemas.openxmlformats.org/markup-compatibility/2006" xmlns:mv="urn:schemas-microsoft-com:mac:vml" xmlns:o="urn:schemas-microsoft-com:office:office" xmlns:r="http://schemas.openxmlformats.org/officeDocument/2006/relationships" xmlns:m="http://schemas.openxmlformats.org/officeDocument/2006/math" xmlns:v="urn:schemas-microsoft-com:vml" xmlns:wp14="http://schemas.microsoft.com/office/word/2010/wordprocessingDrawing" xmlns:wp="http://schemas.openxmlformats.org/drawingml/2006/wordprocessingDrawing" xmlns:w10="urn:schemas-microsoft-com:office:word" xmlns:w="http://schemas.openxmlformats.org/wordprocessingml/2006/main" xmlns:w14="http://schemas.microsoft.com/office/word/2010/wordml" xmlns:wpg="http://schemas.microsoft.com/office/word/2010/wordprocessingGroup" xmlns:wpi="http://schemas.microsoft.com/office/word/2010/wordprocessingInk" xmlns:wne="http://schemas.microsoft.com/office/word/2006/wordml" xmlns:wps="http://schemas.microsoft.com/office/word/2010/wordprocessingShape" mc:Ignorable="w14 wp14">
   <w:endnote w:type="separator" w:id="-1">
     <w:p>
       <w:r>
@@ -5506,7 +4502,7 @@
 </file>
 
 <file path=word/footer1.xml><?xml version="1.0" encoding="utf-8"?>
-<w:ftr xmlns:wpc="http://schemas.microsoft.com/office/word/2010/wordprocessingCanvas" xmlns:mo="http://schemas.microsoft.com/office/mac/office/2008/main" xmlns:mc="http://schemas.openxmlformats.org/markup-compatibility/2006" xmlns:mv="urn:schemas-microsoft-com:mac:vml" xmlns:o="urn:schemas-microsoft-com:office:office" xmlns:r="http://schemas.openxmlformats.org/officeDocument/2006/relationships" xmlns:m="http://schemas.openxmlformats.org/officeDocument/2006/math" xmlns:v="urn:schemas-microsoft-com:vml" xmlns:wp14="http://schemas.microsoft.com/office/word/2010/wordprocessingDrawing" xmlns:wp="http://schemas.openxmlformats.org/drawingml/2006/wordprocessingDrawing" xmlns:w10="urn:schemas-microsoft-com:office:word" xmlns:w="http://schemas.openxmlformats.org/wordprocessingml/2006/main" xmlns:w14="http://schemas.microsoft.com/office/word/2010/wordml" xmlns:w15="http://schemas.microsoft.com/office/word/2012/wordml" xmlns:wpg="http://schemas.microsoft.com/office/word/2010/wordprocessingGroup" xmlns:wpi="http://schemas.microsoft.com/office/word/2010/wordprocessingInk" xmlns:wne="http://schemas.microsoft.com/office/word/2006/wordml" xmlns:wps="http://schemas.microsoft.com/office/word/2010/wordprocessingShape" mc:Ignorable="w14 w15 wp14">
+<w:ftr xmlns:wpc="http://schemas.microsoft.com/office/word/2010/wordprocessingCanvas" xmlns:mo="http://schemas.microsoft.com/office/mac/office/2008/main" xmlns:mc="http://schemas.openxmlformats.org/markup-compatibility/2006" xmlns:mv="urn:schemas-microsoft-com:mac:vml" xmlns:o="urn:schemas-microsoft-com:office:office" xmlns:r="http://schemas.openxmlformats.org/officeDocument/2006/relationships" xmlns:m="http://schemas.openxmlformats.org/officeDocument/2006/math" xmlns:v="urn:schemas-microsoft-com:vml" xmlns:wp14="http://schemas.microsoft.com/office/word/2010/wordprocessingDrawing" xmlns:wp="http://schemas.openxmlformats.org/drawingml/2006/wordprocessingDrawing" xmlns:w10="urn:schemas-microsoft-com:office:word" xmlns:w="http://schemas.openxmlformats.org/wordprocessingml/2006/main" xmlns:w14="http://schemas.microsoft.com/office/word/2010/wordml" xmlns:wpg="http://schemas.microsoft.com/office/word/2010/wordprocessingGroup" xmlns:wpi="http://schemas.microsoft.com/office/word/2010/wordprocessingInk" xmlns:wne="http://schemas.microsoft.com/office/word/2006/wordml" xmlns:wps="http://schemas.microsoft.com/office/word/2010/wordprocessingShape" mc:Ignorable="w14 wp14">
   <w:p>
     <w:pPr>
       <w:pStyle w:val="Footer"/>
@@ -5552,7 +4548,7 @@
         <w:sz w:val="20"/>
         <w:szCs w:val="20"/>
       </w:rPr>
-      <w:t>6</w:t>
+      <w:t>8</w:t>
     </w:r>
     <w:r>
       <w:rPr>
@@ -5607,7 +4603,7 @@
         <w:sz w:val="20"/>
         <w:szCs w:val="20"/>
       </w:rPr>
-      <w:t>11</w:t>
+      <w:t>10</w:t>
     </w:r>
     <w:r>
       <w:rPr>
@@ -5623,7 +4619,7 @@
 </file>
 
 <file path=word/footnotes.xml><?xml version="1.0" encoding="utf-8"?>
-<w:footnotes xmlns:wpc="http://schemas.microsoft.com/office/word/2010/wordprocessingCanvas" xmlns:mo="http://schemas.microsoft.com/office/mac/office/2008/main" xmlns:mc="http://schemas.openxmlformats.org/markup-compatibility/2006" xmlns:mv="urn:schemas-microsoft-com:mac:vml" xmlns:o="urn:schemas-microsoft-com:office:office" xmlns:r="http://schemas.openxmlformats.org/officeDocument/2006/relationships" xmlns:m="http://schemas.openxmlformats.org/officeDocument/2006/math" xmlns:v="urn:schemas-microsoft-com:vml" xmlns:wp14="http://schemas.microsoft.com/office/word/2010/wordprocessingDrawing" xmlns:wp="http://schemas.openxmlformats.org/drawingml/2006/wordprocessingDrawing" xmlns:w10="urn:schemas-microsoft-com:office:word" xmlns:w="http://schemas.openxmlformats.org/wordprocessingml/2006/main" xmlns:w14="http://schemas.microsoft.com/office/word/2010/wordml" xmlns:w15="http://schemas.microsoft.com/office/word/2012/wordml" xmlns:wpg="http://schemas.microsoft.com/office/word/2010/wordprocessingGroup" xmlns:wpi="http://schemas.microsoft.com/office/word/2010/wordprocessingInk" xmlns:wne="http://schemas.microsoft.com/office/word/2006/wordml" xmlns:wps="http://schemas.microsoft.com/office/word/2010/wordprocessingShape" mc:Ignorable="w14 w15 wp14">
+<w:footnotes xmlns:wpc="http://schemas.microsoft.com/office/word/2010/wordprocessingCanvas" xmlns:mo="http://schemas.microsoft.com/office/mac/office/2008/main" xmlns:mc="http://schemas.openxmlformats.org/markup-compatibility/2006" xmlns:mv="urn:schemas-microsoft-com:mac:vml" xmlns:o="urn:schemas-microsoft-com:office:office" xmlns:r="http://schemas.openxmlformats.org/officeDocument/2006/relationships" xmlns:m="http://schemas.openxmlformats.org/officeDocument/2006/math" xmlns:v="urn:schemas-microsoft-com:vml" xmlns:wp14="http://schemas.microsoft.com/office/word/2010/wordprocessingDrawing" xmlns:wp="http://schemas.openxmlformats.org/drawingml/2006/wordprocessingDrawing" xmlns:w10="urn:schemas-microsoft-com:office:word" xmlns:w="http://schemas.openxmlformats.org/wordprocessingml/2006/main" xmlns:w14="http://schemas.microsoft.com/office/word/2010/wordml" xmlns:wpg="http://schemas.microsoft.com/office/word/2010/wordprocessingGroup" xmlns:wpi="http://schemas.microsoft.com/office/word/2010/wordprocessingInk" xmlns:wne="http://schemas.microsoft.com/office/word/2006/wordml" xmlns:wps="http://schemas.microsoft.com/office/word/2010/wordprocessingShape" mc:Ignorable="w14 wp14">
   <w:footnote w:type="separator" w:id="-1">
     <w:p>
       <w:r>
@@ -5642,7 +4638,7 @@
 </file>
 
 <file path=word/header1.xml><?xml version="1.0" encoding="utf-8"?>
-<w:hdr xmlns:wpc="http://schemas.microsoft.com/office/word/2010/wordprocessingCanvas" xmlns:mo="http://schemas.microsoft.com/office/mac/office/2008/main" xmlns:mc="http://schemas.openxmlformats.org/markup-compatibility/2006" xmlns:mv="urn:schemas-microsoft-com:mac:vml" xmlns:o="urn:schemas-microsoft-com:office:office" xmlns:r="http://schemas.openxmlformats.org/officeDocument/2006/relationships" xmlns:m="http://schemas.openxmlformats.org/officeDocument/2006/math" xmlns:v="urn:schemas-microsoft-com:vml" xmlns:wp14="http://schemas.microsoft.com/office/word/2010/wordprocessingDrawing" xmlns:wp="http://schemas.openxmlformats.org/drawingml/2006/wordprocessingDrawing" xmlns:w10="urn:schemas-microsoft-com:office:word" xmlns:w="http://schemas.openxmlformats.org/wordprocessingml/2006/main" xmlns:w14="http://schemas.microsoft.com/office/word/2010/wordml" xmlns:w15="http://schemas.microsoft.com/office/word/2012/wordml" xmlns:wpg="http://schemas.microsoft.com/office/word/2010/wordprocessingGroup" xmlns:wpi="http://schemas.microsoft.com/office/word/2010/wordprocessingInk" xmlns:wne="http://schemas.microsoft.com/office/word/2006/wordml" xmlns:wps="http://schemas.microsoft.com/office/word/2010/wordprocessingShape" mc:Ignorable="w14 w15 wp14">
+<w:hdr xmlns:wpc="http://schemas.microsoft.com/office/word/2010/wordprocessingCanvas" xmlns:mo="http://schemas.microsoft.com/office/mac/office/2008/main" xmlns:mc="http://schemas.openxmlformats.org/markup-compatibility/2006" xmlns:mv="urn:schemas-microsoft-com:mac:vml" xmlns:o="urn:schemas-microsoft-com:office:office" xmlns:r="http://schemas.openxmlformats.org/officeDocument/2006/relationships" xmlns:m="http://schemas.openxmlformats.org/officeDocument/2006/math" xmlns:v="urn:schemas-microsoft-com:vml" xmlns:wp14="http://schemas.microsoft.com/office/word/2010/wordprocessingDrawing" xmlns:wp="http://schemas.openxmlformats.org/drawingml/2006/wordprocessingDrawing" xmlns:w10="urn:schemas-microsoft-com:office:word" xmlns:w="http://schemas.openxmlformats.org/wordprocessingml/2006/main" xmlns:w14="http://schemas.microsoft.com/office/word/2010/wordml" xmlns:wpg="http://schemas.microsoft.com/office/word/2010/wordprocessingGroup" xmlns:wpi="http://schemas.microsoft.com/office/word/2010/wordprocessingInk" xmlns:wne="http://schemas.microsoft.com/office/word/2006/wordml" xmlns:wps="http://schemas.microsoft.com/office/word/2010/wordprocessingShape" mc:Ignorable="w14 wp14">
   <w:p>
     <w:pPr>
       <w:pStyle w:val="Header"/>
@@ -5731,7 +4727,7 @@
                           <a:noFill/>
                         </a:ln>
                         <a:extLst>
-                          <a:ext uri="{53640926-AAD7-44D8-BBD7-CCE9431645EC}">
+                          <a:ext uri="{53640926-AAD7-44d8-BBD7-CCE9431645EC}">
                             <a14:shadowObscured xmlns:a14="http://schemas.microsoft.com/office/drawing/2010/main"/>
                           </a:ext>
                         </a:extLst>
@@ -5969,7 +4965,7 @@
 </file>
 
 <file path=word/numbering.xml><?xml version="1.0" encoding="utf-8"?>
-<w:numbering xmlns:wpc="http://schemas.microsoft.com/office/word/2010/wordprocessingCanvas" xmlns:mo="http://schemas.microsoft.com/office/mac/office/2008/main" xmlns:mc="http://schemas.openxmlformats.org/markup-compatibility/2006" xmlns:mv="urn:schemas-microsoft-com:mac:vml" xmlns:o="urn:schemas-microsoft-com:office:office" xmlns:r="http://schemas.openxmlformats.org/officeDocument/2006/relationships" xmlns:m="http://schemas.openxmlformats.org/officeDocument/2006/math" xmlns:v="urn:schemas-microsoft-com:vml" xmlns:wp14="http://schemas.microsoft.com/office/word/2010/wordprocessingDrawing" xmlns:wp="http://schemas.openxmlformats.org/drawingml/2006/wordprocessingDrawing" xmlns:w10="urn:schemas-microsoft-com:office:word" xmlns:w="http://schemas.openxmlformats.org/wordprocessingml/2006/main" xmlns:w14="http://schemas.microsoft.com/office/word/2010/wordml" xmlns:w15="http://schemas.microsoft.com/office/word/2012/wordml" xmlns:wpg="http://schemas.microsoft.com/office/word/2010/wordprocessingGroup" xmlns:wpi="http://schemas.microsoft.com/office/word/2010/wordprocessingInk" xmlns:wne="http://schemas.microsoft.com/office/word/2006/wordml" xmlns:wps="http://schemas.microsoft.com/office/word/2010/wordprocessingShape" mc:Ignorable="w14 w15 wp14">
+<w:numbering xmlns:wpc="http://schemas.microsoft.com/office/word/2010/wordprocessingCanvas" xmlns:mo="http://schemas.microsoft.com/office/mac/office/2008/main" xmlns:mc="http://schemas.openxmlformats.org/markup-compatibility/2006" xmlns:mv="urn:schemas-microsoft-com:mac:vml" xmlns:o="urn:schemas-microsoft-com:office:office" xmlns:r="http://schemas.openxmlformats.org/officeDocument/2006/relationships" xmlns:m="http://schemas.openxmlformats.org/officeDocument/2006/math" xmlns:v="urn:schemas-microsoft-com:vml" xmlns:wp14="http://schemas.microsoft.com/office/word/2010/wordprocessingDrawing" xmlns:wp="http://schemas.openxmlformats.org/drawingml/2006/wordprocessingDrawing" xmlns:w10="urn:schemas-microsoft-com:office:word" xmlns:w="http://schemas.openxmlformats.org/wordprocessingml/2006/main" xmlns:w14="http://schemas.microsoft.com/office/word/2010/wordml" xmlns:wpg="http://schemas.microsoft.com/office/word/2010/wordprocessingGroup" xmlns:wpi="http://schemas.microsoft.com/office/word/2010/wordprocessingInk" xmlns:wne="http://schemas.microsoft.com/office/word/2006/wordml" xmlns:wps="http://schemas.microsoft.com/office/word/2010/wordprocessingShape" mc:Ignorable="w14 wp14">
   <w:abstractNum w:abstractNumId="0">
     <w:nsid w:val="0BEB6BF0"/>
     <w:multiLevelType w:val="hybridMultilevel"/>
@@ -6978,7 +5974,7 @@
 </file>
 
 <file path=word/styles.xml><?xml version="1.0" encoding="utf-8"?>
-<w:styles xmlns:mc="http://schemas.openxmlformats.org/markup-compatibility/2006" xmlns:r="http://schemas.openxmlformats.org/officeDocument/2006/relationships" xmlns:w="http://schemas.openxmlformats.org/wordprocessingml/2006/main" xmlns:w14="http://schemas.microsoft.com/office/word/2010/wordml" xmlns:w15="http://schemas.microsoft.com/office/word/2012/wordml" mc:Ignorable="w14 w15">
+<w:styles xmlns:mc="http://schemas.openxmlformats.org/markup-compatibility/2006" xmlns:r="http://schemas.openxmlformats.org/officeDocument/2006/relationships" xmlns:w="http://schemas.openxmlformats.org/wordprocessingml/2006/main" xmlns:w14="http://schemas.microsoft.com/office/word/2010/wordml" mc:Ignorable="w14">
   <w:docDefaults>
     <w:rPrDefault>
       <w:rPr>
@@ -6988,378 +5984,156 @@
     </w:rPrDefault>
     <w:pPrDefault/>
   </w:docDefaults>
-  <w:latentStyles w:defLockedState="0" w:defUIPriority="99" w:defSemiHidden="0" w:defUnhideWhenUsed="0" w:defQFormat="0" w:count="380">
-    <w:lsdException w:name="Normal" w:uiPriority="0" w:qFormat="1"/>
-    <w:lsdException w:name="heading 1" w:uiPriority="0" w:qFormat="1"/>
-    <w:lsdException w:name="heading 2" w:uiPriority="9" w:qFormat="1"/>
-    <w:lsdException w:name="heading 3" w:uiPriority="0" w:qFormat="1"/>
-    <w:lsdException w:name="heading 4" w:semiHidden="1" w:uiPriority="9" w:unhideWhenUsed="1" w:qFormat="1"/>
-    <w:lsdException w:name="heading 5" w:semiHidden="1" w:uiPriority="9" w:unhideWhenUsed="1" w:qFormat="1"/>
-    <w:lsdException w:name="heading 6" w:semiHidden="1" w:uiPriority="9" w:unhideWhenUsed="1" w:qFormat="1"/>
-    <w:lsdException w:name="heading 7" w:semiHidden="1" w:uiPriority="9" w:unhideWhenUsed="1" w:qFormat="1"/>
-    <w:lsdException w:name="heading 8" w:semiHidden="1" w:uiPriority="9" w:unhideWhenUsed="1" w:qFormat="1"/>
-    <w:lsdException w:name="heading 9" w:semiHidden="1" w:uiPriority="9" w:unhideWhenUsed="1" w:qFormat="1"/>
-    <w:lsdException w:name="index 1" w:semiHidden="1" w:unhideWhenUsed="1"/>
-    <w:lsdException w:name="index 2" w:semiHidden="1" w:unhideWhenUsed="1"/>
-    <w:lsdException w:name="index 3" w:semiHidden="1" w:unhideWhenUsed="1"/>
-    <w:lsdException w:name="index 4" w:semiHidden="1" w:unhideWhenUsed="1"/>
-    <w:lsdException w:name="index 5" w:semiHidden="1" w:unhideWhenUsed="1"/>
-    <w:lsdException w:name="index 6" w:semiHidden="1" w:unhideWhenUsed="1"/>
-    <w:lsdException w:name="index 7" w:semiHidden="1" w:unhideWhenUsed="1"/>
-    <w:lsdException w:name="index 8" w:semiHidden="1" w:unhideWhenUsed="1"/>
-    <w:lsdException w:name="index 9" w:semiHidden="1" w:unhideWhenUsed="1"/>
-    <w:lsdException w:name="toc 1" w:semiHidden="1" w:uiPriority="39" w:unhideWhenUsed="1" w:qFormat="1"/>
-    <w:lsdException w:name="toc 2" w:semiHidden="1" w:uiPriority="39" w:unhideWhenUsed="1" w:qFormat="1"/>
-    <w:lsdException w:name="toc 3" w:semiHidden="1" w:uiPriority="39" w:unhideWhenUsed="1" w:qFormat="1"/>
-    <w:lsdException w:name="toc 4" w:semiHidden="1" w:uiPriority="39" w:unhideWhenUsed="1"/>
-    <w:lsdException w:name="toc 5" w:semiHidden="1" w:uiPriority="39" w:unhideWhenUsed="1"/>
-    <w:lsdException w:name="toc 6" w:semiHidden="1" w:uiPriority="39" w:unhideWhenUsed="1"/>
-    <w:lsdException w:name="toc 7" w:semiHidden="1" w:uiPriority="39" w:unhideWhenUsed="1"/>
-    <w:lsdException w:name="toc 8" w:semiHidden="1" w:uiPriority="39" w:unhideWhenUsed="1"/>
-    <w:lsdException w:name="toc 9" w:semiHidden="1" w:uiPriority="39" w:unhideWhenUsed="1"/>
-    <w:lsdException w:name="Normal Indent" w:semiHidden="1" w:unhideWhenUsed="1"/>
-    <w:lsdException w:name="footnote text" w:semiHidden="1" w:unhideWhenUsed="1"/>
-    <w:lsdException w:name="annotation text" w:semiHidden="1" w:unhideWhenUsed="1"/>
-    <w:lsdException w:name="header" w:semiHidden="1" w:unhideWhenUsed="1"/>
-    <w:lsdException w:name="footer" w:semiHidden="1" w:unhideWhenUsed="1"/>
-    <w:lsdException w:name="index heading" w:semiHidden="1" w:unhideWhenUsed="1"/>
-    <w:lsdException w:name="caption" w:semiHidden="1" w:uiPriority="35" w:unhideWhenUsed="1" w:qFormat="1"/>
-    <w:lsdException w:name="table of figures" w:semiHidden="1" w:unhideWhenUsed="1"/>
-    <w:lsdException w:name="envelope address" w:semiHidden="1" w:unhideWhenUsed="1"/>
-    <w:lsdException w:name="envelope return" w:semiHidden="1" w:unhideWhenUsed="1"/>
-    <w:lsdException w:name="footnote reference" w:semiHidden="1" w:unhideWhenUsed="1"/>
-    <w:lsdException w:name="annotation reference" w:semiHidden="1" w:unhideWhenUsed="1"/>
-    <w:lsdException w:name="line number" w:semiHidden="1" w:unhideWhenUsed="1"/>
-    <w:lsdException w:name="page number" w:semiHidden="1" w:unhideWhenUsed="1"/>
-    <w:lsdException w:name="endnote reference" w:semiHidden="1" w:unhideWhenUsed="1"/>
-    <w:lsdException w:name="endnote text" w:semiHidden="1" w:unhideWhenUsed="1"/>
-    <w:lsdException w:name="table of authorities" w:semiHidden="1" w:unhideWhenUsed="1"/>
-    <w:lsdException w:name="macro" w:semiHidden="1" w:unhideWhenUsed="1"/>
-    <w:lsdException w:name="toa heading" w:semiHidden="1" w:unhideWhenUsed="1"/>
-    <w:lsdException w:name="List" w:semiHidden="1" w:unhideWhenUsed="1"/>
-    <w:lsdException w:name="List Bullet" w:semiHidden="1" w:unhideWhenUsed="1"/>
-    <w:lsdException w:name="List Number" w:semiHidden="1" w:unhideWhenUsed="1"/>
-    <w:lsdException w:name="List 2" w:semiHidden="1" w:unhideWhenUsed="1"/>
-    <w:lsdException w:name="List 3" w:semiHidden="1" w:unhideWhenUsed="1"/>
-    <w:lsdException w:name="List 4" w:semiHidden="1" w:unhideWhenUsed="1"/>
-    <w:lsdException w:name="List 5" w:semiHidden="1" w:unhideWhenUsed="1"/>
-    <w:lsdException w:name="List Bullet 2" w:semiHidden="1" w:unhideWhenUsed="1"/>
-    <w:lsdException w:name="List Bullet 3" w:semiHidden="1" w:unhideWhenUsed="1"/>
-    <w:lsdException w:name="List Bullet 4" w:semiHidden="1" w:unhideWhenUsed="1"/>
-    <w:lsdException w:name="List Bullet 5" w:semiHidden="1" w:unhideWhenUsed="1"/>
-    <w:lsdException w:name="List Number 2" w:semiHidden="1" w:unhideWhenUsed="1"/>
-    <w:lsdException w:name="List Number 3" w:semiHidden="1" w:unhideWhenUsed="1"/>
-    <w:lsdException w:name="List Number 4" w:semiHidden="1" w:unhideWhenUsed="1"/>
-    <w:lsdException w:name="List Number 5" w:semiHidden="1" w:unhideWhenUsed="1"/>
-    <w:lsdException w:name="Title" w:uiPriority="10" w:qFormat="1"/>
-    <w:lsdException w:name="Closing" w:semiHidden="1" w:unhideWhenUsed="1"/>
-    <w:lsdException w:name="Signature" w:semiHidden="1" w:unhideWhenUsed="1"/>
-    <w:lsdException w:name="Default Paragraph Font" w:semiHidden="1" w:uiPriority="1" w:unhideWhenUsed="1"/>
-    <w:lsdException w:name="Body Text" w:semiHidden="1" w:unhideWhenUsed="1"/>
-    <w:lsdException w:name="Body Text Indent" w:semiHidden="1" w:unhideWhenUsed="1"/>
-    <w:lsdException w:name="List Continue" w:semiHidden="1" w:unhideWhenUsed="1"/>
-    <w:lsdException w:name="List Continue 2" w:semiHidden="1" w:unhideWhenUsed="1"/>
-    <w:lsdException w:name="List Continue 3" w:semiHidden="1" w:unhideWhenUsed="1"/>
-    <w:lsdException w:name="List Continue 4" w:semiHidden="1" w:unhideWhenUsed="1"/>
-    <w:lsdException w:name="List Continue 5" w:semiHidden="1" w:unhideWhenUsed="1"/>
-    <w:lsdException w:name="Message Header" w:semiHidden="1" w:unhideWhenUsed="1"/>
-    <w:lsdException w:name="Subtitle" w:uiPriority="11" w:qFormat="1"/>
-    <w:lsdException w:name="Salutation" w:semiHidden="1" w:unhideWhenUsed="1"/>
-    <w:lsdException w:name="Date" w:semiHidden="1" w:unhideWhenUsed="1"/>
-    <w:lsdException w:name="Body Text First Indent" w:semiHidden="1" w:unhideWhenUsed="1"/>
-    <w:lsdException w:name="Body Text First Indent 2" w:semiHidden="1" w:unhideWhenUsed="1"/>
-    <w:lsdException w:name="Note Heading" w:semiHidden="1" w:unhideWhenUsed="1"/>
-    <w:lsdException w:name="Body Text 2" w:semiHidden="1" w:unhideWhenUsed="1"/>
-    <w:lsdException w:name="Body Text 3" w:semiHidden="1" w:unhideWhenUsed="1"/>
-    <w:lsdException w:name="Body Text Indent 2" w:semiHidden="1" w:unhideWhenUsed="1"/>
-    <w:lsdException w:name="Body Text Indent 3" w:semiHidden="1" w:unhideWhenUsed="1"/>
-    <w:lsdException w:name="Block Text" w:semiHidden="1" w:unhideWhenUsed="1"/>
-    <w:lsdException w:name="Hyperlink" w:semiHidden="1" w:unhideWhenUsed="1"/>
-    <w:lsdException w:name="FollowedHyperlink" w:semiHidden="1" w:unhideWhenUsed="1"/>
-    <w:lsdException w:name="Strong" w:uiPriority="22" w:qFormat="1"/>
-    <w:lsdException w:name="Emphasis" w:uiPriority="20" w:qFormat="1"/>
-    <w:lsdException w:name="Document Map" w:semiHidden="1" w:unhideWhenUsed="1"/>
-    <w:lsdException w:name="Plain Text" w:semiHidden="1" w:unhideWhenUsed="1"/>
-    <w:lsdException w:name="E-mail Signature" w:semiHidden="1" w:unhideWhenUsed="1"/>
-    <w:lsdException w:name="HTML Top of Form" w:semiHidden="1" w:unhideWhenUsed="1"/>
-    <w:lsdException w:name="HTML Bottom of Form" w:semiHidden="1" w:unhideWhenUsed="1"/>
-    <w:lsdException w:name="Normal (Web)" w:semiHidden="1" w:unhideWhenUsed="1"/>
-    <w:lsdException w:name="HTML Acronym" w:semiHidden="1" w:unhideWhenUsed="1"/>
-    <w:lsdException w:name="HTML Address" w:semiHidden="1" w:unhideWhenUsed="1"/>
-    <w:lsdException w:name="HTML Cite" w:semiHidden="1" w:unhideWhenUsed="1"/>
-    <w:lsdException w:name="HTML Code" w:semiHidden="1" w:unhideWhenUsed="1"/>
-    <w:lsdException w:name="HTML Definition" w:semiHidden="1" w:unhideWhenUsed="1"/>
-    <w:lsdException w:name="HTML Keyboard" w:semiHidden="1" w:unhideWhenUsed="1"/>
-    <w:lsdException w:name="HTML Preformatted" w:semiHidden="1" w:unhideWhenUsed="1"/>
-    <w:lsdException w:name="HTML Sample" w:semiHidden="1" w:unhideWhenUsed="1"/>
-    <w:lsdException w:name="HTML Typewriter" w:semiHidden="1" w:unhideWhenUsed="1"/>
-    <w:lsdException w:name="HTML Variable" w:semiHidden="1" w:unhideWhenUsed="1"/>
-    <w:lsdException w:name="Normal Table" w:semiHidden="1" w:unhideWhenUsed="1"/>
-    <w:lsdException w:name="annotation subject" w:semiHidden="1" w:unhideWhenUsed="1"/>
-    <w:lsdException w:name="No List" w:semiHidden="1" w:unhideWhenUsed="1"/>
-    <w:lsdException w:name="Outline List 1" w:semiHidden="1" w:unhideWhenUsed="1"/>
-    <w:lsdException w:name="Outline List 2" w:semiHidden="1" w:unhideWhenUsed="1"/>
-    <w:lsdException w:name="Outline List 3" w:semiHidden="1" w:unhideWhenUsed="1"/>
-    <w:lsdException w:name="Table Simple 1" w:semiHidden="1" w:unhideWhenUsed="1"/>
-    <w:lsdException w:name="Table Simple 2" w:semiHidden="1" w:unhideWhenUsed="1"/>
-    <w:lsdException w:name="Table Simple 3" w:semiHidden="1" w:unhideWhenUsed="1"/>
-    <w:lsdException w:name="Table Classic 1" w:semiHidden="1" w:unhideWhenUsed="1"/>
-    <w:lsdException w:name="Table Classic 2" w:semiHidden="1" w:unhideWhenUsed="1"/>
-    <w:lsdException w:name="Table Classic 3" w:semiHidden="1" w:unhideWhenUsed="1"/>
-    <w:lsdException w:name="Table Classic 4" w:semiHidden="1" w:unhideWhenUsed="1"/>
-    <w:lsdException w:name="Table Colorful 1" w:semiHidden="1" w:unhideWhenUsed="1"/>
-    <w:lsdException w:name="Table Colorful 2" w:semiHidden="1" w:unhideWhenUsed="1"/>
-    <w:lsdException w:name="Table Colorful 3" w:semiHidden="1" w:unhideWhenUsed="1"/>
-    <w:lsdException w:name="Table Columns 1" w:semiHidden="1" w:unhideWhenUsed="1"/>
-    <w:lsdException w:name="Table Columns 2" w:semiHidden="1" w:unhideWhenUsed="1"/>
-    <w:lsdException w:name="Table Columns 3" w:semiHidden="1" w:unhideWhenUsed="1"/>
-    <w:lsdException w:name="Table Columns 4" w:semiHidden="1" w:unhideWhenUsed="1"/>
-    <w:lsdException w:name="Table Columns 5" w:semiHidden="1" w:unhideWhenUsed="1"/>
-    <w:lsdException w:name="Table Grid 1" w:semiHidden="1" w:unhideWhenUsed="1"/>
-    <w:lsdException w:name="Table Grid 2" w:semiHidden="1" w:unhideWhenUsed="1"/>
-    <w:lsdException w:name="Table Grid 3" w:semiHidden="1" w:unhideWhenUsed="1"/>
-    <w:lsdException w:name="Table Grid 4" w:semiHidden="1" w:unhideWhenUsed="1"/>
-    <w:lsdException w:name="Table Grid 5" w:semiHidden="1" w:unhideWhenUsed="1"/>
-    <w:lsdException w:name="Table Grid 6" w:semiHidden="1" w:unhideWhenUsed="1"/>
-    <w:lsdException w:name="Table Grid 7" w:semiHidden="1" w:unhideWhenUsed="1"/>
-    <w:lsdException w:name="Table Grid 8" w:semiHidden="1" w:unhideWhenUsed="1"/>
-    <w:lsdException w:name="Table List 1" w:semiHidden="1" w:unhideWhenUsed="1"/>
-    <w:lsdException w:name="Table List 2" w:semiHidden="1" w:unhideWhenUsed="1"/>
-    <w:lsdException w:name="Table List 3" w:semiHidden="1" w:unhideWhenUsed="1"/>
-    <w:lsdException w:name="Table List 4" w:semiHidden="1" w:unhideWhenUsed="1"/>
-    <w:lsdException w:name="Table List 5" w:semiHidden="1" w:unhideWhenUsed="1"/>
-    <w:lsdException w:name="Table List 6" w:semiHidden="1" w:unhideWhenUsed="1"/>
-    <w:lsdException w:name="Table List 7" w:semiHidden="1" w:unhideWhenUsed="1"/>
-    <w:lsdException w:name="Table List 8" w:semiHidden="1" w:unhideWhenUsed="1"/>
-    <w:lsdException w:name="Table 3D effects 1" w:semiHidden="1" w:unhideWhenUsed="1"/>
-    <w:lsdException w:name="Table 3D effects 2" w:semiHidden="1" w:unhideWhenUsed="1"/>
-    <w:lsdException w:name="Table 3D effects 3" w:semiHidden="1" w:unhideWhenUsed="1"/>
-    <w:lsdException w:name="Table Contemporary" w:semiHidden="1" w:unhideWhenUsed="1"/>
-    <w:lsdException w:name="Table Elegant" w:semiHidden="1" w:unhideWhenUsed="1"/>
-    <w:lsdException w:name="Table Professional" w:semiHidden="1" w:unhideWhenUsed="1"/>
-    <w:lsdException w:name="Table Subtle 1" w:semiHidden="1" w:unhideWhenUsed="1"/>
-    <w:lsdException w:name="Table Subtle 2" w:semiHidden="1" w:unhideWhenUsed="1"/>
-    <w:lsdException w:name="Table Web 1" w:semiHidden="1" w:unhideWhenUsed="1"/>
-    <w:lsdException w:name="Table Web 2" w:semiHidden="1" w:unhideWhenUsed="1"/>
-    <w:lsdException w:name="Table Web 3" w:semiHidden="1" w:unhideWhenUsed="1"/>
-    <w:lsdException w:name="Balloon Text" w:semiHidden="1" w:unhideWhenUsed="1"/>
-    <w:lsdException w:name="Table Grid" w:uiPriority="59"/>
-    <w:lsdException w:name="Table Theme" w:semiHidden="1" w:unhideWhenUsed="1"/>
-    <w:lsdException w:name="Placeholder Text" w:semiHidden="1"/>
-    <w:lsdException w:name="No Spacing" w:uiPriority="1" w:qFormat="1"/>
-    <w:lsdException w:name="Light Shading" w:uiPriority="60"/>
-    <w:lsdException w:name="Light List" w:uiPriority="61"/>
-    <w:lsdException w:name="Light Grid" w:uiPriority="62"/>
-    <w:lsdException w:name="Medium Shading 1" w:uiPriority="63"/>
-    <w:lsdException w:name="Medium Shading 2" w:uiPriority="64"/>
-    <w:lsdException w:name="Medium List 1" w:uiPriority="65"/>
-    <w:lsdException w:name="Medium List 2" w:uiPriority="66"/>
-    <w:lsdException w:name="Medium Grid 1" w:uiPriority="67"/>
-    <w:lsdException w:name="Medium Grid 2" w:uiPriority="68"/>
-    <w:lsdException w:name="Medium Grid 3" w:uiPriority="69"/>
-    <w:lsdException w:name="Dark List" w:uiPriority="70"/>
-    <w:lsdException w:name="Colorful Shading" w:uiPriority="71"/>
-    <w:lsdException w:name="Colorful List" w:uiPriority="72"/>
-    <w:lsdException w:name="Colorful Grid" w:uiPriority="73"/>
-    <w:lsdException w:name="Light Shading Accent 1" w:uiPriority="60"/>
-    <w:lsdException w:name="Light List Accent 1" w:uiPriority="61"/>
-    <w:lsdException w:name="Light Grid Accent 1" w:uiPriority="62"/>
-    <w:lsdException w:name="Medium Shading 1 Accent 1" w:uiPriority="63"/>
-    <w:lsdException w:name="Medium Shading 2 Accent 1" w:uiPriority="64"/>
-    <w:lsdException w:name="Medium List 1 Accent 1" w:uiPriority="65"/>
-    <w:lsdException w:name="Revision" w:semiHidden="1"/>
-    <w:lsdException w:name="List Paragraph" w:uiPriority="34" w:qFormat="1"/>
-    <w:lsdException w:name="Quote" w:uiPriority="29" w:qFormat="1"/>
-    <w:lsdException w:name="Intense Quote" w:uiPriority="30" w:qFormat="1"/>
-    <w:lsdException w:name="Medium List 2 Accent 1" w:uiPriority="66"/>
-    <w:lsdException w:name="Medium Grid 1 Accent 1" w:uiPriority="67"/>
-    <w:lsdException w:name="Medium Grid 2 Accent 1" w:uiPriority="68"/>
-    <w:lsdException w:name="Medium Grid 3 Accent 1" w:uiPriority="69"/>
-    <w:lsdException w:name="Dark List Accent 1" w:uiPriority="70"/>
-    <w:lsdException w:name="Colorful Shading Accent 1" w:uiPriority="71"/>
-    <w:lsdException w:name="Colorful List Accent 1" w:uiPriority="72"/>
-    <w:lsdException w:name="Colorful Grid Accent 1" w:uiPriority="73"/>
-    <w:lsdException w:name="Light Shading Accent 2" w:uiPriority="60"/>
-    <w:lsdException w:name="Light List Accent 2" w:uiPriority="61"/>
-    <w:lsdException w:name="Light Grid Accent 2" w:uiPriority="62"/>
-    <w:lsdException w:name="Medium Shading 1 Accent 2" w:uiPriority="63"/>
-    <w:lsdException w:name="Medium Shading 2 Accent 2" w:uiPriority="64"/>
-    <w:lsdException w:name="Medium List 1 Accent 2" w:uiPriority="65"/>
-    <w:lsdException w:name="Medium List 2 Accent 2" w:uiPriority="66"/>
-    <w:lsdException w:name="Medium Grid 1 Accent 2" w:uiPriority="67"/>
-    <w:lsdException w:name="Medium Grid 2 Accent 2" w:uiPriority="68"/>
-    <w:lsdException w:name="Medium Grid 3 Accent 2" w:uiPriority="69"/>
-    <w:lsdException w:name="Dark List Accent 2" w:uiPriority="70"/>
-    <w:lsdException w:name="Colorful Shading Accent 2" w:uiPriority="71"/>
-    <w:lsdException w:name="Colorful List Accent 2" w:uiPriority="72"/>
-    <w:lsdException w:name="Colorful Grid Accent 2" w:uiPriority="73"/>
-    <w:lsdException w:name="Light Shading Accent 3" w:uiPriority="60"/>
-    <w:lsdException w:name="Light List Accent 3" w:uiPriority="61"/>
-    <w:lsdException w:name="Light Grid Accent 3" w:uiPriority="62"/>
-    <w:lsdException w:name="Medium Shading 1 Accent 3" w:uiPriority="63"/>
-    <w:lsdException w:name="Medium Shading 2 Accent 3" w:uiPriority="64"/>
-    <w:lsdException w:name="Medium List 1 Accent 3" w:uiPriority="65"/>
-    <w:lsdException w:name="Medium List 2 Accent 3" w:uiPriority="66"/>
-    <w:lsdException w:name="Medium Grid 1 Accent 3" w:uiPriority="67"/>
-    <w:lsdException w:name="Medium Grid 2 Accent 3" w:uiPriority="68"/>
-    <w:lsdException w:name="Medium Grid 3 Accent 3" w:uiPriority="69"/>
-    <w:lsdException w:name="Dark List Accent 3" w:uiPriority="70"/>
-    <w:lsdException w:name="Colorful Shading Accent 3" w:uiPriority="71"/>
-    <w:lsdException w:name="Colorful List Accent 3" w:uiPriority="72"/>
-    <w:lsdException w:name="Colorful Grid Accent 3" w:uiPriority="73"/>
-    <w:lsdException w:name="Light Shading Accent 4" w:uiPriority="60"/>
-    <w:lsdException w:name="Light List Accent 4" w:uiPriority="61"/>
-    <w:lsdException w:name="Light Grid Accent 4" w:uiPriority="62"/>
-    <w:lsdException w:name="Medium Shading 1 Accent 4" w:uiPriority="63"/>
-    <w:lsdException w:name="Medium Shading 2 Accent 4" w:uiPriority="64"/>
-    <w:lsdException w:name="Medium List 1 Accent 4" w:uiPriority="65"/>
-    <w:lsdException w:name="Medium List 2 Accent 4" w:uiPriority="66"/>
-    <w:lsdException w:name="Medium Grid 1 Accent 4" w:uiPriority="67"/>
-    <w:lsdException w:name="Medium Grid 2 Accent 4" w:uiPriority="68"/>
-    <w:lsdException w:name="Medium Grid 3 Accent 4" w:uiPriority="69"/>
-    <w:lsdException w:name="Dark List Accent 4" w:uiPriority="70"/>
-    <w:lsdException w:name="Colorful Shading Accent 4" w:uiPriority="71"/>
-    <w:lsdException w:name="Colorful List Accent 4" w:uiPriority="72"/>
-    <w:lsdException w:name="Colorful Grid Accent 4" w:uiPriority="73"/>
-    <w:lsdException w:name="Light Shading Accent 5" w:uiPriority="60"/>
-    <w:lsdException w:name="Light List Accent 5" w:uiPriority="61"/>
-    <w:lsdException w:name="Light Grid Accent 5" w:uiPriority="62"/>
-    <w:lsdException w:name="Medium Shading 1 Accent 5" w:uiPriority="63"/>
-    <w:lsdException w:name="Medium Shading 2 Accent 5" w:uiPriority="64"/>
-    <w:lsdException w:name="Medium List 1 Accent 5" w:uiPriority="65"/>
-    <w:lsdException w:name="Medium List 2 Accent 5" w:uiPriority="66"/>
-    <w:lsdException w:name="Medium Grid 1 Accent 5" w:uiPriority="67"/>
-    <w:lsdException w:name="Medium Grid 2 Accent 5" w:uiPriority="68"/>
-    <w:lsdException w:name="Medium Grid 3 Accent 5" w:uiPriority="69"/>
-    <w:lsdException w:name="Dark List Accent 5" w:uiPriority="70"/>
-    <w:lsdException w:name="Colorful Shading Accent 5" w:uiPriority="71"/>
-    <w:lsdException w:name="Colorful List Accent 5" w:uiPriority="72"/>
-    <w:lsdException w:name="Colorful Grid Accent 5" w:uiPriority="73"/>
-    <w:lsdException w:name="Light Shading Accent 6" w:uiPriority="60"/>
-    <w:lsdException w:name="Light List Accent 6" w:uiPriority="61"/>
-    <w:lsdException w:name="Light Grid Accent 6" w:uiPriority="62"/>
-    <w:lsdException w:name="Medium Shading 1 Accent 6" w:uiPriority="63"/>
-    <w:lsdException w:name="Medium Shading 2 Accent 6" w:uiPriority="64"/>
-    <w:lsdException w:name="Medium List 1 Accent 6" w:uiPriority="65"/>
-    <w:lsdException w:name="Medium List 2 Accent 6" w:uiPriority="66"/>
-    <w:lsdException w:name="Medium Grid 1 Accent 6" w:uiPriority="67"/>
-    <w:lsdException w:name="Medium Grid 2 Accent 6" w:uiPriority="68"/>
-    <w:lsdException w:name="Medium Grid 3 Accent 6" w:uiPriority="69"/>
-    <w:lsdException w:name="Dark List Accent 6" w:uiPriority="70"/>
-    <w:lsdException w:name="Colorful Shading Accent 6" w:uiPriority="71"/>
-    <w:lsdException w:name="Colorful List Accent 6" w:uiPriority="72"/>
-    <w:lsdException w:name="Colorful Grid Accent 6" w:uiPriority="73"/>
-    <w:lsdException w:name="Subtle Emphasis" w:uiPriority="19" w:qFormat="1"/>
-    <w:lsdException w:name="Intense Emphasis" w:uiPriority="21" w:qFormat="1"/>
-    <w:lsdException w:name="Subtle Reference" w:uiPriority="31" w:qFormat="1"/>
-    <w:lsdException w:name="Intense Reference" w:uiPriority="32" w:qFormat="1"/>
-    <w:lsdException w:name="Book Title" w:uiPriority="33" w:qFormat="1"/>
-    <w:lsdException w:name="Bibliography" w:semiHidden="1" w:uiPriority="37" w:unhideWhenUsed="1"/>
-    <w:lsdException w:name="TOC Heading" w:semiHidden="1" w:uiPriority="39" w:unhideWhenUsed="1" w:qFormat="1"/>
-    <w:lsdException w:name="Plain Table 1" w:uiPriority="41"/>
-    <w:lsdException w:name="Plain Table 2" w:uiPriority="42"/>
-    <w:lsdException w:name="Plain Table 3" w:uiPriority="43"/>
-    <w:lsdException w:name="Plain Table 4" w:uiPriority="44"/>
-    <w:lsdException w:name="Plain Table 5" w:uiPriority="45"/>
-    <w:lsdException w:name="Grid Table Light" w:uiPriority="40"/>
-    <w:lsdException w:name="Grid Table 1 Light" w:uiPriority="46"/>
-    <w:lsdException w:name="Grid Table 2" w:uiPriority="47"/>
-    <w:lsdException w:name="Grid Table 3" w:uiPriority="48"/>
-    <w:lsdException w:name="Grid Table 4" w:uiPriority="49"/>
-    <w:lsdException w:name="Grid Table 5 Dark" w:uiPriority="50"/>
-    <w:lsdException w:name="Grid Table 6 Colorful" w:uiPriority="51"/>
-    <w:lsdException w:name="Grid Table 7 Colorful" w:uiPriority="52"/>
-    <w:lsdException w:name="Grid Table 1 Light Accent 1" w:uiPriority="46"/>
-    <w:lsdException w:name="Grid Table 2 Accent 1" w:uiPriority="47"/>
-    <w:lsdException w:name="Grid Table 3 Accent 1" w:uiPriority="48"/>
-    <w:lsdException w:name="Grid Table 4 Accent 1" w:uiPriority="49"/>
-    <w:lsdException w:name="Grid Table 5 Dark Accent 1" w:uiPriority="50"/>
-    <w:lsdException w:name="Grid Table 6 Colorful Accent 1" w:uiPriority="51"/>
-    <w:lsdException w:name="Grid Table 7 Colorful Accent 1" w:uiPriority="52"/>
-    <w:lsdException w:name="Grid Table 1 Light Accent 2" w:uiPriority="46"/>
-    <w:lsdException w:name="Grid Table 2 Accent 2" w:uiPriority="47"/>
-    <w:lsdException w:name="Grid Table 3 Accent 2" w:uiPriority="48"/>
-    <w:lsdException w:name="Grid Table 4 Accent 2" w:uiPriority="49"/>
-    <w:lsdException w:name="Grid Table 5 Dark Accent 2" w:uiPriority="50"/>
-    <w:lsdException w:name="Grid Table 6 Colorful Accent 2" w:uiPriority="51"/>
-    <w:lsdException w:name="Grid Table 7 Colorful Accent 2" w:uiPriority="52"/>
-    <w:lsdException w:name="Grid Table 1 Light Accent 3" w:uiPriority="46"/>
-    <w:lsdException w:name="Grid Table 2 Accent 3" w:uiPriority="47"/>
-    <w:lsdException w:name="Grid Table 3 Accent 3" w:uiPriority="48"/>
-    <w:lsdException w:name="Grid Table 4 Accent 3" w:uiPriority="49"/>
-    <w:lsdException w:name="Grid Table 5 Dark Accent 3" w:uiPriority="50"/>
-    <w:lsdException w:name="Grid Table 6 Colorful Accent 3" w:uiPriority="51"/>
-    <w:lsdException w:name="Grid Table 7 Colorful Accent 3" w:uiPriority="52"/>
-    <w:lsdException w:name="Grid Table 1 Light Accent 4" w:uiPriority="46"/>
-    <w:lsdException w:name="Grid Table 2 Accent 4" w:uiPriority="47"/>
-    <w:lsdException w:name="Grid Table 3 Accent 4" w:uiPriority="48"/>
-    <w:lsdException w:name="Grid Table 4 Accent 4" w:uiPriority="49"/>
-    <w:lsdException w:name="Grid Table 5 Dark Accent 4" w:uiPriority="50"/>
-    <w:lsdException w:name="Grid Table 6 Colorful Accent 4" w:uiPriority="51"/>
-    <w:lsdException w:name="Grid Table 7 Colorful Accent 4" w:uiPriority="52"/>
-    <w:lsdException w:name="Grid Table 1 Light Accent 5" w:uiPriority="46"/>
-    <w:lsdException w:name="Grid Table 2 Accent 5" w:uiPriority="47"/>
-    <w:lsdException w:name="Grid Table 3 Accent 5" w:uiPriority="48"/>
-    <w:lsdException w:name="Grid Table 4 Accent 5" w:uiPriority="49"/>
-    <w:lsdException w:name="Grid Table 5 Dark Accent 5" w:uiPriority="50"/>
-    <w:lsdException w:name="Grid Table 6 Colorful Accent 5" w:uiPriority="51"/>
-    <w:lsdException w:name="Grid Table 7 Colorful Accent 5" w:uiPriority="52"/>
-    <w:lsdException w:name="Grid Table 1 Light Accent 6" w:uiPriority="46"/>
-    <w:lsdException w:name="Grid Table 2 Accent 6" w:uiPriority="47"/>
-    <w:lsdException w:name="Grid Table 3 Accent 6" w:uiPriority="48"/>
-    <w:lsdException w:name="Grid Table 4 Accent 6" w:uiPriority="49"/>
-    <w:lsdException w:name="Grid Table 5 Dark Accent 6" w:uiPriority="50"/>
-    <w:lsdException w:name="Grid Table 6 Colorful Accent 6" w:uiPriority="51"/>
-    <w:lsdException w:name="Grid Table 7 Colorful Accent 6" w:uiPriority="52"/>
-    <w:lsdException w:name="List Table 1 Light" w:uiPriority="46"/>
-    <w:lsdException w:name="List Table 2" w:uiPriority="47"/>
-    <w:lsdException w:name="List Table 3" w:uiPriority="48"/>
-    <w:lsdException w:name="List Table 4" w:uiPriority="49"/>
-    <w:lsdException w:name="List Table 5 Dark" w:uiPriority="50"/>
-    <w:lsdException w:name="List Table 6 Colorful" w:uiPriority="51"/>
-    <w:lsdException w:name="List Table 7 Colorful" w:uiPriority="52"/>
-    <w:lsdException w:name="List Table 1 Light Accent 1" w:uiPriority="46"/>
-    <w:lsdException w:name="List Table 2 Accent 1" w:uiPriority="47"/>
-    <w:lsdException w:name="List Table 3 Accent 1" w:uiPriority="48"/>
-    <w:lsdException w:name="List Table 4 Accent 1" w:uiPriority="49"/>
-    <w:lsdException w:name="List Table 5 Dark Accent 1" w:uiPriority="50"/>
-    <w:lsdException w:name="List Table 6 Colorful Accent 1" w:uiPriority="51"/>
-    <w:lsdException w:name="List Table 7 Colorful Accent 1" w:uiPriority="52"/>
-    <w:lsdException w:name="List Table 1 Light Accent 2" w:uiPriority="46"/>
-    <w:lsdException w:name="List Table 2 Accent 2" w:uiPriority="47"/>
-    <w:lsdException w:name="List Table 3 Accent 2" w:uiPriority="48"/>
-    <w:lsdException w:name="List Table 4 Accent 2" w:uiPriority="49"/>
-    <w:lsdException w:name="List Table 5 Dark Accent 2" w:uiPriority="50"/>
-    <w:lsdException w:name="List Table 6 Colorful Accent 2" w:uiPriority="51"/>
-    <w:lsdException w:name="List Table 7 Colorful Accent 2" w:uiPriority="52"/>
-    <w:lsdException w:name="List Table 1 Light Accent 3" w:uiPriority="46"/>
-    <w:lsdException w:name="List Table 2 Accent 3" w:uiPriority="47"/>
-    <w:lsdException w:name="List Table 3 Accent 3" w:uiPriority="48"/>
-    <w:lsdException w:name="List Table 4 Accent 3" w:uiPriority="49"/>
-    <w:lsdException w:name="List Table 5 Dark Accent 3" w:uiPriority="50"/>
-    <w:lsdException w:name="List Table 6 Colorful Accent 3" w:uiPriority="51"/>
-    <w:lsdException w:name="List Table 7 Colorful Accent 3" w:uiPriority="52"/>
-    <w:lsdException w:name="List Table 1 Light Accent 4" w:uiPriority="46"/>
-    <w:lsdException w:name="List Table 2 Accent 4" w:uiPriority="47"/>
-    <w:lsdException w:name="List Table 3 Accent 4" w:uiPriority="48"/>
-    <w:lsdException w:name="List Table 4 Accent 4" w:uiPriority="49"/>
-    <w:lsdException w:name="List Table 5 Dark Accent 4" w:uiPriority="50"/>
-    <w:lsdException w:name="List Table 6 Colorful Accent 4" w:uiPriority="51"/>
-    <w:lsdException w:name="List Table 7 Colorful Accent 4" w:uiPriority="52"/>
-    <w:lsdException w:name="List Table 1 Light Accent 5" w:uiPriority="46"/>
-    <w:lsdException w:name="List Table 2 Accent 5" w:uiPriority="47"/>
-    <w:lsdException w:name="List Table 3 Accent 5" w:uiPriority="48"/>
-    <w:lsdException w:name="List Table 4 Accent 5" w:uiPriority="49"/>
-    <w:lsdException w:name="List Table 5 Dark Accent 5" w:uiPriority="50"/>
-    <w:lsdException w:name="List Table 6 Colorful Accent 5" w:uiPriority="51"/>
-    <w:lsdException w:name="List Table 7 Colorful Accent 5" w:uiPriority="52"/>
-    <w:lsdException w:name="List Table 1 Light Accent 6" w:uiPriority="46"/>
-    <w:lsdException w:name="List Table 2 Accent 6" w:uiPriority="47"/>
-    <w:lsdException w:name="List Table 3 Accent 6" w:uiPriority="48"/>
-    <w:lsdException w:name="List Table 4 Accent 6" w:uiPriority="49"/>
-    <w:lsdException w:name="List Table 5 Dark Accent 6" w:uiPriority="50"/>
-    <w:lsdException w:name="List Table 6 Colorful Accent 6" w:uiPriority="51"/>
-    <w:lsdException w:name="List Table 7 Colorful Accent 6" w:uiPriority="52"/>
+  <w:latentStyles w:defLockedState="0" w:defUIPriority="99" w:defSemiHidden="1" w:defUnhideWhenUsed="1" w:defQFormat="0" w:count="276">
+    <w:lsdException w:name="Normal" w:semiHidden="0" w:uiPriority="0" w:unhideWhenUsed="0" w:qFormat="1"/>
+    <w:lsdException w:name="heading 1" w:semiHidden="0" w:uiPriority="0" w:unhideWhenUsed="0" w:qFormat="1"/>
+    <w:lsdException w:name="heading 2" w:semiHidden="0" w:uiPriority="9" w:unhideWhenUsed="0" w:qFormat="1"/>
+    <w:lsdException w:name="heading 3" w:semiHidden="0" w:uiPriority="0" w:unhideWhenUsed="0" w:qFormat="1"/>
+    <w:lsdException w:name="heading 4" w:uiPriority="9" w:qFormat="1"/>
+    <w:lsdException w:name="heading 5" w:uiPriority="9" w:qFormat="1"/>
+    <w:lsdException w:name="heading 6" w:uiPriority="9" w:qFormat="1"/>
+    <w:lsdException w:name="heading 7" w:uiPriority="9" w:qFormat="1"/>
+    <w:lsdException w:name="heading 8" w:uiPriority="9" w:qFormat="1"/>
+    <w:lsdException w:name="heading 9" w:uiPriority="9" w:qFormat="1"/>
+    <w:lsdException w:name="toc 1" w:uiPriority="39" w:qFormat="1"/>
+    <w:lsdException w:name="toc 2" w:uiPriority="39" w:qFormat="1"/>
+    <w:lsdException w:name="toc 3" w:uiPriority="39" w:qFormat="1"/>
+    <w:lsdException w:name="toc 4" w:uiPriority="39"/>
+    <w:lsdException w:name="toc 5" w:uiPriority="39"/>
+    <w:lsdException w:name="toc 6" w:uiPriority="39"/>
+    <w:lsdException w:name="toc 7" w:uiPriority="39"/>
+    <w:lsdException w:name="toc 8" w:uiPriority="39"/>
+    <w:lsdException w:name="toc 9" w:uiPriority="39"/>
+    <w:lsdException w:name="caption" w:uiPriority="35" w:qFormat="1"/>
+    <w:lsdException w:name="Title" w:semiHidden="0" w:uiPriority="10" w:unhideWhenUsed="0" w:qFormat="1"/>
+    <w:lsdException w:name="Default Paragraph Font" w:uiPriority="1"/>
+    <w:lsdException w:name="Subtitle" w:semiHidden="0" w:uiPriority="11" w:unhideWhenUsed="0" w:qFormat="1"/>
+    <w:lsdException w:name="Strong" w:semiHidden="0" w:uiPriority="22" w:unhideWhenUsed="0" w:qFormat="1"/>
+    <w:lsdException w:name="Emphasis" w:semiHidden="0" w:uiPriority="20" w:unhideWhenUsed="0" w:qFormat="1"/>
+    <w:lsdException w:name="Normal Table" w:semiHidden="0" w:unhideWhenUsed="0"/>
+    <w:lsdException w:name="Table Web 3" w:semiHidden="0" w:unhideWhenUsed="0"/>
+    <w:lsdException w:name="Table Grid" w:semiHidden="0" w:uiPriority="59" w:unhideWhenUsed="0"/>
+    <w:lsdException w:name="Table Theme" w:semiHidden="0" w:unhideWhenUsed="0"/>
+    <w:lsdException w:name="Note Level 1" w:semiHidden="0" w:unhideWhenUsed="0"/>
+    <w:lsdException w:name="Note Level 2" w:semiHidden="0" w:unhideWhenUsed="0"/>
+    <w:lsdException w:name="Note Level 3" w:semiHidden="0" w:unhideWhenUsed="0"/>
+    <w:lsdException w:name="Note Level 4" w:semiHidden="0" w:unhideWhenUsed="0"/>
+    <w:lsdException w:name="Note Level 5" w:semiHidden="0" w:unhideWhenUsed="0"/>
+    <w:lsdException w:name="Note Level 6" w:semiHidden="0" w:unhideWhenUsed="0"/>
+    <w:lsdException w:name="Note Level 7" w:semiHidden="0" w:unhideWhenUsed="0"/>
+    <w:lsdException w:name="Note Level 8" w:semiHidden="0" w:unhideWhenUsed="0"/>
+    <w:lsdException w:name="Note Level 9" w:semiHidden="0" w:unhideWhenUsed="0"/>
+    <w:lsdException w:name="Placeholder Text" w:unhideWhenUsed="0"/>
+    <w:lsdException w:name="No Spacing" w:semiHidden="0" w:uiPriority="1" w:unhideWhenUsed="0" w:qFormat="1"/>
+    <w:lsdException w:name="Light Shading" w:semiHidden="0" w:uiPriority="60" w:unhideWhenUsed="0"/>
+    <w:lsdException w:name="Light List" w:semiHidden="0" w:uiPriority="61" w:unhideWhenUsed="0"/>
+    <w:lsdException w:name="Light Grid" w:semiHidden="0" w:uiPriority="62" w:unhideWhenUsed="0"/>
+    <w:lsdException w:name="Medium Shading 1" w:semiHidden="0" w:uiPriority="63" w:unhideWhenUsed="0"/>
+    <w:lsdException w:name="Medium Shading 2" w:semiHidden="0" w:uiPriority="64" w:unhideWhenUsed="0"/>
+    <w:lsdException w:name="Medium List 1" w:semiHidden="0" w:uiPriority="65" w:unhideWhenUsed="0"/>
+    <w:lsdException w:name="Medium List 2" w:semiHidden="0" w:uiPriority="66" w:unhideWhenUsed="0"/>
+    <w:lsdException w:name="Medium Grid 1" w:semiHidden="0" w:uiPriority="67" w:unhideWhenUsed="0"/>
+    <w:lsdException w:name="Medium Grid 2" w:semiHidden="0" w:uiPriority="68" w:unhideWhenUsed="0"/>
+    <w:lsdException w:name="Medium Grid 3" w:semiHidden="0" w:uiPriority="69" w:unhideWhenUsed="0"/>
+    <w:lsdException w:name="Dark List" w:semiHidden="0" w:uiPriority="70" w:unhideWhenUsed="0"/>
+    <w:lsdException w:name="Colorful Shading" w:semiHidden="0" w:uiPriority="71" w:unhideWhenUsed="0"/>
+    <w:lsdException w:name="Colorful List" w:semiHidden="0" w:uiPriority="72" w:unhideWhenUsed="0"/>
+    <w:lsdException w:name="Colorful Grid" w:semiHidden="0" w:uiPriority="73" w:unhideWhenUsed="0"/>
+    <w:lsdException w:name="Light Shading Accent 1" w:semiHidden="0" w:uiPriority="60" w:unhideWhenUsed="0"/>
+    <w:lsdException w:name="Light List Accent 1" w:semiHidden="0" w:uiPriority="61" w:unhideWhenUsed="0"/>
+    <w:lsdException w:name="Light Grid Accent 1" w:semiHidden="0" w:uiPriority="62" w:unhideWhenUsed="0"/>
+    <w:lsdException w:name="Medium Shading 1 Accent 1" w:semiHidden="0" w:uiPriority="63" w:unhideWhenUsed="0"/>
+    <w:lsdException w:name="Medium Shading 2 Accent 1" w:semiHidden="0" w:uiPriority="64" w:unhideWhenUsed="0"/>
+    <w:lsdException w:name="Medium List 1 Accent 1" w:semiHidden="0" w:uiPriority="65" w:unhideWhenUsed="0"/>
+    <w:lsdException w:name="Revision" w:unhideWhenUsed="0"/>
+    <w:lsdException w:name="List Paragraph" w:semiHidden="0" w:uiPriority="34" w:unhideWhenUsed="0" w:qFormat="1"/>
+    <w:lsdException w:name="Quote" w:semiHidden="0" w:uiPriority="29" w:unhideWhenUsed="0" w:qFormat="1"/>
+    <w:lsdException w:name="Intense Quote" w:semiHidden="0" w:uiPriority="30" w:unhideWhenUsed="0" w:qFormat="1"/>
+    <w:lsdException w:name="Medium List 2 Accent 1" w:semiHidden="0" w:uiPriority="66" w:unhideWhenUsed="0"/>
+    <w:lsdException w:name="Medium Grid 1 Accent 1" w:semiHidden="0" w:uiPriority="67" w:unhideWhenUsed="0"/>
+    <w:lsdException w:name="Medium Grid 2 Accent 1" w:semiHidden="0" w:uiPriority="68" w:unhideWhenUsed="0"/>
+    <w:lsdException w:name="Medium Grid 3 Accent 1" w:semiHidden="0" w:uiPriority="69" w:unhideWhenUsed="0"/>
+    <w:lsdException w:name="Dark List Accent 1" w:semiHidden="0" w:uiPriority="70" w:unhideWhenUsed="0"/>
+    <w:lsdException w:name="Colorful Shading Accent 1" w:semiHidden="0" w:uiPriority="71" w:unhideWhenUsed="0"/>
+    <w:lsdException w:name="Colorful List Accent 1" w:semiHidden="0" w:uiPriority="72" w:unhideWhenUsed="0"/>
+    <w:lsdException w:name="Colorful Grid Accent 1" w:semiHidden="0" w:uiPriority="73" w:unhideWhenUsed="0"/>
+    <w:lsdException w:name="Light Shading Accent 2" w:semiHidden="0" w:uiPriority="60" w:unhideWhenUsed="0"/>
+    <w:lsdException w:name="Light List Accent 2" w:semiHidden="0" w:uiPriority="61" w:unhideWhenUsed="0"/>
+    <w:lsdException w:name="Light Grid Accent 2" w:semiHidden="0" w:uiPriority="62" w:unhideWhenUsed="0"/>
+    <w:lsdException w:name="Medium Shading 1 Accent 2" w:semiHidden="0" w:uiPriority="63" w:unhideWhenUsed="0"/>
+    <w:lsdException w:name="Medium Shading 2 Accent 2" w:semiHidden="0" w:uiPriority="64" w:unhideWhenUsed="0"/>
+    <w:lsdException w:name="Medium List 1 Accent 2" w:semiHidden="0" w:uiPriority="65" w:unhideWhenUsed="0"/>
+    <w:lsdException w:name="Medium List 2 Accent 2" w:semiHidden="0" w:uiPriority="66" w:unhideWhenUsed="0"/>
+    <w:lsdException w:name="Medium Grid 1 Accent 2" w:semiHidden="0" w:uiPriority="67" w:unhideWhenUsed="0"/>
+    <w:lsdException w:name="Medium Grid 2 Accent 2" w:semiHidden="0" w:uiPriority="68" w:unhideWhenUsed="0"/>
+    <w:lsdException w:name="Medium Grid 3 Accent 2" w:semiHidden="0" w:uiPriority="69" w:unhideWhenUsed="0"/>
+    <w:lsdException w:name="Dark List Accent 2" w:semiHidden="0" w:uiPriority="70" w:unhideWhenUsed="0"/>
+    <w:lsdException w:name="Colorful Shading Accent 2" w:semiHidden="0" w:uiPriority="71" w:unhideWhenUsed="0"/>
+    <w:lsdException w:name="Colorful List Accent 2" w:semiHidden="0" w:uiPriority="72" w:unhideWhenUsed="0"/>
+    <w:lsdException w:name="Colorful Grid Accent 2" w:semiHidden="0" w:uiPriority="73" w:unhideWhenUsed="0"/>
+    <w:lsdException w:name="Light Shading Accent 3" w:semiHidden="0" w:uiPriority="60" w:unhideWhenUsed="0"/>
+    <w:lsdException w:name="Light List Accent 3" w:semiHidden="0" w:uiPriority="61" w:unhideWhenUsed="0"/>
+    <w:lsdException w:name="Light Grid Accent 3" w:semiHidden="0" w:uiPriority="62" w:unhideWhenUsed="0"/>
+    <w:lsdException w:name="Medium Shading 1 Accent 3" w:semiHidden="0" w:uiPriority="63" w:unhideWhenUsed="0"/>
+    <w:lsdException w:name="Medium Shading 2 Accent 3" w:semiHidden="0" w:uiPriority="64" w:unhideWhenUsed="0"/>
+    <w:lsdException w:name="Medium List 1 Accent 3" w:semiHidden="0" w:uiPriority="65" w:unhideWhenUsed="0"/>
+    <w:lsdException w:name="Medium List 2 Accent 3" w:semiHidden="0" w:uiPriority="66" w:unhideWhenUsed="0"/>
+    <w:lsdException w:name="Medium Grid 1 Accent 3" w:semiHidden="0" w:uiPriority="67" w:unhideWhenUsed="0"/>
+    <w:lsdException w:name="Medium Grid 2 Accent 3" w:semiHidden="0" w:uiPriority="68" w:unhideWhenUsed="0"/>
+    <w:lsdException w:name="Medium Grid 3 Accent 3" w:semiHidden="0" w:uiPriority="69" w:unhideWhenUsed="0"/>
+    <w:lsdException w:name="Dark List Accent 3" w:semiHidden="0" w:uiPriority="70" w:unhideWhenUsed="0"/>
+    <w:lsdException w:name="Colorful Shading Accent 3" w:semiHidden="0" w:uiPriority="71" w:unhideWhenUsed="0"/>
+    <w:lsdException w:name="Colorful List Accent 3" w:semiHidden="0" w:uiPriority="72" w:unhideWhenUsed="0"/>
+    <w:lsdException w:name="Colorful Grid Accent 3" w:semiHidden="0" w:uiPriority="73" w:unhideWhenUsed="0"/>
+    <w:lsdException w:name="Light Shading Accent 4" w:semiHidden="0" w:uiPriority="60" w:unhideWhenUsed="0"/>
+    <w:lsdException w:name="Light List Accent 4" w:semiHidden="0" w:uiPriority="61" w:unhideWhenUsed="0"/>
+    <w:lsdException w:name="Light Grid Accent 4" w:semiHidden="0" w:uiPriority="62" w:unhideWhenUsed="0"/>
+    <w:lsdException w:name="Medium Shading 1 Accent 4" w:semiHidden="0" w:uiPriority="63" w:unhideWhenUsed="0"/>
+    <w:lsdException w:name="Medium Shading 2 Accent 4" w:semiHidden="0" w:uiPriority="64" w:unhideWhenUsed="0"/>
+    <w:lsdException w:name="Medium List 1 Accent 4" w:semiHidden="0" w:uiPriority="65" w:unhideWhenUsed="0"/>
+    <w:lsdException w:name="Medium List 2 Accent 4" w:semiHidden="0" w:uiPriority="66" w:unhideWhenUsed="0"/>
+    <w:lsdException w:name="Medium Grid 1 Accent 4" w:semiHidden="0" w:uiPriority="67" w:unhideWhenUsed="0"/>
+    <w:lsdException w:name="Medium Grid 2 Accent 4" w:semiHidden="0" w:uiPriority="68" w:unhideWhenUsed="0"/>
+    <w:lsdException w:name="Medium Grid 3 Accent 4" w:semiHidden="0" w:uiPriority="69" w:unhideWhenUsed="0"/>
+    <w:lsdException w:name="Dark List Accent 4" w:semiHidden="0" w:uiPriority="70" w:unhideWhenUsed="0"/>
+    <w:lsdException w:name="Colorful Shading Accent 4" w:semiHidden="0" w:uiPriority="71" w:unhideWhenUsed="0"/>
+    <w:lsdException w:name="Colorful List Accent 4" w:semiHidden="0" w:uiPriority="72" w:unhideWhenUsed="0"/>
+    <w:lsdException w:name="Colorful Grid Accent 4" w:semiHidden="0" w:uiPriority="73" w:unhideWhenUsed="0"/>
+    <w:lsdException w:name="Light Shading Accent 5" w:semiHidden="0" w:uiPriority="60" w:unhideWhenUsed="0"/>
+    <w:lsdException w:name="Light List Accent 5" w:semiHidden="0" w:uiPriority="61" w:unhideWhenUsed="0"/>
+    <w:lsdException w:name="Light Grid Accent 5" w:semiHidden="0" w:uiPriority="62" w:unhideWhenUsed="0"/>
+    <w:lsdException w:name="Medium Shading 1 Accent 5" w:semiHidden="0" w:uiPriority="63" w:unhideWhenUsed="0"/>
+    <w:lsdException w:name="Medium Shading 2 Accent 5" w:semiHidden="0" w:uiPriority="64" w:unhideWhenUsed="0"/>
+    <w:lsdException w:name="Medium List 1 Accent 5" w:semiHidden="0" w:uiPriority="65" w:unhideWhenUsed="0"/>
+    <w:lsdException w:name="Medium List 2 Accent 5" w:semiHidden="0" w:uiPriority="66" w:unhideWhenUsed="0"/>
+    <w:lsdException w:name="Medium Grid 1 Accent 5" w:semiHidden="0" w:uiPriority="67" w:unhideWhenUsed="0"/>
+    <w:lsdException w:name="Medium Grid 2 Accent 5" w:semiHidden="0" w:uiPriority="68" w:unhideWhenUsed="0"/>
+    <w:lsdException w:name="Medium Grid 3 Accent 5" w:semiHidden="0" w:uiPriority="69" w:unhideWhenUsed="0"/>
+    <w:lsdException w:name="Dark List Accent 5" w:semiHidden="0" w:uiPriority="70" w:unhideWhenUsed="0"/>
+    <w:lsdException w:name="Colorful Shading Accent 5" w:semiHidden="0" w:uiPriority="71" w:unhideWhenUsed="0"/>
+    <w:lsdException w:name="Colorful List Accent 5" w:semiHidden="0" w:uiPriority="72" w:unhideWhenUsed="0"/>
+    <w:lsdException w:name="Colorful Grid Accent 5" w:semiHidden="0" w:uiPriority="73" w:unhideWhenUsed="0"/>
+    <w:lsdException w:name="Light Shading Accent 6" w:semiHidden="0" w:uiPriority="60" w:unhideWhenUsed="0"/>
+    <w:lsdException w:name="Light List Accent 6" w:semiHidden="0" w:uiPriority="61" w:unhideWhenUsed="0"/>
+    <w:lsdException w:name="Light Grid Accent 6" w:semiHidden="0" w:uiPriority="62" w:unhideWhenUsed="0"/>
+    <w:lsdException w:name="Medium Shading 1 Accent 6" w:semiHidden="0" w:uiPriority="63" w:unhideWhenUsed="0"/>
+    <w:lsdException w:name="Medium Shading 2 Accent 6" w:semiHidden="0" w:uiPriority="64" w:unhideWhenUsed="0"/>
+    <w:lsdException w:name="Medium List 1 Accent 6" w:semiHidden="0" w:uiPriority="65" w:unhideWhenUsed="0"/>
+    <w:lsdException w:name="Medium List 2 Accent 6" w:semiHidden="0" w:uiPriority="66" w:unhideWhenUsed="0"/>
+    <w:lsdException w:name="Medium Grid 1 Accent 6" w:semiHidden="0" w:uiPriority="67" w:unhideWhenUsed="0"/>
+    <w:lsdException w:name="Medium Grid 2 Accent 6" w:semiHidden="0" w:uiPriority="68" w:unhideWhenUsed="0"/>
+    <w:lsdException w:name="Medium Grid 3 Accent 6" w:semiHidden="0" w:uiPriority="69" w:unhideWhenUsed="0"/>
+    <w:lsdException w:name="Dark List Accent 6" w:semiHidden="0" w:uiPriority="70" w:unhideWhenUsed="0"/>
+    <w:lsdException w:name="Colorful Shading Accent 6" w:semiHidden="0" w:uiPriority="71" w:unhideWhenUsed="0"/>
+    <w:lsdException w:name="Colorful List Accent 6" w:semiHidden="0" w:uiPriority="72" w:unhideWhenUsed="0"/>
+    <w:lsdException w:name="Colorful Grid Accent 6" w:semiHidden="0" w:uiPriority="73" w:unhideWhenUsed="0"/>
+    <w:lsdException w:name="Subtle Emphasis" w:semiHidden="0" w:uiPriority="19" w:unhideWhenUsed="0" w:qFormat="1"/>
+    <w:lsdException w:name="Intense Emphasis" w:semiHidden="0" w:uiPriority="21" w:unhideWhenUsed="0" w:qFormat="1"/>
+    <w:lsdException w:name="Subtle Reference" w:semiHidden="0" w:uiPriority="31" w:unhideWhenUsed="0" w:qFormat="1"/>
+    <w:lsdException w:name="Intense Reference" w:semiHidden="0" w:uiPriority="32" w:unhideWhenUsed="0" w:qFormat="1"/>
+    <w:lsdException w:name="Book Title" w:semiHidden="0" w:uiPriority="33" w:unhideWhenUsed="0" w:qFormat="1"/>
+    <w:lsdException w:name="Bibliography" w:uiPriority="37"/>
+    <w:lsdException w:name="TOC Heading" w:uiPriority="39" w:qFormat="1"/>
   </w:latentStyles>
   <w:style w:type="paragraph" w:default="1" w:styleId="Normal">
     <w:name w:val="Normal"/>
@@ -7483,7 +6257,566 @@
   <w:style w:type="table" w:styleId="TableGrid">
     <w:name w:val="Table Grid"/>
     <w:basedOn w:val="TableNormal"/>
-    <w:uiPriority w:val="59"/>
+    <w:rsid w:val="00F506BB"/>
+    <w:tblPr>
+      <w:tblInd w:w="0" w:type="dxa"/>
+      <w:tblBorders>
+        <w:top w:val="single" w:sz="4" w:space="0" w:color="auto"/>
+        <w:left w:val="single" w:sz="4" w:space="0" w:color="auto"/>
+        <w:bottom w:val="single" w:sz="4" w:space="0" w:color="auto"/>
+        <w:right w:val="single" w:sz="4" w:space="0" w:color="auto"/>
+        <w:insideH w:val="single" w:sz="4" w:space="0" w:color="auto"/>
+        <w:insideV w:val="single" w:sz="4" w:space="0" w:color="auto"/>
+      </w:tblBorders>
+      <w:tblCellMar>
+        <w:top w:w="0" w:type="dxa"/>
+        <w:left w:w="108" w:type="dxa"/>
+        <w:bottom w:w="0" w:type="dxa"/>
+        <w:right w:w="108" w:type="dxa"/>
+      </w:tblCellMar>
+    </w:tblPr>
+  </w:style>
+  <w:style w:type="character" w:styleId="PageNumber">
+    <w:name w:val="page number"/>
+    <w:basedOn w:val="DefaultParagraphFont"/>
+    <w:rsid w:val="00F506BB"/>
+  </w:style>
+  <w:style w:type="paragraph" w:styleId="BalloonText">
+    <w:name w:val="Balloon Text"/>
+    <w:basedOn w:val="Normal"/>
+    <w:link w:val="BalloonTextChar"/>
+    <w:uiPriority w:val="99"/>
+    <w:semiHidden/>
+    <w:unhideWhenUsed/>
+    <w:rsid w:val="00924D7D"/>
+    <w:rPr>
+      <w:rFonts w:ascii="Tahoma" w:hAnsi="Tahoma" w:cs="Tahoma"/>
+      <w:sz w:val="16"/>
+      <w:szCs w:val="16"/>
+    </w:rPr>
+  </w:style>
+  <w:style w:type="character" w:customStyle="1" w:styleId="BalloonTextChar">
+    <w:name w:val="Balloon Text Char"/>
+    <w:link w:val="BalloonText"/>
+    <w:uiPriority w:val="99"/>
+    <w:semiHidden/>
+    <w:rsid w:val="00924D7D"/>
+    <w:rPr>
+      <w:rFonts w:ascii="Tahoma" w:hAnsi="Tahoma" w:cs="Tahoma"/>
+      <w:sz w:val="16"/>
+      <w:szCs w:val="16"/>
+    </w:rPr>
+  </w:style>
+  <w:style w:type="character" w:styleId="Hyperlink">
+    <w:name w:val="Hyperlink"/>
+    <w:uiPriority w:val="99"/>
+    <w:rsid w:val="00333532"/>
+    <w:rPr>
+      <w:color w:val="0000FF"/>
+      <w:u w:val="single"/>
+    </w:rPr>
+  </w:style>
+  <w:style w:type="paragraph" w:styleId="TOC1">
+    <w:name w:val="toc 1"/>
+    <w:basedOn w:val="Normal"/>
+    <w:next w:val="Normal"/>
+    <w:autoRedefine/>
+    <w:uiPriority w:val="39"/>
+    <w:qFormat/>
+    <w:rsid w:val="004175D9"/>
+  </w:style>
+  <w:style w:type="character" w:styleId="FollowedHyperlink">
+    <w:name w:val="FollowedHyperlink"/>
+    <w:rsid w:val="00784CB7"/>
+    <w:rPr>
+      <w:color w:val="800080"/>
+      <w:u w:val="single"/>
+    </w:rPr>
+  </w:style>
+  <w:style w:type="paragraph" w:styleId="TOC3">
+    <w:name w:val="toc 3"/>
+    <w:basedOn w:val="Normal"/>
+    <w:next w:val="Normal"/>
+    <w:autoRedefine/>
+    <w:uiPriority w:val="39"/>
+    <w:qFormat/>
+    <w:rsid w:val="0093617F"/>
+    <w:pPr>
+      <w:ind w:left="480"/>
+    </w:pPr>
+  </w:style>
+  <w:style w:type="paragraph" w:styleId="TOC2">
+    <w:name w:val="toc 2"/>
+    <w:basedOn w:val="Normal"/>
+    <w:next w:val="Normal"/>
+    <w:autoRedefine/>
+    <w:uiPriority w:val="39"/>
+    <w:qFormat/>
+    <w:rsid w:val="00F01CE5"/>
+    <w:pPr>
+      <w:ind w:left="240"/>
+    </w:pPr>
+  </w:style>
+  <w:style w:type="paragraph" w:styleId="ListParagraph">
+    <w:name w:val="List Paragraph"/>
+    <w:basedOn w:val="Normal"/>
+    <w:uiPriority w:val="34"/>
+    <w:qFormat/>
+    <w:rsid w:val="009B5259"/>
+    <w:pPr>
+      <w:ind w:left="720"/>
+    </w:pPr>
+  </w:style>
+  <w:style w:type="paragraph" w:styleId="TOCHeading">
+    <w:name w:val="TOC Heading"/>
+    <w:basedOn w:val="Heading1"/>
+    <w:next w:val="Normal"/>
+    <w:uiPriority w:val="39"/>
+    <w:qFormat/>
+    <w:rsid w:val="00870FC0"/>
+    <w:pPr>
+      <w:keepLines/>
+      <w:spacing w:before="480" w:after="0" w:line="276" w:lineRule="auto"/>
+      <w:outlineLvl w:val="9"/>
+    </w:pPr>
+    <w:rPr>
+      <w:rFonts w:ascii="Cambria" w:eastAsia="MS Gothic" w:hAnsi="Cambria" w:cs="Times New Roman"/>
+      <w:color w:val="365F91"/>
+      <w:kern w:val="0"/>
+      <w:sz w:val="28"/>
+      <w:szCs w:val="28"/>
+      <w:lang w:eastAsia="ja-JP"/>
+    </w:rPr>
+  </w:style>
+  <w:style w:type="paragraph" w:customStyle="1" w:styleId="FieldLabel">
+    <w:name w:val="FieldLabel"/>
+    <w:basedOn w:val="Normal"/>
+    <w:rsid w:val="006914E9"/>
+    <w:pPr>
+      <w:widowControl w:val="0"/>
+      <w:spacing w:before="20" w:after="60"/>
+    </w:pPr>
+    <w:rPr>
+      <w:rFonts w:ascii="Arial" w:hAnsi="Arial"/>
+      <w:sz w:val="20"/>
+      <w:szCs w:val="20"/>
+    </w:rPr>
+  </w:style>
+  <w:style w:type="paragraph" w:styleId="BodyText">
+    <w:name w:val="Body Text"/>
+    <w:basedOn w:val="Normal"/>
+    <w:rsid w:val="00B10ADA"/>
+    <w:pPr>
+      <w:spacing w:after="120" w:line="0" w:lineRule="atLeast"/>
+      <w:ind w:left="360"/>
+    </w:pPr>
+    <w:rPr>
+      <w:rFonts w:ascii="Arial" w:hAnsi="Arial"/>
+      <w:spacing w:val="-5"/>
+      <w:sz w:val="20"/>
+      <w:szCs w:val="20"/>
+    </w:rPr>
+  </w:style>
+  <w:style w:type="paragraph" w:customStyle="1" w:styleId="TableText">
+    <w:name w:val="Table Text"/>
+    <w:basedOn w:val="Normal"/>
+    <w:rsid w:val="00B10ADA"/>
+    <w:pPr>
+      <w:ind w:left="14"/>
+    </w:pPr>
+    <w:rPr>
+      <w:rFonts w:ascii="Arial" w:hAnsi="Arial"/>
+      <w:spacing w:val="-5"/>
+      <w:sz w:val="16"/>
+      <w:szCs w:val="20"/>
+    </w:rPr>
+  </w:style>
+  <w:style w:type="table" w:styleId="TableWeb2">
+    <w:name w:val="Table Web 2"/>
+    <w:basedOn w:val="TableNormal"/>
+    <w:rsid w:val="00B10ADA"/>
+    <w:pPr>
+      <w:widowControl w:val="0"/>
+    </w:pPr>
+    <w:tblPr>
+      <w:tblCellSpacing w:w="20" w:type="dxa"/>
+      <w:tblInd w:w="0" w:type="dxa"/>
+      <w:tblBorders>
+        <w:top w:val="inset" w:sz="6" w:space="0" w:color="auto"/>
+        <w:left w:val="inset" w:sz="6" w:space="0" w:color="auto"/>
+        <w:bottom w:val="inset" w:sz="6" w:space="0" w:color="auto"/>
+        <w:right w:val="inset" w:sz="6" w:space="0" w:color="auto"/>
+        <w:insideH w:val="inset" w:sz="6" w:space="0" w:color="auto"/>
+        <w:insideV w:val="inset" w:sz="6" w:space="0" w:color="auto"/>
+      </w:tblBorders>
+      <w:tblCellMar>
+        <w:top w:w="0" w:type="dxa"/>
+        <w:left w:w="108" w:type="dxa"/>
+        <w:bottom w:w="0" w:type="dxa"/>
+        <w:right w:w="108" w:type="dxa"/>
+      </w:tblCellMar>
+    </w:tblPr>
+    <w:trPr>
+      <w:tblCellSpacing w:w="20" w:type="dxa"/>
+    </w:trPr>
+    <w:tcPr>
+      <w:shd w:val="clear" w:color="auto" w:fill="auto"/>
+    </w:tcPr>
+    <w:tblStylePr w:type="firstRow">
+      <w:rPr>
+        <w:color w:val="auto"/>
+      </w:rPr>
+      <w:tblPr/>
+      <w:tcPr>
+        <w:tcBorders>
+          <w:tl2br w:val="none" w:sz="0" w:space="0" w:color="auto"/>
+          <w:tr2bl w:val="none" w:sz="0" w:space="0" w:color="auto"/>
+        </w:tcBorders>
+      </w:tcPr>
+    </w:tblStylePr>
+  </w:style>
+  <w:style w:type="paragraph" w:customStyle="1" w:styleId="msolistparagraph0">
+    <w:name w:val="msolistparagraph"/>
+    <w:basedOn w:val="Normal"/>
+    <w:semiHidden/>
+    <w:rsid w:val="00B10ADA"/>
+    <w:pPr>
+      <w:ind w:left="720"/>
+    </w:pPr>
+    <w:rPr>
+      <w:rFonts w:eastAsia="Calibri"/>
+      <w:lang w:val="en-CA" w:eastAsia="en-CA"/>
+    </w:rPr>
+  </w:style>
+  <w:style w:type="character" w:customStyle="1" w:styleId="apple-converted-space">
+    <w:name w:val="apple-converted-space"/>
+    <w:basedOn w:val="DefaultParagraphFont"/>
+    <w:rsid w:val="00384A2A"/>
+  </w:style>
+  <w:style w:type="character" w:customStyle="1" w:styleId="variablesproductname">
+    <w:name w:val="variablesproductname"/>
+    <w:basedOn w:val="DefaultParagraphFont"/>
+    <w:rsid w:val="00384A2A"/>
+  </w:style>
+  <w:style w:type="paragraph" w:styleId="NormalWeb">
+    <w:name w:val="Normal (Web)"/>
+    <w:basedOn w:val="Normal"/>
+    <w:uiPriority w:val="99"/>
+    <w:semiHidden/>
+    <w:unhideWhenUsed/>
+    <w:rsid w:val="00384A2A"/>
+    <w:pPr>
+      <w:spacing w:before="100" w:beforeAutospacing="1" w:after="100" w:afterAutospacing="1"/>
+    </w:pPr>
+    <w:rPr>
+      <w:lang w:val="en-CA" w:eastAsia="en-CA"/>
+    </w:rPr>
+  </w:style>
+  <w:style w:type="character" w:styleId="HTMLCode">
+    <w:name w:val="HTML Code"/>
+    <w:basedOn w:val="DefaultParagraphFont"/>
+    <w:uiPriority w:val="99"/>
+    <w:semiHidden/>
+    <w:unhideWhenUsed/>
+    <w:rsid w:val="00F85D11"/>
+    <w:rPr>
+      <w:rFonts w:ascii="Courier New" w:eastAsia="Times New Roman" w:hAnsi="Courier New" w:cs="Courier New"/>
+      <w:sz w:val="20"/>
+      <w:szCs w:val="20"/>
+    </w:rPr>
+  </w:style>
+  <w:style w:type="character" w:customStyle="1" w:styleId="uicontrol">
+    <w:name w:val="uicontrol"/>
+    <w:basedOn w:val="DefaultParagraphFont"/>
+    <w:rsid w:val="00F85D11"/>
+  </w:style>
+</w:styles>
+</file>
+
+<file path=word/stylesWithEffects.xml><?xml version="1.0" encoding="utf-8"?>
+<w:styles xmlns:wpc="http://schemas.microsoft.com/office/word/2010/wordprocessingCanvas" xmlns:mo="http://schemas.microsoft.com/office/mac/office/2008/main" xmlns:mc="http://schemas.openxmlformats.org/markup-compatibility/2006" xmlns:mv="urn:schemas-microsoft-com:mac:vml" xmlns:o="urn:schemas-microsoft-com:office:office" xmlns:r="http://schemas.openxmlformats.org/officeDocument/2006/relationships" xmlns:m="http://schemas.openxmlformats.org/officeDocument/2006/math" xmlns:v="urn:schemas-microsoft-com:vml" xmlns:wp14="http://schemas.microsoft.com/office/word/2010/wordprocessingDrawing" xmlns:wp="http://schemas.openxmlformats.org/drawingml/2006/wordprocessingDrawing" xmlns:w10="urn:schemas-microsoft-com:office:word" xmlns:w="http://schemas.openxmlformats.org/wordprocessingml/2006/main" xmlns:w14="http://schemas.microsoft.com/office/word/2010/wordml" xmlns:wpg="http://schemas.microsoft.com/office/word/2010/wordprocessingGroup" xmlns:wpi="http://schemas.microsoft.com/office/word/2010/wordprocessingInk" xmlns:wne="http://schemas.microsoft.com/office/word/2006/wordml" xmlns:wps="http://schemas.microsoft.com/office/word/2010/wordprocessingShape" mc:Ignorable="w14 wp14">
+  <w:docDefaults>
+    <w:rPrDefault>
+      <w:rPr>
+        <w:rFonts w:ascii="Times New Roman" w:eastAsia="Times New Roman" w:hAnsi="Times New Roman" w:cs="Times New Roman"/>
+        <w:lang w:val="en-CA" w:eastAsia="en-CA" w:bidi="ar-SA"/>
+      </w:rPr>
+    </w:rPrDefault>
+    <w:pPrDefault/>
+  </w:docDefaults>
+  <w:latentStyles w:defLockedState="0" w:defUIPriority="99" w:defSemiHidden="1" w:defUnhideWhenUsed="1" w:defQFormat="0" w:count="276">
+    <w:lsdException w:name="Normal" w:semiHidden="0" w:uiPriority="0" w:unhideWhenUsed="0" w:qFormat="1"/>
+    <w:lsdException w:name="heading 1" w:semiHidden="0" w:uiPriority="0" w:unhideWhenUsed="0" w:qFormat="1"/>
+    <w:lsdException w:name="heading 2" w:semiHidden="0" w:uiPriority="9" w:unhideWhenUsed="0" w:qFormat="1"/>
+    <w:lsdException w:name="heading 3" w:semiHidden="0" w:uiPriority="0" w:unhideWhenUsed="0" w:qFormat="1"/>
+    <w:lsdException w:name="heading 4" w:uiPriority="9" w:qFormat="1"/>
+    <w:lsdException w:name="heading 5" w:uiPriority="9" w:qFormat="1"/>
+    <w:lsdException w:name="heading 6" w:uiPriority="9" w:qFormat="1"/>
+    <w:lsdException w:name="heading 7" w:uiPriority="9" w:qFormat="1"/>
+    <w:lsdException w:name="heading 8" w:uiPriority="9" w:qFormat="1"/>
+    <w:lsdException w:name="heading 9" w:uiPriority="9" w:qFormat="1"/>
+    <w:lsdException w:name="toc 1" w:uiPriority="39" w:qFormat="1"/>
+    <w:lsdException w:name="toc 2" w:uiPriority="39" w:qFormat="1"/>
+    <w:lsdException w:name="toc 3" w:uiPriority="39" w:qFormat="1"/>
+    <w:lsdException w:name="toc 4" w:uiPriority="39"/>
+    <w:lsdException w:name="toc 5" w:uiPriority="39"/>
+    <w:lsdException w:name="toc 6" w:uiPriority="39"/>
+    <w:lsdException w:name="toc 7" w:uiPriority="39"/>
+    <w:lsdException w:name="toc 8" w:uiPriority="39"/>
+    <w:lsdException w:name="toc 9" w:uiPriority="39"/>
+    <w:lsdException w:name="caption" w:uiPriority="35" w:qFormat="1"/>
+    <w:lsdException w:name="Title" w:semiHidden="0" w:uiPriority="10" w:unhideWhenUsed="0" w:qFormat="1"/>
+    <w:lsdException w:name="Default Paragraph Font" w:uiPriority="1"/>
+    <w:lsdException w:name="Subtitle" w:semiHidden="0" w:uiPriority="11" w:unhideWhenUsed="0" w:qFormat="1"/>
+    <w:lsdException w:name="Strong" w:semiHidden="0" w:uiPriority="22" w:unhideWhenUsed="0" w:qFormat="1"/>
+    <w:lsdException w:name="Emphasis" w:semiHidden="0" w:uiPriority="20" w:unhideWhenUsed="0" w:qFormat="1"/>
+    <w:lsdException w:name="Normal Table" w:semiHidden="0" w:unhideWhenUsed="0"/>
+    <w:lsdException w:name="Table Web 3" w:semiHidden="0" w:unhideWhenUsed="0"/>
+    <w:lsdException w:name="Table Grid" w:semiHidden="0" w:uiPriority="59" w:unhideWhenUsed="0"/>
+    <w:lsdException w:name="Table Theme" w:semiHidden="0" w:unhideWhenUsed="0"/>
+    <w:lsdException w:name="Note Level 1" w:semiHidden="0" w:unhideWhenUsed="0"/>
+    <w:lsdException w:name="Note Level 2" w:semiHidden="0" w:unhideWhenUsed="0"/>
+    <w:lsdException w:name="Note Level 3" w:semiHidden="0" w:unhideWhenUsed="0"/>
+    <w:lsdException w:name="Note Level 4" w:semiHidden="0" w:unhideWhenUsed="0"/>
+    <w:lsdException w:name="Note Level 5" w:semiHidden="0" w:unhideWhenUsed="0"/>
+    <w:lsdException w:name="Note Level 6" w:semiHidden="0" w:unhideWhenUsed="0"/>
+    <w:lsdException w:name="Note Level 7" w:semiHidden="0" w:unhideWhenUsed="0"/>
+    <w:lsdException w:name="Note Level 8" w:semiHidden="0" w:unhideWhenUsed="0"/>
+    <w:lsdException w:name="Note Level 9" w:semiHidden="0" w:unhideWhenUsed="0"/>
+    <w:lsdException w:name="Placeholder Text" w:unhideWhenUsed="0"/>
+    <w:lsdException w:name="No Spacing" w:semiHidden="0" w:uiPriority="1" w:unhideWhenUsed="0" w:qFormat="1"/>
+    <w:lsdException w:name="Light Shading" w:semiHidden="0" w:uiPriority="60" w:unhideWhenUsed="0"/>
+    <w:lsdException w:name="Light List" w:semiHidden="0" w:uiPriority="61" w:unhideWhenUsed="0"/>
+    <w:lsdException w:name="Light Grid" w:semiHidden="0" w:uiPriority="62" w:unhideWhenUsed="0"/>
+    <w:lsdException w:name="Medium Shading 1" w:semiHidden="0" w:uiPriority="63" w:unhideWhenUsed="0"/>
+    <w:lsdException w:name="Medium Shading 2" w:semiHidden="0" w:uiPriority="64" w:unhideWhenUsed="0"/>
+    <w:lsdException w:name="Medium List 1" w:semiHidden="0" w:uiPriority="65" w:unhideWhenUsed="0"/>
+    <w:lsdException w:name="Medium List 2" w:semiHidden="0" w:uiPriority="66" w:unhideWhenUsed="0"/>
+    <w:lsdException w:name="Medium Grid 1" w:semiHidden="0" w:uiPriority="67" w:unhideWhenUsed="0"/>
+    <w:lsdException w:name="Medium Grid 2" w:semiHidden="0" w:uiPriority="68" w:unhideWhenUsed="0"/>
+    <w:lsdException w:name="Medium Grid 3" w:semiHidden="0" w:uiPriority="69" w:unhideWhenUsed="0"/>
+    <w:lsdException w:name="Dark List" w:semiHidden="0" w:uiPriority="70" w:unhideWhenUsed="0"/>
+    <w:lsdException w:name="Colorful Shading" w:semiHidden="0" w:uiPriority="71" w:unhideWhenUsed="0"/>
+    <w:lsdException w:name="Colorful List" w:semiHidden="0" w:uiPriority="72" w:unhideWhenUsed="0"/>
+    <w:lsdException w:name="Colorful Grid" w:semiHidden="0" w:uiPriority="73" w:unhideWhenUsed="0"/>
+    <w:lsdException w:name="Light Shading Accent 1" w:semiHidden="0" w:uiPriority="60" w:unhideWhenUsed="0"/>
+    <w:lsdException w:name="Light List Accent 1" w:semiHidden="0" w:uiPriority="61" w:unhideWhenUsed="0"/>
+    <w:lsdException w:name="Light Grid Accent 1" w:semiHidden="0" w:uiPriority="62" w:unhideWhenUsed="0"/>
+    <w:lsdException w:name="Medium Shading 1 Accent 1" w:semiHidden="0" w:uiPriority="63" w:unhideWhenUsed="0"/>
+    <w:lsdException w:name="Medium Shading 2 Accent 1" w:semiHidden="0" w:uiPriority="64" w:unhideWhenUsed="0"/>
+    <w:lsdException w:name="Medium List 1 Accent 1" w:semiHidden="0" w:uiPriority="65" w:unhideWhenUsed="0"/>
+    <w:lsdException w:name="Revision" w:unhideWhenUsed="0"/>
+    <w:lsdException w:name="List Paragraph" w:semiHidden="0" w:uiPriority="34" w:unhideWhenUsed="0" w:qFormat="1"/>
+    <w:lsdException w:name="Quote" w:semiHidden="0" w:uiPriority="29" w:unhideWhenUsed="0" w:qFormat="1"/>
+    <w:lsdException w:name="Intense Quote" w:semiHidden="0" w:uiPriority="30" w:unhideWhenUsed="0" w:qFormat="1"/>
+    <w:lsdException w:name="Medium List 2 Accent 1" w:semiHidden="0" w:uiPriority="66" w:unhideWhenUsed="0"/>
+    <w:lsdException w:name="Medium Grid 1 Accent 1" w:semiHidden="0" w:uiPriority="67" w:unhideWhenUsed="0"/>
+    <w:lsdException w:name="Medium Grid 2 Accent 1" w:semiHidden="0" w:uiPriority="68" w:unhideWhenUsed="0"/>
+    <w:lsdException w:name="Medium Grid 3 Accent 1" w:semiHidden="0" w:uiPriority="69" w:unhideWhenUsed="0"/>
+    <w:lsdException w:name="Dark List Accent 1" w:semiHidden="0" w:uiPriority="70" w:unhideWhenUsed="0"/>
+    <w:lsdException w:name="Colorful Shading Accent 1" w:semiHidden="0" w:uiPriority="71" w:unhideWhenUsed="0"/>
+    <w:lsdException w:name="Colorful List Accent 1" w:semiHidden="0" w:uiPriority="72" w:unhideWhenUsed="0"/>
+    <w:lsdException w:name="Colorful Grid Accent 1" w:semiHidden="0" w:uiPriority="73" w:unhideWhenUsed="0"/>
+    <w:lsdException w:name="Light Shading Accent 2" w:semiHidden="0" w:uiPriority="60" w:unhideWhenUsed="0"/>
+    <w:lsdException w:name="Light List Accent 2" w:semiHidden="0" w:uiPriority="61" w:unhideWhenUsed="0"/>
+    <w:lsdException w:name="Light Grid Accent 2" w:semiHidden="0" w:uiPriority="62" w:unhideWhenUsed="0"/>
+    <w:lsdException w:name="Medium Shading 1 Accent 2" w:semiHidden="0" w:uiPriority="63" w:unhideWhenUsed="0"/>
+    <w:lsdException w:name="Medium Shading 2 Accent 2" w:semiHidden="0" w:uiPriority="64" w:unhideWhenUsed="0"/>
+    <w:lsdException w:name="Medium List 1 Accent 2" w:semiHidden="0" w:uiPriority="65" w:unhideWhenUsed="0"/>
+    <w:lsdException w:name="Medium List 2 Accent 2" w:semiHidden="0" w:uiPriority="66" w:unhideWhenUsed="0"/>
+    <w:lsdException w:name="Medium Grid 1 Accent 2" w:semiHidden="0" w:uiPriority="67" w:unhideWhenUsed="0"/>
+    <w:lsdException w:name="Medium Grid 2 Accent 2" w:semiHidden="0" w:uiPriority="68" w:unhideWhenUsed="0"/>
+    <w:lsdException w:name="Medium Grid 3 Accent 2" w:semiHidden="0" w:uiPriority="69" w:unhideWhenUsed="0"/>
+    <w:lsdException w:name="Dark List Accent 2" w:semiHidden="0" w:uiPriority="70" w:unhideWhenUsed="0"/>
+    <w:lsdException w:name="Colorful Shading Accent 2" w:semiHidden="0" w:uiPriority="71" w:unhideWhenUsed="0"/>
+    <w:lsdException w:name="Colorful List Accent 2" w:semiHidden="0" w:uiPriority="72" w:unhideWhenUsed="0"/>
+    <w:lsdException w:name="Colorful Grid Accent 2" w:semiHidden="0" w:uiPriority="73" w:unhideWhenUsed="0"/>
+    <w:lsdException w:name="Light Shading Accent 3" w:semiHidden="0" w:uiPriority="60" w:unhideWhenUsed="0"/>
+    <w:lsdException w:name="Light List Accent 3" w:semiHidden="0" w:uiPriority="61" w:unhideWhenUsed="0"/>
+    <w:lsdException w:name="Light Grid Accent 3" w:semiHidden="0" w:uiPriority="62" w:unhideWhenUsed="0"/>
+    <w:lsdException w:name="Medium Shading 1 Accent 3" w:semiHidden="0" w:uiPriority="63" w:unhideWhenUsed="0"/>
+    <w:lsdException w:name="Medium Shading 2 Accent 3" w:semiHidden="0" w:uiPriority="64" w:unhideWhenUsed="0"/>
+    <w:lsdException w:name="Medium List 1 Accent 3" w:semiHidden="0" w:uiPriority="65" w:unhideWhenUsed="0"/>
+    <w:lsdException w:name="Medium List 2 Accent 3" w:semiHidden="0" w:uiPriority="66" w:unhideWhenUsed="0"/>
+    <w:lsdException w:name="Medium Grid 1 Accent 3" w:semiHidden="0" w:uiPriority="67" w:unhideWhenUsed="0"/>
+    <w:lsdException w:name="Medium Grid 2 Accent 3" w:semiHidden="0" w:uiPriority="68" w:unhideWhenUsed="0"/>
+    <w:lsdException w:name="Medium Grid 3 Accent 3" w:semiHidden="0" w:uiPriority="69" w:unhideWhenUsed="0"/>
+    <w:lsdException w:name="Dark List Accent 3" w:semiHidden="0" w:uiPriority="70" w:unhideWhenUsed="0"/>
+    <w:lsdException w:name="Colorful Shading Accent 3" w:semiHidden="0" w:uiPriority="71" w:unhideWhenUsed="0"/>
+    <w:lsdException w:name="Colorful List Accent 3" w:semiHidden="0" w:uiPriority="72" w:unhideWhenUsed="0"/>
+    <w:lsdException w:name="Colorful Grid Accent 3" w:semiHidden="0" w:uiPriority="73" w:unhideWhenUsed="0"/>
+    <w:lsdException w:name="Light Shading Accent 4" w:semiHidden="0" w:uiPriority="60" w:unhideWhenUsed="0"/>
+    <w:lsdException w:name="Light List Accent 4" w:semiHidden="0" w:uiPriority="61" w:unhideWhenUsed="0"/>
+    <w:lsdException w:name="Light Grid Accent 4" w:semiHidden="0" w:uiPriority="62" w:unhideWhenUsed="0"/>
+    <w:lsdException w:name="Medium Shading 1 Accent 4" w:semiHidden="0" w:uiPriority="63" w:unhideWhenUsed="0"/>
+    <w:lsdException w:name="Medium Shading 2 Accent 4" w:semiHidden="0" w:uiPriority="64" w:unhideWhenUsed="0"/>
+    <w:lsdException w:name="Medium List 1 Accent 4" w:semiHidden="0" w:uiPriority="65" w:unhideWhenUsed="0"/>
+    <w:lsdException w:name="Medium List 2 Accent 4" w:semiHidden="0" w:uiPriority="66" w:unhideWhenUsed="0"/>
+    <w:lsdException w:name="Medium Grid 1 Accent 4" w:semiHidden="0" w:uiPriority="67" w:unhideWhenUsed="0"/>
+    <w:lsdException w:name="Medium Grid 2 Accent 4" w:semiHidden="0" w:uiPriority="68" w:unhideWhenUsed="0"/>
+    <w:lsdException w:name="Medium Grid 3 Accent 4" w:semiHidden="0" w:uiPriority="69" w:unhideWhenUsed="0"/>
+    <w:lsdException w:name="Dark List Accent 4" w:semiHidden="0" w:uiPriority="70" w:unhideWhenUsed="0"/>
+    <w:lsdException w:name="Colorful Shading Accent 4" w:semiHidden="0" w:uiPriority="71" w:unhideWhenUsed="0"/>
+    <w:lsdException w:name="Colorful List Accent 4" w:semiHidden="0" w:uiPriority="72" w:unhideWhenUsed="0"/>
+    <w:lsdException w:name="Colorful Grid Accent 4" w:semiHidden="0" w:uiPriority="73" w:unhideWhenUsed="0"/>
+    <w:lsdException w:name="Light Shading Accent 5" w:semiHidden="0" w:uiPriority="60" w:unhideWhenUsed="0"/>
+    <w:lsdException w:name="Light List Accent 5" w:semiHidden="0" w:uiPriority="61" w:unhideWhenUsed="0"/>
+    <w:lsdException w:name="Light Grid Accent 5" w:semiHidden="0" w:uiPriority="62" w:unhideWhenUsed="0"/>
+    <w:lsdException w:name="Medium Shading 1 Accent 5" w:semiHidden="0" w:uiPriority="63" w:unhideWhenUsed="0"/>
+    <w:lsdException w:name="Medium Shading 2 Accent 5" w:semiHidden="0" w:uiPriority="64" w:unhideWhenUsed="0"/>
+    <w:lsdException w:name="Medium List 1 Accent 5" w:semiHidden="0" w:uiPriority="65" w:unhideWhenUsed="0"/>
+    <w:lsdException w:name="Medium List 2 Accent 5" w:semiHidden="0" w:uiPriority="66" w:unhideWhenUsed="0"/>
+    <w:lsdException w:name="Medium Grid 1 Accent 5" w:semiHidden="0" w:uiPriority="67" w:unhideWhenUsed="0"/>
+    <w:lsdException w:name="Medium Grid 2 Accent 5" w:semiHidden="0" w:uiPriority="68" w:unhideWhenUsed="0"/>
+    <w:lsdException w:name="Medium Grid 3 Accent 5" w:semiHidden="0" w:uiPriority="69" w:unhideWhenUsed="0"/>
+    <w:lsdException w:name="Dark List Accent 5" w:semiHidden="0" w:uiPriority="70" w:unhideWhenUsed="0"/>
+    <w:lsdException w:name="Colorful Shading Accent 5" w:semiHidden="0" w:uiPriority="71" w:unhideWhenUsed="0"/>
+    <w:lsdException w:name="Colorful List Accent 5" w:semiHidden="0" w:uiPriority="72" w:unhideWhenUsed="0"/>
+    <w:lsdException w:name="Colorful Grid Accent 5" w:semiHidden="0" w:uiPriority="73" w:unhideWhenUsed="0"/>
+    <w:lsdException w:name="Light Shading Accent 6" w:semiHidden="0" w:uiPriority="60" w:unhideWhenUsed="0"/>
+    <w:lsdException w:name="Light List Accent 6" w:semiHidden="0" w:uiPriority="61" w:unhideWhenUsed="0"/>
+    <w:lsdException w:name="Light Grid Accent 6" w:semiHidden="0" w:uiPriority="62" w:unhideWhenUsed="0"/>
+    <w:lsdException w:name="Medium Shading 1 Accent 6" w:semiHidden="0" w:uiPriority="63" w:unhideWhenUsed="0"/>
+    <w:lsdException w:name="Medium Shading 2 Accent 6" w:semiHidden="0" w:uiPriority="64" w:unhideWhenUsed="0"/>
+    <w:lsdException w:name="Medium List 1 Accent 6" w:semiHidden="0" w:uiPriority="65" w:unhideWhenUsed="0"/>
+    <w:lsdException w:name="Medium List 2 Accent 6" w:semiHidden="0" w:uiPriority="66" w:unhideWhenUsed="0"/>
+    <w:lsdException w:name="Medium Grid 1 Accent 6" w:semiHidden="0" w:uiPriority="67" w:unhideWhenUsed="0"/>
+    <w:lsdException w:name="Medium Grid 2 Accent 6" w:semiHidden="0" w:uiPriority="68" w:unhideWhenUsed="0"/>
+    <w:lsdException w:name="Medium Grid 3 Accent 6" w:semiHidden="0" w:uiPriority="69" w:unhideWhenUsed="0"/>
+    <w:lsdException w:name="Dark List Accent 6" w:semiHidden="0" w:uiPriority="70" w:unhideWhenUsed="0"/>
+    <w:lsdException w:name="Colorful Shading Accent 6" w:semiHidden="0" w:uiPriority="71" w:unhideWhenUsed="0"/>
+    <w:lsdException w:name="Colorful List Accent 6" w:semiHidden="0" w:uiPriority="72" w:unhideWhenUsed="0"/>
+    <w:lsdException w:name="Colorful Grid Accent 6" w:semiHidden="0" w:uiPriority="73" w:unhideWhenUsed="0"/>
+    <w:lsdException w:name="Subtle Emphasis" w:semiHidden="0" w:uiPriority="19" w:unhideWhenUsed="0" w:qFormat="1"/>
+    <w:lsdException w:name="Intense Emphasis" w:semiHidden="0" w:uiPriority="21" w:unhideWhenUsed="0" w:qFormat="1"/>
+    <w:lsdException w:name="Subtle Reference" w:semiHidden="0" w:uiPriority="31" w:unhideWhenUsed="0" w:qFormat="1"/>
+    <w:lsdException w:name="Intense Reference" w:semiHidden="0" w:uiPriority="32" w:unhideWhenUsed="0" w:qFormat="1"/>
+    <w:lsdException w:name="Book Title" w:semiHidden="0" w:uiPriority="33" w:unhideWhenUsed="0" w:qFormat="1"/>
+    <w:lsdException w:name="Bibliography" w:uiPriority="37"/>
+    <w:lsdException w:name="TOC Heading" w:uiPriority="39" w:qFormat="1"/>
+  </w:latentStyles>
+  <w:style w:type="paragraph" w:default="1" w:styleId="Normal">
+    <w:name w:val="Normal"/>
+    <w:qFormat/>
+    <w:rsid w:val="00B2366C"/>
+    <w:rPr>
+      <w:sz w:val="24"/>
+      <w:szCs w:val="24"/>
+      <w:lang w:val="en-US" w:eastAsia="en-US"/>
+    </w:rPr>
+  </w:style>
+  <w:style w:type="paragraph" w:styleId="Heading1">
+    <w:name w:val="heading 1"/>
+    <w:basedOn w:val="Normal"/>
+    <w:next w:val="Normal"/>
+    <w:qFormat/>
+    <w:rsid w:val="004175D9"/>
+    <w:pPr>
+      <w:keepNext/>
+      <w:spacing w:before="240" w:after="60"/>
+      <w:outlineLvl w:val="0"/>
+    </w:pPr>
+    <w:rPr>
+      <w:rFonts w:ascii="Arial" w:hAnsi="Arial" w:cs="Arial"/>
+      <w:b/>
+      <w:bCs/>
+      <w:kern w:val="32"/>
+      <w:sz w:val="32"/>
+      <w:szCs w:val="32"/>
+    </w:rPr>
+  </w:style>
+  <w:style w:type="paragraph" w:styleId="Heading2">
+    <w:name w:val="heading 2"/>
+    <w:basedOn w:val="Normal"/>
+    <w:next w:val="Normal"/>
+    <w:qFormat/>
+    <w:rsid w:val="004175D9"/>
+    <w:pPr>
+      <w:keepNext/>
+      <w:spacing w:before="240" w:after="60"/>
+      <w:outlineLvl w:val="1"/>
+    </w:pPr>
+    <w:rPr>
+      <w:rFonts w:ascii="Arial" w:hAnsi="Arial" w:cs="Arial"/>
+      <w:b/>
+      <w:bCs/>
+      <w:i/>
+      <w:iCs/>
+      <w:sz w:val="28"/>
+      <w:szCs w:val="28"/>
+    </w:rPr>
+  </w:style>
+  <w:style w:type="paragraph" w:styleId="Heading3">
+    <w:name w:val="heading 3"/>
+    <w:basedOn w:val="Normal"/>
+    <w:next w:val="Normal"/>
+    <w:qFormat/>
+    <w:rsid w:val="004175D9"/>
+    <w:pPr>
+      <w:keepNext/>
+      <w:spacing w:before="240" w:after="60"/>
+      <w:outlineLvl w:val="2"/>
+    </w:pPr>
+    <w:rPr>
+      <w:rFonts w:ascii="Arial" w:hAnsi="Arial" w:cs="Arial"/>
+      <w:b/>
+      <w:bCs/>
+      <w:sz w:val="26"/>
+      <w:szCs w:val="26"/>
+    </w:rPr>
+  </w:style>
+  <w:style w:type="character" w:default="1" w:styleId="DefaultParagraphFont">
+    <w:name w:val="Default Paragraph Font"/>
+    <w:uiPriority w:val="1"/>
+    <w:semiHidden/>
+    <w:unhideWhenUsed/>
+  </w:style>
+  <w:style w:type="table" w:default="1" w:styleId="TableNormal">
+    <w:name w:val="Normal Table"/>
+    <w:uiPriority w:val="99"/>
+    <w:semiHidden/>
+    <w:unhideWhenUsed/>
+    <w:tblPr>
+      <w:tblInd w:w="0" w:type="dxa"/>
+      <w:tblCellMar>
+        <w:top w:w="0" w:type="dxa"/>
+        <w:left w:w="108" w:type="dxa"/>
+        <w:bottom w:w="0" w:type="dxa"/>
+        <w:right w:w="108" w:type="dxa"/>
+      </w:tblCellMar>
+    </w:tblPr>
+  </w:style>
+  <w:style w:type="numbering" w:default="1" w:styleId="NoList">
+    <w:name w:val="No List"/>
+    <w:uiPriority w:val="99"/>
+    <w:semiHidden/>
+    <w:unhideWhenUsed/>
+  </w:style>
+  <w:style w:type="paragraph" w:styleId="Header">
+    <w:name w:val="header"/>
+    <w:basedOn w:val="Normal"/>
+    <w:rsid w:val="00F506BB"/>
+    <w:pPr>
+      <w:tabs>
+        <w:tab w:val="center" w:pos="4320"/>
+        <w:tab w:val="right" w:pos="8640"/>
+      </w:tabs>
+    </w:pPr>
+  </w:style>
+  <w:style w:type="paragraph" w:styleId="Footer">
+    <w:name w:val="footer"/>
+    <w:basedOn w:val="Normal"/>
+    <w:rsid w:val="00F506BB"/>
+    <w:pPr>
+      <w:tabs>
+        <w:tab w:val="center" w:pos="4320"/>
+        <w:tab w:val="right" w:pos="8640"/>
+      </w:tabs>
+    </w:pPr>
+  </w:style>
+  <w:style w:type="table" w:styleId="TableGrid">
+    <w:name w:val="Table Grid"/>
+    <w:basedOn w:val="TableNormal"/>
     <w:rsid w:val="00F506BB"/>
     <w:tblPr>
       <w:tblInd w:w="0" w:type="dxa"/>
@@ -8046,6 +7379,12 @@
 </file>
 
 <file path=customXml/item1.xml><?xml version="1.0" encoding="utf-8"?>
+<p:properties xmlns:p="http://schemas.microsoft.com/office/2006/metadata/properties" xmlns:xsi="http://www.w3.org/2001/XMLSchema-instance" xmlns:pc="http://schemas.microsoft.com/office/infopath/2007/PartnerControls">
+  <documentManagement/>
+</p:properties>
+</file>
+
+<file path=customXml/item2.xml><?xml version="1.0" encoding="utf-8"?>
 <?mso-contentType ?>
 <FormTemplates xmlns="http://schemas.microsoft.com/sharepoint/v3/contenttype/forms">
   <Display>DocumentLibraryForm</Display>
@@ -8054,7 +7393,7 @@
 </FormTemplates>
 </file>
 
-<file path=customXml/item2.xml><?xml version="1.0" encoding="utf-8"?>
+<file path=customXml/item3.xml><?xml version="1.0" encoding="utf-8"?>
 <ct:contentTypeSchema xmlns:ct="http://schemas.microsoft.com/office/2006/metadata/contentType" xmlns:ma="http://schemas.microsoft.com/office/2006/metadata/properties/metaAttributes" ct:_="" ma:_="" ma:contentTypeName="Document" ma:contentTypeID="0x01010028BB3CA8684FFA4E8D7C64CF5C951A27" ma:contentTypeVersion="" ma:contentTypeDescription="Create a new document." ma:contentTypeScope="" ma:versionID="9f0b42d8be0bc561361cd52546a9e8a4">
   <xsd:schema xmlns:xsd="http://www.w3.org/2001/XMLSchema" xmlns:xs="http://www.w3.org/2001/XMLSchema" xmlns:p="http://schemas.microsoft.com/office/2006/metadata/properties" targetNamespace="http://schemas.microsoft.com/office/2006/metadata/properties" ma:root="true" ma:fieldsID="f3e687d5f98ee29b9cfcc2ff24550dc4">
     <xsd:element name="properties">
@@ -8168,17 +7507,26 @@
 </ct:contentTypeSchema>
 </file>
 
-<file path=customXml/item3.xml><?xml version="1.0" encoding="utf-8"?>
-<p:properties xmlns:p="http://schemas.microsoft.com/office/2006/metadata/properties" xmlns:xsi="http://www.w3.org/2001/XMLSchema-instance" xmlns:pc="http://schemas.microsoft.com/office/infopath/2007/PartnerControls">
-  <documentManagement/>
-</p:properties>
-</file>
-
 <file path=customXml/item4.xml><?xml version="1.0" encoding="utf-8"?>
 <b:Sources xmlns:b="http://schemas.openxmlformats.org/officeDocument/2006/bibliography" xmlns="http://schemas.openxmlformats.org/officeDocument/2006/bibliography" SelectedStyle="\APA.XSL" StyleName="APA"/>
 </file>
 
 <file path=customXml/itemProps1.xml><?xml version="1.0" encoding="utf-8"?>
+<ds:datastoreItem xmlns:ds="http://schemas.openxmlformats.org/officeDocument/2006/customXml" ds:itemID="{326352DE-1B86-486A-A203-C3A0115BF21D}">
+  <ds:schemaRefs>
+    <ds:schemaRef ds:uri="http://schemas.microsoft.com/office/2006/documentManagement/types"/>
+    <ds:schemaRef ds:uri="http://schemas.microsoft.com/office/2006/metadata/properties"/>
+    <ds:schemaRef ds:uri="http://purl.org/dc/terms/"/>
+    <ds:schemaRef ds:uri="http://schemas.microsoft.com/office/infopath/2007/PartnerControls"/>
+    <ds:schemaRef ds:uri="http://purl.org/dc/elements/1.1/"/>
+    <ds:schemaRef ds:uri="http://schemas.openxmlformats.org/package/2006/metadata/core-properties"/>
+    <ds:schemaRef ds:uri="http://www.w3.org/XML/1998/namespace"/>
+    <ds:schemaRef ds:uri="http://purl.org/dc/dcmitype/"/>
+  </ds:schemaRefs>
+</ds:datastoreItem>
+</file>
+
+<file path=customXml/itemProps2.xml><?xml version="1.0" encoding="utf-8"?>
 <ds:datastoreItem xmlns:ds="http://schemas.openxmlformats.org/officeDocument/2006/customXml" ds:itemID="{710DA8E1-4377-4B6A-9EE7-F56C77C510A6}">
   <ds:schemaRefs>
     <ds:schemaRef ds:uri="http://schemas.microsoft.com/sharepoint/v3/contenttype/forms"/>
@@ -8186,7 +7534,7 @@
 </ds:datastoreItem>
 </file>
 
-<file path=customXml/itemProps2.xml><?xml version="1.0" encoding="utf-8"?>
+<file path=customXml/itemProps3.xml><?xml version="1.0" encoding="utf-8"?>
 <ds:datastoreItem xmlns:ds="http://schemas.openxmlformats.org/officeDocument/2006/customXml" ds:itemID="{01620A2C-5CCB-4452-9A4D-FD6B77419B1C}">
   <ds:schemaRefs>
     <ds:schemaRef ds:uri="http://schemas.microsoft.com/office/2006/metadata/contentType"/>
@@ -8202,17 +7550,8 @@
 </ds:datastoreItem>
 </file>
 
-<file path=customXml/itemProps3.xml><?xml version="1.0" encoding="utf-8"?>
-<ds:datastoreItem xmlns:ds="http://schemas.openxmlformats.org/officeDocument/2006/customXml" ds:itemID="{326352DE-1B86-486A-A203-C3A0115BF21D}">
-  <ds:schemaRefs>
-    <ds:schemaRef ds:uri="http://schemas.microsoft.com/office/2006/metadata/properties"/>
-    <ds:schemaRef ds:uri="http://schemas.microsoft.com/office/infopath/2007/PartnerControls"/>
-  </ds:schemaRefs>
-</ds:datastoreItem>
-</file>
-
 <file path=customXml/itemProps4.xml><?xml version="1.0" encoding="utf-8"?>
-<ds:datastoreItem xmlns:ds="http://schemas.openxmlformats.org/officeDocument/2006/customXml" ds:itemID="{96BFD3BE-7D04-5D40-B8D6-1492AE8FD858}">
+<ds:datastoreItem xmlns:ds="http://schemas.openxmlformats.org/officeDocument/2006/customXml" ds:itemID="{BB38A63F-A62C-564D-85B0-B5323A80DD68}">
   <ds:schemaRefs>
     <ds:schemaRef ds:uri="http://schemas.openxmlformats.org/officeDocument/2006/bibliography"/>
   </ds:schemaRefs>

</xml_diff>

<commit_message>
Version of admin guide with forced check-in described.
</commit_message>
<xml_diff>
--- a/McMaster Vena Admin Guide.docx
+++ b/McMaster Vena Admin Guide.docx
@@ -1,6 +1,6 @@
 
 <file path=word/document.xml><?xml version="1.0" encoding="utf-8"?>
-<w:document xmlns:wpc="http://schemas.microsoft.com/office/word/2010/wordprocessingCanvas" xmlns:mo="http://schemas.microsoft.com/office/mac/office/2008/main" xmlns:mc="http://schemas.openxmlformats.org/markup-compatibility/2006" xmlns:mv="urn:schemas-microsoft-com:mac:vml" xmlns:o="urn:schemas-microsoft-com:office:office" xmlns:r="http://schemas.openxmlformats.org/officeDocument/2006/relationships" xmlns:m="http://schemas.openxmlformats.org/officeDocument/2006/math" xmlns:v="urn:schemas-microsoft-com:vml" xmlns:wp14="http://schemas.microsoft.com/office/word/2010/wordprocessingDrawing" xmlns:wp="http://schemas.openxmlformats.org/drawingml/2006/wordprocessingDrawing" xmlns:w10="urn:schemas-microsoft-com:office:word" xmlns:w="http://schemas.openxmlformats.org/wordprocessingml/2006/main" xmlns:w14="http://schemas.microsoft.com/office/word/2010/wordml" xmlns:wpg="http://schemas.microsoft.com/office/word/2010/wordprocessingGroup" xmlns:wpi="http://schemas.microsoft.com/office/word/2010/wordprocessingInk" xmlns:wne="http://schemas.microsoft.com/office/word/2006/wordml" xmlns:wps="http://schemas.microsoft.com/office/word/2010/wordprocessingShape" mc:Ignorable="w14 wp14">
+<w:document xmlns:wpc="http://schemas.microsoft.com/office/word/2010/wordprocessingCanvas" xmlns:mo="http://schemas.microsoft.com/office/mac/office/2008/main" xmlns:mc="http://schemas.openxmlformats.org/markup-compatibility/2006" xmlns:mv="urn:schemas-microsoft-com:mac:vml" xmlns:o="urn:schemas-microsoft-com:office:office" xmlns:r="http://schemas.openxmlformats.org/officeDocument/2006/relationships" xmlns:m="http://schemas.openxmlformats.org/officeDocument/2006/math" xmlns:v="urn:schemas-microsoft-com:vml" xmlns:wp14="http://schemas.microsoft.com/office/word/2010/wordprocessingDrawing" xmlns:wp="http://schemas.openxmlformats.org/drawingml/2006/wordprocessingDrawing" xmlns:w10="urn:schemas-microsoft-com:office:word" xmlns:w="http://schemas.openxmlformats.org/wordprocessingml/2006/main" xmlns:w14="http://schemas.microsoft.com/office/word/2010/wordml" xmlns:w15="http://schemas.microsoft.com/office/word/2012/wordml" xmlns:wpg="http://schemas.microsoft.com/office/word/2010/wordprocessingGroup" xmlns:wpi="http://schemas.microsoft.com/office/word/2010/wordprocessingInk" xmlns:wne="http://schemas.microsoft.com/office/word/2006/wordml" xmlns:wps="http://schemas.microsoft.com/office/word/2010/wordprocessingShape" mc:Ignorable="w14 w15 wp14">
   <w:body>
     <w:p>
       <w:pPr>
@@ -11,6 +11,8 @@
           <w:u w:val="single"/>
         </w:rPr>
       </w:pPr>
+      <w:bookmarkStart w:id="0" w:name="_GoBack"/>
+      <w:bookmarkEnd w:id="0"/>
     </w:p>
     <w:p>
       <w:pPr>
@@ -473,6 +475,99 @@
                 <w:sz w:val="22"/>
               </w:rPr>
               <w:t>Added 9. Updating a Global Variable</w:t>
+            </w:r>
+          </w:p>
+        </w:tc>
+      </w:tr>
+      <w:tr>
+        <w:trPr>
+          <w:jc w:val="center"/>
+        </w:trPr>
+        <w:tc>
+          <w:tcPr>
+            <w:tcW w:w="1696" w:type="dxa"/>
+            <w:shd w:val="clear" w:color="auto" w:fill="auto"/>
+          </w:tcPr>
+          <w:p>
+            <w:pPr>
+              <w:jc w:val="center"/>
+              <w:rPr>
+                <w:rFonts w:ascii="Arial" w:hAnsi="Arial" w:cs="Arial"/>
+                <w:sz w:val="22"/>
+              </w:rPr>
+            </w:pPr>
+            <w:r>
+              <w:rPr>
+                <w:rFonts w:ascii="Arial" w:hAnsi="Arial" w:cs="Arial"/>
+                <w:sz w:val="22"/>
+              </w:rPr>
+              <w:t>1.3</w:t>
+            </w:r>
+          </w:p>
+        </w:tc>
+        <w:tc>
+          <w:tcPr>
+            <w:tcW w:w="2127" w:type="dxa"/>
+            <w:shd w:val="clear" w:color="auto" w:fill="auto"/>
+          </w:tcPr>
+          <w:p>
+            <w:pPr>
+              <w:jc w:val="center"/>
+              <w:rPr>
+                <w:rFonts w:ascii="Arial" w:hAnsi="Arial" w:cs="Arial"/>
+                <w:sz w:val="22"/>
+              </w:rPr>
+            </w:pPr>
+            <w:r>
+              <w:rPr>
+                <w:rFonts w:ascii="Arial" w:hAnsi="Arial" w:cs="Arial"/>
+                <w:sz w:val="22"/>
+              </w:rPr>
+              <w:t>September 16, 2016</w:t>
+            </w:r>
+          </w:p>
+        </w:tc>
+        <w:tc>
+          <w:tcPr>
+            <w:tcW w:w="2126" w:type="dxa"/>
+            <w:shd w:val="clear" w:color="auto" w:fill="auto"/>
+          </w:tcPr>
+          <w:p>
+            <w:pPr>
+              <w:jc w:val="center"/>
+              <w:rPr>
+                <w:rFonts w:ascii="Arial" w:hAnsi="Arial" w:cs="Arial"/>
+                <w:sz w:val="22"/>
+              </w:rPr>
+            </w:pPr>
+            <w:r>
+              <w:rPr>
+                <w:rFonts w:ascii="Arial" w:hAnsi="Arial" w:cs="Arial"/>
+                <w:sz w:val="22"/>
+              </w:rPr>
+              <w:t>Evan Situ</w:t>
+            </w:r>
+          </w:p>
+        </w:tc>
+        <w:tc>
+          <w:tcPr>
+            <w:tcW w:w="3367" w:type="dxa"/>
+            <w:shd w:val="clear" w:color="auto" w:fill="auto"/>
+          </w:tcPr>
+          <w:p>
+            <w:pPr>
+              <w:jc w:val="center"/>
+              <w:rPr>
+                <w:rFonts w:ascii="Arial" w:hAnsi="Arial" w:cs="Arial"/>
+                <w:sz w:val="22"/>
+              </w:rPr>
+            </w:pPr>
+            <w:r>
+              <w:rPr>
+                <w:rFonts w:ascii="Arial" w:hAnsi="Arial" w:cs="Arial"/>
+                <w:sz w:val="22"/>
+              </w:rPr>
+              <w:t>Added Section 10 Force Check-In</w:t>
             </w:r>
           </w:p>
         </w:tc>
@@ -563,7 +658,7 @@
           <w:r>
             <w:fldChar w:fldCharType="separate"/>
           </w:r>
-          <w:hyperlink w:anchor="_Toc461520452" w:history="1">
+          <w:hyperlink w:anchor="_Toc461788684" w:history="1">
             <w:r>
               <w:rPr>
                 <w:rStyle w:val="Hyperlink"/>
@@ -607,7 +702,7 @@
                 <w:noProof/>
                 <w:webHidden/>
               </w:rPr>
-              <w:instrText xml:space="preserve"> PAGEREF _Toc461520452 \h </w:instrText>
+              <w:instrText xml:space="preserve"> PAGEREF _Toc461788684 \h </w:instrText>
             </w:r>
             <w:r>
               <w:rPr>
@@ -653,7 +748,7 @@
               <w:lang w:val="en-CA" w:eastAsia="zh-CN"/>
             </w:rPr>
           </w:pPr>
-          <w:hyperlink w:anchor="_Toc461520453" w:history="1">
+          <w:hyperlink w:anchor="_Toc461788685" w:history="1">
             <w:r>
               <w:rPr>
                 <w:rStyle w:val="Hyperlink"/>
@@ -697,7 +792,7 @@
                 <w:noProof/>
                 <w:webHidden/>
               </w:rPr>
-              <w:instrText xml:space="preserve"> PAGEREF _Toc461520453 \h </w:instrText>
+              <w:instrText xml:space="preserve"> PAGEREF _Toc461788685 \h </w:instrText>
             </w:r>
             <w:r>
               <w:rPr>
@@ -743,7 +838,7 @@
               <w:lang w:val="en-CA" w:eastAsia="zh-CN"/>
             </w:rPr>
           </w:pPr>
-          <w:hyperlink w:anchor="_Toc461520454" w:history="1">
+          <w:hyperlink w:anchor="_Toc461788686" w:history="1">
             <w:r>
               <w:rPr>
                 <w:rStyle w:val="Hyperlink"/>
@@ -787,7 +882,7 @@
                 <w:noProof/>
                 <w:webHidden/>
               </w:rPr>
-              <w:instrText xml:space="preserve"> PAGEREF _Toc461520454 \h </w:instrText>
+              <w:instrText xml:space="preserve"> PAGEREF _Toc461788686 \h </w:instrText>
             </w:r>
             <w:r>
               <w:rPr>
@@ -833,7 +928,7 @@
               <w:lang w:val="en-CA" w:eastAsia="zh-CN"/>
             </w:rPr>
           </w:pPr>
-          <w:hyperlink w:anchor="_Toc461520455" w:history="1">
+          <w:hyperlink w:anchor="_Toc461788687" w:history="1">
             <w:r>
               <w:rPr>
                 <w:rStyle w:val="Hyperlink"/>
@@ -877,7 +972,7 @@
                 <w:noProof/>
                 <w:webHidden/>
               </w:rPr>
-              <w:instrText xml:space="preserve"> PAGEREF _Toc461520455 \h </w:instrText>
+              <w:instrText xml:space="preserve"> PAGEREF _Toc461788687 \h </w:instrText>
             </w:r>
             <w:r>
               <w:rPr>
@@ -923,7 +1018,7 @@
               <w:lang w:val="en-CA" w:eastAsia="zh-CN"/>
             </w:rPr>
           </w:pPr>
-          <w:hyperlink w:anchor="_Toc461520456" w:history="1">
+          <w:hyperlink w:anchor="_Toc461788688" w:history="1">
             <w:r>
               <w:rPr>
                 <w:rStyle w:val="Hyperlink"/>
@@ -967,7 +1062,7 @@
                 <w:noProof/>
                 <w:webHidden/>
               </w:rPr>
-              <w:instrText xml:space="preserve"> PAGEREF _Toc461520456 \h </w:instrText>
+              <w:instrText xml:space="preserve"> PAGEREF _Toc461788688 \h </w:instrText>
             </w:r>
             <w:r>
               <w:rPr>
@@ -1013,7 +1108,7 @@
               <w:lang w:val="en-CA" w:eastAsia="zh-CN"/>
             </w:rPr>
           </w:pPr>
-          <w:hyperlink w:anchor="_Toc461520457" w:history="1">
+          <w:hyperlink w:anchor="_Toc461788689" w:history="1">
             <w:r>
               <w:rPr>
                 <w:rStyle w:val="Hyperlink"/>
@@ -1057,7 +1152,7 @@
                 <w:noProof/>
                 <w:webHidden/>
               </w:rPr>
-              <w:instrText xml:space="preserve"> PAGEREF _Toc461520457 \h </w:instrText>
+              <w:instrText xml:space="preserve"> PAGEREF _Toc461788689 \h </w:instrText>
             </w:r>
             <w:r>
               <w:rPr>
@@ -1103,7 +1198,7 @@
               <w:lang w:val="en-CA" w:eastAsia="zh-CN"/>
             </w:rPr>
           </w:pPr>
-          <w:hyperlink w:anchor="_Toc461520458" w:history="1">
+          <w:hyperlink w:anchor="_Toc461788690" w:history="1">
             <w:r>
               <w:rPr>
                 <w:rStyle w:val="Hyperlink"/>
@@ -1147,7 +1242,7 @@
                 <w:noProof/>
                 <w:webHidden/>
               </w:rPr>
-              <w:instrText xml:space="preserve"> PAGEREF _Toc461520458 \h </w:instrText>
+              <w:instrText xml:space="preserve"> PAGEREF _Toc461788690 \h </w:instrText>
             </w:r>
             <w:r>
               <w:rPr>
@@ -1193,7 +1288,7 @@
               <w:lang w:val="en-CA" w:eastAsia="zh-CN"/>
             </w:rPr>
           </w:pPr>
-          <w:hyperlink w:anchor="_Toc461520459" w:history="1">
+          <w:hyperlink w:anchor="_Toc461788691" w:history="1">
             <w:r>
               <w:rPr>
                 <w:rStyle w:val="Hyperlink"/>
@@ -1237,7 +1332,7 @@
                 <w:noProof/>
                 <w:webHidden/>
               </w:rPr>
-              <w:instrText xml:space="preserve"> PAGEREF _Toc461520459 \h </w:instrText>
+              <w:instrText xml:space="preserve"> PAGEREF _Toc461788691 \h </w:instrText>
             </w:r>
             <w:r>
               <w:rPr>
@@ -1283,7 +1378,7 @@
               <w:lang w:val="en-CA" w:eastAsia="zh-CN"/>
             </w:rPr>
           </w:pPr>
-          <w:hyperlink w:anchor="_Toc461520460" w:history="1">
+          <w:hyperlink w:anchor="_Toc461788692" w:history="1">
             <w:r>
               <w:rPr>
                 <w:rStyle w:val="Hyperlink"/>
@@ -1327,7 +1422,7 @@
                 <w:noProof/>
                 <w:webHidden/>
               </w:rPr>
-              <w:instrText xml:space="preserve"> PAGEREF _Toc461520460 \h </w:instrText>
+              <w:instrText xml:space="preserve"> PAGEREF _Toc461788692 \h </w:instrText>
             </w:r>
             <w:r>
               <w:rPr>
@@ -1373,7 +1468,7 @@
               <w:lang w:val="en-CA" w:eastAsia="zh-CN"/>
             </w:rPr>
           </w:pPr>
-          <w:hyperlink w:anchor="_Toc461520461" w:history="1">
+          <w:hyperlink w:anchor="_Toc461788693" w:history="1">
             <w:r>
               <w:rPr>
                 <w:rStyle w:val="Hyperlink"/>
@@ -1389,13 +1484,103 @@
                 <w:szCs w:val="22"/>
                 <w:lang w:val="en-CA" w:eastAsia="zh-CN"/>
               </w:rPr>
-              <w:t xml:space="preserve">    </w:t>
+              <w:tab/>
             </w:r>
             <w:r>
               <w:rPr>
                 <w:rStyle w:val="Hyperlink"/>
                 <w:noProof/>
               </w:rPr>
+              <w:t>Force Check-In</w:t>
+            </w:r>
+            <w:r>
+              <w:rPr>
+                <w:noProof/>
+                <w:webHidden/>
+              </w:rPr>
+              <w:tab/>
+            </w:r>
+            <w:r>
+              <w:rPr>
+                <w:noProof/>
+                <w:webHidden/>
+              </w:rPr>
+              <w:fldChar w:fldCharType="begin"/>
+            </w:r>
+            <w:r>
+              <w:rPr>
+                <w:noProof/>
+                <w:webHidden/>
+              </w:rPr>
+              <w:instrText xml:space="preserve"> PAGEREF _Toc461788693 \h </w:instrText>
+            </w:r>
+            <w:r>
+              <w:rPr>
+                <w:noProof/>
+                <w:webHidden/>
+              </w:rPr>
+            </w:r>
+            <w:r>
+              <w:rPr>
+                <w:noProof/>
+                <w:webHidden/>
+              </w:rPr>
+              <w:fldChar w:fldCharType="separate"/>
+            </w:r>
+            <w:r>
+              <w:rPr>
+                <w:noProof/>
+                <w:webHidden/>
+              </w:rPr>
+              <w:t>13</w:t>
+            </w:r>
+            <w:r>
+              <w:rPr>
+                <w:noProof/>
+                <w:webHidden/>
+              </w:rPr>
+              <w:fldChar w:fldCharType="end"/>
+            </w:r>
+          </w:hyperlink>
+        </w:p>
+        <w:p>
+          <w:pPr>
+            <w:pStyle w:val="TOC1"/>
+            <w:tabs>
+              <w:tab w:val="left" w:pos="660"/>
+              <w:tab w:val="right" w:leader="dot" w:pos="9350"/>
+            </w:tabs>
+            <w:rPr>
+              <w:rFonts w:asciiTheme="minorHAnsi" w:eastAsiaTheme="minorEastAsia" w:hAnsiTheme="minorHAnsi" w:cstheme="minorBidi"/>
+              <w:noProof/>
+              <w:sz w:val="22"/>
+              <w:szCs w:val="22"/>
+              <w:lang w:val="en-CA" w:eastAsia="zh-CN"/>
+            </w:rPr>
+          </w:pPr>
+          <w:hyperlink w:anchor="_Toc461788694" w:history="1">
+            <w:r>
+              <w:rPr>
+                <w:rStyle w:val="Hyperlink"/>
+                <w:noProof/>
+              </w:rPr>
+              <w:t>11.</w:t>
+            </w:r>
+            <w:r>
+              <w:rPr>
+                <w:rFonts w:asciiTheme="minorHAnsi" w:eastAsiaTheme="minorEastAsia" w:hAnsiTheme="minorHAnsi" w:cstheme="minorBidi"/>
+                <w:noProof/>
+                <w:sz w:val="22"/>
+                <w:szCs w:val="22"/>
+                <w:lang w:val="en-CA" w:eastAsia="zh-CN"/>
+              </w:rPr>
+              <w:tab/>
+            </w:r>
+            <w:r>
+              <w:rPr>
+                <w:rStyle w:val="Hyperlink"/>
+                <w:noProof/>
+              </w:rPr>
               <w:t>Other Vena Resources</w:t>
             </w:r>
             <w:r>
@@ -1417,7 +1602,7 @@
                 <w:noProof/>
                 <w:webHidden/>
               </w:rPr>
-              <w:instrText xml:space="preserve"> PAGEREF _Toc461520461 \h </w:instrText>
+              <w:instrText xml:space="preserve"> PAGEREF _Toc461788694 \h </w:instrText>
             </w:r>
             <w:r>
               <w:rPr>
@@ -1437,7 +1622,7 @@
                 <w:noProof/>
                 <w:webHidden/>
               </w:rPr>
-              <w:t>13</w:t>
+              <w:t>14</w:t>
             </w:r>
             <w:r>
               <w:rPr>
@@ -1490,19 +1675,18 @@
           <w:sz w:val="24"/>
         </w:rPr>
       </w:pPr>
-      <w:bookmarkStart w:id="0" w:name="_Toc347489010"/>
-      <w:bookmarkStart w:id="1" w:name="_Toc461520321"/>
-      <w:bookmarkStart w:id="2" w:name="_Toc461520452"/>
+      <w:bookmarkStart w:id="1" w:name="_Toc347489010"/>
+      <w:bookmarkStart w:id="2" w:name="_Toc461520321"/>
+      <w:bookmarkStart w:id="3" w:name="_Toc461788684"/>
       <w:r>
         <w:rPr>
           <w:sz w:val="24"/>
         </w:rPr>
-        <w:lastRenderedPageBreak/>
         <w:t>Pre-requisites</w:t>
       </w:r>
-      <w:bookmarkEnd w:id="0"/>
       <w:bookmarkEnd w:id="1"/>
       <w:bookmarkEnd w:id="2"/>
+      <w:bookmarkEnd w:id="3"/>
     </w:p>
     <w:p>
       <w:pPr>
@@ -1517,8 +1701,8 @@
           <w:szCs w:val="22"/>
         </w:rPr>
       </w:pPr>
-      <w:bookmarkStart w:id="3" w:name="_Location_of_Relevant"/>
-      <w:bookmarkEnd w:id="3"/>
+      <w:bookmarkStart w:id="4" w:name="_Location_of_Relevant"/>
+      <w:bookmarkEnd w:id="4"/>
       <w:r>
         <w:rPr>
           <w:rFonts w:ascii="Arial" w:hAnsi="Arial" w:cs="Arial"/>
@@ -2382,6 +2566,7 @@
           </w:tcPr>
           <w:p>
             <w:r>
+              <w:lastRenderedPageBreak/>
               <w:t>June</w:t>
             </w:r>
           </w:p>
@@ -2436,11 +2621,7 @@
           </w:tcPr>
           <w:p>
             <w:r>
-              <w:t xml:space="preserve">Faculty reviews departmental committee reports, writes </w:t>
-            </w:r>
-            <w:r>
-              <w:lastRenderedPageBreak/>
-              <w:t>report</w:t>
+              <w:t>Faculty reviews departmental committee reports, writes report</w:t>
             </w:r>
           </w:p>
         </w:tc>
@@ -2478,7 +2659,6 @@
           </w:tcPr>
           <w:p>
             <w:r>
-              <w:lastRenderedPageBreak/>
               <w:t>All Year</w:t>
             </w:r>
           </w:p>
@@ -2635,16 +2815,16 @@
           <w:sz w:val="24"/>
         </w:rPr>
       </w:pPr>
-      <w:bookmarkStart w:id="4" w:name="_Toc461520322"/>
-      <w:bookmarkStart w:id="5" w:name="_Toc461520453"/>
+      <w:bookmarkStart w:id="5" w:name="_Toc461520322"/>
+      <w:bookmarkStart w:id="6" w:name="_Toc461788685"/>
       <w:r>
         <w:rPr>
           <w:sz w:val="24"/>
         </w:rPr>
         <w:t>Add User</w:t>
       </w:r>
-      <w:bookmarkEnd w:id="4"/>
       <w:bookmarkEnd w:id="5"/>
+      <w:bookmarkEnd w:id="6"/>
     </w:p>
     <w:p>
       <w:pPr>
@@ -2675,7 +2855,7 @@
         </w:rPr>
         <w:t xml:space="preserve">in to </w:t>
       </w:r>
-      <w:hyperlink r:id="rId12" w:history="1">
+      <w:hyperlink r:id="rId11" w:history="1">
         <w:r>
           <w:rPr>
             <w:rStyle w:val="Hyperlink"/>
@@ -2776,7 +2956,7 @@
                     </pic:cNvPicPr>
                   </pic:nvPicPr>
                   <pic:blipFill>
-                    <a:blip r:embed="rId13">
+                    <a:blip r:embed="rId12">
                       <a:extLst>
                         <a:ext uri="{28A0092B-C50C-407E-A947-70E740481C1C}">
                           <a14:useLocalDpi xmlns:a14="http://schemas.microsoft.com/office/drawing/2010/main" val="0"/>
@@ -2881,7 +3061,7 @@
                     </pic:cNvPicPr>
                   </pic:nvPicPr>
                   <pic:blipFill>
-                    <a:blip r:embed="rId14">
+                    <a:blip r:embed="rId13">
                       <a:extLst>
                         <a:ext uri="{28A0092B-C50C-407E-A947-70E740481C1C}">
                           <a14:useLocalDpi xmlns:a14="http://schemas.microsoft.com/office/drawing/2010/main" val="0"/>
@@ -2924,16 +3104,16 @@
           <w:sz w:val="24"/>
         </w:rPr>
       </w:pPr>
-      <w:bookmarkStart w:id="6" w:name="_Toc461520323"/>
-      <w:bookmarkStart w:id="7" w:name="_Toc461520454"/>
+      <w:bookmarkStart w:id="7" w:name="_Toc461520323"/>
+      <w:bookmarkStart w:id="8" w:name="_Toc461788686"/>
       <w:r>
         <w:rPr>
           <w:sz w:val="24"/>
         </w:rPr>
         <w:t>Assign User to Process</w:t>
       </w:r>
-      <w:bookmarkEnd w:id="6"/>
       <w:bookmarkEnd w:id="7"/>
+      <w:bookmarkEnd w:id="8"/>
     </w:p>
     <w:p>
       <w:pPr>
@@ -3040,7 +3220,7 @@
                     </pic:cNvPicPr>
                   </pic:nvPicPr>
                   <pic:blipFill>
-                    <a:blip r:embed="rId15">
+                    <a:blip r:embed="rId14">
                       <a:extLst>
                         <a:ext uri="{28A0092B-C50C-407E-A947-70E740481C1C}">
                           <a14:useLocalDpi xmlns:a14="http://schemas.microsoft.com/office/drawing/2010/main" val="0"/>
@@ -3189,7 +3369,7 @@
                     </pic:cNvPicPr>
                   </pic:nvPicPr>
                   <pic:blipFill>
-                    <a:blip r:embed="rId16">
+                    <a:blip r:embed="rId15">
                       <a:extLst>
                         <a:ext uri="{28A0092B-C50C-407E-A947-70E740481C1C}">
                           <a14:useLocalDpi xmlns:a14="http://schemas.microsoft.com/office/drawing/2010/main" val="0"/>
@@ -3232,16 +3412,16 @@
           <w:sz w:val="24"/>
         </w:rPr>
       </w:pPr>
-      <w:bookmarkStart w:id="8" w:name="_Toc461520324"/>
-      <w:bookmarkStart w:id="9" w:name="_Toc461520455"/>
+      <w:bookmarkStart w:id="9" w:name="_Toc461520324"/>
+      <w:bookmarkStart w:id="10" w:name="_Toc461788687"/>
       <w:r>
         <w:rPr>
           <w:sz w:val="24"/>
         </w:rPr>
         <w:t>Start New Academic Year</w:t>
       </w:r>
-      <w:bookmarkEnd w:id="8"/>
       <w:bookmarkEnd w:id="9"/>
+      <w:bookmarkEnd w:id="10"/>
     </w:p>
     <w:p>
       <w:pPr>
@@ -3372,7 +3552,7 @@
                     </pic:cNvPicPr>
                   </pic:nvPicPr>
                   <pic:blipFill>
-                    <a:blip r:embed="rId17">
+                    <a:blip r:embed="rId16">
                       <a:extLst>
                         <a:ext uri="{28A0092B-C50C-407E-A947-70E740481C1C}">
                           <a14:useLocalDpi xmlns:a14="http://schemas.microsoft.com/office/drawing/2010/main" val="0"/>
@@ -3531,7 +3711,7 @@
                     <pic:cNvPicPr/>
                   </pic:nvPicPr>
                   <pic:blipFill>
-                    <a:blip r:embed="rId18"/>
+                    <a:blip r:embed="rId17"/>
                     <a:stretch>
                       <a:fillRect/>
                     </a:stretch>
@@ -3603,7 +3783,7 @@
                     </pic:cNvPicPr>
                   </pic:nvPicPr>
                   <pic:blipFill>
-                    <a:blip r:embed="rId19">
+                    <a:blip r:embed="rId18">
                       <a:extLst>
                         <a:ext uri="{28A0092B-C50C-407E-A947-70E740481C1C}">
                           <a14:useLocalDpi xmlns:a14="http://schemas.microsoft.com/office/drawing/2010/main" val="0"/>
@@ -3735,7 +3915,7 @@
                     </pic:cNvPicPr>
                   </pic:nvPicPr>
                   <pic:blipFill>
-                    <a:blip r:embed="rId20">
+                    <a:blip r:embed="rId19">
                       <a:extLst>
                         <a:ext uri="{28A0092B-C50C-407E-A947-70E740481C1C}">
                           <a14:useLocalDpi xmlns:a14="http://schemas.microsoft.com/office/drawing/2010/main" val="0"/>
@@ -3846,7 +4026,7 @@
                     </pic:cNvPicPr>
                   </pic:nvPicPr>
                   <pic:blipFill>
-                    <a:blip r:embed="rId21">
+                    <a:blip r:embed="rId20">
                       <a:extLst>
                         <a:ext uri="{28A0092B-C50C-407E-A947-70E740481C1C}">
                           <a14:useLocalDpi xmlns:a14="http://schemas.microsoft.com/office/drawing/2010/main" val="0"/>
@@ -3924,7 +4104,7 @@
                     </pic:cNvPicPr>
                   </pic:nvPicPr>
                   <pic:blipFill>
-                    <a:blip r:embed="rId22">
+                    <a:blip r:embed="rId21">
                       <a:extLst>
                         <a:ext uri="{28A0092B-C50C-407E-A947-70E740481C1C}">
                           <a14:useLocalDpi xmlns:a14="http://schemas.microsoft.com/office/drawing/2010/main" val="0"/>
@@ -4009,7 +4189,7 @@
                     </pic:cNvPicPr>
                   </pic:nvPicPr>
                   <pic:blipFill>
-                    <a:blip r:embed="rId23">
+                    <a:blip r:embed="rId22">
                       <a:extLst>
                         <a:ext uri="{28A0092B-C50C-407E-A947-70E740481C1C}">
                           <a14:useLocalDpi xmlns:a14="http://schemas.microsoft.com/office/drawing/2010/main" val="0"/>
@@ -4061,16 +4241,16 @@
           <w:sz w:val="24"/>
         </w:rPr>
       </w:pPr>
-      <w:bookmarkStart w:id="10" w:name="_Toc461520325"/>
-      <w:bookmarkStart w:id="11" w:name="_Toc461520456"/>
+      <w:bookmarkStart w:id="11" w:name="_Toc461520325"/>
+      <w:bookmarkStart w:id="12" w:name="_Toc461788688"/>
       <w:r>
         <w:rPr>
           <w:sz w:val="24"/>
         </w:rPr>
         <w:t>Historical Program Measurement Archive</w:t>
       </w:r>
-      <w:bookmarkEnd w:id="10"/>
       <w:bookmarkEnd w:id="11"/>
+      <w:bookmarkEnd w:id="12"/>
     </w:p>
     <w:p>
       <w:pPr>
@@ -4234,7 +4414,7 @@
                     </pic:cNvPicPr>
                   </pic:nvPicPr>
                   <pic:blipFill>
-                    <a:blip r:embed="rId17">
+                    <a:blip r:embed="rId16">
                       <a:extLst>
                         <a:ext uri="{28A0092B-C50C-407E-A947-70E740481C1C}">
                           <a14:useLocalDpi xmlns:a14="http://schemas.microsoft.com/office/drawing/2010/main" val="0"/>
@@ -4385,7 +4565,7 @@
                     <pic:cNvPicPr/>
                   </pic:nvPicPr>
                   <pic:blipFill>
-                    <a:blip r:embed="rId18"/>
+                    <a:blip r:embed="rId17"/>
                     <a:stretch>
                       <a:fillRect/>
                     </a:stretch>
@@ -4449,7 +4629,7 @@
                     </pic:cNvPicPr>
                   </pic:nvPicPr>
                   <pic:blipFill>
-                    <a:blip r:embed="rId24">
+                    <a:blip r:embed="rId23">
                       <a:extLst>
                         <a:ext uri="{28A0092B-C50C-407E-A947-70E740481C1C}">
                           <a14:useLocalDpi xmlns:a14="http://schemas.microsoft.com/office/drawing/2010/main" val="0"/>
@@ -4543,7 +4723,7 @@
                     </pic:cNvPicPr>
                   </pic:nvPicPr>
                   <pic:blipFill>
-                    <a:blip r:embed="rId21">
+                    <a:blip r:embed="rId20">
                       <a:extLst>
                         <a:ext uri="{28A0092B-C50C-407E-A947-70E740481C1C}">
                           <a14:useLocalDpi xmlns:a14="http://schemas.microsoft.com/office/drawing/2010/main" val="0"/>
@@ -4606,16 +4786,16 @@
           <w:sz w:val="24"/>
         </w:rPr>
       </w:pPr>
-      <w:bookmarkStart w:id="12" w:name="_Toc461520326"/>
-      <w:bookmarkStart w:id="13" w:name="_Toc461520457"/>
+      <w:bookmarkStart w:id="13" w:name="_Toc461520326"/>
+      <w:bookmarkStart w:id="14" w:name="_Toc461788689"/>
       <w:r>
         <w:rPr>
           <w:sz w:val="24"/>
         </w:rPr>
         <w:t>Historical Program Measurement Report</w:t>
       </w:r>
-      <w:bookmarkEnd w:id="12"/>
       <w:bookmarkEnd w:id="13"/>
+      <w:bookmarkEnd w:id="14"/>
     </w:p>
     <w:p>
       <w:pPr>
@@ -4626,13 +4806,8 @@
         <w:t>Once the archive completed, the historical program data will be available in the “Historical Program Measurement Report”.</w:t>
       </w:r>
       <w:r>
-        <w:t xml:space="preserve">  </w:t>
-      </w:r>
-      <w:r>
-        <w:t>(The historical program measurement report will not work for any year’s data that has not yet been archived.)</w:t>
-      </w:r>
-      <w:bookmarkStart w:id="14" w:name="_GoBack"/>
-      <w:bookmarkEnd w:id="14"/>
+        <w:t xml:space="preserve">  (The historical program measurement report will not work for any year’s data that has not yet been archived.)</w:t>
+      </w:r>
     </w:p>
     <w:p>
       <w:pPr>
@@ -4660,7 +4835,7 @@
                     <pic:cNvPicPr/>
                   </pic:nvPicPr>
                   <pic:blipFill>
-                    <a:blip r:embed="rId25"/>
+                    <a:blip r:embed="rId24"/>
                     <a:stretch>
                       <a:fillRect/>
                     </a:stretch>
@@ -4693,7 +4868,7 @@
         </w:rPr>
       </w:pPr>
       <w:bookmarkStart w:id="15" w:name="_Toc461520327"/>
-      <w:bookmarkStart w:id="16" w:name="_Toc461520458"/>
+      <w:bookmarkStart w:id="16" w:name="_Toc461788690"/>
       <w:r>
         <w:rPr>
           <w:sz w:val="24"/>
@@ -4783,7 +4958,7 @@
                     </pic:cNvPicPr>
                   </pic:nvPicPr>
                   <pic:blipFill>
-                    <a:blip r:embed="rId26">
+                    <a:blip r:embed="rId25">
                       <a:extLst>
                         <a:ext uri="{28A0092B-C50C-407E-A947-70E740481C1C}">
                           <a14:useLocalDpi xmlns:a14="http://schemas.microsoft.com/office/drawing/2010/main" val="0"/>
@@ -4882,7 +5057,7 @@
                     </pic:cNvPicPr>
                   </pic:nvPicPr>
                   <pic:blipFill>
-                    <a:blip r:embed="rId27">
+                    <a:blip r:embed="rId26">
                       <a:extLst>
                         <a:ext uri="{28A0092B-C50C-407E-A947-70E740481C1C}">
                           <a14:useLocalDpi xmlns:a14="http://schemas.microsoft.com/office/drawing/2010/main" val="0"/>
@@ -4937,19 +5112,11 @@
         </w:rPr>
         <w:sym w:font="Wingdings" w:char="F0E0"/>
       </w:r>
-      <w:proofErr w:type="gramStart"/>
-      <w:r>
-        <w:rPr>
-          <w:rFonts w:ascii="Arial" w:hAnsi="Arial" w:cs="Arial"/>
-        </w:rPr>
-        <w:t>Under</w:t>
-      </w:r>
-      <w:proofErr w:type="gramEnd"/>
-      <w:r>
-        <w:rPr>
-          <w:rFonts w:ascii="Arial" w:hAnsi="Arial" w:cs="Arial"/>
-        </w:rPr>
-        <w:t xml:space="preserve"> task forms, attach the “Rubric input template”</w:t>
+      <w:r>
+        <w:rPr>
+          <w:rFonts w:ascii="Arial" w:hAnsi="Arial" w:cs="Arial"/>
+        </w:rPr>
+        <w:t>Under task forms, attach the “Rubric input template”</w:t>
       </w:r>
       <w:r>
         <w:rPr>
@@ -4993,7 +5160,7 @@
                     <pic:cNvPicPr/>
                   </pic:nvPicPr>
                   <pic:blipFill>
-                    <a:blip r:embed="rId28"/>
+                    <a:blip r:embed="rId27"/>
                     <a:stretch>
                       <a:fillRect/>
                     </a:stretch>
@@ -5063,7 +5230,7 @@
                     </pic:cNvPicPr>
                   </pic:nvPicPr>
                   <pic:blipFill>
-                    <a:blip r:embed="rId29">
+                    <a:blip r:embed="rId28">
                       <a:extLst>
                         <a:ext uri="{28A0092B-C50C-407E-A947-70E740481C1C}">
                           <a14:useLocalDpi xmlns:a14="http://schemas.microsoft.com/office/drawing/2010/main" val="0"/>
@@ -5107,7 +5274,7 @@
         </w:rPr>
       </w:pPr>
       <w:bookmarkStart w:id="17" w:name="_Toc461520328"/>
-      <w:bookmarkStart w:id="18" w:name="_Toc461520459"/>
+      <w:bookmarkStart w:id="18" w:name="_Toc461788691"/>
       <w:r>
         <w:rPr>
           <w:sz w:val="24"/>
@@ -5361,7 +5528,7 @@
                     </pic:cNvPicPr>
                   </pic:nvPicPr>
                   <pic:blipFill>
-                    <a:blip r:embed="rId30">
+                    <a:blip r:embed="rId29">
                       <a:extLst>
                         <a:ext uri="{28A0092B-C50C-407E-A947-70E740481C1C}">
                           <a14:useLocalDpi xmlns:a14="http://schemas.microsoft.com/office/drawing/2010/main" val="0"/>
@@ -5425,7 +5592,7 @@
           <w:numId w:val="1"/>
         </w:numPr>
       </w:pPr>
-      <w:bookmarkStart w:id="19" w:name="_Toc461520460"/>
+      <w:bookmarkStart w:id="19" w:name="_Toc461788692"/>
       <w:r>
         <w:rPr>
           <w:sz w:val="24"/>
@@ -5557,7 +5724,7 @@
                     </pic:cNvPicPr>
                   </pic:nvPicPr>
                   <pic:blipFill>
-                    <a:blip r:embed="rId31">
+                    <a:blip r:embed="rId30">
                       <a:extLst>
                         <a:ext uri="{28A0092B-C50C-407E-A947-70E740481C1C}">
                           <a14:useLocalDpi xmlns:a14="http://schemas.microsoft.com/office/drawing/2010/main" val="0"/>
@@ -5662,7 +5829,7 @@
                     </pic:cNvPicPr>
                   </pic:nvPicPr>
                   <pic:blipFill>
-                    <a:blip r:embed="rId32">
+                    <a:blip r:embed="rId31">
                       <a:extLst>
                         <a:ext uri="{28A0092B-C50C-407E-A947-70E740481C1C}">
                           <a14:useLocalDpi xmlns:a14="http://schemas.microsoft.com/office/drawing/2010/main" val="0"/>
@@ -5751,7 +5918,7 @@
                     </pic:cNvPicPr>
                   </pic:nvPicPr>
                   <pic:blipFill>
-                    <a:blip r:embed="rId33">
+                    <a:blip r:embed="rId32">
                       <a:extLst>
                         <a:ext uri="{28A0092B-C50C-407E-A947-70E740481C1C}">
                           <a14:useLocalDpi xmlns:a14="http://schemas.microsoft.com/office/drawing/2010/main" val="0"/>
@@ -5838,7 +6005,7 @@
                     </pic:cNvPicPr>
                   </pic:nvPicPr>
                   <pic:blipFill>
-                    <a:blip r:embed="rId34">
+                    <a:blip r:embed="rId33">
                       <a:extLst>
                         <a:ext uri="{28A0092B-C50C-407E-A947-70E740481C1C}">
                           <a14:useLocalDpi xmlns:a14="http://schemas.microsoft.com/office/drawing/2010/main" val="0"/>
@@ -5912,16 +6079,212 @@
           <w:sz w:val="24"/>
         </w:rPr>
       </w:pPr>
-      <w:bookmarkStart w:id="20" w:name="_Toc461520329"/>
-      <w:bookmarkStart w:id="21" w:name="_Toc461520461"/>
+      <w:bookmarkStart w:id="20" w:name="_Toc461788693"/>
+      <w:bookmarkStart w:id="21" w:name="_Toc461520329"/>
       <w:r>
         <w:rPr>
           <w:sz w:val="24"/>
         </w:rPr>
+        <w:t>Force Check-In</w:t>
+      </w:r>
+      <w:bookmarkEnd w:id="20"/>
+    </w:p>
+    <w:p>
+      <w:pPr>
+        <w:ind w:firstLine="360"/>
+        <w:rPr>
+          <w:rFonts w:ascii="Arial" w:hAnsi="Arial" w:cs="Arial"/>
+          <w:sz w:val="22"/>
+          <w:szCs w:val="22"/>
+        </w:rPr>
+      </w:pPr>
+      <w:r>
+        <w:rPr>
+          <w:rFonts w:ascii="Arial" w:hAnsi="Arial" w:cs="Arial"/>
+          <w:sz w:val="22"/>
+          <w:szCs w:val="22"/>
+        </w:rPr>
+        <w:t>A task has been checked out by a user who is unavailable and it needs to be checked back in.</w:t>
+      </w:r>
+      <w:r>
+        <w:rPr>
+          <w:rFonts w:ascii="Arial" w:hAnsi="Arial" w:cs="Arial"/>
+          <w:sz w:val="22"/>
+          <w:szCs w:val="22"/>
+        </w:rPr>
+        <w:t xml:space="preserve"> Please follow the following steps.</w:t>
+      </w:r>
+    </w:p>
+    <w:p>
+      <w:pPr>
+        <w:pStyle w:val="ListParagraph"/>
+        <w:numPr>
+          <w:ilvl w:val="1"/>
+          <w:numId w:val="1"/>
+        </w:numPr>
+        <w:rPr>
+          <w:rFonts w:ascii="Arial" w:hAnsi="Arial" w:cs="Arial"/>
+          <w:sz w:val="22"/>
+          <w:szCs w:val="22"/>
+        </w:rPr>
+      </w:pPr>
+      <w:r>
+        <w:rPr>
+          <w:rFonts w:ascii="Arial" w:hAnsi="Arial" w:cs="Arial"/>
+          <w:sz w:val="22"/>
+          <w:szCs w:val="22"/>
+        </w:rPr>
+        <w:t>Login as a manager</w:t>
+      </w:r>
+    </w:p>
+    <w:p>
+      <w:pPr>
+        <w:pStyle w:val="ListParagraph"/>
+        <w:numPr>
+          <w:ilvl w:val="1"/>
+          <w:numId w:val="1"/>
+        </w:numPr>
+        <w:rPr>
+          <w:rFonts w:ascii="Arial" w:hAnsi="Arial" w:cs="Arial"/>
+          <w:sz w:val="22"/>
+          <w:szCs w:val="22"/>
+        </w:rPr>
+      </w:pPr>
+      <w:r>
+        <w:rPr>
+          <w:rFonts w:ascii="Arial" w:hAnsi="Arial" w:cs="Arial"/>
+          <w:sz w:val="22"/>
+          <w:szCs w:val="22"/>
+        </w:rPr>
+        <w:t>Go to Status Tracker</w:t>
+      </w:r>
+    </w:p>
+    <w:p>
+      <w:pPr>
+        <w:pStyle w:val="ListParagraph"/>
+        <w:numPr>
+          <w:ilvl w:val="1"/>
+          <w:numId w:val="1"/>
+        </w:numPr>
+        <w:rPr>
+          <w:rFonts w:ascii="Arial" w:hAnsi="Arial" w:cs="Arial"/>
+          <w:sz w:val="22"/>
+          <w:szCs w:val="22"/>
+        </w:rPr>
+      </w:pPr>
+      <w:r>
+        <w:rPr>
+          <w:rFonts w:ascii="Arial" w:hAnsi="Arial" w:cs="Arial"/>
+          <w:sz w:val="22"/>
+          <w:szCs w:val="22"/>
+        </w:rPr>
+        <w:t>Find the checked-out task assigned to the user</w:t>
+      </w:r>
+    </w:p>
+    <w:p>
+      <w:pPr>
+        <w:pStyle w:val="ListParagraph"/>
+        <w:numPr>
+          <w:ilvl w:val="1"/>
+          <w:numId w:val="1"/>
+        </w:numPr>
+        <w:rPr>
+          <w:rFonts w:ascii="Arial" w:hAnsi="Arial" w:cs="Arial"/>
+          <w:sz w:val="22"/>
+          <w:szCs w:val="22"/>
+        </w:rPr>
+      </w:pPr>
+      <w:r>
+        <w:rPr>
+          <w:rFonts w:ascii="Arial" w:hAnsi="Arial" w:cs="Arial"/>
+          <w:sz w:val="22"/>
+          <w:szCs w:val="22"/>
+        </w:rPr>
+        <w:t>Right click on the status of the task and hit Force Check-In</w:t>
+      </w:r>
+    </w:p>
+    <w:p>
+      <w:pPr>
+        <w:ind w:firstLine="360"/>
+        <w:rPr>
+          <w:lang w:val="en-CA"/>
+        </w:rPr>
+      </w:pPr>
+      <w:r>
+        <w:rPr>
+          <w:noProof/>
+        </w:rPr>
+        <w:lastRenderedPageBreak/>
+        <w:drawing>
+          <wp:inline distT="0" distB="0" distL="0" distR="0" wp14:anchorId="7E3945E2" wp14:editId="4B9FACCF">
+            <wp:extent cx="5407862" cy="4542155"/>
+            <wp:effectExtent l="0" t="0" r="2540" b="0"/>
+            <wp:docPr id="22" name="Picture 22" descr="https://cloud.githubusercontent.com/assets/20912011/18367414/f5807f00-75e8-11e6-95d3-a453547fa8c4.png"/>
+            <wp:cNvGraphicFramePr>
+              <a:graphicFrameLocks xmlns:a="http://schemas.openxmlformats.org/drawingml/2006/main" noChangeAspect="1"/>
+            </wp:cNvGraphicFramePr>
+            <a:graphic xmlns:a="http://schemas.openxmlformats.org/drawingml/2006/main">
+              <a:graphicData uri="http://schemas.openxmlformats.org/drawingml/2006/picture">
+                <pic:pic xmlns:pic="http://schemas.openxmlformats.org/drawingml/2006/picture">
+                  <pic:nvPicPr>
+                    <pic:cNvPr id="0" name="Picture 1" descr="https://cloud.githubusercontent.com/assets/20912011/18367414/f5807f00-75e8-11e6-95d3-a453547fa8c4.png"/>
+                    <pic:cNvPicPr>
+                      <a:picLocks noChangeAspect="1" noChangeArrowheads="1"/>
+                    </pic:cNvPicPr>
+                  </pic:nvPicPr>
+                  <pic:blipFill>
+                    <a:blip r:embed="rId34">
+                      <a:extLst>
+                        <a:ext uri="{28A0092B-C50C-407E-A947-70E740481C1C}">
+                          <a14:useLocalDpi xmlns:a14="http://schemas.microsoft.com/office/drawing/2010/main" val="0"/>
+                        </a:ext>
+                      </a:extLst>
+                    </a:blip>
+                    <a:srcRect/>
+                    <a:stretch>
+                      <a:fillRect/>
+                    </a:stretch>
+                  </pic:blipFill>
+                  <pic:spPr bwMode="auto">
+                    <a:xfrm>
+                      <a:off x="0" y="0"/>
+                      <a:ext cx="5416114" cy="4549086"/>
+                    </a:xfrm>
+                    <a:prstGeom prst="rect">
+                      <a:avLst/>
+                    </a:prstGeom>
+                    <a:noFill/>
+                    <a:ln>
+                      <a:noFill/>
+                    </a:ln>
+                  </pic:spPr>
+                </pic:pic>
+              </a:graphicData>
+            </a:graphic>
+          </wp:inline>
+        </w:drawing>
+      </w:r>
+    </w:p>
+    <w:p>
+      <w:pPr>
+        <w:pStyle w:val="Heading1"/>
+        <w:numPr>
+          <w:ilvl w:val="0"/>
+          <w:numId w:val="1"/>
+        </w:numPr>
+        <w:rPr>
+          <w:sz w:val="24"/>
+        </w:rPr>
+      </w:pPr>
+      <w:bookmarkStart w:id="22" w:name="_Toc461788694"/>
+      <w:r>
+        <w:rPr>
+          <w:sz w:val="24"/>
+        </w:rPr>
         <w:t>Other Vena Resources</w:t>
       </w:r>
-      <w:bookmarkEnd w:id="20"/>
       <w:bookmarkEnd w:id="21"/>
+      <w:bookmarkEnd w:id="22"/>
     </w:p>
     <w:p>
       <w:pPr>
@@ -6073,6 +6436,14 @@
           <w:szCs w:val="22"/>
         </w:rPr>
       </w:pPr>
+      <w:r>
+        <w:rPr>
+          <w:rFonts w:ascii="Arial" w:hAnsi="Arial" w:cs="Arial"/>
+          <w:sz w:val="22"/>
+          <w:szCs w:val="22"/>
+        </w:rPr>
+        <w:t xml:space="preserve">Bogdan </w:t>
+      </w:r>
       <w:proofErr w:type="spellStart"/>
       <w:r>
         <w:rPr>
@@ -6080,7 +6451,7 @@
           <w:sz w:val="22"/>
           <w:szCs w:val="22"/>
         </w:rPr>
-        <w:t>Bogdan</w:t>
+        <w:t>Hancas</w:t>
       </w:r>
       <w:proofErr w:type="spellEnd"/>
       <w:r>
@@ -6089,53 +6460,19 @@
           <w:sz w:val="22"/>
           <w:szCs w:val="22"/>
         </w:rPr>
-        <w:t xml:space="preserve"> </w:t>
-      </w:r>
-      <w:proofErr w:type="spellStart"/>
-      <w:r>
-        <w:rPr>
-          <w:rFonts w:ascii="Arial" w:hAnsi="Arial" w:cs="Arial"/>
-          <w:sz w:val="22"/>
-          <w:szCs w:val="22"/>
-        </w:rPr>
-        <w:t>Hancas</w:t>
-      </w:r>
-      <w:proofErr w:type="spellEnd"/>
-      <w:r>
-        <w:rPr>
-          <w:rFonts w:ascii="Arial" w:hAnsi="Arial" w:cs="Arial"/>
-          <w:sz w:val="22"/>
-          <w:szCs w:val="22"/>
-        </w:rPr>
         <w:t xml:space="preserve">: </w:t>
       </w:r>
-      <w:r>
-        <w:fldChar w:fldCharType="begin"/>
-      </w:r>
-      <w:r>
-        <w:instrText xml:space="preserve"> HYPERLINK "mailto:bhancas@venasolutions.com" \t "_blank" </w:instrText>
-      </w:r>
-      <w:r>
-        <w:fldChar w:fldCharType="separate"/>
-      </w:r>
-      <w:r>
-        <w:rPr>
-          <w:rStyle w:val="Hyperlink"/>
-          <w:rFonts w:ascii="Arial" w:hAnsi="Arial" w:cs="Arial"/>
-          <w:sz w:val="22"/>
-          <w:szCs w:val="22"/>
-        </w:rPr>
-        <w:t>bhancas@venasolutions.com</w:t>
-      </w:r>
-      <w:r>
-        <w:rPr>
-          <w:rStyle w:val="Hyperlink"/>
-          <w:rFonts w:ascii="Arial" w:hAnsi="Arial" w:cs="Arial"/>
-          <w:sz w:val="22"/>
-          <w:szCs w:val="22"/>
-        </w:rPr>
-        <w:fldChar w:fldCharType="end"/>
-      </w:r>
+      <w:hyperlink r:id="rId36" w:tgtFrame="_blank" w:history="1">
+        <w:r>
+          <w:rPr>
+            <w:rStyle w:val="Hyperlink"/>
+            <w:rFonts w:ascii="Arial" w:hAnsi="Arial" w:cs="Arial"/>
+            <w:sz w:val="22"/>
+            <w:szCs w:val="22"/>
+          </w:rPr>
+          <w:t>bhancas@venasolutions.com</w:t>
+        </w:r>
+      </w:hyperlink>
     </w:p>
     <w:p>
       <w:pPr>
@@ -6160,7 +6497,7 @@
         </w:rPr>
         <w:t xml:space="preserve">Evan Situ: </w:t>
       </w:r>
-      <w:hyperlink r:id="rId36" w:history="1">
+      <w:hyperlink r:id="rId37" w:history="1">
         <w:r>
           <w:rPr>
             <w:rStyle w:val="Hyperlink"/>
@@ -6174,8 +6511,8 @@
       </w:hyperlink>
     </w:p>
     <w:sectPr>
-      <w:headerReference w:type="default" r:id="rId37"/>
-      <w:footerReference w:type="default" r:id="rId38"/>
+      <w:headerReference w:type="default" r:id="rId38"/>
+      <w:footerReference w:type="default" r:id="rId39"/>
       <w:pgSz w:w="12240" w:h="15840"/>
       <w:pgMar w:top="1440" w:right="1440" w:bottom="1080" w:left="1440" w:header="720" w:footer="720" w:gutter="0"/>
       <w:cols w:space="720"/>
@@ -6186,7 +6523,7 @@
 </file>
 
 <file path=word/endnotes.xml><?xml version="1.0" encoding="utf-8"?>
-<w:endnotes xmlns:wpc="http://schemas.microsoft.com/office/word/2010/wordprocessingCanvas" xmlns:mo="http://schemas.microsoft.com/office/mac/office/2008/main" xmlns:mc="http://schemas.openxmlformats.org/markup-compatibility/2006" xmlns:mv="urn:schemas-microsoft-com:mac:vml" xmlns:o="urn:schemas-microsoft-com:office:office" xmlns:r="http://schemas.openxmlformats.org/officeDocument/2006/relationships" xmlns:m="http://schemas.openxmlformats.org/officeDocument/2006/math" xmlns:v="urn:schemas-microsoft-com:vml" xmlns:wp14="http://schemas.microsoft.com/office/word/2010/wordprocessingDrawing" xmlns:wp="http://schemas.openxmlformats.org/drawingml/2006/wordprocessingDrawing" xmlns:w10="urn:schemas-microsoft-com:office:word" xmlns:w="http://schemas.openxmlformats.org/wordprocessingml/2006/main" xmlns:w14="http://schemas.microsoft.com/office/word/2010/wordml" xmlns:wpg="http://schemas.microsoft.com/office/word/2010/wordprocessingGroup" xmlns:wpi="http://schemas.microsoft.com/office/word/2010/wordprocessingInk" xmlns:wne="http://schemas.microsoft.com/office/word/2006/wordml" xmlns:wps="http://schemas.microsoft.com/office/word/2010/wordprocessingShape" mc:Ignorable="w14 wp14">
+<w:endnotes xmlns:wpc="http://schemas.microsoft.com/office/word/2010/wordprocessingCanvas" xmlns:mo="http://schemas.microsoft.com/office/mac/office/2008/main" xmlns:mc="http://schemas.openxmlformats.org/markup-compatibility/2006" xmlns:mv="urn:schemas-microsoft-com:mac:vml" xmlns:o="urn:schemas-microsoft-com:office:office" xmlns:r="http://schemas.openxmlformats.org/officeDocument/2006/relationships" xmlns:m="http://schemas.openxmlformats.org/officeDocument/2006/math" xmlns:v="urn:schemas-microsoft-com:vml" xmlns:wp14="http://schemas.microsoft.com/office/word/2010/wordprocessingDrawing" xmlns:wp="http://schemas.openxmlformats.org/drawingml/2006/wordprocessingDrawing" xmlns:w10="urn:schemas-microsoft-com:office:word" xmlns:w="http://schemas.openxmlformats.org/wordprocessingml/2006/main" xmlns:w14="http://schemas.microsoft.com/office/word/2010/wordml" xmlns:w15="http://schemas.microsoft.com/office/word/2012/wordml" xmlns:wpg="http://schemas.microsoft.com/office/word/2010/wordprocessingGroup" xmlns:wpi="http://schemas.microsoft.com/office/word/2010/wordprocessingInk" xmlns:wne="http://schemas.microsoft.com/office/word/2006/wordml" xmlns:wps="http://schemas.microsoft.com/office/word/2010/wordprocessingShape" mc:Ignorable="w14 w15 wp14">
   <w:endnote w:type="separator" w:id="-1">
     <w:p>
       <w:r>
@@ -6205,7 +6542,7 @@
 </file>
 
 <file path=word/footer1.xml><?xml version="1.0" encoding="utf-8"?>
-<w:ftr xmlns:wpc="http://schemas.microsoft.com/office/word/2010/wordprocessingCanvas" xmlns:mo="http://schemas.microsoft.com/office/mac/office/2008/main" xmlns:mc="http://schemas.openxmlformats.org/markup-compatibility/2006" xmlns:mv="urn:schemas-microsoft-com:mac:vml" xmlns:o="urn:schemas-microsoft-com:office:office" xmlns:r="http://schemas.openxmlformats.org/officeDocument/2006/relationships" xmlns:m="http://schemas.openxmlformats.org/officeDocument/2006/math" xmlns:v="urn:schemas-microsoft-com:vml" xmlns:wp14="http://schemas.microsoft.com/office/word/2010/wordprocessingDrawing" xmlns:wp="http://schemas.openxmlformats.org/drawingml/2006/wordprocessingDrawing" xmlns:w10="urn:schemas-microsoft-com:office:word" xmlns:w="http://schemas.openxmlformats.org/wordprocessingml/2006/main" xmlns:w14="http://schemas.microsoft.com/office/word/2010/wordml" xmlns:wpg="http://schemas.microsoft.com/office/word/2010/wordprocessingGroup" xmlns:wpi="http://schemas.microsoft.com/office/word/2010/wordprocessingInk" xmlns:wne="http://schemas.microsoft.com/office/word/2006/wordml" xmlns:wps="http://schemas.microsoft.com/office/word/2010/wordprocessingShape" mc:Ignorable="w14 wp14">
+<w:ftr xmlns:wpc="http://schemas.microsoft.com/office/word/2010/wordprocessingCanvas" xmlns:mo="http://schemas.microsoft.com/office/mac/office/2008/main" xmlns:mc="http://schemas.openxmlformats.org/markup-compatibility/2006" xmlns:mv="urn:schemas-microsoft-com:mac:vml" xmlns:o="urn:schemas-microsoft-com:office:office" xmlns:r="http://schemas.openxmlformats.org/officeDocument/2006/relationships" xmlns:m="http://schemas.openxmlformats.org/officeDocument/2006/math" xmlns:v="urn:schemas-microsoft-com:vml" xmlns:wp14="http://schemas.microsoft.com/office/word/2010/wordprocessingDrawing" xmlns:wp="http://schemas.openxmlformats.org/drawingml/2006/wordprocessingDrawing" xmlns:w10="urn:schemas-microsoft-com:office:word" xmlns:w="http://schemas.openxmlformats.org/wordprocessingml/2006/main" xmlns:w14="http://schemas.microsoft.com/office/word/2010/wordml" xmlns:w15="http://schemas.microsoft.com/office/word/2012/wordml" xmlns:wpg="http://schemas.microsoft.com/office/word/2010/wordprocessingGroup" xmlns:wpi="http://schemas.microsoft.com/office/word/2010/wordprocessingInk" xmlns:wne="http://schemas.microsoft.com/office/word/2006/wordml" xmlns:wps="http://schemas.microsoft.com/office/word/2010/wordprocessingShape" mc:Ignorable="w14 w15 wp14">
   <w:p>
     <w:pPr>
       <w:pStyle w:val="Footer"/>
@@ -6251,7 +6588,7 @@
         <w:sz w:val="20"/>
         <w:szCs w:val="20"/>
       </w:rPr>
-      <w:t>8</w:t>
+      <w:t>1</w:t>
     </w:r>
     <w:r>
       <w:rPr>
@@ -6306,7 +6643,7 @@
         <w:sz w:val="20"/>
         <w:szCs w:val="20"/>
       </w:rPr>
-      <w:t>13</w:t>
+      <w:t>14</w:t>
     </w:r>
     <w:r>
       <w:rPr>
@@ -6322,7 +6659,7 @@
 </file>
 
 <file path=word/footnotes.xml><?xml version="1.0" encoding="utf-8"?>
-<w:footnotes xmlns:wpc="http://schemas.microsoft.com/office/word/2010/wordprocessingCanvas" xmlns:mo="http://schemas.microsoft.com/office/mac/office/2008/main" xmlns:mc="http://schemas.openxmlformats.org/markup-compatibility/2006" xmlns:mv="urn:schemas-microsoft-com:mac:vml" xmlns:o="urn:schemas-microsoft-com:office:office" xmlns:r="http://schemas.openxmlformats.org/officeDocument/2006/relationships" xmlns:m="http://schemas.openxmlformats.org/officeDocument/2006/math" xmlns:v="urn:schemas-microsoft-com:vml" xmlns:wp14="http://schemas.microsoft.com/office/word/2010/wordprocessingDrawing" xmlns:wp="http://schemas.openxmlformats.org/drawingml/2006/wordprocessingDrawing" xmlns:w10="urn:schemas-microsoft-com:office:word" xmlns:w="http://schemas.openxmlformats.org/wordprocessingml/2006/main" xmlns:w14="http://schemas.microsoft.com/office/word/2010/wordml" xmlns:wpg="http://schemas.microsoft.com/office/word/2010/wordprocessingGroup" xmlns:wpi="http://schemas.microsoft.com/office/word/2010/wordprocessingInk" xmlns:wne="http://schemas.microsoft.com/office/word/2006/wordml" xmlns:wps="http://schemas.microsoft.com/office/word/2010/wordprocessingShape" mc:Ignorable="w14 wp14">
+<w:footnotes xmlns:wpc="http://schemas.microsoft.com/office/word/2010/wordprocessingCanvas" xmlns:mo="http://schemas.microsoft.com/office/mac/office/2008/main" xmlns:mc="http://schemas.openxmlformats.org/markup-compatibility/2006" xmlns:mv="urn:schemas-microsoft-com:mac:vml" xmlns:o="urn:schemas-microsoft-com:office:office" xmlns:r="http://schemas.openxmlformats.org/officeDocument/2006/relationships" xmlns:m="http://schemas.openxmlformats.org/officeDocument/2006/math" xmlns:v="urn:schemas-microsoft-com:vml" xmlns:wp14="http://schemas.microsoft.com/office/word/2010/wordprocessingDrawing" xmlns:wp="http://schemas.openxmlformats.org/drawingml/2006/wordprocessingDrawing" xmlns:w10="urn:schemas-microsoft-com:office:word" xmlns:w="http://schemas.openxmlformats.org/wordprocessingml/2006/main" xmlns:w14="http://schemas.microsoft.com/office/word/2010/wordml" xmlns:w15="http://schemas.microsoft.com/office/word/2012/wordml" xmlns:wpg="http://schemas.microsoft.com/office/word/2010/wordprocessingGroup" xmlns:wpi="http://schemas.microsoft.com/office/word/2010/wordprocessingInk" xmlns:wne="http://schemas.microsoft.com/office/word/2006/wordml" xmlns:wps="http://schemas.microsoft.com/office/word/2010/wordprocessingShape" mc:Ignorable="w14 w15 wp14">
   <w:footnote w:type="separator" w:id="-1">
     <w:p>
       <w:r>
@@ -6341,7 +6678,7 @@
 </file>
 
 <file path=word/header1.xml><?xml version="1.0" encoding="utf-8"?>
-<w:hdr xmlns:wpc="http://schemas.microsoft.com/office/word/2010/wordprocessingCanvas" xmlns:mo="http://schemas.microsoft.com/office/mac/office/2008/main" xmlns:mc="http://schemas.openxmlformats.org/markup-compatibility/2006" xmlns:mv="urn:schemas-microsoft-com:mac:vml" xmlns:o="urn:schemas-microsoft-com:office:office" xmlns:r="http://schemas.openxmlformats.org/officeDocument/2006/relationships" xmlns:m="http://schemas.openxmlformats.org/officeDocument/2006/math" xmlns:v="urn:schemas-microsoft-com:vml" xmlns:wp14="http://schemas.microsoft.com/office/word/2010/wordprocessingDrawing" xmlns:wp="http://schemas.openxmlformats.org/drawingml/2006/wordprocessingDrawing" xmlns:w10="urn:schemas-microsoft-com:office:word" xmlns:w="http://schemas.openxmlformats.org/wordprocessingml/2006/main" xmlns:w14="http://schemas.microsoft.com/office/word/2010/wordml" xmlns:wpg="http://schemas.microsoft.com/office/word/2010/wordprocessingGroup" xmlns:wpi="http://schemas.microsoft.com/office/word/2010/wordprocessingInk" xmlns:wne="http://schemas.microsoft.com/office/word/2006/wordml" xmlns:wps="http://schemas.microsoft.com/office/word/2010/wordprocessingShape" mc:Ignorable="w14 wp14">
+<w:hdr xmlns:wpc="http://schemas.microsoft.com/office/word/2010/wordprocessingCanvas" xmlns:mo="http://schemas.microsoft.com/office/mac/office/2008/main" xmlns:mc="http://schemas.openxmlformats.org/markup-compatibility/2006" xmlns:mv="urn:schemas-microsoft-com:mac:vml" xmlns:o="urn:schemas-microsoft-com:office:office" xmlns:r="http://schemas.openxmlformats.org/officeDocument/2006/relationships" xmlns:m="http://schemas.openxmlformats.org/officeDocument/2006/math" xmlns:v="urn:schemas-microsoft-com:vml" xmlns:wp14="http://schemas.microsoft.com/office/word/2010/wordprocessingDrawing" xmlns:wp="http://schemas.openxmlformats.org/drawingml/2006/wordprocessingDrawing" xmlns:w10="urn:schemas-microsoft-com:office:word" xmlns:w="http://schemas.openxmlformats.org/wordprocessingml/2006/main" xmlns:w14="http://schemas.microsoft.com/office/word/2010/wordml" xmlns:w15="http://schemas.microsoft.com/office/word/2012/wordml" xmlns:wpg="http://schemas.microsoft.com/office/word/2010/wordprocessingGroup" xmlns:wpi="http://schemas.microsoft.com/office/word/2010/wordprocessingInk" xmlns:wne="http://schemas.microsoft.com/office/word/2006/wordml" xmlns:wps="http://schemas.microsoft.com/office/word/2010/wordprocessingShape" mc:Ignorable="w14 w15 wp14">
   <w:p>
     <w:pPr>
       <w:pStyle w:val="Header"/>
@@ -6431,7 +6768,7 @@
                         </a:ln>
                         <a:extLst>
                           <a:ext uri="{53640926-AAD7-44d8-BBD7-CCE9431645EC}">
-                            <a14:shadowObscured xmlns:a14="http://schemas.microsoft.com/office/drawing/2010/main"/>
+                            <a14:shadowObscured xmlns="" xmlns:o="urn:schemas-microsoft-com:office:office" xmlns:v="urn:schemas-microsoft-com:vml" xmlns:w10="urn:schemas-microsoft-com:office:word" xmlns:w="http://schemas.openxmlformats.org/wordprocessingml/2006/main" xmlns:a14="http://schemas.microsoft.com/office/drawing/2010/main" xmlns:w16se="http://schemas.microsoft.com/office/word/2015/wordml/symex" xmlns:cx2="http://schemas.microsoft.com/office/drawing/2015/10/21/chartex" xmlns:cx1="http://schemas.microsoft.com/office/drawing/2015/9/8/chartex" xmlns:cx="http://schemas.microsoft.com/office/drawing/2014/chartex"/>
                           </a:ext>
                         </a:extLst>
                       </pic:spPr>
@@ -6668,8 +7005,157 @@
 </file>
 
 <file path=word/numbering.xml><?xml version="1.0" encoding="utf-8"?>
-<w:numbering xmlns:wpc="http://schemas.microsoft.com/office/word/2010/wordprocessingCanvas" xmlns:mo="http://schemas.microsoft.com/office/mac/office/2008/main" xmlns:mc="http://schemas.openxmlformats.org/markup-compatibility/2006" xmlns:mv="urn:schemas-microsoft-com:mac:vml" xmlns:o="urn:schemas-microsoft-com:office:office" xmlns:r="http://schemas.openxmlformats.org/officeDocument/2006/relationships" xmlns:m="http://schemas.openxmlformats.org/officeDocument/2006/math" xmlns:v="urn:schemas-microsoft-com:vml" xmlns:wp14="http://schemas.microsoft.com/office/word/2010/wordprocessingDrawing" xmlns:wp="http://schemas.openxmlformats.org/drawingml/2006/wordprocessingDrawing" xmlns:w10="urn:schemas-microsoft-com:office:word" xmlns:w="http://schemas.openxmlformats.org/wordprocessingml/2006/main" xmlns:w14="http://schemas.microsoft.com/office/word/2010/wordml" xmlns:wpg="http://schemas.microsoft.com/office/word/2010/wordprocessingGroup" xmlns:wpi="http://schemas.microsoft.com/office/word/2010/wordprocessingInk" xmlns:wne="http://schemas.microsoft.com/office/word/2006/wordml" xmlns:wps="http://schemas.microsoft.com/office/word/2010/wordprocessingShape" mc:Ignorable="w14 wp14">
+<w:numbering xmlns:wpc="http://schemas.microsoft.com/office/word/2010/wordprocessingCanvas" xmlns:mo="http://schemas.microsoft.com/office/mac/office/2008/main" xmlns:mc="http://schemas.openxmlformats.org/markup-compatibility/2006" xmlns:mv="urn:schemas-microsoft-com:mac:vml" xmlns:o="urn:schemas-microsoft-com:office:office" xmlns:r="http://schemas.openxmlformats.org/officeDocument/2006/relationships" xmlns:m="http://schemas.openxmlformats.org/officeDocument/2006/math" xmlns:v="urn:schemas-microsoft-com:vml" xmlns:wp14="http://schemas.microsoft.com/office/word/2010/wordprocessingDrawing" xmlns:wp="http://schemas.openxmlformats.org/drawingml/2006/wordprocessingDrawing" xmlns:w10="urn:schemas-microsoft-com:office:word" xmlns:w="http://schemas.openxmlformats.org/wordprocessingml/2006/main" xmlns:w14="http://schemas.microsoft.com/office/word/2010/wordml" xmlns:w15="http://schemas.microsoft.com/office/word/2012/wordml" xmlns:wpg="http://schemas.microsoft.com/office/word/2010/wordprocessingGroup" xmlns:wpi="http://schemas.microsoft.com/office/word/2010/wordprocessingInk" xmlns:wne="http://schemas.microsoft.com/office/word/2006/wordml" xmlns:wps="http://schemas.microsoft.com/office/word/2010/wordprocessingShape" mc:Ignorable="w14 w15 wp14">
   <w:abstractNum w:abstractNumId="0">
+    <w:nsid w:val="08000D1B"/>
+    <w:multiLevelType w:val="multilevel"/>
+    <w:tmpl w:val="DFB8268C"/>
+    <w:lvl w:ilvl="0">
+      <w:start w:val="1"/>
+      <w:numFmt w:val="bullet"/>
+      <w:lvlText w:val=""/>
+      <w:lvlJc w:val="left"/>
+      <w:pPr>
+        <w:tabs>
+          <w:tab w:val="num" w:pos="720"/>
+        </w:tabs>
+        <w:ind w:left="720" w:hanging="360"/>
+      </w:pPr>
+      <w:rPr>
+        <w:rFonts w:ascii="Symbol" w:hAnsi="Symbol" w:hint="default"/>
+        <w:sz w:val="20"/>
+      </w:rPr>
+    </w:lvl>
+    <w:lvl w:ilvl="1" w:tentative="1">
+      <w:start w:val="1"/>
+      <w:numFmt w:val="bullet"/>
+      <w:lvlText w:val="o"/>
+      <w:lvlJc w:val="left"/>
+      <w:pPr>
+        <w:tabs>
+          <w:tab w:val="num" w:pos="1440"/>
+        </w:tabs>
+        <w:ind w:left="1440" w:hanging="360"/>
+      </w:pPr>
+      <w:rPr>
+        <w:rFonts w:ascii="Courier New" w:hAnsi="Courier New" w:hint="default"/>
+        <w:sz w:val="20"/>
+      </w:rPr>
+    </w:lvl>
+    <w:lvl w:ilvl="2" w:tentative="1">
+      <w:start w:val="1"/>
+      <w:numFmt w:val="bullet"/>
+      <w:lvlText w:val=""/>
+      <w:lvlJc w:val="left"/>
+      <w:pPr>
+        <w:tabs>
+          <w:tab w:val="num" w:pos="2160"/>
+        </w:tabs>
+        <w:ind w:left="2160" w:hanging="360"/>
+      </w:pPr>
+      <w:rPr>
+        <w:rFonts w:ascii="Wingdings" w:hAnsi="Wingdings" w:hint="default"/>
+        <w:sz w:val="20"/>
+      </w:rPr>
+    </w:lvl>
+    <w:lvl w:ilvl="3" w:tentative="1">
+      <w:start w:val="1"/>
+      <w:numFmt w:val="bullet"/>
+      <w:lvlText w:val=""/>
+      <w:lvlJc w:val="left"/>
+      <w:pPr>
+        <w:tabs>
+          <w:tab w:val="num" w:pos="2880"/>
+        </w:tabs>
+        <w:ind w:left="2880" w:hanging="360"/>
+      </w:pPr>
+      <w:rPr>
+        <w:rFonts w:ascii="Wingdings" w:hAnsi="Wingdings" w:hint="default"/>
+        <w:sz w:val="20"/>
+      </w:rPr>
+    </w:lvl>
+    <w:lvl w:ilvl="4" w:tentative="1">
+      <w:start w:val="1"/>
+      <w:numFmt w:val="bullet"/>
+      <w:lvlText w:val=""/>
+      <w:lvlJc w:val="left"/>
+      <w:pPr>
+        <w:tabs>
+          <w:tab w:val="num" w:pos="3600"/>
+        </w:tabs>
+        <w:ind w:left="3600" w:hanging="360"/>
+      </w:pPr>
+      <w:rPr>
+        <w:rFonts w:ascii="Wingdings" w:hAnsi="Wingdings" w:hint="default"/>
+        <w:sz w:val="20"/>
+      </w:rPr>
+    </w:lvl>
+    <w:lvl w:ilvl="5" w:tentative="1">
+      <w:start w:val="1"/>
+      <w:numFmt w:val="bullet"/>
+      <w:lvlText w:val=""/>
+      <w:lvlJc w:val="left"/>
+      <w:pPr>
+        <w:tabs>
+          <w:tab w:val="num" w:pos="4320"/>
+        </w:tabs>
+        <w:ind w:left="4320" w:hanging="360"/>
+      </w:pPr>
+      <w:rPr>
+        <w:rFonts w:ascii="Wingdings" w:hAnsi="Wingdings" w:hint="default"/>
+        <w:sz w:val="20"/>
+      </w:rPr>
+    </w:lvl>
+    <w:lvl w:ilvl="6" w:tentative="1">
+      <w:start w:val="1"/>
+      <w:numFmt w:val="bullet"/>
+      <w:lvlText w:val=""/>
+      <w:lvlJc w:val="left"/>
+      <w:pPr>
+        <w:tabs>
+          <w:tab w:val="num" w:pos="5040"/>
+        </w:tabs>
+        <w:ind w:left="5040" w:hanging="360"/>
+      </w:pPr>
+      <w:rPr>
+        <w:rFonts w:ascii="Wingdings" w:hAnsi="Wingdings" w:hint="default"/>
+        <w:sz w:val="20"/>
+      </w:rPr>
+    </w:lvl>
+    <w:lvl w:ilvl="7" w:tentative="1">
+      <w:start w:val="1"/>
+      <w:numFmt w:val="bullet"/>
+      <w:lvlText w:val=""/>
+      <w:lvlJc w:val="left"/>
+      <w:pPr>
+        <w:tabs>
+          <w:tab w:val="num" w:pos="5760"/>
+        </w:tabs>
+        <w:ind w:left="5760" w:hanging="360"/>
+      </w:pPr>
+      <w:rPr>
+        <w:rFonts w:ascii="Wingdings" w:hAnsi="Wingdings" w:hint="default"/>
+        <w:sz w:val="20"/>
+      </w:rPr>
+    </w:lvl>
+    <w:lvl w:ilvl="8" w:tentative="1">
+      <w:start w:val="1"/>
+      <w:numFmt w:val="bullet"/>
+      <w:lvlText w:val=""/>
+      <w:lvlJc w:val="left"/>
+      <w:pPr>
+        <w:tabs>
+          <w:tab w:val="num" w:pos="6480"/>
+        </w:tabs>
+        <w:ind w:left="6480" w:hanging="360"/>
+      </w:pPr>
+      <w:rPr>
+        <w:rFonts w:ascii="Wingdings" w:hAnsi="Wingdings" w:hint="default"/>
+        <w:sz w:val="20"/>
+      </w:rPr>
+    </w:lvl>
+  </w:abstractNum>
+  <w:abstractNum w:abstractNumId="1">
     <w:nsid w:val="0BEB6BF0"/>
     <w:multiLevelType w:val="hybridMultilevel"/>
     <w:tmpl w:val="6F4EA3F6"/>
@@ -6782,7 +7268,7 @@
       </w:rPr>
     </w:lvl>
   </w:abstractNum>
-  <w:abstractNum w:abstractNumId="1">
+  <w:abstractNum w:abstractNumId="2">
     <w:nsid w:val="11244CEE"/>
     <w:multiLevelType w:val="multilevel"/>
     <w:tmpl w:val="061A6D0A"/>
@@ -6868,7 +7354,7 @@
       </w:pPr>
     </w:lvl>
   </w:abstractNum>
-  <w:abstractNum w:abstractNumId="2">
+  <w:abstractNum w:abstractNumId="3">
     <w:nsid w:val="1ED34087"/>
     <w:multiLevelType w:val="multilevel"/>
     <w:tmpl w:val="8CEC9F96"/>
@@ -6957,7 +7443,7 @@
       </w:pPr>
     </w:lvl>
   </w:abstractNum>
-  <w:abstractNum w:abstractNumId="3">
+  <w:abstractNum w:abstractNumId="4">
     <w:nsid w:val="2D0E22CA"/>
     <w:multiLevelType w:val="hybridMultilevel"/>
     <w:tmpl w:val="9BCC70F8"/>
@@ -7070,7 +7556,7 @@
       </w:rPr>
     </w:lvl>
   </w:abstractNum>
-  <w:abstractNum w:abstractNumId="4">
+  <w:abstractNum w:abstractNumId="5">
     <w:nsid w:val="320519BE"/>
     <w:multiLevelType w:val="multilevel"/>
     <w:tmpl w:val="A85690F6"/>
@@ -7187,7 +7673,7 @@
       </w:pPr>
     </w:lvl>
   </w:abstractNum>
-  <w:abstractNum w:abstractNumId="5">
+  <w:abstractNum w:abstractNumId="6">
     <w:nsid w:val="4304239B"/>
     <w:multiLevelType w:val="multilevel"/>
     <w:tmpl w:val="5276EC2A"/>
@@ -7300,7 +7786,7 @@
       </w:pPr>
     </w:lvl>
   </w:abstractNum>
-  <w:abstractNum w:abstractNumId="6">
+  <w:abstractNum w:abstractNumId="7">
     <w:nsid w:val="5CEF7BEC"/>
     <w:multiLevelType w:val="hybridMultilevel"/>
     <w:tmpl w:val="CE0897DC"/>
@@ -7413,7 +7899,7 @@
       </w:rPr>
     </w:lvl>
   </w:abstractNum>
-  <w:abstractNum w:abstractNumId="7">
+  <w:abstractNum w:abstractNumId="8">
     <w:nsid w:val="72F43DEF"/>
     <w:multiLevelType w:val="multilevel"/>
     <w:tmpl w:val="9662D422"/>
@@ -7505,7 +7991,7 @@
       </w:pPr>
     </w:lvl>
   </w:abstractNum>
-  <w:abstractNum w:abstractNumId="8">
+  <w:abstractNum w:abstractNumId="9">
     <w:nsid w:val="7F257F4A"/>
     <w:multiLevelType w:val="hybridMultilevel"/>
     <w:tmpl w:val="08224698"/>
@@ -7619,61 +8105,61 @@
     </w:lvl>
   </w:abstractNum>
   <w:num w:numId="1">
-    <w:abstractNumId w:val="2"/>
+    <w:abstractNumId w:val="3"/>
   </w:num>
   <w:num w:numId="2">
-    <w:abstractNumId w:val="8"/>
+    <w:abstractNumId w:val="9"/>
   </w:num>
   <w:num w:numId="3">
-    <w:abstractNumId w:val="3"/>
+    <w:abstractNumId w:val="4"/>
   </w:num>
   <w:num w:numId="4">
-    <w:abstractNumId w:val="5"/>
+    <w:abstractNumId w:val="6"/>
     <w:lvlOverride w:ilvl="0">
       <w:startOverride w:val="3"/>
     </w:lvlOverride>
   </w:num>
   <w:num w:numId="5">
-    <w:abstractNumId w:val="4"/>
+    <w:abstractNumId w:val="5"/>
     <w:lvlOverride w:ilvl="0">
       <w:startOverride w:val="4"/>
     </w:lvlOverride>
   </w:num>
   <w:num w:numId="6">
-    <w:abstractNumId w:val="4"/>
+    <w:abstractNumId w:val="5"/>
     <w:lvlOverride w:ilvl="0"/>
     <w:lvlOverride w:ilvl="1">
       <w:startOverride w:val="1"/>
     </w:lvlOverride>
   </w:num>
   <w:num w:numId="7">
-    <w:abstractNumId w:val="4"/>
+    <w:abstractNumId w:val="5"/>
     <w:lvlOverride w:ilvl="0"/>
     <w:lvlOverride w:ilvl="1">
       <w:startOverride w:val="2"/>
     </w:lvlOverride>
   </w:num>
   <w:num w:numId="8">
-    <w:abstractNumId w:val="4"/>
+    <w:abstractNumId w:val="5"/>
     <w:lvlOverride w:ilvl="0"/>
     <w:lvlOverride w:ilvl="1">
       <w:startOverride w:val="3"/>
     </w:lvlOverride>
   </w:num>
   <w:num w:numId="9">
-    <w:abstractNumId w:val="6"/>
+    <w:abstractNumId w:val="7"/>
   </w:num>
   <w:num w:numId="10">
-    <w:abstractNumId w:val="0"/>
+    <w:abstractNumId w:val="1"/>
   </w:num>
   <w:num w:numId="11">
-    <w:abstractNumId w:val="1"/>
+    <w:abstractNumId w:val="2"/>
   </w:num>
   <w:num w:numId="12">
-    <w:abstractNumId w:val="7"/>
+    <w:abstractNumId w:val="8"/>
   </w:num>
   <w:num w:numId="13">
-    <w:abstractNumId w:val="2"/>
+    <w:abstractNumId w:val="3"/>
     <w:lvlOverride w:ilvl="0">
       <w:startOverride w:val="1"/>
     </w:lvlOverride>
@@ -7702,12 +8188,15 @@
       <w:startOverride w:val="1"/>
     </w:lvlOverride>
   </w:num>
+  <w:num w:numId="14">
+    <w:abstractNumId w:val="0"/>
+  </w:num>
   <w:numIdMacAtCleanup w:val="8"/>
 </w:numbering>
 </file>
 
 <file path=word/styles.xml><?xml version="1.0" encoding="utf-8"?>
-<w:styles xmlns:mc="http://schemas.openxmlformats.org/markup-compatibility/2006" xmlns:r="http://schemas.openxmlformats.org/officeDocument/2006/relationships" xmlns:w="http://schemas.openxmlformats.org/wordprocessingml/2006/main" xmlns:w14="http://schemas.microsoft.com/office/word/2010/wordml" mc:Ignorable="w14">
+<w:styles xmlns:mc="http://schemas.openxmlformats.org/markup-compatibility/2006" xmlns:r="http://schemas.openxmlformats.org/officeDocument/2006/relationships" xmlns:w="http://schemas.openxmlformats.org/wordprocessingml/2006/main" xmlns:w14="http://schemas.microsoft.com/office/word/2010/wordml" xmlns:w15="http://schemas.microsoft.com/office/word/2012/wordml" mc:Ignorable="w14 w15">
   <w:docDefaults>
     <w:rPrDefault>
       <w:rPr>
@@ -7717,711 +8206,369 @@
     </w:rPrDefault>
     <w:pPrDefault/>
   </w:docDefaults>
-  <w:latentStyles w:defLockedState="0" w:defUIPriority="99" w:defSemiHidden="1" w:defUnhideWhenUsed="1" w:defQFormat="0" w:count="276">
-    <w:lsdException w:name="Normal" w:semiHidden="0" w:uiPriority="0" w:unhideWhenUsed="0" w:qFormat="1"/>
-    <w:lsdException w:name="heading 1" w:semiHidden="0" w:uiPriority="0" w:unhideWhenUsed="0" w:qFormat="1"/>
-    <w:lsdException w:name="heading 2" w:semiHidden="0" w:uiPriority="9" w:unhideWhenUsed="0" w:qFormat="1"/>
-    <w:lsdException w:name="heading 3" w:semiHidden="0" w:uiPriority="0" w:unhideWhenUsed="0" w:qFormat="1"/>
-    <w:lsdException w:name="heading 4" w:uiPriority="9" w:qFormat="1"/>
-    <w:lsdException w:name="heading 5" w:uiPriority="9" w:qFormat="1"/>
-    <w:lsdException w:name="heading 6" w:uiPriority="9" w:qFormat="1"/>
-    <w:lsdException w:name="heading 7" w:uiPriority="9" w:qFormat="1"/>
-    <w:lsdException w:name="heading 8" w:uiPriority="9" w:qFormat="1"/>
-    <w:lsdException w:name="heading 9" w:uiPriority="9" w:qFormat="1"/>
-    <w:lsdException w:name="toc 1" w:uiPriority="39" w:qFormat="1"/>
-    <w:lsdException w:name="toc 2" w:uiPriority="39" w:qFormat="1"/>
-    <w:lsdException w:name="toc 3" w:uiPriority="39" w:qFormat="1"/>
-    <w:lsdException w:name="toc 4" w:uiPriority="39"/>
-    <w:lsdException w:name="toc 5" w:uiPriority="39"/>
-    <w:lsdException w:name="toc 6" w:uiPriority="39"/>
-    <w:lsdException w:name="toc 7" w:uiPriority="39"/>
-    <w:lsdException w:name="toc 8" w:uiPriority="39"/>
-    <w:lsdException w:name="toc 9" w:uiPriority="39"/>
-    <w:lsdException w:name="caption" w:uiPriority="35" w:qFormat="1"/>
-    <w:lsdException w:name="Title" w:semiHidden="0" w:uiPriority="10" w:unhideWhenUsed="0" w:qFormat="1"/>
-    <w:lsdException w:name="Default Paragraph Font" w:uiPriority="1"/>
-    <w:lsdException w:name="Subtitle" w:semiHidden="0" w:uiPriority="11" w:unhideWhenUsed="0" w:qFormat="1"/>
-    <w:lsdException w:name="Strong" w:semiHidden="0" w:uiPriority="22" w:unhideWhenUsed="0" w:qFormat="1"/>
-    <w:lsdException w:name="Emphasis" w:semiHidden="0" w:uiPriority="20" w:unhideWhenUsed="0" w:qFormat="1"/>
-    <w:lsdException w:name="Table Grid" w:semiHidden="0" w:uiPriority="59" w:unhideWhenUsed="0"/>
-    <w:lsdException w:name="Note Level 1" w:semiHidden="0" w:unhideWhenUsed="0"/>
-    <w:lsdException w:name="Note Level 2" w:semiHidden="0" w:unhideWhenUsed="0"/>
-    <w:lsdException w:name="Note Level 3" w:semiHidden="0" w:unhideWhenUsed="0"/>
-    <w:lsdException w:name="Note Level 4" w:semiHidden="0" w:unhideWhenUsed="0"/>
-    <w:lsdException w:name="Note Level 5" w:semiHidden="0" w:unhideWhenUsed="0"/>
-    <w:lsdException w:name="Note Level 6" w:semiHidden="0" w:unhideWhenUsed="0"/>
-    <w:lsdException w:name="Note Level 7" w:semiHidden="0" w:unhideWhenUsed="0"/>
-    <w:lsdException w:name="Note Level 8" w:semiHidden="0" w:unhideWhenUsed="0"/>
-    <w:lsdException w:name="Note Level 9" w:semiHidden="0" w:unhideWhenUsed="0"/>
-    <w:lsdException w:name="Placeholder Text" w:unhideWhenUsed="0"/>
-    <w:lsdException w:name="No Spacing" w:semiHidden="0" w:uiPriority="1" w:unhideWhenUsed="0" w:qFormat="1"/>
-    <w:lsdException w:name="Light Shading" w:semiHidden="0" w:uiPriority="60" w:unhideWhenUsed="0"/>
-    <w:lsdException w:name="Light List" w:semiHidden="0" w:uiPriority="61" w:unhideWhenUsed="0"/>
-    <w:lsdException w:name="Light Grid" w:semiHidden="0" w:uiPriority="62" w:unhideWhenUsed="0"/>
-    <w:lsdException w:name="Medium Shading 1" w:semiHidden="0" w:uiPriority="63" w:unhideWhenUsed="0"/>
-    <w:lsdException w:name="Medium Shading 2" w:semiHidden="0" w:uiPriority="64" w:unhideWhenUsed="0"/>
-    <w:lsdException w:name="Medium List 1" w:semiHidden="0" w:uiPriority="65" w:unhideWhenUsed="0"/>
-    <w:lsdException w:name="Medium List 2" w:semiHidden="0" w:uiPriority="66" w:unhideWhenUsed="0"/>
-    <w:lsdException w:name="Medium Grid 1" w:semiHidden="0" w:uiPriority="67" w:unhideWhenUsed="0"/>
-    <w:lsdException w:name="Medium Grid 2" w:semiHidden="0" w:uiPriority="68" w:unhideWhenUsed="0"/>
-    <w:lsdException w:name="Medium Grid 3" w:semiHidden="0" w:uiPriority="69" w:unhideWhenUsed="0"/>
-    <w:lsdException w:name="Dark List" w:semiHidden="0" w:uiPriority="70" w:unhideWhenUsed="0"/>
-    <w:lsdException w:name="Colorful Shading" w:semiHidden="0" w:uiPriority="71" w:unhideWhenUsed="0"/>
-    <w:lsdException w:name="Colorful List" w:semiHidden="0" w:uiPriority="72" w:unhideWhenUsed="0"/>
-    <w:lsdException w:name="Colorful Grid" w:semiHidden="0" w:uiPriority="73" w:unhideWhenUsed="0"/>
-    <w:lsdException w:name="Light Shading Accent 1" w:semiHidden="0" w:uiPriority="60" w:unhideWhenUsed="0"/>
-    <w:lsdException w:name="Light List Accent 1" w:semiHidden="0" w:uiPriority="61" w:unhideWhenUsed="0"/>
-    <w:lsdException w:name="Light Grid Accent 1" w:semiHidden="0" w:uiPriority="62" w:unhideWhenUsed="0"/>
-    <w:lsdException w:name="Medium Shading 1 Accent 1" w:semiHidden="0" w:uiPriority="63" w:unhideWhenUsed="0"/>
-    <w:lsdException w:name="Medium Shading 2 Accent 1" w:semiHidden="0" w:uiPriority="64" w:unhideWhenUsed="0"/>
-    <w:lsdException w:name="Medium List 1 Accent 1" w:semiHidden="0" w:uiPriority="65" w:unhideWhenUsed="0"/>
-    <w:lsdException w:name="Revision" w:unhideWhenUsed="0"/>
-    <w:lsdException w:name="List Paragraph" w:semiHidden="0" w:uiPriority="34" w:unhideWhenUsed="0" w:qFormat="1"/>
-    <w:lsdException w:name="Quote" w:semiHidden="0" w:uiPriority="29" w:unhideWhenUsed="0" w:qFormat="1"/>
-    <w:lsdException w:name="Intense Quote" w:semiHidden="0" w:uiPriority="30" w:unhideWhenUsed="0" w:qFormat="1"/>
-    <w:lsdException w:name="Medium List 2 Accent 1" w:semiHidden="0" w:uiPriority="66" w:unhideWhenUsed="0"/>
-    <w:lsdException w:name="Medium Grid 1 Accent 1" w:semiHidden="0" w:uiPriority="67" w:unhideWhenUsed="0"/>
-    <w:lsdException w:name="Medium Grid 2 Accent 1" w:semiHidden="0" w:uiPriority="68" w:unhideWhenUsed="0"/>
-    <w:lsdException w:name="Medium Grid 3 Accent 1" w:semiHidden="0" w:uiPriority="69" w:unhideWhenUsed="0"/>
-    <w:lsdException w:name="Dark List Accent 1" w:semiHidden="0" w:uiPriority="70" w:unhideWhenUsed="0"/>
-    <w:lsdException w:name="Colorful Shading Accent 1" w:semiHidden="0" w:uiPriority="71" w:unhideWhenUsed="0"/>
-    <w:lsdException w:name="Colorful List Accent 1" w:semiHidden="0" w:uiPriority="72" w:unhideWhenUsed="0"/>
-    <w:lsdException w:name="Colorful Grid Accent 1" w:semiHidden="0" w:uiPriority="73" w:unhideWhenUsed="0"/>
-    <w:lsdException w:name="Light Shading Accent 2" w:semiHidden="0" w:uiPriority="60" w:unhideWhenUsed="0"/>
-    <w:lsdException w:name="Light List Accent 2" w:semiHidden="0" w:uiPriority="61" w:unhideWhenUsed="0"/>
-    <w:lsdException w:name="Light Grid Accent 2" w:semiHidden="0" w:uiPriority="62" w:unhideWhenUsed="0"/>
-    <w:lsdException w:name="Medium Shading 1 Accent 2" w:semiHidden="0" w:uiPriority="63" w:unhideWhenUsed="0"/>
-    <w:lsdException w:name="Medium Shading 2 Accent 2" w:semiHidden="0" w:uiPriority="64" w:unhideWhenUsed="0"/>
-    <w:lsdException w:name="Medium List 1 Accent 2" w:semiHidden="0" w:uiPriority="65" w:unhideWhenUsed="0"/>
-    <w:lsdException w:name="Medium List 2 Accent 2" w:semiHidden="0" w:uiPriority="66" w:unhideWhenUsed="0"/>
-    <w:lsdException w:name="Medium Grid 1 Accent 2" w:semiHidden="0" w:uiPriority="67" w:unhideWhenUsed="0"/>
-    <w:lsdException w:name="Medium Grid 2 Accent 2" w:semiHidden="0" w:uiPriority="68" w:unhideWhenUsed="0"/>
-    <w:lsdException w:name="Medium Grid 3 Accent 2" w:semiHidden="0" w:uiPriority="69" w:unhideWhenUsed="0"/>
-    <w:lsdException w:name="Dark List Accent 2" w:semiHidden="0" w:uiPriority="70" w:unhideWhenUsed="0"/>
-    <w:lsdException w:name="Colorful Shading Accent 2" w:semiHidden="0" w:uiPriority="71" w:unhideWhenUsed="0"/>
-    <w:lsdException w:name="Colorful List Accent 2" w:semiHidden="0" w:uiPriority="72" w:unhideWhenUsed="0"/>
-    <w:lsdException w:name="Colorful Grid Accent 2" w:semiHidden="0" w:uiPriority="73" w:unhideWhenUsed="0"/>
-    <w:lsdException w:name="Light Shading Accent 3" w:semiHidden="0" w:uiPriority="60" w:unhideWhenUsed="0"/>
-    <w:lsdException w:name="Light List Accent 3" w:semiHidden="0" w:uiPriority="61" w:unhideWhenUsed="0"/>
-    <w:lsdException w:name="Light Grid Accent 3" w:semiHidden="0" w:uiPriority="62" w:unhideWhenUsed="0"/>
-    <w:lsdException w:name="Medium Shading 1 Accent 3" w:semiHidden="0" w:uiPriority="63" w:unhideWhenUsed="0"/>
-    <w:lsdException w:name="Medium Shading 2 Accent 3" w:semiHidden="0" w:uiPriority="64" w:unhideWhenUsed="0"/>
-    <w:lsdException w:name="Medium List 1 Accent 3" w:semiHidden="0" w:uiPriority="65" w:unhideWhenUsed="0"/>
-    <w:lsdException w:name="Medium List 2 Accent 3" w:semiHidden="0" w:uiPriority="66" w:unhideWhenUsed="0"/>
-    <w:lsdException w:name="Medium Grid 1 Accent 3" w:semiHidden="0" w:uiPriority="67" w:unhideWhenUsed="0"/>
-    <w:lsdException w:name="Medium Grid 2 Accent 3" w:semiHidden="0" w:uiPriority="68" w:unhideWhenUsed="0"/>
-    <w:lsdException w:name="Medium Grid 3 Accent 3" w:semiHidden="0" w:uiPriority="69" w:unhideWhenUsed="0"/>
-    <w:lsdException w:name="Dark List Accent 3" w:semiHidden="0" w:uiPriority="70" w:unhideWhenUsed="0"/>
-    <w:lsdException w:name="Colorful Shading Accent 3" w:semiHidden="0" w:uiPriority="71" w:unhideWhenUsed="0"/>
-    <w:lsdException w:name="Colorful List Accent 3" w:semiHidden="0" w:uiPriority="72" w:unhideWhenUsed="0"/>
-    <w:lsdException w:name="Colorful Grid Accent 3" w:semiHidden="0" w:uiPriority="73" w:unhideWhenUsed="0"/>
-    <w:lsdException w:name="Light Shading Accent 4" w:semiHidden="0" w:uiPriority="60" w:unhideWhenUsed="0"/>
-    <w:lsdException w:name="Light List Accent 4" w:semiHidden="0" w:uiPriority="61" w:unhideWhenUsed="0"/>
-    <w:lsdException w:name="Light Grid Accent 4" w:semiHidden="0" w:uiPriority="62" w:unhideWhenUsed="0"/>
-    <w:lsdException w:name="Medium Shading 1 Accent 4" w:semiHidden="0" w:uiPriority="63" w:unhideWhenUsed="0"/>
-    <w:lsdException w:name="Medium Shading 2 Accent 4" w:semiHidden="0" w:uiPriority="64" w:unhideWhenUsed="0"/>
-    <w:lsdException w:name="Medium List 1 Accent 4" w:semiHidden="0" w:uiPriority="65" w:unhideWhenUsed="0"/>
-    <w:lsdException w:name="Medium List 2 Accent 4" w:semiHidden="0" w:uiPriority="66" w:unhideWhenUsed="0"/>
-    <w:lsdException w:name="Medium Grid 1 Accent 4" w:semiHidden="0" w:uiPriority="67" w:unhideWhenUsed="0"/>
-    <w:lsdException w:name="Medium Grid 2 Accent 4" w:semiHidden="0" w:uiPriority="68" w:unhideWhenUsed="0"/>
-    <w:lsdException w:name="Medium Grid 3 Accent 4" w:semiHidden="0" w:uiPriority="69" w:unhideWhenUsed="0"/>
-    <w:lsdException w:name="Dark List Accent 4" w:semiHidden="0" w:uiPriority="70" w:unhideWhenUsed="0"/>
-    <w:lsdException w:name="Colorful Shading Accent 4" w:semiHidden="0" w:uiPriority="71" w:unhideWhenUsed="0"/>
-    <w:lsdException w:name="Colorful List Accent 4" w:semiHidden="0" w:uiPriority="72" w:unhideWhenUsed="0"/>
-    <w:lsdException w:name="Colorful Grid Accent 4" w:semiHidden="0" w:uiPriority="73" w:unhideWhenUsed="0"/>
-    <w:lsdException w:name="Light Shading Accent 5" w:semiHidden="0" w:uiPriority="60" w:unhideWhenUsed="0"/>
-    <w:lsdException w:name="Light List Accent 5" w:semiHidden="0" w:uiPriority="61" w:unhideWhenUsed="0"/>
-    <w:lsdException w:name="Light Grid Accent 5" w:semiHidden="0" w:uiPriority="62" w:unhideWhenUsed="0"/>
-    <w:lsdException w:name="Medium Shading 1 Accent 5" w:semiHidden="0" w:uiPriority="63" w:unhideWhenUsed="0"/>
-    <w:lsdException w:name="Medium Shading 2 Accent 5" w:semiHidden="0" w:uiPriority="64" w:unhideWhenUsed="0"/>
-    <w:lsdException w:name="Medium List 1 Accent 5" w:semiHidden="0" w:uiPriority="65" w:unhideWhenUsed="0"/>
-    <w:lsdException w:name="Medium List 2 Accent 5" w:semiHidden="0" w:uiPriority="66" w:unhideWhenUsed="0"/>
-    <w:lsdException w:name="Medium Grid 1 Accent 5" w:semiHidden="0" w:uiPriority="67" w:unhideWhenUsed="0"/>
-    <w:lsdException w:name="Medium Grid 2 Accent 5" w:semiHidden="0" w:uiPriority="68" w:unhideWhenUsed="0"/>
-    <w:lsdException w:name="Medium Grid 3 Accent 5" w:semiHidden="0" w:uiPriority="69" w:unhideWhenUsed="0"/>
-    <w:lsdException w:name="Dark List Accent 5" w:semiHidden="0" w:uiPriority="70" w:unhideWhenUsed="0"/>
-    <w:lsdException w:name="Colorful Shading Accent 5" w:semiHidden="0" w:uiPriority="71" w:unhideWhenUsed="0"/>
-    <w:lsdException w:name="Colorful List Accent 5" w:semiHidden="0" w:uiPriority="72" w:unhideWhenUsed="0"/>
-    <w:lsdException w:name="Colorful Grid Accent 5" w:semiHidden="0" w:uiPriority="73" w:unhideWhenUsed="0"/>
-    <w:lsdException w:name="Light Shading Accent 6" w:semiHidden="0" w:uiPriority="60" w:unhideWhenUsed="0"/>
-    <w:lsdException w:name="Light List Accent 6" w:semiHidden="0" w:uiPriority="61" w:unhideWhenUsed="0"/>
-    <w:lsdException w:name="Light Grid Accent 6" w:semiHidden="0" w:uiPriority="62" w:unhideWhenUsed="0"/>
-    <w:lsdException w:name="Medium Shading 1 Accent 6" w:semiHidden="0" w:uiPriority="63" w:unhideWhenUsed="0"/>
-    <w:lsdException w:name="Medium Shading 2 Accent 6" w:semiHidden="0" w:uiPriority="64" w:unhideWhenUsed="0"/>
-    <w:lsdException w:name="Medium List 1 Accent 6" w:semiHidden="0" w:uiPriority="65" w:unhideWhenUsed="0"/>
-    <w:lsdException w:name="Medium List 2 Accent 6" w:semiHidden="0" w:uiPriority="66" w:unhideWhenUsed="0"/>
-    <w:lsdException w:name="Medium Grid 1 Accent 6" w:semiHidden="0" w:uiPriority="67" w:unhideWhenUsed="0"/>
-    <w:lsdException w:name="Medium Grid 2 Accent 6" w:semiHidden="0" w:uiPriority="68" w:unhideWhenUsed="0"/>
-    <w:lsdException w:name="Medium Grid 3 Accent 6" w:semiHidden="0" w:uiPriority="69" w:unhideWhenUsed="0"/>
-    <w:lsdException w:name="Dark List Accent 6" w:semiHidden="0" w:uiPriority="70" w:unhideWhenUsed="0"/>
-    <w:lsdException w:name="Colorful Shading Accent 6" w:semiHidden="0" w:uiPriority="71" w:unhideWhenUsed="0"/>
-    <w:lsdException w:name="Colorful List Accent 6" w:semiHidden="0" w:uiPriority="72" w:unhideWhenUsed="0"/>
-    <w:lsdException w:name="Colorful Grid Accent 6" w:semiHidden="0" w:uiPriority="73" w:unhideWhenUsed="0"/>
-    <w:lsdException w:name="Subtle Emphasis" w:semiHidden="0" w:uiPriority="19" w:unhideWhenUsed="0" w:qFormat="1"/>
-    <w:lsdException w:name="Intense Emphasis" w:semiHidden="0" w:uiPriority="21" w:unhideWhenUsed="0" w:qFormat="1"/>
-    <w:lsdException w:name="Subtle Reference" w:semiHidden="0" w:uiPriority="31" w:unhideWhenUsed="0" w:qFormat="1"/>
-    <w:lsdException w:name="Intense Reference" w:semiHidden="0" w:uiPriority="32" w:unhideWhenUsed="0" w:qFormat="1"/>
-    <w:lsdException w:name="Book Title" w:semiHidden="0" w:uiPriority="33" w:unhideWhenUsed="0" w:qFormat="1"/>
-    <w:lsdException w:name="Bibliography" w:uiPriority="37"/>
-    <w:lsdException w:name="TOC Heading" w:uiPriority="39" w:qFormat="1"/>
-  </w:latentStyles>
-  <w:style w:type="paragraph" w:default="1" w:styleId="Normal">
-    <w:name w:val="Normal"/>
-    <w:qFormat/>
-    <w:rsid w:val="00B2366C"/>
-    <w:rPr>
-      <w:sz w:val="24"/>
-      <w:szCs w:val="24"/>
-      <w:lang w:val="en-US" w:eastAsia="en-US"/>
-    </w:rPr>
-  </w:style>
-  <w:style w:type="paragraph" w:styleId="Heading1">
-    <w:name w:val="heading 1"/>
-    <w:basedOn w:val="Normal"/>
-    <w:next w:val="Normal"/>
-    <w:qFormat/>
-    <w:rsid w:val="004175D9"/>
-    <w:pPr>
-      <w:keepNext/>
-      <w:spacing w:before="240" w:after="60"/>
-      <w:outlineLvl w:val="0"/>
-    </w:pPr>
-    <w:rPr>
-      <w:rFonts w:ascii="Arial" w:hAnsi="Arial" w:cs="Arial"/>
-      <w:b/>
-      <w:bCs/>
-      <w:kern w:val="32"/>
-      <w:sz w:val="32"/>
-      <w:szCs w:val="32"/>
-    </w:rPr>
-  </w:style>
-  <w:style w:type="paragraph" w:styleId="Heading2">
-    <w:name w:val="heading 2"/>
-    <w:basedOn w:val="Normal"/>
-    <w:next w:val="Normal"/>
-    <w:qFormat/>
-    <w:rsid w:val="004175D9"/>
-    <w:pPr>
-      <w:keepNext/>
-      <w:spacing w:before="240" w:after="60"/>
-      <w:outlineLvl w:val="1"/>
-    </w:pPr>
-    <w:rPr>
-      <w:rFonts w:ascii="Arial" w:hAnsi="Arial" w:cs="Arial"/>
-      <w:b/>
-      <w:bCs/>
-      <w:i/>
-      <w:iCs/>
-      <w:sz w:val="28"/>
-      <w:szCs w:val="28"/>
-    </w:rPr>
-  </w:style>
-  <w:style w:type="paragraph" w:styleId="Heading3">
-    <w:name w:val="heading 3"/>
-    <w:basedOn w:val="Normal"/>
-    <w:next w:val="Normal"/>
-    <w:qFormat/>
-    <w:rsid w:val="004175D9"/>
-    <w:pPr>
-      <w:keepNext/>
-      <w:spacing w:before="240" w:after="60"/>
-      <w:outlineLvl w:val="2"/>
-    </w:pPr>
-    <w:rPr>
-      <w:rFonts w:ascii="Arial" w:hAnsi="Arial" w:cs="Arial"/>
-      <w:b/>
-      <w:bCs/>
-      <w:sz w:val="26"/>
-      <w:szCs w:val="26"/>
-    </w:rPr>
-  </w:style>
-  <w:style w:type="character" w:default="1" w:styleId="DefaultParagraphFont">
-    <w:name w:val="Default Paragraph Font"/>
-    <w:uiPriority w:val="1"/>
-    <w:semiHidden/>
-    <w:unhideWhenUsed/>
-  </w:style>
-  <w:style w:type="table" w:default="1" w:styleId="TableNormal">
-    <w:name w:val="Normal Table"/>
-    <w:uiPriority w:val="99"/>
-    <w:semiHidden/>
-    <w:unhideWhenUsed/>
-    <w:tblPr>
-      <w:tblInd w:w="0" w:type="dxa"/>
-      <w:tblCellMar>
-        <w:top w:w="0" w:type="dxa"/>
-        <w:left w:w="108" w:type="dxa"/>
-        <w:bottom w:w="0" w:type="dxa"/>
-        <w:right w:w="108" w:type="dxa"/>
-      </w:tblCellMar>
-    </w:tblPr>
-  </w:style>
-  <w:style w:type="numbering" w:default="1" w:styleId="NoList">
-    <w:name w:val="No List"/>
-    <w:uiPriority w:val="99"/>
-    <w:semiHidden/>
-    <w:unhideWhenUsed/>
-  </w:style>
-  <w:style w:type="paragraph" w:styleId="Header">
-    <w:name w:val="header"/>
-    <w:basedOn w:val="Normal"/>
-    <w:rsid w:val="00F506BB"/>
-    <w:pPr>
-      <w:tabs>
-        <w:tab w:val="center" w:pos="4320"/>
-        <w:tab w:val="right" w:pos="8640"/>
-      </w:tabs>
-    </w:pPr>
-  </w:style>
-  <w:style w:type="paragraph" w:styleId="Footer">
-    <w:name w:val="footer"/>
-    <w:basedOn w:val="Normal"/>
-    <w:rsid w:val="00F506BB"/>
-    <w:pPr>
-      <w:tabs>
-        <w:tab w:val="center" w:pos="4320"/>
-        <w:tab w:val="right" w:pos="8640"/>
-      </w:tabs>
-    </w:pPr>
-  </w:style>
-  <w:style w:type="table" w:styleId="TableGrid">
-    <w:name w:val="Table Grid"/>
-    <w:basedOn w:val="TableNormal"/>
-    <w:uiPriority w:val="59"/>
-    <w:rsid w:val="00F506BB"/>
-    <w:tblPr>
-      <w:tblInd w:w="0" w:type="dxa"/>
-      <w:tblBorders>
-        <w:top w:val="single" w:sz="4" w:space="0" w:color="auto"/>
-        <w:left w:val="single" w:sz="4" w:space="0" w:color="auto"/>
-        <w:bottom w:val="single" w:sz="4" w:space="0" w:color="auto"/>
-        <w:right w:val="single" w:sz="4" w:space="0" w:color="auto"/>
-        <w:insideH w:val="single" w:sz="4" w:space="0" w:color="auto"/>
-        <w:insideV w:val="single" w:sz="4" w:space="0" w:color="auto"/>
-      </w:tblBorders>
-      <w:tblCellMar>
-        <w:top w:w="0" w:type="dxa"/>
-        <w:left w:w="108" w:type="dxa"/>
-        <w:bottom w:w="0" w:type="dxa"/>
-        <w:right w:w="108" w:type="dxa"/>
-      </w:tblCellMar>
-    </w:tblPr>
-  </w:style>
-  <w:style w:type="character" w:styleId="PageNumber">
-    <w:name w:val="page number"/>
-    <w:basedOn w:val="DefaultParagraphFont"/>
-    <w:rsid w:val="00F506BB"/>
-  </w:style>
-  <w:style w:type="paragraph" w:styleId="BalloonText">
-    <w:name w:val="Balloon Text"/>
-    <w:basedOn w:val="Normal"/>
-    <w:link w:val="BalloonTextChar"/>
-    <w:uiPriority w:val="99"/>
-    <w:semiHidden/>
-    <w:unhideWhenUsed/>
-    <w:rsid w:val="00924D7D"/>
-    <w:rPr>
-      <w:rFonts w:ascii="Tahoma" w:hAnsi="Tahoma" w:cs="Tahoma"/>
-      <w:sz w:val="16"/>
-      <w:szCs w:val="16"/>
-    </w:rPr>
-  </w:style>
-  <w:style w:type="character" w:customStyle="1" w:styleId="BalloonTextChar">
-    <w:name w:val="Balloon Text Char"/>
-    <w:link w:val="BalloonText"/>
-    <w:uiPriority w:val="99"/>
-    <w:semiHidden/>
-    <w:rsid w:val="00924D7D"/>
-    <w:rPr>
-      <w:rFonts w:ascii="Tahoma" w:hAnsi="Tahoma" w:cs="Tahoma"/>
-      <w:sz w:val="16"/>
-      <w:szCs w:val="16"/>
-    </w:rPr>
-  </w:style>
-  <w:style w:type="character" w:styleId="Hyperlink">
-    <w:name w:val="Hyperlink"/>
-    <w:uiPriority w:val="99"/>
-    <w:rsid w:val="00333532"/>
-    <w:rPr>
-      <w:color w:val="0000FF"/>
-      <w:u w:val="single"/>
-    </w:rPr>
-  </w:style>
-  <w:style w:type="paragraph" w:styleId="TOC1">
-    <w:name w:val="toc 1"/>
-    <w:basedOn w:val="Normal"/>
-    <w:next w:val="Normal"/>
-    <w:autoRedefine/>
-    <w:uiPriority w:val="39"/>
-    <w:qFormat/>
-    <w:rsid w:val="004175D9"/>
-  </w:style>
-  <w:style w:type="character" w:styleId="FollowedHyperlink">
-    <w:name w:val="FollowedHyperlink"/>
-    <w:rsid w:val="00784CB7"/>
-    <w:rPr>
-      <w:color w:val="800080"/>
-      <w:u w:val="single"/>
-    </w:rPr>
-  </w:style>
-  <w:style w:type="paragraph" w:styleId="TOC3">
-    <w:name w:val="toc 3"/>
-    <w:basedOn w:val="Normal"/>
-    <w:next w:val="Normal"/>
-    <w:autoRedefine/>
-    <w:uiPriority w:val="39"/>
-    <w:qFormat/>
-    <w:rsid w:val="0093617F"/>
-    <w:pPr>
-      <w:ind w:left="480"/>
-    </w:pPr>
-  </w:style>
-  <w:style w:type="paragraph" w:styleId="TOC2">
-    <w:name w:val="toc 2"/>
-    <w:basedOn w:val="Normal"/>
-    <w:next w:val="Normal"/>
-    <w:autoRedefine/>
-    <w:uiPriority w:val="39"/>
-    <w:qFormat/>
-    <w:rsid w:val="00F01CE5"/>
-    <w:pPr>
-      <w:ind w:left="240"/>
-    </w:pPr>
-  </w:style>
-  <w:style w:type="paragraph" w:styleId="ListParagraph">
-    <w:name w:val="List Paragraph"/>
-    <w:basedOn w:val="Normal"/>
-    <w:uiPriority w:val="34"/>
-    <w:qFormat/>
-    <w:rsid w:val="009B5259"/>
-    <w:pPr>
-      <w:ind w:left="720"/>
-    </w:pPr>
-  </w:style>
-  <w:style w:type="paragraph" w:styleId="TOCHeading">
-    <w:name w:val="TOC Heading"/>
-    <w:basedOn w:val="Heading1"/>
-    <w:next w:val="Normal"/>
-    <w:uiPriority w:val="39"/>
-    <w:qFormat/>
-    <w:rsid w:val="00870FC0"/>
-    <w:pPr>
-      <w:keepLines/>
-      <w:spacing w:before="480" w:after="0" w:line="276" w:lineRule="auto"/>
-      <w:outlineLvl w:val="9"/>
-    </w:pPr>
-    <w:rPr>
-      <w:rFonts w:ascii="Cambria" w:eastAsia="MS Gothic" w:hAnsi="Cambria" w:cs="Times New Roman"/>
-      <w:color w:val="365F91"/>
-      <w:kern w:val="0"/>
-      <w:sz w:val="28"/>
-      <w:szCs w:val="28"/>
-      <w:lang w:eastAsia="ja-JP"/>
-    </w:rPr>
-  </w:style>
-  <w:style w:type="paragraph" w:customStyle="1" w:styleId="FieldLabel">
-    <w:name w:val="FieldLabel"/>
-    <w:basedOn w:val="Normal"/>
-    <w:rsid w:val="006914E9"/>
-    <w:pPr>
-      <w:widowControl w:val="0"/>
-      <w:spacing w:before="20" w:after="60"/>
-    </w:pPr>
-    <w:rPr>
-      <w:rFonts w:ascii="Arial" w:hAnsi="Arial"/>
-      <w:sz w:val="20"/>
-      <w:szCs w:val="20"/>
-    </w:rPr>
-  </w:style>
-  <w:style w:type="paragraph" w:styleId="BodyText">
-    <w:name w:val="Body Text"/>
-    <w:basedOn w:val="Normal"/>
-    <w:rsid w:val="00B10ADA"/>
-    <w:pPr>
-      <w:spacing w:after="120" w:line="0" w:lineRule="atLeast"/>
-      <w:ind w:left="360"/>
-    </w:pPr>
-    <w:rPr>
-      <w:rFonts w:ascii="Arial" w:hAnsi="Arial"/>
-      <w:spacing w:val="-5"/>
-      <w:sz w:val="20"/>
-      <w:szCs w:val="20"/>
-    </w:rPr>
-  </w:style>
-  <w:style w:type="paragraph" w:customStyle="1" w:styleId="TableText">
-    <w:name w:val="Table Text"/>
-    <w:basedOn w:val="Normal"/>
-    <w:rsid w:val="00B10ADA"/>
-    <w:pPr>
-      <w:ind w:left="14"/>
-    </w:pPr>
-    <w:rPr>
-      <w:rFonts w:ascii="Arial" w:hAnsi="Arial"/>
-      <w:spacing w:val="-5"/>
-      <w:sz w:val="16"/>
-      <w:szCs w:val="20"/>
-    </w:rPr>
-  </w:style>
-  <w:style w:type="table" w:styleId="TableWeb2">
-    <w:name w:val="Table Web 2"/>
-    <w:basedOn w:val="TableNormal"/>
-    <w:rsid w:val="00B10ADA"/>
-    <w:pPr>
-      <w:widowControl w:val="0"/>
-    </w:pPr>
-    <w:tblPr>
-      <w:tblCellSpacing w:w="20" w:type="dxa"/>
-      <w:tblInd w:w="0" w:type="dxa"/>
-      <w:tblBorders>
-        <w:top w:val="inset" w:sz="6" w:space="0" w:color="auto"/>
-        <w:left w:val="inset" w:sz="6" w:space="0" w:color="auto"/>
-        <w:bottom w:val="inset" w:sz="6" w:space="0" w:color="auto"/>
-        <w:right w:val="inset" w:sz="6" w:space="0" w:color="auto"/>
-        <w:insideH w:val="inset" w:sz="6" w:space="0" w:color="auto"/>
-        <w:insideV w:val="inset" w:sz="6" w:space="0" w:color="auto"/>
-      </w:tblBorders>
-      <w:tblCellMar>
-        <w:top w:w="0" w:type="dxa"/>
-        <w:left w:w="108" w:type="dxa"/>
-        <w:bottom w:w="0" w:type="dxa"/>
-        <w:right w:w="108" w:type="dxa"/>
-      </w:tblCellMar>
-    </w:tblPr>
-    <w:trPr>
-      <w:tblCellSpacing w:w="20" w:type="dxa"/>
-    </w:trPr>
-    <w:tcPr>
-      <w:shd w:val="clear" w:color="auto" w:fill="auto"/>
-    </w:tcPr>
-    <w:tblStylePr w:type="firstRow">
-      <w:rPr>
-        <w:color w:val="auto"/>
-      </w:rPr>
-      <w:tblPr/>
-      <w:tcPr>
-        <w:tcBorders>
-          <w:tl2br w:val="none" w:sz="0" w:space="0" w:color="auto"/>
-          <w:tr2bl w:val="none" w:sz="0" w:space="0" w:color="auto"/>
-        </w:tcBorders>
-      </w:tcPr>
-    </w:tblStylePr>
-  </w:style>
-  <w:style w:type="paragraph" w:customStyle="1" w:styleId="msolistparagraph0">
-    <w:name w:val="msolistparagraph"/>
-    <w:basedOn w:val="Normal"/>
-    <w:semiHidden/>
-    <w:rsid w:val="00B10ADA"/>
-    <w:pPr>
-      <w:ind w:left="720"/>
-    </w:pPr>
-    <w:rPr>
-      <w:rFonts w:eastAsia="Calibri"/>
-      <w:lang w:val="en-CA" w:eastAsia="en-CA"/>
-    </w:rPr>
-  </w:style>
-  <w:style w:type="character" w:customStyle="1" w:styleId="apple-converted-space">
-    <w:name w:val="apple-converted-space"/>
-    <w:basedOn w:val="DefaultParagraphFont"/>
-    <w:rsid w:val="00384A2A"/>
-  </w:style>
-  <w:style w:type="character" w:customStyle="1" w:styleId="variablesproductname">
-    <w:name w:val="variablesproductname"/>
-    <w:basedOn w:val="DefaultParagraphFont"/>
-    <w:rsid w:val="00384A2A"/>
-  </w:style>
-  <w:style w:type="paragraph" w:styleId="NormalWeb">
-    <w:name w:val="Normal (Web)"/>
-    <w:basedOn w:val="Normal"/>
-    <w:uiPriority w:val="99"/>
-    <w:semiHidden/>
-    <w:unhideWhenUsed/>
-    <w:rsid w:val="00384A2A"/>
-    <w:pPr>
-      <w:spacing w:before="100" w:beforeAutospacing="1" w:after="100" w:afterAutospacing="1"/>
-    </w:pPr>
-    <w:rPr>
-      <w:lang w:val="en-CA" w:eastAsia="en-CA"/>
-    </w:rPr>
-  </w:style>
-  <w:style w:type="character" w:styleId="HTMLCode">
-    <w:name w:val="HTML Code"/>
-    <w:basedOn w:val="DefaultParagraphFont"/>
-    <w:uiPriority w:val="99"/>
-    <w:semiHidden/>
-    <w:unhideWhenUsed/>
-    <w:rsid w:val="00F85D11"/>
-    <w:rPr>
-      <w:rFonts w:ascii="Courier New" w:eastAsia="Times New Roman" w:hAnsi="Courier New" w:cs="Courier New"/>
-      <w:sz w:val="20"/>
-      <w:szCs w:val="20"/>
-    </w:rPr>
-  </w:style>
-  <w:style w:type="character" w:customStyle="1" w:styleId="uicontrol">
-    <w:name w:val="uicontrol"/>
-    <w:basedOn w:val="DefaultParagraphFont"/>
-    <w:rsid w:val="00F85D11"/>
-  </w:style>
-</w:styles>
-</file>
-
-<file path=word/stylesWithEffects.xml><?xml version="1.0" encoding="utf-8"?>
-<w:styles xmlns:wpc="http://schemas.microsoft.com/office/word/2010/wordprocessingCanvas" xmlns:mo="http://schemas.microsoft.com/office/mac/office/2008/main" xmlns:mc="http://schemas.openxmlformats.org/markup-compatibility/2006" xmlns:mv="urn:schemas-microsoft-com:mac:vml" xmlns:o="urn:schemas-microsoft-com:office:office" xmlns:r="http://schemas.openxmlformats.org/officeDocument/2006/relationships" xmlns:m="http://schemas.openxmlformats.org/officeDocument/2006/math" xmlns:v="urn:schemas-microsoft-com:vml" xmlns:wp14="http://schemas.microsoft.com/office/word/2010/wordprocessingDrawing" xmlns:wp="http://schemas.openxmlformats.org/drawingml/2006/wordprocessingDrawing" xmlns:w10="urn:schemas-microsoft-com:office:word" xmlns:w="http://schemas.openxmlformats.org/wordprocessingml/2006/main" xmlns:w14="http://schemas.microsoft.com/office/word/2010/wordml" xmlns:wpg="http://schemas.microsoft.com/office/word/2010/wordprocessingGroup" xmlns:wpi="http://schemas.microsoft.com/office/word/2010/wordprocessingInk" xmlns:wne="http://schemas.microsoft.com/office/word/2006/wordml" xmlns:wps="http://schemas.microsoft.com/office/word/2010/wordprocessingShape" mc:Ignorable="w14 wp14">
-  <w:docDefaults>
-    <w:rPrDefault>
-      <w:rPr>
-        <w:rFonts w:ascii="Times New Roman" w:eastAsia="Times New Roman" w:hAnsi="Times New Roman" w:cs="Times New Roman"/>
-        <w:lang w:val="en-CA" w:eastAsia="en-CA" w:bidi="ar-SA"/>
-      </w:rPr>
-    </w:rPrDefault>
-    <w:pPrDefault/>
-  </w:docDefaults>
-  <w:latentStyles w:defLockedState="0" w:defUIPriority="99" w:defSemiHidden="1" w:defUnhideWhenUsed="1" w:defQFormat="0" w:count="276">
-    <w:lsdException w:name="Normal" w:semiHidden="0" w:uiPriority="0" w:unhideWhenUsed="0" w:qFormat="1"/>
-    <w:lsdException w:name="heading 1" w:semiHidden="0" w:uiPriority="0" w:unhideWhenUsed="0" w:qFormat="1"/>
-    <w:lsdException w:name="heading 2" w:semiHidden="0" w:uiPriority="9" w:unhideWhenUsed="0" w:qFormat="1"/>
-    <w:lsdException w:name="heading 3" w:semiHidden="0" w:uiPriority="0" w:unhideWhenUsed="0" w:qFormat="1"/>
-    <w:lsdException w:name="heading 4" w:uiPriority="9" w:qFormat="1"/>
-    <w:lsdException w:name="heading 5" w:uiPriority="9" w:qFormat="1"/>
-    <w:lsdException w:name="heading 6" w:uiPriority="9" w:qFormat="1"/>
-    <w:lsdException w:name="heading 7" w:uiPriority="9" w:qFormat="1"/>
-    <w:lsdException w:name="heading 8" w:uiPriority="9" w:qFormat="1"/>
-    <w:lsdException w:name="heading 9" w:uiPriority="9" w:qFormat="1"/>
-    <w:lsdException w:name="toc 1" w:uiPriority="39" w:qFormat="1"/>
-    <w:lsdException w:name="toc 2" w:uiPriority="39" w:qFormat="1"/>
-    <w:lsdException w:name="toc 3" w:uiPriority="39" w:qFormat="1"/>
-    <w:lsdException w:name="toc 4" w:uiPriority="39"/>
-    <w:lsdException w:name="toc 5" w:uiPriority="39"/>
-    <w:lsdException w:name="toc 6" w:uiPriority="39"/>
-    <w:lsdException w:name="toc 7" w:uiPriority="39"/>
-    <w:lsdException w:name="toc 8" w:uiPriority="39"/>
-    <w:lsdException w:name="toc 9" w:uiPriority="39"/>
-    <w:lsdException w:name="caption" w:uiPriority="35" w:qFormat="1"/>
-    <w:lsdException w:name="Title" w:semiHidden="0" w:uiPriority="10" w:unhideWhenUsed="0" w:qFormat="1"/>
-    <w:lsdException w:name="Default Paragraph Font" w:uiPriority="1"/>
-    <w:lsdException w:name="Subtitle" w:semiHidden="0" w:uiPriority="11" w:unhideWhenUsed="0" w:qFormat="1"/>
-    <w:lsdException w:name="Strong" w:semiHidden="0" w:uiPriority="22" w:unhideWhenUsed="0" w:qFormat="1"/>
-    <w:lsdException w:name="Emphasis" w:semiHidden="0" w:uiPriority="20" w:unhideWhenUsed="0" w:qFormat="1"/>
-    <w:lsdException w:name="Table Grid" w:semiHidden="0" w:uiPriority="59" w:unhideWhenUsed="0"/>
-    <w:lsdException w:name="Note Level 1" w:semiHidden="0" w:unhideWhenUsed="0"/>
-    <w:lsdException w:name="Note Level 2" w:semiHidden="0" w:unhideWhenUsed="0"/>
-    <w:lsdException w:name="Note Level 3" w:semiHidden="0" w:unhideWhenUsed="0"/>
-    <w:lsdException w:name="Note Level 4" w:semiHidden="0" w:unhideWhenUsed="0"/>
-    <w:lsdException w:name="Note Level 5" w:semiHidden="0" w:unhideWhenUsed="0"/>
-    <w:lsdException w:name="Note Level 6" w:semiHidden="0" w:unhideWhenUsed="0"/>
-    <w:lsdException w:name="Note Level 7" w:semiHidden="0" w:unhideWhenUsed="0"/>
-    <w:lsdException w:name="Note Level 8" w:semiHidden="0" w:unhideWhenUsed="0"/>
-    <w:lsdException w:name="Note Level 9" w:semiHidden="0" w:unhideWhenUsed="0"/>
-    <w:lsdException w:name="Placeholder Text" w:unhideWhenUsed="0"/>
-    <w:lsdException w:name="No Spacing" w:semiHidden="0" w:uiPriority="1" w:unhideWhenUsed="0" w:qFormat="1"/>
-    <w:lsdException w:name="Light Shading" w:semiHidden="0" w:uiPriority="60" w:unhideWhenUsed="0"/>
-    <w:lsdException w:name="Light List" w:semiHidden="0" w:uiPriority="61" w:unhideWhenUsed="0"/>
-    <w:lsdException w:name="Light Grid" w:semiHidden="0" w:uiPriority="62" w:unhideWhenUsed="0"/>
-    <w:lsdException w:name="Medium Shading 1" w:semiHidden="0" w:uiPriority="63" w:unhideWhenUsed="0"/>
-    <w:lsdException w:name="Medium Shading 2" w:semiHidden="0" w:uiPriority="64" w:unhideWhenUsed="0"/>
-    <w:lsdException w:name="Medium List 1" w:semiHidden="0" w:uiPriority="65" w:unhideWhenUsed="0"/>
-    <w:lsdException w:name="Medium List 2" w:semiHidden="0" w:uiPriority="66" w:unhideWhenUsed="0"/>
-    <w:lsdException w:name="Medium Grid 1" w:semiHidden="0" w:uiPriority="67" w:unhideWhenUsed="0"/>
-    <w:lsdException w:name="Medium Grid 2" w:semiHidden="0" w:uiPriority="68" w:unhideWhenUsed="0"/>
-    <w:lsdException w:name="Medium Grid 3" w:semiHidden="0" w:uiPriority="69" w:unhideWhenUsed="0"/>
-    <w:lsdException w:name="Dark List" w:semiHidden="0" w:uiPriority="70" w:unhideWhenUsed="0"/>
-    <w:lsdException w:name="Colorful Shading" w:semiHidden="0" w:uiPriority="71" w:unhideWhenUsed="0"/>
-    <w:lsdException w:name="Colorful List" w:semiHidden="0" w:uiPriority="72" w:unhideWhenUsed="0"/>
-    <w:lsdException w:name="Colorful Grid" w:semiHidden="0" w:uiPriority="73" w:unhideWhenUsed="0"/>
-    <w:lsdException w:name="Light Shading Accent 1" w:semiHidden="0" w:uiPriority="60" w:unhideWhenUsed="0"/>
-    <w:lsdException w:name="Light List Accent 1" w:semiHidden="0" w:uiPriority="61" w:unhideWhenUsed="0"/>
-    <w:lsdException w:name="Light Grid Accent 1" w:semiHidden="0" w:uiPriority="62" w:unhideWhenUsed="0"/>
-    <w:lsdException w:name="Medium Shading 1 Accent 1" w:semiHidden="0" w:uiPriority="63" w:unhideWhenUsed="0"/>
-    <w:lsdException w:name="Medium Shading 2 Accent 1" w:semiHidden="0" w:uiPriority="64" w:unhideWhenUsed="0"/>
-    <w:lsdException w:name="Medium List 1 Accent 1" w:semiHidden="0" w:uiPriority="65" w:unhideWhenUsed="0"/>
-    <w:lsdException w:name="Revision" w:unhideWhenUsed="0"/>
-    <w:lsdException w:name="List Paragraph" w:semiHidden="0" w:uiPriority="34" w:unhideWhenUsed="0" w:qFormat="1"/>
-    <w:lsdException w:name="Quote" w:semiHidden="0" w:uiPriority="29" w:unhideWhenUsed="0" w:qFormat="1"/>
-    <w:lsdException w:name="Intense Quote" w:semiHidden="0" w:uiPriority="30" w:unhideWhenUsed="0" w:qFormat="1"/>
-    <w:lsdException w:name="Medium List 2 Accent 1" w:semiHidden="0" w:uiPriority="66" w:unhideWhenUsed="0"/>
-    <w:lsdException w:name="Medium Grid 1 Accent 1" w:semiHidden="0" w:uiPriority="67" w:unhideWhenUsed="0"/>
-    <w:lsdException w:name="Medium Grid 2 Accent 1" w:semiHidden="0" w:uiPriority="68" w:unhideWhenUsed="0"/>
-    <w:lsdException w:name="Medium Grid 3 Accent 1" w:semiHidden="0" w:uiPriority="69" w:unhideWhenUsed="0"/>
-    <w:lsdException w:name="Dark List Accent 1" w:semiHidden="0" w:uiPriority="70" w:unhideWhenUsed="0"/>
-    <w:lsdException w:name="Colorful Shading Accent 1" w:semiHidden="0" w:uiPriority="71" w:unhideWhenUsed="0"/>
-    <w:lsdException w:name="Colorful List Accent 1" w:semiHidden="0" w:uiPriority="72" w:unhideWhenUsed="0"/>
-    <w:lsdException w:name="Colorful Grid Accent 1" w:semiHidden="0" w:uiPriority="73" w:unhideWhenUsed="0"/>
-    <w:lsdException w:name="Light Shading Accent 2" w:semiHidden="0" w:uiPriority="60" w:unhideWhenUsed="0"/>
-    <w:lsdException w:name="Light List Accent 2" w:semiHidden="0" w:uiPriority="61" w:unhideWhenUsed="0"/>
-    <w:lsdException w:name="Light Grid Accent 2" w:semiHidden="0" w:uiPriority="62" w:unhideWhenUsed="0"/>
-    <w:lsdException w:name="Medium Shading 1 Accent 2" w:semiHidden="0" w:uiPriority="63" w:unhideWhenUsed="0"/>
-    <w:lsdException w:name="Medium Shading 2 Accent 2" w:semiHidden="0" w:uiPriority="64" w:unhideWhenUsed="0"/>
-    <w:lsdException w:name="Medium List 1 Accent 2" w:semiHidden="0" w:uiPriority="65" w:unhideWhenUsed="0"/>
-    <w:lsdException w:name="Medium List 2 Accent 2" w:semiHidden="0" w:uiPriority="66" w:unhideWhenUsed="0"/>
-    <w:lsdException w:name="Medium Grid 1 Accent 2" w:semiHidden="0" w:uiPriority="67" w:unhideWhenUsed="0"/>
-    <w:lsdException w:name="Medium Grid 2 Accent 2" w:semiHidden="0" w:uiPriority="68" w:unhideWhenUsed="0"/>
-    <w:lsdException w:name="Medium Grid 3 Accent 2" w:semiHidden="0" w:uiPriority="69" w:unhideWhenUsed="0"/>
-    <w:lsdException w:name="Dark List Accent 2" w:semiHidden="0" w:uiPriority="70" w:unhideWhenUsed="0"/>
-    <w:lsdException w:name="Colorful Shading Accent 2" w:semiHidden="0" w:uiPriority="71" w:unhideWhenUsed="0"/>
-    <w:lsdException w:name="Colorful List Accent 2" w:semiHidden="0" w:uiPriority="72" w:unhideWhenUsed="0"/>
-    <w:lsdException w:name="Colorful Grid Accent 2" w:semiHidden="0" w:uiPriority="73" w:unhideWhenUsed="0"/>
-    <w:lsdException w:name="Light Shading Accent 3" w:semiHidden="0" w:uiPriority="60" w:unhideWhenUsed="0"/>
-    <w:lsdException w:name="Light List Accent 3" w:semiHidden="0" w:uiPriority="61" w:unhideWhenUsed="0"/>
-    <w:lsdException w:name="Light Grid Accent 3" w:semiHidden="0" w:uiPriority="62" w:unhideWhenUsed="0"/>
-    <w:lsdException w:name="Medium Shading 1 Accent 3" w:semiHidden="0" w:uiPriority="63" w:unhideWhenUsed="0"/>
-    <w:lsdException w:name="Medium Shading 2 Accent 3" w:semiHidden="0" w:uiPriority="64" w:unhideWhenUsed="0"/>
-    <w:lsdException w:name="Medium List 1 Accent 3" w:semiHidden="0" w:uiPriority="65" w:unhideWhenUsed="0"/>
-    <w:lsdException w:name="Medium List 2 Accent 3" w:semiHidden="0" w:uiPriority="66" w:unhideWhenUsed="0"/>
-    <w:lsdException w:name="Medium Grid 1 Accent 3" w:semiHidden="0" w:uiPriority="67" w:unhideWhenUsed="0"/>
-    <w:lsdException w:name="Medium Grid 2 Accent 3" w:semiHidden="0" w:uiPriority="68" w:unhideWhenUsed="0"/>
-    <w:lsdException w:name="Medium Grid 3 Accent 3" w:semiHidden="0" w:uiPriority="69" w:unhideWhenUsed="0"/>
-    <w:lsdException w:name="Dark List Accent 3" w:semiHidden="0" w:uiPriority="70" w:unhideWhenUsed="0"/>
-    <w:lsdException w:name="Colorful Shading Accent 3" w:semiHidden="0" w:uiPriority="71" w:unhideWhenUsed="0"/>
-    <w:lsdException w:name="Colorful List Accent 3" w:semiHidden="0" w:uiPriority="72" w:unhideWhenUsed="0"/>
-    <w:lsdException w:name="Colorful Grid Accent 3" w:semiHidden="0" w:uiPriority="73" w:unhideWhenUsed="0"/>
-    <w:lsdException w:name="Light Shading Accent 4" w:semiHidden="0" w:uiPriority="60" w:unhideWhenUsed="0"/>
-    <w:lsdException w:name="Light List Accent 4" w:semiHidden="0" w:uiPriority="61" w:unhideWhenUsed="0"/>
-    <w:lsdException w:name="Light Grid Accent 4" w:semiHidden="0" w:uiPriority="62" w:unhideWhenUsed="0"/>
-    <w:lsdException w:name="Medium Shading 1 Accent 4" w:semiHidden="0" w:uiPriority="63" w:unhideWhenUsed="0"/>
-    <w:lsdException w:name="Medium Shading 2 Accent 4" w:semiHidden="0" w:uiPriority="64" w:unhideWhenUsed="0"/>
-    <w:lsdException w:name="Medium List 1 Accent 4" w:semiHidden="0" w:uiPriority="65" w:unhideWhenUsed="0"/>
-    <w:lsdException w:name="Medium List 2 Accent 4" w:semiHidden="0" w:uiPriority="66" w:unhideWhenUsed="0"/>
-    <w:lsdException w:name="Medium Grid 1 Accent 4" w:semiHidden="0" w:uiPriority="67" w:unhideWhenUsed="0"/>
-    <w:lsdException w:name="Medium Grid 2 Accent 4" w:semiHidden="0" w:uiPriority="68" w:unhideWhenUsed="0"/>
-    <w:lsdException w:name="Medium Grid 3 Accent 4" w:semiHidden="0" w:uiPriority="69" w:unhideWhenUsed="0"/>
-    <w:lsdException w:name="Dark List Accent 4" w:semiHidden="0" w:uiPriority="70" w:unhideWhenUsed="0"/>
-    <w:lsdException w:name="Colorful Shading Accent 4" w:semiHidden="0" w:uiPriority="71" w:unhideWhenUsed="0"/>
-    <w:lsdException w:name="Colorful List Accent 4" w:semiHidden="0" w:uiPriority="72" w:unhideWhenUsed="0"/>
-    <w:lsdException w:name="Colorful Grid Accent 4" w:semiHidden="0" w:uiPriority="73" w:unhideWhenUsed="0"/>
-    <w:lsdException w:name="Light Shading Accent 5" w:semiHidden="0" w:uiPriority="60" w:unhideWhenUsed="0"/>
-    <w:lsdException w:name="Light List Accent 5" w:semiHidden="0" w:uiPriority="61" w:unhideWhenUsed="0"/>
-    <w:lsdException w:name="Light Grid Accent 5" w:semiHidden="0" w:uiPriority="62" w:unhideWhenUsed="0"/>
-    <w:lsdException w:name="Medium Shading 1 Accent 5" w:semiHidden="0" w:uiPriority="63" w:unhideWhenUsed="0"/>
-    <w:lsdException w:name="Medium Shading 2 Accent 5" w:semiHidden="0" w:uiPriority="64" w:unhideWhenUsed="0"/>
-    <w:lsdException w:name="Medium List 1 Accent 5" w:semiHidden="0" w:uiPriority="65" w:unhideWhenUsed="0"/>
-    <w:lsdException w:name="Medium List 2 Accent 5" w:semiHidden="0" w:uiPriority="66" w:unhideWhenUsed="0"/>
-    <w:lsdException w:name="Medium Grid 1 Accent 5" w:semiHidden="0" w:uiPriority="67" w:unhideWhenUsed="0"/>
-    <w:lsdException w:name="Medium Grid 2 Accent 5" w:semiHidden="0" w:uiPriority="68" w:unhideWhenUsed="0"/>
-    <w:lsdException w:name="Medium Grid 3 Accent 5" w:semiHidden="0" w:uiPriority="69" w:unhideWhenUsed="0"/>
-    <w:lsdException w:name="Dark List Accent 5" w:semiHidden="0" w:uiPriority="70" w:unhideWhenUsed="0"/>
-    <w:lsdException w:name="Colorful Shading Accent 5" w:semiHidden="0" w:uiPriority="71" w:unhideWhenUsed="0"/>
-    <w:lsdException w:name="Colorful List Accent 5" w:semiHidden="0" w:uiPriority="72" w:unhideWhenUsed="0"/>
-    <w:lsdException w:name="Colorful Grid Accent 5" w:semiHidden="0" w:uiPriority="73" w:unhideWhenUsed="0"/>
-    <w:lsdException w:name="Light Shading Accent 6" w:semiHidden="0" w:uiPriority="60" w:unhideWhenUsed="0"/>
-    <w:lsdException w:name="Light List Accent 6" w:semiHidden="0" w:uiPriority="61" w:unhideWhenUsed="0"/>
-    <w:lsdException w:name="Light Grid Accent 6" w:semiHidden="0" w:uiPriority="62" w:unhideWhenUsed="0"/>
-    <w:lsdException w:name="Medium Shading 1 Accent 6" w:semiHidden="0" w:uiPriority="63" w:unhideWhenUsed="0"/>
-    <w:lsdException w:name="Medium Shading 2 Accent 6" w:semiHidden="0" w:uiPriority="64" w:unhideWhenUsed="0"/>
-    <w:lsdException w:name="Medium List 1 Accent 6" w:semiHidden="0" w:uiPriority="65" w:unhideWhenUsed="0"/>
-    <w:lsdException w:name="Medium List 2 Accent 6" w:semiHidden="0" w:uiPriority="66" w:unhideWhenUsed="0"/>
-    <w:lsdException w:name="Medium Grid 1 Accent 6" w:semiHidden="0" w:uiPriority="67" w:unhideWhenUsed="0"/>
-    <w:lsdException w:name="Medium Grid 2 Accent 6" w:semiHidden="0" w:uiPriority="68" w:unhideWhenUsed="0"/>
-    <w:lsdException w:name="Medium Grid 3 Accent 6" w:semiHidden="0" w:uiPriority="69" w:unhideWhenUsed="0"/>
-    <w:lsdException w:name="Dark List Accent 6" w:semiHidden="0" w:uiPriority="70" w:unhideWhenUsed="0"/>
-    <w:lsdException w:name="Colorful Shading Accent 6" w:semiHidden="0" w:uiPriority="71" w:unhideWhenUsed="0"/>
-    <w:lsdException w:name="Colorful List Accent 6" w:semiHidden="0" w:uiPriority="72" w:unhideWhenUsed="0"/>
-    <w:lsdException w:name="Colorful Grid Accent 6" w:semiHidden="0" w:uiPriority="73" w:unhideWhenUsed="0"/>
-    <w:lsdException w:name="Subtle Emphasis" w:semiHidden="0" w:uiPriority="19" w:unhideWhenUsed="0" w:qFormat="1"/>
-    <w:lsdException w:name="Intense Emphasis" w:semiHidden="0" w:uiPriority="21" w:unhideWhenUsed="0" w:qFormat="1"/>
-    <w:lsdException w:name="Subtle Reference" w:semiHidden="0" w:uiPriority="31" w:unhideWhenUsed="0" w:qFormat="1"/>
-    <w:lsdException w:name="Intense Reference" w:semiHidden="0" w:uiPriority="32" w:unhideWhenUsed="0" w:qFormat="1"/>
-    <w:lsdException w:name="Book Title" w:semiHidden="0" w:uiPriority="33" w:unhideWhenUsed="0" w:qFormat="1"/>
-    <w:lsdException w:name="Bibliography" w:uiPriority="37"/>
-    <w:lsdException w:name="TOC Heading" w:uiPriority="39" w:qFormat="1"/>
+  <w:latentStyles w:defLockedState="0" w:defUIPriority="99" w:defSemiHidden="0" w:defUnhideWhenUsed="0" w:defQFormat="0" w:count="380">
+    <w:lsdException w:name="Normal" w:uiPriority="0" w:qFormat="1"/>
+    <w:lsdException w:name="heading 1" w:uiPriority="0" w:qFormat="1"/>
+    <w:lsdException w:name="heading 2" w:uiPriority="9" w:qFormat="1"/>
+    <w:lsdException w:name="heading 3" w:uiPriority="0" w:qFormat="1"/>
+    <w:lsdException w:name="heading 4" w:semiHidden="1" w:uiPriority="9" w:unhideWhenUsed="1" w:qFormat="1"/>
+    <w:lsdException w:name="heading 5" w:semiHidden="1" w:uiPriority="9" w:unhideWhenUsed="1" w:qFormat="1"/>
+    <w:lsdException w:name="heading 6" w:semiHidden="1" w:uiPriority="9" w:unhideWhenUsed="1" w:qFormat="1"/>
+    <w:lsdException w:name="heading 7" w:semiHidden="1" w:uiPriority="9" w:unhideWhenUsed="1" w:qFormat="1"/>
+    <w:lsdException w:name="heading 8" w:semiHidden="1" w:uiPriority="9" w:unhideWhenUsed="1" w:qFormat="1"/>
+    <w:lsdException w:name="heading 9" w:semiHidden="1" w:uiPriority="9" w:unhideWhenUsed="1" w:qFormat="1"/>
+    <w:lsdException w:name="index 1" w:semiHidden="1" w:unhideWhenUsed="1"/>
+    <w:lsdException w:name="index 2" w:semiHidden="1" w:unhideWhenUsed="1"/>
+    <w:lsdException w:name="index 3" w:semiHidden="1" w:unhideWhenUsed="1"/>
+    <w:lsdException w:name="index 4" w:semiHidden="1" w:unhideWhenUsed="1"/>
+    <w:lsdException w:name="index 5" w:semiHidden="1" w:unhideWhenUsed="1"/>
+    <w:lsdException w:name="index 6" w:semiHidden="1" w:unhideWhenUsed="1"/>
+    <w:lsdException w:name="index 7" w:semiHidden="1" w:unhideWhenUsed="1"/>
+    <w:lsdException w:name="index 8" w:semiHidden="1" w:unhideWhenUsed="1"/>
+    <w:lsdException w:name="index 9" w:semiHidden="1" w:unhideWhenUsed="1"/>
+    <w:lsdException w:name="toc 1" w:semiHidden="1" w:uiPriority="39" w:unhideWhenUsed="1" w:qFormat="1"/>
+    <w:lsdException w:name="toc 2" w:semiHidden="1" w:uiPriority="39" w:unhideWhenUsed="1" w:qFormat="1"/>
+    <w:lsdException w:name="toc 3" w:semiHidden="1" w:uiPriority="39" w:unhideWhenUsed="1" w:qFormat="1"/>
+    <w:lsdException w:name="toc 4" w:semiHidden="1" w:uiPriority="39" w:unhideWhenUsed="1"/>
+    <w:lsdException w:name="toc 5" w:semiHidden="1" w:uiPriority="39" w:unhideWhenUsed="1"/>
+    <w:lsdException w:name="toc 6" w:semiHidden="1" w:uiPriority="39" w:unhideWhenUsed="1"/>
+    <w:lsdException w:name="toc 7" w:semiHidden="1" w:uiPriority="39" w:unhideWhenUsed="1"/>
+    <w:lsdException w:name="toc 8" w:semiHidden="1" w:uiPriority="39" w:unhideWhenUsed="1"/>
+    <w:lsdException w:name="toc 9" w:semiHidden="1" w:uiPriority="39" w:unhideWhenUsed="1"/>
+    <w:lsdException w:name="Normal Indent" w:semiHidden="1" w:unhideWhenUsed="1"/>
+    <w:lsdException w:name="footnote text" w:semiHidden="1" w:unhideWhenUsed="1"/>
+    <w:lsdException w:name="annotation text" w:semiHidden="1" w:unhideWhenUsed="1"/>
+    <w:lsdException w:name="header" w:semiHidden="1" w:unhideWhenUsed="1"/>
+    <w:lsdException w:name="footer" w:semiHidden="1" w:unhideWhenUsed="1"/>
+    <w:lsdException w:name="index heading" w:semiHidden="1" w:unhideWhenUsed="1"/>
+    <w:lsdException w:name="caption" w:semiHidden="1" w:uiPriority="35" w:unhideWhenUsed="1" w:qFormat="1"/>
+    <w:lsdException w:name="table of figures" w:semiHidden="1" w:unhideWhenUsed="1"/>
+    <w:lsdException w:name="envelope address" w:semiHidden="1" w:unhideWhenUsed="1"/>
+    <w:lsdException w:name="envelope return" w:semiHidden="1" w:unhideWhenUsed="1"/>
+    <w:lsdException w:name="footnote reference" w:semiHidden="1" w:unhideWhenUsed="1"/>
+    <w:lsdException w:name="annotation reference" w:semiHidden="1" w:unhideWhenUsed="1"/>
+    <w:lsdException w:name="line number" w:semiHidden="1" w:unhideWhenUsed="1"/>
+    <w:lsdException w:name="page number" w:semiHidden="1" w:unhideWhenUsed="1"/>
+    <w:lsdException w:name="endnote reference" w:semiHidden="1" w:unhideWhenUsed="1"/>
+    <w:lsdException w:name="endnote text" w:semiHidden="1" w:unhideWhenUsed="1"/>
+    <w:lsdException w:name="table of authorities" w:semiHidden="1" w:unhideWhenUsed="1"/>
+    <w:lsdException w:name="macro" w:semiHidden="1" w:unhideWhenUsed="1"/>
+    <w:lsdException w:name="toa heading" w:semiHidden="1" w:unhideWhenUsed="1"/>
+    <w:lsdException w:name="List" w:semiHidden="1" w:unhideWhenUsed="1"/>
+    <w:lsdException w:name="List Bullet" w:semiHidden="1" w:unhideWhenUsed="1"/>
+    <w:lsdException w:name="List Number" w:semiHidden="1" w:unhideWhenUsed="1"/>
+    <w:lsdException w:name="List 2" w:semiHidden="1" w:unhideWhenUsed="1"/>
+    <w:lsdException w:name="List 3" w:semiHidden="1" w:unhideWhenUsed="1"/>
+    <w:lsdException w:name="List 4" w:semiHidden="1" w:unhideWhenUsed="1"/>
+    <w:lsdException w:name="List 5" w:semiHidden="1" w:unhideWhenUsed="1"/>
+    <w:lsdException w:name="List Bullet 2" w:semiHidden="1" w:unhideWhenUsed="1"/>
+    <w:lsdException w:name="List Bullet 3" w:semiHidden="1" w:unhideWhenUsed="1"/>
+    <w:lsdException w:name="List Bullet 4" w:semiHidden="1" w:unhideWhenUsed="1"/>
+    <w:lsdException w:name="List Bullet 5" w:semiHidden="1" w:unhideWhenUsed="1"/>
+    <w:lsdException w:name="List Number 2" w:semiHidden="1" w:unhideWhenUsed="1"/>
+    <w:lsdException w:name="List Number 3" w:semiHidden="1" w:unhideWhenUsed="1"/>
+    <w:lsdException w:name="List Number 4" w:semiHidden="1" w:unhideWhenUsed="1"/>
+    <w:lsdException w:name="List Number 5" w:semiHidden="1" w:unhideWhenUsed="1"/>
+    <w:lsdException w:name="Title" w:uiPriority="10" w:qFormat="1"/>
+    <w:lsdException w:name="Closing" w:semiHidden="1" w:unhideWhenUsed="1"/>
+    <w:lsdException w:name="Signature" w:semiHidden="1" w:unhideWhenUsed="1"/>
+    <w:lsdException w:name="Default Paragraph Font" w:semiHidden="1" w:uiPriority="1" w:unhideWhenUsed="1"/>
+    <w:lsdException w:name="Body Text" w:semiHidden="1" w:unhideWhenUsed="1"/>
+    <w:lsdException w:name="Body Text Indent" w:semiHidden="1" w:unhideWhenUsed="1"/>
+    <w:lsdException w:name="List Continue" w:semiHidden="1" w:unhideWhenUsed="1"/>
+    <w:lsdException w:name="List Continue 2" w:semiHidden="1" w:unhideWhenUsed="1"/>
+    <w:lsdException w:name="List Continue 3" w:semiHidden="1" w:unhideWhenUsed="1"/>
+    <w:lsdException w:name="List Continue 4" w:semiHidden="1" w:unhideWhenUsed="1"/>
+    <w:lsdException w:name="List Continue 5" w:semiHidden="1" w:unhideWhenUsed="1"/>
+    <w:lsdException w:name="Message Header" w:semiHidden="1" w:unhideWhenUsed="1"/>
+    <w:lsdException w:name="Subtitle" w:uiPriority="11" w:qFormat="1"/>
+    <w:lsdException w:name="Salutation" w:semiHidden="1" w:unhideWhenUsed="1"/>
+    <w:lsdException w:name="Date" w:semiHidden="1" w:unhideWhenUsed="1"/>
+    <w:lsdException w:name="Body Text First Indent" w:semiHidden="1" w:unhideWhenUsed="1"/>
+    <w:lsdException w:name="Body Text First Indent 2" w:semiHidden="1" w:unhideWhenUsed="1"/>
+    <w:lsdException w:name="Note Heading" w:semiHidden="1" w:unhideWhenUsed="1"/>
+    <w:lsdException w:name="Body Text 2" w:semiHidden="1" w:unhideWhenUsed="1"/>
+    <w:lsdException w:name="Body Text 3" w:semiHidden="1" w:unhideWhenUsed="1"/>
+    <w:lsdException w:name="Body Text Indent 2" w:semiHidden="1" w:unhideWhenUsed="1"/>
+    <w:lsdException w:name="Body Text Indent 3" w:semiHidden="1" w:unhideWhenUsed="1"/>
+    <w:lsdException w:name="Block Text" w:semiHidden="1" w:unhideWhenUsed="1"/>
+    <w:lsdException w:name="Hyperlink" w:semiHidden="1" w:unhideWhenUsed="1"/>
+    <w:lsdException w:name="FollowedHyperlink" w:semiHidden="1" w:unhideWhenUsed="1"/>
+    <w:lsdException w:name="Strong" w:uiPriority="22" w:qFormat="1"/>
+    <w:lsdException w:name="Emphasis" w:uiPriority="20" w:qFormat="1"/>
+    <w:lsdException w:name="Document Map" w:semiHidden="1" w:unhideWhenUsed="1"/>
+    <w:lsdException w:name="Plain Text" w:semiHidden="1" w:unhideWhenUsed="1"/>
+    <w:lsdException w:name="E-mail Signature" w:semiHidden="1" w:unhideWhenUsed="1"/>
+    <w:lsdException w:name="HTML Top of Form" w:semiHidden="1" w:unhideWhenUsed="1"/>
+    <w:lsdException w:name="HTML Bottom of Form" w:semiHidden="1" w:unhideWhenUsed="1"/>
+    <w:lsdException w:name="Normal (Web)" w:semiHidden="1" w:unhideWhenUsed="1"/>
+    <w:lsdException w:name="HTML Acronym" w:semiHidden="1" w:unhideWhenUsed="1"/>
+    <w:lsdException w:name="HTML Address" w:semiHidden="1" w:unhideWhenUsed="1"/>
+    <w:lsdException w:name="HTML Cite" w:semiHidden="1" w:unhideWhenUsed="1"/>
+    <w:lsdException w:name="HTML Code" w:semiHidden="1" w:unhideWhenUsed="1"/>
+    <w:lsdException w:name="HTML Definition" w:semiHidden="1" w:unhideWhenUsed="1"/>
+    <w:lsdException w:name="HTML Keyboard" w:semiHidden="1" w:unhideWhenUsed="1"/>
+    <w:lsdException w:name="HTML Preformatted" w:semiHidden="1" w:unhideWhenUsed="1"/>
+    <w:lsdException w:name="HTML Sample" w:semiHidden="1" w:unhideWhenUsed="1"/>
+    <w:lsdException w:name="HTML Typewriter" w:semiHidden="1" w:unhideWhenUsed="1"/>
+    <w:lsdException w:name="HTML Variable" w:semiHidden="1" w:unhideWhenUsed="1"/>
+    <w:lsdException w:name="Normal Table" w:semiHidden="1" w:unhideWhenUsed="1"/>
+    <w:lsdException w:name="annotation subject" w:semiHidden="1" w:unhideWhenUsed="1"/>
+    <w:lsdException w:name="No List" w:semiHidden="1" w:unhideWhenUsed="1"/>
+    <w:lsdException w:name="Outline List 1" w:semiHidden="1" w:unhideWhenUsed="1"/>
+    <w:lsdException w:name="Outline List 2" w:semiHidden="1" w:unhideWhenUsed="1"/>
+    <w:lsdException w:name="Outline List 3" w:semiHidden="1" w:unhideWhenUsed="1"/>
+    <w:lsdException w:name="Table Simple 1" w:semiHidden="1" w:unhideWhenUsed="1"/>
+    <w:lsdException w:name="Table Simple 2" w:semiHidden="1" w:unhideWhenUsed="1"/>
+    <w:lsdException w:name="Table Simple 3" w:semiHidden="1" w:unhideWhenUsed="1"/>
+    <w:lsdException w:name="Table Classic 1" w:semiHidden="1" w:unhideWhenUsed="1"/>
+    <w:lsdException w:name="Table Classic 2" w:semiHidden="1" w:unhideWhenUsed="1"/>
+    <w:lsdException w:name="Table Classic 3" w:semiHidden="1" w:unhideWhenUsed="1"/>
+    <w:lsdException w:name="Table Classic 4" w:semiHidden="1" w:unhideWhenUsed="1"/>
+    <w:lsdException w:name="Table Colorful 1" w:semiHidden="1" w:unhideWhenUsed="1"/>
+    <w:lsdException w:name="Table Colorful 2" w:semiHidden="1" w:unhideWhenUsed="1"/>
+    <w:lsdException w:name="Table Colorful 3" w:semiHidden="1" w:unhideWhenUsed="1"/>
+    <w:lsdException w:name="Table Columns 1" w:semiHidden="1" w:unhideWhenUsed="1"/>
+    <w:lsdException w:name="Table Columns 2" w:semiHidden="1" w:unhideWhenUsed="1"/>
+    <w:lsdException w:name="Table Columns 3" w:semiHidden="1" w:unhideWhenUsed="1"/>
+    <w:lsdException w:name="Table Columns 4" w:semiHidden="1" w:unhideWhenUsed="1"/>
+    <w:lsdException w:name="Table Columns 5" w:semiHidden="1" w:unhideWhenUsed="1"/>
+    <w:lsdException w:name="Table Grid 1" w:semiHidden="1" w:unhideWhenUsed="1"/>
+    <w:lsdException w:name="Table Grid 2" w:semiHidden="1" w:unhideWhenUsed="1"/>
+    <w:lsdException w:name="Table Grid 3" w:semiHidden="1" w:unhideWhenUsed="1"/>
+    <w:lsdException w:name="Table Grid 4" w:semiHidden="1" w:unhideWhenUsed="1"/>
+    <w:lsdException w:name="Table Grid 5" w:semiHidden="1" w:unhideWhenUsed="1"/>
+    <w:lsdException w:name="Table Grid 6" w:semiHidden="1" w:unhideWhenUsed="1"/>
+    <w:lsdException w:name="Table Grid 7" w:semiHidden="1" w:unhideWhenUsed="1"/>
+    <w:lsdException w:name="Table Grid 8" w:semiHidden="1" w:unhideWhenUsed="1"/>
+    <w:lsdException w:name="Table List 1" w:semiHidden="1" w:unhideWhenUsed="1"/>
+    <w:lsdException w:name="Table List 2" w:semiHidden="1" w:unhideWhenUsed="1"/>
+    <w:lsdException w:name="Table List 3" w:semiHidden="1" w:unhideWhenUsed="1"/>
+    <w:lsdException w:name="Table List 4" w:semiHidden="1" w:unhideWhenUsed="1"/>
+    <w:lsdException w:name="Table List 5" w:semiHidden="1" w:unhideWhenUsed="1"/>
+    <w:lsdException w:name="Table List 6" w:semiHidden="1" w:unhideWhenUsed="1"/>
+    <w:lsdException w:name="Table List 7" w:semiHidden="1" w:unhideWhenUsed="1"/>
+    <w:lsdException w:name="Table List 8" w:semiHidden="1" w:unhideWhenUsed="1"/>
+    <w:lsdException w:name="Table 3D effects 1" w:semiHidden="1" w:unhideWhenUsed="1"/>
+    <w:lsdException w:name="Table 3D effects 2" w:semiHidden="1" w:unhideWhenUsed="1"/>
+    <w:lsdException w:name="Table 3D effects 3" w:semiHidden="1" w:unhideWhenUsed="1"/>
+    <w:lsdException w:name="Table Contemporary" w:semiHidden="1" w:unhideWhenUsed="1"/>
+    <w:lsdException w:name="Table Elegant" w:semiHidden="1" w:unhideWhenUsed="1"/>
+    <w:lsdException w:name="Table Professional" w:semiHidden="1" w:unhideWhenUsed="1"/>
+    <w:lsdException w:name="Table Subtle 1" w:semiHidden="1" w:unhideWhenUsed="1"/>
+    <w:lsdException w:name="Table Subtle 2" w:semiHidden="1" w:unhideWhenUsed="1"/>
+    <w:lsdException w:name="Table Web 1" w:semiHidden="1" w:unhideWhenUsed="1"/>
+    <w:lsdException w:name="Table Web 2" w:semiHidden="1" w:unhideWhenUsed="1"/>
+    <w:lsdException w:name="Table Web 3" w:semiHidden="1" w:unhideWhenUsed="1"/>
+    <w:lsdException w:name="Balloon Text" w:semiHidden="1" w:unhideWhenUsed="1"/>
+    <w:lsdException w:name="Table Grid" w:uiPriority="59"/>
+    <w:lsdException w:name="Table Theme" w:semiHidden="1" w:unhideWhenUsed="1"/>
+    <w:lsdException w:name="Placeholder Text" w:semiHidden="1"/>
+    <w:lsdException w:name="No Spacing" w:uiPriority="1" w:qFormat="1"/>
+    <w:lsdException w:name="Light Shading" w:uiPriority="60"/>
+    <w:lsdException w:name="Light List" w:uiPriority="61"/>
+    <w:lsdException w:name="Light Grid" w:uiPriority="62"/>
+    <w:lsdException w:name="Medium Shading 1" w:uiPriority="63"/>
+    <w:lsdException w:name="Medium Shading 2" w:uiPriority="64"/>
+    <w:lsdException w:name="Medium List 1" w:uiPriority="65"/>
+    <w:lsdException w:name="Medium List 2" w:uiPriority="66"/>
+    <w:lsdException w:name="Medium Grid 1" w:uiPriority="67"/>
+    <w:lsdException w:name="Medium Grid 2" w:uiPriority="68"/>
+    <w:lsdException w:name="Medium Grid 3" w:uiPriority="69"/>
+    <w:lsdException w:name="Dark List" w:uiPriority="70"/>
+    <w:lsdException w:name="Colorful Shading" w:uiPriority="71"/>
+    <w:lsdException w:name="Colorful List" w:uiPriority="72"/>
+    <w:lsdException w:name="Colorful Grid" w:uiPriority="73"/>
+    <w:lsdException w:name="Light Shading Accent 1" w:uiPriority="60"/>
+    <w:lsdException w:name="Light List Accent 1" w:uiPriority="61"/>
+    <w:lsdException w:name="Light Grid Accent 1" w:uiPriority="62"/>
+    <w:lsdException w:name="Medium Shading 1 Accent 1" w:uiPriority="63"/>
+    <w:lsdException w:name="Medium Shading 2 Accent 1" w:uiPriority="64"/>
+    <w:lsdException w:name="Medium List 1 Accent 1" w:uiPriority="65"/>
+    <w:lsdException w:name="Revision" w:semiHidden="1"/>
+    <w:lsdException w:name="List Paragraph" w:uiPriority="34" w:qFormat="1"/>
+    <w:lsdException w:name="Quote" w:uiPriority="29" w:qFormat="1"/>
+    <w:lsdException w:name="Intense Quote" w:uiPriority="30" w:qFormat="1"/>
+    <w:lsdException w:name="Medium List 2 Accent 1" w:uiPriority="66"/>
+    <w:lsdException w:name="Medium Grid 1 Accent 1" w:uiPriority="67"/>
+    <w:lsdException w:name="Medium Grid 2 Accent 1" w:uiPriority="68"/>
+    <w:lsdException w:name="Medium Grid 3 Accent 1" w:uiPriority="69"/>
+    <w:lsdException w:name="Dark List Accent 1" w:uiPriority="70"/>
+    <w:lsdException w:name="Colorful Shading Accent 1" w:uiPriority="71"/>
+    <w:lsdException w:name="Colorful List Accent 1" w:uiPriority="72"/>
+    <w:lsdException w:name="Colorful Grid Accent 1" w:uiPriority="73"/>
+    <w:lsdException w:name="Light Shading Accent 2" w:uiPriority="60"/>
+    <w:lsdException w:name="Light List Accent 2" w:uiPriority="61"/>
+    <w:lsdException w:name="Light Grid Accent 2" w:uiPriority="62"/>
+    <w:lsdException w:name="Medium Shading 1 Accent 2" w:uiPriority="63"/>
+    <w:lsdException w:name="Medium Shading 2 Accent 2" w:uiPriority="64"/>
+    <w:lsdException w:name="Medium List 1 Accent 2" w:uiPriority="65"/>
+    <w:lsdException w:name="Medium List 2 Accent 2" w:uiPriority="66"/>
+    <w:lsdException w:name="Medium Grid 1 Accent 2" w:uiPriority="67"/>
+    <w:lsdException w:name="Medium Grid 2 Accent 2" w:uiPriority="68"/>
+    <w:lsdException w:name="Medium Grid 3 Accent 2" w:uiPriority="69"/>
+    <w:lsdException w:name="Dark List Accent 2" w:uiPriority="70"/>
+    <w:lsdException w:name="Colorful Shading Accent 2" w:uiPriority="71"/>
+    <w:lsdException w:name="Colorful List Accent 2" w:uiPriority="72"/>
+    <w:lsdException w:name="Colorful Grid Accent 2" w:uiPriority="73"/>
+    <w:lsdException w:name="Light Shading Accent 3" w:uiPriority="60"/>
+    <w:lsdException w:name="Light List Accent 3" w:uiPriority="61"/>
+    <w:lsdException w:name="Light Grid Accent 3" w:uiPriority="62"/>
+    <w:lsdException w:name="Medium Shading 1 Accent 3" w:uiPriority="63"/>
+    <w:lsdException w:name="Medium Shading 2 Accent 3" w:uiPriority="64"/>
+    <w:lsdException w:name="Medium List 1 Accent 3" w:uiPriority="65"/>
+    <w:lsdException w:name="Medium List 2 Accent 3" w:uiPriority="66"/>
+    <w:lsdException w:name="Medium Grid 1 Accent 3" w:uiPriority="67"/>
+    <w:lsdException w:name="Medium Grid 2 Accent 3" w:uiPriority="68"/>
+    <w:lsdException w:name="Medium Grid 3 Accent 3" w:uiPriority="69"/>
+    <w:lsdException w:name="Dark List Accent 3" w:uiPriority="70"/>
+    <w:lsdException w:name="Colorful Shading Accent 3" w:uiPriority="71"/>
+    <w:lsdException w:name="Colorful List Accent 3" w:uiPriority="72"/>
+    <w:lsdException w:name="Colorful Grid Accent 3" w:uiPriority="73"/>
+    <w:lsdException w:name="Light Shading Accent 4" w:uiPriority="60"/>
+    <w:lsdException w:name="Light List Accent 4" w:uiPriority="61"/>
+    <w:lsdException w:name="Light Grid Accent 4" w:uiPriority="62"/>
+    <w:lsdException w:name="Medium Shading 1 Accent 4" w:uiPriority="63"/>
+    <w:lsdException w:name="Medium Shading 2 Accent 4" w:uiPriority="64"/>
+    <w:lsdException w:name="Medium List 1 Accent 4" w:uiPriority="65"/>
+    <w:lsdException w:name="Medium List 2 Accent 4" w:uiPriority="66"/>
+    <w:lsdException w:name="Medium Grid 1 Accent 4" w:uiPriority="67"/>
+    <w:lsdException w:name="Medium Grid 2 Accent 4" w:uiPriority="68"/>
+    <w:lsdException w:name="Medium Grid 3 Accent 4" w:uiPriority="69"/>
+    <w:lsdException w:name="Dark List Accent 4" w:uiPriority="70"/>
+    <w:lsdException w:name="Colorful Shading Accent 4" w:uiPriority="71"/>
+    <w:lsdException w:name="Colorful List Accent 4" w:uiPriority="72"/>
+    <w:lsdException w:name="Colorful Grid Accent 4" w:uiPriority="73"/>
+    <w:lsdException w:name="Light Shading Accent 5" w:uiPriority="60"/>
+    <w:lsdException w:name="Light List Accent 5" w:uiPriority="61"/>
+    <w:lsdException w:name="Light Grid Accent 5" w:uiPriority="62"/>
+    <w:lsdException w:name="Medium Shading 1 Accent 5" w:uiPriority="63"/>
+    <w:lsdException w:name="Medium Shading 2 Accent 5" w:uiPriority="64"/>
+    <w:lsdException w:name="Medium List 1 Accent 5" w:uiPriority="65"/>
+    <w:lsdException w:name="Medium List 2 Accent 5" w:uiPriority="66"/>
+    <w:lsdException w:name="Medium Grid 1 Accent 5" w:uiPriority="67"/>
+    <w:lsdException w:name="Medium Grid 2 Accent 5" w:uiPriority="68"/>
+    <w:lsdException w:name="Medium Grid 3 Accent 5" w:uiPriority="69"/>
+    <w:lsdException w:name="Dark List Accent 5" w:uiPriority="70"/>
+    <w:lsdException w:name="Colorful Shading Accent 5" w:uiPriority="71"/>
+    <w:lsdException w:name="Colorful List Accent 5" w:uiPriority="72"/>
+    <w:lsdException w:name="Colorful Grid Accent 5" w:uiPriority="73"/>
+    <w:lsdException w:name="Light Shading Accent 6" w:uiPriority="60"/>
+    <w:lsdException w:name="Light List Accent 6" w:uiPriority="61"/>
+    <w:lsdException w:name="Light Grid Accent 6" w:uiPriority="62"/>
+    <w:lsdException w:name="Medium Shading 1 Accent 6" w:uiPriority="63"/>
+    <w:lsdException w:name="Medium Shading 2 Accent 6" w:uiPriority="64"/>
+    <w:lsdException w:name="Medium List 1 Accent 6" w:uiPriority="65"/>
+    <w:lsdException w:name="Medium List 2 Accent 6" w:uiPriority="66"/>
+    <w:lsdException w:name="Medium Grid 1 Accent 6" w:uiPriority="67"/>
+    <w:lsdException w:name="Medium Grid 2 Accent 6" w:uiPriority="68"/>
+    <w:lsdException w:name="Medium Grid 3 Accent 6" w:uiPriority="69"/>
+    <w:lsdException w:name="Dark List Accent 6" w:uiPriority="70"/>
+    <w:lsdException w:name="Colorful Shading Accent 6" w:uiPriority="71"/>
+    <w:lsdException w:name="Colorful List Accent 6" w:uiPriority="72"/>
+    <w:lsdException w:name="Colorful Grid Accent 6" w:uiPriority="73"/>
+    <w:lsdException w:name="Subtle Emphasis" w:uiPriority="19" w:qFormat="1"/>
+    <w:lsdException w:name="Intense Emphasis" w:uiPriority="21" w:qFormat="1"/>
+    <w:lsdException w:name="Subtle Reference" w:uiPriority="31" w:qFormat="1"/>
+    <w:lsdException w:name="Intense Reference" w:uiPriority="32" w:qFormat="1"/>
+    <w:lsdException w:name="Book Title" w:uiPriority="33" w:qFormat="1"/>
+    <w:lsdException w:name="Bibliography" w:semiHidden="1" w:uiPriority="37" w:unhideWhenUsed="1"/>
+    <w:lsdException w:name="TOC Heading" w:semiHidden="1" w:uiPriority="39" w:unhideWhenUsed="1" w:qFormat="1"/>
+    <w:lsdException w:name="Grid Table 4" w:uiPriority="49"/>
+    <w:lsdException w:name="Grid Table 5 Dark" w:uiPriority="50"/>
+    <w:lsdException w:name="Grid Table 6 Colorful" w:uiPriority="51"/>
+    <w:lsdException w:name="Grid Table 7 Colorful" w:uiPriority="52"/>
+    <w:lsdException w:name="Grid Table 1 Light Accent 1" w:uiPriority="46"/>
+    <w:lsdException w:name="Grid Table 2 Accent 1" w:uiPriority="47"/>
+    <w:lsdException w:name="Grid Table 3 Accent 1" w:uiPriority="48"/>
+    <w:lsdException w:name="Grid Table 4 Accent 1" w:uiPriority="49"/>
+    <w:lsdException w:name="Grid Table 5 Dark Accent 1" w:uiPriority="50"/>
+    <w:lsdException w:name="Grid Table 6 Colorful Accent 1" w:uiPriority="51"/>
+    <w:lsdException w:name="Grid Table 7 Colorful Accent 1" w:uiPriority="52"/>
+    <w:lsdException w:name="Grid Table 1 Light Accent 2" w:uiPriority="46"/>
+    <w:lsdException w:name="Grid Table 2 Accent 2" w:uiPriority="47"/>
+    <w:lsdException w:name="Grid Table 3 Accent 2" w:uiPriority="48"/>
+    <w:lsdException w:name="Grid Table 4 Accent 2" w:uiPriority="49"/>
+    <w:lsdException w:name="Grid Table 5 Dark Accent 2" w:uiPriority="50"/>
+    <w:lsdException w:name="Grid Table 6 Colorful Accent 2" w:uiPriority="51"/>
+    <w:lsdException w:name="Grid Table 7 Colorful Accent 2" w:uiPriority="52"/>
+    <w:lsdException w:name="Grid Table 1 Light Accent 3" w:uiPriority="46"/>
+    <w:lsdException w:name="Grid Table 2 Accent 3" w:uiPriority="47"/>
+    <w:lsdException w:name="Grid Table 3 Accent 3" w:uiPriority="48"/>
+    <w:lsdException w:name="Grid Table 4 Accent 3" w:uiPriority="49"/>
+    <w:lsdException w:name="Grid Table 5 Dark Accent 3" w:uiPriority="50"/>
+    <w:lsdException w:name="Grid Table 6 Colorful Accent 3" w:uiPriority="51"/>
+    <w:lsdException w:name="Grid Table 7 Colorful Accent 3" w:uiPriority="52"/>
+    <w:lsdException w:name="Grid Table 1 Light Accent 4" w:uiPriority="46"/>
+    <w:lsdException w:name="Grid Table 2 Accent 4" w:uiPriority="47"/>
+    <w:lsdException w:name="Grid Table 3 Accent 4" w:uiPriority="48"/>
+    <w:lsdException w:name="Grid Table 4 Accent 4" w:uiPriority="49"/>
+    <w:lsdException w:name="Grid Table 5 Dark Accent 4" w:uiPriority="50"/>
+    <w:lsdException w:name="Grid Table 6 Colorful Accent 4" w:uiPriority="51"/>
+    <w:lsdException w:name="Grid Table 7 Colorful Accent 4" w:uiPriority="52"/>
+    <w:lsdException w:name="Grid Table 1 Light Accent 5" w:uiPriority="46"/>
+    <w:lsdException w:name="Grid Table 2 Accent 5" w:uiPriority="47"/>
+    <w:lsdException w:name="Grid Table 3 Accent 5" w:uiPriority="48"/>
+    <w:lsdException w:name="Grid Table 4 Accent 5" w:uiPriority="49"/>
+    <w:lsdException w:name="Grid Table 5 Dark Accent 5" w:uiPriority="50"/>
+    <w:lsdException w:name="Grid Table 6 Colorful Accent 5" w:uiPriority="51"/>
+    <w:lsdException w:name="Grid Table 7 Colorful Accent 5" w:uiPriority="52"/>
+    <w:lsdException w:name="Grid Table 1 Light Accent 6" w:uiPriority="46"/>
+    <w:lsdException w:name="Grid Table 2 Accent 6" w:uiPriority="47"/>
+    <w:lsdException w:name="Grid Table 3 Accent 6" w:uiPriority="48"/>
+    <w:lsdException w:name="Grid Table 4 Accent 6" w:uiPriority="49"/>
+    <w:lsdException w:name="Grid Table 5 Dark Accent 6" w:uiPriority="50"/>
+    <w:lsdException w:name="Grid Table 6 Colorful Accent 6" w:uiPriority="51"/>
+    <w:lsdException w:name="Grid Table 7 Colorful Accent 6" w:uiPriority="52"/>
+    <w:lsdException w:name="List Table 1 Light" w:uiPriority="46"/>
+    <w:lsdException w:name="List Table 2" w:uiPriority="47"/>
+    <w:lsdException w:name="List Table 3" w:uiPriority="48"/>
+    <w:lsdException w:name="List Table 4" w:uiPriority="49"/>
+    <w:lsdException w:name="List Table 5 Dark" w:uiPriority="50"/>
+    <w:lsdException w:name="List Table 6 Colorful" w:uiPriority="51"/>
+    <w:lsdException w:name="List Table 7 Colorful" w:uiPriority="52"/>
+    <w:lsdException w:name="List Table 1 Light Accent 1" w:uiPriority="46"/>
+    <w:lsdException w:name="List Table 2 Accent 1" w:uiPriority="47"/>
+    <w:lsdException w:name="List Table 3 Accent 1" w:uiPriority="48"/>
+    <w:lsdException w:name="List Table 4 Accent 1" w:uiPriority="49"/>
+    <w:lsdException w:name="List Table 5 Dark Accent 1" w:uiPriority="50"/>
+    <w:lsdException w:name="List Table 6 Colorful Accent 1" w:uiPriority="51"/>
+    <w:lsdException w:name="List Table 7 Colorful Accent 1" w:uiPriority="52"/>
+    <w:lsdException w:name="List Table 1 Light Accent 2" w:uiPriority="46"/>
+    <w:lsdException w:name="List Table 2 Accent 2" w:uiPriority="47"/>
+    <w:lsdException w:name="List Table 3 Accent 2" w:uiPriority="48"/>
+    <w:lsdException w:name="List Table 4 Accent 2" w:uiPriority="49"/>
+    <w:lsdException w:name="List Table 5 Dark Accent 2" w:uiPriority="50"/>
+    <w:lsdException w:name="List Table 6 Colorful Accent 2" w:uiPriority="51"/>
+    <w:lsdException w:name="List Table 7 Colorful Accent 2" w:uiPriority="52"/>
+    <w:lsdException w:name="List Table 1 Light Accent 3" w:uiPriority="46"/>
+    <w:lsdException w:name="List Table 2 Accent 3" w:uiPriority="47"/>
+    <w:lsdException w:name="List Table 3 Accent 3" w:uiPriority="48"/>
+    <w:lsdException w:name="List Table 4 Accent 3" w:uiPriority="49"/>
+    <w:lsdException w:name="List Table 5 Dark Accent 3" w:uiPriority="50"/>
+    <w:lsdException w:name="List Table 6 Colorful Accent 3" w:uiPriority="51"/>
+    <w:lsdException w:name="List Table 7 Colorful Accent 3" w:uiPriority="52"/>
+    <w:lsdException w:name="List Table 1 Light Accent 4" w:uiPriority="46"/>
+    <w:lsdException w:name="List Table 2 Accent 4" w:uiPriority="47"/>
+    <w:lsdException w:name="List Table 3 Accent 4" w:uiPriority="48"/>
+    <w:lsdException w:name="List Table 4 Accent 4" w:uiPriority="49"/>
+    <w:lsdException w:name="List Table 5 Dark Accent 4" w:uiPriority="50"/>
+    <w:lsdException w:name="List Table 6 Colorful Accent 4" w:uiPriority="51"/>
+    <w:lsdException w:name="List Table 7 Colorful Accent 4" w:uiPriority="52"/>
+    <w:lsdException w:name="List Table 1 Light Accent 5" w:uiPriority="46"/>
+    <w:lsdException w:name="List Table 2 Accent 5" w:uiPriority="47"/>
+    <w:lsdException w:name="List Table 3 Accent 5" w:uiPriority="48"/>
+    <w:lsdException w:name="List Table 4 Accent 5" w:uiPriority="49"/>
+    <w:lsdException w:name="List Table 5 Dark Accent 5" w:uiPriority="50"/>
+    <w:lsdException w:name="List Table 6 Colorful Accent 5" w:uiPriority="51"/>
+    <w:lsdException w:name="List Table 7 Colorful Accent 5" w:uiPriority="52"/>
+    <w:lsdException w:name="List Table 1 Light Accent 6" w:uiPriority="46"/>
+    <w:lsdException w:name="List Table 2 Accent 6" w:uiPriority="47"/>
+    <w:lsdException w:name="List Table 3 Accent 6" w:uiPriority="48"/>
+    <w:lsdException w:name="List Table 4 Accent 6" w:uiPriority="49"/>
+    <w:lsdException w:name="List Table 5 Dark Accent 6" w:uiPriority="50"/>
+    <w:lsdException w:name="List Table 6 Colorful Accent 6" w:uiPriority="51"/>
+    <w:lsdException w:name="List Table 7 Colorful Accent 6" w:uiPriority="52"/>
   </w:latentStyles>
   <w:style w:type="paragraph" w:default="1" w:styleId="Normal">
     <w:name w:val="Normal"/>
@@ -9108,6 +9255,15 @@
 </file>
 
 <file path=customXml/item1.xml><?xml version="1.0" encoding="utf-8"?>
+<?mso-contentType ?>
+<FormTemplates xmlns="http://schemas.microsoft.com/sharepoint/v3/contenttype/forms">
+  <Display>DocumentLibraryForm</Display>
+  <Edit>DocumentLibraryForm</Edit>
+  <New>DocumentLibraryForm</New>
+</FormTemplates>
+</file>
+
+<file path=customXml/item2.xml><?xml version="1.0" encoding="utf-8"?>
 <ct:contentTypeSchema xmlns:ct="http://schemas.microsoft.com/office/2006/metadata/contentType" xmlns:ma="http://schemas.microsoft.com/office/2006/metadata/properties/metaAttributes" ct:_="" ma:_="" ma:contentTypeName="Document" ma:contentTypeID="0x01010028BB3CA8684FFA4E8D7C64CF5C951A27" ma:contentTypeVersion="" ma:contentTypeDescription="Create a new document." ma:contentTypeScope="" ma:versionID="9f0b42d8be0bc561361cd52546a9e8a4">
   <xsd:schema xmlns:xsd="http://www.w3.org/2001/XMLSchema" xmlns:xs="http://www.w3.org/2001/XMLSchema" xmlns:p="http://schemas.microsoft.com/office/2006/metadata/properties" targetNamespace="http://schemas.microsoft.com/office/2006/metadata/properties" ma:root="true" ma:fieldsID="f3e687d5f98ee29b9cfcc2ff24550dc4">
     <xsd:element name="properties">
@@ -9221,15 +9377,6 @@
 </ct:contentTypeSchema>
 </file>
 
-<file path=customXml/item2.xml><?xml version="1.0" encoding="utf-8"?>
-<?mso-contentType ?>
-<FormTemplates xmlns="http://schemas.microsoft.com/sharepoint/v3/contenttype/forms">
-  <Display>DocumentLibraryForm</Display>
-  <Edit>DocumentLibraryForm</Edit>
-  <New>DocumentLibraryForm</New>
-</FormTemplates>
-</file>
-
 <file path=customXml/item3.xml><?xml version="1.0" encoding="utf-8"?>
 <p:properties xmlns:p="http://schemas.microsoft.com/office/2006/metadata/properties" xmlns:xsi="http://www.w3.org/2001/XMLSchema-instance" xmlns:pc="http://schemas.microsoft.com/office/infopath/2007/PartnerControls">
   <documentManagement/>
@@ -9241,6 +9388,14 @@
 </file>
 
 <file path=customXml/itemProps1.xml><?xml version="1.0" encoding="utf-8"?>
+<ds:datastoreItem xmlns:ds="http://schemas.openxmlformats.org/officeDocument/2006/customXml" ds:itemID="{710DA8E1-4377-4B6A-9EE7-F56C77C510A6}">
+  <ds:schemaRefs>
+    <ds:schemaRef ds:uri="http://schemas.microsoft.com/sharepoint/v3/contenttype/forms"/>
+  </ds:schemaRefs>
+</ds:datastoreItem>
+</file>
+
+<file path=customXml/itemProps2.xml><?xml version="1.0" encoding="utf-8"?>
 <ds:datastoreItem xmlns:ds="http://schemas.openxmlformats.org/officeDocument/2006/customXml" ds:itemID="{01620A2C-5CCB-4452-9A4D-FD6B77419B1C}">
   <ds:schemaRefs>
     <ds:schemaRef ds:uri="http://schemas.microsoft.com/office/2006/metadata/contentType"/>
@@ -9256,14 +9411,6 @@
 </ds:datastoreItem>
 </file>
 
-<file path=customXml/itemProps2.xml><?xml version="1.0" encoding="utf-8"?>
-<ds:datastoreItem xmlns:ds="http://schemas.openxmlformats.org/officeDocument/2006/customXml" ds:itemID="{710DA8E1-4377-4B6A-9EE7-F56C77C510A6}">
-  <ds:schemaRefs>
-    <ds:schemaRef ds:uri="http://schemas.microsoft.com/sharepoint/v3/contenttype/forms"/>
-  </ds:schemaRefs>
-</ds:datastoreItem>
-</file>
-
 <file path=customXml/itemProps3.xml><?xml version="1.0" encoding="utf-8"?>
 <ds:datastoreItem xmlns:ds="http://schemas.openxmlformats.org/officeDocument/2006/customXml" ds:itemID="{326352DE-1B86-486A-A203-C3A0115BF21D}">
   <ds:schemaRefs>
@@ -9274,7 +9421,7 @@
 </file>
 
 <file path=customXml/itemProps4.xml><?xml version="1.0" encoding="utf-8"?>
-<ds:datastoreItem xmlns:ds="http://schemas.openxmlformats.org/officeDocument/2006/customXml" ds:itemID="{2168824F-1D66-B94E-B048-3EA7C53ADF0D}">
+<ds:datastoreItem xmlns:ds="http://schemas.openxmlformats.org/officeDocument/2006/customXml" ds:itemID="{F0B4A249-843A-364A-BE3A-454BB93BDD11}">
   <ds:schemaRefs>
     <ds:schemaRef ds:uri="http://schemas.openxmlformats.org/officeDocument/2006/bibliography"/>
   </ds:schemaRefs>

</xml_diff>

<commit_message>
New admin guide.  Changed timeline to include updating global variables.
</commit_message>
<xml_diff>
--- a/McMaster Vena Admin Guide.docx
+++ b/McMaster Vena Admin Guide.docx
@@ -1,6 +1,6 @@
 
 <file path=word/document.xml><?xml version="1.0" encoding="utf-8"?>
-<w:document xmlns:wpc="http://schemas.microsoft.com/office/word/2010/wordprocessingCanvas" xmlns:mo="http://schemas.microsoft.com/office/mac/office/2008/main" xmlns:mc="http://schemas.openxmlformats.org/markup-compatibility/2006" xmlns:mv="urn:schemas-microsoft-com:mac:vml" xmlns:o="urn:schemas-microsoft-com:office:office" xmlns:r="http://schemas.openxmlformats.org/officeDocument/2006/relationships" xmlns:m="http://schemas.openxmlformats.org/officeDocument/2006/math" xmlns:v="urn:schemas-microsoft-com:vml" xmlns:wp14="http://schemas.microsoft.com/office/word/2010/wordprocessingDrawing" xmlns:wp="http://schemas.openxmlformats.org/drawingml/2006/wordprocessingDrawing" xmlns:w10="urn:schemas-microsoft-com:office:word" xmlns:w="http://schemas.openxmlformats.org/wordprocessingml/2006/main" xmlns:w14="http://schemas.microsoft.com/office/word/2010/wordml" xmlns:w15="http://schemas.microsoft.com/office/word/2012/wordml" xmlns:wpg="http://schemas.microsoft.com/office/word/2010/wordprocessingGroup" xmlns:wpi="http://schemas.microsoft.com/office/word/2010/wordprocessingInk" xmlns:wne="http://schemas.microsoft.com/office/word/2006/wordml" xmlns:wps="http://schemas.microsoft.com/office/word/2010/wordprocessingShape" mc:Ignorable="w14 w15 wp14">
+<w:document xmlns:wpc="http://schemas.microsoft.com/office/word/2010/wordprocessingCanvas" xmlns:mo="http://schemas.microsoft.com/office/mac/office/2008/main" xmlns:mc="http://schemas.openxmlformats.org/markup-compatibility/2006" xmlns:mv="urn:schemas-microsoft-com:mac:vml" xmlns:o="urn:schemas-microsoft-com:office:office" xmlns:r="http://schemas.openxmlformats.org/officeDocument/2006/relationships" xmlns:m="http://schemas.openxmlformats.org/officeDocument/2006/math" xmlns:v="urn:schemas-microsoft-com:vml" xmlns:wp14="http://schemas.microsoft.com/office/word/2010/wordprocessingDrawing" xmlns:wp="http://schemas.openxmlformats.org/drawingml/2006/wordprocessingDrawing" xmlns:w10="urn:schemas-microsoft-com:office:word" xmlns:w="http://schemas.openxmlformats.org/wordprocessingml/2006/main" xmlns:w14="http://schemas.microsoft.com/office/word/2010/wordml" xmlns:wpg="http://schemas.microsoft.com/office/word/2010/wordprocessingGroup" xmlns:wpi="http://schemas.microsoft.com/office/word/2010/wordprocessingInk" xmlns:wne="http://schemas.microsoft.com/office/word/2006/wordml" xmlns:wps="http://schemas.microsoft.com/office/word/2010/wordprocessingShape" mc:Ignorable="w14 wp14">
   <w:body>
     <w:p>
       <w:pPr>
@@ -11,8 +11,6 @@
           <w:u w:val="single"/>
         </w:rPr>
       </w:pPr>
-      <w:bookmarkStart w:id="0" w:name="_GoBack"/>
-      <w:bookmarkEnd w:id="0"/>
     </w:p>
     <w:p>
       <w:pPr>
@@ -1675,18 +1673,18 @@
           <w:sz w:val="24"/>
         </w:rPr>
       </w:pPr>
-      <w:bookmarkStart w:id="1" w:name="_Toc347489010"/>
-      <w:bookmarkStart w:id="2" w:name="_Toc461520321"/>
-      <w:bookmarkStart w:id="3" w:name="_Toc461788684"/>
+      <w:bookmarkStart w:id="0" w:name="_Toc347489010"/>
+      <w:bookmarkStart w:id="1" w:name="_Toc461520321"/>
+      <w:bookmarkStart w:id="2" w:name="_Toc461788684"/>
       <w:r>
         <w:rPr>
           <w:sz w:val="24"/>
         </w:rPr>
         <w:t>Pre-requisites</w:t>
       </w:r>
+      <w:bookmarkEnd w:id="0"/>
       <w:bookmarkEnd w:id="1"/>
       <w:bookmarkEnd w:id="2"/>
-      <w:bookmarkEnd w:id="3"/>
     </w:p>
     <w:p>
       <w:pPr>
@@ -1701,8 +1699,8 @@
           <w:szCs w:val="22"/>
         </w:rPr>
       </w:pPr>
-      <w:bookmarkStart w:id="4" w:name="_Location_of_Relevant"/>
-      <w:bookmarkEnd w:id="4"/>
+      <w:bookmarkStart w:id="3" w:name="_Location_of_Relevant"/>
+      <w:bookmarkEnd w:id="3"/>
       <w:r>
         <w:rPr>
           <w:rFonts w:ascii="Arial" w:hAnsi="Arial" w:cs="Arial"/>
@@ -1932,13 +1930,8 @@
             <w:tcW w:w="1517" w:type="dxa"/>
           </w:tcPr>
           <w:p>
-            <w:proofErr w:type="spellStart"/>
-            <w:r>
-              <w:t>Assoc</w:t>
-            </w:r>
-            <w:proofErr w:type="spellEnd"/>
-            <w:r>
-              <w:t xml:space="preserve"> Dean?</w:t>
+            <w:r>
+              <w:t>Assoc Dean</w:t>
             </w:r>
           </w:p>
         </w:tc>
@@ -1985,13 +1978,8 @@
             <w:tcW w:w="1517" w:type="dxa"/>
           </w:tcPr>
           <w:p>
-            <w:proofErr w:type="spellStart"/>
-            <w:r>
-              <w:t>Assoc</w:t>
-            </w:r>
-            <w:proofErr w:type="spellEnd"/>
-            <w:r>
-              <w:t xml:space="preserve"> Dean?</w:t>
+            <w:r>
+              <w:t>Assoc Dean</w:t>
             </w:r>
           </w:p>
         </w:tc>
@@ -2013,7 +2001,7 @@
           </w:tcPr>
           <w:p>
             <w:r>
-              <w:t>Add new courses</w:t>
+              <w:t>Update global variable to the new year and term</w:t>
             </w:r>
           </w:p>
         </w:tc>
@@ -2023,7 +2011,7 @@
           </w:tcPr>
           <w:p>
             <w:r>
-              <w:t>A7</w:t>
+              <w:t>A9</w:t>
             </w:r>
           </w:p>
         </w:tc>
@@ -2031,20 +2019,19 @@
           <w:tcPr>
             <w:tcW w:w="3126" w:type="dxa"/>
           </w:tcPr>
-          <w:p/>
+          <w:p>
+            <w:r>
+              <w:t>Input Variables Template</w:t>
+            </w:r>
+          </w:p>
         </w:tc>
         <w:tc>
           <w:tcPr>
             <w:tcW w:w="1517" w:type="dxa"/>
           </w:tcPr>
           <w:p>
-            <w:proofErr w:type="spellStart"/>
-            <w:r>
-              <w:t>Assoc</w:t>
-            </w:r>
-            <w:proofErr w:type="spellEnd"/>
-            <w:r>
-              <w:t xml:space="preserve"> Dean, Department</w:t>
+            <w:r>
+              <w:t>Assoc Dean</w:t>
             </w:r>
           </w:p>
         </w:tc>
@@ -2066,7 +2053,7 @@
           </w:tcPr>
           <w:p>
             <w:r>
-              <w:t>Changes to programs (mapping b/w courses and programs)</w:t>
+              <w:t>Add new courses</w:t>
             </w:r>
           </w:p>
         </w:tc>
@@ -2076,7 +2063,7 @@
           </w:tcPr>
           <w:p>
             <w:r>
-              <w:t>D5</w:t>
+              <w:t>A7</w:t>
             </w:r>
           </w:p>
         </w:tc>
@@ -2092,7 +2079,7 @@
           </w:tcPr>
           <w:p>
             <w:r>
-              <w:t>Department</w:t>
+              <w:t>Assoc Dean, Department</w:t>
             </w:r>
           </w:p>
         </w:tc>
@@ -2114,7 +2101,7 @@
           </w:tcPr>
           <w:p>
             <w:r>
-              <w:t>Assign instructors to courses</w:t>
+              <w:t>Changes to programs (mapping b/w courses and programs)</w:t>
             </w:r>
           </w:p>
         </w:tc>
@@ -2124,7 +2111,7 @@
           </w:tcPr>
           <w:p>
             <w:r>
-              <w:t>?</w:t>
+              <w:t>D5</w:t>
             </w:r>
           </w:p>
         </w:tc>
@@ -2162,7 +2149,7 @@
           </w:tcPr>
           <w:p>
             <w:r>
-              <w:t>Curriculum mapping, will require consultation and verification with Instructors</w:t>
+              <w:t>Assign instructors to courses</w:t>
             </w:r>
           </w:p>
         </w:tc>
@@ -2172,7 +2159,7 @@
           </w:tcPr>
           <w:p>
             <w:r>
-              <w:t>D2.3</w:t>
+              <w:t>?</w:t>
             </w:r>
           </w:p>
         </w:tc>
@@ -2180,11 +2167,7 @@
           <w:tcPr>
             <w:tcW w:w="3126" w:type="dxa"/>
           </w:tcPr>
-          <w:p>
-            <w:r>
-              <w:t>Curriculum Mapping Input Template</w:t>
-            </w:r>
-          </w:p>
+          <w:p/>
         </w:tc>
         <w:tc>
           <w:tcPr>
@@ -2192,7 +2175,7 @@
           </w:tcPr>
           <w:p>
             <w:r>
-              <w:t>Department Attributes Committee</w:t>
+              <w:t>Department</w:t>
             </w:r>
           </w:p>
         </w:tc>
@@ -2214,7 +2197,7 @@
           </w:tcPr>
           <w:p>
             <w:r>
-              <w:t>Measurement mapping</w:t>
+              <w:t>Curriculum mapping, will require consultation and verification with Instructors</w:t>
             </w:r>
           </w:p>
         </w:tc>
@@ -2224,7 +2207,7 @@
           </w:tcPr>
           <w:p>
             <w:r>
-              <w:t>D2.2</w:t>
+              <w:t>D2.3</w:t>
             </w:r>
           </w:p>
         </w:tc>
@@ -2234,7 +2217,7 @@
           </w:tcPr>
           <w:p>
             <w:r>
-              <w:t>Measured Indicators Input Template</w:t>
+              <w:t>Curriculum Mapping Input Template</w:t>
             </w:r>
           </w:p>
         </w:tc>
@@ -2256,7 +2239,7 @@
           </w:tcPr>
           <w:p>
             <w:r>
-              <w:t>Aug/Sep</w:t>
+              <w:t>Summer</w:t>
             </w:r>
           </w:p>
         </w:tc>
@@ -2266,7 +2249,7 @@
           </w:tcPr>
           <w:p>
             <w:r>
-              <w:t>Instructor reviews continuous improvement plan from the previous year</w:t>
+              <w:t>Measurement mapping</w:t>
             </w:r>
           </w:p>
         </w:tc>
@@ -2276,7 +2259,7 @@
           </w:tcPr>
           <w:p>
             <w:r>
-              <w:t>I3.1</w:t>
+              <w:t>D2.2</w:t>
             </w:r>
           </w:p>
         </w:tc>
@@ -2286,10 +2269,7 @@
           </w:tcPr>
           <w:p>
             <w:r>
-              <w:t>Curriculum Committee Recommendations Report</w:t>
-            </w:r>
-            <w:r>
-              <w:t xml:space="preserve"> (Previous Year)</w:t>
+              <w:t>Measured Indicators Input Template</w:t>
             </w:r>
           </w:p>
         </w:tc>
@@ -2299,7 +2279,7 @@
           </w:tcPr>
           <w:p>
             <w:r>
-              <w:t>Instructor</w:t>
+              <w:t>Department Attributes Committee</w:t>
             </w:r>
           </w:p>
         </w:tc>
@@ -2311,7 +2291,7 @@
           </w:tcPr>
           <w:p>
             <w:r>
-              <w:t>Jan</w:t>
+              <w:t>Aug/Sep</w:t>
             </w:r>
           </w:p>
         </w:tc>
@@ -2321,7 +2301,7 @@
           </w:tcPr>
           <w:p>
             <w:r>
-              <w:t>Instructor enters rubric and their continuous improvement plan for Term 1</w:t>
+              <w:t>Instructor reviews continuous improvement plan from the previous year</w:t>
             </w:r>
           </w:p>
         </w:tc>
@@ -2331,7 +2311,7 @@
           </w:tcPr>
           <w:p>
             <w:r>
-              <w:t>I2</w:t>
+              <w:t>I3.1</w:t>
             </w:r>
           </w:p>
         </w:tc>
@@ -2341,7 +2321,10 @@
           </w:tcPr>
           <w:p>
             <w:r>
-              <w:t>Rubric Input Template, Course Report</w:t>
+              <w:t>Curriculum Committee Recommendations Report</w:t>
+            </w:r>
+            <w:r>
+              <w:t xml:space="preserve"> (Previous Year)</w:t>
             </w:r>
           </w:p>
         </w:tc>
@@ -2363,7 +2346,7 @@
           </w:tcPr>
           <w:p>
             <w:r>
-              <w:t>Dec/Jan</w:t>
+              <w:t>Jan</w:t>
             </w:r>
           </w:p>
         </w:tc>
@@ -2373,7 +2356,7 @@
           </w:tcPr>
           <w:p>
             <w:r>
-              <w:t>Instructor reviews continuous improvement plan from the previous year</w:t>
+              <w:t>Update global variable for the new term</w:t>
             </w:r>
           </w:p>
         </w:tc>
@@ -2383,7 +2366,7 @@
           </w:tcPr>
           <w:p>
             <w:r>
-              <w:t>I3.1</w:t>
+              <w:t>A9</w:t>
             </w:r>
           </w:p>
         </w:tc>
@@ -2393,10 +2376,7 @@
           </w:tcPr>
           <w:p>
             <w:r>
-              <w:t>Curriculum Committee Recommendations Report</w:t>
-            </w:r>
-            <w:r>
-              <w:t xml:space="preserve"> (Previous Year)</w:t>
+              <w:t>Input Variables Template</w:t>
             </w:r>
           </w:p>
         </w:tc>
@@ -2406,8 +2386,10 @@
           </w:tcPr>
           <w:p>
             <w:r>
-              <w:t>Instructor</w:t>
-            </w:r>
+              <w:t>Assoc Dean</w:t>
+            </w:r>
+            <w:bookmarkStart w:id="4" w:name="_GoBack"/>
+            <w:bookmarkEnd w:id="4"/>
           </w:p>
         </w:tc>
       </w:tr>
@@ -2418,7 +2400,7 @@
           </w:tcPr>
           <w:p>
             <w:r>
-              <w:t>Early May</w:t>
+              <w:t>Jan</w:t>
             </w:r>
           </w:p>
         </w:tc>
@@ -2428,7 +2410,7 @@
           </w:tcPr>
           <w:p>
             <w:r>
-              <w:t>Instructor enters course reports for Term 2</w:t>
+              <w:t>Instructor enters rubric and their continuous improvement plan for Term 1</w:t>
             </w:r>
           </w:p>
         </w:tc>
@@ -2470,7 +2452,7 @@
           </w:tcPr>
           <w:p>
             <w:r>
-              <w:t>May</w:t>
+              <w:t>Dec/Jan</w:t>
             </w:r>
           </w:p>
         </w:tc>
@@ -2480,7 +2462,7 @@
           </w:tcPr>
           <w:p>
             <w:r>
-              <w:t>Curriculum committees review course reports, generate continuous improvement plan report</w:t>
+              <w:t>Instructor reviews continuous improvement plan from the previous year</w:t>
             </w:r>
           </w:p>
         </w:tc>
@@ -2490,7 +2472,7 @@
           </w:tcPr>
           <w:p>
             <w:r>
-              <w:t>I4, D3</w:t>
+              <w:t>I3.1</w:t>
             </w:r>
           </w:p>
         </w:tc>
@@ -2500,7 +2482,10 @@
           </w:tcPr>
           <w:p>
             <w:r>
-              <w:t>Course Report, Curriculum Committee Recommendations Input Template</w:t>
+              <w:t>Curriculum Committee Recommendations Report</w:t>
+            </w:r>
+            <w:r>
+              <w:t xml:space="preserve"> (Previous Year)</w:t>
             </w:r>
           </w:p>
         </w:tc>
@@ -2510,7 +2495,7 @@
           </w:tcPr>
           <w:p>
             <w:r>
-              <w:t>Department</w:t>
+              <w:t>Instructor</w:t>
             </w:r>
           </w:p>
         </w:tc>
@@ -2522,7 +2507,7 @@
           </w:tcPr>
           <w:p>
             <w:r>
-              <w:t>June</w:t>
+              <w:t>Early May</w:t>
             </w:r>
           </w:p>
         </w:tc>
@@ -2532,7 +2517,7 @@
           </w:tcPr>
           <w:p>
             <w:r>
-              <w:t>Meeting of continuous improvement committee (external advisors students)</w:t>
+              <w:t>Instructor enters course reports for Term 2</w:t>
             </w:r>
           </w:p>
         </w:tc>
@@ -2540,13 +2525,21 @@
           <w:tcPr>
             <w:tcW w:w="990" w:type="dxa"/>
           </w:tcPr>
-          <w:p/>
+          <w:p>
+            <w:r>
+              <w:t>I2</w:t>
+            </w:r>
+          </w:p>
         </w:tc>
         <w:tc>
           <w:tcPr>
             <w:tcW w:w="3126" w:type="dxa"/>
           </w:tcPr>
-          <w:p/>
+          <w:p>
+            <w:r>
+              <w:t>Rubric Input Template, Course Report</w:t>
+            </w:r>
+          </w:p>
         </w:tc>
         <w:tc>
           <w:tcPr>
@@ -2554,7 +2547,7 @@
           </w:tcPr>
           <w:p>
             <w:r>
-              <w:t>Department</w:t>
+              <w:t>Instructor</w:t>
             </w:r>
           </w:p>
         </w:tc>
@@ -2566,6 +2559,58 @@
           </w:tcPr>
           <w:p>
             <w:r>
+              <w:t>May</w:t>
+            </w:r>
+          </w:p>
+        </w:tc>
+        <w:tc>
+          <w:tcPr>
+            <w:tcW w:w="3217" w:type="dxa"/>
+          </w:tcPr>
+          <w:p>
+            <w:r>
+              <w:t>Curriculum committees review course reports, generate continuous improvement plan report</w:t>
+            </w:r>
+          </w:p>
+        </w:tc>
+        <w:tc>
+          <w:tcPr>
+            <w:tcW w:w="990" w:type="dxa"/>
+          </w:tcPr>
+          <w:p>
+            <w:r>
+              <w:t>I4, D3</w:t>
+            </w:r>
+          </w:p>
+        </w:tc>
+        <w:tc>
+          <w:tcPr>
+            <w:tcW w:w="3126" w:type="dxa"/>
+          </w:tcPr>
+          <w:p>
+            <w:r>
+              <w:t>Course Report, Curriculum Committee Recommendations Input Template</w:t>
+            </w:r>
+          </w:p>
+        </w:tc>
+        <w:tc>
+          <w:tcPr>
+            <w:tcW w:w="1517" w:type="dxa"/>
+          </w:tcPr>
+          <w:p>
+            <w:r>
+              <w:t>Department</w:t>
+            </w:r>
+          </w:p>
+        </w:tc>
+      </w:tr>
+      <w:tr>
+        <w:tc>
+          <w:tcPr>
+            <w:tcW w:w="1243" w:type="dxa"/>
+          </w:tcPr>
+          <w:p>
+            <w:r>
               <w:lastRenderedPageBreak/>
               <w:t>June</w:t>
             </w:r>
@@ -2577,7 +2622,7 @@
           </w:tcPr>
           <w:p>
             <w:r>
-              <w:t>Departments plan curriculum revisions</w:t>
+              <w:t>Meeting of continuous improvement committee (external advisors students)</w:t>
             </w:r>
           </w:p>
         </w:tc>
@@ -2611,7 +2656,7 @@
           </w:tcPr>
           <w:p>
             <w:r>
-              <w:t>September</w:t>
+              <w:t>June</w:t>
             </w:r>
           </w:p>
         </w:tc>
@@ -2621,7 +2666,7 @@
           </w:tcPr>
           <w:p>
             <w:r>
-              <w:t>Faculty reviews departmental committee reports, writes report</w:t>
+              <w:t>Departments plan curriculum revisions</w:t>
             </w:r>
           </w:p>
         </w:tc>
@@ -2635,11 +2680,7 @@
           <w:tcPr>
             <w:tcW w:w="3126" w:type="dxa"/>
           </w:tcPr>
-          <w:p>
-            <w:r>
-              <w:t>?</w:t>
-            </w:r>
-          </w:p>
+          <w:p/>
         </w:tc>
         <w:tc>
           <w:tcPr>
@@ -2647,7 +2688,7 @@
           </w:tcPr>
           <w:p>
             <w:r>
-              <w:t>Faculty</w:t>
+              <w:t>Department</w:t>
             </w:r>
           </w:p>
         </w:tc>
@@ -2659,6 +2700,54 @@
           </w:tcPr>
           <w:p>
             <w:r>
+              <w:t>September</w:t>
+            </w:r>
+          </w:p>
+        </w:tc>
+        <w:tc>
+          <w:tcPr>
+            <w:tcW w:w="3217" w:type="dxa"/>
+          </w:tcPr>
+          <w:p>
+            <w:r>
+              <w:t>Faculty reviews departmental committee reports, writes report</w:t>
+            </w:r>
+          </w:p>
+        </w:tc>
+        <w:tc>
+          <w:tcPr>
+            <w:tcW w:w="990" w:type="dxa"/>
+          </w:tcPr>
+          <w:p/>
+        </w:tc>
+        <w:tc>
+          <w:tcPr>
+            <w:tcW w:w="3126" w:type="dxa"/>
+          </w:tcPr>
+          <w:p>
+            <w:r>
+              <w:t>?</w:t>
+            </w:r>
+          </w:p>
+        </w:tc>
+        <w:tc>
+          <w:tcPr>
+            <w:tcW w:w="1517" w:type="dxa"/>
+          </w:tcPr>
+          <w:p>
+            <w:r>
+              <w:t>Faculty</w:t>
+            </w:r>
+          </w:p>
+        </w:tc>
+      </w:tr>
+      <w:tr>
+        <w:tc>
+          <w:tcPr>
+            <w:tcW w:w="1243" w:type="dxa"/>
+          </w:tcPr>
+          <w:p>
+            <w:r>
               <w:t>All Year</w:t>
             </w:r>
           </w:p>
@@ -2694,13 +2783,8 @@
             <w:tcW w:w="1517" w:type="dxa"/>
           </w:tcPr>
           <w:p>
-            <w:proofErr w:type="spellStart"/>
-            <w:r>
-              <w:t>Assoc</w:t>
-            </w:r>
-            <w:proofErr w:type="spellEnd"/>
-            <w:r>
-              <w:t xml:space="preserve"> Dean?</w:t>
+            <w:r>
+              <w:t>Assoc Dean?</w:t>
             </w:r>
           </w:p>
         </w:tc>
@@ -2855,7 +2939,7 @@
         </w:rPr>
         <w:t xml:space="preserve">in to </w:t>
       </w:r>
-      <w:hyperlink r:id="rId11" w:history="1">
+      <w:hyperlink r:id="rId12" w:history="1">
         <w:r>
           <w:rPr>
             <w:rStyle w:val="Hyperlink"/>
@@ -2956,7 +3040,7 @@
                     </pic:cNvPicPr>
                   </pic:nvPicPr>
                   <pic:blipFill>
-                    <a:blip r:embed="rId12">
+                    <a:blip r:embed="rId13">
                       <a:extLst>
                         <a:ext uri="{28A0092B-C50C-407E-A947-70E740481C1C}">
                           <a14:useLocalDpi xmlns:a14="http://schemas.microsoft.com/office/drawing/2010/main" val="0"/>
@@ -3061,7 +3145,7 @@
                     </pic:cNvPicPr>
                   </pic:nvPicPr>
                   <pic:blipFill>
-                    <a:blip r:embed="rId13">
+                    <a:blip r:embed="rId14">
                       <a:extLst>
                         <a:ext uri="{28A0092B-C50C-407E-A947-70E740481C1C}">
                           <a14:useLocalDpi xmlns:a14="http://schemas.microsoft.com/office/drawing/2010/main" val="0"/>
@@ -3220,7 +3304,7 @@
                     </pic:cNvPicPr>
                   </pic:nvPicPr>
                   <pic:blipFill>
-                    <a:blip r:embed="rId14">
+                    <a:blip r:embed="rId15">
                       <a:extLst>
                         <a:ext uri="{28A0092B-C50C-407E-A947-70E740481C1C}">
                           <a14:useLocalDpi xmlns:a14="http://schemas.microsoft.com/office/drawing/2010/main" val="0"/>
@@ -3369,7 +3453,7 @@
                     </pic:cNvPicPr>
                   </pic:nvPicPr>
                   <pic:blipFill>
-                    <a:blip r:embed="rId15">
+                    <a:blip r:embed="rId16">
                       <a:extLst>
                         <a:ext uri="{28A0092B-C50C-407E-A947-70E740481C1C}">
                           <a14:useLocalDpi xmlns:a14="http://schemas.microsoft.com/office/drawing/2010/main" val="0"/>
@@ -3480,25 +3564,7 @@
           <w:sz w:val="22"/>
           <w:szCs w:val="22"/>
         </w:rPr>
-        <w:t xml:space="preserve">enter the new academic year data in cell “A1” (format </w:t>
-      </w:r>
-      <w:proofErr w:type="spellStart"/>
-      <w:r>
-        <w:rPr>
-          <w:rFonts w:ascii="Arial" w:hAnsi="Arial" w:cs="Arial"/>
-          <w:sz w:val="22"/>
-          <w:szCs w:val="22"/>
-        </w:rPr>
-        <w:t>yyyy-yyyy</w:t>
-      </w:r>
-      <w:proofErr w:type="spellEnd"/>
-      <w:r>
-        <w:rPr>
-          <w:rFonts w:ascii="Arial" w:hAnsi="Arial" w:cs="Arial"/>
-          <w:sz w:val="22"/>
-          <w:szCs w:val="22"/>
-        </w:rPr>
-        <w:t xml:space="preserve">) </w:t>
+        <w:t xml:space="preserve">enter the new academic year data in cell “A1” (format yyyy-yyyy) </w:t>
       </w:r>
       <w:r>
         <w:rPr>
@@ -3552,7 +3618,7 @@
                     </pic:cNvPicPr>
                   </pic:nvPicPr>
                   <pic:blipFill>
-                    <a:blip r:embed="rId16">
+                    <a:blip r:embed="rId17">
                       <a:extLst>
                         <a:ext uri="{28A0092B-C50C-407E-A947-70E740481C1C}">
                           <a14:useLocalDpi xmlns:a14="http://schemas.microsoft.com/office/drawing/2010/main" val="0"/>
@@ -3711,7 +3777,7 @@
                     <pic:cNvPicPr/>
                   </pic:nvPicPr>
                   <pic:blipFill>
-                    <a:blip r:embed="rId17"/>
+                    <a:blip r:embed="rId18"/>
                     <a:stretch>
                       <a:fillRect/>
                     </a:stretch>
@@ -3783,7 +3849,7 @@
                     </pic:cNvPicPr>
                   </pic:nvPicPr>
                   <pic:blipFill>
-                    <a:blip r:embed="rId18">
+                    <a:blip r:embed="rId19">
                       <a:extLst>
                         <a:ext uri="{28A0092B-C50C-407E-A947-70E740481C1C}">
                           <a14:useLocalDpi xmlns:a14="http://schemas.microsoft.com/office/drawing/2010/main" val="0"/>
@@ -3915,7 +3981,7 @@
                     </pic:cNvPicPr>
                   </pic:nvPicPr>
                   <pic:blipFill>
-                    <a:blip r:embed="rId19">
+                    <a:blip r:embed="rId20">
                       <a:extLst>
                         <a:ext uri="{28A0092B-C50C-407E-A947-70E740481C1C}">
                           <a14:useLocalDpi xmlns:a14="http://schemas.microsoft.com/office/drawing/2010/main" val="0"/>
@@ -4026,7 +4092,7 @@
                     </pic:cNvPicPr>
                   </pic:nvPicPr>
                   <pic:blipFill>
-                    <a:blip r:embed="rId20">
+                    <a:blip r:embed="rId21">
                       <a:extLst>
                         <a:ext uri="{28A0092B-C50C-407E-A947-70E740481C1C}">
                           <a14:useLocalDpi xmlns:a14="http://schemas.microsoft.com/office/drawing/2010/main" val="0"/>
@@ -4104,7 +4170,7 @@
                     </pic:cNvPicPr>
                   </pic:nvPicPr>
                   <pic:blipFill>
-                    <a:blip r:embed="rId21">
+                    <a:blip r:embed="rId22">
                       <a:extLst>
                         <a:ext uri="{28A0092B-C50C-407E-A947-70E740481C1C}">
                           <a14:useLocalDpi xmlns:a14="http://schemas.microsoft.com/office/drawing/2010/main" val="0"/>
@@ -4189,7 +4255,7 @@
                     </pic:cNvPicPr>
                   </pic:nvPicPr>
                   <pic:blipFill>
-                    <a:blip r:embed="rId22">
+                    <a:blip r:embed="rId23">
                       <a:extLst>
                         <a:ext uri="{28A0092B-C50C-407E-A947-70E740481C1C}">
                           <a14:useLocalDpi xmlns:a14="http://schemas.microsoft.com/office/drawing/2010/main" val="0"/>
@@ -4342,25 +4408,7 @@
           <w:sz w:val="22"/>
           <w:szCs w:val="22"/>
         </w:rPr>
-        <w:t xml:space="preserve">enter the new academic year data in cell “A1” (format </w:t>
-      </w:r>
-      <w:proofErr w:type="spellStart"/>
-      <w:r>
-        <w:rPr>
-          <w:rFonts w:ascii="Arial" w:hAnsi="Arial" w:cs="Arial"/>
-          <w:sz w:val="22"/>
-          <w:szCs w:val="22"/>
-        </w:rPr>
-        <w:t>yyyy-yyyy</w:t>
-      </w:r>
-      <w:proofErr w:type="spellEnd"/>
-      <w:r>
-        <w:rPr>
-          <w:rFonts w:ascii="Arial" w:hAnsi="Arial" w:cs="Arial"/>
-          <w:sz w:val="22"/>
-          <w:szCs w:val="22"/>
-        </w:rPr>
-        <w:t xml:space="preserve">) </w:t>
+        <w:t xml:space="preserve">enter the new academic year data in cell “A1” (format yyyy-yyyy) </w:t>
       </w:r>
       <w:r>
         <w:rPr>
@@ -4414,7 +4462,7 @@
                     </pic:cNvPicPr>
                   </pic:nvPicPr>
                   <pic:blipFill>
-                    <a:blip r:embed="rId16">
+                    <a:blip r:embed="rId17">
                       <a:extLst>
                         <a:ext uri="{28A0092B-C50C-407E-A947-70E740481C1C}">
                           <a14:useLocalDpi xmlns:a14="http://schemas.microsoft.com/office/drawing/2010/main" val="0"/>
@@ -4565,7 +4613,7 @@
                     <pic:cNvPicPr/>
                   </pic:nvPicPr>
                   <pic:blipFill>
-                    <a:blip r:embed="rId17"/>
+                    <a:blip r:embed="rId18"/>
                     <a:stretch>
                       <a:fillRect/>
                     </a:stretch>
@@ -4629,7 +4677,7 @@
                     </pic:cNvPicPr>
                   </pic:nvPicPr>
                   <pic:blipFill>
-                    <a:blip r:embed="rId23">
+                    <a:blip r:embed="rId24">
                       <a:extLst>
                         <a:ext uri="{28A0092B-C50C-407E-A947-70E740481C1C}">
                           <a14:useLocalDpi xmlns:a14="http://schemas.microsoft.com/office/drawing/2010/main" val="0"/>
@@ -4723,7 +4771,7 @@
                     </pic:cNvPicPr>
                   </pic:nvPicPr>
                   <pic:blipFill>
-                    <a:blip r:embed="rId20">
+                    <a:blip r:embed="rId21">
                       <a:extLst>
                         <a:ext uri="{28A0092B-C50C-407E-A947-70E740481C1C}">
                           <a14:useLocalDpi xmlns:a14="http://schemas.microsoft.com/office/drawing/2010/main" val="0"/>
@@ -4835,7 +4883,7 @@
                     <pic:cNvPicPr/>
                   </pic:nvPicPr>
                   <pic:blipFill>
-                    <a:blip r:embed="rId24"/>
+                    <a:blip r:embed="rId25"/>
                     <a:stretch>
                       <a:fillRect/>
                     </a:stretch>
@@ -4958,7 +5006,7 @@
                     </pic:cNvPicPr>
                   </pic:nvPicPr>
                   <pic:blipFill>
-                    <a:blip r:embed="rId25">
+                    <a:blip r:embed="rId26">
                       <a:extLst>
                         <a:ext uri="{28A0092B-C50C-407E-A947-70E740481C1C}">
                           <a14:useLocalDpi xmlns:a14="http://schemas.microsoft.com/office/drawing/2010/main" val="0"/>
@@ -5057,7 +5105,7 @@
                     </pic:cNvPicPr>
                   </pic:nvPicPr>
                   <pic:blipFill>
-                    <a:blip r:embed="rId26">
+                    <a:blip r:embed="rId27">
                       <a:extLst>
                         <a:ext uri="{28A0092B-C50C-407E-A947-70E740481C1C}">
                           <a14:useLocalDpi xmlns:a14="http://schemas.microsoft.com/office/drawing/2010/main" val="0"/>
@@ -5160,7 +5208,7 @@
                     <pic:cNvPicPr/>
                   </pic:nvPicPr>
                   <pic:blipFill>
-                    <a:blip r:embed="rId27"/>
+                    <a:blip r:embed="rId28"/>
                     <a:stretch>
                       <a:fillRect/>
                     </a:stretch>
@@ -5230,7 +5278,7 @@
                     </pic:cNvPicPr>
                   </pic:nvPicPr>
                   <pic:blipFill>
-                    <a:blip r:embed="rId28">
+                    <a:blip r:embed="rId29">
                       <a:extLst>
                         <a:ext uri="{28A0092B-C50C-407E-A947-70E740481C1C}">
                           <a14:useLocalDpi xmlns:a14="http://schemas.microsoft.com/office/drawing/2010/main" val="0"/>
@@ -5528,7 +5576,7 @@
                     </pic:cNvPicPr>
                   </pic:nvPicPr>
                   <pic:blipFill>
-                    <a:blip r:embed="rId29">
+                    <a:blip r:embed="rId30">
                       <a:extLst>
                         <a:ext uri="{28A0092B-C50C-407E-A947-70E740481C1C}">
                           <a14:useLocalDpi xmlns:a14="http://schemas.microsoft.com/office/drawing/2010/main" val="0"/>
@@ -5724,7 +5772,7 @@
                     </pic:cNvPicPr>
                   </pic:nvPicPr>
                   <pic:blipFill>
-                    <a:blip r:embed="rId30">
+                    <a:blip r:embed="rId31">
                       <a:extLst>
                         <a:ext uri="{28A0092B-C50C-407E-A947-70E740481C1C}">
                           <a14:useLocalDpi xmlns:a14="http://schemas.microsoft.com/office/drawing/2010/main" val="0"/>
@@ -5829,7 +5877,7 @@
                     </pic:cNvPicPr>
                   </pic:nvPicPr>
                   <pic:blipFill>
-                    <a:blip r:embed="rId31">
+                    <a:blip r:embed="rId32">
                       <a:extLst>
                         <a:ext uri="{28A0092B-C50C-407E-A947-70E740481C1C}">
                           <a14:useLocalDpi xmlns:a14="http://schemas.microsoft.com/office/drawing/2010/main" val="0"/>
@@ -5918,7 +5966,7 @@
                     </pic:cNvPicPr>
                   </pic:nvPicPr>
                   <pic:blipFill>
-                    <a:blip r:embed="rId32">
+                    <a:blip r:embed="rId33">
                       <a:extLst>
                         <a:ext uri="{28A0092B-C50C-407E-A947-70E740481C1C}">
                           <a14:useLocalDpi xmlns:a14="http://schemas.microsoft.com/office/drawing/2010/main" val="0"/>
@@ -6005,7 +6053,7 @@
                     </pic:cNvPicPr>
                   </pic:nvPicPr>
                   <pic:blipFill>
-                    <a:blip r:embed="rId33">
+                    <a:blip r:embed="rId34">
                       <a:extLst>
                         <a:ext uri="{28A0092B-C50C-407E-A947-70E740481C1C}">
                           <a14:useLocalDpi xmlns:a14="http://schemas.microsoft.com/office/drawing/2010/main" val="0"/>
@@ -6233,7 +6281,7 @@
                     </pic:cNvPicPr>
                   </pic:nvPicPr>
                   <pic:blipFill>
-                    <a:blip r:embed="rId34">
+                    <a:blip r:embed="rId35">
                       <a:extLst>
                         <a:ext uri="{28A0092B-C50C-407E-A947-70E740481C1C}">
                           <a14:useLocalDpi xmlns:a14="http://schemas.microsoft.com/office/drawing/2010/main" val="0"/>
@@ -6356,7 +6404,7 @@
         </w:rPr>
         <w:t xml:space="preserve">For Vena training or user manual, please refer to </w:t>
       </w:r>
-      <w:hyperlink r:id="rId35" w:history="1">
+      <w:hyperlink r:id="rId36" w:history="1">
         <w:r>
           <w:rPr>
             <w:rStyle w:val="Hyperlink"/>
@@ -6442,37 +6490,35 @@
           <w:sz w:val="22"/>
           <w:szCs w:val="22"/>
         </w:rPr>
-        <w:t xml:space="preserve">Bogdan </w:t>
-      </w:r>
-      <w:proofErr w:type="spellStart"/>
-      <w:r>
-        <w:rPr>
-          <w:rFonts w:ascii="Arial" w:hAnsi="Arial" w:cs="Arial"/>
-          <w:sz w:val="22"/>
-          <w:szCs w:val="22"/>
-        </w:rPr>
-        <w:t>Hancas</w:t>
-      </w:r>
-      <w:proofErr w:type="spellEnd"/>
-      <w:r>
-        <w:rPr>
-          <w:rFonts w:ascii="Arial" w:hAnsi="Arial" w:cs="Arial"/>
-          <w:sz w:val="22"/>
-          <w:szCs w:val="22"/>
-        </w:rPr>
-        <w:t xml:space="preserve">: </w:t>
-      </w:r>
-      <w:hyperlink r:id="rId36" w:tgtFrame="_blank" w:history="1">
-        <w:r>
-          <w:rPr>
-            <w:rStyle w:val="Hyperlink"/>
-            <w:rFonts w:ascii="Arial" w:hAnsi="Arial" w:cs="Arial"/>
-            <w:sz w:val="22"/>
-            <w:szCs w:val="22"/>
-          </w:rPr>
-          <w:t>bhancas@venasolutions.com</w:t>
-        </w:r>
-      </w:hyperlink>
+        <w:t xml:space="preserve">Bogdan Hancas: </w:t>
+      </w:r>
+      <w:r>
+        <w:fldChar w:fldCharType="begin"/>
+      </w:r>
+      <w:r>
+        <w:instrText xml:space="preserve"> HYPERLINK "mailto:bhancas@venasolutions.com" \t "_blank" </w:instrText>
+      </w:r>
+      <w:r>
+        <w:fldChar w:fldCharType="separate"/>
+      </w:r>
+      <w:r>
+        <w:rPr>
+          <w:rStyle w:val="Hyperlink"/>
+          <w:rFonts w:ascii="Arial" w:hAnsi="Arial" w:cs="Arial"/>
+          <w:sz w:val="22"/>
+          <w:szCs w:val="22"/>
+        </w:rPr>
+        <w:t>bhancas@venasolutions.com</w:t>
+      </w:r>
+      <w:r>
+        <w:rPr>
+          <w:rStyle w:val="Hyperlink"/>
+          <w:rFonts w:ascii="Arial" w:hAnsi="Arial" w:cs="Arial"/>
+          <w:sz w:val="22"/>
+          <w:szCs w:val="22"/>
+        </w:rPr>
+        <w:fldChar w:fldCharType="end"/>
+      </w:r>
     </w:p>
     <w:p>
       <w:pPr>
@@ -6523,7 +6569,7 @@
 </file>
 
 <file path=word/endnotes.xml><?xml version="1.0" encoding="utf-8"?>
-<w:endnotes xmlns:wpc="http://schemas.microsoft.com/office/word/2010/wordprocessingCanvas" xmlns:mo="http://schemas.microsoft.com/office/mac/office/2008/main" xmlns:mc="http://schemas.openxmlformats.org/markup-compatibility/2006" xmlns:mv="urn:schemas-microsoft-com:mac:vml" xmlns:o="urn:schemas-microsoft-com:office:office" xmlns:r="http://schemas.openxmlformats.org/officeDocument/2006/relationships" xmlns:m="http://schemas.openxmlformats.org/officeDocument/2006/math" xmlns:v="urn:schemas-microsoft-com:vml" xmlns:wp14="http://schemas.microsoft.com/office/word/2010/wordprocessingDrawing" xmlns:wp="http://schemas.openxmlformats.org/drawingml/2006/wordprocessingDrawing" xmlns:w10="urn:schemas-microsoft-com:office:word" xmlns:w="http://schemas.openxmlformats.org/wordprocessingml/2006/main" xmlns:w14="http://schemas.microsoft.com/office/word/2010/wordml" xmlns:w15="http://schemas.microsoft.com/office/word/2012/wordml" xmlns:wpg="http://schemas.microsoft.com/office/word/2010/wordprocessingGroup" xmlns:wpi="http://schemas.microsoft.com/office/word/2010/wordprocessingInk" xmlns:wne="http://schemas.microsoft.com/office/word/2006/wordml" xmlns:wps="http://schemas.microsoft.com/office/word/2010/wordprocessingShape" mc:Ignorable="w14 w15 wp14">
+<w:endnotes xmlns:wpc="http://schemas.microsoft.com/office/word/2010/wordprocessingCanvas" xmlns:mo="http://schemas.microsoft.com/office/mac/office/2008/main" xmlns:mc="http://schemas.openxmlformats.org/markup-compatibility/2006" xmlns:mv="urn:schemas-microsoft-com:mac:vml" xmlns:o="urn:schemas-microsoft-com:office:office" xmlns:r="http://schemas.openxmlformats.org/officeDocument/2006/relationships" xmlns:m="http://schemas.openxmlformats.org/officeDocument/2006/math" xmlns:v="urn:schemas-microsoft-com:vml" xmlns:wp14="http://schemas.microsoft.com/office/word/2010/wordprocessingDrawing" xmlns:wp="http://schemas.openxmlformats.org/drawingml/2006/wordprocessingDrawing" xmlns:w10="urn:schemas-microsoft-com:office:word" xmlns:w="http://schemas.openxmlformats.org/wordprocessingml/2006/main" xmlns:w14="http://schemas.microsoft.com/office/word/2010/wordml" xmlns:wpg="http://schemas.microsoft.com/office/word/2010/wordprocessingGroup" xmlns:wpi="http://schemas.microsoft.com/office/word/2010/wordprocessingInk" xmlns:wne="http://schemas.microsoft.com/office/word/2006/wordml" xmlns:wps="http://schemas.microsoft.com/office/word/2010/wordprocessingShape" mc:Ignorable="w14 wp14">
   <w:endnote w:type="separator" w:id="-1">
     <w:p>
       <w:r>
@@ -6542,7 +6588,7 @@
 </file>
 
 <file path=word/footer1.xml><?xml version="1.0" encoding="utf-8"?>
-<w:ftr xmlns:wpc="http://schemas.microsoft.com/office/word/2010/wordprocessingCanvas" xmlns:mo="http://schemas.microsoft.com/office/mac/office/2008/main" xmlns:mc="http://schemas.openxmlformats.org/markup-compatibility/2006" xmlns:mv="urn:schemas-microsoft-com:mac:vml" xmlns:o="urn:schemas-microsoft-com:office:office" xmlns:r="http://schemas.openxmlformats.org/officeDocument/2006/relationships" xmlns:m="http://schemas.openxmlformats.org/officeDocument/2006/math" xmlns:v="urn:schemas-microsoft-com:vml" xmlns:wp14="http://schemas.microsoft.com/office/word/2010/wordprocessingDrawing" xmlns:wp="http://schemas.openxmlformats.org/drawingml/2006/wordprocessingDrawing" xmlns:w10="urn:schemas-microsoft-com:office:word" xmlns:w="http://schemas.openxmlformats.org/wordprocessingml/2006/main" xmlns:w14="http://schemas.microsoft.com/office/word/2010/wordml" xmlns:w15="http://schemas.microsoft.com/office/word/2012/wordml" xmlns:wpg="http://schemas.microsoft.com/office/word/2010/wordprocessingGroup" xmlns:wpi="http://schemas.microsoft.com/office/word/2010/wordprocessingInk" xmlns:wne="http://schemas.microsoft.com/office/word/2006/wordml" xmlns:wps="http://schemas.microsoft.com/office/word/2010/wordprocessingShape" mc:Ignorable="w14 w15 wp14">
+<w:ftr xmlns:wpc="http://schemas.microsoft.com/office/word/2010/wordprocessingCanvas" xmlns:mo="http://schemas.microsoft.com/office/mac/office/2008/main" xmlns:mc="http://schemas.openxmlformats.org/markup-compatibility/2006" xmlns:mv="urn:schemas-microsoft-com:mac:vml" xmlns:o="urn:schemas-microsoft-com:office:office" xmlns:r="http://schemas.openxmlformats.org/officeDocument/2006/relationships" xmlns:m="http://schemas.openxmlformats.org/officeDocument/2006/math" xmlns:v="urn:schemas-microsoft-com:vml" xmlns:wp14="http://schemas.microsoft.com/office/word/2010/wordprocessingDrawing" xmlns:wp="http://schemas.openxmlformats.org/drawingml/2006/wordprocessingDrawing" xmlns:w10="urn:schemas-microsoft-com:office:word" xmlns:w="http://schemas.openxmlformats.org/wordprocessingml/2006/main" xmlns:w14="http://schemas.microsoft.com/office/word/2010/wordml" xmlns:wpg="http://schemas.microsoft.com/office/word/2010/wordprocessingGroup" xmlns:wpi="http://schemas.microsoft.com/office/word/2010/wordprocessingInk" xmlns:wne="http://schemas.microsoft.com/office/word/2006/wordml" xmlns:wps="http://schemas.microsoft.com/office/word/2010/wordprocessingShape" mc:Ignorable="w14 wp14">
   <w:p>
     <w:pPr>
       <w:pStyle w:val="Footer"/>
@@ -6588,7 +6634,7 @@
         <w:sz w:val="20"/>
         <w:szCs w:val="20"/>
       </w:rPr>
-      <w:t>1</w:t>
+      <w:t>3</w:t>
     </w:r>
     <w:r>
       <w:rPr>
@@ -6659,7 +6705,7 @@
 </file>
 
 <file path=word/footnotes.xml><?xml version="1.0" encoding="utf-8"?>
-<w:footnotes xmlns:wpc="http://schemas.microsoft.com/office/word/2010/wordprocessingCanvas" xmlns:mo="http://schemas.microsoft.com/office/mac/office/2008/main" xmlns:mc="http://schemas.openxmlformats.org/markup-compatibility/2006" xmlns:mv="urn:schemas-microsoft-com:mac:vml" xmlns:o="urn:schemas-microsoft-com:office:office" xmlns:r="http://schemas.openxmlformats.org/officeDocument/2006/relationships" xmlns:m="http://schemas.openxmlformats.org/officeDocument/2006/math" xmlns:v="urn:schemas-microsoft-com:vml" xmlns:wp14="http://schemas.microsoft.com/office/word/2010/wordprocessingDrawing" xmlns:wp="http://schemas.openxmlformats.org/drawingml/2006/wordprocessingDrawing" xmlns:w10="urn:schemas-microsoft-com:office:word" xmlns:w="http://schemas.openxmlformats.org/wordprocessingml/2006/main" xmlns:w14="http://schemas.microsoft.com/office/word/2010/wordml" xmlns:w15="http://schemas.microsoft.com/office/word/2012/wordml" xmlns:wpg="http://schemas.microsoft.com/office/word/2010/wordprocessingGroup" xmlns:wpi="http://schemas.microsoft.com/office/word/2010/wordprocessingInk" xmlns:wne="http://schemas.microsoft.com/office/word/2006/wordml" xmlns:wps="http://schemas.microsoft.com/office/word/2010/wordprocessingShape" mc:Ignorable="w14 w15 wp14">
+<w:footnotes xmlns:wpc="http://schemas.microsoft.com/office/word/2010/wordprocessingCanvas" xmlns:mo="http://schemas.microsoft.com/office/mac/office/2008/main" xmlns:mc="http://schemas.openxmlformats.org/markup-compatibility/2006" xmlns:mv="urn:schemas-microsoft-com:mac:vml" xmlns:o="urn:schemas-microsoft-com:office:office" xmlns:r="http://schemas.openxmlformats.org/officeDocument/2006/relationships" xmlns:m="http://schemas.openxmlformats.org/officeDocument/2006/math" xmlns:v="urn:schemas-microsoft-com:vml" xmlns:wp14="http://schemas.microsoft.com/office/word/2010/wordprocessingDrawing" xmlns:wp="http://schemas.openxmlformats.org/drawingml/2006/wordprocessingDrawing" xmlns:w10="urn:schemas-microsoft-com:office:word" xmlns:w="http://schemas.openxmlformats.org/wordprocessingml/2006/main" xmlns:w14="http://schemas.microsoft.com/office/word/2010/wordml" xmlns:wpg="http://schemas.microsoft.com/office/word/2010/wordprocessingGroup" xmlns:wpi="http://schemas.microsoft.com/office/word/2010/wordprocessingInk" xmlns:wne="http://schemas.microsoft.com/office/word/2006/wordml" xmlns:wps="http://schemas.microsoft.com/office/word/2010/wordprocessingShape" mc:Ignorable="w14 wp14">
   <w:footnote w:type="separator" w:id="-1">
     <w:p>
       <w:r>
@@ -6678,7 +6724,7 @@
 </file>
 
 <file path=word/header1.xml><?xml version="1.0" encoding="utf-8"?>
-<w:hdr xmlns:wpc="http://schemas.microsoft.com/office/word/2010/wordprocessingCanvas" xmlns:mo="http://schemas.microsoft.com/office/mac/office/2008/main" xmlns:mc="http://schemas.openxmlformats.org/markup-compatibility/2006" xmlns:mv="urn:schemas-microsoft-com:mac:vml" xmlns:o="urn:schemas-microsoft-com:office:office" xmlns:r="http://schemas.openxmlformats.org/officeDocument/2006/relationships" xmlns:m="http://schemas.openxmlformats.org/officeDocument/2006/math" xmlns:v="urn:schemas-microsoft-com:vml" xmlns:wp14="http://schemas.microsoft.com/office/word/2010/wordprocessingDrawing" xmlns:wp="http://schemas.openxmlformats.org/drawingml/2006/wordprocessingDrawing" xmlns:w10="urn:schemas-microsoft-com:office:word" xmlns:w="http://schemas.openxmlformats.org/wordprocessingml/2006/main" xmlns:w14="http://schemas.microsoft.com/office/word/2010/wordml" xmlns:w15="http://schemas.microsoft.com/office/word/2012/wordml" xmlns:wpg="http://schemas.microsoft.com/office/word/2010/wordprocessingGroup" xmlns:wpi="http://schemas.microsoft.com/office/word/2010/wordprocessingInk" xmlns:wne="http://schemas.microsoft.com/office/word/2006/wordml" xmlns:wps="http://schemas.microsoft.com/office/word/2010/wordprocessingShape" mc:Ignorable="w14 w15 wp14">
+<w:hdr xmlns:wpc="http://schemas.microsoft.com/office/word/2010/wordprocessingCanvas" xmlns:mo="http://schemas.microsoft.com/office/mac/office/2008/main" xmlns:mc="http://schemas.openxmlformats.org/markup-compatibility/2006" xmlns:mv="urn:schemas-microsoft-com:mac:vml" xmlns:o="urn:schemas-microsoft-com:office:office" xmlns:r="http://schemas.openxmlformats.org/officeDocument/2006/relationships" xmlns:m="http://schemas.openxmlformats.org/officeDocument/2006/math" xmlns:v="urn:schemas-microsoft-com:vml" xmlns:wp14="http://schemas.microsoft.com/office/word/2010/wordprocessingDrawing" xmlns:wp="http://schemas.openxmlformats.org/drawingml/2006/wordprocessingDrawing" xmlns:w10="urn:schemas-microsoft-com:office:word" xmlns:w="http://schemas.openxmlformats.org/wordprocessingml/2006/main" xmlns:w14="http://schemas.microsoft.com/office/word/2010/wordml" xmlns:wpg="http://schemas.microsoft.com/office/word/2010/wordprocessingGroup" xmlns:wpi="http://schemas.microsoft.com/office/word/2010/wordprocessingInk" xmlns:wne="http://schemas.microsoft.com/office/word/2006/wordml" xmlns:wps="http://schemas.microsoft.com/office/word/2010/wordprocessingShape" mc:Ignorable="w14 wp14">
   <w:p>
     <w:pPr>
       <w:pStyle w:val="Header"/>
@@ -6768,7 +6814,7 @@
                         </a:ln>
                         <a:extLst>
                           <a:ext uri="{53640926-AAD7-44d8-BBD7-CCE9431645EC}">
-                            <a14:shadowObscured xmlns="" xmlns:o="urn:schemas-microsoft-com:office:office" xmlns:v="urn:schemas-microsoft-com:vml" xmlns:w10="urn:schemas-microsoft-com:office:word" xmlns:w="http://schemas.openxmlformats.org/wordprocessingml/2006/main" xmlns:a14="http://schemas.microsoft.com/office/drawing/2010/main" xmlns:w16se="http://schemas.microsoft.com/office/word/2015/wordml/symex" xmlns:cx2="http://schemas.microsoft.com/office/drawing/2015/10/21/chartex" xmlns:cx1="http://schemas.microsoft.com/office/drawing/2015/9/8/chartex" xmlns:cx="http://schemas.microsoft.com/office/drawing/2014/chartex"/>
+                            <a14:shadowObscured xmlns:a14="http://schemas.microsoft.com/office/drawing/2010/main"/>
                           </a:ext>
                         </a:extLst>
                       </pic:spPr>
@@ -7005,7 +7051,7 @@
 </file>
 
 <file path=word/numbering.xml><?xml version="1.0" encoding="utf-8"?>
-<w:numbering xmlns:wpc="http://schemas.microsoft.com/office/word/2010/wordprocessingCanvas" xmlns:mo="http://schemas.microsoft.com/office/mac/office/2008/main" xmlns:mc="http://schemas.openxmlformats.org/markup-compatibility/2006" xmlns:mv="urn:schemas-microsoft-com:mac:vml" xmlns:o="urn:schemas-microsoft-com:office:office" xmlns:r="http://schemas.openxmlformats.org/officeDocument/2006/relationships" xmlns:m="http://schemas.openxmlformats.org/officeDocument/2006/math" xmlns:v="urn:schemas-microsoft-com:vml" xmlns:wp14="http://schemas.microsoft.com/office/word/2010/wordprocessingDrawing" xmlns:wp="http://schemas.openxmlformats.org/drawingml/2006/wordprocessingDrawing" xmlns:w10="urn:schemas-microsoft-com:office:word" xmlns:w="http://schemas.openxmlformats.org/wordprocessingml/2006/main" xmlns:w14="http://schemas.microsoft.com/office/word/2010/wordml" xmlns:w15="http://schemas.microsoft.com/office/word/2012/wordml" xmlns:wpg="http://schemas.microsoft.com/office/word/2010/wordprocessingGroup" xmlns:wpi="http://schemas.microsoft.com/office/word/2010/wordprocessingInk" xmlns:wne="http://schemas.microsoft.com/office/word/2006/wordml" xmlns:wps="http://schemas.microsoft.com/office/word/2010/wordprocessingShape" mc:Ignorable="w14 w15 wp14">
+<w:numbering xmlns:wpc="http://schemas.microsoft.com/office/word/2010/wordprocessingCanvas" xmlns:mo="http://schemas.microsoft.com/office/mac/office/2008/main" xmlns:mc="http://schemas.openxmlformats.org/markup-compatibility/2006" xmlns:mv="urn:schemas-microsoft-com:mac:vml" xmlns:o="urn:schemas-microsoft-com:office:office" xmlns:r="http://schemas.openxmlformats.org/officeDocument/2006/relationships" xmlns:m="http://schemas.openxmlformats.org/officeDocument/2006/math" xmlns:v="urn:schemas-microsoft-com:vml" xmlns:wp14="http://schemas.microsoft.com/office/word/2010/wordprocessingDrawing" xmlns:wp="http://schemas.openxmlformats.org/drawingml/2006/wordprocessingDrawing" xmlns:w10="urn:schemas-microsoft-com:office:word" xmlns:w="http://schemas.openxmlformats.org/wordprocessingml/2006/main" xmlns:w14="http://schemas.microsoft.com/office/word/2010/wordml" xmlns:wpg="http://schemas.microsoft.com/office/word/2010/wordprocessingGroup" xmlns:wpi="http://schemas.microsoft.com/office/word/2010/wordprocessingInk" xmlns:wne="http://schemas.microsoft.com/office/word/2006/wordml" xmlns:wps="http://schemas.microsoft.com/office/word/2010/wordprocessingShape" mc:Ignorable="w14 wp14">
   <w:abstractNum w:abstractNumId="0">
     <w:nsid w:val="08000D1B"/>
     <w:multiLevelType w:val="multilevel"/>
@@ -8196,7 +8242,7 @@
 </file>
 
 <file path=word/styles.xml><?xml version="1.0" encoding="utf-8"?>
-<w:styles xmlns:mc="http://schemas.openxmlformats.org/markup-compatibility/2006" xmlns:r="http://schemas.openxmlformats.org/officeDocument/2006/relationships" xmlns:w="http://schemas.openxmlformats.org/wordprocessingml/2006/main" xmlns:w14="http://schemas.microsoft.com/office/word/2010/wordml" xmlns:w15="http://schemas.microsoft.com/office/word/2012/wordml" mc:Ignorable="w14 w15">
+<w:styles xmlns:mc="http://schemas.openxmlformats.org/markup-compatibility/2006" xmlns:r="http://schemas.openxmlformats.org/officeDocument/2006/relationships" xmlns:w="http://schemas.openxmlformats.org/wordprocessingml/2006/main" xmlns:w14="http://schemas.microsoft.com/office/word/2010/wordml" mc:Ignorable="w14">
   <w:docDefaults>
     <w:rPrDefault>
       <w:rPr>
@@ -8206,369 +8252,711 @@
     </w:rPrDefault>
     <w:pPrDefault/>
   </w:docDefaults>
-  <w:latentStyles w:defLockedState="0" w:defUIPriority="99" w:defSemiHidden="0" w:defUnhideWhenUsed="0" w:defQFormat="0" w:count="380">
-    <w:lsdException w:name="Normal" w:uiPriority="0" w:qFormat="1"/>
-    <w:lsdException w:name="heading 1" w:uiPriority="0" w:qFormat="1"/>
-    <w:lsdException w:name="heading 2" w:uiPriority="9" w:qFormat="1"/>
-    <w:lsdException w:name="heading 3" w:uiPriority="0" w:qFormat="1"/>
-    <w:lsdException w:name="heading 4" w:semiHidden="1" w:uiPriority="9" w:unhideWhenUsed="1" w:qFormat="1"/>
-    <w:lsdException w:name="heading 5" w:semiHidden="1" w:uiPriority="9" w:unhideWhenUsed="1" w:qFormat="1"/>
-    <w:lsdException w:name="heading 6" w:semiHidden="1" w:uiPriority="9" w:unhideWhenUsed="1" w:qFormat="1"/>
-    <w:lsdException w:name="heading 7" w:semiHidden="1" w:uiPriority="9" w:unhideWhenUsed="1" w:qFormat="1"/>
-    <w:lsdException w:name="heading 8" w:semiHidden="1" w:uiPriority="9" w:unhideWhenUsed="1" w:qFormat="1"/>
-    <w:lsdException w:name="heading 9" w:semiHidden="1" w:uiPriority="9" w:unhideWhenUsed="1" w:qFormat="1"/>
-    <w:lsdException w:name="index 1" w:semiHidden="1" w:unhideWhenUsed="1"/>
-    <w:lsdException w:name="index 2" w:semiHidden="1" w:unhideWhenUsed="1"/>
-    <w:lsdException w:name="index 3" w:semiHidden="1" w:unhideWhenUsed="1"/>
-    <w:lsdException w:name="index 4" w:semiHidden="1" w:unhideWhenUsed="1"/>
-    <w:lsdException w:name="index 5" w:semiHidden="1" w:unhideWhenUsed="1"/>
-    <w:lsdException w:name="index 6" w:semiHidden="1" w:unhideWhenUsed="1"/>
-    <w:lsdException w:name="index 7" w:semiHidden="1" w:unhideWhenUsed="1"/>
-    <w:lsdException w:name="index 8" w:semiHidden="1" w:unhideWhenUsed="1"/>
-    <w:lsdException w:name="index 9" w:semiHidden="1" w:unhideWhenUsed="1"/>
-    <w:lsdException w:name="toc 1" w:semiHidden="1" w:uiPriority="39" w:unhideWhenUsed="1" w:qFormat="1"/>
-    <w:lsdException w:name="toc 2" w:semiHidden="1" w:uiPriority="39" w:unhideWhenUsed="1" w:qFormat="1"/>
-    <w:lsdException w:name="toc 3" w:semiHidden="1" w:uiPriority="39" w:unhideWhenUsed="1" w:qFormat="1"/>
-    <w:lsdException w:name="toc 4" w:semiHidden="1" w:uiPriority="39" w:unhideWhenUsed="1"/>
-    <w:lsdException w:name="toc 5" w:semiHidden="1" w:uiPriority="39" w:unhideWhenUsed="1"/>
-    <w:lsdException w:name="toc 6" w:semiHidden="1" w:uiPriority="39" w:unhideWhenUsed="1"/>
-    <w:lsdException w:name="toc 7" w:semiHidden="1" w:uiPriority="39" w:unhideWhenUsed="1"/>
-    <w:lsdException w:name="toc 8" w:semiHidden="1" w:uiPriority="39" w:unhideWhenUsed="1"/>
-    <w:lsdException w:name="toc 9" w:semiHidden="1" w:uiPriority="39" w:unhideWhenUsed="1"/>
-    <w:lsdException w:name="Normal Indent" w:semiHidden="1" w:unhideWhenUsed="1"/>
-    <w:lsdException w:name="footnote text" w:semiHidden="1" w:unhideWhenUsed="1"/>
-    <w:lsdException w:name="annotation text" w:semiHidden="1" w:unhideWhenUsed="1"/>
-    <w:lsdException w:name="header" w:semiHidden="1" w:unhideWhenUsed="1"/>
-    <w:lsdException w:name="footer" w:semiHidden="1" w:unhideWhenUsed="1"/>
-    <w:lsdException w:name="index heading" w:semiHidden="1" w:unhideWhenUsed="1"/>
-    <w:lsdException w:name="caption" w:semiHidden="1" w:uiPriority="35" w:unhideWhenUsed="1" w:qFormat="1"/>
-    <w:lsdException w:name="table of figures" w:semiHidden="1" w:unhideWhenUsed="1"/>
-    <w:lsdException w:name="envelope address" w:semiHidden="1" w:unhideWhenUsed="1"/>
-    <w:lsdException w:name="envelope return" w:semiHidden="1" w:unhideWhenUsed="1"/>
-    <w:lsdException w:name="footnote reference" w:semiHidden="1" w:unhideWhenUsed="1"/>
-    <w:lsdException w:name="annotation reference" w:semiHidden="1" w:unhideWhenUsed="1"/>
-    <w:lsdException w:name="line number" w:semiHidden="1" w:unhideWhenUsed="1"/>
-    <w:lsdException w:name="page number" w:semiHidden="1" w:unhideWhenUsed="1"/>
-    <w:lsdException w:name="endnote reference" w:semiHidden="1" w:unhideWhenUsed="1"/>
-    <w:lsdException w:name="endnote text" w:semiHidden="1" w:unhideWhenUsed="1"/>
-    <w:lsdException w:name="table of authorities" w:semiHidden="1" w:unhideWhenUsed="1"/>
-    <w:lsdException w:name="macro" w:semiHidden="1" w:unhideWhenUsed="1"/>
-    <w:lsdException w:name="toa heading" w:semiHidden="1" w:unhideWhenUsed="1"/>
-    <w:lsdException w:name="List" w:semiHidden="1" w:unhideWhenUsed="1"/>
-    <w:lsdException w:name="List Bullet" w:semiHidden="1" w:unhideWhenUsed="1"/>
-    <w:lsdException w:name="List Number" w:semiHidden="1" w:unhideWhenUsed="1"/>
-    <w:lsdException w:name="List 2" w:semiHidden="1" w:unhideWhenUsed="1"/>
-    <w:lsdException w:name="List 3" w:semiHidden="1" w:unhideWhenUsed="1"/>
-    <w:lsdException w:name="List 4" w:semiHidden="1" w:unhideWhenUsed="1"/>
-    <w:lsdException w:name="List 5" w:semiHidden="1" w:unhideWhenUsed="1"/>
-    <w:lsdException w:name="List Bullet 2" w:semiHidden="1" w:unhideWhenUsed="1"/>
-    <w:lsdException w:name="List Bullet 3" w:semiHidden="1" w:unhideWhenUsed="1"/>
-    <w:lsdException w:name="List Bullet 4" w:semiHidden="1" w:unhideWhenUsed="1"/>
-    <w:lsdException w:name="List Bullet 5" w:semiHidden="1" w:unhideWhenUsed="1"/>
-    <w:lsdException w:name="List Number 2" w:semiHidden="1" w:unhideWhenUsed="1"/>
-    <w:lsdException w:name="List Number 3" w:semiHidden="1" w:unhideWhenUsed="1"/>
-    <w:lsdException w:name="List Number 4" w:semiHidden="1" w:unhideWhenUsed="1"/>
-    <w:lsdException w:name="List Number 5" w:semiHidden="1" w:unhideWhenUsed="1"/>
-    <w:lsdException w:name="Title" w:uiPriority="10" w:qFormat="1"/>
-    <w:lsdException w:name="Closing" w:semiHidden="1" w:unhideWhenUsed="1"/>
-    <w:lsdException w:name="Signature" w:semiHidden="1" w:unhideWhenUsed="1"/>
-    <w:lsdException w:name="Default Paragraph Font" w:semiHidden="1" w:uiPriority="1" w:unhideWhenUsed="1"/>
-    <w:lsdException w:name="Body Text" w:semiHidden="1" w:unhideWhenUsed="1"/>
-    <w:lsdException w:name="Body Text Indent" w:semiHidden="1" w:unhideWhenUsed="1"/>
-    <w:lsdException w:name="List Continue" w:semiHidden="1" w:unhideWhenUsed="1"/>
-    <w:lsdException w:name="List Continue 2" w:semiHidden="1" w:unhideWhenUsed="1"/>
-    <w:lsdException w:name="List Continue 3" w:semiHidden="1" w:unhideWhenUsed="1"/>
-    <w:lsdException w:name="List Continue 4" w:semiHidden="1" w:unhideWhenUsed="1"/>
-    <w:lsdException w:name="List Continue 5" w:semiHidden="1" w:unhideWhenUsed="1"/>
-    <w:lsdException w:name="Message Header" w:semiHidden="1" w:unhideWhenUsed="1"/>
-    <w:lsdException w:name="Subtitle" w:uiPriority="11" w:qFormat="1"/>
-    <w:lsdException w:name="Salutation" w:semiHidden="1" w:unhideWhenUsed="1"/>
-    <w:lsdException w:name="Date" w:semiHidden="1" w:unhideWhenUsed="1"/>
-    <w:lsdException w:name="Body Text First Indent" w:semiHidden="1" w:unhideWhenUsed="1"/>
-    <w:lsdException w:name="Body Text First Indent 2" w:semiHidden="1" w:unhideWhenUsed="1"/>
-    <w:lsdException w:name="Note Heading" w:semiHidden="1" w:unhideWhenUsed="1"/>
-    <w:lsdException w:name="Body Text 2" w:semiHidden="1" w:unhideWhenUsed="1"/>
-    <w:lsdException w:name="Body Text 3" w:semiHidden="1" w:unhideWhenUsed="1"/>
-    <w:lsdException w:name="Body Text Indent 2" w:semiHidden="1" w:unhideWhenUsed="1"/>
-    <w:lsdException w:name="Body Text Indent 3" w:semiHidden="1" w:unhideWhenUsed="1"/>
-    <w:lsdException w:name="Block Text" w:semiHidden="1" w:unhideWhenUsed="1"/>
-    <w:lsdException w:name="Hyperlink" w:semiHidden="1" w:unhideWhenUsed="1"/>
-    <w:lsdException w:name="FollowedHyperlink" w:semiHidden="1" w:unhideWhenUsed="1"/>
-    <w:lsdException w:name="Strong" w:uiPriority="22" w:qFormat="1"/>
-    <w:lsdException w:name="Emphasis" w:uiPriority="20" w:qFormat="1"/>
-    <w:lsdException w:name="Document Map" w:semiHidden="1" w:unhideWhenUsed="1"/>
-    <w:lsdException w:name="Plain Text" w:semiHidden="1" w:unhideWhenUsed="1"/>
-    <w:lsdException w:name="E-mail Signature" w:semiHidden="1" w:unhideWhenUsed="1"/>
-    <w:lsdException w:name="HTML Top of Form" w:semiHidden="1" w:unhideWhenUsed="1"/>
-    <w:lsdException w:name="HTML Bottom of Form" w:semiHidden="1" w:unhideWhenUsed="1"/>
-    <w:lsdException w:name="Normal (Web)" w:semiHidden="1" w:unhideWhenUsed="1"/>
-    <w:lsdException w:name="HTML Acronym" w:semiHidden="1" w:unhideWhenUsed="1"/>
-    <w:lsdException w:name="HTML Address" w:semiHidden="1" w:unhideWhenUsed="1"/>
-    <w:lsdException w:name="HTML Cite" w:semiHidden="1" w:unhideWhenUsed="1"/>
-    <w:lsdException w:name="HTML Code" w:semiHidden="1" w:unhideWhenUsed="1"/>
-    <w:lsdException w:name="HTML Definition" w:semiHidden="1" w:unhideWhenUsed="1"/>
-    <w:lsdException w:name="HTML Keyboard" w:semiHidden="1" w:unhideWhenUsed="1"/>
-    <w:lsdException w:name="HTML Preformatted" w:semiHidden="1" w:unhideWhenUsed="1"/>
-    <w:lsdException w:name="HTML Sample" w:semiHidden="1" w:unhideWhenUsed="1"/>
-    <w:lsdException w:name="HTML Typewriter" w:semiHidden="1" w:unhideWhenUsed="1"/>
-    <w:lsdException w:name="HTML Variable" w:semiHidden="1" w:unhideWhenUsed="1"/>
-    <w:lsdException w:name="Normal Table" w:semiHidden="1" w:unhideWhenUsed="1"/>
-    <w:lsdException w:name="annotation subject" w:semiHidden="1" w:unhideWhenUsed="1"/>
-    <w:lsdException w:name="No List" w:semiHidden="1" w:unhideWhenUsed="1"/>
-    <w:lsdException w:name="Outline List 1" w:semiHidden="1" w:unhideWhenUsed="1"/>
-    <w:lsdException w:name="Outline List 2" w:semiHidden="1" w:unhideWhenUsed="1"/>
-    <w:lsdException w:name="Outline List 3" w:semiHidden="1" w:unhideWhenUsed="1"/>
-    <w:lsdException w:name="Table Simple 1" w:semiHidden="1" w:unhideWhenUsed="1"/>
-    <w:lsdException w:name="Table Simple 2" w:semiHidden="1" w:unhideWhenUsed="1"/>
-    <w:lsdException w:name="Table Simple 3" w:semiHidden="1" w:unhideWhenUsed="1"/>
-    <w:lsdException w:name="Table Classic 1" w:semiHidden="1" w:unhideWhenUsed="1"/>
-    <w:lsdException w:name="Table Classic 2" w:semiHidden="1" w:unhideWhenUsed="1"/>
-    <w:lsdException w:name="Table Classic 3" w:semiHidden="1" w:unhideWhenUsed="1"/>
-    <w:lsdException w:name="Table Classic 4" w:semiHidden="1" w:unhideWhenUsed="1"/>
-    <w:lsdException w:name="Table Colorful 1" w:semiHidden="1" w:unhideWhenUsed="1"/>
-    <w:lsdException w:name="Table Colorful 2" w:semiHidden="1" w:unhideWhenUsed="1"/>
-    <w:lsdException w:name="Table Colorful 3" w:semiHidden="1" w:unhideWhenUsed="1"/>
-    <w:lsdException w:name="Table Columns 1" w:semiHidden="1" w:unhideWhenUsed="1"/>
-    <w:lsdException w:name="Table Columns 2" w:semiHidden="1" w:unhideWhenUsed="1"/>
-    <w:lsdException w:name="Table Columns 3" w:semiHidden="1" w:unhideWhenUsed="1"/>
-    <w:lsdException w:name="Table Columns 4" w:semiHidden="1" w:unhideWhenUsed="1"/>
-    <w:lsdException w:name="Table Columns 5" w:semiHidden="1" w:unhideWhenUsed="1"/>
-    <w:lsdException w:name="Table Grid 1" w:semiHidden="1" w:unhideWhenUsed="1"/>
-    <w:lsdException w:name="Table Grid 2" w:semiHidden="1" w:unhideWhenUsed="1"/>
-    <w:lsdException w:name="Table Grid 3" w:semiHidden="1" w:unhideWhenUsed="1"/>
-    <w:lsdException w:name="Table Grid 4" w:semiHidden="1" w:unhideWhenUsed="1"/>
-    <w:lsdException w:name="Table Grid 5" w:semiHidden="1" w:unhideWhenUsed="1"/>
-    <w:lsdException w:name="Table Grid 6" w:semiHidden="1" w:unhideWhenUsed="1"/>
-    <w:lsdException w:name="Table Grid 7" w:semiHidden="1" w:unhideWhenUsed="1"/>
-    <w:lsdException w:name="Table Grid 8" w:semiHidden="1" w:unhideWhenUsed="1"/>
-    <w:lsdException w:name="Table List 1" w:semiHidden="1" w:unhideWhenUsed="1"/>
-    <w:lsdException w:name="Table List 2" w:semiHidden="1" w:unhideWhenUsed="1"/>
-    <w:lsdException w:name="Table List 3" w:semiHidden="1" w:unhideWhenUsed="1"/>
-    <w:lsdException w:name="Table List 4" w:semiHidden="1" w:unhideWhenUsed="1"/>
-    <w:lsdException w:name="Table List 5" w:semiHidden="1" w:unhideWhenUsed="1"/>
-    <w:lsdException w:name="Table List 6" w:semiHidden="1" w:unhideWhenUsed="1"/>
-    <w:lsdException w:name="Table List 7" w:semiHidden="1" w:unhideWhenUsed="1"/>
-    <w:lsdException w:name="Table List 8" w:semiHidden="1" w:unhideWhenUsed="1"/>
-    <w:lsdException w:name="Table 3D effects 1" w:semiHidden="1" w:unhideWhenUsed="1"/>
-    <w:lsdException w:name="Table 3D effects 2" w:semiHidden="1" w:unhideWhenUsed="1"/>
-    <w:lsdException w:name="Table 3D effects 3" w:semiHidden="1" w:unhideWhenUsed="1"/>
-    <w:lsdException w:name="Table Contemporary" w:semiHidden="1" w:unhideWhenUsed="1"/>
-    <w:lsdException w:name="Table Elegant" w:semiHidden="1" w:unhideWhenUsed="1"/>
-    <w:lsdException w:name="Table Professional" w:semiHidden="1" w:unhideWhenUsed="1"/>
-    <w:lsdException w:name="Table Subtle 1" w:semiHidden="1" w:unhideWhenUsed="1"/>
-    <w:lsdException w:name="Table Subtle 2" w:semiHidden="1" w:unhideWhenUsed="1"/>
-    <w:lsdException w:name="Table Web 1" w:semiHidden="1" w:unhideWhenUsed="1"/>
-    <w:lsdException w:name="Table Web 2" w:semiHidden="1" w:unhideWhenUsed="1"/>
-    <w:lsdException w:name="Table Web 3" w:semiHidden="1" w:unhideWhenUsed="1"/>
-    <w:lsdException w:name="Balloon Text" w:semiHidden="1" w:unhideWhenUsed="1"/>
-    <w:lsdException w:name="Table Grid" w:uiPriority="59"/>
-    <w:lsdException w:name="Table Theme" w:semiHidden="1" w:unhideWhenUsed="1"/>
-    <w:lsdException w:name="Placeholder Text" w:semiHidden="1"/>
-    <w:lsdException w:name="No Spacing" w:uiPriority="1" w:qFormat="1"/>
-    <w:lsdException w:name="Light Shading" w:uiPriority="60"/>
-    <w:lsdException w:name="Light List" w:uiPriority="61"/>
-    <w:lsdException w:name="Light Grid" w:uiPriority="62"/>
-    <w:lsdException w:name="Medium Shading 1" w:uiPriority="63"/>
-    <w:lsdException w:name="Medium Shading 2" w:uiPriority="64"/>
-    <w:lsdException w:name="Medium List 1" w:uiPriority="65"/>
-    <w:lsdException w:name="Medium List 2" w:uiPriority="66"/>
-    <w:lsdException w:name="Medium Grid 1" w:uiPriority="67"/>
-    <w:lsdException w:name="Medium Grid 2" w:uiPriority="68"/>
-    <w:lsdException w:name="Medium Grid 3" w:uiPriority="69"/>
-    <w:lsdException w:name="Dark List" w:uiPriority="70"/>
-    <w:lsdException w:name="Colorful Shading" w:uiPriority="71"/>
-    <w:lsdException w:name="Colorful List" w:uiPriority="72"/>
-    <w:lsdException w:name="Colorful Grid" w:uiPriority="73"/>
-    <w:lsdException w:name="Light Shading Accent 1" w:uiPriority="60"/>
-    <w:lsdException w:name="Light List Accent 1" w:uiPriority="61"/>
-    <w:lsdException w:name="Light Grid Accent 1" w:uiPriority="62"/>
-    <w:lsdException w:name="Medium Shading 1 Accent 1" w:uiPriority="63"/>
-    <w:lsdException w:name="Medium Shading 2 Accent 1" w:uiPriority="64"/>
-    <w:lsdException w:name="Medium List 1 Accent 1" w:uiPriority="65"/>
-    <w:lsdException w:name="Revision" w:semiHidden="1"/>
-    <w:lsdException w:name="List Paragraph" w:uiPriority="34" w:qFormat="1"/>
-    <w:lsdException w:name="Quote" w:uiPriority="29" w:qFormat="1"/>
-    <w:lsdException w:name="Intense Quote" w:uiPriority="30" w:qFormat="1"/>
-    <w:lsdException w:name="Medium List 2 Accent 1" w:uiPriority="66"/>
-    <w:lsdException w:name="Medium Grid 1 Accent 1" w:uiPriority="67"/>
-    <w:lsdException w:name="Medium Grid 2 Accent 1" w:uiPriority="68"/>
-    <w:lsdException w:name="Medium Grid 3 Accent 1" w:uiPriority="69"/>
-    <w:lsdException w:name="Dark List Accent 1" w:uiPriority="70"/>
-    <w:lsdException w:name="Colorful Shading Accent 1" w:uiPriority="71"/>
-    <w:lsdException w:name="Colorful List Accent 1" w:uiPriority="72"/>
-    <w:lsdException w:name="Colorful Grid Accent 1" w:uiPriority="73"/>
-    <w:lsdException w:name="Light Shading Accent 2" w:uiPriority="60"/>
-    <w:lsdException w:name="Light List Accent 2" w:uiPriority="61"/>
-    <w:lsdException w:name="Light Grid Accent 2" w:uiPriority="62"/>
-    <w:lsdException w:name="Medium Shading 1 Accent 2" w:uiPriority="63"/>
-    <w:lsdException w:name="Medium Shading 2 Accent 2" w:uiPriority="64"/>
-    <w:lsdException w:name="Medium List 1 Accent 2" w:uiPriority="65"/>
-    <w:lsdException w:name="Medium List 2 Accent 2" w:uiPriority="66"/>
-    <w:lsdException w:name="Medium Grid 1 Accent 2" w:uiPriority="67"/>
-    <w:lsdException w:name="Medium Grid 2 Accent 2" w:uiPriority="68"/>
-    <w:lsdException w:name="Medium Grid 3 Accent 2" w:uiPriority="69"/>
-    <w:lsdException w:name="Dark List Accent 2" w:uiPriority="70"/>
-    <w:lsdException w:name="Colorful Shading Accent 2" w:uiPriority="71"/>
-    <w:lsdException w:name="Colorful List Accent 2" w:uiPriority="72"/>
-    <w:lsdException w:name="Colorful Grid Accent 2" w:uiPriority="73"/>
-    <w:lsdException w:name="Light Shading Accent 3" w:uiPriority="60"/>
-    <w:lsdException w:name="Light List Accent 3" w:uiPriority="61"/>
-    <w:lsdException w:name="Light Grid Accent 3" w:uiPriority="62"/>
-    <w:lsdException w:name="Medium Shading 1 Accent 3" w:uiPriority="63"/>
-    <w:lsdException w:name="Medium Shading 2 Accent 3" w:uiPriority="64"/>
-    <w:lsdException w:name="Medium List 1 Accent 3" w:uiPriority="65"/>
-    <w:lsdException w:name="Medium List 2 Accent 3" w:uiPriority="66"/>
-    <w:lsdException w:name="Medium Grid 1 Accent 3" w:uiPriority="67"/>
-    <w:lsdException w:name="Medium Grid 2 Accent 3" w:uiPriority="68"/>
-    <w:lsdException w:name="Medium Grid 3 Accent 3" w:uiPriority="69"/>
-    <w:lsdException w:name="Dark List Accent 3" w:uiPriority="70"/>
-    <w:lsdException w:name="Colorful Shading Accent 3" w:uiPriority="71"/>
-    <w:lsdException w:name="Colorful List Accent 3" w:uiPriority="72"/>
-    <w:lsdException w:name="Colorful Grid Accent 3" w:uiPriority="73"/>
-    <w:lsdException w:name="Light Shading Accent 4" w:uiPriority="60"/>
-    <w:lsdException w:name="Light List Accent 4" w:uiPriority="61"/>
-    <w:lsdException w:name="Light Grid Accent 4" w:uiPriority="62"/>
-    <w:lsdException w:name="Medium Shading 1 Accent 4" w:uiPriority="63"/>
-    <w:lsdException w:name="Medium Shading 2 Accent 4" w:uiPriority="64"/>
-    <w:lsdException w:name="Medium List 1 Accent 4" w:uiPriority="65"/>
-    <w:lsdException w:name="Medium List 2 Accent 4" w:uiPriority="66"/>
-    <w:lsdException w:name="Medium Grid 1 Accent 4" w:uiPriority="67"/>
-    <w:lsdException w:name="Medium Grid 2 Accent 4" w:uiPriority="68"/>
-    <w:lsdException w:name="Medium Grid 3 Accent 4" w:uiPriority="69"/>
-    <w:lsdException w:name="Dark List Accent 4" w:uiPriority="70"/>
-    <w:lsdException w:name="Colorful Shading Accent 4" w:uiPriority="71"/>
-    <w:lsdException w:name="Colorful List Accent 4" w:uiPriority="72"/>
-    <w:lsdException w:name="Colorful Grid Accent 4" w:uiPriority="73"/>
-    <w:lsdException w:name="Light Shading Accent 5" w:uiPriority="60"/>
-    <w:lsdException w:name="Light List Accent 5" w:uiPriority="61"/>
-    <w:lsdException w:name="Light Grid Accent 5" w:uiPriority="62"/>
-    <w:lsdException w:name="Medium Shading 1 Accent 5" w:uiPriority="63"/>
-    <w:lsdException w:name="Medium Shading 2 Accent 5" w:uiPriority="64"/>
-    <w:lsdException w:name="Medium List 1 Accent 5" w:uiPriority="65"/>
-    <w:lsdException w:name="Medium List 2 Accent 5" w:uiPriority="66"/>
-    <w:lsdException w:name="Medium Grid 1 Accent 5" w:uiPriority="67"/>
-    <w:lsdException w:name="Medium Grid 2 Accent 5" w:uiPriority="68"/>
-    <w:lsdException w:name="Medium Grid 3 Accent 5" w:uiPriority="69"/>
-    <w:lsdException w:name="Dark List Accent 5" w:uiPriority="70"/>
-    <w:lsdException w:name="Colorful Shading Accent 5" w:uiPriority="71"/>
-    <w:lsdException w:name="Colorful List Accent 5" w:uiPriority="72"/>
-    <w:lsdException w:name="Colorful Grid Accent 5" w:uiPriority="73"/>
-    <w:lsdException w:name="Light Shading Accent 6" w:uiPriority="60"/>
-    <w:lsdException w:name="Light List Accent 6" w:uiPriority="61"/>
-    <w:lsdException w:name="Light Grid Accent 6" w:uiPriority="62"/>
-    <w:lsdException w:name="Medium Shading 1 Accent 6" w:uiPriority="63"/>
-    <w:lsdException w:name="Medium Shading 2 Accent 6" w:uiPriority="64"/>
-    <w:lsdException w:name="Medium List 1 Accent 6" w:uiPriority="65"/>
-    <w:lsdException w:name="Medium List 2 Accent 6" w:uiPriority="66"/>
-    <w:lsdException w:name="Medium Grid 1 Accent 6" w:uiPriority="67"/>
-    <w:lsdException w:name="Medium Grid 2 Accent 6" w:uiPriority="68"/>
-    <w:lsdException w:name="Medium Grid 3 Accent 6" w:uiPriority="69"/>
-    <w:lsdException w:name="Dark List Accent 6" w:uiPriority="70"/>
-    <w:lsdException w:name="Colorful Shading Accent 6" w:uiPriority="71"/>
-    <w:lsdException w:name="Colorful List Accent 6" w:uiPriority="72"/>
-    <w:lsdException w:name="Colorful Grid Accent 6" w:uiPriority="73"/>
-    <w:lsdException w:name="Subtle Emphasis" w:uiPriority="19" w:qFormat="1"/>
-    <w:lsdException w:name="Intense Emphasis" w:uiPriority="21" w:qFormat="1"/>
-    <w:lsdException w:name="Subtle Reference" w:uiPriority="31" w:qFormat="1"/>
-    <w:lsdException w:name="Intense Reference" w:uiPriority="32" w:qFormat="1"/>
-    <w:lsdException w:name="Book Title" w:uiPriority="33" w:qFormat="1"/>
-    <w:lsdException w:name="Bibliography" w:semiHidden="1" w:uiPriority="37" w:unhideWhenUsed="1"/>
-    <w:lsdException w:name="TOC Heading" w:semiHidden="1" w:uiPriority="39" w:unhideWhenUsed="1" w:qFormat="1"/>
-    <w:lsdException w:name="Grid Table 4" w:uiPriority="49"/>
-    <w:lsdException w:name="Grid Table 5 Dark" w:uiPriority="50"/>
-    <w:lsdException w:name="Grid Table 6 Colorful" w:uiPriority="51"/>
-    <w:lsdException w:name="Grid Table 7 Colorful" w:uiPriority="52"/>
-    <w:lsdException w:name="Grid Table 1 Light Accent 1" w:uiPriority="46"/>
-    <w:lsdException w:name="Grid Table 2 Accent 1" w:uiPriority="47"/>
-    <w:lsdException w:name="Grid Table 3 Accent 1" w:uiPriority="48"/>
-    <w:lsdException w:name="Grid Table 4 Accent 1" w:uiPriority="49"/>
-    <w:lsdException w:name="Grid Table 5 Dark Accent 1" w:uiPriority="50"/>
-    <w:lsdException w:name="Grid Table 6 Colorful Accent 1" w:uiPriority="51"/>
-    <w:lsdException w:name="Grid Table 7 Colorful Accent 1" w:uiPriority="52"/>
-    <w:lsdException w:name="Grid Table 1 Light Accent 2" w:uiPriority="46"/>
-    <w:lsdException w:name="Grid Table 2 Accent 2" w:uiPriority="47"/>
-    <w:lsdException w:name="Grid Table 3 Accent 2" w:uiPriority="48"/>
-    <w:lsdException w:name="Grid Table 4 Accent 2" w:uiPriority="49"/>
-    <w:lsdException w:name="Grid Table 5 Dark Accent 2" w:uiPriority="50"/>
-    <w:lsdException w:name="Grid Table 6 Colorful Accent 2" w:uiPriority="51"/>
-    <w:lsdException w:name="Grid Table 7 Colorful Accent 2" w:uiPriority="52"/>
-    <w:lsdException w:name="Grid Table 1 Light Accent 3" w:uiPriority="46"/>
-    <w:lsdException w:name="Grid Table 2 Accent 3" w:uiPriority="47"/>
-    <w:lsdException w:name="Grid Table 3 Accent 3" w:uiPriority="48"/>
-    <w:lsdException w:name="Grid Table 4 Accent 3" w:uiPriority="49"/>
-    <w:lsdException w:name="Grid Table 5 Dark Accent 3" w:uiPriority="50"/>
-    <w:lsdException w:name="Grid Table 6 Colorful Accent 3" w:uiPriority="51"/>
-    <w:lsdException w:name="Grid Table 7 Colorful Accent 3" w:uiPriority="52"/>
-    <w:lsdException w:name="Grid Table 1 Light Accent 4" w:uiPriority="46"/>
-    <w:lsdException w:name="Grid Table 2 Accent 4" w:uiPriority="47"/>
-    <w:lsdException w:name="Grid Table 3 Accent 4" w:uiPriority="48"/>
-    <w:lsdException w:name="Grid Table 4 Accent 4" w:uiPriority="49"/>
-    <w:lsdException w:name="Grid Table 5 Dark Accent 4" w:uiPriority="50"/>
-    <w:lsdException w:name="Grid Table 6 Colorful Accent 4" w:uiPriority="51"/>
-    <w:lsdException w:name="Grid Table 7 Colorful Accent 4" w:uiPriority="52"/>
-    <w:lsdException w:name="Grid Table 1 Light Accent 5" w:uiPriority="46"/>
-    <w:lsdException w:name="Grid Table 2 Accent 5" w:uiPriority="47"/>
-    <w:lsdException w:name="Grid Table 3 Accent 5" w:uiPriority="48"/>
-    <w:lsdException w:name="Grid Table 4 Accent 5" w:uiPriority="49"/>
-    <w:lsdException w:name="Grid Table 5 Dark Accent 5" w:uiPriority="50"/>
-    <w:lsdException w:name="Grid Table 6 Colorful Accent 5" w:uiPriority="51"/>
-    <w:lsdException w:name="Grid Table 7 Colorful Accent 5" w:uiPriority="52"/>
-    <w:lsdException w:name="Grid Table 1 Light Accent 6" w:uiPriority="46"/>
-    <w:lsdException w:name="Grid Table 2 Accent 6" w:uiPriority="47"/>
-    <w:lsdException w:name="Grid Table 3 Accent 6" w:uiPriority="48"/>
-    <w:lsdException w:name="Grid Table 4 Accent 6" w:uiPriority="49"/>
-    <w:lsdException w:name="Grid Table 5 Dark Accent 6" w:uiPriority="50"/>
-    <w:lsdException w:name="Grid Table 6 Colorful Accent 6" w:uiPriority="51"/>
-    <w:lsdException w:name="Grid Table 7 Colorful Accent 6" w:uiPriority="52"/>
-    <w:lsdException w:name="List Table 1 Light" w:uiPriority="46"/>
-    <w:lsdException w:name="List Table 2" w:uiPriority="47"/>
-    <w:lsdException w:name="List Table 3" w:uiPriority="48"/>
-    <w:lsdException w:name="List Table 4" w:uiPriority="49"/>
-    <w:lsdException w:name="List Table 5 Dark" w:uiPriority="50"/>
-    <w:lsdException w:name="List Table 6 Colorful" w:uiPriority="51"/>
-    <w:lsdException w:name="List Table 7 Colorful" w:uiPriority="52"/>
-    <w:lsdException w:name="List Table 1 Light Accent 1" w:uiPriority="46"/>
-    <w:lsdException w:name="List Table 2 Accent 1" w:uiPriority="47"/>
-    <w:lsdException w:name="List Table 3 Accent 1" w:uiPriority="48"/>
-    <w:lsdException w:name="List Table 4 Accent 1" w:uiPriority="49"/>
-    <w:lsdException w:name="List Table 5 Dark Accent 1" w:uiPriority="50"/>
-    <w:lsdException w:name="List Table 6 Colorful Accent 1" w:uiPriority="51"/>
-    <w:lsdException w:name="List Table 7 Colorful Accent 1" w:uiPriority="52"/>
-    <w:lsdException w:name="List Table 1 Light Accent 2" w:uiPriority="46"/>
-    <w:lsdException w:name="List Table 2 Accent 2" w:uiPriority="47"/>
-    <w:lsdException w:name="List Table 3 Accent 2" w:uiPriority="48"/>
-    <w:lsdException w:name="List Table 4 Accent 2" w:uiPriority="49"/>
-    <w:lsdException w:name="List Table 5 Dark Accent 2" w:uiPriority="50"/>
-    <w:lsdException w:name="List Table 6 Colorful Accent 2" w:uiPriority="51"/>
-    <w:lsdException w:name="List Table 7 Colorful Accent 2" w:uiPriority="52"/>
-    <w:lsdException w:name="List Table 1 Light Accent 3" w:uiPriority="46"/>
-    <w:lsdException w:name="List Table 2 Accent 3" w:uiPriority="47"/>
-    <w:lsdException w:name="List Table 3 Accent 3" w:uiPriority="48"/>
-    <w:lsdException w:name="List Table 4 Accent 3" w:uiPriority="49"/>
-    <w:lsdException w:name="List Table 5 Dark Accent 3" w:uiPriority="50"/>
-    <w:lsdException w:name="List Table 6 Colorful Accent 3" w:uiPriority="51"/>
-    <w:lsdException w:name="List Table 7 Colorful Accent 3" w:uiPriority="52"/>
-    <w:lsdException w:name="List Table 1 Light Accent 4" w:uiPriority="46"/>
-    <w:lsdException w:name="List Table 2 Accent 4" w:uiPriority="47"/>
-    <w:lsdException w:name="List Table 3 Accent 4" w:uiPriority="48"/>
-    <w:lsdException w:name="List Table 4 Accent 4" w:uiPriority="49"/>
-    <w:lsdException w:name="List Table 5 Dark Accent 4" w:uiPriority="50"/>
-    <w:lsdException w:name="List Table 6 Colorful Accent 4" w:uiPriority="51"/>
-    <w:lsdException w:name="List Table 7 Colorful Accent 4" w:uiPriority="52"/>
-    <w:lsdException w:name="List Table 1 Light Accent 5" w:uiPriority="46"/>
-    <w:lsdException w:name="List Table 2 Accent 5" w:uiPriority="47"/>
-    <w:lsdException w:name="List Table 3 Accent 5" w:uiPriority="48"/>
-    <w:lsdException w:name="List Table 4 Accent 5" w:uiPriority="49"/>
-    <w:lsdException w:name="List Table 5 Dark Accent 5" w:uiPriority="50"/>
-    <w:lsdException w:name="List Table 6 Colorful Accent 5" w:uiPriority="51"/>
-    <w:lsdException w:name="List Table 7 Colorful Accent 5" w:uiPriority="52"/>
-    <w:lsdException w:name="List Table 1 Light Accent 6" w:uiPriority="46"/>
-    <w:lsdException w:name="List Table 2 Accent 6" w:uiPriority="47"/>
-    <w:lsdException w:name="List Table 3 Accent 6" w:uiPriority="48"/>
-    <w:lsdException w:name="List Table 4 Accent 6" w:uiPriority="49"/>
-    <w:lsdException w:name="List Table 5 Dark Accent 6" w:uiPriority="50"/>
-    <w:lsdException w:name="List Table 6 Colorful Accent 6" w:uiPriority="51"/>
-    <w:lsdException w:name="List Table 7 Colorful Accent 6" w:uiPriority="52"/>
+  <w:latentStyles w:defLockedState="0" w:defUIPriority="99" w:defSemiHidden="1" w:defUnhideWhenUsed="1" w:defQFormat="0" w:count="276">
+    <w:lsdException w:name="Normal" w:semiHidden="0" w:uiPriority="0" w:unhideWhenUsed="0" w:qFormat="1"/>
+    <w:lsdException w:name="heading 1" w:semiHidden="0" w:uiPriority="0" w:unhideWhenUsed="0" w:qFormat="1"/>
+    <w:lsdException w:name="heading 2" w:semiHidden="0" w:uiPriority="9" w:unhideWhenUsed="0" w:qFormat="1"/>
+    <w:lsdException w:name="heading 3" w:semiHidden="0" w:uiPriority="0" w:unhideWhenUsed="0" w:qFormat="1"/>
+    <w:lsdException w:name="heading 4" w:uiPriority="9" w:qFormat="1"/>
+    <w:lsdException w:name="heading 5" w:uiPriority="9" w:qFormat="1"/>
+    <w:lsdException w:name="heading 6" w:uiPriority="9" w:qFormat="1"/>
+    <w:lsdException w:name="heading 7" w:uiPriority="9" w:qFormat="1"/>
+    <w:lsdException w:name="heading 8" w:uiPriority="9" w:qFormat="1"/>
+    <w:lsdException w:name="heading 9" w:uiPriority="9" w:qFormat="1"/>
+    <w:lsdException w:name="toc 1" w:uiPriority="39" w:qFormat="1"/>
+    <w:lsdException w:name="toc 2" w:uiPriority="39" w:qFormat="1"/>
+    <w:lsdException w:name="toc 3" w:uiPriority="39" w:qFormat="1"/>
+    <w:lsdException w:name="toc 4" w:uiPriority="39"/>
+    <w:lsdException w:name="toc 5" w:uiPriority="39"/>
+    <w:lsdException w:name="toc 6" w:uiPriority="39"/>
+    <w:lsdException w:name="toc 7" w:uiPriority="39"/>
+    <w:lsdException w:name="toc 8" w:uiPriority="39"/>
+    <w:lsdException w:name="toc 9" w:uiPriority="39"/>
+    <w:lsdException w:name="caption" w:uiPriority="35" w:qFormat="1"/>
+    <w:lsdException w:name="Title" w:semiHidden="0" w:uiPriority="10" w:unhideWhenUsed="0" w:qFormat="1"/>
+    <w:lsdException w:name="Default Paragraph Font" w:uiPriority="1"/>
+    <w:lsdException w:name="Subtitle" w:semiHidden="0" w:uiPriority="11" w:unhideWhenUsed="0" w:qFormat="1"/>
+    <w:lsdException w:name="Strong" w:semiHidden="0" w:uiPriority="22" w:unhideWhenUsed="0" w:qFormat="1"/>
+    <w:lsdException w:name="Emphasis" w:semiHidden="0" w:uiPriority="20" w:unhideWhenUsed="0" w:qFormat="1"/>
+    <w:lsdException w:name="Table Grid" w:semiHidden="0" w:uiPriority="59" w:unhideWhenUsed="0"/>
+    <w:lsdException w:name="Note Level 1" w:semiHidden="0" w:unhideWhenUsed="0"/>
+    <w:lsdException w:name="Note Level 2" w:semiHidden="0" w:unhideWhenUsed="0"/>
+    <w:lsdException w:name="Note Level 3" w:semiHidden="0" w:unhideWhenUsed="0"/>
+    <w:lsdException w:name="Note Level 4" w:semiHidden="0" w:unhideWhenUsed="0"/>
+    <w:lsdException w:name="Note Level 5" w:semiHidden="0" w:unhideWhenUsed="0"/>
+    <w:lsdException w:name="Note Level 6" w:semiHidden="0" w:unhideWhenUsed="0"/>
+    <w:lsdException w:name="Note Level 7" w:semiHidden="0" w:unhideWhenUsed="0"/>
+    <w:lsdException w:name="Note Level 8" w:semiHidden="0" w:unhideWhenUsed="0"/>
+    <w:lsdException w:name="Note Level 9" w:semiHidden="0" w:unhideWhenUsed="0"/>
+    <w:lsdException w:name="Placeholder Text" w:unhideWhenUsed="0"/>
+    <w:lsdException w:name="No Spacing" w:semiHidden="0" w:uiPriority="1" w:unhideWhenUsed="0" w:qFormat="1"/>
+    <w:lsdException w:name="Light Shading" w:semiHidden="0" w:uiPriority="60" w:unhideWhenUsed="0"/>
+    <w:lsdException w:name="Light List" w:semiHidden="0" w:uiPriority="61" w:unhideWhenUsed="0"/>
+    <w:lsdException w:name="Light Grid" w:semiHidden="0" w:uiPriority="62" w:unhideWhenUsed="0"/>
+    <w:lsdException w:name="Medium Shading 1" w:semiHidden="0" w:uiPriority="63" w:unhideWhenUsed="0"/>
+    <w:lsdException w:name="Medium Shading 2" w:semiHidden="0" w:uiPriority="64" w:unhideWhenUsed="0"/>
+    <w:lsdException w:name="Medium List 1" w:semiHidden="0" w:uiPriority="65" w:unhideWhenUsed="0"/>
+    <w:lsdException w:name="Medium List 2" w:semiHidden="0" w:uiPriority="66" w:unhideWhenUsed="0"/>
+    <w:lsdException w:name="Medium Grid 1" w:semiHidden="0" w:uiPriority="67" w:unhideWhenUsed="0"/>
+    <w:lsdException w:name="Medium Grid 2" w:semiHidden="0" w:uiPriority="68" w:unhideWhenUsed="0"/>
+    <w:lsdException w:name="Medium Grid 3" w:semiHidden="0" w:uiPriority="69" w:unhideWhenUsed="0"/>
+    <w:lsdException w:name="Dark List" w:semiHidden="0" w:uiPriority="70" w:unhideWhenUsed="0"/>
+    <w:lsdException w:name="Colorful Shading" w:semiHidden="0" w:uiPriority="71" w:unhideWhenUsed="0"/>
+    <w:lsdException w:name="Colorful List" w:semiHidden="0" w:uiPriority="72" w:unhideWhenUsed="0"/>
+    <w:lsdException w:name="Colorful Grid" w:semiHidden="0" w:uiPriority="73" w:unhideWhenUsed="0"/>
+    <w:lsdException w:name="Light Shading Accent 1" w:semiHidden="0" w:uiPriority="60" w:unhideWhenUsed="0"/>
+    <w:lsdException w:name="Light List Accent 1" w:semiHidden="0" w:uiPriority="61" w:unhideWhenUsed="0"/>
+    <w:lsdException w:name="Light Grid Accent 1" w:semiHidden="0" w:uiPriority="62" w:unhideWhenUsed="0"/>
+    <w:lsdException w:name="Medium Shading 1 Accent 1" w:semiHidden="0" w:uiPriority="63" w:unhideWhenUsed="0"/>
+    <w:lsdException w:name="Medium Shading 2 Accent 1" w:semiHidden="0" w:uiPriority="64" w:unhideWhenUsed="0"/>
+    <w:lsdException w:name="Medium List 1 Accent 1" w:semiHidden="0" w:uiPriority="65" w:unhideWhenUsed="0"/>
+    <w:lsdException w:name="Revision" w:unhideWhenUsed="0"/>
+    <w:lsdException w:name="List Paragraph" w:semiHidden="0" w:uiPriority="34" w:unhideWhenUsed="0" w:qFormat="1"/>
+    <w:lsdException w:name="Quote" w:semiHidden="0" w:uiPriority="29" w:unhideWhenUsed="0" w:qFormat="1"/>
+    <w:lsdException w:name="Intense Quote" w:semiHidden="0" w:uiPriority="30" w:unhideWhenUsed="0" w:qFormat="1"/>
+    <w:lsdException w:name="Medium List 2 Accent 1" w:semiHidden="0" w:uiPriority="66" w:unhideWhenUsed="0"/>
+    <w:lsdException w:name="Medium Grid 1 Accent 1" w:semiHidden="0" w:uiPriority="67" w:unhideWhenUsed="0"/>
+    <w:lsdException w:name="Medium Grid 2 Accent 1" w:semiHidden="0" w:uiPriority="68" w:unhideWhenUsed="0"/>
+    <w:lsdException w:name="Medium Grid 3 Accent 1" w:semiHidden="0" w:uiPriority="69" w:unhideWhenUsed="0"/>
+    <w:lsdException w:name="Dark List Accent 1" w:semiHidden="0" w:uiPriority="70" w:unhideWhenUsed="0"/>
+    <w:lsdException w:name="Colorful Shading Accent 1" w:semiHidden="0" w:uiPriority="71" w:unhideWhenUsed="0"/>
+    <w:lsdException w:name="Colorful List Accent 1" w:semiHidden="0" w:uiPriority="72" w:unhideWhenUsed="0"/>
+    <w:lsdException w:name="Colorful Grid Accent 1" w:semiHidden="0" w:uiPriority="73" w:unhideWhenUsed="0"/>
+    <w:lsdException w:name="Light Shading Accent 2" w:semiHidden="0" w:uiPriority="60" w:unhideWhenUsed="0"/>
+    <w:lsdException w:name="Light List Accent 2" w:semiHidden="0" w:uiPriority="61" w:unhideWhenUsed="0"/>
+    <w:lsdException w:name="Light Grid Accent 2" w:semiHidden="0" w:uiPriority="62" w:unhideWhenUsed="0"/>
+    <w:lsdException w:name="Medium Shading 1 Accent 2" w:semiHidden="0" w:uiPriority="63" w:unhideWhenUsed="0"/>
+    <w:lsdException w:name="Medium Shading 2 Accent 2" w:semiHidden="0" w:uiPriority="64" w:unhideWhenUsed="0"/>
+    <w:lsdException w:name="Medium List 1 Accent 2" w:semiHidden="0" w:uiPriority="65" w:unhideWhenUsed="0"/>
+    <w:lsdException w:name="Medium List 2 Accent 2" w:semiHidden="0" w:uiPriority="66" w:unhideWhenUsed="0"/>
+    <w:lsdException w:name="Medium Grid 1 Accent 2" w:semiHidden="0" w:uiPriority="67" w:unhideWhenUsed="0"/>
+    <w:lsdException w:name="Medium Grid 2 Accent 2" w:semiHidden="0" w:uiPriority="68" w:unhideWhenUsed="0"/>
+    <w:lsdException w:name="Medium Grid 3 Accent 2" w:semiHidden="0" w:uiPriority="69" w:unhideWhenUsed="0"/>
+    <w:lsdException w:name="Dark List Accent 2" w:semiHidden="0" w:uiPriority="70" w:unhideWhenUsed="0"/>
+    <w:lsdException w:name="Colorful Shading Accent 2" w:semiHidden="0" w:uiPriority="71" w:unhideWhenUsed="0"/>
+    <w:lsdException w:name="Colorful List Accent 2" w:semiHidden="0" w:uiPriority="72" w:unhideWhenUsed="0"/>
+    <w:lsdException w:name="Colorful Grid Accent 2" w:semiHidden="0" w:uiPriority="73" w:unhideWhenUsed="0"/>
+    <w:lsdException w:name="Light Shading Accent 3" w:semiHidden="0" w:uiPriority="60" w:unhideWhenUsed="0"/>
+    <w:lsdException w:name="Light List Accent 3" w:semiHidden="0" w:uiPriority="61" w:unhideWhenUsed="0"/>
+    <w:lsdException w:name="Light Grid Accent 3" w:semiHidden="0" w:uiPriority="62" w:unhideWhenUsed="0"/>
+    <w:lsdException w:name="Medium Shading 1 Accent 3" w:semiHidden="0" w:uiPriority="63" w:unhideWhenUsed="0"/>
+    <w:lsdException w:name="Medium Shading 2 Accent 3" w:semiHidden="0" w:uiPriority="64" w:unhideWhenUsed="0"/>
+    <w:lsdException w:name="Medium List 1 Accent 3" w:semiHidden="0" w:uiPriority="65" w:unhideWhenUsed="0"/>
+    <w:lsdException w:name="Medium List 2 Accent 3" w:semiHidden="0" w:uiPriority="66" w:unhideWhenUsed="0"/>
+    <w:lsdException w:name="Medium Grid 1 Accent 3" w:semiHidden="0" w:uiPriority="67" w:unhideWhenUsed="0"/>
+    <w:lsdException w:name="Medium Grid 2 Accent 3" w:semiHidden="0" w:uiPriority="68" w:unhideWhenUsed="0"/>
+    <w:lsdException w:name="Medium Grid 3 Accent 3" w:semiHidden="0" w:uiPriority="69" w:unhideWhenUsed="0"/>
+    <w:lsdException w:name="Dark List Accent 3" w:semiHidden="0" w:uiPriority="70" w:unhideWhenUsed="0"/>
+    <w:lsdException w:name="Colorful Shading Accent 3" w:semiHidden="0" w:uiPriority="71" w:unhideWhenUsed="0"/>
+    <w:lsdException w:name="Colorful List Accent 3" w:semiHidden="0" w:uiPriority="72" w:unhideWhenUsed="0"/>
+    <w:lsdException w:name="Colorful Grid Accent 3" w:semiHidden="0" w:uiPriority="73" w:unhideWhenUsed="0"/>
+    <w:lsdException w:name="Light Shading Accent 4" w:semiHidden="0" w:uiPriority="60" w:unhideWhenUsed="0"/>
+    <w:lsdException w:name="Light List Accent 4" w:semiHidden="0" w:uiPriority="61" w:unhideWhenUsed="0"/>
+    <w:lsdException w:name="Light Grid Accent 4" w:semiHidden="0" w:uiPriority="62" w:unhideWhenUsed="0"/>
+    <w:lsdException w:name="Medium Shading 1 Accent 4" w:semiHidden="0" w:uiPriority="63" w:unhideWhenUsed="0"/>
+    <w:lsdException w:name="Medium Shading 2 Accent 4" w:semiHidden="0" w:uiPriority="64" w:unhideWhenUsed="0"/>
+    <w:lsdException w:name="Medium List 1 Accent 4" w:semiHidden="0" w:uiPriority="65" w:unhideWhenUsed="0"/>
+    <w:lsdException w:name="Medium List 2 Accent 4" w:semiHidden="0" w:uiPriority="66" w:unhideWhenUsed="0"/>
+    <w:lsdException w:name="Medium Grid 1 Accent 4" w:semiHidden="0" w:uiPriority="67" w:unhideWhenUsed="0"/>
+    <w:lsdException w:name="Medium Grid 2 Accent 4" w:semiHidden="0" w:uiPriority="68" w:unhideWhenUsed="0"/>
+    <w:lsdException w:name="Medium Grid 3 Accent 4" w:semiHidden="0" w:uiPriority="69" w:unhideWhenUsed="0"/>
+    <w:lsdException w:name="Dark List Accent 4" w:semiHidden="0" w:uiPriority="70" w:unhideWhenUsed="0"/>
+    <w:lsdException w:name="Colorful Shading Accent 4" w:semiHidden="0" w:uiPriority="71" w:unhideWhenUsed="0"/>
+    <w:lsdException w:name="Colorful List Accent 4" w:semiHidden="0" w:uiPriority="72" w:unhideWhenUsed="0"/>
+    <w:lsdException w:name="Colorful Grid Accent 4" w:semiHidden="0" w:uiPriority="73" w:unhideWhenUsed="0"/>
+    <w:lsdException w:name="Light Shading Accent 5" w:semiHidden="0" w:uiPriority="60" w:unhideWhenUsed="0"/>
+    <w:lsdException w:name="Light List Accent 5" w:semiHidden="0" w:uiPriority="61" w:unhideWhenUsed="0"/>
+    <w:lsdException w:name="Light Grid Accent 5" w:semiHidden="0" w:uiPriority="62" w:unhideWhenUsed="0"/>
+    <w:lsdException w:name="Medium Shading 1 Accent 5" w:semiHidden="0" w:uiPriority="63" w:unhideWhenUsed="0"/>
+    <w:lsdException w:name="Medium Shading 2 Accent 5" w:semiHidden="0" w:uiPriority="64" w:unhideWhenUsed="0"/>
+    <w:lsdException w:name="Medium List 1 Accent 5" w:semiHidden="0" w:uiPriority="65" w:unhideWhenUsed="0"/>
+    <w:lsdException w:name="Medium List 2 Accent 5" w:semiHidden="0" w:uiPriority="66" w:unhideWhenUsed="0"/>
+    <w:lsdException w:name="Medium Grid 1 Accent 5" w:semiHidden="0" w:uiPriority="67" w:unhideWhenUsed="0"/>
+    <w:lsdException w:name="Medium Grid 2 Accent 5" w:semiHidden="0" w:uiPriority="68" w:unhideWhenUsed="0"/>
+    <w:lsdException w:name="Medium Grid 3 Accent 5" w:semiHidden="0" w:uiPriority="69" w:unhideWhenUsed="0"/>
+    <w:lsdException w:name="Dark List Accent 5" w:semiHidden="0" w:uiPriority="70" w:unhideWhenUsed="0"/>
+    <w:lsdException w:name="Colorful Shading Accent 5" w:semiHidden="0" w:uiPriority="71" w:unhideWhenUsed="0"/>
+    <w:lsdException w:name="Colorful List Accent 5" w:semiHidden="0" w:uiPriority="72" w:unhideWhenUsed="0"/>
+    <w:lsdException w:name="Colorful Grid Accent 5" w:semiHidden="0" w:uiPriority="73" w:unhideWhenUsed="0"/>
+    <w:lsdException w:name="Light Shading Accent 6" w:semiHidden="0" w:uiPriority="60" w:unhideWhenUsed="0"/>
+    <w:lsdException w:name="Light List Accent 6" w:semiHidden="0" w:uiPriority="61" w:unhideWhenUsed="0"/>
+    <w:lsdException w:name="Light Grid Accent 6" w:semiHidden="0" w:uiPriority="62" w:unhideWhenUsed="0"/>
+    <w:lsdException w:name="Medium Shading 1 Accent 6" w:semiHidden="0" w:uiPriority="63" w:unhideWhenUsed="0"/>
+    <w:lsdException w:name="Medium Shading 2 Accent 6" w:semiHidden="0" w:uiPriority="64" w:unhideWhenUsed="0"/>
+    <w:lsdException w:name="Medium List 1 Accent 6" w:semiHidden="0" w:uiPriority="65" w:unhideWhenUsed="0"/>
+    <w:lsdException w:name="Medium List 2 Accent 6" w:semiHidden="0" w:uiPriority="66" w:unhideWhenUsed="0"/>
+    <w:lsdException w:name="Medium Grid 1 Accent 6" w:semiHidden="0" w:uiPriority="67" w:unhideWhenUsed="0"/>
+    <w:lsdException w:name="Medium Grid 2 Accent 6" w:semiHidden="0" w:uiPriority="68" w:unhideWhenUsed="0"/>
+    <w:lsdException w:name="Medium Grid 3 Accent 6" w:semiHidden="0" w:uiPriority="69" w:unhideWhenUsed="0"/>
+    <w:lsdException w:name="Dark List Accent 6" w:semiHidden="0" w:uiPriority="70" w:unhideWhenUsed="0"/>
+    <w:lsdException w:name="Colorful Shading Accent 6" w:semiHidden="0" w:uiPriority="71" w:unhideWhenUsed="0"/>
+    <w:lsdException w:name="Colorful List Accent 6" w:semiHidden="0" w:uiPriority="72" w:unhideWhenUsed="0"/>
+    <w:lsdException w:name="Colorful Grid Accent 6" w:semiHidden="0" w:uiPriority="73" w:unhideWhenUsed="0"/>
+    <w:lsdException w:name="Subtle Emphasis" w:semiHidden="0" w:uiPriority="19" w:unhideWhenUsed="0" w:qFormat="1"/>
+    <w:lsdException w:name="Intense Emphasis" w:semiHidden="0" w:uiPriority="21" w:unhideWhenUsed="0" w:qFormat="1"/>
+    <w:lsdException w:name="Subtle Reference" w:semiHidden="0" w:uiPriority="31" w:unhideWhenUsed="0" w:qFormat="1"/>
+    <w:lsdException w:name="Intense Reference" w:semiHidden="0" w:uiPriority="32" w:unhideWhenUsed="0" w:qFormat="1"/>
+    <w:lsdException w:name="Book Title" w:semiHidden="0" w:uiPriority="33" w:unhideWhenUsed="0" w:qFormat="1"/>
+    <w:lsdException w:name="Bibliography" w:uiPriority="37"/>
+    <w:lsdException w:name="TOC Heading" w:uiPriority="39" w:qFormat="1"/>
+  </w:latentStyles>
+  <w:style w:type="paragraph" w:default="1" w:styleId="Normal">
+    <w:name w:val="Normal"/>
+    <w:qFormat/>
+    <w:rsid w:val="00B2366C"/>
+    <w:rPr>
+      <w:sz w:val="24"/>
+      <w:szCs w:val="24"/>
+      <w:lang w:val="en-US" w:eastAsia="en-US"/>
+    </w:rPr>
+  </w:style>
+  <w:style w:type="paragraph" w:styleId="Heading1">
+    <w:name w:val="heading 1"/>
+    <w:basedOn w:val="Normal"/>
+    <w:next w:val="Normal"/>
+    <w:qFormat/>
+    <w:rsid w:val="004175D9"/>
+    <w:pPr>
+      <w:keepNext/>
+      <w:spacing w:before="240" w:after="60"/>
+      <w:outlineLvl w:val="0"/>
+    </w:pPr>
+    <w:rPr>
+      <w:rFonts w:ascii="Arial" w:hAnsi="Arial" w:cs="Arial"/>
+      <w:b/>
+      <w:bCs/>
+      <w:kern w:val="32"/>
+      <w:sz w:val="32"/>
+      <w:szCs w:val="32"/>
+    </w:rPr>
+  </w:style>
+  <w:style w:type="paragraph" w:styleId="Heading2">
+    <w:name w:val="heading 2"/>
+    <w:basedOn w:val="Normal"/>
+    <w:next w:val="Normal"/>
+    <w:qFormat/>
+    <w:rsid w:val="004175D9"/>
+    <w:pPr>
+      <w:keepNext/>
+      <w:spacing w:before="240" w:after="60"/>
+      <w:outlineLvl w:val="1"/>
+    </w:pPr>
+    <w:rPr>
+      <w:rFonts w:ascii="Arial" w:hAnsi="Arial" w:cs="Arial"/>
+      <w:b/>
+      <w:bCs/>
+      <w:i/>
+      <w:iCs/>
+      <w:sz w:val="28"/>
+      <w:szCs w:val="28"/>
+    </w:rPr>
+  </w:style>
+  <w:style w:type="paragraph" w:styleId="Heading3">
+    <w:name w:val="heading 3"/>
+    <w:basedOn w:val="Normal"/>
+    <w:next w:val="Normal"/>
+    <w:qFormat/>
+    <w:rsid w:val="004175D9"/>
+    <w:pPr>
+      <w:keepNext/>
+      <w:spacing w:before="240" w:after="60"/>
+      <w:outlineLvl w:val="2"/>
+    </w:pPr>
+    <w:rPr>
+      <w:rFonts w:ascii="Arial" w:hAnsi="Arial" w:cs="Arial"/>
+      <w:b/>
+      <w:bCs/>
+      <w:sz w:val="26"/>
+      <w:szCs w:val="26"/>
+    </w:rPr>
+  </w:style>
+  <w:style w:type="character" w:default="1" w:styleId="DefaultParagraphFont">
+    <w:name w:val="Default Paragraph Font"/>
+    <w:uiPriority w:val="1"/>
+    <w:semiHidden/>
+    <w:unhideWhenUsed/>
+  </w:style>
+  <w:style w:type="table" w:default="1" w:styleId="TableNormal">
+    <w:name w:val="Normal Table"/>
+    <w:uiPriority w:val="99"/>
+    <w:semiHidden/>
+    <w:unhideWhenUsed/>
+    <w:tblPr>
+      <w:tblInd w:w="0" w:type="dxa"/>
+      <w:tblCellMar>
+        <w:top w:w="0" w:type="dxa"/>
+        <w:left w:w="108" w:type="dxa"/>
+        <w:bottom w:w="0" w:type="dxa"/>
+        <w:right w:w="108" w:type="dxa"/>
+      </w:tblCellMar>
+    </w:tblPr>
+  </w:style>
+  <w:style w:type="numbering" w:default="1" w:styleId="NoList">
+    <w:name w:val="No List"/>
+    <w:uiPriority w:val="99"/>
+    <w:semiHidden/>
+    <w:unhideWhenUsed/>
+  </w:style>
+  <w:style w:type="paragraph" w:styleId="Header">
+    <w:name w:val="header"/>
+    <w:basedOn w:val="Normal"/>
+    <w:rsid w:val="00F506BB"/>
+    <w:pPr>
+      <w:tabs>
+        <w:tab w:val="center" w:pos="4320"/>
+        <w:tab w:val="right" w:pos="8640"/>
+      </w:tabs>
+    </w:pPr>
+  </w:style>
+  <w:style w:type="paragraph" w:styleId="Footer">
+    <w:name w:val="footer"/>
+    <w:basedOn w:val="Normal"/>
+    <w:rsid w:val="00F506BB"/>
+    <w:pPr>
+      <w:tabs>
+        <w:tab w:val="center" w:pos="4320"/>
+        <w:tab w:val="right" w:pos="8640"/>
+      </w:tabs>
+    </w:pPr>
+  </w:style>
+  <w:style w:type="table" w:styleId="TableGrid">
+    <w:name w:val="Table Grid"/>
+    <w:basedOn w:val="TableNormal"/>
+    <w:uiPriority w:val="59"/>
+    <w:rsid w:val="00F506BB"/>
+    <w:tblPr>
+      <w:tblInd w:w="0" w:type="dxa"/>
+      <w:tblBorders>
+        <w:top w:val="single" w:sz="4" w:space="0" w:color="auto"/>
+        <w:left w:val="single" w:sz="4" w:space="0" w:color="auto"/>
+        <w:bottom w:val="single" w:sz="4" w:space="0" w:color="auto"/>
+        <w:right w:val="single" w:sz="4" w:space="0" w:color="auto"/>
+        <w:insideH w:val="single" w:sz="4" w:space="0" w:color="auto"/>
+        <w:insideV w:val="single" w:sz="4" w:space="0" w:color="auto"/>
+      </w:tblBorders>
+      <w:tblCellMar>
+        <w:top w:w="0" w:type="dxa"/>
+        <w:left w:w="108" w:type="dxa"/>
+        <w:bottom w:w="0" w:type="dxa"/>
+        <w:right w:w="108" w:type="dxa"/>
+      </w:tblCellMar>
+    </w:tblPr>
+  </w:style>
+  <w:style w:type="character" w:styleId="PageNumber">
+    <w:name w:val="page number"/>
+    <w:basedOn w:val="DefaultParagraphFont"/>
+    <w:rsid w:val="00F506BB"/>
+  </w:style>
+  <w:style w:type="paragraph" w:styleId="BalloonText">
+    <w:name w:val="Balloon Text"/>
+    <w:basedOn w:val="Normal"/>
+    <w:link w:val="BalloonTextChar"/>
+    <w:uiPriority w:val="99"/>
+    <w:semiHidden/>
+    <w:unhideWhenUsed/>
+    <w:rsid w:val="00924D7D"/>
+    <w:rPr>
+      <w:rFonts w:ascii="Tahoma" w:hAnsi="Tahoma" w:cs="Tahoma"/>
+      <w:sz w:val="16"/>
+      <w:szCs w:val="16"/>
+    </w:rPr>
+  </w:style>
+  <w:style w:type="character" w:customStyle="1" w:styleId="BalloonTextChar">
+    <w:name w:val="Balloon Text Char"/>
+    <w:link w:val="BalloonText"/>
+    <w:uiPriority w:val="99"/>
+    <w:semiHidden/>
+    <w:rsid w:val="00924D7D"/>
+    <w:rPr>
+      <w:rFonts w:ascii="Tahoma" w:hAnsi="Tahoma" w:cs="Tahoma"/>
+      <w:sz w:val="16"/>
+      <w:szCs w:val="16"/>
+    </w:rPr>
+  </w:style>
+  <w:style w:type="character" w:styleId="Hyperlink">
+    <w:name w:val="Hyperlink"/>
+    <w:uiPriority w:val="99"/>
+    <w:rsid w:val="00333532"/>
+    <w:rPr>
+      <w:color w:val="0000FF"/>
+      <w:u w:val="single"/>
+    </w:rPr>
+  </w:style>
+  <w:style w:type="paragraph" w:styleId="TOC1">
+    <w:name w:val="toc 1"/>
+    <w:basedOn w:val="Normal"/>
+    <w:next w:val="Normal"/>
+    <w:autoRedefine/>
+    <w:uiPriority w:val="39"/>
+    <w:qFormat/>
+    <w:rsid w:val="004175D9"/>
+  </w:style>
+  <w:style w:type="character" w:styleId="FollowedHyperlink">
+    <w:name w:val="FollowedHyperlink"/>
+    <w:rsid w:val="00784CB7"/>
+    <w:rPr>
+      <w:color w:val="800080"/>
+      <w:u w:val="single"/>
+    </w:rPr>
+  </w:style>
+  <w:style w:type="paragraph" w:styleId="TOC3">
+    <w:name w:val="toc 3"/>
+    <w:basedOn w:val="Normal"/>
+    <w:next w:val="Normal"/>
+    <w:autoRedefine/>
+    <w:uiPriority w:val="39"/>
+    <w:qFormat/>
+    <w:rsid w:val="0093617F"/>
+    <w:pPr>
+      <w:ind w:left="480"/>
+    </w:pPr>
+  </w:style>
+  <w:style w:type="paragraph" w:styleId="TOC2">
+    <w:name w:val="toc 2"/>
+    <w:basedOn w:val="Normal"/>
+    <w:next w:val="Normal"/>
+    <w:autoRedefine/>
+    <w:uiPriority w:val="39"/>
+    <w:qFormat/>
+    <w:rsid w:val="00F01CE5"/>
+    <w:pPr>
+      <w:ind w:left="240"/>
+    </w:pPr>
+  </w:style>
+  <w:style w:type="paragraph" w:styleId="ListParagraph">
+    <w:name w:val="List Paragraph"/>
+    <w:basedOn w:val="Normal"/>
+    <w:uiPriority w:val="34"/>
+    <w:qFormat/>
+    <w:rsid w:val="009B5259"/>
+    <w:pPr>
+      <w:ind w:left="720"/>
+    </w:pPr>
+  </w:style>
+  <w:style w:type="paragraph" w:styleId="TOCHeading">
+    <w:name w:val="TOC Heading"/>
+    <w:basedOn w:val="Heading1"/>
+    <w:next w:val="Normal"/>
+    <w:uiPriority w:val="39"/>
+    <w:qFormat/>
+    <w:rsid w:val="00870FC0"/>
+    <w:pPr>
+      <w:keepLines/>
+      <w:spacing w:before="480" w:after="0" w:line="276" w:lineRule="auto"/>
+      <w:outlineLvl w:val="9"/>
+    </w:pPr>
+    <w:rPr>
+      <w:rFonts w:ascii="Cambria" w:eastAsia="MS Gothic" w:hAnsi="Cambria" w:cs="Times New Roman"/>
+      <w:color w:val="365F91"/>
+      <w:kern w:val="0"/>
+      <w:sz w:val="28"/>
+      <w:szCs w:val="28"/>
+      <w:lang w:eastAsia="ja-JP"/>
+    </w:rPr>
+  </w:style>
+  <w:style w:type="paragraph" w:customStyle="1" w:styleId="FieldLabel">
+    <w:name w:val="FieldLabel"/>
+    <w:basedOn w:val="Normal"/>
+    <w:rsid w:val="006914E9"/>
+    <w:pPr>
+      <w:widowControl w:val="0"/>
+      <w:spacing w:before="20" w:after="60"/>
+    </w:pPr>
+    <w:rPr>
+      <w:rFonts w:ascii="Arial" w:hAnsi="Arial"/>
+      <w:sz w:val="20"/>
+      <w:szCs w:val="20"/>
+    </w:rPr>
+  </w:style>
+  <w:style w:type="paragraph" w:styleId="BodyText">
+    <w:name w:val="Body Text"/>
+    <w:basedOn w:val="Normal"/>
+    <w:rsid w:val="00B10ADA"/>
+    <w:pPr>
+      <w:spacing w:after="120" w:line="0" w:lineRule="atLeast"/>
+      <w:ind w:left="360"/>
+    </w:pPr>
+    <w:rPr>
+      <w:rFonts w:ascii="Arial" w:hAnsi="Arial"/>
+      <w:spacing w:val="-5"/>
+      <w:sz w:val="20"/>
+      <w:szCs w:val="20"/>
+    </w:rPr>
+  </w:style>
+  <w:style w:type="paragraph" w:customStyle="1" w:styleId="TableText">
+    <w:name w:val="Table Text"/>
+    <w:basedOn w:val="Normal"/>
+    <w:rsid w:val="00B10ADA"/>
+    <w:pPr>
+      <w:ind w:left="14"/>
+    </w:pPr>
+    <w:rPr>
+      <w:rFonts w:ascii="Arial" w:hAnsi="Arial"/>
+      <w:spacing w:val="-5"/>
+      <w:sz w:val="16"/>
+      <w:szCs w:val="20"/>
+    </w:rPr>
+  </w:style>
+  <w:style w:type="table" w:styleId="TableWeb2">
+    <w:name w:val="Table Web 2"/>
+    <w:basedOn w:val="TableNormal"/>
+    <w:rsid w:val="00B10ADA"/>
+    <w:pPr>
+      <w:widowControl w:val="0"/>
+    </w:pPr>
+    <w:tblPr>
+      <w:tblCellSpacing w:w="20" w:type="dxa"/>
+      <w:tblInd w:w="0" w:type="dxa"/>
+      <w:tblBorders>
+        <w:top w:val="inset" w:sz="6" w:space="0" w:color="auto"/>
+        <w:left w:val="inset" w:sz="6" w:space="0" w:color="auto"/>
+        <w:bottom w:val="inset" w:sz="6" w:space="0" w:color="auto"/>
+        <w:right w:val="inset" w:sz="6" w:space="0" w:color="auto"/>
+        <w:insideH w:val="inset" w:sz="6" w:space="0" w:color="auto"/>
+        <w:insideV w:val="inset" w:sz="6" w:space="0" w:color="auto"/>
+      </w:tblBorders>
+      <w:tblCellMar>
+        <w:top w:w="0" w:type="dxa"/>
+        <w:left w:w="108" w:type="dxa"/>
+        <w:bottom w:w="0" w:type="dxa"/>
+        <w:right w:w="108" w:type="dxa"/>
+      </w:tblCellMar>
+    </w:tblPr>
+    <w:trPr>
+      <w:tblCellSpacing w:w="20" w:type="dxa"/>
+    </w:trPr>
+    <w:tcPr>
+      <w:shd w:val="clear" w:color="auto" w:fill="auto"/>
+    </w:tcPr>
+    <w:tblStylePr w:type="firstRow">
+      <w:rPr>
+        <w:color w:val="auto"/>
+      </w:rPr>
+      <w:tblPr/>
+      <w:tcPr>
+        <w:tcBorders>
+          <w:tl2br w:val="none" w:sz="0" w:space="0" w:color="auto"/>
+          <w:tr2bl w:val="none" w:sz="0" w:space="0" w:color="auto"/>
+        </w:tcBorders>
+      </w:tcPr>
+    </w:tblStylePr>
+  </w:style>
+  <w:style w:type="paragraph" w:customStyle="1" w:styleId="msolistparagraph0">
+    <w:name w:val="msolistparagraph"/>
+    <w:basedOn w:val="Normal"/>
+    <w:semiHidden/>
+    <w:rsid w:val="00B10ADA"/>
+    <w:pPr>
+      <w:ind w:left="720"/>
+    </w:pPr>
+    <w:rPr>
+      <w:rFonts w:eastAsia="Calibri"/>
+      <w:lang w:val="en-CA" w:eastAsia="en-CA"/>
+    </w:rPr>
+  </w:style>
+  <w:style w:type="character" w:customStyle="1" w:styleId="apple-converted-space">
+    <w:name w:val="apple-converted-space"/>
+    <w:basedOn w:val="DefaultParagraphFont"/>
+    <w:rsid w:val="00384A2A"/>
+  </w:style>
+  <w:style w:type="character" w:customStyle="1" w:styleId="variablesproductname">
+    <w:name w:val="variablesproductname"/>
+    <w:basedOn w:val="DefaultParagraphFont"/>
+    <w:rsid w:val="00384A2A"/>
+  </w:style>
+  <w:style w:type="paragraph" w:styleId="NormalWeb">
+    <w:name w:val="Normal (Web)"/>
+    <w:basedOn w:val="Normal"/>
+    <w:uiPriority w:val="99"/>
+    <w:semiHidden/>
+    <w:unhideWhenUsed/>
+    <w:rsid w:val="00384A2A"/>
+    <w:pPr>
+      <w:spacing w:before="100" w:beforeAutospacing="1" w:after="100" w:afterAutospacing="1"/>
+    </w:pPr>
+    <w:rPr>
+      <w:lang w:val="en-CA" w:eastAsia="en-CA"/>
+    </w:rPr>
+  </w:style>
+  <w:style w:type="character" w:styleId="HTMLCode">
+    <w:name w:val="HTML Code"/>
+    <w:basedOn w:val="DefaultParagraphFont"/>
+    <w:uiPriority w:val="99"/>
+    <w:semiHidden/>
+    <w:unhideWhenUsed/>
+    <w:rsid w:val="00F85D11"/>
+    <w:rPr>
+      <w:rFonts w:ascii="Courier New" w:eastAsia="Times New Roman" w:hAnsi="Courier New" w:cs="Courier New"/>
+      <w:sz w:val="20"/>
+      <w:szCs w:val="20"/>
+    </w:rPr>
+  </w:style>
+  <w:style w:type="character" w:customStyle="1" w:styleId="uicontrol">
+    <w:name w:val="uicontrol"/>
+    <w:basedOn w:val="DefaultParagraphFont"/>
+    <w:rsid w:val="00F85D11"/>
+  </w:style>
+</w:styles>
+</file>
+
+<file path=word/stylesWithEffects.xml><?xml version="1.0" encoding="utf-8"?>
+<w:styles xmlns:wpc="http://schemas.microsoft.com/office/word/2010/wordprocessingCanvas" xmlns:mo="http://schemas.microsoft.com/office/mac/office/2008/main" xmlns:mc="http://schemas.openxmlformats.org/markup-compatibility/2006" xmlns:mv="urn:schemas-microsoft-com:mac:vml" xmlns:o="urn:schemas-microsoft-com:office:office" xmlns:r="http://schemas.openxmlformats.org/officeDocument/2006/relationships" xmlns:m="http://schemas.openxmlformats.org/officeDocument/2006/math" xmlns:v="urn:schemas-microsoft-com:vml" xmlns:wp14="http://schemas.microsoft.com/office/word/2010/wordprocessingDrawing" xmlns:wp="http://schemas.openxmlformats.org/drawingml/2006/wordprocessingDrawing" xmlns:w10="urn:schemas-microsoft-com:office:word" xmlns:w="http://schemas.openxmlformats.org/wordprocessingml/2006/main" xmlns:w14="http://schemas.microsoft.com/office/word/2010/wordml" xmlns:wpg="http://schemas.microsoft.com/office/word/2010/wordprocessingGroup" xmlns:wpi="http://schemas.microsoft.com/office/word/2010/wordprocessingInk" xmlns:wne="http://schemas.microsoft.com/office/word/2006/wordml" xmlns:wps="http://schemas.microsoft.com/office/word/2010/wordprocessingShape" mc:Ignorable="w14 wp14">
+  <w:docDefaults>
+    <w:rPrDefault>
+      <w:rPr>
+        <w:rFonts w:ascii="Times New Roman" w:eastAsia="Times New Roman" w:hAnsi="Times New Roman" w:cs="Times New Roman"/>
+        <w:lang w:val="en-CA" w:eastAsia="en-CA" w:bidi="ar-SA"/>
+      </w:rPr>
+    </w:rPrDefault>
+    <w:pPrDefault/>
+  </w:docDefaults>
+  <w:latentStyles w:defLockedState="0" w:defUIPriority="99" w:defSemiHidden="1" w:defUnhideWhenUsed="1" w:defQFormat="0" w:count="276">
+    <w:lsdException w:name="Normal" w:semiHidden="0" w:uiPriority="0" w:unhideWhenUsed="0" w:qFormat="1"/>
+    <w:lsdException w:name="heading 1" w:semiHidden="0" w:uiPriority="0" w:unhideWhenUsed="0" w:qFormat="1"/>
+    <w:lsdException w:name="heading 2" w:semiHidden="0" w:uiPriority="9" w:unhideWhenUsed="0" w:qFormat="1"/>
+    <w:lsdException w:name="heading 3" w:semiHidden="0" w:uiPriority="0" w:unhideWhenUsed="0" w:qFormat="1"/>
+    <w:lsdException w:name="heading 4" w:uiPriority="9" w:qFormat="1"/>
+    <w:lsdException w:name="heading 5" w:uiPriority="9" w:qFormat="1"/>
+    <w:lsdException w:name="heading 6" w:uiPriority="9" w:qFormat="1"/>
+    <w:lsdException w:name="heading 7" w:uiPriority="9" w:qFormat="1"/>
+    <w:lsdException w:name="heading 8" w:uiPriority="9" w:qFormat="1"/>
+    <w:lsdException w:name="heading 9" w:uiPriority="9" w:qFormat="1"/>
+    <w:lsdException w:name="toc 1" w:uiPriority="39" w:qFormat="1"/>
+    <w:lsdException w:name="toc 2" w:uiPriority="39" w:qFormat="1"/>
+    <w:lsdException w:name="toc 3" w:uiPriority="39" w:qFormat="1"/>
+    <w:lsdException w:name="toc 4" w:uiPriority="39"/>
+    <w:lsdException w:name="toc 5" w:uiPriority="39"/>
+    <w:lsdException w:name="toc 6" w:uiPriority="39"/>
+    <w:lsdException w:name="toc 7" w:uiPriority="39"/>
+    <w:lsdException w:name="toc 8" w:uiPriority="39"/>
+    <w:lsdException w:name="toc 9" w:uiPriority="39"/>
+    <w:lsdException w:name="caption" w:uiPriority="35" w:qFormat="1"/>
+    <w:lsdException w:name="Title" w:semiHidden="0" w:uiPriority="10" w:unhideWhenUsed="0" w:qFormat="1"/>
+    <w:lsdException w:name="Default Paragraph Font" w:uiPriority="1"/>
+    <w:lsdException w:name="Subtitle" w:semiHidden="0" w:uiPriority="11" w:unhideWhenUsed="0" w:qFormat="1"/>
+    <w:lsdException w:name="Strong" w:semiHidden="0" w:uiPriority="22" w:unhideWhenUsed="0" w:qFormat="1"/>
+    <w:lsdException w:name="Emphasis" w:semiHidden="0" w:uiPriority="20" w:unhideWhenUsed="0" w:qFormat="1"/>
+    <w:lsdException w:name="Table Grid" w:semiHidden="0" w:uiPriority="59" w:unhideWhenUsed="0"/>
+    <w:lsdException w:name="Note Level 1" w:semiHidden="0" w:unhideWhenUsed="0"/>
+    <w:lsdException w:name="Note Level 2" w:semiHidden="0" w:unhideWhenUsed="0"/>
+    <w:lsdException w:name="Note Level 3" w:semiHidden="0" w:unhideWhenUsed="0"/>
+    <w:lsdException w:name="Note Level 4" w:semiHidden="0" w:unhideWhenUsed="0"/>
+    <w:lsdException w:name="Note Level 5" w:semiHidden="0" w:unhideWhenUsed="0"/>
+    <w:lsdException w:name="Note Level 6" w:semiHidden="0" w:unhideWhenUsed="0"/>
+    <w:lsdException w:name="Note Level 7" w:semiHidden="0" w:unhideWhenUsed="0"/>
+    <w:lsdException w:name="Note Level 8" w:semiHidden="0" w:unhideWhenUsed="0"/>
+    <w:lsdException w:name="Note Level 9" w:semiHidden="0" w:unhideWhenUsed="0"/>
+    <w:lsdException w:name="Placeholder Text" w:unhideWhenUsed="0"/>
+    <w:lsdException w:name="No Spacing" w:semiHidden="0" w:uiPriority="1" w:unhideWhenUsed="0" w:qFormat="1"/>
+    <w:lsdException w:name="Light Shading" w:semiHidden="0" w:uiPriority="60" w:unhideWhenUsed="0"/>
+    <w:lsdException w:name="Light List" w:semiHidden="0" w:uiPriority="61" w:unhideWhenUsed="0"/>
+    <w:lsdException w:name="Light Grid" w:semiHidden="0" w:uiPriority="62" w:unhideWhenUsed="0"/>
+    <w:lsdException w:name="Medium Shading 1" w:semiHidden="0" w:uiPriority="63" w:unhideWhenUsed="0"/>
+    <w:lsdException w:name="Medium Shading 2" w:semiHidden="0" w:uiPriority="64" w:unhideWhenUsed="0"/>
+    <w:lsdException w:name="Medium List 1" w:semiHidden="0" w:uiPriority="65" w:unhideWhenUsed="0"/>
+    <w:lsdException w:name="Medium List 2" w:semiHidden="0" w:uiPriority="66" w:unhideWhenUsed="0"/>
+    <w:lsdException w:name="Medium Grid 1" w:semiHidden="0" w:uiPriority="67" w:unhideWhenUsed="0"/>
+    <w:lsdException w:name="Medium Grid 2" w:semiHidden="0" w:uiPriority="68" w:unhideWhenUsed="0"/>
+    <w:lsdException w:name="Medium Grid 3" w:semiHidden="0" w:uiPriority="69" w:unhideWhenUsed="0"/>
+    <w:lsdException w:name="Dark List" w:semiHidden="0" w:uiPriority="70" w:unhideWhenUsed="0"/>
+    <w:lsdException w:name="Colorful Shading" w:semiHidden="0" w:uiPriority="71" w:unhideWhenUsed="0"/>
+    <w:lsdException w:name="Colorful List" w:semiHidden="0" w:uiPriority="72" w:unhideWhenUsed="0"/>
+    <w:lsdException w:name="Colorful Grid" w:semiHidden="0" w:uiPriority="73" w:unhideWhenUsed="0"/>
+    <w:lsdException w:name="Light Shading Accent 1" w:semiHidden="0" w:uiPriority="60" w:unhideWhenUsed="0"/>
+    <w:lsdException w:name="Light List Accent 1" w:semiHidden="0" w:uiPriority="61" w:unhideWhenUsed="0"/>
+    <w:lsdException w:name="Light Grid Accent 1" w:semiHidden="0" w:uiPriority="62" w:unhideWhenUsed="0"/>
+    <w:lsdException w:name="Medium Shading 1 Accent 1" w:semiHidden="0" w:uiPriority="63" w:unhideWhenUsed="0"/>
+    <w:lsdException w:name="Medium Shading 2 Accent 1" w:semiHidden="0" w:uiPriority="64" w:unhideWhenUsed="0"/>
+    <w:lsdException w:name="Medium List 1 Accent 1" w:semiHidden="0" w:uiPriority="65" w:unhideWhenUsed="0"/>
+    <w:lsdException w:name="Revision" w:unhideWhenUsed="0"/>
+    <w:lsdException w:name="List Paragraph" w:semiHidden="0" w:uiPriority="34" w:unhideWhenUsed="0" w:qFormat="1"/>
+    <w:lsdException w:name="Quote" w:semiHidden="0" w:uiPriority="29" w:unhideWhenUsed="0" w:qFormat="1"/>
+    <w:lsdException w:name="Intense Quote" w:semiHidden="0" w:uiPriority="30" w:unhideWhenUsed="0" w:qFormat="1"/>
+    <w:lsdException w:name="Medium List 2 Accent 1" w:semiHidden="0" w:uiPriority="66" w:unhideWhenUsed="0"/>
+    <w:lsdException w:name="Medium Grid 1 Accent 1" w:semiHidden="0" w:uiPriority="67" w:unhideWhenUsed="0"/>
+    <w:lsdException w:name="Medium Grid 2 Accent 1" w:semiHidden="0" w:uiPriority="68" w:unhideWhenUsed="0"/>
+    <w:lsdException w:name="Medium Grid 3 Accent 1" w:semiHidden="0" w:uiPriority="69" w:unhideWhenUsed="0"/>
+    <w:lsdException w:name="Dark List Accent 1" w:semiHidden="0" w:uiPriority="70" w:unhideWhenUsed="0"/>
+    <w:lsdException w:name="Colorful Shading Accent 1" w:semiHidden="0" w:uiPriority="71" w:unhideWhenUsed="0"/>
+    <w:lsdException w:name="Colorful List Accent 1" w:semiHidden="0" w:uiPriority="72" w:unhideWhenUsed="0"/>
+    <w:lsdException w:name="Colorful Grid Accent 1" w:semiHidden="0" w:uiPriority="73" w:unhideWhenUsed="0"/>
+    <w:lsdException w:name="Light Shading Accent 2" w:semiHidden="0" w:uiPriority="60" w:unhideWhenUsed="0"/>
+    <w:lsdException w:name="Light List Accent 2" w:semiHidden="0" w:uiPriority="61" w:unhideWhenUsed="0"/>
+    <w:lsdException w:name="Light Grid Accent 2" w:semiHidden="0" w:uiPriority="62" w:unhideWhenUsed="0"/>
+    <w:lsdException w:name="Medium Shading 1 Accent 2" w:semiHidden="0" w:uiPriority="63" w:unhideWhenUsed="0"/>
+    <w:lsdException w:name="Medium Shading 2 Accent 2" w:semiHidden="0" w:uiPriority="64" w:unhideWhenUsed="0"/>
+    <w:lsdException w:name="Medium List 1 Accent 2" w:semiHidden="0" w:uiPriority="65" w:unhideWhenUsed="0"/>
+    <w:lsdException w:name="Medium List 2 Accent 2" w:semiHidden="0" w:uiPriority="66" w:unhideWhenUsed="0"/>
+    <w:lsdException w:name="Medium Grid 1 Accent 2" w:semiHidden="0" w:uiPriority="67" w:unhideWhenUsed="0"/>
+    <w:lsdException w:name="Medium Grid 2 Accent 2" w:semiHidden="0" w:uiPriority="68" w:unhideWhenUsed="0"/>
+    <w:lsdException w:name="Medium Grid 3 Accent 2" w:semiHidden="0" w:uiPriority="69" w:unhideWhenUsed="0"/>
+    <w:lsdException w:name="Dark List Accent 2" w:semiHidden="0" w:uiPriority="70" w:unhideWhenUsed="0"/>
+    <w:lsdException w:name="Colorful Shading Accent 2" w:semiHidden="0" w:uiPriority="71" w:unhideWhenUsed="0"/>
+    <w:lsdException w:name="Colorful List Accent 2" w:semiHidden="0" w:uiPriority="72" w:unhideWhenUsed="0"/>
+    <w:lsdException w:name="Colorful Grid Accent 2" w:semiHidden="0" w:uiPriority="73" w:unhideWhenUsed="0"/>
+    <w:lsdException w:name="Light Shading Accent 3" w:semiHidden="0" w:uiPriority="60" w:unhideWhenUsed="0"/>
+    <w:lsdException w:name="Light List Accent 3" w:semiHidden="0" w:uiPriority="61" w:unhideWhenUsed="0"/>
+    <w:lsdException w:name="Light Grid Accent 3" w:semiHidden="0" w:uiPriority="62" w:unhideWhenUsed="0"/>
+    <w:lsdException w:name="Medium Shading 1 Accent 3" w:semiHidden="0" w:uiPriority="63" w:unhideWhenUsed="0"/>
+    <w:lsdException w:name="Medium Shading 2 Accent 3" w:semiHidden="0" w:uiPriority="64" w:unhideWhenUsed="0"/>
+    <w:lsdException w:name="Medium List 1 Accent 3" w:semiHidden="0" w:uiPriority="65" w:unhideWhenUsed="0"/>
+    <w:lsdException w:name="Medium List 2 Accent 3" w:semiHidden="0" w:uiPriority="66" w:unhideWhenUsed="0"/>
+    <w:lsdException w:name="Medium Grid 1 Accent 3" w:semiHidden="0" w:uiPriority="67" w:unhideWhenUsed="0"/>
+    <w:lsdException w:name="Medium Grid 2 Accent 3" w:semiHidden="0" w:uiPriority="68" w:unhideWhenUsed="0"/>
+    <w:lsdException w:name="Medium Grid 3 Accent 3" w:semiHidden="0" w:uiPriority="69" w:unhideWhenUsed="0"/>
+    <w:lsdException w:name="Dark List Accent 3" w:semiHidden="0" w:uiPriority="70" w:unhideWhenUsed="0"/>
+    <w:lsdException w:name="Colorful Shading Accent 3" w:semiHidden="0" w:uiPriority="71" w:unhideWhenUsed="0"/>
+    <w:lsdException w:name="Colorful List Accent 3" w:semiHidden="0" w:uiPriority="72" w:unhideWhenUsed="0"/>
+    <w:lsdException w:name="Colorful Grid Accent 3" w:semiHidden="0" w:uiPriority="73" w:unhideWhenUsed="0"/>
+    <w:lsdException w:name="Light Shading Accent 4" w:semiHidden="0" w:uiPriority="60" w:unhideWhenUsed="0"/>
+    <w:lsdException w:name="Light List Accent 4" w:semiHidden="0" w:uiPriority="61" w:unhideWhenUsed="0"/>
+    <w:lsdException w:name="Light Grid Accent 4" w:semiHidden="0" w:uiPriority="62" w:unhideWhenUsed="0"/>
+    <w:lsdException w:name="Medium Shading 1 Accent 4" w:semiHidden="0" w:uiPriority="63" w:unhideWhenUsed="0"/>
+    <w:lsdException w:name="Medium Shading 2 Accent 4" w:semiHidden="0" w:uiPriority="64" w:unhideWhenUsed="0"/>
+    <w:lsdException w:name="Medium List 1 Accent 4" w:semiHidden="0" w:uiPriority="65" w:unhideWhenUsed="0"/>
+    <w:lsdException w:name="Medium List 2 Accent 4" w:semiHidden="0" w:uiPriority="66" w:unhideWhenUsed="0"/>
+    <w:lsdException w:name="Medium Grid 1 Accent 4" w:semiHidden="0" w:uiPriority="67" w:unhideWhenUsed="0"/>
+    <w:lsdException w:name="Medium Grid 2 Accent 4" w:semiHidden="0" w:uiPriority="68" w:unhideWhenUsed="0"/>
+    <w:lsdException w:name="Medium Grid 3 Accent 4" w:semiHidden="0" w:uiPriority="69" w:unhideWhenUsed="0"/>
+    <w:lsdException w:name="Dark List Accent 4" w:semiHidden="0" w:uiPriority="70" w:unhideWhenUsed="0"/>
+    <w:lsdException w:name="Colorful Shading Accent 4" w:semiHidden="0" w:uiPriority="71" w:unhideWhenUsed="0"/>
+    <w:lsdException w:name="Colorful List Accent 4" w:semiHidden="0" w:uiPriority="72" w:unhideWhenUsed="0"/>
+    <w:lsdException w:name="Colorful Grid Accent 4" w:semiHidden="0" w:uiPriority="73" w:unhideWhenUsed="0"/>
+    <w:lsdException w:name="Light Shading Accent 5" w:semiHidden="0" w:uiPriority="60" w:unhideWhenUsed="0"/>
+    <w:lsdException w:name="Light List Accent 5" w:semiHidden="0" w:uiPriority="61" w:unhideWhenUsed="0"/>
+    <w:lsdException w:name="Light Grid Accent 5" w:semiHidden="0" w:uiPriority="62" w:unhideWhenUsed="0"/>
+    <w:lsdException w:name="Medium Shading 1 Accent 5" w:semiHidden="0" w:uiPriority="63" w:unhideWhenUsed="0"/>
+    <w:lsdException w:name="Medium Shading 2 Accent 5" w:semiHidden="0" w:uiPriority="64" w:unhideWhenUsed="0"/>
+    <w:lsdException w:name="Medium List 1 Accent 5" w:semiHidden="0" w:uiPriority="65" w:unhideWhenUsed="0"/>
+    <w:lsdException w:name="Medium List 2 Accent 5" w:semiHidden="0" w:uiPriority="66" w:unhideWhenUsed="0"/>
+    <w:lsdException w:name="Medium Grid 1 Accent 5" w:semiHidden="0" w:uiPriority="67" w:unhideWhenUsed="0"/>
+    <w:lsdException w:name="Medium Grid 2 Accent 5" w:semiHidden="0" w:uiPriority="68" w:unhideWhenUsed="0"/>
+    <w:lsdException w:name="Medium Grid 3 Accent 5" w:semiHidden="0" w:uiPriority="69" w:unhideWhenUsed="0"/>
+    <w:lsdException w:name="Dark List Accent 5" w:semiHidden="0" w:uiPriority="70" w:unhideWhenUsed="0"/>
+    <w:lsdException w:name="Colorful Shading Accent 5" w:semiHidden="0" w:uiPriority="71" w:unhideWhenUsed="0"/>
+    <w:lsdException w:name="Colorful List Accent 5" w:semiHidden="0" w:uiPriority="72" w:unhideWhenUsed="0"/>
+    <w:lsdException w:name="Colorful Grid Accent 5" w:semiHidden="0" w:uiPriority="73" w:unhideWhenUsed="0"/>
+    <w:lsdException w:name="Light Shading Accent 6" w:semiHidden="0" w:uiPriority="60" w:unhideWhenUsed="0"/>
+    <w:lsdException w:name="Light List Accent 6" w:semiHidden="0" w:uiPriority="61" w:unhideWhenUsed="0"/>
+    <w:lsdException w:name="Light Grid Accent 6" w:semiHidden="0" w:uiPriority="62" w:unhideWhenUsed="0"/>
+    <w:lsdException w:name="Medium Shading 1 Accent 6" w:semiHidden="0" w:uiPriority="63" w:unhideWhenUsed="0"/>
+    <w:lsdException w:name="Medium Shading 2 Accent 6" w:semiHidden="0" w:uiPriority="64" w:unhideWhenUsed="0"/>
+    <w:lsdException w:name="Medium List 1 Accent 6" w:semiHidden="0" w:uiPriority="65" w:unhideWhenUsed="0"/>
+    <w:lsdException w:name="Medium List 2 Accent 6" w:semiHidden="0" w:uiPriority="66" w:unhideWhenUsed="0"/>
+    <w:lsdException w:name="Medium Grid 1 Accent 6" w:semiHidden="0" w:uiPriority="67" w:unhideWhenUsed="0"/>
+    <w:lsdException w:name="Medium Grid 2 Accent 6" w:semiHidden="0" w:uiPriority="68" w:unhideWhenUsed="0"/>
+    <w:lsdException w:name="Medium Grid 3 Accent 6" w:semiHidden="0" w:uiPriority="69" w:unhideWhenUsed="0"/>
+    <w:lsdException w:name="Dark List Accent 6" w:semiHidden="0" w:uiPriority="70" w:unhideWhenUsed="0"/>
+    <w:lsdException w:name="Colorful Shading Accent 6" w:semiHidden="0" w:uiPriority="71" w:unhideWhenUsed="0"/>
+    <w:lsdException w:name="Colorful List Accent 6" w:semiHidden="0" w:uiPriority="72" w:unhideWhenUsed="0"/>
+    <w:lsdException w:name="Colorful Grid Accent 6" w:semiHidden="0" w:uiPriority="73" w:unhideWhenUsed="0"/>
+    <w:lsdException w:name="Subtle Emphasis" w:semiHidden="0" w:uiPriority="19" w:unhideWhenUsed="0" w:qFormat="1"/>
+    <w:lsdException w:name="Intense Emphasis" w:semiHidden="0" w:uiPriority="21" w:unhideWhenUsed="0" w:qFormat="1"/>
+    <w:lsdException w:name="Subtle Reference" w:semiHidden="0" w:uiPriority="31" w:unhideWhenUsed="0" w:qFormat="1"/>
+    <w:lsdException w:name="Intense Reference" w:semiHidden="0" w:uiPriority="32" w:unhideWhenUsed="0" w:qFormat="1"/>
+    <w:lsdException w:name="Book Title" w:semiHidden="0" w:uiPriority="33" w:unhideWhenUsed="0" w:qFormat="1"/>
+    <w:lsdException w:name="Bibliography" w:uiPriority="37"/>
+    <w:lsdException w:name="TOC Heading" w:uiPriority="39" w:qFormat="1"/>
   </w:latentStyles>
   <w:style w:type="paragraph" w:default="1" w:styleId="Normal">
     <w:name w:val="Normal"/>
@@ -9421,7 +9809,7 @@
 </file>
 
 <file path=customXml/itemProps4.xml><?xml version="1.0" encoding="utf-8"?>
-<ds:datastoreItem xmlns:ds="http://schemas.openxmlformats.org/officeDocument/2006/customXml" ds:itemID="{F0B4A249-843A-364A-BE3A-454BB93BDD11}">
+<ds:datastoreItem xmlns:ds="http://schemas.openxmlformats.org/officeDocument/2006/customXml" ds:itemID="{4C5D8146-451E-384B-94B5-149CC8007EF7}">
   <ds:schemaRefs>
     <ds:schemaRef ds:uri="http://schemas.openxmlformats.org/officeDocument/2006/bibliography"/>
   </ds:schemaRefs>

</xml_diff>

<commit_message>
Revision to admin guide to clarify updating global variable.
</commit_message>
<xml_diff>
--- a/McMaster Vena Admin Guide.docx
+++ b/McMaster Vena Admin Guide.docx
@@ -1930,8 +1930,13 @@
             <w:tcW w:w="1517" w:type="dxa"/>
           </w:tcPr>
           <w:p>
-            <w:r>
-              <w:t>Assoc Dean</w:t>
+            <w:proofErr w:type="spellStart"/>
+            <w:r>
+              <w:t>Assoc</w:t>
+            </w:r>
+            <w:proofErr w:type="spellEnd"/>
+            <w:r>
+              <w:t xml:space="preserve"> Dean</w:t>
             </w:r>
           </w:p>
         </w:tc>
@@ -1978,8 +1983,13 @@
             <w:tcW w:w="1517" w:type="dxa"/>
           </w:tcPr>
           <w:p>
-            <w:r>
-              <w:t>Assoc Dean</w:t>
+            <w:proofErr w:type="spellStart"/>
+            <w:r>
+              <w:t>Assoc</w:t>
+            </w:r>
+            <w:proofErr w:type="spellEnd"/>
+            <w:r>
+              <w:t xml:space="preserve"> Dean</w:t>
             </w:r>
           </w:p>
         </w:tc>
@@ -2030,8 +2040,13 @@
             <w:tcW w:w="1517" w:type="dxa"/>
           </w:tcPr>
           <w:p>
-            <w:r>
-              <w:t>Assoc Dean</w:t>
+            <w:proofErr w:type="spellStart"/>
+            <w:r>
+              <w:t>Assoc</w:t>
+            </w:r>
+            <w:proofErr w:type="spellEnd"/>
+            <w:r>
+              <w:t xml:space="preserve"> Dean</w:t>
             </w:r>
           </w:p>
         </w:tc>
@@ -2078,8 +2093,13 @@
             <w:tcW w:w="1517" w:type="dxa"/>
           </w:tcPr>
           <w:p>
-            <w:r>
-              <w:t>Assoc Dean, Department</w:t>
+            <w:proofErr w:type="spellStart"/>
+            <w:r>
+              <w:t>Assoc</w:t>
+            </w:r>
+            <w:proofErr w:type="spellEnd"/>
+            <w:r>
+              <w:t xml:space="preserve"> Dean, Department</w:t>
             </w:r>
           </w:p>
         </w:tc>
@@ -2167,7 +2187,13 @@
           <w:tcPr>
             <w:tcW w:w="3126" w:type="dxa"/>
           </w:tcPr>
-          <w:p/>
+          <w:p>
+            <w:r>
+              <w:t>Template discussed on Sept 26</w:t>
+            </w:r>
+            <w:bookmarkStart w:id="4" w:name="_GoBack"/>
+            <w:bookmarkEnd w:id="4"/>
+          </w:p>
         </w:tc>
         <w:tc>
           <w:tcPr>
@@ -2356,7 +2382,7 @@
           </w:tcPr>
           <w:p>
             <w:r>
-              <w:t>Update global variable for the new term</w:t>
+              <w:t>Instructor enters rubric and their continuous improvement plan for Term 1</w:t>
             </w:r>
           </w:p>
         </w:tc>
@@ -2366,7 +2392,7 @@
           </w:tcPr>
           <w:p>
             <w:r>
-              <w:t>A9</w:t>
+              <w:t>I2</w:t>
             </w:r>
           </w:p>
         </w:tc>
@@ -2376,7 +2402,7 @@
           </w:tcPr>
           <w:p>
             <w:r>
-              <w:t>Input Variables Template</w:t>
+              <w:t>Rubric Input Template, Course Report</w:t>
             </w:r>
           </w:p>
         </w:tc>
@@ -2386,10 +2412,8 @@
           </w:tcPr>
           <w:p>
             <w:r>
-              <w:t>Assoc Dean</w:t>
-            </w:r>
-            <w:bookmarkStart w:id="4" w:name="_GoBack"/>
-            <w:bookmarkEnd w:id="4"/>
+              <w:t>Instructor</w:t>
+            </w:r>
           </w:p>
         </w:tc>
       </w:tr>
@@ -2400,7 +2424,7 @@
           </w:tcPr>
           <w:p>
             <w:r>
-              <w:t>Jan</w:t>
+              <w:t>March</w:t>
             </w:r>
           </w:p>
         </w:tc>
@@ -2410,7 +2434,10 @@
           </w:tcPr>
           <w:p>
             <w:r>
-              <w:t>Instructor enters rubric and their continuous improvement plan for Term 1</w:t>
+              <w:t>Update global variable for the new term</w:t>
+            </w:r>
+            <w:r>
+              <w:t xml:space="preserve"> (after Term 1 data entry is complete)</w:t>
             </w:r>
           </w:p>
         </w:tc>
@@ -2420,7 +2447,7 @@
           </w:tcPr>
           <w:p>
             <w:r>
-              <w:t>I2</w:t>
+              <w:t>A9</w:t>
             </w:r>
           </w:p>
         </w:tc>
@@ -2430,7 +2457,7 @@
           </w:tcPr>
           <w:p>
             <w:r>
-              <w:t>Rubric Input Template, Course Report</w:t>
+              <w:t>Input Variables Template</w:t>
             </w:r>
           </w:p>
         </w:tc>
@@ -2439,8 +2466,13 @@
             <w:tcW w:w="1517" w:type="dxa"/>
           </w:tcPr>
           <w:p>
-            <w:r>
-              <w:t>Instructor</w:t>
+            <w:proofErr w:type="spellStart"/>
+            <w:r>
+              <w:t>Assoc</w:t>
+            </w:r>
+            <w:proofErr w:type="spellEnd"/>
+            <w:r>
+              <w:t xml:space="preserve"> Dean</w:t>
             </w:r>
           </w:p>
         </w:tc>
@@ -2569,7 +2601,11 @@
           </w:tcPr>
           <w:p>
             <w:r>
-              <w:t>Curriculum committees review course reports, generate continuous improvement plan report</w:t>
+              <w:t xml:space="preserve">Curriculum committees review course reports, generate </w:t>
+            </w:r>
+            <w:r>
+              <w:lastRenderedPageBreak/>
+              <w:t>continuous improvement plan report</w:t>
             </w:r>
           </w:p>
         </w:tc>
@@ -2579,6 +2615,7 @@
           </w:tcPr>
           <w:p>
             <w:r>
+              <w:lastRenderedPageBreak/>
               <w:t>I4, D3</w:t>
             </w:r>
           </w:p>
@@ -2589,7 +2626,11 @@
           </w:tcPr>
           <w:p>
             <w:r>
-              <w:t>Course Report, Curriculum Committee Recommendations Input Template</w:t>
+              <w:t xml:space="preserve">Course Report, Curriculum Committee </w:t>
+            </w:r>
+            <w:r>
+              <w:lastRenderedPageBreak/>
+              <w:t>Recommendations Input Template</w:t>
             </w:r>
           </w:p>
         </w:tc>
@@ -2599,6 +2640,7 @@
           </w:tcPr>
           <w:p>
             <w:r>
+              <w:lastRenderedPageBreak/>
               <w:t>Department</w:t>
             </w:r>
           </w:p>
@@ -2783,8 +2825,13 @@
             <w:tcW w:w="1517" w:type="dxa"/>
           </w:tcPr>
           <w:p>
-            <w:r>
-              <w:t>Assoc Dean?</w:t>
+            <w:proofErr w:type="spellStart"/>
+            <w:r>
+              <w:t>Assoc</w:t>
+            </w:r>
+            <w:proofErr w:type="spellEnd"/>
+            <w:r>
+              <w:t xml:space="preserve"> Dean?</w:t>
             </w:r>
           </w:p>
         </w:tc>
@@ -3194,6 +3241,7 @@
         <w:rPr>
           <w:sz w:val="24"/>
         </w:rPr>
+        <w:lastRenderedPageBreak/>
         <w:t>Assign User to Process</w:t>
       </w:r>
       <w:bookmarkEnd w:id="7"/>
@@ -3285,7 +3333,6 @@
           <w:sz w:val="22"/>
           <w:szCs w:val="22"/>
         </w:rPr>
-        <w:lastRenderedPageBreak/>
         <w:drawing>
           <wp:inline distT="0" distB="0" distL="0" distR="0" wp14:anchorId="01298BC3" wp14:editId="4F82EA99">
             <wp:extent cx="4257675" cy="1688035"/>
@@ -3564,7 +3611,25 @@
           <w:sz w:val="22"/>
           <w:szCs w:val="22"/>
         </w:rPr>
-        <w:t xml:space="preserve">enter the new academic year data in cell “A1” (format yyyy-yyyy) </w:t>
+        <w:t xml:space="preserve">enter the new academic year data in cell “A1” (format </w:t>
+      </w:r>
+      <w:proofErr w:type="spellStart"/>
+      <w:r>
+        <w:rPr>
+          <w:rFonts w:ascii="Arial" w:hAnsi="Arial" w:cs="Arial"/>
+          <w:sz w:val="22"/>
+          <w:szCs w:val="22"/>
+        </w:rPr>
+        <w:t>yyyy-yyyy</w:t>
+      </w:r>
+      <w:proofErr w:type="spellEnd"/>
+      <w:r>
+        <w:rPr>
+          <w:rFonts w:ascii="Arial" w:hAnsi="Arial" w:cs="Arial"/>
+          <w:sz w:val="22"/>
+          <w:szCs w:val="22"/>
+        </w:rPr>
+        <w:t xml:space="preserve">) </w:t>
       </w:r>
       <w:r>
         <w:rPr>
@@ -3600,6 +3665,7 @@
           <w:sz w:val="22"/>
           <w:szCs w:val="22"/>
         </w:rPr>
+        <w:lastRenderedPageBreak/>
         <w:drawing>
           <wp:inline distT="0" distB="0" distL="0" distR="0" wp14:anchorId="4FA5D487" wp14:editId="04A3844A">
             <wp:extent cx="3609975" cy="1447279"/>
@@ -3963,6 +4029,7 @@
           <w:sz w:val="22"/>
           <w:szCs w:val="22"/>
         </w:rPr>
+        <w:lastRenderedPageBreak/>
         <w:drawing>
           <wp:inline distT="0" distB="0" distL="0" distR="0" wp14:anchorId="182CAA98" wp14:editId="43CE1408">
             <wp:extent cx="3829672" cy="3004820"/>
@@ -4048,16 +4115,7 @@
           <w:sz w:val="22"/>
           <w:szCs w:val="22"/>
         </w:rPr>
-        <w:t xml:space="preserve"> once the ETL job completed, the status will become “COMPLETED” (it will take about 5-10 minutes to complete the ETL job, </w:t>
-      </w:r>
-      <w:r>
-        <w:rPr>
-          <w:rFonts w:ascii="Arial" w:hAnsi="Arial" w:cs="Arial"/>
-          <w:sz w:val="22"/>
-          <w:szCs w:val="22"/>
-        </w:rPr>
-        <w:lastRenderedPageBreak/>
-        <w:t xml:space="preserve">you can </w:t>
+        <w:t xml:space="preserve"> once the ETL job completed, the status will become “COMPLETED” (it will take about 5-10 minutes to complete the ETL job, you can </w:t>
       </w:r>
       <w:r>
         <w:rPr>
@@ -4408,7 +4466,25 @@
           <w:sz w:val="22"/>
           <w:szCs w:val="22"/>
         </w:rPr>
-        <w:t xml:space="preserve">enter the new academic year data in cell “A1” (format yyyy-yyyy) </w:t>
+        <w:t xml:space="preserve">enter the new academic year data in cell “A1” (format </w:t>
+      </w:r>
+      <w:proofErr w:type="spellStart"/>
+      <w:r>
+        <w:rPr>
+          <w:rFonts w:ascii="Arial" w:hAnsi="Arial" w:cs="Arial"/>
+          <w:sz w:val="22"/>
+          <w:szCs w:val="22"/>
+        </w:rPr>
+        <w:t>yyyy-yyyy</w:t>
+      </w:r>
+      <w:proofErr w:type="spellEnd"/>
+      <w:r>
+        <w:rPr>
+          <w:rFonts w:ascii="Arial" w:hAnsi="Arial" w:cs="Arial"/>
+          <w:sz w:val="22"/>
+          <w:szCs w:val="22"/>
+        </w:rPr>
+        <w:t xml:space="preserve">) </w:t>
       </w:r>
       <w:r>
         <w:rPr>
@@ -4866,7 +4942,6 @@
         <w:rPr>
           <w:noProof/>
         </w:rPr>
-        <w:lastRenderedPageBreak/>
         <w:drawing>
           <wp:inline distT="0" distB="0" distL="0" distR="0" wp14:anchorId="3C15FC34" wp14:editId="32793E38">
             <wp:extent cx="5867400" cy="5095875"/>
@@ -5160,11 +5235,19 @@
         </w:rPr>
         <w:sym w:font="Wingdings" w:char="F0E0"/>
       </w:r>
-      <w:r>
-        <w:rPr>
-          <w:rFonts w:ascii="Arial" w:hAnsi="Arial" w:cs="Arial"/>
-        </w:rPr>
-        <w:t>Under task forms, attach the “Rubric input template”</w:t>
+      <w:proofErr w:type="gramStart"/>
+      <w:r>
+        <w:rPr>
+          <w:rFonts w:ascii="Arial" w:hAnsi="Arial" w:cs="Arial"/>
+        </w:rPr>
+        <w:t>Under</w:t>
+      </w:r>
+      <w:proofErr w:type="gramEnd"/>
+      <w:r>
+        <w:rPr>
+          <w:rFonts w:ascii="Arial" w:hAnsi="Arial" w:cs="Arial"/>
+        </w:rPr>
+        <w:t xml:space="preserve"> task forms, attach the “Rubric input template”</w:t>
       </w:r>
       <w:r>
         <w:rPr>
@@ -6152,7 +6235,25 @@
           <w:sz w:val="22"/>
           <w:szCs w:val="22"/>
         </w:rPr>
-        <w:t>A task has been checked out by a user who is unavailable and it needs to be checked back in.</w:t>
+        <w:t xml:space="preserve">A </w:t>
+      </w:r>
+      <w:proofErr w:type="gramStart"/>
+      <w:r>
+        <w:rPr>
+          <w:rFonts w:ascii="Arial" w:hAnsi="Arial" w:cs="Arial"/>
+          <w:sz w:val="22"/>
+          <w:szCs w:val="22"/>
+        </w:rPr>
+        <w:t>task has been checked out by a user who is unavailable</w:t>
+      </w:r>
+      <w:proofErr w:type="gramEnd"/>
+      <w:r>
+        <w:rPr>
+          <w:rFonts w:ascii="Arial" w:hAnsi="Arial" w:cs="Arial"/>
+          <w:sz w:val="22"/>
+          <w:szCs w:val="22"/>
+        </w:rPr>
+        <w:t xml:space="preserve"> and it needs to be checked back in.</w:t>
       </w:r>
       <w:r>
         <w:rPr>
@@ -6484,13 +6585,41 @@
           <w:szCs w:val="22"/>
         </w:rPr>
       </w:pPr>
-      <w:r>
-        <w:rPr>
-          <w:rFonts w:ascii="Arial" w:hAnsi="Arial" w:cs="Arial"/>
-          <w:sz w:val="22"/>
-          <w:szCs w:val="22"/>
-        </w:rPr>
-        <w:t xml:space="preserve">Bogdan Hancas: </w:t>
+      <w:proofErr w:type="spellStart"/>
+      <w:r>
+        <w:rPr>
+          <w:rFonts w:ascii="Arial" w:hAnsi="Arial" w:cs="Arial"/>
+          <w:sz w:val="22"/>
+          <w:szCs w:val="22"/>
+        </w:rPr>
+        <w:t>Bogdan</w:t>
+      </w:r>
+      <w:proofErr w:type="spellEnd"/>
+      <w:r>
+        <w:rPr>
+          <w:rFonts w:ascii="Arial" w:hAnsi="Arial" w:cs="Arial"/>
+          <w:sz w:val="22"/>
+          <w:szCs w:val="22"/>
+        </w:rPr>
+        <w:t xml:space="preserve"> </w:t>
+      </w:r>
+      <w:proofErr w:type="spellStart"/>
+      <w:r>
+        <w:rPr>
+          <w:rFonts w:ascii="Arial" w:hAnsi="Arial" w:cs="Arial"/>
+          <w:sz w:val="22"/>
+          <w:szCs w:val="22"/>
+        </w:rPr>
+        <w:t>Hancas</w:t>
+      </w:r>
+      <w:proofErr w:type="spellEnd"/>
+      <w:r>
+        <w:rPr>
+          <w:rFonts w:ascii="Arial" w:hAnsi="Arial" w:cs="Arial"/>
+          <w:sz w:val="22"/>
+          <w:szCs w:val="22"/>
+        </w:rPr>
+        <w:t xml:space="preserve">: </w:t>
       </w:r>
       <w:r>
         <w:fldChar w:fldCharType="begin"/>
@@ -9809,7 +9938,7 @@
 </file>
 
 <file path=customXml/itemProps4.xml><?xml version="1.0" encoding="utf-8"?>
-<ds:datastoreItem xmlns:ds="http://schemas.openxmlformats.org/officeDocument/2006/customXml" ds:itemID="{4C5D8146-451E-384B-94B5-149CC8007EF7}">
+<ds:datastoreItem xmlns:ds="http://schemas.openxmlformats.org/officeDocument/2006/customXml" ds:itemID="{4475E408-ED61-A745-AED6-2A6974F5A128}">
   <ds:schemaRefs>
     <ds:schemaRef ds:uri="http://schemas.openxmlformats.org/officeDocument/2006/bibliography"/>
   </ds:schemaRefs>

</xml_diff>

<commit_message>
Addition to admin guide of section for updating the names of instructors.
</commit_message>
<xml_diff>
--- a/McMaster Vena Admin Guide.docx
+++ b/McMaster Vena Admin Guide.docx
@@ -1,6 +1,6 @@
 
 <file path=word/document.xml><?xml version="1.0" encoding="utf-8"?>
-<w:document xmlns:wpc="http://schemas.microsoft.com/office/word/2010/wordprocessingCanvas" xmlns:mo="http://schemas.microsoft.com/office/mac/office/2008/main" xmlns:mc="http://schemas.openxmlformats.org/markup-compatibility/2006" xmlns:mv="urn:schemas-microsoft-com:mac:vml" xmlns:o="urn:schemas-microsoft-com:office:office" xmlns:r="http://schemas.openxmlformats.org/officeDocument/2006/relationships" xmlns:m="http://schemas.openxmlformats.org/officeDocument/2006/math" xmlns:v="urn:schemas-microsoft-com:vml" xmlns:wp14="http://schemas.microsoft.com/office/word/2010/wordprocessingDrawing" xmlns:wp="http://schemas.openxmlformats.org/drawingml/2006/wordprocessingDrawing" xmlns:w10="urn:schemas-microsoft-com:office:word" xmlns:w="http://schemas.openxmlformats.org/wordprocessingml/2006/main" xmlns:w14="http://schemas.microsoft.com/office/word/2010/wordml" xmlns:wpg="http://schemas.microsoft.com/office/word/2010/wordprocessingGroup" xmlns:wpi="http://schemas.microsoft.com/office/word/2010/wordprocessingInk" xmlns:wne="http://schemas.microsoft.com/office/word/2006/wordml" xmlns:wps="http://schemas.microsoft.com/office/word/2010/wordprocessingShape" mc:Ignorable="w14 wp14">
+<w:document xmlns:wpc="http://schemas.microsoft.com/office/word/2010/wordprocessingCanvas" xmlns:mo="http://schemas.microsoft.com/office/mac/office/2008/main" xmlns:mc="http://schemas.openxmlformats.org/markup-compatibility/2006" xmlns:mv="urn:schemas-microsoft-com:mac:vml" xmlns:o="urn:schemas-microsoft-com:office:office" xmlns:r="http://schemas.openxmlformats.org/officeDocument/2006/relationships" xmlns:m="http://schemas.openxmlformats.org/officeDocument/2006/math" xmlns:v="urn:schemas-microsoft-com:vml" xmlns:wp14="http://schemas.microsoft.com/office/word/2010/wordprocessingDrawing" xmlns:wp="http://schemas.openxmlformats.org/drawingml/2006/wordprocessingDrawing" xmlns:w10="urn:schemas-microsoft-com:office:word" xmlns:w="http://schemas.openxmlformats.org/wordprocessingml/2006/main" xmlns:w14="http://schemas.microsoft.com/office/word/2010/wordml" xmlns:w15="http://schemas.microsoft.com/office/word/2012/wordml" xmlns:wpg="http://schemas.microsoft.com/office/word/2010/wordprocessingGroup" xmlns:wpi="http://schemas.microsoft.com/office/word/2010/wordprocessingInk" xmlns:wne="http://schemas.microsoft.com/office/word/2006/wordml" xmlns:wps="http://schemas.microsoft.com/office/word/2010/wordprocessingShape" mc:Ignorable="w14 w15 wp14">
   <w:body>
     <w:p>
       <w:pPr>
@@ -570,6 +570,113 @@
           </w:p>
         </w:tc>
       </w:tr>
+      <w:tr>
+        <w:trPr>
+          <w:jc w:val="center"/>
+        </w:trPr>
+        <w:tc>
+          <w:tcPr>
+            <w:tcW w:w="1696" w:type="dxa"/>
+            <w:shd w:val="clear" w:color="auto" w:fill="auto"/>
+          </w:tcPr>
+          <w:p>
+            <w:pPr>
+              <w:jc w:val="center"/>
+              <w:rPr>
+                <w:rFonts w:ascii="Arial" w:hAnsi="Arial" w:cs="Arial"/>
+                <w:sz w:val="22"/>
+              </w:rPr>
+            </w:pPr>
+            <w:r>
+              <w:rPr>
+                <w:rFonts w:ascii="Arial" w:hAnsi="Arial" w:cs="Arial"/>
+                <w:sz w:val="22"/>
+              </w:rPr>
+              <w:t>1.4</w:t>
+            </w:r>
+          </w:p>
+        </w:tc>
+        <w:tc>
+          <w:tcPr>
+            <w:tcW w:w="2127" w:type="dxa"/>
+            <w:shd w:val="clear" w:color="auto" w:fill="auto"/>
+          </w:tcPr>
+          <w:p>
+            <w:pPr>
+              <w:jc w:val="center"/>
+              <w:rPr>
+                <w:rFonts w:ascii="Arial" w:hAnsi="Arial" w:cs="Arial"/>
+                <w:sz w:val="22"/>
+              </w:rPr>
+            </w:pPr>
+            <w:r>
+              <w:rPr>
+                <w:rFonts w:ascii="Arial" w:hAnsi="Arial" w:cs="Arial"/>
+                <w:sz w:val="22"/>
+              </w:rPr>
+              <w:t>September 26, 2016</w:t>
+            </w:r>
+          </w:p>
+        </w:tc>
+        <w:tc>
+          <w:tcPr>
+            <w:tcW w:w="2126" w:type="dxa"/>
+            <w:shd w:val="clear" w:color="auto" w:fill="auto"/>
+          </w:tcPr>
+          <w:p>
+            <w:pPr>
+              <w:jc w:val="center"/>
+              <w:rPr>
+                <w:rFonts w:ascii="Arial" w:hAnsi="Arial" w:cs="Arial"/>
+                <w:sz w:val="22"/>
+              </w:rPr>
+            </w:pPr>
+            <w:r>
+              <w:rPr>
+                <w:rFonts w:ascii="Arial" w:hAnsi="Arial" w:cs="Arial"/>
+                <w:sz w:val="22"/>
+              </w:rPr>
+              <w:t>Evan Situ</w:t>
+            </w:r>
+          </w:p>
+        </w:tc>
+        <w:tc>
+          <w:tcPr>
+            <w:tcW w:w="3367" w:type="dxa"/>
+            <w:shd w:val="clear" w:color="auto" w:fill="auto"/>
+          </w:tcPr>
+          <w:p>
+            <w:pPr>
+              <w:jc w:val="center"/>
+              <w:rPr>
+                <w:rFonts w:ascii="Arial" w:hAnsi="Arial" w:cs="Arial"/>
+                <w:sz w:val="22"/>
+              </w:rPr>
+            </w:pPr>
+            <w:r>
+              <w:rPr>
+                <w:rFonts w:ascii="Arial" w:hAnsi="Arial" w:cs="Arial"/>
+                <w:sz w:val="22"/>
+              </w:rPr>
+              <w:t>Added 11</w:t>
+            </w:r>
+            <w:r>
+              <w:rPr>
+                <w:rFonts w:ascii="Arial" w:hAnsi="Arial" w:cs="Arial"/>
+                <w:sz w:val="22"/>
+              </w:rPr>
+              <w:t>.</w:t>
+            </w:r>
+            <w:r>
+              <w:rPr>
+                <w:rFonts w:ascii="Arial" w:hAnsi="Arial" w:cs="Arial"/>
+                <w:sz w:val="22"/>
+              </w:rPr>
+              <w:t>Update Course Information Input Template</w:t>
+            </w:r>
+          </w:p>
+        </w:tc>
+      </w:tr>
     </w:tbl>
     <w:p>
       <w:pPr>
@@ -600,6 +707,8 @@
           <w:u w:val="single"/>
         </w:rPr>
       </w:pPr>
+      <w:bookmarkStart w:id="0" w:name="_GoBack"/>
+      <w:bookmarkEnd w:id="0"/>
     </w:p>
     <w:sdt>
       <w:sdtPr>
@@ -642,9 +751,6 @@
             <w:rPr>
               <w:rFonts w:asciiTheme="minorHAnsi" w:eastAsiaTheme="minorEastAsia" w:hAnsiTheme="minorHAnsi" w:cstheme="minorBidi"/>
               <w:noProof/>
-              <w:sz w:val="22"/>
-              <w:szCs w:val="22"/>
-              <w:lang w:val="en-CA" w:eastAsia="zh-CN"/>
             </w:rPr>
           </w:pPr>
           <w:r>
@@ -656,7 +762,7 @@
           <w:r>
             <w:fldChar w:fldCharType="separate"/>
           </w:r>
-          <w:hyperlink w:anchor="_Toc461788684" w:history="1">
+          <w:hyperlink w:anchor="_Toc462664091" w:history="1">
             <w:r>
               <w:rPr>
                 <w:rStyle w:val="Hyperlink"/>
@@ -668,9 +774,6 @@
               <w:rPr>
                 <w:rFonts w:asciiTheme="minorHAnsi" w:eastAsiaTheme="minorEastAsia" w:hAnsiTheme="minorHAnsi" w:cstheme="minorBidi"/>
                 <w:noProof/>
-                <w:sz w:val="22"/>
-                <w:szCs w:val="22"/>
-                <w:lang w:val="en-CA" w:eastAsia="zh-CN"/>
               </w:rPr>
               <w:tab/>
             </w:r>
@@ -700,7 +803,7 @@
                 <w:noProof/>
                 <w:webHidden/>
               </w:rPr>
-              <w:instrText xml:space="preserve"> PAGEREF _Toc461788684 \h </w:instrText>
+              <w:instrText xml:space="preserve"> PAGEREF _Toc462664091 \h </w:instrText>
             </w:r>
             <w:r>
               <w:rPr>
@@ -741,12 +844,9 @@
             <w:rPr>
               <w:rFonts w:asciiTheme="minorHAnsi" w:eastAsiaTheme="minorEastAsia" w:hAnsiTheme="minorHAnsi" w:cstheme="minorBidi"/>
               <w:noProof/>
-              <w:sz w:val="22"/>
-              <w:szCs w:val="22"/>
-              <w:lang w:val="en-CA" w:eastAsia="zh-CN"/>
             </w:rPr>
           </w:pPr>
-          <w:hyperlink w:anchor="_Toc461788685" w:history="1">
+          <w:hyperlink w:anchor="_Toc462664092" w:history="1">
             <w:r>
               <w:rPr>
                 <w:rStyle w:val="Hyperlink"/>
@@ -758,9 +858,6 @@
               <w:rPr>
                 <w:rFonts w:asciiTheme="minorHAnsi" w:eastAsiaTheme="minorEastAsia" w:hAnsiTheme="minorHAnsi" w:cstheme="minorBidi"/>
                 <w:noProof/>
-                <w:sz w:val="22"/>
-                <w:szCs w:val="22"/>
-                <w:lang w:val="en-CA" w:eastAsia="zh-CN"/>
               </w:rPr>
               <w:tab/>
             </w:r>
@@ -790,7 +887,7 @@
                 <w:noProof/>
                 <w:webHidden/>
               </w:rPr>
-              <w:instrText xml:space="preserve"> PAGEREF _Toc461788685 \h </w:instrText>
+              <w:instrText xml:space="preserve"> PAGEREF _Toc462664092 \h </w:instrText>
             </w:r>
             <w:r>
               <w:rPr>
@@ -831,12 +928,9 @@
             <w:rPr>
               <w:rFonts w:asciiTheme="minorHAnsi" w:eastAsiaTheme="minorEastAsia" w:hAnsiTheme="minorHAnsi" w:cstheme="minorBidi"/>
               <w:noProof/>
-              <w:sz w:val="22"/>
-              <w:szCs w:val="22"/>
-              <w:lang w:val="en-CA" w:eastAsia="zh-CN"/>
             </w:rPr>
           </w:pPr>
-          <w:hyperlink w:anchor="_Toc461788686" w:history="1">
+          <w:hyperlink w:anchor="_Toc462664093" w:history="1">
             <w:r>
               <w:rPr>
                 <w:rStyle w:val="Hyperlink"/>
@@ -848,9 +942,6 @@
               <w:rPr>
                 <w:rFonts w:asciiTheme="minorHAnsi" w:eastAsiaTheme="minorEastAsia" w:hAnsiTheme="minorHAnsi" w:cstheme="minorBidi"/>
                 <w:noProof/>
-                <w:sz w:val="22"/>
-                <w:szCs w:val="22"/>
-                <w:lang w:val="en-CA" w:eastAsia="zh-CN"/>
               </w:rPr>
               <w:tab/>
             </w:r>
@@ -880,7 +971,7 @@
                 <w:noProof/>
                 <w:webHidden/>
               </w:rPr>
-              <w:instrText xml:space="preserve"> PAGEREF _Toc461788686 \h </w:instrText>
+              <w:instrText xml:space="preserve"> PAGEREF _Toc462664093 \h </w:instrText>
             </w:r>
             <w:r>
               <w:rPr>
@@ -900,7 +991,7 @@
                 <w:noProof/>
                 <w:webHidden/>
               </w:rPr>
-              <w:t>3</w:t>
+              <w:t>4</w:t>
             </w:r>
             <w:r>
               <w:rPr>
@@ -921,12 +1012,9 @@
             <w:rPr>
               <w:rFonts w:asciiTheme="minorHAnsi" w:eastAsiaTheme="minorEastAsia" w:hAnsiTheme="minorHAnsi" w:cstheme="minorBidi"/>
               <w:noProof/>
-              <w:sz w:val="22"/>
-              <w:szCs w:val="22"/>
-              <w:lang w:val="en-CA" w:eastAsia="zh-CN"/>
             </w:rPr>
           </w:pPr>
-          <w:hyperlink w:anchor="_Toc461788687" w:history="1">
+          <w:hyperlink w:anchor="_Toc462664094" w:history="1">
             <w:r>
               <w:rPr>
                 <w:rStyle w:val="Hyperlink"/>
@@ -938,9 +1026,6 @@
               <w:rPr>
                 <w:rFonts w:asciiTheme="minorHAnsi" w:eastAsiaTheme="minorEastAsia" w:hAnsiTheme="minorHAnsi" w:cstheme="minorBidi"/>
                 <w:noProof/>
-                <w:sz w:val="22"/>
-                <w:szCs w:val="22"/>
-                <w:lang w:val="en-CA" w:eastAsia="zh-CN"/>
               </w:rPr>
               <w:tab/>
             </w:r>
@@ -970,7 +1055,7 @@
                 <w:noProof/>
                 <w:webHidden/>
               </w:rPr>
-              <w:instrText xml:space="preserve"> PAGEREF _Toc461788687 \h </w:instrText>
+              <w:instrText xml:space="preserve"> PAGEREF _Toc462664094 \h </w:instrText>
             </w:r>
             <w:r>
               <w:rPr>
@@ -1011,12 +1096,9 @@
             <w:rPr>
               <w:rFonts w:asciiTheme="minorHAnsi" w:eastAsiaTheme="minorEastAsia" w:hAnsiTheme="minorHAnsi" w:cstheme="minorBidi"/>
               <w:noProof/>
-              <w:sz w:val="22"/>
-              <w:szCs w:val="22"/>
-              <w:lang w:val="en-CA" w:eastAsia="zh-CN"/>
             </w:rPr>
           </w:pPr>
-          <w:hyperlink w:anchor="_Toc461788688" w:history="1">
+          <w:hyperlink w:anchor="_Toc462664095" w:history="1">
             <w:r>
               <w:rPr>
                 <w:rStyle w:val="Hyperlink"/>
@@ -1028,9 +1110,6 @@
               <w:rPr>
                 <w:rFonts w:asciiTheme="minorHAnsi" w:eastAsiaTheme="minorEastAsia" w:hAnsiTheme="minorHAnsi" w:cstheme="minorBidi"/>
                 <w:noProof/>
-                <w:sz w:val="22"/>
-                <w:szCs w:val="22"/>
-                <w:lang w:val="en-CA" w:eastAsia="zh-CN"/>
               </w:rPr>
               <w:tab/>
             </w:r>
@@ -1060,7 +1139,7 @@
                 <w:noProof/>
                 <w:webHidden/>
               </w:rPr>
-              <w:instrText xml:space="preserve"> PAGEREF _Toc461788688 \h </w:instrText>
+              <w:instrText xml:space="preserve"> PAGEREF _Toc462664095 \h </w:instrText>
             </w:r>
             <w:r>
               <w:rPr>
@@ -1080,7 +1159,7 @@
                 <w:noProof/>
                 <w:webHidden/>
               </w:rPr>
-              <w:t>6</w:t>
+              <w:t>7</w:t>
             </w:r>
             <w:r>
               <w:rPr>
@@ -1101,12 +1180,9 @@
             <w:rPr>
               <w:rFonts w:asciiTheme="minorHAnsi" w:eastAsiaTheme="minorEastAsia" w:hAnsiTheme="minorHAnsi" w:cstheme="minorBidi"/>
               <w:noProof/>
-              <w:sz w:val="22"/>
-              <w:szCs w:val="22"/>
-              <w:lang w:val="en-CA" w:eastAsia="zh-CN"/>
             </w:rPr>
           </w:pPr>
-          <w:hyperlink w:anchor="_Toc461788689" w:history="1">
+          <w:hyperlink w:anchor="_Toc462664096" w:history="1">
             <w:r>
               <w:rPr>
                 <w:rStyle w:val="Hyperlink"/>
@@ -1118,9 +1194,6 @@
               <w:rPr>
                 <w:rFonts w:asciiTheme="minorHAnsi" w:eastAsiaTheme="minorEastAsia" w:hAnsiTheme="minorHAnsi" w:cstheme="minorBidi"/>
                 <w:noProof/>
-                <w:sz w:val="22"/>
-                <w:szCs w:val="22"/>
-                <w:lang w:val="en-CA" w:eastAsia="zh-CN"/>
               </w:rPr>
               <w:tab/>
             </w:r>
@@ -1150,7 +1223,7 @@
                 <w:noProof/>
                 <w:webHidden/>
               </w:rPr>
-              <w:instrText xml:space="preserve"> PAGEREF _Toc461788689 \h </w:instrText>
+              <w:instrText xml:space="preserve"> PAGEREF _Toc462664096 \h </w:instrText>
             </w:r>
             <w:r>
               <w:rPr>
@@ -1170,7 +1243,7 @@
                 <w:noProof/>
                 <w:webHidden/>
               </w:rPr>
-              <w:t>7</w:t>
+              <w:t>8</w:t>
             </w:r>
             <w:r>
               <w:rPr>
@@ -1191,12 +1264,9 @@
             <w:rPr>
               <w:rFonts w:asciiTheme="minorHAnsi" w:eastAsiaTheme="minorEastAsia" w:hAnsiTheme="minorHAnsi" w:cstheme="minorBidi"/>
               <w:noProof/>
-              <w:sz w:val="22"/>
-              <w:szCs w:val="22"/>
-              <w:lang w:val="en-CA" w:eastAsia="zh-CN"/>
             </w:rPr>
           </w:pPr>
-          <w:hyperlink w:anchor="_Toc461788690" w:history="1">
+          <w:hyperlink w:anchor="_Toc462664097" w:history="1">
             <w:r>
               <w:rPr>
                 <w:rStyle w:val="Hyperlink"/>
@@ -1208,9 +1278,6 @@
               <w:rPr>
                 <w:rFonts w:asciiTheme="minorHAnsi" w:eastAsiaTheme="minorEastAsia" w:hAnsiTheme="minorHAnsi" w:cstheme="minorBidi"/>
                 <w:noProof/>
-                <w:sz w:val="22"/>
-                <w:szCs w:val="22"/>
-                <w:lang w:val="en-CA" w:eastAsia="zh-CN"/>
               </w:rPr>
               <w:tab/>
             </w:r>
@@ -1240,7 +1307,7 @@
                 <w:noProof/>
                 <w:webHidden/>
               </w:rPr>
-              <w:instrText xml:space="preserve"> PAGEREF _Toc461788690 \h </w:instrText>
+              <w:instrText xml:space="preserve"> PAGEREF _Toc462664097 \h </w:instrText>
             </w:r>
             <w:r>
               <w:rPr>
@@ -1281,12 +1348,9 @@
             <w:rPr>
               <w:rFonts w:asciiTheme="minorHAnsi" w:eastAsiaTheme="minorEastAsia" w:hAnsiTheme="minorHAnsi" w:cstheme="minorBidi"/>
               <w:noProof/>
-              <w:sz w:val="22"/>
-              <w:szCs w:val="22"/>
-              <w:lang w:val="en-CA" w:eastAsia="zh-CN"/>
             </w:rPr>
           </w:pPr>
-          <w:hyperlink w:anchor="_Toc461788691" w:history="1">
+          <w:hyperlink w:anchor="_Toc462664098" w:history="1">
             <w:r>
               <w:rPr>
                 <w:rStyle w:val="Hyperlink"/>
@@ -1298,9 +1362,6 @@
               <w:rPr>
                 <w:rFonts w:asciiTheme="minorHAnsi" w:eastAsiaTheme="minorEastAsia" w:hAnsiTheme="minorHAnsi" w:cstheme="minorBidi"/>
                 <w:noProof/>
-                <w:sz w:val="22"/>
-                <w:szCs w:val="22"/>
-                <w:lang w:val="en-CA" w:eastAsia="zh-CN"/>
               </w:rPr>
               <w:tab/>
             </w:r>
@@ -1330,7 +1391,7 @@
                 <w:noProof/>
                 <w:webHidden/>
               </w:rPr>
-              <w:instrText xml:space="preserve"> PAGEREF _Toc461788691 \h </w:instrText>
+              <w:instrText xml:space="preserve"> PAGEREF _Toc462664098 \h </w:instrText>
             </w:r>
             <w:r>
               <w:rPr>
@@ -1371,12 +1432,9 @@
             <w:rPr>
               <w:rFonts w:asciiTheme="minorHAnsi" w:eastAsiaTheme="minorEastAsia" w:hAnsiTheme="minorHAnsi" w:cstheme="minorBidi"/>
               <w:noProof/>
-              <w:sz w:val="22"/>
-              <w:szCs w:val="22"/>
-              <w:lang w:val="en-CA" w:eastAsia="zh-CN"/>
             </w:rPr>
           </w:pPr>
-          <w:hyperlink w:anchor="_Toc461788692" w:history="1">
+          <w:hyperlink w:anchor="_Toc462664099" w:history="1">
             <w:r>
               <w:rPr>
                 <w:rStyle w:val="Hyperlink"/>
@@ -1388,9 +1446,6 @@
               <w:rPr>
                 <w:rFonts w:asciiTheme="minorHAnsi" w:eastAsiaTheme="minorEastAsia" w:hAnsiTheme="minorHAnsi" w:cstheme="minorBidi"/>
                 <w:noProof/>
-                <w:sz w:val="22"/>
-                <w:szCs w:val="22"/>
-                <w:lang w:val="en-CA" w:eastAsia="zh-CN"/>
               </w:rPr>
               <w:tab/>
             </w:r>
@@ -1420,7 +1475,7 @@
                 <w:noProof/>
                 <w:webHidden/>
               </w:rPr>
-              <w:instrText xml:space="preserve"> PAGEREF _Toc461788692 \h </w:instrText>
+              <w:instrText xml:space="preserve"> PAGEREF _Toc462664099 \h </w:instrText>
             </w:r>
             <w:r>
               <w:rPr>
@@ -1455,18 +1510,15 @@
           <w:pPr>
             <w:pStyle w:val="TOC1"/>
             <w:tabs>
-              <w:tab w:val="left" w:pos="660"/>
+              <w:tab w:val="left" w:pos="720"/>
               <w:tab w:val="right" w:leader="dot" w:pos="9350"/>
             </w:tabs>
             <w:rPr>
               <w:rFonts w:asciiTheme="minorHAnsi" w:eastAsiaTheme="minorEastAsia" w:hAnsiTheme="minorHAnsi" w:cstheme="minorBidi"/>
               <w:noProof/>
-              <w:sz w:val="22"/>
-              <w:szCs w:val="22"/>
-              <w:lang w:val="en-CA" w:eastAsia="zh-CN"/>
             </w:rPr>
           </w:pPr>
-          <w:hyperlink w:anchor="_Toc461788693" w:history="1">
+          <w:hyperlink w:anchor="_Toc462664100" w:history="1">
             <w:r>
               <w:rPr>
                 <w:rStyle w:val="Hyperlink"/>
@@ -1478,9 +1530,6 @@
               <w:rPr>
                 <w:rFonts w:asciiTheme="minorHAnsi" w:eastAsiaTheme="minorEastAsia" w:hAnsiTheme="minorHAnsi" w:cstheme="minorBidi"/>
                 <w:noProof/>
-                <w:sz w:val="22"/>
-                <w:szCs w:val="22"/>
-                <w:lang w:val="en-CA" w:eastAsia="zh-CN"/>
               </w:rPr>
               <w:tab/>
             </w:r>
@@ -1510,7 +1559,7 @@
                 <w:noProof/>
                 <w:webHidden/>
               </w:rPr>
-              <w:instrText xml:space="preserve"> PAGEREF _Toc461788693 \h </w:instrText>
+              <w:instrText xml:space="preserve"> PAGEREF _Toc462664100 \h </w:instrText>
             </w:r>
             <w:r>
               <w:rPr>
@@ -1545,18 +1594,15 @@
           <w:pPr>
             <w:pStyle w:val="TOC1"/>
             <w:tabs>
-              <w:tab w:val="left" w:pos="660"/>
+              <w:tab w:val="left" w:pos="720"/>
               <w:tab w:val="right" w:leader="dot" w:pos="9350"/>
             </w:tabs>
             <w:rPr>
               <w:rFonts w:asciiTheme="minorHAnsi" w:eastAsiaTheme="minorEastAsia" w:hAnsiTheme="minorHAnsi" w:cstheme="minorBidi"/>
               <w:noProof/>
-              <w:sz w:val="22"/>
-              <w:szCs w:val="22"/>
-              <w:lang w:val="en-CA" w:eastAsia="zh-CN"/>
             </w:rPr>
           </w:pPr>
-          <w:hyperlink w:anchor="_Toc461788694" w:history="1">
+          <w:hyperlink w:anchor="_Toc462664101" w:history="1">
             <w:r>
               <w:rPr>
                 <w:rStyle w:val="Hyperlink"/>
@@ -1568,9 +1614,6 @@
               <w:rPr>
                 <w:rFonts w:asciiTheme="minorHAnsi" w:eastAsiaTheme="minorEastAsia" w:hAnsiTheme="minorHAnsi" w:cstheme="minorBidi"/>
                 <w:noProof/>
-                <w:sz w:val="22"/>
-                <w:szCs w:val="22"/>
-                <w:lang w:val="en-CA" w:eastAsia="zh-CN"/>
               </w:rPr>
               <w:tab/>
             </w:r>
@@ -1579,6 +1622,90 @@
                 <w:rStyle w:val="Hyperlink"/>
                 <w:noProof/>
               </w:rPr>
+              <w:t>Update Course Information Input Template</w:t>
+            </w:r>
+            <w:r>
+              <w:rPr>
+                <w:noProof/>
+                <w:webHidden/>
+              </w:rPr>
+              <w:tab/>
+            </w:r>
+            <w:r>
+              <w:rPr>
+                <w:noProof/>
+                <w:webHidden/>
+              </w:rPr>
+              <w:fldChar w:fldCharType="begin"/>
+            </w:r>
+            <w:r>
+              <w:rPr>
+                <w:noProof/>
+                <w:webHidden/>
+              </w:rPr>
+              <w:instrText xml:space="preserve"> PAGEREF _Toc462664101 \h </w:instrText>
+            </w:r>
+            <w:r>
+              <w:rPr>
+                <w:noProof/>
+                <w:webHidden/>
+              </w:rPr>
+            </w:r>
+            <w:r>
+              <w:rPr>
+                <w:noProof/>
+                <w:webHidden/>
+              </w:rPr>
+              <w:fldChar w:fldCharType="separate"/>
+            </w:r>
+            <w:r>
+              <w:rPr>
+                <w:noProof/>
+                <w:webHidden/>
+              </w:rPr>
+              <w:t>14</w:t>
+            </w:r>
+            <w:r>
+              <w:rPr>
+                <w:noProof/>
+                <w:webHidden/>
+              </w:rPr>
+              <w:fldChar w:fldCharType="end"/>
+            </w:r>
+          </w:hyperlink>
+        </w:p>
+        <w:p>
+          <w:pPr>
+            <w:pStyle w:val="TOC1"/>
+            <w:tabs>
+              <w:tab w:val="left" w:pos="720"/>
+              <w:tab w:val="right" w:leader="dot" w:pos="9350"/>
+            </w:tabs>
+            <w:rPr>
+              <w:rFonts w:asciiTheme="minorHAnsi" w:eastAsiaTheme="minorEastAsia" w:hAnsiTheme="minorHAnsi" w:cstheme="minorBidi"/>
+              <w:noProof/>
+            </w:rPr>
+          </w:pPr>
+          <w:hyperlink w:anchor="_Toc462664102" w:history="1">
+            <w:r>
+              <w:rPr>
+                <w:rStyle w:val="Hyperlink"/>
+                <w:noProof/>
+              </w:rPr>
+              <w:t>12.</w:t>
+            </w:r>
+            <w:r>
+              <w:rPr>
+                <w:rFonts w:asciiTheme="minorHAnsi" w:eastAsiaTheme="minorEastAsia" w:hAnsiTheme="minorHAnsi" w:cstheme="minorBidi"/>
+                <w:noProof/>
+              </w:rPr>
+              <w:tab/>
+            </w:r>
+            <w:r>
+              <w:rPr>
+                <w:rStyle w:val="Hyperlink"/>
+                <w:noProof/>
+              </w:rPr>
               <w:t>Other Vena Resources</w:t>
             </w:r>
             <w:r>
@@ -1600,7 +1727,7 @@
                 <w:noProof/>
                 <w:webHidden/>
               </w:rPr>
-              <w:instrText xml:space="preserve"> PAGEREF _Toc461788694 \h </w:instrText>
+              <w:instrText xml:space="preserve"> PAGEREF _Toc462664102 \h </w:instrText>
             </w:r>
             <w:r>
               <w:rPr>
@@ -1620,7 +1747,7 @@
                 <w:noProof/>
                 <w:webHidden/>
               </w:rPr>
-              <w:t>14</w:t>
+              <w:t>16</w:t>
             </w:r>
             <w:r>
               <w:rPr>
@@ -1673,18 +1800,18 @@
           <w:sz w:val="24"/>
         </w:rPr>
       </w:pPr>
-      <w:bookmarkStart w:id="0" w:name="_Toc347489010"/>
-      <w:bookmarkStart w:id="1" w:name="_Toc461520321"/>
-      <w:bookmarkStart w:id="2" w:name="_Toc461788684"/>
+      <w:bookmarkStart w:id="1" w:name="_Toc347489010"/>
+      <w:bookmarkStart w:id="2" w:name="_Toc461520321"/>
+      <w:bookmarkStart w:id="3" w:name="_Toc462664091"/>
       <w:r>
         <w:rPr>
           <w:sz w:val="24"/>
         </w:rPr>
         <w:t>Pre-requisites</w:t>
       </w:r>
-      <w:bookmarkEnd w:id="0"/>
       <w:bookmarkEnd w:id="1"/>
       <w:bookmarkEnd w:id="2"/>
+      <w:bookmarkEnd w:id="3"/>
     </w:p>
     <w:p>
       <w:pPr>
@@ -1699,8 +1826,8 @@
           <w:szCs w:val="22"/>
         </w:rPr>
       </w:pPr>
-      <w:bookmarkStart w:id="3" w:name="_Location_of_Relevant"/>
-      <w:bookmarkEnd w:id="3"/>
+      <w:bookmarkStart w:id="4" w:name="_Location_of_Relevant"/>
+      <w:bookmarkEnd w:id="4"/>
       <w:r>
         <w:rPr>
           <w:rFonts w:ascii="Arial" w:hAnsi="Arial" w:cs="Arial"/>
@@ -2191,8 +2318,6 @@
             <w:r>
               <w:t>Template discussed on Sept 26</w:t>
             </w:r>
-            <w:bookmarkStart w:id="4" w:name="_GoBack"/>
-            <w:bookmarkEnd w:id="4"/>
           </w:p>
         </w:tc>
         <w:tc>
@@ -2434,10 +2559,7 @@
           </w:tcPr>
           <w:p>
             <w:r>
-              <w:t>Update global variable for the new term</w:t>
-            </w:r>
-            <w:r>
-              <w:t xml:space="preserve"> (after Term 1 data entry is complete)</w:t>
+              <w:t>Update global variable for the new term (after Term 1 data entry is complete)</w:t>
             </w:r>
           </w:p>
         </w:tc>
@@ -2549,7 +2671,11 @@
           </w:tcPr>
           <w:p>
             <w:r>
-              <w:t>Instructor enters course reports for Term 2</w:t>
+              <w:t xml:space="preserve">Instructor enters course reports </w:t>
+            </w:r>
+            <w:r>
+              <w:lastRenderedPageBreak/>
+              <w:t>for Term 2</w:t>
             </w:r>
           </w:p>
         </w:tc>
@@ -2559,6 +2685,7 @@
           </w:tcPr>
           <w:p>
             <w:r>
+              <w:lastRenderedPageBreak/>
               <w:t>I2</w:t>
             </w:r>
           </w:p>
@@ -2569,7 +2696,11 @@
           </w:tcPr>
           <w:p>
             <w:r>
-              <w:t>Rubric Input Template, Course Report</w:t>
+              <w:t xml:space="preserve">Rubric Input Template, </w:t>
+            </w:r>
+            <w:r>
+              <w:lastRenderedPageBreak/>
+              <w:t>Course Report</w:t>
             </w:r>
           </w:p>
         </w:tc>
@@ -2579,6 +2710,7 @@
           </w:tcPr>
           <w:p>
             <w:r>
+              <w:lastRenderedPageBreak/>
               <w:t>Instructor</w:t>
             </w:r>
           </w:p>
@@ -2591,6 +2723,7 @@
           </w:tcPr>
           <w:p>
             <w:r>
+              <w:lastRenderedPageBreak/>
               <w:t>May</w:t>
             </w:r>
           </w:p>
@@ -2601,11 +2734,7 @@
           </w:tcPr>
           <w:p>
             <w:r>
-              <w:t xml:space="preserve">Curriculum committees review course reports, generate </w:t>
-            </w:r>
-            <w:r>
-              <w:lastRenderedPageBreak/>
-              <w:t>continuous improvement plan report</w:t>
+              <w:t>Curriculum committees review course reports, generate continuous improvement plan report</w:t>
             </w:r>
           </w:p>
         </w:tc>
@@ -2615,7 +2744,6 @@
           </w:tcPr>
           <w:p>
             <w:r>
-              <w:lastRenderedPageBreak/>
               <w:t>I4, D3</w:t>
             </w:r>
           </w:p>
@@ -2626,11 +2754,7 @@
           </w:tcPr>
           <w:p>
             <w:r>
-              <w:t xml:space="preserve">Course Report, Curriculum Committee </w:t>
-            </w:r>
-            <w:r>
-              <w:lastRenderedPageBreak/>
-              <w:t>Recommendations Input Template</w:t>
+              <w:t>Course Report, Curriculum Committee Recommendations Input Template</w:t>
             </w:r>
           </w:p>
         </w:tc>
@@ -2640,7 +2764,6 @@
           </w:tcPr>
           <w:p>
             <w:r>
-              <w:lastRenderedPageBreak/>
               <w:t>Department</w:t>
             </w:r>
           </w:p>
@@ -2653,7 +2776,6 @@
           </w:tcPr>
           <w:p>
             <w:r>
-              <w:lastRenderedPageBreak/>
               <w:t>June</w:t>
             </w:r>
           </w:p>
@@ -2947,7 +3069,7 @@
         </w:rPr>
       </w:pPr>
       <w:bookmarkStart w:id="5" w:name="_Toc461520322"/>
-      <w:bookmarkStart w:id="6" w:name="_Toc461788685"/>
+      <w:bookmarkStart w:id="6" w:name="_Toc462664092"/>
       <w:r>
         <w:rPr>
           <w:sz w:val="24"/>
@@ -2986,7 +3108,7 @@
         </w:rPr>
         <w:t xml:space="preserve">in to </w:t>
       </w:r>
-      <w:hyperlink r:id="rId12" w:history="1">
+      <w:hyperlink r:id="rId11" w:history="1">
         <w:r>
           <w:rPr>
             <w:rStyle w:val="Hyperlink"/>
@@ -3087,7 +3209,7 @@
                     </pic:cNvPicPr>
                   </pic:nvPicPr>
                   <pic:blipFill>
-                    <a:blip r:embed="rId13">
+                    <a:blip r:embed="rId12">
                       <a:extLst>
                         <a:ext uri="{28A0092B-C50C-407E-A947-70E740481C1C}">
                           <a14:useLocalDpi xmlns:a14="http://schemas.microsoft.com/office/drawing/2010/main" val="0"/>
@@ -3174,6 +3296,7 @@
           <w:sz w:val="22"/>
           <w:szCs w:val="22"/>
         </w:rPr>
+        <w:lastRenderedPageBreak/>
         <w:drawing>
           <wp:inline distT="0" distB="0" distL="0" distR="0" wp14:anchorId="740838AB" wp14:editId="50C803C6">
             <wp:extent cx="3238500" cy="2304008"/>
@@ -3192,7 +3315,7 @@
                     </pic:cNvPicPr>
                   </pic:nvPicPr>
                   <pic:blipFill>
-                    <a:blip r:embed="rId14">
+                    <a:blip r:embed="rId13">
                       <a:extLst>
                         <a:ext uri="{28A0092B-C50C-407E-A947-70E740481C1C}">
                           <a14:useLocalDpi xmlns:a14="http://schemas.microsoft.com/office/drawing/2010/main" val="0"/>
@@ -3236,12 +3359,11 @@
         </w:rPr>
       </w:pPr>
       <w:bookmarkStart w:id="7" w:name="_Toc461520323"/>
-      <w:bookmarkStart w:id="8" w:name="_Toc461788686"/>
+      <w:bookmarkStart w:id="8" w:name="_Toc462664093"/>
       <w:r>
         <w:rPr>
           <w:sz w:val="24"/>
         </w:rPr>
-        <w:lastRenderedPageBreak/>
         <w:t>Assign User to Process</w:t>
       </w:r>
       <w:bookmarkEnd w:id="7"/>
@@ -3351,7 +3473,7 @@
                     </pic:cNvPicPr>
                   </pic:nvPicPr>
                   <pic:blipFill>
-                    <a:blip r:embed="rId15">
+                    <a:blip r:embed="rId14">
                       <a:extLst>
                         <a:ext uri="{28A0092B-C50C-407E-A947-70E740481C1C}">
                           <a14:useLocalDpi xmlns:a14="http://schemas.microsoft.com/office/drawing/2010/main" val="0"/>
@@ -3482,6 +3604,7 @@
           <w:rFonts w:ascii="Arial" w:hAnsi="Arial" w:cs="Arial"/>
           <w:noProof/>
         </w:rPr>
+        <w:lastRenderedPageBreak/>
         <w:drawing>
           <wp:inline distT="0" distB="0" distL="0" distR="0" wp14:anchorId="1787D78A" wp14:editId="4E74A8E7">
             <wp:extent cx="3740898" cy="2981325"/>
@@ -3500,7 +3623,7 @@
                     </pic:cNvPicPr>
                   </pic:nvPicPr>
                   <pic:blipFill>
-                    <a:blip r:embed="rId16">
+                    <a:blip r:embed="rId15">
                       <a:extLst>
                         <a:ext uri="{28A0092B-C50C-407E-A947-70E740481C1C}">
                           <a14:useLocalDpi xmlns:a14="http://schemas.microsoft.com/office/drawing/2010/main" val="0"/>
@@ -3544,7 +3667,7 @@
         </w:rPr>
       </w:pPr>
       <w:bookmarkStart w:id="9" w:name="_Toc461520324"/>
-      <w:bookmarkStart w:id="10" w:name="_Toc461788687"/>
+      <w:bookmarkStart w:id="10" w:name="_Toc462664094"/>
       <w:r>
         <w:rPr>
           <w:sz w:val="24"/>
@@ -3665,7 +3788,6 @@
           <w:sz w:val="22"/>
           <w:szCs w:val="22"/>
         </w:rPr>
-        <w:lastRenderedPageBreak/>
         <w:drawing>
           <wp:inline distT="0" distB="0" distL="0" distR="0" wp14:anchorId="4FA5D487" wp14:editId="04A3844A">
             <wp:extent cx="3609975" cy="1447279"/>
@@ -3684,7 +3806,7 @@
                     </pic:cNvPicPr>
                   </pic:nvPicPr>
                   <pic:blipFill>
-                    <a:blip r:embed="rId17">
+                    <a:blip r:embed="rId16">
                       <a:extLst>
                         <a:ext uri="{28A0092B-C50C-407E-A947-70E740481C1C}">
                           <a14:useLocalDpi xmlns:a14="http://schemas.microsoft.com/office/drawing/2010/main" val="0"/>
@@ -3843,7 +3965,7 @@
                     <pic:cNvPicPr/>
                   </pic:nvPicPr>
                   <pic:blipFill>
-                    <a:blip r:embed="rId18"/>
+                    <a:blip r:embed="rId17"/>
                     <a:stretch>
                       <a:fillRect/>
                     </a:stretch>
@@ -3897,6 +4019,7 @@
           <w:sz w:val="22"/>
           <w:szCs w:val="22"/>
         </w:rPr>
+        <w:lastRenderedPageBreak/>
         <w:drawing>
           <wp:inline distT="0" distB="0" distL="0" distR="0" wp14:anchorId="6780BA62" wp14:editId="2687A79D">
             <wp:extent cx="2887848" cy="3188666"/>
@@ -3915,7 +4038,7 @@
                     </pic:cNvPicPr>
                   </pic:nvPicPr>
                   <pic:blipFill>
-                    <a:blip r:embed="rId19">
+                    <a:blip r:embed="rId18">
                       <a:extLst>
                         <a:ext uri="{28A0092B-C50C-407E-A947-70E740481C1C}">
                           <a14:useLocalDpi xmlns:a14="http://schemas.microsoft.com/office/drawing/2010/main" val="0"/>
@@ -4029,7 +4152,6 @@
           <w:sz w:val="22"/>
           <w:szCs w:val="22"/>
         </w:rPr>
-        <w:lastRenderedPageBreak/>
         <w:drawing>
           <wp:inline distT="0" distB="0" distL="0" distR="0" wp14:anchorId="182CAA98" wp14:editId="43CE1408">
             <wp:extent cx="3829672" cy="3004820"/>
@@ -4048,7 +4170,7 @@
                     </pic:cNvPicPr>
                   </pic:nvPicPr>
                   <pic:blipFill>
-                    <a:blip r:embed="rId20">
+                    <a:blip r:embed="rId19">
                       <a:extLst>
                         <a:ext uri="{28A0092B-C50C-407E-A947-70E740481C1C}">
                           <a14:useLocalDpi xmlns:a14="http://schemas.microsoft.com/office/drawing/2010/main" val="0"/>
@@ -4115,7 +4237,16 @@
           <w:sz w:val="22"/>
           <w:szCs w:val="22"/>
         </w:rPr>
-        <w:t xml:space="preserve"> once the ETL job completed, the status will become “COMPLETED” (it will take about 5-10 minutes to complete the ETL job, you can </w:t>
+        <w:t xml:space="preserve"> once the ETL job completed, the status will become “COMPLETED” (it will take about 5-10 minutes to complete the ETL job, </w:t>
+      </w:r>
+      <w:r>
+        <w:rPr>
+          <w:rFonts w:ascii="Arial" w:hAnsi="Arial" w:cs="Arial"/>
+          <w:sz w:val="22"/>
+          <w:szCs w:val="22"/>
+        </w:rPr>
+        <w:lastRenderedPageBreak/>
+        <w:t xml:space="preserve">you can </w:t>
       </w:r>
       <w:r>
         <w:rPr>
@@ -4150,7 +4281,7 @@
                     </pic:cNvPicPr>
                   </pic:nvPicPr>
                   <pic:blipFill>
-                    <a:blip r:embed="rId21">
+                    <a:blip r:embed="rId20">
                       <a:extLst>
                         <a:ext uri="{28A0092B-C50C-407E-A947-70E740481C1C}">
                           <a14:useLocalDpi xmlns:a14="http://schemas.microsoft.com/office/drawing/2010/main" val="0"/>
@@ -4228,7 +4359,7 @@
                     </pic:cNvPicPr>
                   </pic:nvPicPr>
                   <pic:blipFill>
-                    <a:blip r:embed="rId22">
+                    <a:blip r:embed="rId21">
                       <a:extLst>
                         <a:ext uri="{28A0092B-C50C-407E-A947-70E740481C1C}">
                           <a14:useLocalDpi xmlns:a14="http://schemas.microsoft.com/office/drawing/2010/main" val="0"/>
@@ -4313,7 +4444,7 @@
                     </pic:cNvPicPr>
                   </pic:nvPicPr>
                   <pic:blipFill>
-                    <a:blip r:embed="rId23">
+                    <a:blip r:embed="rId22">
                       <a:extLst>
                         <a:ext uri="{28A0092B-C50C-407E-A947-70E740481C1C}">
                           <a14:useLocalDpi xmlns:a14="http://schemas.microsoft.com/office/drawing/2010/main" val="0"/>
@@ -4366,7 +4497,7 @@
         </w:rPr>
       </w:pPr>
       <w:bookmarkStart w:id="11" w:name="_Toc461520325"/>
-      <w:bookmarkStart w:id="12" w:name="_Toc461788688"/>
+      <w:bookmarkStart w:id="12" w:name="_Toc462664095"/>
       <w:r>
         <w:rPr>
           <w:sz w:val="24"/>
@@ -4538,7 +4669,7 @@
                     </pic:cNvPicPr>
                   </pic:nvPicPr>
                   <pic:blipFill>
-                    <a:blip r:embed="rId17">
+                    <a:blip r:embed="rId16">
                       <a:extLst>
                         <a:ext uri="{28A0092B-C50C-407E-A947-70E740481C1C}">
                           <a14:useLocalDpi xmlns:a14="http://schemas.microsoft.com/office/drawing/2010/main" val="0"/>
@@ -4689,7 +4820,7 @@
                     <pic:cNvPicPr/>
                   </pic:nvPicPr>
                   <pic:blipFill>
-                    <a:blip r:embed="rId18"/>
+                    <a:blip r:embed="rId17"/>
                     <a:stretch>
                       <a:fillRect/>
                     </a:stretch>
@@ -4753,7 +4884,7 @@
                     </pic:cNvPicPr>
                   </pic:nvPicPr>
                   <pic:blipFill>
-                    <a:blip r:embed="rId24">
+                    <a:blip r:embed="rId23">
                       <a:extLst>
                         <a:ext uri="{28A0092B-C50C-407E-A947-70E740481C1C}">
                           <a14:useLocalDpi xmlns:a14="http://schemas.microsoft.com/office/drawing/2010/main" val="0"/>
@@ -4847,7 +4978,7 @@
                     </pic:cNvPicPr>
                   </pic:nvPicPr>
                   <pic:blipFill>
-                    <a:blip r:embed="rId21">
+                    <a:blip r:embed="rId20">
                       <a:extLst>
                         <a:ext uri="{28A0092B-C50C-407E-A947-70E740481C1C}">
                           <a14:useLocalDpi xmlns:a14="http://schemas.microsoft.com/office/drawing/2010/main" val="0"/>
@@ -4911,7 +5042,7 @@
         </w:rPr>
       </w:pPr>
       <w:bookmarkStart w:id="13" w:name="_Toc461520326"/>
-      <w:bookmarkStart w:id="14" w:name="_Toc461788689"/>
+      <w:bookmarkStart w:id="14" w:name="_Toc462664096"/>
       <w:r>
         <w:rPr>
           <w:sz w:val="24"/>
@@ -4942,6 +5073,7 @@
         <w:rPr>
           <w:noProof/>
         </w:rPr>
+        <w:lastRenderedPageBreak/>
         <w:drawing>
           <wp:inline distT="0" distB="0" distL="0" distR="0" wp14:anchorId="3C15FC34" wp14:editId="32793E38">
             <wp:extent cx="5867400" cy="5095875"/>
@@ -4958,7 +5090,7 @@
                     <pic:cNvPicPr/>
                   </pic:nvPicPr>
                   <pic:blipFill>
-                    <a:blip r:embed="rId25"/>
+                    <a:blip r:embed="rId24"/>
                     <a:stretch>
                       <a:fillRect/>
                     </a:stretch>
@@ -4991,7 +5123,7 @@
         </w:rPr>
       </w:pPr>
       <w:bookmarkStart w:id="15" w:name="_Toc461520327"/>
-      <w:bookmarkStart w:id="16" w:name="_Toc461788690"/>
+      <w:bookmarkStart w:id="16" w:name="_Toc462664097"/>
       <w:r>
         <w:rPr>
           <w:sz w:val="24"/>
@@ -5081,7 +5213,7 @@
                     </pic:cNvPicPr>
                   </pic:nvPicPr>
                   <pic:blipFill>
-                    <a:blip r:embed="rId26">
+                    <a:blip r:embed="rId25">
                       <a:extLst>
                         <a:ext uri="{28A0092B-C50C-407E-A947-70E740481C1C}">
                           <a14:useLocalDpi xmlns:a14="http://schemas.microsoft.com/office/drawing/2010/main" val="0"/>
@@ -5180,7 +5312,7 @@
                     </pic:cNvPicPr>
                   </pic:nvPicPr>
                   <pic:blipFill>
-                    <a:blip r:embed="rId27">
+                    <a:blip r:embed="rId26">
                       <a:extLst>
                         <a:ext uri="{28A0092B-C50C-407E-A947-70E740481C1C}">
                           <a14:useLocalDpi xmlns:a14="http://schemas.microsoft.com/office/drawing/2010/main" val="0"/>
@@ -5235,19 +5367,11 @@
         </w:rPr>
         <w:sym w:font="Wingdings" w:char="F0E0"/>
       </w:r>
-      <w:proofErr w:type="gramStart"/>
-      <w:r>
-        <w:rPr>
-          <w:rFonts w:ascii="Arial" w:hAnsi="Arial" w:cs="Arial"/>
-        </w:rPr>
-        <w:t>Under</w:t>
-      </w:r>
-      <w:proofErr w:type="gramEnd"/>
-      <w:r>
-        <w:rPr>
-          <w:rFonts w:ascii="Arial" w:hAnsi="Arial" w:cs="Arial"/>
-        </w:rPr>
-        <w:t xml:space="preserve"> task forms, attach the “Rubric input template”</w:t>
+      <w:r>
+        <w:rPr>
+          <w:rFonts w:ascii="Arial" w:hAnsi="Arial" w:cs="Arial"/>
+        </w:rPr>
+        <w:t>Under task forms, attach the “Rubric input template”</w:t>
       </w:r>
       <w:r>
         <w:rPr>
@@ -5291,7 +5415,7 @@
                     <pic:cNvPicPr/>
                   </pic:nvPicPr>
                   <pic:blipFill>
-                    <a:blip r:embed="rId28"/>
+                    <a:blip r:embed="rId27"/>
                     <a:stretch>
                       <a:fillRect/>
                     </a:stretch>
@@ -5361,7 +5485,7 @@
                     </pic:cNvPicPr>
                   </pic:nvPicPr>
                   <pic:blipFill>
-                    <a:blip r:embed="rId29">
+                    <a:blip r:embed="rId28">
                       <a:extLst>
                         <a:ext uri="{28A0092B-C50C-407E-A947-70E740481C1C}">
                           <a14:useLocalDpi xmlns:a14="http://schemas.microsoft.com/office/drawing/2010/main" val="0"/>
@@ -5405,7 +5529,7 @@
         </w:rPr>
       </w:pPr>
       <w:bookmarkStart w:id="17" w:name="_Toc461520328"/>
-      <w:bookmarkStart w:id="18" w:name="_Toc461788691"/>
+      <w:bookmarkStart w:id="18" w:name="_Toc462664098"/>
       <w:r>
         <w:rPr>
           <w:sz w:val="24"/>
@@ -5659,7 +5783,7 @@
                     </pic:cNvPicPr>
                   </pic:nvPicPr>
                   <pic:blipFill>
-                    <a:blip r:embed="rId30">
+                    <a:blip r:embed="rId29">
                       <a:extLst>
                         <a:ext uri="{28A0092B-C50C-407E-A947-70E740481C1C}">
                           <a14:useLocalDpi xmlns:a14="http://schemas.microsoft.com/office/drawing/2010/main" val="0"/>
@@ -5723,7 +5847,7 @@
           <w:numId w:val="1"/>
         </w:numPr>
       </w:pPr>
-      <w:bookmarkStart w:id="19" w:name="_Toc461788692"/>
+      <w:bookmarkStart w:id="19" w:name="_Toc462664099"/>
       <w:r>
         <w:rPr>
           <w:sz w:val="24"/>
@@ -5855,7 +5979,7 @@
                     </pic:cNvPicPr>
                   </pic:nvPicPr>
                   <pic:blipFill>
-                    <a:blip r:embed="rId31">
+                    <a:blip r:embed="rId30">
                       <a:extLst>
                         <a:ext uri="{28A0092B-C50C-407E-A947-70E740481C1C}">
                           <a14:useLocalDpi xmlns:a14="http://schemas.microsoft.com/office/drawing/2010/main" val="0"/>
@@ -5960,7 +6084,7 @@
                     </pic:cNvPicPr>
                   </pic:nvPicPr>
                   <pic:blipFill>
-                    <a:blip r:embed="rId32">
+                    <a:blip r:embed="rId31">
                       <a:extLst>
                         <a:ext uri="{28A0092B-C50C-407E-A947-70E740481C1C}">
                           <a14:useLocalDpi xmlns:a14="http://schemas.microsoft.com/office/drawing/2010/main" val="0"/>
@@ -6049,7 +6173,7 @@
                     </pic:cNvPicPr>
                   </pic:nvPicPr>
                   <pic:blipFill>
-                    <a:blip r:embed="rId33">
+                    <a:blip r:embed="rId32">
                       <a:extLst>
                         <a:ext uri="{28A0092B-C50C-407E-A947-70E740481C1C}">
                           <a14:useLocalDpi xmlns:a14="http://schemas.microsoft.com/office/drawing/2010/main" val="0"/>
@@ -6136,7 +6260,7 @@
                     </pic:cNvPicPr>
                   </pic:nvPicPr>
                   <pic:blipFill>
-                    <a:blip r:embed="rId34">
+                    <a:blip r:embed="rId33">
                       <a:extLst>
                         <a:ext uri="{28A0092B-C50C-407E-A947-70E740481C1C}">
                           <a14:useLocalDpi xmlns:a14="http://schemas.microsoft.com/office/drawing/2010/main" val="0"/>
@@ -6210,15 +6334,15 @@
           <w:sz w:val="24"/>
         </w:rPr>
       </w:pPr>
-      <w:bookmarkStart w:id="20" w:name="_Toc461788693"/>
-      <w:bookmarkStart w:id="21" w:name="_Toc461520329"/>
+      <w:bookmarkStart w:id="20" w:name="_Toc461520329"/>
+      <w:bookmarkStart w:id="21" w:name="_Toc462664100"/>
       <w:r>
         <w:rPr>
           <w:sz w:val="24"/>
         </w:rPr>
         <w:t>Force Check-In</w:t>
       </w:r>
-      <w:bookmarkEnd w:id="20"/>
+      <w:bookmarkEnd w:id="21"/>
     </w:p>
     <w:p>
       <w:pPr>
@@ -6235,25 +6359,7 @@
           <w:sz w:val="22"/>
           <w:szCs w:val="22"/>
         </w:rPr>
-        <w:t xml:space="preserve">A </w:t>
-      </w:r>
-      <w:proofErr w:type="gramStart"/>
-      <w:r>
-        <w:rPr>
-          <w:rFonts w:ascii="Arial" w:hAnsi="Arial" w:cs="Arial"/>
-          <w:sz w:val="22"/>
-          <w:szCs w:val="22"/>
-        </w:rPr>
-        <w:t>task has been checked out by a user who is unavailable</w:t>
-      </w:r>
-      <w:proofErr w:type="gramEnd"/>
-      <w:r>
-        <w:rPr>
-          <w:rFonts w:ascii="Arial" w:hAnsi="Arial" w:cs="Arial"/>
-          <w:sz w:val="22"/>
-          <w:szCs w:val="22"/>
-        </w:rPr>
-        <w:t xml:space="preserve"> and it needs to be checked back in.</w:t>
+        <w:t>A task has been checked out by a user who is unavailable and it needs to be checked back in.</w:t>
       </w:r>
       <w:r>
         <w:rPr>
@@ -6351,6 +6457,14 @@
         </w:rPr>
         <w:t>Right click on the status of the task and hit Force Check-In</w:t>
       </w:r>
+    </w:p>
+    <w:p>
+      <w:pPr>
+        <w:ind w:firstLine="360"/>
+        <w:rPr>
+          <w:lang w:val="en-CA"/>
+        </w:rPr>
+      </w:pPr>
     </w:p>
     <w:p>
       <w:pPr>
@@ -6382,7 +6496,7 @@
                     </pic:cNvPicPr>
                   </pic:nvPicPr>
                   <pic:blipFill>
-                    <a:blip r:embed="rId35">
+                    <a:blip r:embed="rId34">
                       <a:extLst>
                         <a:ext uri="{28A0092B-C50C-407E-A947-70E740481C1C}">
                           <a14:useLocalDpi xmlns:a14="http://schemas.microsoft.com/office/drawing/2010/main" val="0"/>
@@ -6425,23 +6539,21 @@
           <w:sz w:val="24"/>
         </w:rPr>
       </w:pPr>
-      <w:bookmarkStart w:id="22" w:name="_Toc461788694"/>
+      <w:bookmarkStart w:id="22" w:name="_Toc462659587"/>
+      <w:bookmarkStart w:id="23" w:name="_Toc462664101"/>
       <w:r>
         <w:rPr>
           <w:sz w:val="24"/>
         </w:rPr>
-        <w:t>Other Vena Resources</w:t>
-      </w:r>
-      <w:bookmarkEnd w:id="21"/>
+        <w:t>Update Course Information Input Template</w:t>
+      </w:r>
       <w:bookmarkEnd w:id="22"/>
-    </w:p>
-    <w:p>
-      <w:pPr>
-        <w:pStyle w:val="ListParagraph"/>
-        <w:rPr>
-          <w:rFonts w:ascii="Arial" w:hAnsi="Arial" w:cs="Arial"/>
-        </w:rPr>
-      </w:pPr>
+      <w:bookmarkEnd w:id="23"/>
+    </w:p>
+    <w:p>
+      <w:r>
+        <w:t>In order the name of the instructor to show up on the course report, the “Course Information Input Template” will need to update per each term.</w:t>
+      </w:r>
     </w:p>
     <w:p>
       <w:pPr>
@@ -6462,15 +6574,74 @@
           <w:sz w:val="22"/>
           <w:szCs w:val="22"/>
         </w:rPr>
-        <w:t xml:space="preserve">For detail documentation, please refer to the </w:t>
-      </w:r>
-      <w:r>
-        <w:rPr>
-          <w:rFonts w:ascii="Arial" w:hAnsi="Arial" w:cs="Arial"/>
-          <w:sz w:val="22"/>
-          <w:szCs w:val="22"/>
-        </w:rPr>
-        <w:t>precious document.</w:t>
+        <w:t xml:space="preserve">Signed in to Vena.io </w:t>
+      </w:r>
+      <w:r>
+        <w:rPr>
+          <w:rFonts w:ascii="Arial" w:hAnsi="Arial" w:cs="Arial"/>
+          <w:sz w:val="22"/>
+          <w:szCs w:val="22"/>
+        </w:rPr>
+        <w:sym w:font="Wingdings" w:char="F0E0"/>
+      </w:r>
+      <w:r>
+        <w:rPr>
+          <w:rFonts w:ascii="Arial" w:hAnsi="Arial" w:cs="Arial"/>
+          <w:sz w:val="22"/>
+          <w:szCs w:val="22"/>
+        </w:rPr>
+        <w:t>Under Manager</w:t>
+      </w:r>
+      <w:r>
+        <w:rPr>
+          <w:rFonts w:ascii="Arial" w:hAnsi="Arial" w:cs="Arial"/>
+          <w:sz w:val="22"/>
+          <w:szCs w:val="22"/>
+        </w:rPr>
+        <w:sym w:font="Wingdings" w:char="F0E0"/>
+      </w:r>
+      <w:r>
+        <w:rPr>
+          <w:rFonts w:ascii="Arial" w:hAnsi="Arial" w:cs="Arial"/>
+          <w:sz w:val="22"/>
+          <w:szCs w:val="22"/>
+        </w:rPr>
+        <w:t>Files Library</w:t>
+      </w:r>
+      <w:r>
+        <w:rPr>
+          <w:rFonts w:ascii="Arial" w:hAnsi="Arial" w:cs="Arial"/>
+          <w:sz w:val="22"/>
+          <w:szCs w:val="22"/>
+        </w:rPr>
+        <w:sym w:font="Wingdings" w:char="F0E0"/>
+      </w:r>
+      <w:r>
+        <w:rPr>
+          <w:rFonts w:ascii="Arial" w:hAnsi="Arial" w:cs="Arial"/>
+          <w:sz w:val="22"/>
+          <w:szCs w:val="22"/>
+        </w:rPr>
+        <w:t>Data Controls</w:t>
+      </w:r>
+      <w:r>
+        <w:rPr>
+          <w:rFonts w:ascii="Arial" w:hAnsi="Arial" w:cs="Arial"/>
+          <w:sz w:val="22"/>
+          <w:szCs w:val="22"/>
+        </w:rPr>
+        <w:sym w:font="Wingdings" w:char="F0E0"/>
+      </w:r>
+      <w:r>
+        <w:rPr>
+          <w:rFonts w:ascii="Arial" w:hAnsi="Arial" w:cs="Arial"/>
+          <w:sz w:val="22"/>
+          <w:szCs w:val="22"/>
+        </w:rPr>
+        <w:t xml:space="preserve">Open the </w:t>
+      </w:r>
+      <w:r>
+        <w:t>“Course Information Input Template”</w:t>
       </w:r>
     </w:p>
     <w:p>
@@ -6483,6 +6654,63 @@
           <w:szCs w:val="22"/>
         </w:rPr>
       </w:pPr>
+      <w:r>
+        <w:rPr>
+          <w:rFonts w:ascii="Arial" w:hAnsi="Arial" w:cs="Arial"/>
+          <w:noProof/>
+          <w:sz w:val="22"/>
+          <w:szCs w:val="22"/>
+        </w:rPr>
+        <w:lastRenderedPageBreak/>
+        <w:drawing>
+          <wp:inline distT="0" distB="0" distL="0" distR="0" wp14:anchorId="454CE1B7" wp14:editId="317BF755">
+            <wp:extent cx="4772731" cy="3009900"/>
+            <wp:effectExtent l="0" t="0" r="8890" b="0"/>
+            <wp:docPr id="23" name="Picture 23"/>
+            <wp:cNvGraphicFramePr>
+              <a:graphicFrameLocks xmlns:a="http://schemas.openxmlformats.org/drawingml/2006/main" noChangeAspect="1"/>
+            </wp:cNvGraphicFramePr>
+            <a:graphic xmlns:a="http://schemas.openxmlformats.org/drawingml/2006/main">
+              <a:graphicData uri="http://schemas.openxmlformats.org/drawingml/2006/picture">
+                <pic:pic xmlns:pic="http://schemas.openxmlformats.org/drawingml/2006/picture">
+                  <pic:nvPicPr>
+                    <pic:cNvPr id="0" name="Picture 1"/>
+                    <pic:cNvPicPr>
+                      <a:picLocks noChangeAspect="1" noChangeArrowheads="1"/>
+                    </pic:cNvPicPr>
+                  </pic:nvPicPr>
+                  <pic:blipFill>
+                    <a:blip r:embed="rId35">
+                      <a:extLst>
+                        <a:ext uri="{28A0092B-C50C-407E-A947-70E740481C1C}">
+                          <a14:useLocalDpi xmlns:a14="http://schemas.microsoft.com/office/drawing/2010/main" val="0"/>
+                        </a:ext>
+                      </a:extLst>
+                    </a:blip>
+                    <a:srcRect/>
+                    <a:stretch>
+                      <a:fillRect/>
+                    </a:stretch>
+                  </pic:blipFill>
+                  <pic:spPr bwMode="auto">
+                    <a:xfrm>
+                      <a:off x="0" y="0"/>
+                      <a:ext cx="4773821" cy="3010587"/>
+                    </a:xfrm>
+                    <a:prstGeom prst="rect">
+                      <a:avLst/>
+                    </a:prstGeom>
+                    <a:noFill/>
+                    <a:ln>
+                      <a:noFill/>
+                    </a:ln>
+                  </pic:spPr>
+                </pic:pic>
+              </a:graphicData>
+            </a:graphic>
+          </wp:inline>
+        </w:drawing>
+      </w:r>
     </w:p>
     <w:p>
       <w:pPr>
@@ -6503,9 +6731,298 @@
           <w:sz w:val="22"/>
           <w:szCs w:val="22"/>
         </w:rPr>
+        <w:t>Under “Vena” Tab Click “Choose”</w:t>
+      </w:r>
+      <w:r>
+        <w:rPr>
+          <w:rFonts w:ascii="Arial" w:hAnsi="Arial" w:cs="Arial"/>
+          <w:sz w:val="22"/>
+          <w:szCs w:val="22"/>
+        </w:rPr>
+        <w:sym w:font="Wingdings" w:char="F0E0"/>
+      </w:r>
+      <w:r>
+        <w:rPr>
+          <w:rFonts w:ascii="Arial" w:hAnsi="Arial" w:cs="Arial"/>
+          <w:sz w:val="22"/>
+          <w:szCs w:val="22"/>
+        </w:rPr>
+        <w:t xml:space="preserve"> Pick the course and the year you want to edit</w:t>
+      </w:r>
+    </w:p>
+    <w:p>
+      <w:pPr>
+        <w:pStyle w:val="ListParagraph"/>
+        <w:ind w:left="792"/>
+        <w:rPr>
+          <w:rFonts w:ascii="Arial" w:hAnsi="Arial" w:cs="Arial"/>
+          <w:sz w:val="22"/>
+          <w:szCs w:val="22"/>
+        </w:rPr>
+      </w:pPr>
+      <w:r>
+        <w:rPr>
+          <w:rFonts w:ascii="Arial" w:hAnsi="Arial" w:cs="Arial"/>
+          <w:noProof/>
+          <w:sz w:val="22"/>
+          <w:szCs w:val="22"/>
+        </w:rPr>
+        <w:drawing>
+          <wp:inline distT="0" distB="0" distL="0" distR="0" wp14:anchorId="7BCC4726" wp14:editId="66D283C0">
+            <wp:extent cx="5943600" cy="2103120"/>
+            <wp:effectExtent l="0" t="0" r="0" b="0"/>
+            <wp:docPr id="24" name="Picture 24"/>
+            <wp:cNvGraphicFramePr>
+              <a:graphicFrameLocks xmlns:a="http://schemas.openxmlformats.org/drawingml/2006/main" noChangeAspect="1"/>
+            </wp:cNvGraphicFramePr>
+            <a:graphic xmlns:a="http://schemas.openxmlformats.org/drawingml/2006/main">
+              <a:graphicData uri="http://schemas.openxmlformats.org/drawingml/2006/picture">
+                <pic:pic xmlns:pic="http://schemas.openxmlformats.org/drawingml/2006/picture">
+                  <pic:nvPicPr>
+                    <pic:cNvPr id="0" name="Picture 2"/>
+                    <pic:cNvPicPr>
+                      <a:picLocks noChangeAspect="1" noChangeArrowheads="1"/>
+                    </pic:cNvPicPr>
+                  </pic:nvPicPr>
+                  <pic:blipFill>
+                    <a:blip r:embed="rId36">
+                      <a:extLst>
+                        <a:ext uri="{28A0092B-C50C-407E-A947-70E740481C1C}">
+                          <a14:useLocalDpi xmlns:a14="http://schemas.microsoft.com/office/drawing/2010/main" val="0"/>
+                        </a:ext>
+                      </a:extLst>
+                    </a:blip>
+                    <a:srcRect/>
+                    <a:stretch>
+                      <a:fillRect/>
+                    </a:stretch>
+                  </pic:blipFill>
+                  <pic:spPr bwMode="auto">
+                    <a:xfrm>
+                      <a:off x="0" y="0"/>
+                      <a:ext cx="5943600" cy="2103120"/>
+                    </a:xfrm>
+                    <a:prstGeom prst="rect">
+                      <a:avLst/>
+                    </a:prstGeom>
+                    <a:noFill/>
+                    <a:ln>
+                      <a:noFill/>
+                    </a:ln>
+                  </pic:spPr>
+                </pic:pic>
+              </a:graphicData>
+            </a:graphic>
+          </wp:inline>
+        </w:drawing>
+      </w:r>
+    </w:p>
+    <w:p>
+      <w:pPr>
+        <w:pStyle w:val="ListParagraph"/>
+        <w:numPr>
+          <w:ilvl w:val="1"/>
+          <w:numId w:val="1"/>
+        </w:numPr>
+        <w:rPr>
+          <w:rFonts w:ascii="Arial" w:hAnsi="Arial" w:cs="Arial"/>
+          <w:sz w:val="22"/>
+          <w:szCs w:val="22"/>
+        </w:rPr>
+      </w:pPr>
+      <w:r>
+        <w:rPr>
+          <w:rFonts w:ascii="Arial" w:hAnsi="Arial" w:cs="Arial"/>
+          <w:sz w:val="22"/>
+          <w:szCs w:val="22"/>
+        </w:rPr>
+        <w:t xml:space="preserve">Enter the required information </w:t>
+      </w:r>
+      <w:r>
+        <w:rPr>
+          <w:rFonts w:ascii="Arial" w:hAnsi="Arial" w:cs="Arial"/>
+          <w:sz w:val="22"/>
+          <w:szCs w:val="22"/>
+        </w:rPr>
+        <w:sym w:font="Wingdings" w:char="F0E0"/>
+      </w:r>
+      <w:r>
+        <w:rPr>
+          <w:rFonts w:ascii="Arial" w:hAnsi="Arial" w:cs="Arial"/>
+          <w:sz w:val="22"/>
+          <w:szCs w:val="22"/>
+        </w:rPr>
+        <w:t xml:space="preserve"> Click “Save Data”</w:t>
+      </w:r>
+    </w:p>
+    <w:p>
+      <w:pPr>
+        <w:pStyle w:val="ListParagraph"/>
+        <w:ind w:left="792"/>
+        <w:rPr>
+          <w:rFonts w:ascii="Arial" w:hAnsi="Arial" w:cs="Arial"/>
+          <w:sz w:val="22"/>
+          <w:szCs w:val="22"/>
+        </w:rPr>
+      </w:pPr>
+      <w:r>
+        <w:rPr>
+          <w:rFonts w:ascii="Arial" w:hAnsi="Arial" w:cs="Arial"/>
+          <w:noProof/>
+          <w:sz w:val="22"/>
+          <w:szCs w:val="22"/>
+        </w:rPr>
+        <w:drawing>
+          <wp:inline distT="0" distB="0" distL="0" distR="0" wp14:anchorId="35153BD6" wp14:editId="0AA5477A">
+            <wp:extent cx="5943600" cy="2560320"/>
+            <wp:effectExtent l="0" t="0" r="0" b="0"/>
+            <wp:docPr id="25" name="Picture 25"/>
+            <wp:cNvGraphicFramePr>
+              <a:graphicFrameLocks xmlns:a="http://schemas.openxmlformats.org/drawingml/2006/main" noChangeAspect="1"/>
+            </wp:cNvGraphicFramePr>
+            <a:graphic xmlns:a="http://schemas.openxmlformats.org/drawingml/2006/main">
+              <a:graphicData uri="http://schemas.openxmlformats.org/drawingml/2006/picture">
+                <pic:pic xmlns:pic="http://schemas.openxmlformats.org/drawingml/2006/picture">
+                  <pic:nvPicPr>
+                    <pic:cNvPr id="0" name="Picture 3"/>
+                    <pic:cNvPicPr>
+                      <a:picLocks noChangeAspect="1" noChangeArrowheads="1"/>
+                    </pic:cNvPicPr>
+                  </pic:nvPicPr>
+                  <pic:blipFill>
+                    <a:blip r:embed="rId37">
+                      <a:extLst>
+                        <a:ext uri="{28A0092B-C50C-407E-A947-70E740481C1C}">
+                          <a14:useLocalDpi xmlns:a14="http://schemas.microsoft.com/office/drawing/2010/main" val="0"/>
+                        </a:ext>
+                      </a:extLst>
+                    </a:blip>
+                    <a:srcRect/>
+                    <a:stretch>
+                      <a:fillRect/>
+                    </a:stretch>
+                  </pic:blipFill>
+                  <pic:spPr bwMode="auto">
+                    <a:xfrm>
+                      <a:off x="0" y="0"/>
+                      <a:ext cx="5943600" cy="2560320"/>
+                    </a:xfrm>
+                    <a:prstGeom prst="rect">
+                      <a:avLst/>
+                    </a:prstGeom>
+                    <a:noFill/>
+                    <a:ln>
+                      <a:noFill/>
+                    </a:ln>
+                  </pic:spPr>
+                </pic:pic>
+              </a:graphicData>
+            </a:graphic>
+          </wp:inline>
+        </w:drawing>
+      </w:r>
+    </w:p>
+    <w:p>
+      <w:pPr>
+        <w:pStyle w:val="Heading1"/>
+        <w:ind w:left="360"/>
+        <w:rPr>
+          <w:sz w:val="24"/>
+        </w:rPr>
+      </w:pPr>
+    </w:p>
+    <w:p>
+      <w:pPr>
+        <w:pStyle w:val="Heading1"/>
+        <w:numPr>
+          <w:ilvl w:val="0"/>
+          <w:numId w:val="1"/>
+        </w:numPr>
+        <w:rPr>
+          <w:sz w:val="24"/>
+        </w:rPr>
+      </w:pPr>
+      <w:bookmarkStart w:id="24" w:name="_Toc462664102"/>
+      <w:r>
+        <w:rPr>
+          <w:sz w:val="24"/>
+        </w:rPr>
+        <w:t>Other Vena Resources</w:t>
+      </w:r>
+      <w:bookmarkEnd w:id="20"/>
+      <w:bookmarkEnd w:id="24"/>
+    </w:p>
+    <w:p>
+      <w:pPr>
+        <w:pStyle w:val="ListParagraph"/>
+        <w:rPr>
+          <w:rFonts w:ascii="Arial" w:hAnsi="Arial" w:cs="Arial"/>
+        </w:rPr>
+      </w:pPr>
+    </w:p>
+    <w:p>
+      <w:pPr>
+        <w:pStyle w:val="ListParagraph"/>
+        <w:numPr>
+          <w:ilvl w:val="1"/>
+          <w:numId w:val="1"/>
+        </w:numPr>
+        <w:rPr>
+          <w:rFonts w:ascii="Arial" w:hAnsi="Arial" w:cs="Arial"/>
+          <w:sz w:val="22"/>
+          <w:szCs w:val="22"/>
+        </w:rPr>
+      </w:pPr>
+      <w:r>
+        <w:rPr>
+          <w:rFonts w:ascii="Arial" w:hAnsi="Arial" w:cs="Arial"/>
+          <w:sz w:val="22"/>
+          <w:szCs w:val="22"/>
+        </w:rPr>
+        <w:t xml:space="preserve">For detail documentation, please refer to the </w:t>
+      </w:r>
+      <w:r>
+        <w:rPr>
+          <w:rFonts w:ascii="Arial" w:hAnsi="Arial" w:cs="Arial"/>
+          <w:sz w:val="22"/>
+          <w:szCs w:val="22"/>
+        </w:rPr>
+        <w:t>precious document.</w:t>
+      </w:r>
+    </w:p>
+    <w:p>
+      <w:pPr>
+        <w:pStyle w:val="ListParagraph"/>
+        <w:ind w:left="792"/>
+        <w:rPr>
+          <w:rFonts w:ascii="Arial" w:hAnsi="Arial" w:cs="Arial"/>
+          <w:sz w:val="22"/>
+          <w:szCs w:val="22"/>
+        </w:rPr>
+      </w:pPr>
+    </w:p>
+    <w:p>
+      <w:pPr>
+        <w:pStyle w:val="ListParagraph"/>
+        <w:numPr>
+          <w:ilvl w:val="1"/>
+          <w:numId w:val="1"/>
+        </w:numPr>
+        <w:rPr>
+          <w:rFonts w:ascii="Arial" w:hAnsi="Arial" w:cs="Arial"/>
+          <w:sz w:val="22"/>
+          <w:szCs w:val="22"/>
+        </w:rPr>
+      </w:pPr>
+      <w:r>
+        <w:rPr>
+          <w:rFonts w:ascii="Arial" w:hAnsi="Arial" w:cs="Arial"/>
+          <w:sz w:val="22"/>
+          <w:szCs w:val="22"/>
+        </w:rPr>
         <w:t xml:space="preserve">For Vena training or user manual, please refer to </w:t>
       </w:r>
-      <w:hyperlink r:id="rId36" w:history="1">
+      <w:hyperlink r:id="rId38" w:history="1">
         <w:r>
           <w:rPr>
             <w:rStyle w:val="Hyperlink"/>
@@ -6585,6 +7102,14 @@
           <w:szCs w:val="22"/>
         </w:rPr>
       </w:pPr>
+      <w:r>
+        <w:rPr>
+          <w:rFonts w:ascii="Arial" w:hAnsi="Arial" w:cs="Arial"/>
+          <w:sz w:val="22"/>
+          <w:szCs w:val="22"/>
+        </w:rPr>
+        <w:t xml:space="preserve">Bogdan </w:t>
+      </w:r>
       <w:proofErr w:type="spellStart"/>
       <w:r>
         <w:rPr>
@@ -6592,7 +7117,7 @@
           <w:sz w:val="22"/>
           <w:szCs w:val="22"/>
         </w:rPr>
-        <w:t>Bogdan</w:t>
+        <w:t>Hancas</w:t>
       </w:r>
       <w:proofErr w:type="spellEnd"/>
       <w:r>
@@ -6601,53 +7126,19 @@
           <w:sz w:val="22"/>
           <w:szCs w:val="22"/>
         </w:rPr>
-        <w:t xml:space="preserve"> </w:t>
-      </w:r>
-      <w:proofErr w:type="spellStart"/>
-      <w:r>
-        <w:rPr>
-          <w:rFonts w:ascii="Arial" w:hAnsi="Arial" w:cs="Arial"/>
-          <w:sz w:val="22"/>
-          <w:szCs w:val="22"/>
-        </w:rPr>
-        <w:t>Hancas</w:t>
-      </w:r>
-      <w:proofErr w:type="spellEnd"/>
-      <w:r>
-        <w:rPr>
-          <w:rFonts w:ascii="Arial" w:hAnsi="Arial" w:cs="Arial"/>
-          <w:sz w:val="22"/>
-          <w:szCs w:val="22"/>
-        </w:rPr>
         <w:t xml:space="preserve">: </w:t>
       </w:r>
-      <w:r>
-        <w:fldChar w:fldCharType="begin"/>
-      </w:r>
-      <w:r>
-        <w:instrText xml:space="preserve"> HYPERLINK "mailto:bhancas@venasolutions.com" \t "_blank" </w:instrText>
-      </w:r>
-      <w:r>
-        <w:fldChar w:fldCharType="separate"/>
-      </w:r>
-      <w:r>
-        <w:rPr>
-          <w:rStyle w:val="Hyperlink"/>
-          <w:rFonts w:ascii="Arial" w:hAnsi="Arial" w:cs="Arial"/>
-          <w:sz w:val="22"/>
-          <w:szCs w:val="22"/>
-        </w:rPr>
-        <w:t>bhancas@venasolutions.com</w:t>
-      </w:r>
-      <w:r>
-        <w:rPr>
-          <w:rStyle w:val="Hyperlink"/>
-          <w:rFonts w:ascii="Arial" w:hAnsi="Arial" w:cs="Arial"/>
-          <w:sz w:val="22"/>
-          <w:szCs w:val="22"/>
-        </w:rPr>
-        <w:fldChar w:fldCharType="end"/>
-      </w:r>
+      <w:hyperlink r:id="rId39" w:tgtFrame="_blank" w:history="1">
+        <w:r>
+          <w:rPr>
+            <w:rStyle w:val="Hyperlink"/>
+            <w:rFonts w:ascii="Arial" w:hAnsi="Arial" w:cs="Arial"/>
+            <w:sz w:val="22"/>
+            <w:szCs w:val="22"/>
+          </w:rPr>
+          <w:t>bhancas@venasolutions.com</w:t>
+        </w:r>
+      </w:hyperlink>
     </w:p>
     <w:p>
       <w:pPr>
@@ -6672,7 +7163,7 @@
         </w:rPr>
         <w:t xml:space="preserve">Evan Situ: </w:t>
       </w:r>
-      <w:hyperlink r:id="rId37" w:history="1">
+      <w:hyperlink r:id="rId40" w:history="1">
         <w:r>
           <w:rPr>
             <w:rStyle w:val="Hyperlink"/>
@@ -6686,8 +7177,8 @@
       </w:hyperlink>
     </w:p>
     <w:sectPr>
-      <w:headerReference w:type="default" r:id="rId38"/>
-      <w:footerReference w:type="default" r:id="rId39"/>
+      <w:headerReference w:type="default" r:id="rId41"/>
+      <w:footerReference w:type="default" r:id="rId42"/>
       <w:pgSz w:w="12240" w:h="15840"/>
       <w:pgMar w:top="1440" w:right="1440" w:bottom="1080" w:left="1440" w:header="720" w:footer="720" w:gutter="0"/>
       <w:cols w:space="720"/>
@@ -6698,7 +7189,7 @@
 </file>
 
 <file path=word/endnotes.xml><?xml version="1.0" encoding="utf-8"?>
-<w:endnotes xmlns:wpc="http://schemas.microsoft.com/office/word/2010/wordprocessingCanvas" xmlns:mo="http://schemas.microsoft.com/office/mac/office/2008/main" xmlns:mc="http://schemas.openxmlformats.org/markup-compatibility/2006" xmlns:mv="urn:schemas-microsoft-com:mac:vml" xmlns:o="urn:schemas-microsoft-com:office:office" xmlns:r="http://schemas.openxmlformats.org/officeDocument/2006/relationships" xmlns:m="http://schemas.openxmlformats.org/officeDocument/2006/math" xmlns:v="urn:schemas-microsoft-com:vml" xmlns:wp14="http://schemas.microsoft.com/office/word/2010/wordprocessingDrawing" xmlns:wp="http://schemas.openxmlformats.org/drawingml/2006/wordprocessingDrawing" xmlns:w10="urn:schemas-microsoft-com:office:word" xmlns:w="http://schemas.openxmlformats.org/wordprocessingml/2006/main" xmlns:w14="http://schemas.microsoft.com/office/word/2010/wordml" xmlns:wpg="http://schemas.microsoft.com/office/word/2010/wordprocessingGroup" xmlns:wpi="http://schemas.microsoft.com/office/word/2010/wordprocessingInk" xmlns:wne="http://schemas.microsoft.com/office/word/2006/wordml" xmlns:wps="http://schemas.microsoft.com/office/word/2010/wordprocessingShape" mc:Ignorable="w14 wp14">
+<w:endnotes xmlns:wpc="http://schemas.microsoft.com/office/word/2010/wordprocessingCanvas" xmlns:mo="http://schemas.microsoft.com/office/mac/office/2008/main" xmlns:mc="http://schemas.openxmlformats.org/markup-compatibility/2006" xmlns:mv="urn:schemas-microsoft-com:mac:vml" xmlns:o="urn:schemas-microsoft-com:office:office" xmlns:r="http://schemas.openxmlformats.org/officeDocument/2006/relationships" xmlns:m="http://schemas.openxmlformats.org/officeDocument/2006/math" xmlns:v="urn:schemas-microsoft-com:vml" xmlns:wp14="http://schemas.microsoft.com/office/word/2010/wordprocessingDrawing" xmlns:wp="http://schemas.openxmlformats.org/drawingml/2006/wordprocessingDrawing" xmlns:w10="urn:schemas-microsoft-com:office:word" xmlns:w="http://schemas.openxmlformats.org/wordprocessingml/2006/main" xmlns:w14="http://schemas.microsoft.com/office/word/2010/wordml" xmlns:w15="http://schemas.microsoft.com/office/word/2012/wordml" xmlns:wpg="http://schemas.microsoft.com/office/word/2010/wordprocessingGroup" xmlns:wpi="http://schemas.microsoft.com/office/word/2010/wordprocessingInk" xmlns:wne="http://schemas.microsoft.com/office/word/2006/wordml" xmlns:wps="http://schemas.microsoft.com/office/word/2010/wordprocessingShape" mc:Ignorable="w14 w15 wp14">
   <w:endnote w:type="separator" w:id="-1">
     <w:p>
       <w:r>
@@ -6717,7 +7208,7 @@
 </file>
 
 <file path=word/footer1.xml><?xml version="1.0" encoding="utf-8"?>
-<w:ftr xmlns:wpc="http://schemas.microsoft.com/office/word/2010/wordprocessingCanvas" xmlns:mo="http://schemas.microsoft.com/office/mac/office/2008/main" xmlns:mc="http://schemas.openxmlformats.org/markup-compatibility/2006" xmlns:mv="urn:schemas-microsoft-com:mac:vml" xmlns:o="urn:schemas-microsoft-com:office:office" xmlns:r="http://schemas.openxmlformats.org/officeDocument/2006/relationships" xmlns:m="http://schemas.openxmlformats.org/officeDocument/2006/math" xmlns:v="urn:schemas-microsoft-com:vml" xmlns:wp14="http://schemas.microsoft.com/office/word/2010/wordprocessingDrawing" xmlns:wp="http://schemas.openxmlformats.org/drawingml/2006/wordprocessingDrawing" xmlns:w10="urn:schemas-microsoft-com:office:word" xmlns:w="http://schemas.openxmlformats.org/wordprocessingml/2006/main" xmlns:w14="http://schemas.microsoft.com/office/word/2010/wordml" xmlns:wpg="http://schemas.microsoft.com/office/word/2010/wordprocessingGroup" xmlns:wpi="http://schemas.microsoft.com/office/word/2010/wordprocessingInk" xmlns:wne="http://schemas.microsoft.com/office/word/2006/wordml" xmlns:wps="http://schemas.microsoft.com/office/word/2010/wordprocessingShape" mc:Ignorable="w14 wp14">
+<w:ftr xmlns:wpc="http://schemas.microsoft.com/office/word/2010/wordprocessingCanvas" xmlns:mo="http://schemas.microsoft.com/office/mac/office/2008/main" xmlns:mc="http://schemas.openxmlformats.org/markup-compatibility/2006" xmlns:mv="urn:schemas-microsoft-com:mac:vml" xmlns:o="urn:schemas-microsoft-com:office:office" xmlns:r="http://schemas.openxmlformats.org/officeDocument/2006/relationships" xmlns:m="http://schemas.openxmlformats.org/officeDocument/2006/math" xmlns:v="urn:schemas-microsoft-com:vml" xmlns:wp14="http://schemas.microsoft.com/office/word/2010/wordprocessingDrawing" xmlns:wp="http://schemas.openxmlformats.org/drawingml/2006/wordprocessingDrawing" xmlns:w10="urn:schemas-microsoft-com:office:word" xmlns:w="http://schemas.openxmlformats.org/wordprocessingml/2006/main" xmlns:w14="http://schemas.microsoft.com/office/word/2010/wordml" xmlns:w15="http://schemas.microsoft.com/office/word/2012/wordml" xmlns:wpg="http://schemas.microsoft.com/office/word/2010/wordprocessingGroup" xmlns:wpi="http://schemas.microsoft.com/office/word/2010/wordprocessingInk" xmlns:wne="http://schemas.microsoft.com/office/word/2006/wordml" xmlns:wps="http://schemas.microsoft.com/office/word/2010/wordprocessingShape" mc:Ignorable="w14 w15 wp14">
   <w:p>
     <w:pPr>
       <w:pStyle w:val="Footer"/>
@@ -6763,7 +7254,7 @@
         <w:sz w:val="20"/>
         <w:szCs w:val="20"/>
       </w:rPr>
-      <w:t>3</w:t>
+      <w:t>1</w:t>
     </w:r>
     <w:r>
       <w:rPr>
@@ -6818,7 +7309,7 @@
         <w:sz w:val="20"/>
         <w:szCs w:val="20"/>
       </w:rPr>
-      <w:t>14</w:t>
+      <w:t>17</w:t>
     </w:r>
     <w:r>
       <w:rPr>
@@ -6834,7 +7325,7 @@
 </file>
 
 <file path=word/footnotes.xml><?xml version="1.0" encoding="utf-8"?>
-<w:footnotes xmlns:wpc="http://schemas.microsoft.com/office/word/2010/wordprocessingCanvas" xmlns:mo="http://schemas.microsoft.com/office/mac/office/2008/main" xmlns:mc="http://schemas.openxmlformats.org/markup-compatibility/2006" xmlns:mv="urn:schemas-microsoft-com:mac:vml" xmlns:o="urn:schemas-microsoft-com:office:office" xmlns:r="http://schemas.openxmlformats.org/officeDocument/2006/relationships" xmlns:m="http://schemas.openxmlformats.org/officeDocument/2006/math" xmlns:v="urn:schemas-microsoft-com:vml" xmlns:wp14="http://schemas.microsoft.com/office/word/2010/wordprocessingDrawing" xmlns:wp="http://schemas.openxmlformats.org/drawingml/2006/wordprocessingDrawing" xmlns:w10="urn:schemas-microsoft-com:office:word" xmlns:w="http://schemas.openxmlformats.org/wordprocessingml/2006/main" xmlns:w14="http://schemas.microsoft.com/office/word/2010/wordml" xmlns:wpg="http://schemas.microsoft.com/office/word/2010/wordprocessingGroup" xmlns:wpi="http://schemas.microsoft.com/office/word/2010/wordprocessingInk" xmlns:wne="http://schemas.microsoft.com/office/word/2006/wordml" xmlns:wps="http://schemas.microsoft.com/office/word/2010/wordprocessingShape" mc:Ignorable="w14 wp14">
+<w:footnotes xmlns:wpc="http://schemas.microsoft.com/office/word/2010/wordprocessingCanvas" xmlns:mo="http://schemas.microsoft.com/office/mac/office/2008/main" xmlns:mc="http://schemas.openxmlformats.org/markup-compatibility/2006" xmlns:mv="urn:schemas-microsoft-com:mac:vml" xmlns:o="urn:schemas-microsoft-com:office:office" xmlns:r="http://schemas.openxmlformats.org/officeDocument/2006/relationships" xmlns:m="http://schemas.openxmlformats.org/officeDocument/2006/math" xmlns:v="urn:schemas-microsoft-com:vml" xmlns:wp14="http://schemas.microsoft.com/office/word/2010/wordprocessingDrawing" xmlns:wp="http://schemas.openxmlformats.org/drawingml/2006/wordprocessingDrawing" xmlns:w10="urn:schemas-microsoft-com:office:word" xmlns:w="http://schemas.openxmlformats.org/wordprocessingml/2006/main" xmlns:w14="http://schemas.microsoft.com/office/word/2010/wordml" xmlns:w15="http://schemas.microsoft.com/office/word/2012/wordml" xmlns:wpg="http://schemas.microsoft.com/office/word/2010/wordprocessingGroup" xmlns:wpi="http://schemas.microsoft.com/office/word/2010/wordprocessingInk" xmlns:wne="http://schemas.microsoft.com/office/word/2006/wordml" xmlns:wps="http://schemas.microsoft.com/office/word/2010/wordprocessingShape" mc:Ignorable="w14 w15 wp14">
   <w:footnote w:type="separator" w:id="-1">
     <w:p>
       <w:r>
@@ -6853,7 +7344,7 @@
 </file>
 
 <file path=word/header1.xml><?xml version="1.0" encoding="utf-8"?>
-<w:hdr xmlns:wpc="http://schemas.microsoft.com/office/word/2010/wordprocessingCanvas" xmlns:mo="http://schemas.microsoft.com/office/mac/office/2008/main" xmlns:mc="http://schemas.openxmlformats.org/markup-compatibility/2006" xmlns:mv="urn:schemas-microsoft-com:mac:vml" xmlns:o="urn:schemas-microsoft-com:office:office" xmlns:r="http://schemas.openxmlformats.org/officeDocument/2006/relationships" xmlns:m="http://schemas.openxmlformats.org/officeDocument/2006/math" xmlns:v="urn:schemas-microsoft-com:vml" xmlns:wp14="http://schemas.microsoft.com/office/word/2010/wordprocessingDrawing" xmlns:wp="http://schemas.openxmlformats.org/drawingml/2006/wordprocessingDrawing" xmlns:w10="urn:schemas-microsoft-com:office:word" xmlns:w="http://schemas.openxmlformats.org/wordprocessingml/2006/main" xmlns:w14="http://schemas.microsoft.com/office/word/2010/wordml" xmlns:wpg="http://schemas.microsoft.com/office/word/2010/wordprocessingGroup" xmlns:wpi="http://schemas.microsoft.com/office/word/2010/wordprocessingInk" xmlns:wne="http://schemas.microsoft.com/office/word/2006/wordml" xmlns:wps="http://schemas.microsoft.com/office/word/2010/wordprocessingShape" mc:Ignorable="w14 wp14">
+<w:hdr xmlns:wpc="http://schemas.microsoft.com/office/word/2010/wordprocessingCanvas" xmlns:mo="http://schemas.microsoft.com/office/mac/office/2008/main" xmlns:mc="http://schemas.openxmlformats.org/markup-compatibility/2006" xmlns:mv="urn:schemas-microsoft-com:mac:vml" xmlns:o="urn:schemas-microsoft-com:office:office" xmlns:r="http://schemas.openxmlformats.org/officeDocument/2006/relationships" xmlns:m="http://schemas.openxmlformats.org/officeDocument/2006/math" xmlns:v="urn:schemas-microsoft-com:vml" xmlns:wp14="http://schemas.microsoft.com/office/word/2010/wordprocessingDrawing" xmlns:wp="http://schemas.openxmlformats.org/drawingml/2006/wordprocessingDrawing" xmlns:w10="urn:schemas-microsoft-com:office:word" xmlns:w="http://schemas.openxmlformats.org/wordprocessingml/2006/main" xmlns:w14="http://schemas.microsoft.com/office/word/2010/wordml" xmlns:w15="http://schemas.microsoft.com/office/word/2012/wordml" xmlns:wpg="http://schemas.microsoft.com/office/word/2010/wordprocessingGroup" xmlns:wpi="http://schemas.microsoft.com/office/word/2010/wordprocessingInk" xmlns:wne="http://schemas.microsoft.com/office/word/2006/wordml" xmlns:wps="http://schemas.microsoft.com/office/word/2010/wordprocessingShape" mc:Ignorable="w14 w15 wp14">
   <w:p>
     <w:pPr>
       <w:pStyle w:val="Header"/>
@@ -6943,7 +7434,7 @@
                         </a:ln>
                         <a:extLst>
                           <a:ext uri="{53640926-AAD7-44d8-BBD7-CCE9431645EC}">
-                            <a14:shadowObscured xmlns:a14="http://schemas.microsoft.com/office/drawing/2010/main"/>
+                            <a14:shadowObscured xmlns="" xmlns:o="urn:schemas-microsoft-com:office:office" xmlns:v="urn:schemas-microsoft-com:vml" xmlns:w10="urn:schemas-microsoft-com:office:word" xmlns:w="http://schemas.openxmlformats.org/wordprocessingml/2006/main" xmlns:a14="http://schemas.microsoft.com/office/drawing/2010/main"/>
                           </a:ext>
                         </a:extLst>
                       </pic:spPr>
@@ -7180,7 +7671,7 @@
 </file>
 
 <file path=word/numbering.xml><?xml version="1.0" encoding="utf-8"?>
-<w:numbering xmlns:wpc="http://schemas.microsoft.com/office/word/2010/wordprocessingCanvas" xmlns:mo="http://schemas.microsoft.com/office/mac/office/2008/main" xmlns:mc="http://schemas.openxmlformats.org/markup-compatibility/2006" xmlns:mv="urn:schemas-microsoft-com:mac:vml" xmlns:o="urn:schemas-microsoft-com:office:office" xmlns:r="http://schemas.openxmlformats.org/officeDocument/2006/relationships" xmlns:m="http://schemas.openxmlformats.org/officeDocument/2006/math" xmlns:v="urn:schemas-microsoft-com:vml" xmlns:wp14="http://schemas.microsoft.com/office/word/2010/wordprocessingDrawing" xmlns:wp="http://schemas.openxmlformats.org/drawingml/2006/wordprocessingDrawing" xmlns:w10="urn:schemas-microsoft-com:office:word" xmlns:w="http://schemas.openxmlformats.org/wordprocessingml/2006/main" xmlns:w14="http://schemas.microsoft.com/office/word/2010/wordml" xmlns:wpg="http://schemas.microsoft.com/office/word/2010/wordprocessingGroup" xmlns:wpi="http://schemas.microsoft.com/office/word/2010/wordprocessingInk" xmlns:wne="http://schemas.microsoft.com/office/word/2006/wordml" xmlns:wps="http://schemas.microsoft.com/office/word/2010/wordprocessingShape" mc:Ignorable="w14 wp14">
+<w:numbering xmlns:wpc="http://schemas.microsoft.com/office/word/2010/wordprocessingCanvas" xmlns:mo="http://schemas.microsoft.com/office/mac/office/2008/main" xmlns:mc="http://schemas.openxmlformats.org/markup-compatibility/2006" xmlns:mv="urn:schemas-microsoft-com:mac:vml" xmlns:o="urn:schemas-microsoft-com:office:office" xmlns:r="http://schemas.openxmlformats.org/officeDocument/2006/relationships" xmlns:m="http://schemas.openxmlformats.org/officeDocument/2006/math" xmlns:v="urn:schemas-microsoft-com:vml" xmlns:wp14="http://schemas.microsoft.com/office/word/2010/wordprocessingDrawing" xmlns:wp="http://schemas.openxmlformats.org/drawingml/2006/wordprocessingDrawing" xmlns:w10="urn:schemas-microsoft-com:office:word" xmlns:w="http://schemas.openxmlformats.org/wordprocessingml/2006/main" xmlns:w14="http://schemas.microsoft.com/office/word/2010/wordml" xmlns:w15="http://schemas.microsoft.com/office/word/2012/wordml" xmlns:wpg="http://schemas.microsoft.com/office/word/2010/wordprocessingGroup" xmlns:wpi="http://schemas.microsoft.com/office/word/2010/wordprocessingInk" xmlns:wne="http://schemas.microsoft.com/office/word/2006/wordml" xmlns:wps="http://schemas.microsoft.com/office/word/2010/wordprocessingShape" mc:Ignorable="w14 w15 wp14">
   <w:abstractNum w:abstractNumId="0">
     <w:nsid w:val="08000D1B"/>
     <w:multiLevelType w:val="multilevel"/>
@@ -8371,7 +8862,7 @@
 </file>
 
 <file path=word/styles.xml><?xml version="1.0" encoding="utf-8"?>
-<w:styles xmlns:mc="http://schemas.openxmlformats.org/markup-compatibility/2006" xmlns:r="http://schemas.openxmlformats.org/officeDocument/2006/relationships" xmlns:w="http://schemas.openxmlformats.org/wordprocessingml/2006/main" xmlns:w14="http://schemas.microsoft.com/office/word/2010/wordml" mc:Ignorable="w14">
+<w:styles xmlns:mc="http://schemas.openxmlformats.org/markup-compatibility/2006" xmlns:r="http://schemas.openxmlformats.org/officeDocument/2006/relationships" xmlns:w="http://schemas.openxmlformats.org/wordprocessingml/2006/main" xmlns:w14="http://schemas.microsoft.com/office/word/2010/wordml" xmlns:w15="http://schemas.microsoft.com/office/word/2012/wordml" mc:Ignorable="w14 w15">
   <w:docDefaults>
     <w:rPrDefault>
       <w:rPr>
@@ -8381,711 +8872,378 @@
     </w:rPrDefault>
     <w:pPrDefault/>
   </w:docDefaults>
-  <w:latentStyles w:defLockedState="0" w:defUIPriority="99" w:defSemiHidden="1" w:defUnhideWhenUsed="1" w:defQFormat="0" w:count="276">
-    <w:lsdException w:name="Normal" w:semiHidden="0" w:uiPriority="0" w:unhideWhenUsed="0" w:qFormat="1"/>
-    <w:lsdException w:name="heading 1" w:semiHidden="0" w:uiPriority="0" w:unhideWhenUsed="0" w:qFormat="1"/>
-    <w:lsdException w:name="heading 2" w:semiHidden="0" w:uiPriority="9" w:unhideWhenUsed="0" w:qFormat="1"/>
-    <w:lsdException w:name="heading 3" w:semiHidden="0" w:uiPriority="0" w:unhideWhenUsed="0" w:qFormat="1"/>
-    <w:lsdException w:name="heading 4" w:uiPriority="9" w:qFormat="1"/>
-    <w:lsdException w:name="heading 5" w:uiPriority="9" w:qFormat="1"/>
-    <w:lsdException w:name="heading 6" w:uiPriority="9" w:qFormat="1"/>
-    <w:lsdException w:name="heading 7" w:uiPriority="9" w:qFormat="1"/>
-    <w:lsdException w:name="heading 8" w:uiPriority="9" w:qFormat="1"/>
-    <w:lsdException w:name="heading 9" w:uiPriority="9" w:qFormat="1"/>
-    <w:lsdException w:name="toc 1" w:uiPriority="39" w:qFormat="1"/>
-    <w:lsdException w:name="toc 2" w:uiPriority="39" w:qFormat="1"/>
-    <w:lsdException w:name="toc 3" w:uiPriority="39" w:qFormat="1"/>
-    <w:lsdException w:name="toc 4" w:uiPriority="39"/>
-    <w:lsdException w:name="toc 5" w:uiPriority="39"/>
-    <w:lsdException w:name="toc 6" w:uiPriority="39"/>
-    <w:lsdException w:name="toc 7" w:uiPriority="39"/>
-    <w:lsdException w:name="toc 8" w:uiPriority="39"/>
-    <w:lsdException w:name="toc 9" w:uiPriority="39"/>
-    <w:lsdException w:name="caption" w:uiPriority="35" w:qFormat="1"/>
-    <w:lsdException w:name="Title" w:semiHidden="0" w:uiPriority="10" w:unhideWhenUsed="0" w:qFormat="1"/>
-    <w:lsdException w:name="Default Paragraph Font" w:uiPriority="1"/>
-    <w:lsdException w:name="Subtitle" w:semiHidden="0" w:uiPriority="11" w:unhideWhenUsed="0" w:qFormat="1"/>
-    <w:lsdException w:name="Strong" w:semiHidden="0" w:uiPriority="22" w:unhideWhenUsed="0" w:qFormat="1"/>
-    <w:lsdException w:name="Emphasis" w:semiHidden="0" w:uiPriority="20" w:unhideWhenUsed="0" w:qFormat="1"/>
-    <w:lsdException w:name="Table Grid" w:semiHidden="0" w:uiPriority="59" w:unhideWhenUsed="0"/>
-    <w:lsdException w:name="Note Level 1" w:semiHidden="0" w:unhideWhenUsed="0"/>
-    <w:lsdException w:name="Note Level 2" w:semiHidden="0" w:unhideWhenUsed="0"/>
-    <w:lsdException w:name="Note Level 3" w:semiHidden="0" w:unhideWhenUsed="0"/>
-    <w:lsdException w:name="Note Level 4" w:semiHidden="0" w:unhideWhenUsed="0"/>
-    <w:lsdException w:name="Note Level 5" w:semiHidden="0" w:unhideWhenUsed="0"/>
-    <w:lsdException w:name="Note Level 6" w:semiHidden="0" w:unhideWhenUsed="0"/>
-    <w:lsdException w:name="Note Level 7" w:semiHidden="0" w:unhideWhenUsed="0"/>
-    <w:lsdException w:name="Note Level 8" w:semiHidden="0" w:unhideWhenUsed="0"/>
-    <w:lsdException w:name="Note Level 9" w:semiHidden="0" w:unhideWhenUsed="0"/>
-    <w:lsdException w:name="Placeholder Text" w:unhideWhenUsed="0"/>
-    <w:lsdException w:name="No Spacing" w:semiHidden="0" w:uiPriority="1" w:unhideWhenUsed="0" w:qFormat="1"/>
-    <w:lsdException w:name="Light Shading" w:semiHidden="0" w:uiPriority="60" w:unhideWhenUsed="0"/>
-    <w:lsdException w:name="Light List" w:semiHidden="0" w:uiPriority="61" w:unhideWhenUsed="0"/>
-    <w:lsdException w:name="Light Grid" w:semiHidden="0" w:uiPriority="62" w:unhideWhenUsed="0"/>
-    <w:lsdException w:name="Medium Shading 1" w:semiHidden="0" w:uiPriority="63" w:unhideWhenUsed="0"/>
-    <w:lsdException w:name="Medium Shading 2" w:semiHidden="0" w:uiPriority="64" w:unhideWhenUsed="0"/>
-    <w:lsdException w:name="Medium List 1" w:semiHidden="0" w:uiPriority="65" w:unhideWhenUsed="0"/>
-    <w:lsdException w:name="Medium List 2" w:semiHidden="0" w:uiPriority="66" w:unhideWhenUsed="0"/>
-    <w:lsdException w:name="Medium Grid 1" w:semiHidden="0" w:uiPriority="67" w:unhideWhenUsed="0"/>
-    <w:lsdException w:name="Medium Grid 2" w:semiHidden="0" w:uiPriority="68" w:unhideWhenUsed="0"/>
-    <w:lsdException w:name="Medium Grid 3" w:semiHidden="0" w:uiPriority="69" w:unhideWhenUsed="0"/>
-    <w:lsdException w:name="Dark List" w:semiHidden="0" w:uiPriority="70" w:unhideWhenUsed="0"/>
-    <w:lsdException w:name="Colorful Shading" w:semiHidden="0" w:uiPriority="71" w:unhideWhenUsed="0"/>
-    <w:lsdException w:name="Colorful List" w:semiHidden="0" w:uiPriority="72" w:unhideWhenUsed="0"/>
-    <w:lsdException w:name="Colorful Grid" w:semiHidden="0" w:uiPriority="73" w:unhideWhenUsed="0"/>
-    <w:lsdException w:name="Light Shading Accent 1" w:semiHidden="0" w:uiPriority="60" w:unhideWhenUsed="0"/>
-    <w:lsdException w:name="Light List Accent 1" w:semiHidden="0" w:uiPriority="61" w:unhideWhenUsed="0"/>
-    <w:lsdException w:name="Light Grid Accent 1" w:semiHidden="0" w:uiPriority="62" w:unhideWhenUsed="0"/>
-    <w:lsdException w:name="Medium Shading 1 Accent 1" w:semiHidden="0" w:uiPriority="63" w:unhideWhenUsed="0"/>
-    <w:lsdException w:name="Medium Shading 2 Accent 1" w:semiHidden="0" w:uiPriority="64" w:unhideWhenUsed="0"/>
-    <w:lsdException w:name="Medium List 1 Accent 1" w:semiHidden="0" w:uiPriority="65" w:unhideWhenUsed="0"/>
-    <w:lsdException w:name="Revision" w:unhideWhenUsed="0"/>
-    <w:lsdException w:name="List Paragraph" w:semiHidden="0" w:uiPriority="34" w:unhideWhenUsed="0" w:qFormat="1"/>
-    <w:lsdException w:name="Quote" w:semiHidden="0" w:uiPriority="29" w:unhideWhenUsed="0" w:qFormat="1"/>
-    <w:lsdException w:name="Intense Quote" w:semiHidden="0" w:uiPriority="30" w:unhideWhenUsed="0" w:qFormat="1"/>
-    <w:lsdException w:name="Medium List 2 Accent 1" w:semiHidden="0" w:uiPriority="66" w:unhideWhenUsed="0"/>
-    <w:lsdException w:name="Medium Grid 1 Accent 1" w:semiHidden="0" w:uiPriority="67" w:unhideWhenUsed="0"/>
-    <w:lsdException w:name="Medium Grid 2 Accent 1" w:semiHidden="0" w:uiPriority="68" w:unhideWhenUsed="0"/>
-    <w:lsdException w:name="Medium Grid 3 Accent 1" w:semiHidden="0" w:uiPriority="69" w:unhideWhenUsed="0"/>
-    <w:lsdException w:name="Dark List Accent 1" w:semiHidden="0" w:uiPriority="70" w:unhideWhenUsed="0"/>
-    <w:lsdException w:name="Colorful Shading Accent 1" w:semiHidden="0" w:uiPriority="71" w:unhideWhenUsed="0"/>
-    <w:lsdException w:name="Colorful List Accent 1" w:semiHidden="0" w:uiPriority="72" w:unhideWhenUsed="0"/>
-    <w:lsdException w:name="Colorful Grid Accent 1" w:semiHidden="0" w:uiPriority="73" w:unhideWhenUsed="0"/>
-    <w:lsdException w:name="Light Shading Accent 2" w:semiHidden="0" w:uiPriority="60" w:unhideWhenUsed="0"/>
-    <w:lsdException w:name="Light List Accent 2" w:semiHidden="0" w:uiPriority="61" w:unhideWhenUsed="0"/>
-    <w:lsdException w:name="Light Grid Accent 2" w:semiHidden="0" w:uiPriority="62" w:unhideWhenUsed="0"/>
-    <w:lsdException w:name="Medium Shading 1 Accent 2" w:semiHidden="0" w:uiPriority="63" w:unhideWhenUsed="0"/>
-    <w:lsdException w:name="Medium Shading 2 Accent 2" w:semiHidden="0" w:uiPriority="64" w:unhideWhenUsed="0"/>
-    <w:lsdException w:name="Medium List 1 Accent 2" w:semiHidden="0" w:uiPriority="65" w:unhideWhenUsed="0"/>
-    <w:lsdException w:name="Medium List 2 Accent 2" w:semiHidden="0" w:uiPriority="66" w:unhideWhenUsed="0"/>
-    <w:lsdException w:name="Medium Grid 1 Accent 2" w:semiHidden="0" w:uiPriority="67" w:unhideWhenUsed="0"/>
-    <w:lsdException w:name="Medium Grid 2 Accent 2" w:semiHidden="0" w:uiPriority="68" w:unhideWhenUsed="0"/>
-    <w:lsdException w:name="Medium Grid 3 Accent 2" w:semiHidden="0" w:uiPriority="69" w:unhideWhenUsed="0"/>
-    <w:lsdException w:name="Dark List Accent 2" w:semiHidden="0" w:uiPriority="70" w:unhideWhenUsed="0"/>
-    <w:lsdException w:name="Colorful Shading Accent 2" w:semiHidden="0" w:uiPriority="71" w:unhideWhenUsed="0"/>
-    <w:lsdException w:name="Colorful List Accent 2" w:semiHidden="0" w:uiPriority="72" w:unhideWhenUsed="0"/>
-    <w:lsdException w:name="Colorful Grid Accent 2" w:semiHidden="0" w:uiPriority="73" w:unhideWhenUsed="0"/>
-    <w:lsdException w:name="Light Shading Accent 3" w:semiHidden="0" w:uiPriority="60" w:unhideWhenUsed="0"/>
-    <w:lsdException w:name="Light List Accent 3" w:semiHidden="0" w:uiPriority="61" w:unhideWhenUsed="0"/>
-    <w:lsdException w:name="Light Grid Accent 3" w:semiHidden="0" w:uiPriority="62" w:unhideWhenUsed="0"/>
-    <w:lsdException w:name="Medium Shading 1 Accent 3" w:semiHidden="0" w:uiPriority="63" w:unhideWhenUsed="0"/>
-    <w:lsdException w:name="Medium Shading 2 Accent 3" w:semiHidden="0" w:uiPriority="64" w:unhideWhenUsed="0"/>
-    <w:lsdException w:name="Medium List 1 Accent 3" w:semiHidden="0" w:uiPriority="65" w:unhideWhenUsed="0"/>
-    <w:lsdException w:name="Medium List 2 Accent 3" w:semiHidden="0" w:uiPriority="66" w:unhideWhenUsed="0"/>
-    <w:lsdException w:name="Medium Grid 1 Accent 3" w:semiHidden="0" w:uiPriority="67" w:unhideWhenUsed="0"/>
-    <w:lsdException w:name="Medium Grid 2 Accent 3" w:semiHidden="0" w:uiPriority="68" w:unhideWhenUsed="0"/>
-    <w:lsdException w:name="Medium Grid 3 Accent 3" w:semiHidden="0" w:uiPriority="69" w:unhideWhenUsed="0"/>
-    <w:lsdException w:name="Dark List Accent 3" w:semiHidden="0" w:uiPriority="70" w:unhideWhenUsed="0"/>
-    <w:lsdException w:name="Colorful Shading Accent 3" w:semiHidden="0" w:uiPriority="71" w:unhideWhenUsed="0"/>
-    <w:lsdException w:name="Colorful List Accent 3" w:semiHidden="0" w:uiPriority="72" w:unhideWhenUsed="0"/>
-    <w:lsdException w:name="Colorful Grid Accent 3" w:semiHidden="0" w:uiPriority="73" w:unhideWhenUsed="0"/>
-    <w:lsdException w:name="Light Shading Accent 4" w:semiHidden="0" w:uiPriority="60" w:unhideWhenUsed="0"/>
-    <w:lsdException w:name="Light List Accent 4" w:semiHidden="0" w:uiPriority="61" w:unhideWhenUsed="0"/>
-    <w:lsdException w:name="Light Grid Accent 4" w:semiHidden="0" w:uiPriority="62" w:unhideWhenUsed="0"/>
-    <w:lsdException w:name="Medium Shading 1 Accent 4" w:semiHidden="0" w:uiPriority="63" w:unhideWhenUsed="0"/>
-    <w:lsdException w:name="Medium Shading 2 Accent 4" w:semiHidden="0" w:uiPriority="64" w:unhideWhenUsed="0"/>
-    <w:lsdException w:name="Medium List 1 Accent 4" w:semiHidden="0" w:uiPriority="65" w:unhideWhenUsed="0"/>
-    <w:lsdException w:name="Medium List 2 Accent 4" w:semiHidden="0" w:uiPriority="66" w:unhideWhenUsed="0"/>
-    <w:lsdException w:name="Medium Grid 1 Accent 4" w:semiHidden="0" w:uiPriority="67" w:unhideWhenUsed="0"/>
-    <w:lsdException w:name="Medium Grid 2 Accent 4" w:semiHidden="0" w:uiPriority="68" w:unhideWhenUsed="0"/>
-    <w:lsdException w:name="Medium Grid 3 Accent 4" w:semiHidden="0" w:uiPriority="69" w:unhideWhenUsed="0"/>
-    <w:lsdException w:name="Dark List Accent 4" w:semiHidden="0" w:uiPriority="70" w:unhideWhenUsed="0"/>
-    <w:lsdException w:name="Colorful Shading Accent 4" w:semiHidden="0" w:uiPriority="71" w:unhideWhenUsed="0"/>
-    <w:lsdException w:name="Colorful List Accent 4" w:semiHidden="0" w:uiPriority="72" w:unhideWhenUsed="0"/>
-    <w:lsdException w:name="Colorful Grid Accent 4" w:semiHidden="0" w:uiPriority="73" w:unhideWhenUsed="0"/>
-    <w:lsdException w:name="Light Shading Accent 5" w:semiHidden="0" w:uiPriority="60" w:unhideWhenUsed="0"/>
-    <w:lsdException w:name="Light List Accent 5" w:semiHidden="0" w:uiPriority="61" w:unhideWhenUsed="0"/>
-    <w:lsdException w:name="Light Grid Accent 5" w:semiHidden="0" w:uiPriority="62" w:unhideWhenUsed="0"/>
-    <w:lsdException w:name="Medium Shading 1 Accent 5" w:semiHidden="0" w:uiPriority="63" w:unhideWhenUsed="0"/>
-    <w:lsdException w:name="Medium Shading 2 Accent 5" w:semiHidden="0" w:uiPriority="64" w:unhideWhenUsed="0"/>
-    <w:lsdException w:name="Medium List 1 Accent 5" w:semiHidden="0" w:uiPriority="65" w:unhideWhenUsed="0"/>
-    <w:lsdException w:name="Medium List 2 Accent 5" w:semiHidden="0" w:uiPriority="66" w:unhideWhenUsed="0"/>
-    <w:lsdException w:name="Medium Grid 1 Accent 5" w:semiHidden="0" w:uiPriority="67" w:unhideWhenUsed="0"/>
-    <w:lsdException w:name="Medium Grid 2 Accent 5" w:semiHidden="0" w:uiPriority="68" w:unhideWhenUsed="0"/>
-    <w:lsdException w:name="Medium Grid 3 Accent 5" w:semiHidden="0" w:uiPriority="69" w:unhideWhenUsed="0"/>
-    <w:lsdException w:name="Dark List Accent 5" w:semiHidden="0" w:uiPriority="70" w:unhideWhenUsed="0"/>
-    <w:lsdException w:name="Colorful Shading Accent 5" w:semiHidden="0" w:uiPriority="71" w:unhideWhenUsed="0"/>
-    <w:lsdException w:name="Colorful List Accent 5" w:semiHidden="0" w:uiPriority="72" w:unhideWhenUsed="0"/>
-    <w:lsdException w:name="Colorful Grid Accent 5" w:semiHidden="0" w:uiPriority="73" w:unhideWhenUsed="0"/>
-    <w:lsdException w:name="Light Shading Accent 6" w:semiHidden="0" w:uiPriority="60" w:unhideWhenUsed="0"/>
-    <w:lsdException w:name="Light List Accent 6" w:semiHidden="0" w:uiPriority="61" w:unhideWhenUsed="0"/>
-    <w:lsdException w:name="Light Grid Accent 6" w:semiHidden="0" w:uiPriority="62" w:unhideWhenUsed="0"/>
-    <w:lsdException w:name="Medium Shading 1 Accent 6" w:semiHidden="0" w:uiPriority="63" w:unhideWhenUsed="0"/>
-    <w:lsdException w:name="Medium Shading 2 Accent 6" w:semiHidden="0" w:uiPriority="64" w:unhideWhenUsed="0"/>
-    <w:lsdException w:name="Medium List 1 Accent 6" w:semiHidden="0" w:uiPriority="65" w:unhideWhenUsed="0"/>
-    <w:lsdException w:name="Medium List 2 Accent 6" w:semiHidden="0" w:uiPriority="66" w:unhideWhenUsed="0"/>
-    <w:lsdException w:name="Medium Grid 1 Accent 6" w:semiHidden="0" w:uiPriority="67" w:unhideWhenUsed="0"/>
-    <w:lsdException w:name="Medium Grid 2 Accent 6" w:semiHidden="0" w:uiPriority="68" w:unhideWhenUsed="0"/>
-    <w:lsdException w:name="Medium Grid 3 Accent 6" w:semiHidden="0" w:uiPriority="69" w:unhideWhenUsed="0"/>
-    <w:lsdException w:name="Dark List Accent 6" w:semiHidden="0" w:uiPriority="70" w:unhideWhenUsed="0"/>
-    <w:lsdException w:name="Colorful Shading Accent 6" w:semiHidden="0" w:uiPriority="71" w:unhideWhenUsed="0"/>
-    <w:lsdException w:name="Colorful List Accent 6" w:semiHidden="0" w:uiPriority="72" w:unhideWhenUsed="0"/>
-    <w:lsdException w:name="Colorful Grid Accent 6" w:semiHidden="0" w:uiPriority="73" w:unhideWhenUsed="0"/>
-    <w:lsdException w:name="Subtle Emphasis" w:semiHidden="0" w:uiPriority="19" w:unhideWhenUsed="0" w:qFormat="1"/>
-    <w:lsdException w:name="Intense Emphasis" w:semiHidden="0" w:uiPriority="21" w:unhideWhenUsed="0" w:qFormat="1"/>
-    <w:lsdException w:name="Subtle Reference" w:semiHidden="0" w:uiPriority="31" w:unhideWhenUsed="0" w:qFormat="1"/>
-    <w:lsdException w:name="Intense Reference" w:semiHidden="0" w:uiPriority="32" w:unhideWhenUsed="0" w:qFormat="1"/>
-    <w:lsdException w:name="Book Title" w:semiHidden="0" w:uiPriority="33" w:unhideWhenUsed="0" w:qFormat="1"/>
-    <w:lsdException w:name="Bibliography" w:uiPriority="37"/>
-    <w:lsdException w:name="TOC Heading" w:uiPriority="39" w:qFormat="1"/>
-  </w:latentStyles>
-  <w:style w:type="paragraph" w:default="1" w:styleId="Normal">
-    <w:name w:val="Normal"/>
-    <w:qFormat/>
-    <w:rsid w:val="00B2366C"/>
-    <w:rPr>
-      <w:sz w:val="24"/>
-      <w:szCs w:val="24"/>
-      <w:lang w:val="en-US" w:eastAsia="en-US"/>
-    </w:rPr>
-  </w:style>
-  <w:style w:type="paragraph" w:styleId="Heading1">
-    <w:name w:val="heading 1"/>
-    <w:basedOn w:val="Normal"/>
-    <w:next w:val="Normal"/>
-    <w:qFormat/>
-    <w:rsid w:val="004175D9"/>
-    <w:pPr>
-      <w:keepNext/>
-      <w:spacing w:before="240" w:after="60"/>
-      <w:outlineLvl w:val="0"/>
-    </w:pPr>
-    <w:rPr>
-      <w:rFonts w:ascii="Arial" w:hAnsi="Arial" w:cs="Arial"/>
-      <w:b/>
-      <w:bCs/>
-      <w:kern w:val="32"/>
-      <w:sz w:val="32"/>
-      <w:szCs w:val="32"/>
-    </w:rPr>
-  </w:style>
-  <w:style w:type="paragraph" w:styleId="Heading2">
-    <w:name w:val="heading 2"/>
-    <w:basedOn w:val="Normal"/>
-    <w:next w:val="Normal"/>
-    <w:qFormat/>
-    <w:rsid w:val="004175D9"/>
-    <w:pPr>
-      <w:keepNext/>
-      <w:spacing w:before="240" w:after="60"/>
-      <w:outlineLvl w:val="1"/>
-    </w:pPr>
-    <w:rPr>
-      <w:rFonts w:ascii="Arial" w:hAnsi="Arial" w:cs="Arial"/>
-      <w:b/>
-      <w:bCs/>
-      <w:i/>
-      <w:iCs/>
-      <w:sz w:val="28"/>
-      <w:szCs w:val="28"/>
-    </w:rPr>
-  </w:style>
-  <w:style w:type="paragraph" w:styleId="Heading3">
-    <w:name w:val="heading 3"/>
-    <w:basedOn w:val="Normal"/>
-    <w:next w:val="Normal"/>
-    <w:qFormat/>
-    <w:rsid w:val="004175D9"/>
-    <w:pPr>
-      <w:keepNext/>
-      <w:spacing w:before="240" w:after="60"/>
-      <w:outlineLvl w:val="2"/>
-    </w:pPr>
-    <w:rPr>
-      <w:rFonts w:ascii="Arial" w:hAnsi="Arial" w:cs="Arial"/>
-      <w:b/>
-      <w:bCs/>
-      <w:sz w:val="26"/>
-      <w:szCs w:val="26"/>
-    </w:rPr>
-  </w:style>
-  <w:style w:type="character" w:default="1" w:styleId="DefaultParagraphFont">
-    <w:name w:val="Default Paragraph Font"/>
-    <w:uiPriority w:val="1"/>
-    <w:semiHidden/>
-    <w:unhideWhenUsed/>
-  </w:style>
-  <w:style w:type="table" w:default="1" w:styleId="TableNormal">
-    <w:name w:val="Normal Table"/>
-    <w:uiPriority w:val="99"/>
-    <w:semiHidden/>
-    <w:unhideWhenUsed/>
-    <w:tblPr>
-      <w:tblInd w:w="0" w:type="dxa"/>
-      <w:tblCellMar>
-        <w:top w:w="0" w:type="dxa"/>
-        <w:left w:w="108" w:type="dxa"/>
-        <w:bottom w:w="0" w:type="dxa"/>
-        <w:right w:w="108" w:type="dxa"/>
-      </w:tblCellMar>
-    </w:tblPr>
-  </w:style>
-  <w:style w:type="numbering" w:default="1" w:styleId="NoList">
-    <w:name w:val="No List"/>
-    <w:uiPriority w:val="99"/>
-    <w:semiHidden/>
-    <w:unhideWhenUsed/>
-  </w:style>
-  <w:style w:type="paragraph" w:styleId="Header">
-    <w:name w:val="header"/>
-    <w:basedOn w:val="Normal"/>
-    <w:rsid w:val="00F506BB"/>
-    <w:pPr>
-      <w:tabs>
-        <w:tab w:val="center" w:pos="4320"/>
-        <w:tab w:val="right" w:pos="8640"/>
-      </w:tabs>
-    </w:pPr>
-  </w:style>
-  <w:style w:type="paragraph" w:styleId="Footer">
-    <w:name w:val="footer"/>
-    <w:basedOn w:val="Normal"/>
-    <w:rsid w:val="00F506BB"/>
-    <w:pPr>
-      <w:tabs>
-        <w:tab w:val="center" w:pos="4320"/>
-        <w:tab w:val="right" w:pos="8640"/>
-      </w:tabs>
-    </w:pPr>
-  </w:style>
-  <w:style w:type="table" w:styleId="TableGrid">
-    <w:name w:val="Table Grid"/>
-    <w:basedOn w:val="TableNormal"/>
-    <w:uiPriority w:val="59"/>
-    <w:rsid w:val="00F506BB"/>
-    <w:tblPr>
-      <w:tblInd w:w="0" w:type="dxa"/>
-      <w:tblBorders>
-        <w:top w:val="single" w:sz="4" w:space="0" w:color="auto"/>
-        <w:left w:val="single" w:sz="4" w:space="0" w:color="auto"/>
-        <w:bottom w:val="single" w:sz="4" w:space="0" w:color="auto"/>
-        <w:right w:val="single" w:sz="4" w:space="0" w:color="auto"/>
-        <w:insideH w:val="single" w:sz="4" w:space="0" w:color="auto"/>
-        <w:insideV w:val="single" w:sz="4" w:space="0" w:color="auto"/>
-      </w:tblBorders>
-      <w:tblCellMar>
-        <w:top w:w="0" w:type="dxa"/>
-        <w:left w:w="108" w:type="dxa"/>
-        <w:bottom w:w="0" w:type="dxa"/>
-        <w:right w:w="108" w:type="dxa"/>
-      </w:tblCellMar>
-    </w:tblPr>
-  </w:style>
-  <w:style w:type="character" w:styleId="PageNumber">
-    <w:name w:val="page number"/>
-    <w:basedOn w:val="DefaultParagraphFont"/>
-    <w:rsid w:val="00F506BB"/>
-  </w:style>
-  <w:style w:type="paragraph" w:styleId="BalloonText">
-    <w:name w:val="Balloon Text"/>
-    <w:basedOn w:val="Normal"/>
-    <w:link w:val="BalloonTextChar"/>
-    <w:uiPriority w:val="99"/>
-    <w:semiHidden/>
-    <w:unhideWhenUsed/>
-    <w:rsid w:val="00924D7D"/>
-    <w:rPr>
-      <w:rFonts w:ascii="Tahoma" w:hAnsi="Tahoma" w:cs="Tahoma"/>
-      <w:sz w:val="16"/>
-      <w:szCs w:val="16"/>
-    </w:rPr>
-  </w:style>
-  <w:style w:type="character" w:customStyle="1" w:styleId="BalloonTextChar">
-    <w:name w:val="Balloon Text Char"/>
-    <w:link w:val="BalloonText"/>
-    <w:uiPriority w:val="99"/>
-    <w:semiHidden/>
-    <w:rsid w:val="00924D7D"/>
-    <w:rPr>
-      <w:rFonts w:ascii="Tahoma" w:hAnsi="Tahoma" w:cs="Tahoma"/>
-      <w:sz w:val="16"/>
-      <w:szCs w:val="16"/>
-    </w:rPr>
-  </w:style>
-  <w:style w:type="character" w:styleId="Hyperlink">
-    <w:name w:val="Hyperlink"/>
-    <w:uiPriority w:val="99"/>
-    <w:rsid w:val="00333532"/>
-    <w:rPr>
-      <w:color w:val="0000FF"/>
-      <w:u w:val="single"/>
-    </w:rPr>
-  </w:style>
-  <w:style w:type="paragraph" w:styleId="TOC1">
-    <w:name w:val="toc 1"/>
-    <w:basedOn w:val="Normal"/>
-    <w:next w:val="Normal"/>
-    <w:autoRedefine/>
-    <w:uiPriority w:val="39"/>
-    <w:qFormat/>
-    <w:rsid w:val="004175D9"/>
-  </w:style>
-  <w:style w:type="character" w:styleId="FollowedHyperlink">
-    <w:name w:val="FollowedHyperlink"/>
-    <w:rsid w:val="00784CB7"/>
-    <w:rPr>
-      <w:color w:val="800080"/>
-      <w:u w:val="single"/>
-    </w:rPr>
-  </w:style>
-  <w:style w:type="paragraph" w:styleId="TOC3">
-    <w:name w:val="toc 3"/>
-    <w:basedOn w:val="Normal"/>
-    <w:next w:val="Normal"/>
-    <w:autoRedefine/>
-    <w:uiPriority w:val="39"/>
-    <w:qFormat/>
-    <w:rsid w:val="0093617F"/>
-    <w:pPr>
-      <w:ind w:left="480"/>
-    </w:pPr>
-  </w:style>
-  <w:style w:type="paragraph" w:styleId="TOC2">
-    <w:name w:val="toc 2"/>
-    <w:basedOn w:val="Normal"/>
-    <w:next w:val="Normal"/>
-    <w:autoRedefine/>
-    <w:uiPriority w:val="39"/>
-    <w:qFormat/>
-    <w:rsid w:val="00F01CE5"/>
-    <w:pPr>
-      <w:ind w:left="240"/>
-    </w:pPr>
-  </w:style>
-  <w:style w:type="paragraph" w:styleId="ListParagraph">
-    <w:name w:val="List Paragraph"/>
-    <w:basedOn w:val="Normal"/>
-    <w:uiPriority w:val="34"/>
-    <w:qFormat/>
-    <w:rsid w:val="009B5259"/>
-    <w:pPr>
-      <w:ind w:left="720"/>
-    </w:pPr>
-  </w:style>
-  <w:style w:type="paragraph" w:styleId="TOCHeading">
-    <w:name w:val="TOC Heading"/>
-    <w:basedOn w:val="Heading1"/>
-    <w:next w:val="Normal"/>
-    <w:uiPriority w:val="39"/>
-    <w:qFormat/>
-    <w:rsid w:val="00870FC0"/>
-    <w:pPr>
-      <w:keepLines/>
-      <w:spacing w:before="480" w:after="0" w:line="276" w:lineRule="auto"/>
-      <w:outlineLvl w:val="9"/>
-    </w:pPr>
-    <w:rPr>
-      <w:rFonts w:ascii="Cambria" w:eastAsia="MS Gothic" w:hAnsi="Cambria" w:cs="Times New Roman"/>
-      <w:color w:val="365F91"/>
-      <w:kern w:val="0"/>
-      <w:sz w:val="28"/>
-      <w:szCs w:val="28"/>
-      <w:lang w:eastAsia="ja-JP"/>
-    </w:rPr>
-  </w:style>
-  <w:style w:type="paragraph" w:customStyle="1" w:styleId="FieldLabel">
-    <w:name w:val="FieldLabel"/>
-    <w:basedOn w:val="Normal"/>
-    <w:rsid w:val="006914E9"/>
-    <w:pPr>
-      <w:widowControl w:val="0"/>
-      <w:spacing w:before="20" w:after="60"/>
-    </w:pPr>
-    <w:rPr>
-      <w:rFonts w:ascii="Arial" w:hAnsi="Arial"/>
-      <w:sz w:val="20"/>
-      <w:szCs w:val="20"/>
-    </w:rPr>
-  </w:style>
-  <w:style w:type="paragraph" w:styleId="BodyText">
-    <w:name w:val="Body Text"/>
-    <w:basedOn w:val="Normal"/>
-    <w:rsid w:val="00B10ADA"/>
-    <w:pPr>
-      <w:spacing w:after="120" w:line="0" w:lineRule="atLeast"/>
-      <w:ind w:left="360"/>
-    </w:pPr>
-    <w:rPr>
-      <w:rFonts w:ascii="Arial" w:hAnsi="Arial"/>
-      <w:spacing w:val="-5"/>
-      <w:sz w:val="20"/>
-      <w:szCs w:val="20"/>
-    </w:rPr>
-  </w:style>
-  <w:style w:type="paragraph" w:customStyle="1" w:styleId="TableText">
-    <w:name w:val="Table Text"/>
-    <w:basedOn w:val="Normal"/>
-    <w:rsid w:val="00B10ADA"/>
-    <w:pPr>
-      <w:ind w:left="14"/>
-    </w:pPr>
-    <w:rPr>
-      <w:rFonts w:ascii="Arial" w:hAnsi="Arial"/>
-      <w:spacing w:val="-5"/>
-      <w:sz w:val="16"/>
-      <w:szCs w:val="20"/>
-    </w:rPr>
-  </w:style>
-  <w:style w:type="table" w:styleId="TableWeb2">
-    <w:name w:val="Table Web 2"/>
-    <w:basedOn w:val="TableNormal"/>
-    <w:rsid w:val="00B10ADA"/>
-    <w:pPr>
-      <w:widowControl w:val="0"/>
-    </w:pPr>
-    <w:tblPr>
-      <w:tblCellSpacing w:w="20" w:type="dxa"/>
-      <w:tblInd w:w="0" w:type="dxa"/>
-      <w:tblBorders>
-        <w:top w:val="inset" w:sz="6" w:space="0" w:color="auto"/>
-        <w:left w:val="inset" w:sz="6" w:space="0" w:color="auto"/>
-        <w:bottom w:val="inset" w:sz="6" w:space="0" w:color="auto"/>
-        <w:right w:val="inset" w:sz="6" w:space="0" w:color="auto"/>
-        <w:insideH w:val="inset" w:sz="6" w:space="0" w:color="auto"/>
-        <w:insideV w:val="inset" w:sz="6" w:space="0" w:color="auto"/>
-      </w:tblBorders>
-      <w:tblCellMar>
-        <w:top w:w="0" w:type="dxa"/>
-        <w:left w:w="108" w:type="dxa"/>
-        <w:bottom w:w="0" w:type="dxa"/>
-        <w:right w:w="108" w:type="dxa"/>
-      </w:tblCellMar>
-    </w:tblPr>
-    <w:trPr>
-      <w:tblCellSpacing w:w="20" w:type="dxa"/>
-    </w:trPr>
-    <w:tcPr>
-      <w:shd w:val="clear" w:color="auto" w:fill="auto"/>
-    </w:tcPr>
-    <w:tblStylePr w:type="firstRow">
-      <w:rPr>
-        <w:color w:val="auto"/>
-      </w:rPr>
-      <w:tblPr/>
-      <w:tcPr>
-        <w:tcBorders>
-          <w:tl2br w:val="none" w:sz="0" w:space="0" w:color="auto"/>
-          <w:tr2bl w:val="none" w:sz="0" w:space="0" w:color="auto"/>
-        </w:tcBorders>
-      </w:tcPr>
-    </w:tblStylePr>
-  </w:style>
-  <w:style w:type="paragraph" w:customStyle="1" w:styleId="msolistparagraph0">
-    <w:name w:val="msolistparagraph"/>
-    <w:basedOn w:val="Normal"/>
-    <w:semiHidden/>
-    <w:rsid w:val="00B10ADA"/>
-    <w:pPr>
-      <w:ind w:left="720"/>
-    </w:pPr>
-    <w:rPr>
-      <w:rFonts w:eastAsia="Calibri"/>
-      <w:lang w:val="en-CA" w:eastAsia="en-CA"/>
-    </w:rPr>
-  </w:style>
-  <w:style w:type="character" w:customStyle="1" w:styleId="apple-converted-space">
-    <w:name w:val="apple-converted-space"/>
-    <w:basedOn w:val="DefaultParagraphFont"/>
-    <w:rsid w:val="00384A2A"/>
-  </w:style>
-  <w:style w:type="character" w:customStyle="1" w:styleId="variablesproductname">
-    <w:name w:val="variablesproductname"/>
-    <w:basedOn w:val="DefaultParagraphFont"/>
-    <w:rsid w:val="00384A2A"/>
-  </w:style>
-  <w:style w:type="paragraph" w:styleId="NormalWeb">
-    <w:name w:val="Normal (Web)"/>
-    <w:basedOn w:val="Normal"/>
-    <w:uiPriority w:val="99"/>
-    <w:semiHidden/>
-    <w:unhideWhenUsed/>
-    <w:rsid w:val="00384A2A"/>
-    <w:pPr>
-      <w:spacing w:before="100" w:beforeAutospacing="1" w:after="100" w:afterAutospacing="1"/>
-    </w:pPr>
-    <w:rPr>
-      <w:lang w:val="en-CA" w:eastAsia="en-CA"/>
-    </w:rPr>
-  </w:style>
-  <w:style w:type="character" w:styleId="HTMLCode">
-    <w:name w:val="HTML Code"/>
-    <w:basedOn w:val="DefaultParagraphFont"/>
-    <w:uiPriority w:val="99"/>
-    <w:semiHidden/>
-    <w:unhideWhenUsed/>
-    <w:rsid w:val="00F85D11"/>
-    <w:rPr>
-      <w:rFonts w:ascii="Courier New" w:eastAsia="Times New Roman" w:hAnsi="Courier New" w:cs="Courier New"/>
-      <w:sz w:val="20"/>
-      <w:szCs w:val="20"/>
-    </w:rPr>
-  </w:style>
-  <w:style w:type="character" w:customStyle="1" w:styleId="uicontrol">
-    <w:name w:val="uicontrol"/>
-    <w:basedOn w:val="DefaultParagraphFont"/>
-    <w:rsid w:val="00F85D11"/>
-  </w:style>
-</w:styles>
-</file>
-
-<file path=word/stylesWithEffects.xml><?xml version="1.0" encoding="utf-8"?>
-<w:styles xmlns:wpc="http://schemas.microsoft.com/office/word/2010/wordprocessingCanvas" xmlns:mo="http://schemas.microsoft.com/office/mac/office/2008/main" xmlns:mc="http://schemas.openxmlformats.org/markup-compatibility/2006" xmlns:mv="urn:schemas-microsoft-com:mac:vml" xmlns:o="urn:schemas-microsoft-com:office:office" xmlns:r="http://schemas.openxmlformats.org/officeDocument/2006/relationships" xmlns:m="http://schemas.openxmlformats.org/officeDocument/2006/math" xmlns:v="urn:schemas-microsoft-com:vml" xmlns:wp14="http://schemas.microsoft.com/office/word/2010/wordprocessingDrawing" xmlns:wp="http://schemas.openxmlformats.org/drawingml/2006/wordprocessingDrawing" xmlns:w10="urn:schemas-microsoft-com:office:word" xmlns:w="http://schemas.openxmlformats.org/wordprocessingml/2006/main" xmlns:w14="http://schemas.microsoft.com/office/word/2010/wordml" xmlns:wpg="http://schemas.microsoft.com/office/word/2010/wordprocessingGroup" xmlns:wpi="http://schemas.microsoft.com/office/word/2010/wordprocessingInk" xmlns:wne="http://schemas.microsoft.com/office/word/2006/wordml" xmlns:wps="http://schemas.microsoft.com/office/word/2010/wordprocessingShape" mc:Ignorable="w14 wp14">
-  <w:docDefaults>
-    <w:rPrDefault>
-      <w:rPr>
-        <w:rFonts w:ascii="Times New Roman" w:eastAsia="Times New Roman" w:hAnsi="Times New Roman" w:cs="Times New Roman"/>
-        <w:lang w:val="en-CA" w:eastAsia="en-CA" w:bidi="ar-SA"/>
-      </w:rPr>
-    </w:rPrDefault>
-    <w:pPrDefault/>
-  </w:docDefaults>
-  <w:latentStyles w:defLockedState="0" w:defUIPriority="99" w:defSemiHidden="1" w:defUnhideWhenUsed="1" w:defQFormat="0" w:count="276">
-    <w:lsdException w:name="Normal" w:semiHidden="0" w:uiPriority="0" w:unhideWhenUsed="0" w:qFormat="1"/>
-    <w:lsdException w:name="heading 1" w:semiHidden="0" w:uiPriority="0" w:unhideWhenUsed="0" w:qFormat="1"/>
-    <w:lsdException w:name="heading 2" w:semiHidden="0" w:uiPriority="9" w:unhideWhenUsed="0" w:qFormat="1"/>
-    <w:lsdException w:name="heading 3" w:semiHidden="0" w:uiPriority="0" w:unhideWhenUsed="0" w:qFormat="1"/>
-    <w:lsdException w:name="heading 4" w:uiPriority="9" w:qFormat="1"/>
-    <w:lsdException w:name="heading 5" w:uiPriority="9" w:qFormat="1"/>
-    <w:lsdException w:name="heading 6" w:uiPriority="9" w:qFormat="1"/>
-    <w:lsdException w:name="heading 7" w:uiPriority="9" w:qFormat="1"/>
-    <w:lsdException w:name="heading 8" w:uiPriority="9" w:qFormat="1"/>
-    <w:lsdException w:name="heading 9" w:uiPriority="9" w:qFormat="1"/>
-    <w:lsdException w:name="toc 1" w:uiPriority="39" w:qFormat="1"/>
-    <w:lsdException w:name="toc 2" w:uiPriority="39" w:qFormat="1"/>
-    <w:lsdException w:name="toc 3" w:uiPriority="39" w:qFormat="1"/>
-    <w:lsdException w:name="toc 4" w:uiPriority="39"/>
-    <w:lsdException w:name="toc 5" w:uiPriority="39"/>
-    <w:lsdException w:name="toc 6" w:uiPriority="39"/>
-    <w:lsdException w:name="toc 7" w:uiPriority="39"/>
-    <w:lsdException w:name="toc 8" w:uiPriority="39"/>
-    <w:lsdException w:name="toc 9" w:uiPriority="39"/>
-    <w:lsdException w:name="caption" w:uiPriority="35" w:qFormat="1"/>
-    <w:lsdException w:name="Title" w:semiHidden="0" w:uiPriority="10" w:unhideWhenUsed="0" w:qFormat="1"/>
-    <w:lsdException w:name="Default Paragraph Font" w:uiPriority="1"/>
-    <w:lsdException w:name="Subtitle" w:semiHidden="0" w:uiPriority="11" w:unhideWhenUsed="0" w:qFormat="1"/>
-    <w:lsdException w:name="Strong" w:semiHidden="0" w:uiPriority="22" w:unhideWhenUsed="0" w:qFormat="1"/>
-    <w:lsdException w:name="Emphasis" w:semiHidden="0" w:uiPriority="20" w:unhideWhenUsed="0" w:qFormat="1"/>
-    <w:lsdException w:name="Table Grid" w:semiHidden="0" w:uiPriority="59" w:unhideWhenUsed="0"/>
-    <w:lsdException w:name="Note Level 1" w:semiHidden="0" w:unhideWhenUsed="0"/>
-    <w:lsdException w:name="Note Level 2" w:semiHidden="0" w:unhideWhenUsed="0"/>
-    <w:lsdException w:name="Note Level 3" w:semiHidden="0" w:unhideWhenUsed="0"/>
-    <w:lsdException w:name="Note Level 4" w:semiHidden="0" w:unhideWhenUsed="0"/>
-    <w:lsdException w:name="Note Level 5" w:semiHidden="0" w:unhideWhenUsed="0"/>
-    <w:lsdException w:name="Note Level 6" w:semiHidden="0" w:unhideWhenUsed="0"/>
-    <w:lsdException w:name="Note Level 7" w:semiHidden="0" w:unhideWhenUsed="0"/>
-    <w:lsdException w:name="Note Level 8" w:semiHidden="0" w:unhideWhenUsed="0"/>
-    <w:lsdException w:name="Note Level 9" w:semiHidden="0" w:unhideWhenUsed="0"/>
-    <w:lsdException w:name="Placeholder Text" w:unhideWhenUsed="0"/>
-    <w:lsdException w:name="No Spacing" w:semiHidden="0" w:uiPriority="1" w:unhideWhenUsed="0" w:qFormat="1"/>
-    <w:lsdException w:name="Light Shading" w:semiHidden="0" w:uiPriority="60" w:unhideWhenUsed="0"/>
-    <w:lsdException w:name="Light List" w:semiHidden="0" w:uiPriority="61" w:unhideWhenUsed="0"/>
-    <w:lsdException w:name="Light Grid" w:semiHidden="0" w:uiPriority="62" w:unhideWhenUsed="0"/>
-    <w:lsdException w:name="Medium Shading 1" w:semiHidden="0" w:uiPriority="63" w:unhideWhenUsed="0"/>
-    <w:lsdException w:name="Medium Shading 2" w:semiHidden="0" w:uiPriority="64" w:unhideWhenUsed="0"/>
-    <w:lsdException w:name="Medium List 1" w:semiHidden="0" w:uiPriority="65" w:unhideWhenUsed="0"/>
-    <w:lsdException w:name="Medium List 2" w:semiHidden="0" w:uiPriority="66" w:unhideWhenUsed="0"/>
-    <w:lsdException w:name="Medium Grid 1" w:semiHidden="0" w:uiPriority="67" w:unhideWhenUsed="0"/>
-    <w:lsdException w:name="Medium Grid 2" w:semiHidden="0" w:uiPriority="68" w:unhideWhenUsed="0"/>
-    <w:lsdException w:name="Medium Grid 3" w:semiHidden="0" w:uiPriority="69" w:unhideWhenUsed="0"/>
-    <w:lsdException w:name="Dark List" w:semiHidden="0" w:uiPriority="70" w:unhideWhenUsed="0"/>
-    <w:lsdException w:name="Colorful Shading" w:semiHidden="0" w:uiPriority="71" w:unhideWhenUsed="0"/>
-    <w:lsdException w:name="Colorful List" w:semiHidden="0" w:uiPriority="72" w:unhideWhenUsed="0"/>
-    <w:lsdException w:name="Colorful Grid" w:semiHidden="0" w:uiPriority="73" w:unhideWhenUsed="0"/>
-    <w:lsdException w:name="Light Shading Accent 1" w:semiHidden="0" w:uiPriority="60" w:unhideWhenUsed="0"/>
-    <w:lsdException w:name="Light List Accent 1" w:semiHidden="0" w:uiPriority="61" w:unhideWhenUsed="0"/>
-    <w:lsdException w:name="Light Grid Accent 1" w:semiHidden="0" w:uiPriority="62" w:unhideWhenUsed="0"/>
-    <w:lsdException w:name="Medium Shading 1 Accent 1" w:semiHidden="0" w:uiPriority="63" w:unhideWhenUsed="0"/>
-    <w:lsdException w:name="Medium Shading 2 Accent 1" w:semiHidden="0" w:uiPriority="64" w:unhideWhenUsed="0"/>
-    <w:lsdException w:name="Medium List 1 Accent 1" w:semiHidden="0" w:uiPriority="65" w:unhideWhenUsed="0"/>
-    <w:lsdException w:name="Revision" w:unhideWhenUsed="0"/>
-    <w:lsdException w:name="List Paragraph" w:semiHidden="0" w:uiPriority="34" w:unhideWhenUsed="0" w:qFormat="1"/>
-    <w:lsdException w:name="Quote" w:semiHidden="0" w:uiPriority="29" w:unhideWhenUsed="0" w:qFormat="1"/>
-    <w:lsdException w:name="Intense Quote" w:semiHidden="0" w:uiPriority="30" w:unhideWhenUsed="0" w:qFormat="1"/>
-    <w:lsdException w:name="Medium List 2 Accent 1" w:semiHidden="0" w:uiPriority="66" w:unhideWhenUsed="0"/>
-    <w:lsdException w:name="Medium Grid 1 Accent 1" w:semiHidden="0" w:uiPriority="67" w:unhideWhenUsed="0"/>
-    <w:lsdException w:name="Medium Grid 2 Accent 1" w:semiHidden="0" w:uiPriority="68" w:unhideWhenUsed="0"/>
-    <w:lsdException w:name="Medium Grid 3 Accent 1" w:semiHidden="0" w:uiPriority="69" w:unhideWhenUsed="0"/>
-    <w:lsdException w:name="Dark List Accent 1" w:semiHidden="0" w:uiPriority="70" w:unhideWhenUsed="0"/>
-    <w:lsdException w:name="Colorful Shading Accent 1" w:semiHidden="0" w:uiPriority="71" w:unhideWhenUsed="0"/>
-    <w:lsdException w:name="Colorful List Accent 1" w:semiHidden="0" w:uiPriority="72" w:unhideWhenUsed="0"/>
-    <w:lsdException w:name="Colorful Grid Accent 1" w:semiHidden="0" w:uiPriority="73" w:unhideWhenUsed="0"/>
-    <w:lsdException w:name="Light Shading Accent 2" w:semiHidden="0" w:uiPriority="60" w:unhideWhenUsed="0"/>
-    <w:lsdException w:name="Light List Accent 2" w:semiHidden="0" w:uiPriority="61" w:unhideWhenUsed="0"/>
-    <w:lsdException w:name="Light Grid Accent 2" w:semiHidden="0" w:uiPriority="62" w:unhideWhenUsed="0"/>
-    <w:lsdException w:name="Medium Shading 1 Accent 2" w:semiHidden="0" w:uiPriority="63" w:unhideWhenUsed="0"/>
-    <w:lsdException w:name="Medium Shading 2 Accent 2" w:semiHidden="0" w:uiPriority="64" w:unhideWhenUsed="0"/>
-    <w:lsdException w:name="Medium List 1 Accent 2" w:semiHidden="0" w:uiPriority="65" w:unhideWhenUsed="0"/>
-    <w:lsdException w:name="Medium List 2 Accent 2" w:semiHidden="0" w:uiPriority="66" w:unhideWhenUsed="0"/>
-    <w:lsdException w:name="Medium Grid 1 Accent 2" w:semiHidden="0" w:uiPriority="67" w:unhideWhenUsed="0"/>
-    <w:lsdException w:name="Medium Grid 2 Accent 2" w:semiHidden="0" w:uiPriority="68" w:unhideWhenUsed="0"/>
-    <w:lsdException w:name="Medium Grid 3 Accent 2" w:semiHidden="0" w:uiPriority="69" w:unhideWhenUsed="0"/>
-    <w:lsdException w:name="Dark List Accent 2" w:semiHidden="0" w:uiPriority="70" w:unhideWhenUsed="0"/>
-    <w:lsdException w:name="Colorful Shading Accent 2" w:semiHidden="0" w:uiPriority="71" w:unhideWhenUsed="0"/>
-    <w:lsdException w:name="Colorful List Accent 2" w:semiHidden="0" w:uiPriority="72" w:unhideWhenUsed="0"/>
-    <w:lsdException w:name="Colorful Grid Accent 2" w:semiHidden="0" w:uiPriority="73" w:unhideWhenUsed="0"/>
-    <w:lsdException w:name="Light Shading Accent 3" w:semiHidden="0" w:uiPriority="60" w:unhideWhenUsed="0"/>
-    <w:lsdException w:name="Light List Accent 3" w:semiHidden="0" w:uiPriority="61" w:unhideWhenUsed="0"/>
-    <w:lsdException w:name="Light Grid Accent 3" w:semiHidden="0" w:uiPriority="62" w:unhideWhenUsed="0"/>
-    <w:lsdException w:name="Medium Shading 1 Accent 3" w:semiHidden="0" w:uiPriority="63" w:unhideWhenUsed="0"/>
-    <w:lsdException w:name="Medium Shading 2 Accent 3" w:semiHidden="0" w:uiPriority="64" w:unhideWhenUsed="0"/>
-    <w:lsdException w:name="Medium List 1 Accent 3" w:semiHidden="0" w:uiPriority="65" w:unhideWhenUsed="0"/>
-    <w:lsdException w:name="Medium List 2 Accent 3" w:semiHidden="0" w:uiPriority="66" w:unhideWhenUsed="0"/>
-    <w:lsdException w:name="Medium Grid 1 Accent 3" w:semiHidden="0" w:uiPriority="67" w:unhideWhenUsed="0"/>
-    <w:lsdException w:name="Medium Grid 2 Accent 3" w:semiHidden="0" w:uiPriority="68" w:unhideWhenUsed="0"/>
-    <w:lsdException w:name="Medium Grid 3 Accent 3" w:semiHidden="0" w:uiPriority="69" w:unhideWhenUsed="0"/>
-    <w:lsdException w:name="Dark List Accent 3" w:semiHidden="0" w:uiPriority="70" w:unhideWhenUsed="0"/>
-    <w:lsdException w:name="Colorful Shading Accent 3" w:semiHidden="0" w:uiPriority="71" w:unhideWhenUsed="0"/>
-    <w:lsdException w:name="Colorful List Accent 3" w:semiHidden="0" w:uiPriority="72" w:unhideWhenUsed="0"/>
-    <w:lsdException w:name="Colorful Grid Accent 3" w:semiHidden="0" w:uiPriority="73" w:unhideWhenUsed="0"/>
-    <w:lsdException w:name="Light Shading Accent 4" w:semiHidden="0" w:uiPriority="60" w:unhideWhenUsed="0"/>
-    <w:lsdException w:name="Light List Accent 4" w:semiHidden="0" w:uiPriority="61" w:unhideWhenUsed="0"/>
-    <w:lsdException w:name="Light Grid Accent 4" w:semiHidden="0" w:uiPriority="62" w:unhideWhenUsed="0"/>
-    <w:lsdException w:name="Medium Shading 1 Accent 4" w:semiHidden="0" w:uiPriority="63" w:unhideWhenUsed="0"/>
-    <w:lsdException w:name="Medium Shading 2 Accent 4" w:semiHidden="0" w:uiPriority="64" w:unhideWhenUsed="0"/>
-    <w:lsdException w:name="Medium List 1 Accent 4" w:semiHidden="0" w:uiPriority="65" w:unhideWhenUsed="0"/>
-    <w:lsdException w:name="Medium List 2 Accent 4" w:semiHidden="0" w:uiPriority="66" w:unhideWhenUsed="0"/>
-    <w:lsdException w:name="Medium Grid 1 Accent 4" w:semiHidden="0" w:uiPriority="67" w:unhideWhenUsed="0"/>
-    <w:lsdException w:name="Medium Grid 2 Accent 4" w:semiHidden="0" w:uiPriority="68" w:unhideWhenUsed="0"/>
-    <w:lsdException w:name="Medium Grid 3 Accent 4" w:semiHidden="0" w:uiPriority="69" w:unhideWhenUsed="0"/>
-    <w:lsdException w:name="Dark List Accent 4" w:semiHidden="0" w:uiPriority="70" w:unhideWhenUsed="0"/>
-    <w:lsdException w:name="Colorful Shading Accent 4" w:semiHidden="0" w:uiPriority="71" w:unhideWhenUsed="0"/>
-    <w:lsdException w:name="Colorful List Accent 4" w:semiHidden="0" w:uiPriority="72" w:unhideWhenUsed="0"/>
-    <w:lsdException w:name="Colorful Grid Accent 4" w:semiHidden="0" w:uiPriority="73" w:unhideWhenUsed="0"/>
-    <w:lsdException w:name="Light Shading Accent 5" w:semiHidden="0" w:uiPriority="60" w:unhideWhenUsed="0"/>
-    <w:lsdException w:name="Light List Accent 5" w:semiHidden="0" w:uiPriority="61" w:unhideWhenUsed="0"/>
-    <w:lsdException w:name="Light Grid Accent 5" w:semiHidden="0" w:uiPriority="62" w:unhideWhenUsed="0"/>
-    <w:lsdException w:name="Medium Shading 1 Accent 5" w:semiHidden="0" w:uiPriority="63" w:unhideWhenUsed="0"/>
-    <w:lsdException w:name="Medium Shading 2 Accent 5" w:semiHidden="0" w:uiPriority="64" w:unhideWhenUsed="0"/>
-    <w:lsdException w:name="Medium List 1 Accent 5" w:semiHidden="0" w:uiPriority="65" w:unhideWhenUsed="0"/>
-    <w:lsdException w:name="Medium List 2 Accent 5" w:semiHidden="0" w:uiPriority="66" w:unhideWhenUsed="0"/>
-    <w:lsdException w:name="Medium Grid 1 Accent 5" w:semiHidden="0" w:uiPriority="67" w:unhideWhenUsed="0"/>
-    <w:lsdException w:name="Medium Grid 2 Accent 5" w:semiHidden="0" w:uiPriority="68" w:unhideWhenUsed="0"/>
-    <w:lsdException w:name="Medium Grid 3 Accent 5" w:semiHidden="0" w:uiPriority="69" w:unhideWhenUsed="0"/>
-    <w:lsdException w:name="Dark List Accent 5" w:semiHidden="0" w:uiPriority="70" w:unhideWhenUsed="0"/>
-    <w:lsdException w:name="Colorful Shading Accent 5" w:semiHidden="0" w:uiPriority="71" w:unhideWhenUsed="0"/>
-    <w:lsdException w:name="Colorful List Accent 5" w:semiHidden="0" w:uiPriority="72" w:unhideWhenUsed="0"/>
-    <w:lsdException w:name="Colorful Grid Accent 5" w:semiHidden="0" w:uiPriority="73" w:unhideWhenUsed="0"/>
-    <w:lsdException w:name="Light Shading Accent 6" w:semiHidden="0" w:uiPriority="60" w:unhideWhenUsed="0"/>
-    <w:lsdException w:name="Light List Accent 6" w:semiHidden="0" w:uiPriority="61" w:unhideWhenUsed="0"/>
-    <w:lsdException w:name="Light Grid Accent 6" w:semiHidden="0" w:uiPriority="62" w:unhideWhenUsed="0"/>
-    <w:lsdException w:name="Medium Shading 1 Accent 6" w:semiHidden="0" w:uiPriority="63" w:unhideWhenUsed="0"/>
-    <w:lsdException w:name="Medium Shading 2 Accent 6" w:semiHidden="0" w:uiPriority="64" w:unhideWhenUsed="0"/>
-    <w:lsdException w:name="Medium List 1 Accent 6" w:semiHidden="0" w:uiPriority="65" w:unhideWhenUsed="0"/>
-    <w:lsdException w:name="Medium List 2 Accent 6" w:semiHidden="0" w:uiPriority="66" w:unhideWhenUsed="0"/>
-    <w:lsdException w:name="Medium Grid 1 Accent 6" w:semiHidden="0" w:uiPriority="67" w:unhideWhenUsed="0"/>
-    <w:lsdException w:name="Medium Grid 2 Accent 6" w:semiHidden="0" w:uiPriority="68" w:unhideWhenUsed="0"/>
-    <w:lsdException w:name="Medium Grid 3 Accent 6" w:semiHidden="0" w:uiPriority="69" w:unhideWhenUsed="0"/>
-    <w:lsdException w:name="Dark List Accent 6" w:semiHidden="0" w:uiPriority="70" w:unhideWhenUsed="0"/>
-    <w:lsdException w:name="Colorful Shading Accent 6" w:semiHidden="0" w:uiPriority="71" w:unhideWhenUsed="0"/>
-    <w:lsdException w:name="Colorful List Accent 6" w:semiHidden="0" w:uiPriority="72" w:unhideWhenUsed="0"/>
-    <w:lsdException w:name="Colorful Grid Accent 6" w:semiHidden="0" w:uiPriority="73" w:unhideWhenUsed="0"/>
-    <w:lsdException w:name="Subtle Emphasis" w:semiHidden="0" w:uiPriority="19" w:unhideWhenUsed="0" w:qFormat="1"/>
-    <w:lsdException w:name="Intense Emphasis" w:semiHidden="0" w:uiPriority="21" w:unhideWhenUsed="0" w:qFormat="1"/>
-    <w:lsdException w:name="Subtle Reference" w:semiHidden="0" w:uiPriority="31" w:unhideWhenUsed="0" w:qFormat="1"/>
-    <w:lsdException w:name="Intense Reference" w:semiHidden="0" w:uiPriority="32" w:unhideWhenUsed="0" w:qFormat="1"/>
-    <w:lsdException w:name="Book Title" w:semiHidden="0" w:uiPriority="33" w:unhideWhenUsed="0" w:qFormat="1"/>
-    <w:lsdException w:name="Bibliography" w:uiPriority="37"/>
-    <w:lsdException w:name="TOC Heading" w:uiPriority="39" w:qFormat="1"/>
+  <w:latentStyles w:defLockedState="0" w:defUIPriority="99" w:defSemiHidden="0" w:defUnhideWhenUsed="0" w:defQFormat="0" w:count="380">
+    <w:lsdException w:name="Normal" w:uiPriority="0" w:qFormat="1"/>
+    <w:lsdException w:name="heading 1" w:uiPriority="0" w:qFormat="1"/>
+    <w:lsdException w:name="heading 2" w:uiPriority="9" w:qFormat="1"/>
+    <w:lsdException w:name="heading 3" w:uiPriority="0" w:qFormat="1"/>
+    <w:lsdException w:name="heading 4" w:semiHidden="1" w:uiPriority="9" w:unhideWhenUsed="1" w:qFormat="1"/>
+    <w:lsdException w:name="heading 5" w:semiHidden="1" w:uiPriority="9" w:unhideWhenUsed="1" w:qFormat="1"/>
+    <w:lsdException w:name="heading 6" w:semiHidden="1" w:uiPriority="9" w:unhideWhenUsed="1" w:qFormat="1"/>
+    <w:lsdException w:name="heading 7" w:semiHidden="1" w:uiPriority="9" w:unhideWhenUsed="1" w:qFormat="1"/>
+    <w:lsdException w:name="heading 8" w:semiHidden="1" w:uiPriority="9" w:unhideWhenUsed="1" w:qFormat="1"/>
+    <w:lsdException w:name="heading 9" w:semiHidden="1" w:uiPriority="9" w:unhideWhenUsed="1" w:qFormat="1"/>
+    <w:lsdException w:name="index 1" w:semiHidden="1" w:unhideWhenUsed="1"/>
+    <w:lsdException w:name="index 2" w:semiHidden="1" w:unhideWhenUsed="1"/>
+    <w:lsdException w:name="index 3" w:semiHidden="1" w:unhideWhenUsed="1"/>
+    <w:lsdException w:name="index 4" w:semiHidden="1" w:unhideWhenUsed="1"/>
+    <w:lsdException w:name="index 5" w:semiHidden="1" w:unhideWhenUsed="1"/>
+    <w:lsdException w:name="index 6" w:semiHidden="1" w:unhideWhenUsed="1"/>
+    <w:lsdException w:name="index 7" w:semiHidden="1" w:unhideWhenUsed="1"/>
+    <w:lsdException w:name="index 8" w:semiHidden="1" w:unhideWhenUsed="1"/>
+    <w:lsdException w:name="index 9" w:semiHidden="1" w:unhideWhenUsed="1"/>
+    <w:lsdException w:name="toc 1" w:semiHidden="1" w:uiPriority="39" w:unhideWhenUsed="1" w:qFormat="1"/>
+    <w:lsdException w:name="toc 2" w:semiHidden="1" w:uiPriority="39" w:unhideWhenUsed="1" w:qFormat="1"/>
+    <w:lsdException w:name="toc 3" w:semiHidden="1" w:uiPriority="39" w:unhideWhenUsed="1" w:qFormat="1"/>
+    <w:lsdException w:name="toc 4" w:semiHidden="1" w:uiPriority="39" w:unhideWhenUsed="1"/>
+    <w:lsdException w:name="toc 5" w:semiHidden="1" w:uiPriority="39" w:unhideWhenUsed="1"/>
+    <w:lsdException w:name="toc 6" w:semiHidden="1" w:uiPriority="39" w:unhideWhenUsed="1"/>
+    <w:lsdException w:name="toc 7" w:semiHidden="1" w:uiPriority="39" w:unhideWhenUsed="1"/>
+    <w:lsdException w:name="toc 8" w:semiHidden="1" w:uiPriority="39" w:unhideWhenUsed="1"/>
+    <w:lsdException w:name="toc 9" w:semiHidden="1" w:uiPriority="39" w:unhideWhenUsed="1"/>
+    <w:lsdException w:name="Normal Indent" w:semiHidden="1" w:unhideWhenUsed="1"/>
+    <w:lsdException w:name="footnote text" w:semiHidden="1" w:unhideWhenUsed="1"/>
+    <w:lsdException w:name="annotation text" w:semiHidden="1" w:unhideWhenUsed="1"/>
+    <w:lsdException w:name="header" w:semiHidden="1" w:unhideWhenUsed="1"/>
+    <w:lsdException w:name="footer" w:semiHidden="1" w:unhideWhenUsed="1"/>
+    <w:lsdException w:name="index heading" w:semiHidden="1" w:unhideWhenUsed="1"/>
+    <w:lsdException w:name="caption" w:semiHidden="1" w:uiPriority="35" w:unhideWhenUsed="1" w:qFormat="1"/>
+    <w:lsdException w:name="table of figures" w:semiHidden="1" w:unhideWhenUsed="1"/>
+    <w:lsdException w:name="envelope address" w:semiHidden="1" w:unhideWhenUsed="1"/>
+    <w:lsdException w:name="envelope return" w:semiHidden="1" w:unhideWhenUsed="1"/>
+    <w:lsdException w:name="footnote reference" w:semiHidden="1" w:unhideWhenUsed="1"/>
+    <w:lsdException w:name="annotation reference" w:semiHidden="1" w:unhideWhenUsed="1"/>
+    <w:lsdException w:name="line number" w:semiHidden="1" w:unhideWhenUsed="1"/>
+    <w:lsdException w:name="page number" w:semiHidden="1" w:unhideWhenUsed="1"/>
+    <w:lsdException w:name="endnote reference" w:semiHidden="1" w:unhideWhenUsed="1"/>
+    <w:lsdException w:name="endnote text" w:semiHidden="1" w:unhideWhenUsed="1"/>
+    <w:lsdException w:name="table of authorities" w:semiHidden="1" w:unhideWhenUsed="1"/>
+    <w:lsdException w:name="macro" w:semiHidden="1" w:unhideWhenUsed="1"/>
+    <w:lsdException w:name="toa heading" w:semiHidden="1" w:unhideWhenUsed="1"/>
+    <w:lsdException w:name="List" w:semiHidden="1" w:unhideWhenUsed="1"/>
+    <w:lsdException w:name="List Bullet" w:semiHidden="1" w:unhideWhenUsed="1"/>
+    <w:lsdException w:name="List Number" w:semiHidden="1" w:unhideWhenUsed="1"/>
+    <w:lsdException w:name="List 2" w:semiHidden="1" w:unhideWhenUsed="1"/>
+    <w:lsdException w:name="List 3" w:semiHidden="1" w:unhideWhenUsed="1"/>
+    <w:lsdException w:name="List 4" w:semiHidden="1" w:unhideWhenUsed="1"/>
+    <w:lsdException w:name="List 5" w:semiHidden="1" w:unhideWhenUsed="1"/>
+    <w:lsdException w:name="List Bullet 2" w:semiHidden="1" w:unhideWhenUsed="1"/>
+    <w:lsdException w:name="List Bullet 3" w:semiHidden="1" w:unhideWhenUsed="1"/>
+    <w:lsdException w:name="List Bullet 4" w:semiHidden="1" w:unhideWhenUsed="1"/>
+    <w:lsdException w:name="List Bullet 5" w:semiHidden="1" w:unhideWhenUsed="1"/>
+    <w:lsdException w:name="List Number 2" w:semiHidden="1" w:unhideWhenUsed="1"/>
+    <w:lsdException w:name="List Number 3" w:semiHidden="1" w:unhideWhenUsed="1"/>
+    <w:lsdException w:name="List Number 4" w:semiHidden="1" w:unhideWhenUsed="1"/>
+    <w:lsdException w:name="List Number 5" w:semiHidden="1" w:unhideWhenUsed="1"/>
+    <w:lsdException w:name="Title" w:uiPriority="10" w:qFormat="1"/>
+    <w:lsdException w:name="Closing" w:semiHidden="1" w:unhideWhenUsed="1"/>
+    <w:lsdException w:name="Signature" w:semiHidden="1" w:unhideWhenUsed="1"/>
+    <w:lsdException w:name="Default Paragraph Font" w:semiHidden="1" w:uiPriority="1" w:unhideWhenUsed="1"/>
+    <w:lsdException w:name="Body Text" w:semiHidden="1" w:unhideWhenUsed="1"/>
+    <w:lsdException w:name="Body Text Indent" w:semiHidden="1" w:unhideWhenUsed="1"/>
+    <w:lsdException w:name="List Continue" w:semiHidden="1" w:unhideWhenUsed="1"/>
+    <w:lsdException w:name="List Continue 2" w:semiHidden="1" w:unhideWhenUsed="1"/>
+    <w:lsdException w:name="List Continue 3" w:semiHidden="1" w:unhideWhenUsed="1"/>
+    <w:lsdException w:name="List Continue 4" w:semiHidden="1" w:unhideWhenUsed="1"/>
+    <w:lsdException w:name="List Continue 5" w:semiHidden="1" w:unhideWhenUsed="1"/>
+    <w:lsdException w:name="Message Header" w:semiHidden="1" w:unhideWhenUsed="1"/>
+    <w:lsdException w:name="Subtitle" w:uiPriority="11" w:qFormat="1"/>
+    <w:lsdException w:name="Salutation" w:semiHidden="1" w:unhideWhenUsed="1"/>
+    <w:lsdException w:name="Date" w:semiHidden="1" w:unhideWhenUsed="1"/>
+    <w:lsdException w:name="Body Text First Indent" w:semiHidden="1" w:unhideWhenUsed="1"/>
+    <w:lsdException w:name="Body Text First Indent 2" w:semiHidden="1" w:unhideWhenUsed="1"/>
+    <w:lsdException w:name="Note Heading" w:semiHidden="1" w:unhideWhenUsed="1"/>
+    <w:lsdException w:name="Body Text 2" w:semiHidden="1" w:unhideWhenUsed="1"/>
+    <w:lsdException w:name="Body Text 3" w:semiHidden="1" w:unhideWhenUsed="1"/>
+    <w:lsdException w:name="Body Text Indent 2" w:semiHidden="1" w:unhideWhenUsed="1"/>
+    <w:lsdException w:name="Body Text Indent 3" w:semiHidden="1" w:unhideWhenUsed="1"/>
+    <w:lsdException w:name="Block Text" w:semiHidden="1" w:unhideWhenUsed="1"/>
+    <w:lsdException w:name="Hyperlink" w:semiHidden="1" w:unhideWhenUsed="1"/>
+    <w:lsdException w:name="FollowedHyperlink" w:semiHidden="1" w:unhideWhenUsed="1"/>
+    <w:lsdException w:name="Strong" w:uiPriority="22" w:qFormat="1"/>
+    <w:lsdException w:name="Emphasis" w:uiPriority="20" w:qFormat="1"/>
+    <w:lsdException w:name="Document Map" w:semiHidden="1" w:unhideWhenUsed="1"/>
+    <w:lsdException w:name="Plain Text" w:semiHidden="1" w:unhideWhenUsed="1"/>
+    <w:lsdException w:name="E-mail Signature" w:semiHidden="1" w:unhideWhenUsed="1"/>
+    <w:lsdException w:name="HTML Top of Form" w:semiHidden="1" w:unhideWhenUsed="1"/>
+    <w:lsdException w:name="HTML Bottom of Form" w:semiHidden="1" w:unhideWhenUsed="1"/>
+    <w:lsdException w:name="Normal (Web)" w:semiHidden="1" w:unhideWhenUsed="1"/>
+    <w:lsdException w:name="HTML Acronym" w:semiHidden="1" w:unhideWhenUsed="1"/>
+    <w:lsdException w:name="HTML Address" w:semiHidden="1" w:unhideWhenUsed="1"/>
+    <w:lsdException w:name="HTML Cite" w:semiHidden="1" w:unhideWhenUsed="1"/>
+    <w:lsdException w:name="HTML Code" w:semiHidden="1" w:unhideWhenUsed="1"/>
+    <w:lsdException w:name="HTML Definition" w:semiHidden="1" w:unhideWhenUsed="1"/>
+    <w:lsdException w:name="HTML Keyboard" w:semiHidden="1" w:unhideWhenUsed="1"/>
+    <w:lsdException w:name="HTML Preformatted" w:semiHidden="1" w:unhideWhenUsed="1"/>
+    <w:lsdException w:name="HTML Sample" w:semiHidden="1" w:unhideWhenUsed="1"/>
+    <w:lsdException w:name="HTML Typewriter" w:semiHidden="1" w:unhideWhenUsed="1"/>
+    <w:lsdException w:name="HTML Variable" w:semiHidden="1" w:unhideWhenUsed="1"/>
+    <w:lsdException w:name="Normal Table" w:semiHidden="1" w:unhideWhenUsed="1"/>
+    <w:lsdException w:name="annotation subject" w:semiHidden="1" w:unhideWhenUsed="1"/>
+    <w:lsdException w:name="No List" w:semiHidden="1" w:unhideWhenUsed="1"/>
+    <w:lsdException w:name="Outline List 1" w:semiHidden="1" w:unhideWhenUsed="1"/>
+    <w:lsdException w:name="Outline List 2" w:semiHidden="1" w:unhideWhenUsed="1"/>
+    <w:lsdException w:name="Outline List 3" w:semiHidden="1" w:unhideWhenUsed="1"/>
+    <w:lsdException w:name="Table Simple 1" w:semiHidden="1" w:unhideWhenUsed="1"/>
+    <w:lsdException w:name="Table Simple 2" w:semiHidden="1" w:unhideWhenUsed="1"/>
+    <w:lsdException w:name="Table Simple 3" w:semiHidden="1" w:unhideWhenUsed="1"/>
+    <w:lsdException w:name="Table Classic 1" w:semiHidden="1" w:unhideWhenUsed="1"/>
+    <w:lsdException w:name="Table Classic 2" w:semiHidden="1" w:unhideWhenUsed="1"/>
+    <w:lsdException w:name="Table Classic 3" w:semiHidden="1" w:unhideWhenUsed="1"/>
+    <w:lsdException w:name="Table Classic 4" w:semiHidden="1" w:unhideWhenUsed="1"/>
+    <w:lsdException w:name="Table Colorful 1" w:semiHidden="1" w:unhideWhenUsed="1"/>
+    <w:lsdException w:name="Table Colorful 2" w:semiHidden="1" w:unhideWhenUsed="1"/>
+    <w:lsdException w:name="Table Colorful 3" w:semiHidden="1" w:unhideWhenUsed="1"/>
+    <w:lsdException w:name="Table Columns 1" w:semiHidden="1" w:unhideWhenUsed="1"/>
+    <w:lsdException w:name="Table Columns 2" w:semiHidden="1" w:unhideWhenUsed="1"/>
+    <w:lsdException w:name="Table Columns 3" w:semiHidden="1" w:unhideWhenUsed="1"/>
+    <w:lsdException w:name="Table Columns 4" w:semiHidden="1" w:unhideWhenUsed="1"/>
+    <w:lsdException w:name="Table Columns 5" w:semiHidden="1" w:unhideWhenUsed="1"/>
+    <w:lsdException w:name="Table Grid 1" w:semiHidden="1" w:unhideWhenUsed="1"/>
+    <w:lsdException w:name="Table Grid 2" w:semiHidden="1" w:unhideWhenUsed="1"/>
+    <w:lsdException w:name="Table Grid 3" w:semiHidden="1" w:unhideWhenUsed="1"/>
+    <w:lsdException w:name="Table Grid 4" w:semiHidden="1" w:unhideWhenUsed="1"/>
+    <w:lsdException w:name="Table Grid 5" w:semiHidden="1" w:unhideWhenUsed="1"/>
+    <w:lsdException w:name="Table Grid 6" w:semiHidden="1" w:unhideWhenUsed="1"/>
+    <w:lsdException w:name="Table Grid 7" w:semiHidden="1" w:unhideWhenUsed="1"/>
+    <w:lsdException w:name="Table Grid 8" w:semiHidden="1" w:unhideWhenUsed="1"/>
+    <w:lsdException w:name="Table List 1" w:semiHidden="1" w:unhideWhenUsed="1"/>
+    <w:lsdException w:name="Table List 2" w:semiHidden="1" w:unhideWhenUsed="1"/>
+    <w:lsdException w:name="Table List 3" w:semiHidden="1" w:unhideWhenUsed="1"/>
+    <w:lsdException w:name="Table List 4" w:semiHidden="1" w:unhideWhenUsed="1"/>
+    <w:lsdException w:name="Table List 5" w:semiHidden="1" w:unhideWhenUsed="1"/>
+    <w:lsdException w:name="Table List 6" w:semiHidden="1" w:unhideWhenUsed="1"/>
+    <w:lsdException w:name="Table List 7" w:semiHidden="1" w:unhideWhenUsed="1"/>
+    <w:lsdException w:name="Table List 8" w:semiHidden="1" w:unhideWhenUsed="1"/>
+    <w:lsdException w:name="Table 3D effects 1" w:semiHidden="1" w:unhideWhenUsed="1"/>
+    <w:lsdException w:name="Table 3D effects 2" w:semiHidden="1" w:unhideWhenUsed="1"/>
+    <w:lsdException w:name="Table 3D effects 3" w:semiHidden="1" w:unhideWhenUsed="1"/>
+    <w:lsdException w:name="Table Contemporary" w:semiHidden="1" w:unhideWhenUsed="1"/>
+    <w:lsdException w:name="Table Elegant" w:semiHidden="1" w:unhideWhenUsed="1"/>
+    <w:lsdException w:name="Table Professional" w:semiHidden="1" w:unhideWhenUsed="1"/>
+    <w:lsdException w:name="Table Subtle 1" w:semiHidden="1" w:unhideWhenUsed="1"/>
+    <w:lsdException w:name="Table Subtle 2" w:semiHidden="1" w:unhideWhenUsed="1"/>
+    <w:lsdException w:name="Table Web 1" w:semiHidden="1" w:unhideWhenUsed="1"/>
+    <w:lsdException w:name="Table Web 2" w:semiHidden="1" w:unhideWhenUsed="1"/>
+    <w:lsdException w:name="Table Web 3" w:semiHidden="1" w:unhideWhenUsed="1"/>
+    <w:lsdException w:name="Balloon Text" w:semiHidden="1" w:unhideWhenUsed="1"/>
+    <w:lsdException w:name="Table Grid" w:uiPriority="59"/>
+    <w:lsdException w:name="Table Theme" w:semiHidden="1" w:unhideWhenUsed="1"/>
+    <w:lsdException w:name="Placeholder Text" w:semiHidden="1"/>
+    <w:lsdException w:name="No Spacing" w:uiPriority="1" w:qFormat="1"/>
+    <w:lsdException w:name="Light Shading" w:uiPriority="60"/>
+    <w:lsdException w:name="Light List" w:uiPriority="61"/>
+    <w:lsdException w:name="Light Grid" w:uiPriority="62"/>
+    <w:lsdException w:name="Medium Shading 1" w:uiPriority="63"/>
+    <w:lsdException w:name="Medium Shading 2" w:uiPriority="64"/>
+    <w:lsdException w:name="Medium List 1" w:uiPriority="65"/>
+    <w:lsdException w:name="Medium List 2" w:uiPriority="66"/>
+    <w:lsdException w:name="Medium Grid 1" w:uiPriority="67"/>
+    <w:lsdException w:name="Medium Grid 2" w:uiPriority="68"/>
+    <w:lsdException w:name="Medium Grid 3" w:uiPriority="69"/>
+    <w:lsdException w:name="Dark List" w:uiPriority="70"/>
+    <w:lsdException w:name="Colorful Shading" w:uiPriority="71"/>
+    <w:lsdException w:name="Colorful List" w:uiPriority="72"/>
+    <w:lsdException w:name="Colorful Grid" w:uiPriority="73"/>
+    <w:lsdException w:name="Light Shading Accent 1" w:uiPriority="60"/>
+    <w:lsdException w:name="Light List Accent 1" w:uiPriority="61"/>
+    <w:lsdException w:name="Light Grid Accent 1" w:uiPriority="62"/>
+    <w:lsdException w:name="Medium Shading 1 Accent 1" w:uiPriority="63"/>
+    <w:lsdException w:name="Medium Shading 2 Accent 1" w:uiPriority="64"/>
+    <w:lsdException w:name="Medium List 1 Accent 1" w:uiPriority="65"/>
+    <w:lsdException w:name="Revision" w:semiHidden="1"/>
+    <w:lsdException w:name="List Paragraph" w:uiPriority="34" w:qFormat="1"/>
+    <w:lsdException w:name="Quote" w:uiPriority="29" w:qFormat="1"/>
+    <w:lsdException w:name="Intense Quote" w:uiPriority="30" w:qFormat="1"/>
+    <w:lsdException w:name="Medium List 2 Accent 1" w:uiPriority="66"/>
+    <w:lsdException w:name="Medium Grid 1 Accent 1" w:uiPriority="67"/>
+    <w:lsdException w:name="Medium Grid 2 Accent 1" w:uiPriority="68"/>
+    <w:lsdException w:name="Medium Grid 3 Accent 1" w:uiPriority="69"/>
+    <w:lsdException w:name="Dark List Accent 1" w:uiPriority="70"/>
+    <w:lsdException w:name="Colorful Shading Accent 1" w:uiPriority="71"/>
+    <w:lsdException w:name="Colorful List Accent 1" w:uiPriority="72"/>
+    <w:lsdException w:name="Colorful Grid Accent 1" w:uiPriority="73"/>
+    <w:lsdException w:name="Light Shading Accent 2" w:uiPriority="60"/>
+    <w:lsdException w:name="Light List Accent 2" w:uiPriority="61"/>
+    <w:lsdException w:name="Light Grid Accent 2" w:uiPriority="62"/>
+    <w:lsdException w:name="Medium Shading 1 Accent 2" w:uiPriority="63"/>
+    <w:lsdException w:name="Medium Shading 2 Accent 2" w:uiPriority="64"/>
+    <w:lsdException w:name="Medium List 1 Accent 2" w:uiPriority="65"/>
+    <w:lsdException w:name="Medium List 2 Accent 2" w:uiPriority="66"/>
+    <w:lsdException w:name="Medium Grid 1 Accent 2" w:uiPriority="67"/>
+    <w:lsdException w:name="Medium Grid 2 Accent 2" w:uiPriority="68"/>
+    <w:lsdException w:name="Medium Grid 3 Accent 2" w:uiPriority="69"/>
+    <w:lsdException w:name="Dark List Accent 2" w:uiPriority="70"/>
+    <w:lsdException w:name="Colorful Shading Accent 2" w:uiPriority="71"/>
+    <w:lsdException w:name="Colorful List Accent 2" w:uiPriority="72"/>
+    <w:lsdException w:name="Colorful Grid Accent 2" w:uiPriority="73"/>
+    <w:lsdException w:name="Light Shading Accent 3" w:uiPriority="60"/>
+    <w:lsdException w:name="Light List Accent 3" w:uiPriority="61"/>
+    <w:lsdException w:name="Light Grid Accent 3" w:uiPriority="62"/>
+    <w:lsdException w:name="Medium Shading 1 Accent 3" w:uiPriority="63"/>
+    <w:lsdException w:name="Medium Shading 2 Accent 3" w:uiPriority="64"/>
+    <w:lsdException w:name="Medium List 1 Accent 3" w:uiPriority="65"/>
+    <w:lsdException w:name="Medium List 2 Accent 3" w:uiPriority="66"/>
+    <w:lsdException w:name="Medium Grid 1 Accent 3" w:uiPriority="67"/>
+    <w:lsdException w:name="Medium Grid 2 Accent 3" w:uiPriority="68"/>
+    <w:lsdException w:name="Medium Grid 3 Accent 3" w:uiPriority="69"/>
+    <w:lsdException w:name="Dark List Accent 3" w:uiPriority="70"/>
+    <w:lsdException w:name="Colorful Shading Accent 3" w:uiPriority="71"/>
+    <w:lsdException w:name="Colorful List Accent 3" w:uiPriority="72"/>
+    <w:lsdException w:name="Colorful Grid Accent 3" w:uiPriority="73"/>
+    <w:lsdException w:name="Light Shading Accent 4" w:uiPriority="60"/>
+    <w:lsdException w:name="Light List Accent 4" w:uiPriority="61"/>
+    <w:lsdException w:name="Light Grid Accent 4" w:uiPriority="62"/>
+    <w:lsdException w:name="Medium Shading 1 Accent 4" w:uiPriority="63"/>
+    <w:lsdException w:name="Medium Shading 2 Accent 4" w:uiPriority="64"/>
+    <w:lsdException w:name="Medium List 1 Accent 4" w:uiPriority="65"/>
+    <w:lsdException w:name="Medium List 2 Accent 4" w:uiPriority="66"/>
+    <w:lsdException w:name="Medium Grid 1 Accent 4" w:uiPriority="67"/>
+    <w:lsdException w:name="Medium Grid 2 Accent 4" w:uiPriority="68"/>
+    <w:lsdException w:name="Medium Grid 3 Accent 4" w:uiPriority="69"/>
+    <w:lsdException w:name="Dark List Accent 4" w:uiPriority="70"/>
+    <w:lsdException w:name="Colorful Shading Accent 4" w:uiPriority="71"/>
+    <w:lsdException w:name="Colorful List Accent 4" w:uiPriority="72"/>
+    <w:lsdException w:name="Colorful Grid Accent 4" w:uiPriority="73"/>
+    <w:lsdException w:name="Light Shading Accent 5" w:uiPriority="60"/>
+    <w:lsdException w:name="Light List Accent 5" w:uiPriority="61"/>
+    <w:lsdException w:name="Light Grid Accent 5" w:uiPriority="62"/>
+    <w:lsdException w:name="Medium Shading 1 Accent 5" w:uiPriority="63"/>
+    <w:lsdException w:name="Medium Shading 2 Accent 5" w:uiPriority="64"/>
+    <w:lsdException w:name="Medium List 1 Accent 5" w:uiPriority="65"/>
+    <w:lsdException w:name="Medium List 2 Accent 5" w:uiPriority="66"/>
+    <w:lsdException w:name="Medium Grid 1 Accent 5" w:uiPriority="67"/>
+    <w:lsdException w:name="Medium Grid 2 Accent 5" w:uiPriority="68"/>
+    <w:lsdException w:name="Medium Grid 3 Accent 5" w:uiPriority="69"/>
+    <w:lsdException w:name="Dark List Accent 5" w:uiPriority="70"/>
+    <w:lsdException w:name="Colorful Shading Accent 5" w:uiPriority="71"/>
+    <w:lsdException w:name="Colorful List Accent 5" w:uiPriority="72"/>
+    <w:lsdException w:name="Colorful Grid Accent 5" w:uiPriority="73"/>
+    <w:lsdException w:name="Light Shading Accent 6" w:uiPriority="60"/>
+    <w:lsdException w:name="Light List Accent 6" w:uiPriority="61"/>
+    <w:lsdException w:name="Light Grid Accent 6" w:uiPriority="62"/>
+    <w:lsdException w:name="Medium Shading 1 Accent 6" w:uiPriority="63"/>
+    <w:lsdException w:name="Medium Shading 2 Accent 6" w:uiPriority="64"/>
+    <w:lsdException w:name="Medium List 1 Accent 6" w:uiPriority="65"/>
+    <w:lsdException w:name="Medium List 2 Accent 6" w:uiPriority="66"/>
+    <w:lsdException w:name="Medium Grid 1 Accent 6" w:uiPriority="67"/>
+    <w:lsdException w:name="Medium Grid 2 Accent 6" w:uiPriority="68"/>
+    <w:lsdException w:name="Medium Grid 3 Accent 6" w:uiPriority="69"/>
+    <w:lsdException w:name="Dark List Accent 6" w:uiPriority="70"/>
+    <w:lsdException w:name="Colorful Shading Accent 6" w:uiPriority="71"/>
+    <w:lsdException w:name="Colorful List Accent 6" w:uiPriority="72"/>
+    <w:lsdException w:name="Colorful Grid Accent 6" w:uiPriority="73"/>
+    <w:lsdException w:name="Subtle Emphasis" w:uiPriority="19" w:qFormat="1"/>
+    <w:lsdException w:name="Intense Emphasis" w:uiPriority="21" w:qFormat="1"/>
+    <w:lsdException w:name="Subtle Reference" w:uiPriority="31" w:qFormat="1"/>
+    <w:lsdException w:name="Intense Reference" w:uiPriority="32" w:qFormat="1"/>
+    <w:lsdException w:name="Book Title" w:uiPriority="33" w:qFormat="1"/>
+    <w:lsdException w:name="Bibliography" w:semiHidden="1" w:uiPriority="37" w:unhideWhenUsed="1"/>
+    <w:lsdException w:name="TOC Heading" w:semiHidden="1" w:uiPriority="39" w:unhideWhenUsed="1" w:qFormat="1"/>
+    <w:lsdException w:name="Plain Table 1" w:uiPriority="41"/>
+    <w:lsdException w:name="Plain Table 2" w:uiPriority="42"/>
+    <w:lsdException w:name="Plain Table 3" w:uiPriority="43"/>
+    <w:lsdException w:name="Plain Table 4" w:uiPriority="44"/>
+    <w:lsdException w:name="Plain Table 5" w:uiPriority="45"/>
+    <w:lsdException w:name="Grid Table Light" w:uiPriority="40"/>
+    <w:lsdException w:name="Grid Table 1 Light" w:uiPriority="46"/>
+    <w:lsdException w:name="Grid Table 2" w:uiPriority="47"/>
+    <w:lsdException w:name="Grid Table 3" w:uiPriority="48"/>
+    <w:lsdException w:name="Grid Table 4" w:uiPriority="49"/>
+    <w:lsdException w:name="Grid Table 5 Dark" w:uiPriority="50"/>
+    <w:lsdException w:name="Grid Table 6 Colorful" w:uiPriority="51"/>
+    <w:lsdException w:name="Grid Table 7 Colorful" w:uiPriority="52"/>
+    <w:lsdException w:name="Grid Table 1 Light Accent 1" w:uiPriority="46"/>
+    <w:lsdException w:name="Grid Table 2 Accent 1" w:uiPriority="47"/>
+    <w:lsdException w:name="Grid Table 3 Accent 1" w:uiPriority="48"/>
+    <w:lsdException w:name="Grid Table 4 Accent 1" w:uiPriority="49"/>
+    <w:lsdException w:name="Grid Table 5 Dark Accent 1" w:uiPriority="50"/>
+    <w:lsdException w:name="Grid Table 6 Colorful Accent 1" w:uiPriority="51"/>
+    <w:lsdException w:name="Grid Table 7 Colorful Accent 1" w:uiPriority="52"/>
+    <w:lsdException w:name="Grid Table 1 Light Accent 2" w:uiPriority="46"/>
+    <w:lsdException w:name="Grid Table 2 Accent 2" w:uiPriority="47"/>
+    <w:lsdException w:name="Grid Table 3 Accent 2" w:uiPriority="48"/>
+    <w:lsdException w:name="Grid Table 4 Accent 2" w:uiPriority="49"/>
+    <w:lsdException w:name="Grid Table 5 Dark Accent 2" w:uiPriority="50"/>
+    <w:lsdException w:name="Grid Table 6 Colorful Accent 2" w:uiPriority="51"/>
+    <w:lsdException w:name="Grid Table 7 Colorful Accent 2" w:uiPriority="52"/>
+    <w:lsdException w:name="Grid Table 1 Light Accent 3" w:uiPriority="46"/>
+    <w:lsdException w:name="Grid Table 2 Accent 3" w:uiPriority="47"/>
+    <w:lsdException w:name="Grid Table 3 Accent 3" w:uiPriority="48"/>
+    <w:lsdException w:name="Grid Table 4 Accent 3" w:uiPriority="49"/>
+    <w:lsdException w:name="Grid Table 5 Dark Accent 3" w:uiPriority="50"/>
+    <w:lsdException w:name="Grid Table 6 Colorful Accent 3" w:uiPriority="51"/>
+    <w:lsdException w:name="Grid Table 7 Colorful Accent 3" w:uiPriority="52"/>
+    <w:lsdException w:name="Grid Table 1 Light Accent 4" w:uiPriority="46"/>
+    <w:lsdException w:name="Grid Table 2 Accent 4" w:uiPriority="47"/>
+    <w:lsdException w:name="Grid Table 3 Accent 4" w:uiPriority="48"/>
+    <w:lsdException w:name="Grid Table 4 Accent 4" w:uiPriority="49"/>
+    <w:lsdException w:name="Grid Table 5 Dark Accent 4" w:uiPriority="50"/>
+    <w:lsdException w:name="Grid Table 6 Colorful Accent 4" w:uiPriority="51"/>
+    <w:lsdException w:name="Grid Table 7 Colorful Accent 4" w:uiPriority="52"/>
+    <w:lsdException w:name="Grid Table 1 Light Accent 5" w:uiPriority="46"/>
+    <w:lsdException w:name="Grid Table 2 Accent 5" w:uiPriority="47"/>
+    <w:lsdException w:name="Grid Table 3 Accent 5" w:uiPriority="48"/>
+    <w:lsdException w:name="Grid Table 4 Accent 5" w:uiPriority="49"/>
+    <w:lsdException w:name="Grid Table 5 Dark Accent 5" w:uiPriority="50"/>
+    <w:lsdException w:name="Grid Table 6 Colorful Accent 5" w:uiPriority="51"/>
+    <w:lsdException w:name="Grid Table 7 Colorful Accent 5" w:uiPriority="52"/>
+    <w:lsdException w:name="Grid Table 1 Light Accent 6" w:uiPriority="46"/>
+    <w:lsdException w:name="Grid Table 2 Accent 6" w:uiPriority="47"/>
+    <w:lsdException w:name="Grid Table 3 Accent 6" w:uiPriority="48"/>
+    <w:lsdException w:name="Grid Table 4 Accent 6" w:uiPriority="49"/>
+    <w:lsdException w:name="Grid Table 5 Dark Accent 6" w:uiPriority="50"/>
+    <w:lsdException w:name="Grid Table 6 Colorful Accent 6" w:uiPriority="51"/>
+    <w:lsdException w:name="Grid Table 7 Colorful Accent 6" w:uiPriority="52"/>
+    <w:lsdException w:name="List Table 1 Light" w:uiPriority="46"/>
+    <w:lsdException w:name="List Table 2" w:uiPriority="47"/>
+    <w:lsdException w:name="List Table 3" w:uiPriority="48"/>
+    <w:lsdException w:name="List Table 4" w:uiPriority="49"/>
+    <w:lsdException w:name="List Table 5 Dark" w:uiPriority="50"/>
+    <w:lsdException w:name="List Table 6 Colorful" w:uiPriority="51"/>
+    <w:lsdException w:name="List Table 7 Colorful" w:uiPriority="52"/>
+    <w:lsdException w:name="List Table 1 Light Accent 1" w:uiPriority="46"/>
+    <w:lsdException w:name="List Table 2 Accent 1" w:uiPriority="47"/>
+    <w:lsdException w:name="List Table 3 Accent 1" w:uiPriority="48"/>
+    <w:lsdException w:name="List Table 4 Accent 1" w:uiPriority="49"/>
+    <w:lsdException w:name="List Table 5 Dark Accent 1" w:uiPriority="50"/>
+    <w:lsdException w:name="List Table 6 Colorful Accent 1" w:uiPriority="51"/>
+    <w:lsdException w:name="List Table 7 Colorful Accent 1" w:uiPriority="52"/>
+    <w:lsdException w:name="List Table 1 Light Accent 2" w:uiPriority="46"/>
+    <w:lsdException w:name="List Table 2 Accent 2" w:uiPriority="47"/>
+    <w:lsdException w:name="List Table 3 Accent 2" w:uiPriority="48"/>
+    <w:lsdException w:name="List Table 4 Accent 2" w:uiPriority="49"/>
+    <w:lsdException w:name="List Table 5 Dark Accent 2" w:uiPriority="50"/>
+    <w:lsdException w:name="List Table 6 Colorful Accent 2" w:uiPriority="51"/>
+    <w:lsdException w:name="List Table 7 Colorful Accent 2" w:uiPriority="52"/>
+    <w:lsdException w:name="List Table 1 Light Accent 3" w:uiPriority="46"/>
+    <w:lsdException w:name="List Table 2 Accent 3" w:uiPriority="47"/>
+    <w:lsdException w:name="List Table 3 Accent 3" w:uiPriority="48"/>
+    <w:lsdException w:name="List Table 4 Accent 3" w:uiPriority="49"/>
+    <w:lsdException w:name="List Table 5 Dark Accent 3" w:uiPriority="50"/>
+    <w:lsdException w:name="List Table 6 Colorful Accent 3" w:uiPriority="51"/>
+    <w:lsdException w:name="List Table 7 Colorful Accent 3" w:uiPriority="52"/>
+    <w:lsdException w:name="List Table 1 Light Accent 4" w:uiPriority="46"/>
+    <w:lsdException w:name="List Table 2 Accent 4" w:uiPriority="47"/>
+    <w:lsdException w:name="List Table 3 Accent 4" w:uiPriority="48"/>
+    <w:lsdException w:name="List Table 4 Accent 4" w:uiPriority="49"/>
+    <w:lsdException w:name="List Table 5 Dark Accent 4" w:uiPriority="50"/>
+    <w:lsdException w:name="List Table 6 Colorful Accent 4" w:uiPriority="51"/>
+    <w:lsdException w:name="List Table 7 Colorful Accent 4" w:uiPriority="52"/>
+    <w:lsdException w:name="List Table 1 Light Accent 5" w:uiPriority="46"/>
+    <w:lsdException w:name="List Table 2 Accent 5" w:uiPriority="47"/>
+    <w:lsdException w:name="List Table 3 Accent 5" w:uiPriority="48"/>
+    <w:lsdException w:name="List Table 4 Accent 5" w:uiPriority="49"/>
+    <w:lsdException w:name="List Table 5 Dark Accent 5" w:uiPriority="50"/>
+    <w:lsdException w:name="List Table 6 Colorful Accent 5" w:uiPriority="51"/>
+    <w:lsdException w:name="List Table 7 Colorful Accent 5" w:uiPriority="52"/>
+    <w:lsdException w:name="List Table 1 Light Accent 6" w:uiPriority="46"/>
+    <w:lsdException w:name="List Table 2 Accent 6" w:uiPriority="47"/>
+    <w:lsdException w:name="List Table 3 Accent 6" w:uiPriority="48"/>
+    <w:lsdException w:name="List Table 4 Accent 6" w:uiPriority="49"/>
+    <w:lsdException w:name="List Table 5 Dark Accent 6" w:uiPriority="50"/>
+    <w:lsdException w:name="List Table 6 Colorful Accent 6" w:uiPriority="51"/>
+    <w:lsdException w:name="List Table 7 Colorful Accent 6" w:uiPriority="52"/>
   </w:latentStyles>
   <w:style w:type="paragraph" w:default="1" w:styleId="Normal">
     <w:name w:val="Normal"/>
@@ -9938,7 +10096,7 @@
 </file>
 
 <file path=customXml/itemProps4.xml><?xml version="1.0" encoding="utf-8"?>
-<ds:datastoreItem xmlns:ds="http://schemas.openxmlformats.org/officeDocument/2006/customXml" ds:itemID="{4475E408-ED61-A745-AED6-2A6974F5A128}">
+<ds:datastoreItem xmlns:ds="http://schemas.openxmlformats.org/officeDocument/2006/customXml" ds:itemID="{96D6F9A9-B864-894C-A1A1-A0F17E5B9675}">
   <ds:schemaRefs>
     <ds:schemaRef ds:uri="http://schemas.openxmlformats.org/officeDocument/2006/bibliography"/>
   </ds:schemaRefs>

</xml_diff>